<commit_message>
do-while and for loop
do-while and for loop
</commit_message>
<xml_diff>
--- a/docs/CoreJava.docx
+++ b/docs/CoreJava.docx
@@ -8149,22 +8149,27 @@
         </w:numPr>
       </w:pPr>
       <w:r>
-        <w:t>This can be achieve by while, do-while, for, for-</w:t>
-      </w:r>
-      <w:proofErr w:type="spellStart"/>
-      <w:r>
-        <w:t>earch</w:t>
-      </w:r>
-      <w:proofErr w:type="spellEnd"/>
-    </w:p>
-    <w:p>
-      <w:pPr>
-        <w:pStyle w:val="NoSpacing"/>
-      </w:pPr>
-    </w:p>
-    <w:p>
-      <w:pPr>
-        <w:pStyle w:val="NoSpacing"/>
+        <w:t>This can be achieve</w:t>
+      </w:r>
+      <w:r>
+        <w:t>d</w:t>
+      </w:r>
+      <w:r>
+        <w:t xml:space="preserve"> by while, do-while, for, for-each</w:t>
+      </w:r>
+    </w:p>
+    <w:p>
+      <w:pPr>
+        <w:pStyle w:val="NoSpacing"/>
+      </w:pPr>
+    </w:p>
+    <w:p>
+      <w:pPr>
+        <w:pStyle w:val="NoSpacing"/>
+        <w:numPr>
+          <w:ilvl w:val="0"/>
+          <w:numId w:val="35"/>
+        </w:numPr>
         <w:rPr>
           <w:b/>
           <w:bCs/>
@@ -8176,6 +8181,13 @@
           <w:bCs/>
         </w:rPr>
         <w:t>While looping statement</w:t>
+      </w:r>
+      <w:r>
+        <w:rPr>
+          <w:b/>
+          <w:bCs/>
+        </w:rPr>
+        <w:t xml:space="preserve"> (Pre condition check)</w:t>
       </w:r>
     </w:p>
     <w:p>
@@ -8187,6 +8199,27 @@
         </w:numPr>
       </w:pPr>
       <w:r>
+        <w:t xml:space="preserve">The loop statements </w:t>
+      </w:r>
+      <w:r>
+        <w:t>execute</w:t>
+      </w:r>
+      <w:r>
+        <w:t xml:space="preserve"> </w:t>
+      </w:r>
+      <w:r>
+        <w:t>will not execute if condition is false.</w:t>
+      </w:r>
+    </w:p>
+    <w:p>
+      <w:pPr>
+        <w:pStyle w:val="NoSpacing"/>
+        <w:numPr>
+          <w:ilvl w:val="0"/>
+          <w:numId w:val="33"/>
+        </w:numPr>
+      </w:pPr>
+      <w:r>
         <w:t>Syntax:</w:t>
       </w:r>
     </w:p>
@@ -8200,8 +8233,16 @@
       <w:pPr>
         <w:pStyle w:val="NoSpacing"/>
         <w:ind w:left="720"/>
-      </w:pPr>
-      <w:r>
+        <w:rPr>
+          <w:b/>
+          <w:bCs/>
+        </w:rPr>
+      </w:pPr>
+      <w:r>
+        <w:rPr>
+          <w:b/>
+          <w:bCs/>
+        </w:rPr>
         <w:t>Initialization (Start point)</w:t>
       </w:r>
     </w:p>
@@ -8209,8 +8250,16 @@
       <w:pPr>
         <w:pStyle w:val="NoSpacing"/>
         <w:ind w:left="720"/>
-      </w:pPr>
-      <w:r>
+        <w:rPr>
+          <w:b/>
+          <w:bCs/>
+        </w:rPr>
+      </w:pPr>
+      <w:r>
+        <w:rPr>
+          <w:b/>
+          <w:bCs/>
+        </w:rPr>
         <w:t>while(condition)</w:t>
       </w:r>
     </w:p>
@@ -8218,8 +8267,16 @@
       <w:pPr>
         <w:pStyle w:val="NoSpacing"/>
         <w:ind w:left="720"/>
-      </w:pPr>
-      <w:r>
+        <w:rPr>
+          <w:b/>
+          <w:bCs/>
+        </w:rPr>
+      </w:pPr>
+      <w:r>
+        <w:rPr>
+          <w:b/>
+          <w:bCs/>
+        </w:rPr>
         <w:t>{</w:t>
       </w:r>
     </w:p>
@@ -8227,8 +8284,16 @@
       <w:pPr>
         <w:pStyle w:val="NoSpacing"/>
         <w:ind w:left="720"/>
-      </w:pPr>
-      <w:r>
+        <w:rPr>
+          <w:b/>
+          <w:bCs/>
+        </w:rPr>
+      </w:pPr>
+      <w:r>
+        <w:rPr>
+          <w:b/>
+          <w:bCs/>
+        </w:rPr>
         <w:tab/>
         <w:t>Statement(s)</w:t>
       </w:r>
@@ -8237,8 +8302,16 @@
       <w:pPr>
         <w:pStyle w:val="NoSpacing"/>
         <w:ind w:left="720"/>
-      </w:pPr>
-      <w:r>
+        <w:rPr>
+          <w:b/>
+          <w:bCs/>
+        </w:rPr>
+      </w:pPr>
+      <w:r>
+        <w:rPr>
+          <w:b/>
+          <w:bCs/>
+        </w:rPr>
         <w:tab/>
         <w:t>Increment/decrement</w:t>
       </w:r>
@@ -8247,8 +8320,16 @@
       <w:pPr>
         <w:pStyle w:val="NoSpacing"/>
         <w:ind w:left="720"/>
-      </w:pPr>
-      <w:r>
+        <w:rPr>
+          <w:b/>
+          <w:bCs/>
+        </w:rPr>
+      </w:pPr>
+      <w:r>
+        <w:rPr>
+          <w:b/>
+          <w:bCs/>
+        </w:rPr>
         <w:t>}</w:t>
       </w:r>
     </w:p>
@@ -8276,7 +8357,771 @@
       </w:pPr>
       <w:r>
         <w:tab/>
-        <w:t xml:space="preserve">Print 1-10 number using while loop </w:t>
+        <w:t>Print 1-10 number using while loop</w:t>
+      </w:r>
+    </w:p>
+    <w:p>
+      <w:pPr>
+        <w:pStyle w:val="NoSpacing"/>
+      </w:pPr>
+    </w:p>
+    <w:p>
+      <w:pPr>
+        <w:pStyle w:val="NoSpacing"/>
+      </w:pPr>
+    </w:p>
+    <w:p>
+      <w:pPr>
+        <w:pStyle w:val="NoSpacing"/>
+        <w:numPr>
+          <w:ilvl w:val="0"/>
+          <w:numId w:val="35"/>
+        </w:numPr>
+        <w:rPr>
+          <w:b/>
+          <w:bCs/>
+        </w:rPr>
+      </w:pPr>
+      <w:r>
+        <w:rPr>
+          <w:b/>
+          <w:bCs/>
+        </w:rPr>
+        <w:t>Do-</w:t>
+      </w:r>
+      <w:r>
+        <w:rPr>
+          <w:b/>
+          <w:bCs/>
+        </w:rPr>
+        <w:t>While looping statement</w:t>
+      </w:r>
+      <w:r>
+        <w:rPr>
+          <w:b/>
+          <w:bCs/>
+        </w:rPr>
+        <w:t xml:space="preserve"> (post condition check)</w:t>
+      </w:r>
+    </w:p>
+    <w:p>
+      <w:pPr>
+        <w:pStyle w:val="NoSpacing"/>
+        <w:numPr>
+          <w:ilvl w:val="0"/>
+          <w:numId w:val="34"/>
+        </w:numPr>
+      </w:pPr>
+      <w:r>
+        <w:t>The loop statements executes at least once even if condition is false</w:t>
+      </w:r>
+    </w:p>
+    <w:p>
+      <w:pPr>
+        <w:pStyle w:val="NoSpacing"/>
+        <w:numPr>
+          <w:ilvl w:val="0"/>
+          <w:numId w:val="34"/>
+        </w:numPr>
+      </w:pPr>
+      <w:r>
+        <w:t>Syntax:</w:t>
+      </w:r>
+    </w:p>
+    <w:p>
+      <w:pPr>
+        <w:pStyle w:val="NoSpacing"/>
+        <w:ind w:left="720"/>
+      </w:pPr>
+    </w:p>
+    <w:p>
+      <w:pPr>
+        <w:pStyle w:val="NoSpacing"/>
+        <w:ind w:left="720"/>
+        <w:rPr>
+          <w:b/>
+          <w:bCs/>
+        </w:rPr>
+      </w:pPr>
+      <w:r>
+        <w:rPr>
+          <w:b/>
+          <w:bCs/>
+        </w:rPr>
+        <w:t>Initialization (Start point)</w:t>
+      </w:r>
+    </w:p>
+    <w:p>
+      <w:pPr>
+        <w:pStyle w:val="NoSpacing"/>
+        <w:ind w:left="720"/>
+        <w:rPr>
+          <w:b/>
+          <w:bCs/>
+        </w:rPr>
+      </w:pPr>
+      <w:r>
+        <w:rPr>
+          <w:b/>
+          <w:bCs/>
+        </w:rPr>
+        <w:t>do</w:t>
+      </w:r>
+    </w:p>
+    <w:p>
+      <w:pPr>
+        <w:pStyle w:val="NoSpacing"/>
+        <w:ind w:left="720"/>
+        <w:rPr>
+          <w:b/>
+          <w:bCs/>
+        </w:rPr>
+      </w:pPr>
+      <w:r>
+        <w:rPr>
+          <w:b/>
+          <w:bCs/>
+        </w:rPr>
+        <w:t>{</w:t>
+      </w:r>
+    </w:p>
+    <w:p>
+      <w:pPr>
+        <w:pStyle w:val="NoSpacing"/>
+        <w:ind w:left="720"/>
+        <w:rPr>
+          <w:b/>
+          <w:bCs/>
+        </w:rPr>
+      </w:pPr>
+      <w:r>
+        <w:rPr>
+          <w:b/>
+          <w:bCs/>
+        </w:rPr>
+        <w:tab/>
+        <w:t>Statement(s)</w:t>
+      </w:r>
+    </w:p>
+    <w:p>
+      <w:pPr>
+        <w:pStyle w:val="NoSpacing"/>
+        <w:ind w:left="720"/>
+        <w:rPr>
+          <w:b/>
+          <w:bCs/>
+        </w:rPr>
+      </w:pPr>
+      <w:r>
+        <w:rPr>
+          <w:b/>
+          <w:bCs/>
+        </w:rPr>
+        <w:tab/>
+        <w:t>Increment/decrement</w:t>
+      </w:r>
+    </w:p>
+    <w:p>
+      <w:pPr>
+        <w:pStyle w:val="NoSpacing"/>
+        <w:ind w:left="720"/>
+        <w:rPr>
+          <w:b/>
+          <w:bCs/>
+        </w:rPr>
+      </w:pPr>
+      <w:r>
+        <w:rPr>
+          <w:b/>
+          <w:bCs/>
+        </w:rPr>
+        <w:t>}</w:t>
+      </w:r>
+    </w:p>
+    <w:p>
+      <w:pPr>
+        <w:pStyle w:val="NoSpacing"/>
+        <w:ind w:left="720"/>
+        <w:rPr>
+          <w:b/>
+          <w:bCs/>
+        </w:rPr>
+      </w:pPr>
+      <w:r>
+        <w:rPr>
+          <w:b/>
+          <w:bCs/>
+        </w:rPr>
+        <w:t>while(condition)</w:t>
+      </w:r>
+      <w:r>
+        <w:rPr>
+          <w:b/>
+          <w:bCs/>
+        </w:rPr>
+        <w:t>;</w:t>
+      </w:r>
+    </w:p>
+    <w:p>
+      <w:pPr>
+        <w:pStyle w:val="NoSpacing"/>
+      </w:pPr>
+    </w:p>
+    <w:p>
+      <w:pPr>
+        <w:pStyle w:val="NoSpacing"/>
+      </w:pPr>
+    </w:p>
+    <w:p>
+      <w:pPr>
+        <w:pStyle w:val="NoSpacing"/>
+        <w:numPr>
+          <w:ilvl w:val="0"/>
+          <w:numId w:val="35"/>
+        </w:numPr>
+        <w:rPr>
+          <w:b/>
+          <w:bCs/>
+        </w:rPr>
+      </w:pPr>
+      <w:r>
+        <w:rPr>
+          <w:b/>
+          <w:bCs/>
+        </w:rPr>
+        <w:t xml:space="preserve">for looping statement </w:t>
+      </w:r>
+    </w:p>
+    <w:p>
+      <w:pPr>
+        <w:pStyle w:val="NoSpacing"/>
+        <w:numPr>
+          <w:ilvl w:val="0"/>
+          <w:numId w:val="36"/>
+        </w:numPr>
+      </w:pPr>
+      <w:r>
+        <w:t>in this loop you can combine 3 statements (start point, condition and increment/decrement) on a same line</w:t>
+      </w:r>
+    </w:p>
+    <w:p>
+      <w:pPr>
+        <w:pStyle w:val="NoSpacing"/>
+        <w:numPr>
+          <w:ilvl w:val="0"/>
+          <w:numId w:val="36"/>
+        </w:numPr>
+      </w:pPr>
+      <w:r>
+        <w:t>Syntax:</w:t>
+      </w:r>
+    </w:p>
+    <w:p>
+      <w:pPr>
+        <w:pStyle w:val="NoSpacing"/>
+        <w:ind w:left="1080"/>
+      </w:pPr>
+    </w:p>
+    <w:p>
+      <w:pPr>
+        <w:pStyle w:val="NoSpacing"/>
+        <w:ind w:left="1080"/>
+        <w:rPr>
+          <w:b/>
+          <w:bCs/>
+        </w:rPr>
+      </w:pPr>
+      <w:r>
+        <w:rPr>
+          <w:b/>
+          <w:bCs/>
+        </w:rPr>
+        <w:t>for</w:t>
+      </w:r>
+      <w:r>
+        <w:rPr>
+          <w:b/>
+          <w:bCs/>
+        </w:rPr>
+        <w:t xml:space="preserve"> </w:t>
+      </w:r>
+      <w:r>
+        <w:rPr>
+          <w:b/>
+          <w:bCs/>
+        </w:rPr>
+        <w:t>(</w:t>
+      </w:r>
+      <w:r>
+        <w:rPr>
+          <w:b/>
+          <w:bCs/>
+        </w:rPr>
+        <w:t xml:space="preserve"> </w:t>
+      </w:r>
+      <w:r>
+        <w:rPr>
+          <w:b/>
+          <w:bCs/>
+        </w:rPr>
+        <w:t xml:space="preserve">initialization(start point) </w:t>
+      </w:r>
+      <w:r>
+        <w:rPr>
+          <w:b/>
+          <w:bCs/>
+          <w:highlight w:val="yellow"/>
+        </w:rPr>
+        <w:t>;</w:t>
+      </w:r>
+      <w:r>
+        <w:rPr>
+          <w:b/>
+          <w:bCs/>
+        </w:rPr>
+        <w:t xml:space="preserve"> condition </w:t>
+      </w:r>
+      <w:r>
+        <w:rPr>
+          <w:b/>
+          <w:bCs/>
+          <w:highlight w:val="yellow"/>
+        </w:rPr>
+        <w:t>;</w:t>
+      </w:r>
+      <w:r>
+        <w:rPr>
+          <w:b/>
+          <w:bCs/>
+        </w:rPr>
+        <w:t xml:space="preserve"> increment/decrement/statement</w:t>
+      </w:r>
+      <w:r>
+        <w:rPr>
+          <w:b/>
+          <w:bCs/>
+        </w:rPr>
+        <w:t xml:space="preserve"> </w:t>
+      </w:r>
+      <w:r>
+        <w:rPr>
+          <w:b/>
+          <w:bCs/>
+        </w:rPr>
+        <w:t>)</w:t>
+      </w:r>
+    </w:p>
+    <w:p>
+      <w:pPr>
+        <w:pStyle w:val="NoSpacing"/>
+        <w:ind w:left="1080"/>
+        <w:rPr>
+          <w:b/>
+          <w:bCs/>
+        </w:rPr>
+      </w:pPr>
+      <w:r>
+        <w:rPr>
+          <w:b/>
+          <w:bCs/>
+        </w:rPr>
+        <w:t>{</w:t>
+      </w:r>
+    </w:p>
+    <w:p>
+      <w:pPr>
+        <w:pStyle w:val="NoSpacing"/>
+        <w:ind w:left="1080"/>
+        <w:rPr>
+          <w:b/>
+          <w:bCs/>
+        </w:rPr>
+      </w:pPr>
+      <w:r>
+        <w:rPr>
+          <w:b/>
+          <w:bCs/>
+        </w:rPr>
+        <w:tab/>
+        <w:t>Statement(s)</w:t>
+      </w:r>
+    </w:p>
+    <w:p>
+      <w:pPr>
+        <w:pStyle w:val="NoSpacing"/>
+        <w:ind w:left="1080"/>
+        <w:rPr>
+          <w:b/>
+          <w:bCs/>
+        </w:rPr>
+      </w:pPr>
+      <w:r>
+        <w:rPr>
+          <w:b/>
+          <w:bCs/>
+        </w:rPr>
+        <w:t>}</w:t>
+      </w:r>
+    </w:p>
+    <w:p>
+      <w:pPr>
+        <w:pStyle w:val="NoSpacing"/>
+        <w:rPr>
+          <w:b/>
+          <w:bCs/>
+        </w:rPr>
+      </w:pPr>
+      <w:r>
+        <w:rPr>
+          <w:b/>
+          <w:bCs/>
+        </w:rPr>
+        <w:tab/>
+      </w:r>
+      <w:r>
+        <w:rPr>
+          <w:b/>
+          <w:bCs/>
+        </w:rPr>
+        <w:tab/>
+      </w:r>
+      <w:r>
+        <w:rPr>
+          <w:b/>
+          <w:bCs/>
+          <w:noProof/>
+        </w:rPr>
+        <w:drawing>
+          <wp:inline distT="0" distB="0" distL="0" distR="0" wp14:anchorId="5E2A5E3C" wp14:editId="0E069710">
+            <wp:extent cx="2337683" cy="1055422"/>
+            <wp:effectExtent l="0" t="0" r="5715" b="0"/>
+            <wp:docPr id="14" name="Picture 14"/>
+            <wp:cNvGraphicFramePr>
+              <a:graphicFrameLocks xmlns:a="http://schemas.openxmlformats.org/drawingml/2006/main" noChangeAspect="1"/>
+            </wp:cNvGraphicFramePr>
+            <a:graphic xmlns:a="http://schemas.openxmlformats.org/drawingml/2006/main">
+              <a:graphicData uri="http://schemas.openxmlformats.org/drawingml/2006/picture">
+                <pic:pic xmlns:pic="http://schemas.openxmlformats.org/drawingml/2006/picture">
+                  <pic:nvPicPr>
+                    <pic:cNvPr id="0" name="Picture 1"/>
+                    <pic:cNvPicPr>
+                      <a:picLocks noChangeAspect="1" noChangeArrowheads="1"/>
+                    </pic:cNvPicPr>
+                  </pic:nvPicPr>
+                  <pic:blipFill>
+                    <a:blip r:embed="rId20" cstate="print">
+                      <a:extLst>
+                        <a:ext uri="{28A0092B-C50C-407E-A947-70E740481C1C}">
+                          <a14:useLocalDpi xmlns:a14="http://schemas.microsoft.com/office/drawing/2010/main" val="0"/>
+                        </a:ext>
+                      </a:extLst>
+                    </a:blip>
+                    <a:srcRect/>
+                    <a:stretch>
+                      <a:fillRect/>
+                    </a:stretch>
+                  </pic:blipFill>
+                  <pic:spPr bwMode="auto">
+                    <a:xfrm>
+                      <a:off x="0" y="0"/>
+                      <a:ext cx="2351233" cy="1061540"/>
+                    </a:xfrm>
+                    <a:prstGeom prst="rect">
+                      <a:avLst/>
+                    </a:prstGeom>
+                    <a:noFill/>
+                    <a:ln>
+                      <a:noFill/>
+                    </a:ln>
+                  </pic:spPr>
+                </pic:pic>
+              </a:graphicData>
+            </a:graphic>
+          </wp:inline>
+        </w:drawing>
+      </w:r>
+    </w:p>
+    <w:p>
+      <w:pPr>
+        <w:pStyle w:val="NoSpacing"/>
+        <w:rPr>
+          <w:b/>
+          <w:bCs/>
+        </w:rPr>
+      </w:pPr>
+      <w:r>
+        <w:rPr>
+          <w:b/>
+          <w:bCs/>
+        </w:rPr>
+        <w:lastRenderedPageBreak/>
+        <w:t>Task :</w:t>
+      </w:r>
+    </w:p>
+    <w:p>
+      <w:pPr>
+        <w:pStyle w:val="NoSpacing"/>
+        <w:rPr>
+          <w:b/>
+          <w:bCs/>
+        </w:rPr>
+      </w:pPr>
+      <w:r>
+        <w:rPr>
+          <w:b/>
+          <w:bCs/>
+        </w:rPr>
+        <w:tab/>
+        <w:t>Print the table of given number using while, do-while and for loop.</w:t>
+      </w:r>
+    </w:p>
+    <w:p>
+      <w:pPr>
+        <w:pStyle w:val="NoSpacing"/>
+        <w:rPr>
+          <w:b/>
+          <w:bCs/>
+        </w:rPr>
+      </w:pPr>
+      <w:r>
+        <w:rPr>
+          <w:b/>
+          <w:bCs/>
+        </w:rPr>
+        <w:tab/>
+        <w:t>Example: number = 5</w:t>
+      </w:r>
+    </w:p>
+    <w:p>
+      <w:pPr>
+        <w:pStyle w:val="NoSpacing"/>
+        <w:rPr>
+          <w:b/>
+          <w:bCs/>
+        </w:rPr>
+      </w:pPr>
+      <w:r>
+        <w:rPr>
+          <w:b/>
+          <w:bCs/>
+        </w:rPr>
+        <w:tab/>
+      </w:r>
+      <w:r>
+        <w:rPr>
+          <w:b/>
+          <w:bCs/>
+        </w:rPr>
+        <w:tab/>
+        <w:t>o/p</w:t>
+      </w:r>
+      <w:r>
+        <w:rPr>
+          <w:b/>
+          <w:bCs/>
+        </w:rPr>
+        <w:t>:</w:t>
+      </w:r>
+      <w:r>
+        <w:rPr>
+          <w:b/>
+          <w:bCs/>
+        </w:rPr>
+        <w:t xml:space="preserve"> </w:t>
+      </w:r>
+      <w:r>
+        <w:rPr>
+          <w:b/>
+          <w:bCs/>
+        </w:rPr>
+        <w:tab/>
+        <w:t>5</w:t>
+      </w:r>
+    </w:p>
+    <w:p>
+      <w:pPr>
+        <w:pStyle w:val="NoSpacing"/>
+        <w:rPr>
+          <w:b/>
+          <w:bCs/>
+        </w:rPr>
+      </w:pPr>
+      <w:r>
+        <w:rPr>
+          <w:b/>
+          <w:bCs/>
+        </w:rPr>
+        <w:tab/>
+      </w:r>
+      <w:r>
+        <w:rPr>
+          <w:b/>
+          <w:bCs/>
+        </w:rPr>
+        <w:tab/>
+      </w:r>
+      <w:r>
+        <w:rPr>
+          <w:b/>
+          <w:bCs/>
+        </w:rPr>
+        <w:tab/>
+        <w:t>10</w:t>
+      </w:r>
+    </w:p>
+    <w:p>
+      <w:pPr>
+        <w:pStyle w:val="NoSpacing"/>
+        <w:rPr>
+          <w:b/>
+          <w:bCs/>
+        </w:rPr>
+      </w:pPr>
+      <w:r>
+        <w:rPr>
+          <w:b/>
+          <w:bCs/>
+        </w:rPr>
+        <w:tab/>
+      </w:r>
+      <w:r>
+        <w:rPr>
+          <w:b/>
+          <w:bCs/>
+        </w:rPr>
+        <w:tab/>
+      </w:r>
+      <w:r>
+        <w:rPr>
+          <w:b/>
+          <w:bCs/>
+        </w:rPr>
+        <w:tab/>
+        <w:t>15</w:t>
+      </w:r>
+    </w:p>
+    <w:p>
+      <w:pPr>
+        <w:pStyle w:val="NoSpacing"/>
+        <w:rPr>
+          <w:b/>
+          <w:bCs/>
+        </w:rPr>
+      </w:pPr>
+      <w:r>
+        <w:rPr>
+          <w:b/>
+          <w:bCs/>
+        </w:rPr>
+        <w:tab/>
+      </w:r>
+      <w:r>
+        <w:rPr>
+          <w:b/>
+          <w:bCs/>
+        </w:rPr>
+        <w:tab/>
+      </w:r>
+      <w:r>
+        <w:rPr>
+          <w:b/>
+          <w:bCs/>
+        </w:rPr>
+        <w:tab/>
+        <w:t>.</w:t>
+      </w:r>
+    </w:p>
+    <w:p>
+      <w:pPr>
+        <w:pStyle w:val="NoSpacing"/>
+        <w:rPr>
+          <w:b/>
+          <w:bCs/>
+        </w:rPr>
+      </w:pPr>
+      <w:r>
+        <w:rPr>
+          <w:b/>
+          <w:bCs/>
+        </w:rPr>
+        <w:tab/>
+      </w:r>
+      <w:r>
+        <w:rPr>
+          <w:b/>
+          <w:bCs/>
+        </w:rPr>
+        <w:tab/>
+      </w:r>
+      <w:r>
+        <w:rPr>
+          <w:b/>
+          <w:bCs/>
+        </w:rPr>
+        <w:tab/>
+        <w:t>.</w:t>
+      </w:r>
+    </w:p>
+    <w:p>
+      <w:pPr>
+        <w:pStyle w:val="NoSpacing"/>
+        <w:rPr>
+          <w:b/>
+          <w:bCs/>
+        </w:rPr>
+      </w:pPr>
+      <w:r>
+        <w:rPr>
+          <w:b/>
+          <w:bCs/>
+        </w:rPr>
+        <w:tab/>
+      </w:r>
+      <w:r>
+        <w:rPr>
+          <w:b/>
+          <w:bCs/>
+        </w:rPr>
+        <w:tab/>
+      </w:r>
+      <w:r>
+        <w:rPr>
+          <w:b/>
+          <w:bCs/>
+        </w:rPr>
+        <w:tab/>
+        <w:t>.</w:t>
+      </w:r>
+    </w:p>
+    <w:p>
+      <w:pPr>
+        <w:pStyle w:val="NoSpacing"/>
+        <w:rPr>
+          <w:b/>
+          <w:bCs/>
+        </w:rPr>
+      </w:pPr>
+      <w:r>
+        <w:rPr>
+          <w:b/>
+          <w:bCs/>
+        </w:rPr>
+        <w:tab/>
+      </w:r>
+      <w:r>
+        <w:rPr>
+          <w:b/>
+          <w:bCs/>
+        </w:rPr>
+        <w:tab/>
+      </w:r>
+      <w:r>
+        <w:rPr>
+          <w:b/>
+          <w:bCs/>
+        </w:rPr>
+        <w:tab/>
+        <w:t>50</w:t>
       </w:r>
     </w:p>
     <w:sectPr>
@@ -8470,6 +9315,95 @@
     </w:lvl>
   </w:abstractNum>
   <w:abstractNum w:abstractNumId="2" w15:restartNumberingAfterBreak="0">
+    <w:nsid w:val="10454AEE"/>
+    <w:multiLevelType w:val="hybridMultilevel"/>
+    <w:tmpl w:val="F1FCF090"/>
+    <w:lvl w:ilvl="0" w:tplc="6186D1E6">
+      <w:start w:val="1"/>
+      <w:numFmt w:val="decimal"/>
+      <w:lvlText w:val="%1."/>
+      <w:lvlJc w:val="left"/>
+      <w:pPr>
+        <w:ind w:left="1080" w:hanging="360"/>
+      </w:pPr>
+      <w:rPr>
+        <w:rFonts w:hint="default"/>
+      </w:rPr>
+    </w:lvl>
+    <w:lvl w:ilvl="1" w:tplc="04090019" w:tentative="1">
+      <w:start w:val="1"/>
+      <w:numFmt w:val="lowerLetter"/>
+      <w:lvlText w:val="%2."/>
+      <w:lvlJc w:val="left"/>
+      <w:pPr>
+        <w:ind w:left="1800" w:hanging="360"/>
+      </w:pPr>
+    </w:lvl>
+    <w:lvl w:ilvl="2" w:tplc="0409001B" w:tentative="1">
+      <w:start w:val="1"/>
+      <w:numFmt w:val="lowerRoman"/>
+      <w:lvlText w:val="%3."/>
+      <w:lvlJc w:val="right"/>
+      <w:pPr>
+        <w:ind w:left="2520" w:hanging="180"/>
+      </w:pPr>
+    </w:lvl>
+    <w:lvl w:ilvl="3" w:tplc="0409000F" w:tentative="1">
+      <w:start w:val="1"/>
+      <w:numFmt w:val="decimal"/>
+      <w:lvlText w:val="%4."/>
+      <w:lvlJc w:val="left"/>
+      <w:pPr>
+        <w:ind w:left="3240" w:hanging="360"/>
+      </w:pPr>
+    </w:lvl>
+    <w:lvl w:ilvl="4" w:tplc="04090019" w:tentative="1">
+      <w:start w:val="1"/>
+      <w:numFmt w:val="lowerLetter"/>
+      <w:lvlText w:val="%5."/>
+      <w:lvlJc w:val="left"/>
+      <w:pPr>
+        <w:ind w:left="3960" w:hanging="360"/>
+      </w:pPr>
+    </w:lvl>
+    <w:lvl w:ilvl="5" w:tplc="0409001B" w:tentative="1">
+      <w:start w:val="1"/>
+      <w:numFmt w:val="lowerRoman"/>
+      <w:lvlText w:val="%6."/>
+      <w:lvlJc w:val="right"/>
+      <w:pPr>
+        <w:ind w:left="4680" w:hanging="180"/>
+      </w:pPr>
+    </w:lvl>
+    <w:lvl w:ilvl="6" w:tplc="0409000F" w:tentative="1">
+      <w:start w:val="1"/>
+      <w:numFmt w:val="decimal"/>
+      <w:lvlText w:val="%7."/>
+      <w:lvlJc w:val="left"/>
+      <w:pPr>
+        <w:ind w:left="5400" w:hanging="360"/>
+      </w:pPr>
+    </w:lvl>
+    <w:lvl w:ilvl="7" w:tplc="04090019" w:tentative="1">
+      <w:start w:val="1"/>
+      <w:numFmt w:val="lowerLetter"/>
+      <w:lvlText w:val="%8."/>
+      <w:lvlJc w:val="left"/>
+      <w:pPr>
+        <w:ind w:left="6120" w:hanging="360"/>
+      </w:pPr>
+    </w:lvl>
+    <w:lvl w:ilvl="8" w:tplc="0409001B" w:tentative="1">
+      <w:start w:val="1"/>
+      <w:numFmt w:val="lowerRoman"/>
+      <w:lvlText w:val="%9."/>
+      <w:lvlJc w:val="right"/>
+      <w:pPr>
+        <w:ind w:left="6840" w:hanging="180"/>
+      </w:pPr>
+    </w:lvl>
+  </w:abstractNum>
+  <w:abstractNum w:abstractNumId="3" w15:restartNumberingAfterBreak="0">
     <w:nsid w:val="12C65C6E"/>
     <w:multiLevelType w:val="hybridMultilevel"/>
     <w:tmpl w:val="1E9A65C0"/>
@@ -8558,7 +9492,7 @@
       </w:pPr>
     </w:lvl>
   </w:abstractNum>
-  <w:abstractNum w:abstractNumId="3" w15:restartNumberingAfterBreak="0">
+  <w:abstractNum w:abstractNumId="4" w15:restartNumberingAfterBreak="0">
     <w:nsid w:val="1B6D4DB7"/>
     <w:multiLevelType w:val="hybridMultilevel"/>
     <w:tmpl w:val="2758CEEE"/>
@@ -8568,7 +9502,7 @@
       <w:lvlText w:val="%1."/>
       <w:lvlJc w:val="left"/>
       <w:pPr>
-        <w:ind w:left="720" w:hanging="360"/>
+        <w:ind w:left="1080" w:hanging="360"/>
       </w:pPr>
       <w:rPr>
         <w:rFonts w:hint="default"/>
@@ -8580,7 +9514,7 @@
       <w:lvlText w:val="%2."/>
       <w:lvlJc w:val="left"/>
       <w:pPr>
-        <w:ind w:left="1440" w:hanging="360"/>
+        <w:ind w:left="1800" w:hanging="360"/>
       </w:pPr>
     </w:lvl>
     <w:lvl w:ilvl="2" w:tplc="0409001B" w:tentative="1">
@@ -8589,7 +9523,7 @@
       <w:lvlText w:val="%3."/>
       <w:lvlJc w:val="right"/>
       <w:pPr>
-        <w:ind w:left="2160" w:hanging="180"/>
+        <w:ind w:left="2520" w:hanging="180"/>
       </w:pPr>
     </w:lvl>
     <w:lvl w:ilvl="3" w:tplc="0409000F" w:tentative="1">
@@ -8598,7 +9532,7 @@
       <w:lvlText w:val="%4."/>
       <w:lvlJc w:val="left"/>
       <w:pPr>
-        <w:ind w:left="2880" w:hanging="360"/>
+        <w:ind w:left="3240" w:hanging="360"/>
       </w:pPr>
     </w:lvl>
     <w:lvl w:ilvl="4" w:tplc="04090019" w:tentative="1">
@@ -8607,7 +9541,7 @@
       <w:lvlText w:val="%5."/>
       <w:lvlJc w:val="left"/>
       <w:pPr>
-        <w:ind w:left="3600" w:hanging="360"/>
+        <w:ind w:left="3960" w:hanging="360"/>
       </w:pPr>
     </w:lvl>
     <w:lvl w:ilvl="5" w:tplc="0409001B" w:tentative="1">
@@ -8616,7 +9550,7 @@
       <w:lvlText w:val="%6."/>
       <w:lvlJc w:val="right"/>
       <w:pPr>
-        <w:ind w:left="4320" w:hanging="180"/>
+        <w:ind w:left="4680" w:hanging="180"/>
       </w:pPr>
     </w:lvl>
     <w:lvl w:ilvl="6" w:tplc="0409000F" w:tentative="1">
@@ -8625,7 +9559,7 @@
       <w:lvlText w:val="%7."/>
       <w:lvlJc w:val="left"/>
       <w:pPr>
-        <w:ind w:left="5040" w:hanging="360"/>
+        <w:ind w:left="5400" w:hanging="360"/>
       </w:pPr>
     </w:lvl>
     <w:lvl w:ilvl="7" w:tplc="04090019" w:tentative="1">
@@ -8634,7 +9568,7 @@
       <w:lvlText w:val="%8."/>
       <w:lvlJc w:val="left"/>
       <w:pPr>
-        <w:ind w:left="5760" w:hanging="360"/>
+        <w:ind w:left="6120" w:hanging="360"/>
       </w:pPr>
     </w:lvl>
     <w:lvl w:ilvl="8" w:tplc="0409001B" w:tentative="1">
@@ -8643,11 +9577,11 @@
       <w:lvlText w:val="%9."/>
       <w:lvlJc w:val="right"/>
       <w:pPr>
-        <w:ind w:left="6480" w:hanging="180"/>
+        <w:ind w:left="6840" w:hanging="180"/>
       </w:pPr>
     </w:lvl>
   </w:abstractNum>
-  <w:abstractNum w:abstractNumId="4" w15:restartNumberingAfterBreak="0">
+  <w:abstractNum w:abstractNumId="5" w15:restartNumberingAfterBreak="0">
     <w:nsid w:val="1C8B4792"/>
     <w:multiLevelType w:val="hybridMultilevel"/>
     <w:tmpl w:val="188E4AC2"/>
@@ -8736,7 +9670,7 @@
       </w:pPr>
     </w:lvl>
   </w:abstractNum>
-  <w:abstractNum w:abstractNumId="5" w15:restartNumberingAfterBreak="0">
+  <w:abstractNum w:abstractNumId="6" w15:restartNumberingAfterBreak="0">
     <w:nsid w:val="25D045F4"/>
     <w:multiLevelType w:val="hybridMultilevel"/>
     <w:tmpl w:val="027EF426"/>
@@ -8827,7 +9761,7 @@
       </w:pPr>
     </w:lvl>
   </w:abstractNum>
-  <w:abstractNum w:abstractNumId="6" w15:restartNumberingAfterBreak="0">
+  <w:abstractNum w:abstractNumId="7" w15:restartNumberingAfterBreak="0">
     <w:nsid w:val="277C6EA6"/>
     <w:multiLevelType w:val="hybridMultilevel"/>
     <w:tmpl w:val="CA84E726"/>
@@ -8916,7 +9850,7 @@
       </w:pPr>
     </w:lvl>
   </w:abstractNum>
-  <w:abstractNum w:abstractNumId="7" w15:restartNumberingAfterBreak="0">
+  <w:abstractNum w:abstractNumId="8" w15:restartNumberingAfterBreak="0">
     <w:nsid w:val="282722F8"/>
     <w:multiLevelType w:val="hybridMultilevel"/>
     <w:tmpl w:val="07DCD650"/>
@@ -9005,7 +9939,7 @@
       </w:pPr>
     </w:lvl>
   </w:abstractNum>
-  <w:abstractNum w:abstractNumId="8" w15:restartNumberingAfterBreak="0">
+  <w:abstractNum w:abstractNumId="9" w15:restartNumberingAfterBreak="0">
     <w:nsid w:val="2A1C40BB"/>
     <w:multiLevelType w:val="hybridMultilevel"/>
     <w:tmpl w:val="03263B04"/>
@@ -9095,7 +10029,7 @@
       </w:pPr>
     </w:lvl>
   </w:abstractNum>
-  <w:abstractNum w:abstractNumId="9" w15:restartNumberingAfterBreak="0">
+  <w:abstractNum w:abstractNumId="10" w15:restartNumberingAfterBreak="0">
     <w:nsid w:val="35D565F3"/>
     <w:multiLevelType w:val="hybridMultilevel"/>
     <w:tmpl w:val="F0CA070E"/>
@@ -9184,7 +10118,7 @@
       </w:pPr>
     </w:lvl>
   </w:abstractNum>
-  <w:abstractNum w:abstractNumId="10" w15:restartNumberingAfterBreak="0">
+  <w:abstractNum w:abstractNumId="11" w15:restartNumberingAfterBreak="0">
     <w:nsid w:val="3B1E2F07"/>
     <w:multiLevelType w:val="hybridMultilevel"/>
     <w:tmpl w:val="0BE6F29C"/>
@@ -9273,7 +10207,7 @@
       </w:pPr>
     </w:lvl>
   </w:abstractNum>
-  <w:abstractNum w:abstractNumId="11" w15:restartNumberingAfterBreak="0">
+  <w:abstractNum w:abstractNumId="12" w15:restartNumberingAfterBreak="0">
     <w:nsid w:val="3CBC2B45"/>
     <w:multiLevelType w:val="hybridMultilevel"/>
     <w:tmpl w:val="EE142824"/>
@@ -9362,7 +10296,7 @@
       </w:pPr>
     </w:lvl>
   </w:abstractNum>
-  <w:abstractNum w:abstractNumId="12" w15:restartNumberingAfterBreak="0">
+  <w:abstractNum w:abstractNumId="13" w15:restartNumberingAfterBreak="0">
     <w:nsid w:val="3E24270B"/>
     <w:multiLevelType w:val="hybridMultilevel"/>
     <w:tmpl w:val="D1E60D8C"/>
@@ -9451,7 +10385,7 @@
       </w:pPr>
     </w:lvl>
   </w:abstractNum>
-  <w:abstractNum w:abstractNumId="13" w15:restartNumberingAfterBreak="0">
+  <w:abstractNum w:abstractNumId="14" w15:restartNumberingAfterBreak="0">
     <w:nsid w:val="418C57F0"/>
     <w:multiLevelType w:val="hybridMultilevel"/>
     <w:tmpl w:val="49CA4B68"/>
@@ -9540,7 +10474,7 @@
       </w:pPr>
     </w:lvl>
   </w:abstractNum>
-  <w:abstractNum w:abstractNumId="14" w15:restartNumberingAfterBreak="0">
+  <w:abstractNum w:abstractNumId="15" w15:restartNumberingAfterBreak="0">
     <w:nsid w:val="4D020622"/>
     <w:multiLevelType w:val="hybridMultilevel"/>
     <w:tmpl w:val="ACC0CBB4"/>
@@ -9629,7 +10563,120 @@
       </w:pPr>
     </w:lvl>
   </w:abstractNum>
-  <w:abstractNum w:abstractNumId="15" w15:restartNumberingAfterBreak="0">
+  <w:abstractNum w:abstractNumId="16" w15:restartNumberingAfterBreak="0">
+    <w:nsid w:val="4D1A268D"/>
+    <w:multiLevelType w:val="hybridMultilevel"/>
+    <w:tmpl w:val="F118EC4C"/>
+    <w:lvl w:ilvl="0" w:tplc="0409000B">
+      <w:start w:val="1"/>
+      <w:numFmt w:val="bullet"/>
+      <w:lvlText w:val=""/>
+      <w:lvlJc w:val="left"/>
+      <w:pPr>
+        <w:ind w:left="720" w:hanging="360"/>
+      </w:pPr>
+      <w:rPr>
+        <w:rFonts w:ascii="Wingdings" w:hAnsi="Wingdings" w:hint="default"/>
+      </w:rPr>
+    </w:lvl>
+    <w:lvl w:ilvl="1" w:tplc="04090003" w:tentative="1">
+      <w:start w:val="1"/>
+      <w:numFmt w:val="bullet"/>
+      <w:lvlText w:val="o"/>
+      <w:lvlJc w:val="left"/>
+      <w:pPr>
+        <w:ind w:left="1440" w:hanging="360"/>
+      </w:pPr>
+      <w:rPr>
+        <w:rFonts w:ascii="Courier New" w:hAnsi="Courier New" w:cs="Courier New" w:hint="default"/>
+      </w:rPr>
+    </w:lvl>
+    <w:lvl w:ilvl="2" w:tplc="04090005" w:tentative="1">
+      <w:start w:val="1"/>
+      <w:numFmt w:val="bullet"/>
+      <w:lvlText w:val=""/>
+      <w:lvlJc w:val="left"/>
+      <w:pPr>
+        <w:ind w:left="2160" w:hanging="360"/>
+      </w:pPr>
+      <w:rPr>
+        <w:rFonts w:ascii="Wingdings" w:hAnsi="Wingdings" w:hint="default"/>
+      </w:rPr>
+    </w:lvl>
+    <w:lvl w:ilvl="3" w:tplc="04090001" w:tentative="1">
+      <w:start w:val="1"/>
+      <w:numFmt w:val="bullet"/>
+      <w:lvlText w:val=""/>
+      <w:lvlJc w:val="left"/>
+      <w:pPr>
+        <w:ind w:left="2880" w:hanging="360"/>
+      </w:pPr>
+      <w:rPr>
+        <w:rFonts w:ascii="Symbol" w:hAnsi="Symbol" w:hint="default"/>
+      </w:rPr>
+    </w:lvl>
+    <w:lvl w:ilvl="4" w:tplc="04090003" w:tentative="1">
+      <w:start w:val="1"/>
+      <w:numFmt w:val="bullet"/>
+      <w:lvlText w:val="o"/>
+      <w:lvlJc w:val="left"/>
+      <w:pPr>
+        <w:ind w:left="3600" w:hanging="360"/>
+      </w:pPr>
+      <w:rPr>
+        <w:rFonts w:ascii="Courier New" w:hAnsi="Courier New" w:cs="Courier New" w:hint="default"/>
+      </w:rPr>
+    </w:lvl>
+    <w:lvl w:ilvl="5" w:tplc="04090005" w:tentative="1">
+      <w:start w:val="1"/>
+      <w:numFmt w:val="bullet"/>
+      <w:lvlText w:val=""/>
+      <w:lvlJc w:val="left"/>
+      <w:pPr>
+        <w:ind w:left="4320" w:hanging="360"/>
+      </w:pPr>
+      <w:rPr>
+        <w:rFonts w:ascii="Wingdings" w:hAnsi="Wingdings" w:hint="default"/>
+      </w:rPr>
+    </w:lvl>
+    <w:lvl w:ilvl="6" w:tplc="04090001" w:tentative="1">
+      <w:start w:val="1"/>
+      <w:numFmt w:val="bullet"/>
+      <w:lvlText w:val=""/>
+      <w:lvlJc w:val="left"/>
+      <w:pPr>
+        <w:ind w:left="5040" w:hanging="360"/>
+      </w:pPr>
+      <w:rPr>
+        <w:rFonts w:ascii="Symbol" w:hAnsi="Symbol" w:hint="default"/>
+      </w:rPr>
+    </w:lvl>
+    <w:lvl w:ilvl="7" w:tplc="04090003" w:tentative="1">
+      <w:start w:val="1"/>
+      <w:numFmt w:val="bullet"/>
+      <w:lvlText w:val="o"/>
+      <w:lvlJc w:val="left"/>
+      <w:pPr>
+        <w:ind w:left="5760" w:hanging="360"/>
+      </w:pPr>
+      <w:rPr>
+        <w:rFonts w:ascii="Courier New" w:hAnsi="Courier New" w:cs="Courier New" w:hint="default"/>
+      </w:rPr>
+    </w:lvl>
+    <w:lvl w:ilvl="8" w:tplc="04090005" w:tentative="1">
+      <w:start w:val="1"/>
+      <w:numFmt w:val="bullet"/>
+      <w:lvlText w:val=""/>
+      <w:lvlJc w:val="left"/>
+      <w:pPr>
+        <w:ind w:left="6480" w:hanging="360"/>
+      </w:pPr>
+      <w:rPr>
+        <w:rFonts w:ascii="Wingdings" w:hAnsi="Wingdings" w:hint="default"/>
+      </w:rPr>
+    </w:lvl>
+  </w:abstractNum>
+  <w:abstractNum w:abstractNumId="17" w15:restartNumberingAfterBreak="0">
     <w:nsid w:val="4E322B47"/>
     <w:multiLevelType w:val="hybridMultilevel"/>
     <w:tmpl w:val="0D34C8F8"/>
@@ -9718,7 +10765,96 @@
       </w:pPr>
     </w:lvl>
   </w:abstractNum>
-  <w:abstractNum w:abstractNumId="16" w15:restartNumberingAfterBreak="0">
+  <w:abstractNum w:abstractNumId="18" w15:restartNumberingAfterBreak="0">
+    <w:nsid w:val="56AB199B"/>
+    <w:multiLevelType w:val="hybridMultilevel"/>
+    <w:tmpl w:val="2758CEEE"/>
+    <w:lvl w:ilvl="0" w:tplc="FFFFFFFF">
+      <w:start w:val="1"/>
+      <w:numFmt w:val="decimal"/>
+      <w:lvlText w:val="%1."/>
+      <w:lvlJc w:val="left"/>
+      <w:pPr>
+        <w:ind w:left="1080" w:hanging="360"/>
+      </w:pPr>
+      <w:rPr>
+        <w:rFonts w:hint="default"/>
+      </w:rPr>
+    </w:lvl>
+    <w:lvl w:ilvl="1" w:tplc="FFFFFFFF" w:tentative="1">
+      <w:start w:val="1"/>
+      <w:numFmt w:val="lowerLetter"/>
+      <w:lvlText w:val="%2."/>
+      <w:lvlJc w:val="left"/>
+      <w:pPr>
+        <w:ind w:left="1800" w:hanging="360"/>
+      </w:pPr>
+    </w:lvl>
+    <w:lvl w:ilvl="2" w:tplc="FFFFFFFF" w:tentative="1">
+      <w:start w:val="1"/>
+      <w:numFmt w:val="lowerRoman"/>
+      <w:lvlText w:val="%3."/>
+      <w:lvlJc w:val="right"/>
+      <w:pPr>
+        <w:ind w:left="2520" w:hanging="180"/>
+      </w:pPr>
+    </w:lvl>
+    <w:lvl w:ilvl="3" w:tplc="FFFFFFFF" w:tentative="1">
+      <w:start w:val="1"/>
+      <w:numFmt w:val="decimal"/>
+      <w:lvlText w:val="%4."/>
+      <w:lvlJc w:val="left"/>
+      <w:pPr>
+        <w:ind w:left="3240" w:hanging="360"/>
+      </w:pPr>
+    </w:lvl>
+    <w:lvl w:ilvl="4" w:tplc="FFFFFFFF" w:tentative="1">
+      <w:start w:val="1"/>
+      <w:numFmt w:val="lowerLetter"/>
+      <w:lvlText w:val="%5."/>
+      <w:lvlJc w:val="left"/>
+      <w:pPr>
+        <w:ind w:left="3960" w:hanging="360"/>
+      </w:pPr>
+    </w:lvl>
+    <w:lvl w:ilvl="5" w:tplc="FFFFFFFF" w:tentative="1">
+      <w:start w:val="1"/>
+      <w:numFmt w:val="lowerRoman"/>
+      <w:lvlText w:val="%6."/>
+      <w:lvlJc w:val="right"/>
+      <w:pPr>
+        <w:ind w:left="4680" w:hanging="180"/>
+      </w:pPr>
+    </w:lvl>
+    <w:lvl w:ilvl="6" w:tplc="FFFFFFFF" w:tentative="1">
+      <w:start w:val="1"/>
+      <w:numFmt w:val="decimal"/>
+      <w:lvlText w:val="%7."/>
+      <w:lvlJc w:val="left"/>
+      <w:pPr>
+        <w:ind w:left="5400" w:hanging="360"/>
+      </w:pPr>
+    </w:lvl>
+    <w:lvl w:ilvl="7" w:tplc="FFFFFFFF" w:tentative="1">
+      <w:start w:val="1"/>
+      <w:numFmt w:val="lowerLetter"/>
+      <w:lvlText w:val="%8."/>
+      <w:lvlJc w:val="left"/>
+      <w:pPr>
+        <w:ind w:left="6120" w:hanging="360"/>
+      </w:pPr>
+    </w:lvl>
+    <w:lvl w:ilvl="8" w:tplc="FFFFFFFF" w:tentative="1">
+      <w:start w:val="1"/>
+      <w:numFmt w:val="lowerRoman"/>
+      <w:lvlText w:val="%9."/>
+      <w:lvlJc w:val="right"/>
+      <w:pPr>
+        <w:ind w:left="6840" w:hanging="180"/>
+      </w:pPr>
+    </w:lvl>
+  </w:abstractNum>
+  <w:abstractNum w:abstractNumId="19" w15:restartNumberingAfterBreak="0">
     <w:nsid w:val="57CE425A"/>
     <w:multiLevelType w:val="hybridMultilevel"/>
     <w:tmpl w:val="7D06C980"/>
@@ -9807,7 +10943,7 @@
       </w:pPr>
     </w:lvl>
   </w:abstractNum>
-  <w:abstractNum w:abstractNumId="17" w15:restartNumberingAfterBreak="0">
+  <w:abstractNum w:abstractNumId="20" w15:restartNumberingAfterBreak="0">
     <w:nsid w:val="5D8A536C"/>
     <w:multiLevelType w:val="hybridMultilevel"/>
     <w:tmpl w:val="244E4578"/>
@@ -9896,7 +11032,7 @@
       </w:pPr>
     </w:lvl>
   </w:abstractNum>
-  <w:abstractNum w:abstractNumId="18" w15:restartNumberingAfterBreak="0">
+  <w:abstractNum w:abstractNumId="21" w15:restartNumberingAfterBreak="0">
     <w:nsid w:val="603A5D32"/>
     <w:multiLevelType w:val="hybridMultilevel"/>
     <w:tmpl w:val="85EC5506"/>
@@ -9985,7 +11121,7 @@
       </w:pPr>
     </w:lvl>
   </w:abstractNum>
-  <w:abstractNum w:abstractNumId="19" w15:restartNumberingAfterBreak="0">
+  <w:abstractNum w:abstractNumId="22" w15:restartNumberingAfterBreak="0">
     <w:nsid w:val="621E5ED5"/>
     <w:multiLevelType w:val="hybridMultilevel"/>
     <w:tmpl w:val="00F071D0"/>
@@ -10074,7 +11210,7 @@
       </w:pPr>
     </w:lvl>
   </w:abstractNum>
-  <w:abstractNum w:abstractNumId="20" w15:restartNumberingAfterBreak="0">
+  <w:abstractNum w:abstractNumId="23" w15:restartNumberingAfterBreak="0">
     <w:nsid w:val="66884B3F"/>
     <w:multiLevelType w:val="hybridMultilevel"/>
     <w:tmpl w:val="ED8A7856"/>
@@ -10163,7 +11299,7 @@
       </w:pPr>
     </w:lvl>
   </w:abstractNum>
-  <w:abstractNum w:abstractNumId="21" w15:restartNumberingAfterBreak="0">
+  <w:abstractNum w:abstractNumId="24" w15:restartNumberingAfterBreak="0">
     <w:nsid w:val="66EB0571"/>
     <w:multiLevelType w:val="hybridMultilevel"/>
     <w:tmpl w:val="07489BA4"/>
@@ -10252,7 +11388,7 @@
       </w:pPr>
     </w:lvl>
   </w:abstractNum>
-  <w:abstractNum w:abstractNumId="22" w15:restartNumberingAfterBreak="0">
+  <w:abstractNum w:abstractNumId="25" w15:restartNumberingAfterBreak="0">
     <w:nsid w:val="67753132"/>
     <w:multiLevelType w:val="hybridMultilevel"/>
     <w:tmpl w:val="EF38ED90"/>
@@ -10341,7 +11477,7 @@
       </w:pPr>
     </w:lvl>
   </w:abstractNum>
-  <w:abstractNum w:abstractNumId="23" w15:restartNumberingAfterBreak="0">
+  <w:abstractNum w:abstractNumId="26" w15:restartNumberingAfterBreak="0">
     <w:nsid w:val="6C106ABB"/>
     <w:multiLevelType w:val="hybridMultilevel"/>
     <w:tmpl w:val="CBAC1C0A"/>
@@ -10431,7 +11567,7 @@
       </w:pPr>
     </w:lvl>
   </w:abstractNum>
-  <w:abstractNum w:abstractNumId="24" w15:restartNumberingAfterBreak="0">
+  <w:abstractNum w:abstractNumId="27" w15:restartNumberingAfterBreak="0">
     <w:nsid w:val="6EC24C8F"/>
     <w:multiLevelType w:val="hybridMultilevel"/>
     <w:tmpl w:val="FDB83334"/>
@@ -10520,7 +11656,7 @@
       </w:pPr>
     </w:lvl>
   </w:abstractNum>
-  <w:abstractNum w:abstractNumId="25" w15:restartNumberingAfterBreak="0">
+  <w:abstractNum w:abstractNumId="28" w15:restartNumberingAfterBreak="0">
     <w:nsid w:val="6F002CAD"/>
     <w:multiLevelType w:val="hybridMultilevel"/>
     <w:tmpl w:val="5FE44604"/>
@@ -10609,7 +11745,7 @@
       </w:pPr>
     </w:lvl>
   </w:abstractNum>
-  <w:abstractNum w:abstractNumId="26" w15:restartNumberingAfterBreak="0">
+  <w:abstractNum w:abstractNumId="29" w15:restartNumberingAfterBreak="0">
     <w:nsid w:val="71DE31B6"/>
     <w:multiLevelType w:val="hybridMultilevel"/>
     <w:tmpl w:val="0D502C4C"/>
@@ -10699,7 +11835,7 @@
       </w:pPr>
     </w:lvl>
   </w:abstractNum>
-  <w:abstractNum w:abstractNumId="27" w15:restartNumberingAfterBreak="0">
+  <w:abstractNum w:abstractNumId="30" w15:restartNumberingAfterBreak="0">
     <w:nsid w:val="72CD0627"/>
     <w:multiLevelType w:val="hybridMultilevel"/>
     <w:tmpl w:val="4458596E"/>
@@ -10788,7 +11924,7 @@
       </w:pPr>
     </w:lvl>
   </w:abstractNum>
-  <w:abstractNum w:abstractNumId="28" w15:restartNumberingAfterBreak="0">
+  <w:abstractNum w:abstractNumId="31" w15:restartNumberingAfterBreak="0">
     <w:nsid w:val="759A768D"/>
     <w:multiLevelType w:val="hybridMultilevel"/>
     <w:tmpl w:val="505E8848"/>
@@ -10877,7 +12013,7 @@
       </w:pPr>
     </w:lvl>
   </w:abstractNum>
-  <w:abstractNum w:abstractNumId="29" w15:restartNumberingAfterBreak="0">
+  <w:abstractNum w:abstractNumId="32" w15:restartNumberingAfterBreak="0">
     <w:nsid w:val="76C7022B"/>
     <w:multiLevelType w:val="hybridMultilevel"/>
     <w:tmpl w:val="85687A30"/>
@@ -10966,7 +12102,7 @@
       </w:pPr>
     </w:lvl>
   </w:abstractNum>
-  <w:abstractNum w:abstractNumId="30" w15:restartNumberingAfterBreak="0">
+  <w:abstractNum w:abstractNumId="33" w15:restartNumberingAfterBreak="0">
     <w:nsid w:val="7A5852DD"/>
     <w:multiLevelType w:val="hybridMultilevel"/>
     <w:tmpl w:val="505E8848"/>
@@ -11055,7 +12191,7 @@
       </w:pPr>
     </w:lvl>
   </w:abstractNum>
-  <w:abstractNum w:abstractNumId="31" w15:restartNumberingAfterBreak="0">
+  <w:abstractNum w:abstractNumId="34" w15:restartNumberingAfterBreak="0">
     <w:nsid w:val="7B8322EB"/>
     <w:multiLevelType w:val="hybridMultilevel"/>
     <w:tmpl w:val="803286F8"/>
@@ -11144,7 +12280,7 @@
       </w:pPr>
     </w:lvl>
   </w:abstractNum>
-  <w:abstractNum w:abstractNumId="32" w15:restartNumberingAfterBreak="0">
+  <w:abstractNum w:abstractNumId="35" w15:restartNumberingAfterBreak="0">
     <w:nsid w:val="7C2A2F17"/>
     <w:multiLevelType w:val="hybridMultilevel"/>
     <w:tmpl w:val="686EB4DC"/>
@@ -11234,103 +12370,112 @@
     </w:lvl>
   </w:abstractNum>
   <w:num w:numId="1">
-    <w:abstractNumId w:val="2"/>
+    <w:abstractNumId w:val="3"/>
   </w:num>
   <w:num w:numId="2">
+    <w:abstractNumId w:val="15"/>
+  </w:num>
+  <w:num w:numId="3">
+    <w:abstractNumId w:val="17"/>
+  </w:num>
+  <w:num w:numId="4">
     <w:abstractNumId w:val="14"/>
   </w:num>
-  <w:num w:numId="3">
-    <w:abstractNumId w:val="15"/>
-  </w:num>
-  <w:num w:numId="4">
-    <w:abstractNumId w:val="13"/>
-  </w:num>
   <w:num w:numId="5">
-    <w:abstractNumId w:val="7"/>
+    <w:abstractNumId w:val="8"/>
   </w:num>
   <w:num w:numId="6">
-    <w:abstractNumId w:val="22"/>
+    <w:abstractNumId w:val="25"/>
   </w:num>
   <w:num w:numId="7">
-    <w:abstractNumId w:val="31"/>
+    <w:abstractNumId w:val="34"/>
   </w:num>
   <w:num w:numId="8">
-    <w:abstractNumId w:val="29"/>
+    <w:abstractNumId w:val="32"/>
   </w:num>
   <w:num w:numId="9">
-    <w:abstractNumId w:val="32"/>
+    <w:abstractNumId w:val="35"/>
   </w:num>
   <w:num w:numId="10">
-    <w:abstractNumId w:val="20"/>
+    <w:abstractNumId w:val="23"/>
   </w:num>
   <w:num w:numId="11">
-    <w:abstractNumId w:val="4"/>
+    <w:abstractNumId w:val="5"/>
   </w:num>
   <w:num w:numId="12">
-    <w:abstractNumId w:val="16"/>
+    <w:abstractNumId w:val="19"/>
   </w:num>
   <w:num w:numId="13">
-    <w:abstractNumId w:val="21"/>
+    <w:abstractNumId w:val="24"/>
   </w:num>
   <w:num w:numId="14">
     <w:abstractNumId w:val="0"/>
   </w:num>
   <w:num w:numId="15">
-    <w:abstractNumId w:val="9"/>
+    <w:abstractNumId w:val="10"/>
   </w:num>
   <w:num w:numId="16">
-    <w:abstractNumId w:val="30"/>
+    <w:abstractNumId w:val="33"/>
   </w:num>
   <w:num w:numId="17">
-    <w:abstractNumId w:val="23"/>
+    <w:abstractNumId w:val="26"/>
   </w:num>
   <w:num w:numId="18">
+    <w:abstractNumId w:val="31"/>
+  </w:num>
+  <w:num w:numId="19">
+    <w:abstractNumId w:val="29"/>
+  </w:num>
+  <w:num w:numId="20">
+    <w:abstractNumId w:val="21"/>
+  </w:num>
+  <w:num w:numId="21">
     <w:abstractNumId w:val="28"/>
   </w:num>
-  <w:num w:numId="19">
-    <w:abstractNumId w:val="26"/>
-  </w:num>
-  <w:num w:numId="20">
-    <w:abstractNumId w:val="18"/>
-  </w:num>
-  <w:num w:numId="21">
-    <w:abstractNumId w:val="25"/>
-  </w:num>
   <w:num w:numId="22">
-    <w:abstractNumId w:val="17"/>
+    <w:abstractNumId w:val="20"/>
   </w:num>
   <w:num w:numId="23">
-    <w:abstractNumId w:val="5"/>
+    <w:abstractNumId w:val="6"/>
   </w:num>
   <w:num w:numId="24">
-    <w:abstractNumId w:val="19"/>
+    <w:abstractNumId w:val="22"/>
   </w:num>
   <w:num w:numId="25">
-    <w:abstractNumId w:val="24"/>
+    <w:abstractNumId w:val="27"/>
   </w:num>
   <w:num w:numId="26">
-    <w:abstractNumId w:val="12"/>
+    <w:abstractNumId w:val="13"/>
   </w:num>
   <w:num w:numId="27">
-    <w:abstractNumId w:val="27"/>
+    <w:abstractNumId w:val="30"/>
   </w:num>
   <w:num w:numId="28">
     <w:abstractNumId w:val="1"/>
   </w:num>
   <w:num w:numId="29">
-    <w:abstractNumId w:val="10"/>
+    <w:abstractNumId w:val="11"/>
   </w:num>
   <w:num w:numId="30">
-    <w:abstractNumId w:val="8"/>
+    <w:abstractNumId w:val="9"/>
   </w:num>
   <w:num w:numId="31">
-    <w:abstractNumId w:val="6"/>
+    <w:abstractNumId w:val="7"/>
   </w:num>
   <w:num w:numId="32">
-    <w:abstractNumId w:val="11"/>
+    <w:abstractNumId w:val="12"/>
   </w:num>
   <w:num w:numId="33">
-    <w:abstractNumId w:val="3"/>
+    <w:abstractNumId w:val="4"/>
+  </w:num>
+  <w:num w:numId="34">
+    <w:abstractNumId w:val="18"/>
+  </w:num>
+  <w:num w:numId="35">
+    <w:abstractNumId w:val="16"/>
+  </w:num>
+  <w:num w:numId="36">
+    <w:abstractNumId w:val="2"/>
   </w:num>
 </w:numbering>
 </file>

</xml_diff>

<commit_message>
Class Object, Memory Location
Class Object, Memory Location
</commit_message>
<xml_diff>
--- a/docs/CoreJava.docx
+++ b/docs/CoreJava.docx
@@ -38,15 +38,7 @@
         <w:ind w:left="720"/>
       </w:pPr>
       <w:r>
-        <w:t xml:space="preserve">HTML, CSS, JS, </w:t>
-      </w:r>
-      <w:proofErr w:type="spellStart"/>
-      <w:r>
-        <w:t>Jquery</w:t>
-      </w:r>
-      <w:proofErr w:type="spellEnd"/>
-      <w:r>
-        <w:t>, ReactJS/AngularJS</w:t>
+        <w:t>HTML, CSS, JS, Jquery, ReactJS/AngularJS</w:t>
       </w:r>
     </w:p>
     <w:p>
@@ -88,15 +80,7 @@
         <w:ind w:left="720"/>
       </w:pPr>
       <w:r>
-        <w:t xml:space="preserve">SQL (Oracle or </w:t>
-      </w:r>
-      <w:proofErr w:type="spellStart"/>
-      <w:r>
-        <w:t>MySql</w:t>
-      </w:r>
-      <w:proofErr w:type="spellEnd"/>
-      <w:r>
-        <w:t>)</w:t>
+        <w:t>SQL (Oracle or MySql)</w:t>
       </w:r>
     </w:p>
     <w:p>
@@ -394,15 +378,7 @@
         </w:numPr>
       </w:pPr>
       <w:r>
-        <w:t xml:space="preserve">Check for the file and folder like (bin, Config, lib </w:t>
-      </w:r>
-      <w:proofErr w:type="gramStart"/>
-      <w:r>
-        <w:t>etc..</w:t>
-      </w:r>
-      <w:proofErr w:type="gramEnd"/>
-      <w:r>
-        <w:t>)</w:t>
+        <w:t>Check for the file and folder like (bin, Config, lib etc..)</w:t>
       </w:r>
     </w:p>
     <w:p>
@@ -487,15 +463,7 @@
         </w:numPr>
       </w:pPr>
       <w:r>
-        <w:t xml:space="preserve">Select “Environment </w:t>
-      </w:r>
-      <w:proofErr w:type="gramStart"/>
-      <w:r>
-        <w:t>Variables..</w:t>
-      </w:r>
-      <w:proofErr w:type="gramEnd"/>
-      <w:r>
-        <w:t xml:space="preserve">” button </w:t>
+        <w:t xml:space="preserve">Select “Environment Variables..” button </w:t>
       </w:r>
     </w:p>
     <w:p>
@@ -685,15 +653,7 @@
         <w:t>variable from the list of System Variable section.</w:t>
       </w:r>
       <w:r>
-        <w:t xml:space="preserve"> And </w:t>
-      </w:r>
-      <w:proofErr w:type="gramStart"/>
-      <w:r>
-        <w:t>Click</w:t>
-      </w:r>
-      <w:proofErr w:type="gramEnd"/>
-      <w:r>
-        <w:t xml:space="preserve"> on “Edit” button</w:t>
+        <w:t xml:space="preserve"> And Click on “Edit” button</w:t>
       </w:r>
     </w:p>
     <w:p>
@@ -838,7 +798,6 @@
           <w:bCs/>
         </w:rPr>
       </w:pPr>
-      <w:proofErr w:type="gramStart"/>
       <w:r>
         <w:rPr>
           <w:b/>
@@ -851,15 +810,7 @@
           <w:b/>
           <w:bCs/>
         </w:rPr>
-        <w:t>ava  -</w:t>
-      </w:r>
-      <w:proofErr w:type="gramEnd"/>
-      <w:r>
-        <w:rPr>
-          <w:b/>
-          <w:bCs/>
-        </w:rPr>
-        <w:t>version</w:t>
+        <w:t>ava  -version</w:t>
       </w:r>
     </w:p>
     <w:p>
@@ -871,21 +822,12 @@
           <w:bCs/>
         </w:rPr>
       </w:pPr>
-      <w:proofErr w:type="spellStart"/>
-      <w:r>
-        <w:rPr>
-          <w:b/>
-          <w:bCs/>
-        </w:rPr>
-        <w:t>javac</w:t>
-      </w:r>
-      <w:proofErr w:type="spellEnd"/>
-      <w:r>
-        <w:rPr>
-          <w:b/>
-          <w:bCs/>
-        </w:rPr>
-        <w:t xml:space="preserve">  </w:t>
+      <w:r>
+        <w:rPr>
+          <w:b/>
+          <w:bCs/>
+        </w:rPr>
+        <w:t xml:space="preserve">javac  </w:t>
       </w:r>
     </w:p>
     <w:p>
@@ -1030,13 +972,8 @@
           <w:numId w:val="4"/>
         </w:numPr>
       </w:pPr>
-      <w:proofErr w:type="spellStart"/>
-      <w:r>
-        <w:t>Every thing</w:t>
-      </w:r>
-      <w:proofErr w:type="spellEnd"/>
-      <w:r>
-        <w:t xml:space="preserve"> in java must be write inside a class. Except import and package statement.</w:t>
+      <w:r>
+        <w:t>Every thing in java must be write inside a class. Except import and package statement.</w:t>
       </w:r>
     </w:p>
     <w:p>
@@ -1083,23 +1020,7 @@
           <w:b/>
           <w:bCs/>
         </w:rPr>
-        <w:t>public class &lt;</w:t>
-      </w:r>
-      <w:proofErr w:type="spellStart"/>
-      <w:r>
-        <w:rPr>
-          <w:b/>
-          <w:bCs/>
-        </w:rPr>
-        <w:t>ClassName</w:t>
-      </w:r>
-      <w:proofErr w:type="spellEnd"/>
-      <w:r>
-        <w:rPr>
-          <w:b/>
-          <w:bCs/>
-        </w:rPr>
-        <w:t>&gt; {</w:t>
+        <w:t>public class &lt;ClassName&gt; {</w:t>
       </w:r>
     </w:p>
     <w:p>
@@ -1232,39 +1153,7 @@
           <w:b/>
           <w:bCs/>
         </w:rPr>
-        <w:t xml:space="preserve">public static void </w:t>
-      </w:r>
-      <w:proofErr w:type="gramStart"/>
-      <w:r>
-        <w:rPr>
-          <w:b/>
-          <w:bCs/>
-        </w:rPr>
-        <w:t>main(</w:t>
-      </w:r>
-      <w:proofErr w:type="gramEnd"/>
-      <w:r>
-        <w:rPr>
-          <w:b/>
-          <w:bCs/>
-        </w:rPr>
-        <w:t xml:space="preserve">String </w:t>
-      </w:r>
-      <w:proofErr w:type="spellStart"/>
-      <w:r>
-        <w:rPr>
-          <w:b/>
-          <w:bCs/>
-        </w:rPr>
-        <w:t>args</w:t>
-      </w:r>
-      <w:proofErr w:type="spellEnd"/>
-      <w:r>
-        <w:rPr>
-          <w:b/>
-          <w:bCs/>
-        </w:rPr>
-        <w:t>[]) {</w:t>
+        <w:t>public static void main(String args[]) {</w:t>
       </w:r>
     </w:p>
     <w:p>
@@ -1356,21 +1245,12 @@
           <w:bCs/>
         </w:rPr>
       </w:pPr>
-      <w:proofErr w:type="spellStart"/>
-      <w:r>
-        <w:rPr>
-          <w:b/>
-          <w:bCs/>
-        </w:rPr>
-        <w:t>System.out.println</w:t>
-      </w:r>
-      <w:proofErr w:type="spellEnd"/>
-      <w:r>
-        <w:rPr>
-          <w:b/>
-          <w:bCs/>
-        </w:rPr>
-        <w:t>(“Message”);</w:t>
+      <w:r>
+        <w:rPr>
+          <w:b/>
+          <w:bCs/>
+        </w:rPr>
+        <w:t>System.out.println(“Message”);</w:t>
       </w:r>
     </w:p>
     <w:p>
@@ -1627,23 +1507,13 @@
           <w:bCs/>
         </w:rPr>
       </w:pPr>
-      <w:proofErr w:type="spellStart"/>
       <w:r>
         <w:rPr>
           <w:b/>
           <w:bCs/>
           <w:highlight w:val="yellow"/>
         </w:rPr>
-        <w:t>javac</w:t>
-      </w:r>
-      <w:proofErr w:type="spellEnd"/>
-      <w:r>
-        <w:rPr>
-          <w:b/>
-          <w:bCs/>
-          <w:highlight w:val="yellow"/>
-        </w:rPr>
-        <w:t xml:space="preserve"> FileName.java</w:t>
+        <w:t>javac FileName.java</w:t>
       </w:r>
     </w:p>
     <w:p>
@@ -1718,18 +1588,8 @@
           <w:bCs/>
           <w:highlight w:val="yellow"/>
         </w:rPr>
-        <w:t xml:space="preserve">java </w:t>
-      </w:r>
-      <w:proofErr w:type="spellStart"/>
-      <w:r>
-        <w:rPr>
-          <w:b/>
-          <w:bCs/>
-          <w:highlight w:val="yellow"/>
-        </w:rPr>
-        <w:t>ClassName</w:t>
-      </w:r>
-      <w:proofErr w:type="spellEnd"/>
+        <w:t>java ClassName</w:t>
+      </w:r>
     </w:p>
     <w:p>
       <w:pPr>
@@ -1923,29 +1783,13 @@
         </w:numPr>
       </w:pPr>
       <w:r>
-        <w:t xml:space="preserve">The .class file will be generated for a </w:t>
-      </w:r>
-      <w:proofErr w:type="gramStart"/>
-      <w:r>
-        <w:t>classes</w:t>
-      </w:r>
-      <w:proofErr w:type="gramEnd"/>
-      <w:r>
-        <w:t>, created inside a source file.</w:t>
+        <w:t>The .class file will be generated for a classes, created inside a source file.</w:t>
       </w:r>
       <w:r>
         <w:t xml:space="preserve"> </w:t>
       </w:r>
       <w:r>
-        <w:t xml:space="preserve">For </w:t>
-      </w:r>
-      <w:proofErr w:type="gramStart"/>
-      <w:r>
-        <w:t>example</w:t>
-      </w:r>
-      <w:proofErr w:type="gramEnd"/>
-      <w:r>
-        <w:t xml:space="preserve"> if one source file contains 3 classes then after compilation of the source file you will get 3 .class files.</w:t>
+        <w:t>For example if one source file contains 3 classes then after compilation of the source file you will get 3 .class files.</w:t>
       </w:r>
     </w:p>
     <w:p>
@@ -2124,14 +1968,12 @@
       <w:r>
         <w:t xml:space="preserve">public, static, void, class, private, protected, default, if, switch, else, while, break, int, short, long, double, char, </w:t>
       </w:r>
-      <w:proofErr w:type="spellStart"/>
       <w:r>
         <w:t>b</w:t>
       </w:r>
       <w:r>
         <w:t>oolean</w:t>
       </w:r>
-      <w:proofErr w:type="spellEnd"/>
       <w:r>
         <w:t>, true, false, null</w:t>
       </w:r>
@@ -2640,11 +2482,9 @@
             <w:pPr>
               <w:pStyle w:val="NoSpacing"/>
             </w:pPr>
-            <w:proofErr w:type="spellStart"/>
             <w:r>
               <w:t>email_id</w:t>
             </w:r>
-            <w:proofErr w:type="spellEnd"/>
           </w:p>
         </w:tc>
         <w:tc>
@@ -2986,21 +2826,11 @@
         </w:rPr>
       </w:pPr>
       <w:r>
-        <w:t xml:space="preserve">Example: Welcome, String, System, </w:t>
-      </w:r>
-      <w:proofErr w:type="spellStart"/>
-      <w:r>
-        <w:t>EmployeePersonalDetails</w:t>
-      </w:r>
-      <w:proofErr w:type="spellEnd"/>
-      <w:r>
-        <w:t xml:space="preserve">, </w:t>
-      </w:r>
-      <w:proofErr w:type="spellStart"/>
-      <w:r>
-        <w:t>ArrayList</w:t>
-      </w:r>
-      <w:proofErr w:type="spellEnd"/>
+        <w:t>Example: Welcome, String, System, EmployeePersonalDetails</w:t>
+      </w:r>
+      <w:r>
+        <w:t>, ArrayList</w:t>
+      </w:r>
     </w:p>
     <w:p>
       <w:pPr>
@@ -3072,29 +2902,14 @@
         <w:t>Example:</w:t>
       </w:r>
       <w:r>
-        <w:t xml:space="preserve"> main, </w:t>
-      </w:r>
-      <w:proofErr w:type="spellStart"/>
-      <w:r>
-        <w:t>println</w:t>
-      </w:r>
-      <w:proofErr w:type="spellEnd"/>
-      <w:r>
-        <w:t xml:space="preserve">, </w:t>
-      </w:r>
-      <w:proofErr w:type="spellStart"/>
+        <w:t xml:space="preserve"> main, println, </w:t>
+      </w:r>
       <w:r>
         <w:t>displayEmployeeDetails</w:t>
       </w:r>
-      <w:proofErr w:type="spellEnd"/>
-      <w:r>
-        <w:t xml:space="preserve">, </w:t>
-      </w:r>
-      <w:proofErr w:type="spellStart"/>
-      <w:r>
-        <w:t>empName</w:t>
-      </w:r>
-      <w:proofErr w:type="spellEnd"/>
+      <w:r>
+        <w:t>, empName</w:t>
+      </w:r>
     </w:p>
     <w:p>
       <w:pPr>
@@ -3198,15 +3013,7 @@
         </w:numPr>
       </w:pPr>
       <w:r>
-        <w:t xml:space="preserve">Data is the information or the values which may </w:t>
-      </w:r>
-      <w:proofErr w:type="spellStart"/>
-      <w:r>
-        <w:t>required</w:t>
-      </w:r>
-      <w:proofErr w:type="spellEnd"/>
-      <w:r>
-        <w:t xml:space="preserve"> to perform the program execution.</w:t>
+        <w:t>Data is the information or the values which may required to perform the program execution.</w:t>
       </w:r>
     </w:p>
     <w:p>
@@ -3792,7 +3599,6 @@
           <w:bCs/>
         </w:rPr>
       </w:pPr>
-      <w:proofErr w:type="spellStart"/>
       <w:r>
         <w:rPr>
           <w:b/>
@@ -3800,7 +3606,6 @@
         </w:rPr>
         <w:t>DataType</w:t>
       </w:r>
-      <w:proofErr w:type="spellEnd"/>
       <w:r>
         <w:t xml:space="preserve">    </w:t>
       </w:r>
@@ -3833,23 +3638,7 @@
           <w:b/>
           <w:bCs/>
         </w:rPr>
-        <w:t>Variable-</w:t>
-      </w:r>
-      <w:proofErr w:type="gramStart"/>
-      <w:r>
-        <w:rPr>
-          <w:b/>
-          <w:bCs/>
-        </w:rPr>
-        <w:t>name  =</w:t>
-      </w:r>
-      <w:proofErr w:type="gramEnd"/>
-      <w:r>
-        <w:rPr>
-          <w:b/>
-          <w:bCs/>
-        </w:rPr>
-        <w:t xml:space="preserve">  value;  // initialization of the variable</w:t>
+        <w:t>Variable-name  =  value;  // initialization of the variable</w:t>
       </w:r>
     </w:p>
     <w:p>
@@ -3889,22 +3678,12 @@
           <w:bCs/>
         </w:rPr>
       </w:pPr>
-      <w:proofErr w:type="spellStart"/>
-      <w:proofErr w:type="gramStart"/>
-      <w:r>
-        <w:rPr>
-          <w:b/>
-          <w:bCs/>
-        </w:rPr>
-        <w:t>DataType</w:t>
-      </w:r>
-      <w:proofErr w:type="spellEnd"/>
-      <w:r>
-        <w:rPr>
-          <w:b/>
-          <w:bCs/>
-        </w:rPr>
-        <w:t xml:space="preserve">  variabl</w:t>
+      <w:r>
+        <w:rPr>
+          <w:b/>
+          <w:bCs/>
+        </w:rPr>
+        <w:t>DataType  variabl</w:t>
       </w:r>
       <w:r>
         <w:rPr>
@@ -3913,7 +3692,6 @@
         </w:rPr>
         <w:t>e</w:t>
       </w:r>
-      <w:proofErr w:type="gramEnd"/>
       <w:r>
         <w:rPr>
           <w:b/>
@@ -4076,23 +3854,13 @@
         </w:rPr>
         <w:t xml:space="preserve">-2 </w:t>
       </w:r>
-      <w:proofErr w:type="gramStart"/>
       <w:r>
         <w:rPr>
           <w:b/>
           <w:bCs/>
           <w:vertAlign w:val="superscript"/>
         </w:rPr>
-        <w:t>no.Bits</w:t>
-      </w:r>
-      <w:proofErr w:type="gramEnd"/>
-      <w:r>
-        <w:rPr>
-          <w:b/>
-          <w:bCs/>
-          <w:vertAlign w:val="superscript"/>
-        </w:rPr>
-        <w:t xml:space="preserve">-1 </w:t>
+        <w:t xml:space="preserve">no.Bits-1 </w:t>
       </w:r>
       <w:r>
         <w:rPr>
@@ -4252,15 +4020,7 @@
         </w:numPr>
       </w:pPr>
       <w:r>
-        <w:t xml:space="preserve">And the letters or symbols must always in single </w:t>
-      </w:r>
-      <w:proofErr w:type="gramStart"/>
-      <w:r>
-        <w:t>quotes(</w:t>
-      </w:r>
-      <w:proofErr w:type="gramEnd"/>
-      <w:r>
-        <w:t>‘’)</w:t>
+        <w:t>And the letters or symbols must always in single quotes(‘’)</w:t>
       </w:r>
     </w:p>
     <w:p>
@@ -4335,15 +4095,7 @@
         </w:rPr>
       </w:pPr>
       <w:r>
-        <w:t xml:space="preserve">There are 2 </w:t>
-      </w:r>
-      <w:proofErr w:type="gramStart"/>
-      <w:r>
-        <w:t>type</w:t>
-      </w:r>
-      <w:proofErr w:type="gramEnd"/>
-      <w:r>
-        <w:t xml:space="preserve"> of casting in java</w:t>
+        <w:t>There are 2 type of casting in java</w:t>
       </w:r>
     </w:p>
     <w:p>
@@ -4776,15 +4528,7 @@
         </w:numPr>
       </w:pPr>
       <w:r>
-        <w:t xml:space="preserve">The vales start with 0 are consider as </w:t>
-      </w:r>
-      <w:proofErr w:type="gramStart"/>
-      <w:r>
-        <w:t>a</w:t>
-      </w:r>
-      <w:proofErr w:type="gramEnd"/>
-      <w:r>
-        <w:t xml:space="preserve"> octal.</w:t>
+        <w:t>The vales start with 0 are consider as a octal.</w:t>
       </w:r>
     </w:p>
     <w:p>
@@ -4795,13 +4539,8 @@
           <w:numId w:val="24"/>
         </w:numPr>
       </w:pPr>
-      <w:proofErr w:type="spellStart"/>
-      <w:r>
-        <w:t>Hexa</w:t>
-      </w:r>
-      <w:proofErr w:type="spellEnd"/>
-      <w:r>
-        <w:t xml:space="preserve"> Decimal</w:t>
+      <w:r>
+        <w:t>Hexa Decimal</w:t>
       </w:r>
     </w:p>
     <w:p>
@@ -4813,15 +4552,7 @@
         </w:numPr>
       </w:pPr>
       <w:r>
-        <w:t xml:space="preserve">The values </w:t>
-      </w:r>
-      <w:proofErr w:type="gramStart"/>
-      <w:r>
-        <w:t>starts</w:t>
-      </w:r>
-      <w:proofErr w:type="gramEnd"/>
-      <w:r>
-        <w:t xml:space="preserve"> with 0x or 0X are consider as a hex values</w:t>
+        <w:t>The values starts with 0x or 0X are consider as a hex values</w:t>
       </w:r>
     </w:p>
     <w:p>
@@ -5332,11 +5063,9 @@
             <w:pPr>
               <w:pStyle w:val="NoSpacing"/>
             </w:pPr>
-            <w:proofErr w:type="spellStart"/>
             <w:r>
               <w:t>boolean</w:t>
             </w:r>
-            <w:proofErr w:type="spellEnd"/>
           </w:p>
         </w:tc>
         <w:tc>
@@ -5583,13 +5312,8 @@
           <w:numId w:val="26"/>
         </w:numPr>
       </w:pPr>
-      <w:proofErr w:type="gramStart"/>
-      <w:r>
-        <w:t>This comments</w:t>
-      </w:r>
-      <w:proofErr w:type="gramEnd"/>
-      <w:r>
-        <w:t xml:space="preserve"> will also be added inside the compiled code (in .class files). </w:t>
+      <w:r>
+        <w:t xml:space="preserve">This comments will also be added inside the compiled code (in .class files). </w:t>
       </w:r>
     </w:p>
     <w:p>
@@ -5987,21 +5711,12 @@
         </w:rPr>
         <w:t xml:space="preserve"> (Always return output in </w:t>
       </w:r>
-      <w:proofErr w:type="spellStart"/>
-      <w:r>
-        <w:rPr>
-          <w:b/>
-          <w:bCs/>
-        </w:rPr>
-        <w:t>boolean</w:t>
-      </w:r>
-      <w:proofErr w:type="spellEnd"/>
-      <w:r>
-        <w:rPr>
-          <w:b/>
-          <w:bCs/>
-        </w:rPr>
-        <w:t>, mostly these operators used in logical</w:t>
+      <w:r>
+        <w:rPr>
+          <w:b/>
+          <w:bCs/>
+        </w:rPr>
+        <w:t>boolean, mostly these operators used in logical</w:t>
       </w:r>
       <w:r>
         <w:rPr>
@@ -6662,22 +6377,7 @@
           <w:bCs/>
         </w:rPr>
         <w:tab/>
-      </w:r>
-      <w:proofErr w:type="gramStart"/>
-      <w:r>
-        <w:rPr>
-          <w:b/>
-          <w:bCs/>
-        </w:rPr>
-        <w:t>if(</w:t>
-      </w:r>
-      <w:proofErr w:type="gramEnd"/>
-      <w:r>
-        <w:rPr>
-          <w:b/>
-          <w:bCs/>
-        </w:rPr>
-        <w:t>Boolean Expression)</w:t>
+        <w:t>if(Boolean Expression)</w:t>
       </w:r>
     </w:p>
     <w:p>
@@ -6791,22 +6491,7 @@
           <w:bCs/>
         </w:rPr>
         <w:tab/>
-      </w:r>
-      <w:proofErr w:type="gramStart"/>
-      <w:r>
-        <w:rPr>
-          <w:b/>
-          <w:bCs/>
-        </w:rPr>
-        <w:t>if(</w:t>
-      </w:r>
-      <w:proofErr w:type="gramEnd"/>
-      <w:r>
-        <w:rPr>
-          <w:b/>
-          <w:bCs/>
-        </w:rPr>
-        <w:t>Boolean expression)</w:t>
+        <w:t>if(Boolean expression)</w:t>
       </w:r>
     </w:p>
     <w:p>
@@ -7069,22 +6754,7 @@
           <w:bCs/>
         </w:rPr>
         <w:tab/>
-      </w:r>
-      <w:proofErr w:type="gramStart"/>
-      <w:r>
-        <w:rPr>
-          <w:b/>
-          <w:bCs/>
-        </w:rPr>
-        <w:t>if(</w:t>
-      </w:r>
-      <w:proofErr w:type="gramEnd"/>
-      <w:r>
-        <w:rPr>
-          <w:b/>
-          <w:bCs/>
-        </w:rPr>
-        <w:t>Boolean expression)</w:t>
+        <w:t>if(Boolean expression)</w:t>
       </w:r>
     </w:p>
     <w:p>
@@ -7187,24 +6857,214 @@
           <w:bCs/>
         </w:rPr>
         <w:tab/>
+        <w:t>else if(Boolean expression)</w:t>
+      </w:r>
+    </w:p>
+    <w:p>
+      <w:pPr>
+        <w:pStyle w:val="NoSpacing"/>
+        <w:rPr>
+          <w:b/>
+          <w:bCs/>
+        </w:rPr>
+      </w:pPr>
+      <w:r>
+        <w:rPr>
+          <w:b/>
+          <w:bCs/>
+        </w:rPr>
+        <w:tab/>
+      </w:r>
+      <w:r>
+        <w:rPr>
+          <w:b/>
+          <w:bCs/>
+        </w:rPr>
+        <w:tab/>
+        <w:t>{</w:t>
+      </w:r>
+    </w:p>
+    <w:p>
+      <w:pPr>
+        <w:pStyle w:val="NoSpacing"/>
+        <w:rPr>
+          <w:b/>
+          <w:bCs/>
+        </w:rPr>
+      </w:pPr>
+      <w:r>
+        <w:rPr>
+          <w:b/>
+          <w:bCs/>
+        </w:rPr>
+        <w:tab/>
+      </w:r>
+      <w:r>
+        <w:rPr>
+          <w:b/>
+          <w:bCs/>
+        </w:rPr>
+        <w:tab/>
+      </w:r>
+      <w:r>
+        <w:rPr>
+          <w:b/>
+          <w:bCs/>
+        </w:rPr>
+        <w:tab/>
+        <w:t>Statement(s)</w:t>
+      </w:r>
+    </w:p>
+    <w:p>
+      <w:pPr>
+        <w:pStyle w:val="NoSpacing"/>
+        <w:rPr>
+          <w:b/>
+          <w:bCs/>
+        </w:rPr>
+      </w:pPr>
+      <w:r>
+        <w:rPr>
+          <w:b/>
+          <w:bCs/>
+        </w:rPr>
+        <w:tab/>
+      </w:r>
+      <w:r>
+        <w:rPr>
+          <w:b/>
+          <w:bCs/>
+        </w:rPr>
+        <w:tab/>
+        <w:t>}</w:t>
+      </w:r>
+    </w:p>
+    <w:p>
+      <w:pPr>
+        <w:pStyle w:val="NoSpacing"/>
+        <w:rPr>
+          <w:b/>
+          <w:bCs/>
+        </w:rPr>
+      </w:pPr>
+      <w:r>
+        <w:rPr>
+          <w:b/>
+          <w:bCs/>
+        </w:rPr>
+        <w:tab/>
+      </w:r>
+      <w:r>
+        <w:rPr>
+          <w:b/>
+          <w:bCs/>
+        </w:rPr>
+        <w:tab/>
+        <w:t>else if(Boolean expression)</w:t>
+      </w:r>
+    </w:p>
+    <w:p>
+      <w:pPr>
+        <w:pStyle w:val="NoSpacing"/>
+        <w:rPr>
+          <w:b/>
+          <w:bCs/>
+        </w:rPr>
+      </w:pPr>
+      <w:r>
+        <w:rPr>
+          <w:b/>
+          <w:bCs/>
+        </w:rPr>
+        <w:tab/>
+      </w:r>
+      <w:r>
+        <w:rPr>
+          <w:b/>
+          <w:bCs/>
+        </w:rPr>
+        <w:tab/>
+        <w:t>{</w:t>
+      </w:r>
+    </w:p>
+    <w:p>
+      <w:pPr>
+        <w:pStyle w:val="NoSpacing"/>
+        <w:rPr>
+          <w:b/>
+          <w:bCs/>
+        </w:rPr>
+      </w:pPr>
+      <w:r>
+        <w:rPr>
+          <w:b/>
+          <w:bCs/>
+        </w:rPr>
+        <w:tab/>
+      </w:r>
+      <w:r>
+        <w:rPr>
+          <w:b/>
+          <w:bCs/>
+        </w:rPr>
+        <w:tab/>
+      </w:r>
+      <w:r>
+        <w:rPr>
+          <w:b/>
+          <w:bCs/>
+        </w:rPr>
+        <w:tab/>
+        <w:t>Statement(s)</w:t>
+      </w:r>
+    </w:p>
+    <w:p>
+      <w:pPr>
+        <w:pStyle w:val="NoSpacing"/>
+        <w:rPr>
+          <w:b/>
+          <w:bCs/>
+        </w:rPr>
+      </w:pPr>
+      <w:r>
+        <w:rPr>
+          <w:b/>
+          <w:bCs/>
+        </w:rPr>
+        <w:tab/>
+      </w:r>
+      <w:r>
+        <w:rPr>
+          <w:b/>
+          <w:bCs/>
+        </w:rPr>
+        <w:tab/>
+        <w:t>}</w:t>
+      </w:r>
+    </w:p>
+    <w:p>
+      <w:pPr>
+        <w:pStyle w:val="NoSpacing"/>
+        <w:rPr>
+          <w:b/>
+          <w:bCs/>
+        </w:rPr>
+      </w:pPr>
+      <w:r>
+        <w:rPr>
+          <w:b/>
+          <w:bCs/>
+        </w:rPr>
+        <w:tab/>
+      </w:r>
+      <w:r>
+        <w:rPr>
+          <w:b/>
+          <w:bCs/>
+        </w:rPr>
+        <w:tab/>
         <w:t xml:space="preserve">else </w:t>
       </w:r>
-      <w:proofErr w:type="gramStart"/>
-      <w:r>
-        <w:rPr>
-          <w:b/>
-          <w:bCs/>
-        </w:rPr>
-        <w:t>if(</w:t>
-      </w:r>
-      <w:proofErr w:type="gramEnd"/>
-      <w:r>
-        <w:rPr>
-          <w:b/>
-          <w:bCs/>
-        </w:rPr>
-        <w:t>Boolean expression)</w:t>
-      </w:r>
     </w:p>
     <w:p>
       <w:pPr>
@@ -7233,31 +7093,17 @@
     <w:p>
       <w:pPr>
         <w:pStyle w:val="NoSpacing"/>
-        <w:rPr>
-          <w:b/>
-          <w:bCs/>
-        </w:rPr>
-      </w:pPr>
-      <w:r>
-        <w:rPr>
-          <w:b/>
-          <w:bCs/>
-        </w:rPr>
-        <w:tab/>
-      </w:r>
-      <w:r>
-        <w:rPr>
-          <w:b/>
-          <w:bCs/>
-        </w:rPr>
-        <w:tab/>
-      </w:r>
-      <w:r>
-        <w:rPr>
-          <w:b/>
-          <w:bCs/>
-        </w:rPr>
-        <w:tab/>
+        <w:ind w:left="1440" w:firstLine="720"/>
+        <w:rPr>
+          <w:b/>
+          <w:bCs/>
+        </w:rPr>
+      </w:pPr>
+      <w:r>
+        <w:rPr>
+          <w:b/>
+          <w:bCs/>
+        </w:rPr>
         <w:t>Statement(s)</w:t>
       </w:r>
     </w:p>
@@ -7288,41 +7134,52 @@
     <w:p>
       <w:pPr>
         <w:pStyle w:val="NoSpacing"/>
-        <w:rPr>
-          <w:b/>
-          <w:bCs/>
-        </w:rPr>
-      </w:pPr>
-      <w:r>
-        <w:rPr>
-          <w:b/>
-          <w:bCs/>
-        </w:rPr>
-        <w:tab/>
-      </w:r>
-      <w:r>
-        <w:rPr>
-          <w:b/>
-          <w:bCs/>
-        </w:rPr>
-        <w:tab/>
-        <w:t xml:space="preserve">else </w:t>
-      </w:r>
-      <w:proofErr w:type="gramStart"/>
-      <w:r>
-        <w:rPr>
-          <w:b/>
-          <w:bCs/>
-        </w:rPr>
-        <w:t>if(</w:t>
-      </w:r>
-      <w:proofErr w:type="gramEnd"/>
-      <w:r>
-        <w:rPr>
-          <w:b/>
-          <w:bCs/>
-        </w:rPr>
-        <w:t>Boolean expression)</w:t>
+        <w:ind w:left="720"/>
+        <w:rPr>
+          <w:b/>
+          <w:bCs/>
+        </w:rPr>
+      </w:pPr>
+    </w:p>
+    <w:p>
+      <w:pPr>
+        <w:pStyle w:val="NoSpacing"/>
+        <w:ind w:left="720"/>
+        <w:rPr>
+          <w:b/>
+          <w:bCs/>
+        </w:rPr>
+      </w:pPr>
+      <w:r>
+        <w:rPr>
+          <w:b/>
+          <w:bCs/>
+        </w:rPr>
+        <w:t>Nested-if syntax:</w:t>
+      </w:r>
+    </w:p>
+    <w:p>
+      <w:pPr>
+        <w:pStyle w:val="NoSpacing"/>
+        <w:rPr>
+          <w:b/>
+          <w:bCs/>
+        </w:rPr>
+      </w:pPr>
+      <w:r>
+        <w:rPr>
+          <w:b/>
+          <w:bCs/>
+        </w:rPr>
+        <w:tab/>
+      </w:r>
+      <w:r>
+        <w:rPr>
+          <w:b/>
+          <w:bCs/>
+        </w:rPr>
+        <w:tab/>
+        <w:t>if(Boolean expression)</w:t>
       </w:r>
     </w:p>
     <w:p>
@@ -7377,6 +7234,75 @@
           <w:bCs/>
         </w:rPr>
         <w:tab/>
+        <w:t>if(Boolean expression)</w:t>
+      </w:r>
+    </w:p>
+    <w:p>
+      <w:pPr>
+        <w:pStyle w:val="NoSpacing"/>
+        <w:rPr>
+          <w:b/>
+          <w:bCs/>
+        </w:rPr>
+      </w:pPr>
+      <w:r>
+        <w:rPr>
+          <w:b/>
+          <w:bCs/>
+        </w:rPr>
+        <w:tab/>
+      </w:r>
+      <w:r>
+        <w:rPr>
+          <w:b/>
+          <w:bCs/>
+        </w:rPr>
+        <w:tab/>
+      </w:r>
+      <w:r>
+        <w:rPr>
+          <w:b/>
+          <w:bCs/>
+        </w:rPr>
+        <w:tab/>
+        <w:t>{</w:t>
+      </w:r>
+    </w:p>
+    <w:p>
+      <w:pPr>
+        <w:pStyle w:val="NoSpacing"/>
+        <w:rPr>
+          <w:b/>
+          <w:bCs/>
+        </w:rPr>
+      </w:pPr>
+      <w:r>
+        <w:rPr>
+          <w:b/>
+          <w:bCs/>
+        </w:rPr>
+        <w:tab/>
+      </w:r>
+      <w:r>
+        <w:rPr>
+          <w:b/>
+          <w:bCs/>
+        </w:rPr>
+        <w:tab/>
+      </w:r>
+      <w:r>
+        <w:rPr>
+          <w:b/>
+          <w:bCs/>
+        </w:rPr>
+        <w:tab/>
+      </w:r>
+      <w:r>
+        <w:rPr>
+          <w:b/>
+          <w:bCs/>
+        </w:rPr>
+        <w:tab/>
         <w:t>Statement(s)</w:t>
       </w:r>
     </w:p>
@@ -7401,6 +7327,13 @@
           <w:bCs/>
         </w:rPr>
         <w:tab/>
+      </w:r>
+      <w:r>
+        <w:rPr>
+          <w:b/>
+          <w:bCs/>
+        </w:rPr>
+        <w:tab/>
         <w:t>}</w:t>
       </w:r>
     </w:p>
@@ -7425,337 +7358,12 @@
           <w:bCs/>
         </w:rPr>
         <w:tab/>
-        <w:t xml:space="preserve">else </w:t>
-      </w:r>
-    </w:p>
-    <w:p>
-      <w:pPr>
-        <w:pStyle w:val="NoSpacing"/>
-        <w:rPr>
-          <w:b/>
-          <w:bCs/>
-        </w:rPr>
-      </w:pPr>
-      <w:r>
-        <w:rPr>
-          <w:b/>
-          <w:bCs/>
-        </w:rPr>
-        <w:tab/>
-      </w:r>
-      <w:r>
-        <w:rPr>
-          <w:b/>
-          <w:bCs/>
-        </w:rPr>
-        <w:tab/>
-        <w:t>{</w:t>
-      </w:r>
-    </w:p>
-    <w:p>
-      <w:pPr>
-        <w:pStyle w:val="NoSpacing"/>
-        <w:ind w:left="1440" w:firstLine="720"/>
-        <w:rPr>
-          <w:b/>
-          <w:bCs/>
-        </w:rPr>
-      </w:pPr>
-      <w:r>
-        <w:rPr>
-          <w:b/>
-          <w:bCs/>
-        </w:rPr>
-        <w:t>Statement(s)</w:t>
-      </w:r>
-    </w:p>
-    <w:p>
-      <w:pPr>
-        <w:pStyle w:val="NoSpacing"/>
-        <w:rPr>
-          <w:b/>
-          <w:bCs/>
-        </w:rPr>
-      </w:pPr>
-      <w:r>
-        <w:rPr>
-          <w:b/>
-          <w:bCs/>
-        </w:rPr>
-        <w:tab/>
-      </w:r>
-      <w:r>
-        <w:rPr>
-          <w:b/>
-          <w:bCs/>
-        </w:rPr>
-        <w:tab/>
         <w:t>}</w:t>
       </w:r>
     </w:p>
     <w:p>
       <w:pPr>
         <w:pStyle w:val="NoSpacing"/>
-        <w:ind w:left="720"/>
-        <w:rPr>
-          <w:b/>
-          <w:bCs/>
-        </w:rPr>
-      </w:pPr>
-    </w:p>
-    <w:p>
-      <w:pPr>
-        <w:pStyle w:val="NoSpacing"/>
-        <w:ind w:left="720"/>
-        <w:rPr>
-          <w:b/>
-          <w:bCs/>
-        </w:rPr>
-      </w:pPr>
-      <w:r>
-        <w:rPr>
-          <w:b/>
-          <w:bCs/>
-        </w:rPr>
-        <w:t>Nested-if syntax:</w:t>
-      </w:r>
-    </w:p>
-    <w:p>
-      <w:pPr>
-        <w:pStyle w:val="NoSpacing"/>
-        <w:rPr>
-          <w:b/>
-          <w:bCs/>
-        </w:rPr>
-      </w:pPr>
-      <w:r>
-        <w:rPr>
-          <w:b/>
-          <w:bCs/>
-        </w:rPr>
-        <w:tab/>
-      </w:r>
-      <w:r>
-        <w:rPr>
-          <w:b/>
-          <w:bCs/>
-        </w:rPr>
-        <w:tab/>
-      </w:r>
-      <w:proofErr w:type="gramStart"/>
-      <w:r>
-        <w:rPr>
-          <w:b/>
-          <w:bCs/>
-        </w:rPr>
-        <w:t>if(</w:t>
-      </w:r>
-      <w:proofErr w:type="gramEnd"/>
-      <w:r>
-        <w:rPr>
-          <w:b/>
-          <w:bCs/>
-        </w:rPr>
-        <w:t>Boolean expression)</w:t>
-      </w:r>
-    </w:p>
-    <w:p>
-      <w:pPr>
-        <w:pStyle w:val="NoSpacing"/>
-        <w:rPr>
-          <w:b/>
-          <w:bCs/>
-        </w:rPr>
-      </w:pPr>
-      <w:r>
-        <w:rPr>
-          <w:b/>
-          <w:bCs/>
-        </w:rPr>
-        <w:tab/>
-      </w:r>
-      <w:r>
-        <w:rPr>
-          <w:b/>
-          <w:bCs/>
-        </w:rPr>
-        <w:tab/>
-        <w:t>{</w:t>
-      </w:r>
-    </w:p>
-    <w:p>
-      <w:pPr>
-        <w:pStyle w:val="NoSpacing"/>
-        <w:rPr>
-          <w:b/>
-          <w:bCs/>
-        </w:rPr>
-      </w:pPr>
-      <w:r>
-        <w:rPr>
-          <w:b/>
-          <w:bCs/>
-        </w:rPr>
-        <w:tab/>
-      </w:r>
-      <w:r>
-        <w:rPr>
-          <w:b/>
-          <w:bCs/>
-        </w:rPr>
-        <w:tab/>
-      </w:r>
-      <w:r>
-        <w:rPr>
-          <w:b/>
-          <w:bCs/>
-        </w:rPr>
-        <w:tab/>
-      </w:r>
-      <w:proofErr w:type="gramStart"/>
-      <w:r>
-        <w:rPr>
-          <w:b/>
-          <w:bCs/>
-        </w:rPr>
-        <w:t>if(</w:t>
-      </w:r>
-      <w:proofErr w:type="gramEnd"/>
-      <w:r>
-        <w:rPr>
-          <w:b/>
-          <w:bCs/>
-        </w:rPr>
-        <w:t>Boolean expression)</w:t>
-      </w:r>
-    </w:p>
-    <w:p>
-      <w:pPr>
-        <w:pStyle w:val="NoSpacing"/>
-        <w:rPr>
-          <w:b/>
-          <w:bCs/>
-        </w:rPr>
-      </w:pPr>
-      <w:r>
-        <w:rPr>
-          <w:b/>
-          <w:bCs/>
-        </w:rPr>
-        <w:tab/>
-      </w:r>
-      <w:r>
-        <w:rPr>
-          <w:b/>
-          <w:bCs/>
-        </w:rPr>
-        <w:tab/>
-      </w:r>
-      <w:r>
-        <w:rPr>
-          <w:b/>
-          <w:bCs/>
-        </w:rPr>
-        <w:tab/>
-        <w:t>{</w:t>
-      </w:r>
-    </w:p>
-    <w:p>
-      <w:pPr>
-        <w:pStyle w:val="NoSpacing"/>
-        <w:rPr>
-          <w:b/>
-          <w:bCs/>
-        </w:rPr>
-      </w:pPr>
-      <w:r>
-        <w:rPr>
-          <w:b/>
-          <w:bCs/>
-        </w:rPr>
-        <w:tab/>
-      </w:r>
-      <w:r>
-        <w:rPr>
-          <w:b/>
-          <w:bCs/>
-        </w:rPr>
-        <w:tab/>
-      </w:r>
-      <w:r>
-        <w:rPr>
-          <w:b/>
-          <w:bCs/>
-        </w:rPr>
-        <w:tab/>
-      </w:r>
-      <w:r>
-        <w:rPr>
-          <w:b/>
-          <w:bCs/>
-        </w:rPr>
-        <w:tab/>
-        <w:t>Statement(s)</w:t>
-      </w:r>
-    </w:p>
-    <w:p>
-      <w:pPr>
-        <w:pStyle w:val="NoSpacing"/>
-        <w:rPr>
-          <w:b/>
-          <w:bCs/>
-        </w:rPr>
-      </w:pPr>
-      <w:r>
-        <w:rPr>
-          <w:b/>
-          <w:bCs/>
-        </w:rPr>
-        <w:tab/>
-      </w:r>
-      <w:r>
-        <w:rPr>
-          <w:b/>
-          <w:bCs/>
-        </w:rPr>
-        <w:tab/>
-      </w:r>
-      <w:r>
-        <w:rPr>
-          <w:b/>
-          <w:bCs/>
-        </w:rPr>
-        <w:tab/>
-        <w:t>}</w:t>
-      </w:r>
-    </w:p>
-    <w:p>
-      <w:pPr>
-        <w:pStyle w:val="NoSpacing"/>
-        <w:rPr>
-          <w:b/>
-          <w:bCs/>
-        </w:rPr>
-      </w:pPr>
-      <w:r>
-        <w:rPr>
-          <w:b/>
-          <w:bCs/>
-        </w:rPr>
-        <w:tab/>
-      </w:r>
-      <w:r>
-        <w:rPr>
-          <w:b/>
-          <w:bCs/>
-        </w:rPr>
-        <w:tab/>
-        <w:t>}</w:t>
-      </w:r>
-    </w:p>
-    <w:p>
-      <w:pPr>
-        <w:pStyle w:val="NoSpacing"/>
         <w:rPr>
           <w:b/>
           <w:bCs/>
@@ -7816,66 +7424,34 @@
       </w:pPr>
       <w:r>
         <w:tab/>
-        <w:t xml:space="preserve">Percentage = 0 to </w:t>
-      </w:r>
-      <w:proofErr w:type="gramStart"/>
-      <w:r>
-        <w:t>39.99  -</w:t>
-      </w:r>
-      <w:proofErr w:type="gramEnd"/>
-      <w:r>
-        <w:t>&gt; Fail</w:t>
-      </w:r>
-    </w:p>
-    <w:p>
-      <w:pPr>
-        <w:pStyle w:val="NoSpacing"/>
-      </w:pPr>
-      <w:r>
-        <w:tab/>
-        <w:t xml:space="preserve">Percentage = 40 to </w:t>
-      </w:r>
-      <w:proofErr w:type="gramStart"/>
-      <w:r>
-        <w:t>49.99  -</w:t>
-      </w:r>
-      <w:proofErr w:type="gramEnd"/>
-      <w:r>
-        <w:t>&gt; Pass Class</w:t>
-      </w:r>
-    </w:p>
-    <w:p>
-      <w:pPr>
-        <w:pStyle w:val="NoSpacing"/>
-      </w:pPr>
-      <w:r>
-        <w:tab/>
-        <w:t xml:space="preserve">Percentage = 50 to </w:t>
-      </w:r>
-      <w:proofErr w:type="gramStart"/>
-      <w:r>
-        <w:t>59.99  -</w:t>
-      </w:r>
-      <w:proofErr w:type="gramEnd"/>
-      <w:r>
-        <w:t>&gt; Second Class</w:t>
-      </w:r>
-    </w:p>
-    <w:p>
-      <w:pPr>
-        <w:pStyle w:val="NoSpacing"/>
-      </w:pPr>
-      <w:r>
-        <w:tab/>
-        <w:t xml:space="preserve">Percentage = 60 to </w:t>
-      </w:r>
-      <w:proofErr w:type="gramStart"/>
-      <w:r>
-        <w:t>74.99  -</w:t>
-      </w:r>
-      <w:proofErr w:type="gramEnd"/>
-      <w:r>
-        <w:t>&gt; First Class</w:t>
+        <w:t>Percentage = 0 to 39.99  -&gt; Fail</w:t>
+      </w:r>
+    </w:p>
+    <w:p>
+      <w:pPr>
+        <w:pStyle w:val="NoSpacing"/>
+      </w:pPr>
+      <w:r>
+        <w:tab/>
+        <w:t>Percentage = 40 to 49.99  -&gt; Pass Class</w:t>
+      </w:r>
+    </w:p>
+    <w:p>
+      <w:pPr>
+        <w:pStyle w:val="NoSpacing"/>
+      </w:pPr>
+      <w:r>
+        <w:tab/>
+        <w:t>Percentage = 50 to 59.99  -&gt; Second Class</w:t>
+      </w:r>
+    </w:p>
+    <w:p>
+      <w:pPr>
+        <w:pStyle w:val="NoSpacing"/>
+      </w:pPr>
+      <w:r>
+        <w:tab/>
+        <w:t>Percentage = 60 to 74.99  -&gt; First Class</w:t>
       </w:r>
     </w:p>
     <w:p>
@@ -7886,16 +7462,11 @@
         <w:tab/>
         <w:t xml:space="preserve">Percentage = 75 to </w:t>
       </w:r>
-      <w:proofErr w:type="gramStart"/>
       <w:r>
         <w:t>100</w:t>
       </w:r>
       <w:r>
-        <w:t xml:space="preserve">  -</w:t>
-      </w:r>
-      <w:proofErr w:type="gramEnd"/>
-      <w:r>
-        <w:t xml:space="preserve">&gt; </w:t>
+        <w:t xml:space="preserve">  -&gt; </w:t>
       </w:r>
       <w:r>
         <w:t>Distinction</w:t>
@@ -7954,15 +7525,7 @@
         </w:numPr>
       </w:pPr>
       <w:r>
-        <w:t xml:space="preserve">Switch has a </w:t>
-      </w:r>
-      <w:proofErr w:type="gramStart"/>
-      <w:r>
-        <w:t>cases</w:t>
-      </w:r>
-      <w:proofErr w:type="gramEnd"/>
-      <w:r>
-        <w:t xml:space="preserve"> which mapped foe a provided values.</w:t>
+        <w:t>Switch has a cases which mapped foe a provided values.</w:t>
       </w:r>
     </w:p>
     <w:p>
@@ -8163,39 +7726,7 @@
           <w:b/>
           <w:bCs/>
         </w:rPr>
-        <w:t xml:space="preserve">byte, int, short, char, </w:t>
-      </w:r>
-      <w:proofErr w:type="gramStart"/>
-      <w:r>
-        <w:rPr>
-          <w:b/>
-          <w:bCs/>
-        </w:rPr>
-        <w:t>String(</w:t>
-      </w:r>
-      <w:proofErr w:type="gramEnd"/>
-      <w:r>
-        <w:rPr>
-          <w:b/>
-          <w:bCs/>
-        </w:rPr>
-        <w:t xml:space="preserve">Jdk1.7), </w:t>
-      </w:r>
-      <w:proofErr w:type="spellStart"/>
-      <w:r>
-        <w:rPr>
-          <w:b/>
-          <w:bCs/>
-        </w:rPr>
-        <w:t>enum</w:t>
-      </w:r>
-      <w:proofErr w:type="spellEnd"/>
-      <w:r>
-        <w:rPr>
-          <w:b/>
-          <w:bCs/>
-        </w:rPr>
-        <w:t>(jdk1.5)</w:t>
+        <w:t>byte, int, short, char, String(Jdk1.7), enum(jdk1.5)</w:t>
       </w:r>
       <w:r>
         <w:t xml:space="preserve"> data types only. No other data type is allowed as a switch values.</w:t>
@@ -8252,15 +7783,7 @@
         </w:numPr>
       </w:pPr>
       <w:r>
-        <w:t xml:space="preserve">You can combine multiple cases if all the cases </w:t>
-      </w:r>
-      <w:proofErr w:type="gramStart"/>
-      <w:r>
-        <w:t>has</w:t>
-      </w:r>
-      <w:proofErr w:type="gramEnd"/>
-      <w:r>
-        <w:t xml:space="preserve"> similar execution.</w:t>
+        <w:t>You can combine multiple cases if all the cases has similar execution.</w:t>
       </w:r>
     </w:p>
     <w:p>
@@ -8397,17 +7920,10 @@
       </w:r>
       <w:r>
         <w:tab/>
-        <w:t>Day is 6,</w:t>
-      </w:r>
-      <w:proofErr w:type="gramStart"/>
-      <w:r>
-        <w:t xml:space="preserve">7  </w:t>
-      </w:r>
-      <w:r>
-        <w:tab/>
-      </w:r>
-      <w:proofErr w:type="gramEnd"/>
-      <w:r>
+        <w:t xml:space="preserve">Day is 6,7  </w:t>
+      </w:r>
+      <w:r>
+        <w:tab/>
         <w:t xml:space="preserve">-&gt; </w:t>
       </w:r>
       <w:r>
@@ -8450,15 +7966,7 @@
         </w:numPr>
       </w:pPr>
       <w:r>
-        <w:t xml:space="preserve">Looping statements are </w:t>
-      </w:r>
-      <w:proofErr w:type="spellStart"/>
-      <w:r>
-        <w:t>use</w:t>
-      </w:r>
-      <w:proofErr w:type="spellEnd"/>
-      <w:r>
-        <w:t xml:space="preserve"> to execute statement(s) multiple time.</w:t>
+        <w:t>Looping statements are use to execute statement(s) multiple time.</w:t>
       </w:r>
     </w:p>
     <w:p>
@@ -8969,7 +8477,6 @@
         </w:rPr>
         <w:t xml:space="preserve"> </w:t>
       </w:r>
-      <w:proofErr w:type="gramStart"/>
       <w:r>
         <w:rPr>
           <w:b/>
@@ -8989,15 +8496,7 @@
           <w:b/>
           <w:bCs/>
         </w:rPr>
-        <w:t>initialization</w:t>
-      </w:r>
-      <w:proofErr w:type="gramEnd"/>
-      <w:r>
-        <w:rPr>
-          <w:b/>
-          <w:bCs/>
-        </w:rPr>
-        <w:t xml:space="preserve">(start point) </w:t>
+        <w:t xml:space="preserve">initialization(start point) </w:t>
       </w:r>
       <w:r>
         <w:rPr>
@@ -9182,7 +8681,6 @@
           <w:bCs/>
         </w:rPr>
       </w:pPr>
-      <w:proofErr w:type="gramStart"/>
       <w:r>
         <w:rPr>
           <w:b/>
@@ -9191,7 +8689,6 @@
         <w:lastRenderedPageBreak/>
         <w:t>Task :</w:t>
       </w:r>
-      <w:proofErr w:type="gramEnd"/>
     </w:p>
     <w:p>
       <w:pPr>
@@ -9563,14 +9060,7 @@
       </w:pPr>
       <w:r>
         <w:tab/>
-      </w:r>
-      <w:proofErr w:type="gramStart"/>
-      <w:r>
-        <w:t>for( ;</w:t>
-      </w:r>
-      <w:proofErr w:type="gramEnd"/>
-      <w:r>
-        <w:t xml:space="preserve"> ; )    // row</w:t>
+        <w:t>for( ; ; )    // row</w:t>
       </w:r>
     </w:p>
     <w:p>
@@ -9593,14 +9083,7 @@
       </w:r>
       <w:r>
         <w:tab/>
-      </w:r>
-      <w:proofErr w:type="gramStart"/>
-      <w:r>
-        <w:t>for( ;</w:t>
-      </w:r>
-      <w:proofErr w:type="gramEnd"/>
-      <w:r>
-        <w:t xml:space="preserve"> ; )  // column</w:t>
+        <w:t>for( ; ; )  // column</w:t>
       </w:r>
     </w:p>
     <w:p>
@@ -9787,18 +9270,8 @@
       <w:pPr>
         <w:pStyle w:val="ListParagraph"/>
       </w:pPr>
-      <w:proofErr w:type="gramStart"/>
-      <w:r>
-        <w:t>for(</w:t>
-      </w:r>
-      <w:proofErr w:type="spellStart"/>
-      <w:proofErr w:type="gramEnd"/>
-      <w:r>
-        <w:t>DataType</w:t>
-      </w:r>
-      <w:proofErr w:type="spellEnd"/>
-      <w:r>
-        <w:t xml:space="preserve"> variable  </w:t>
+      <w:r>
+        <w:t xml:space="preserve">for(DataType variable  </w:t>
       </w:r>
       <w:r>
         <w:rPr>
@@ -9900,15 +9373,7 @@
         </w:numPr>
       </w:pPr>
       <w:r>
-        <w:t xml:space="preserve">Index are always </w:t>
-      </w:r>
-      <w:proofErr w:type="gramStart"/>
-      <w:r>
-        <w:t>maintain</w:t>
-      </w:r>
-      <w:proofErr w:type="gramEnd"/>
-      <w:r>
-        <w:t xml:space="preserve"> internally and always start from 0.</w:t>
+        <w:t>Index are always maintain internally and always start from 0.</w:t>
       </w:r>
     </w:p>
     <w:p>
@@ -9922,14 +9387,12 @@
       <w:r>
         <w:t xml:space="preserve">While handling the index if you use a wrong index then you will get an </w:t>
       </w:r>
-      <w:proofErr w:type="spellStart"/>
       <w:r>
         <w:rPr>
           <w:color w:val="FF0000"/>
         </w:rPr>
         <w:t>ArrayIndexOutOfBoundsException</w:t>
       </w:r>
-      <w:proofErr w:type="spellEnd"/>
     </w:p>
     <w:p>
       <w:pPr>
@@ -10016,15 +9479,7 @@
         </w:numPr>
       </w:pPr>
       <w:r>
-        <w:t xml:space="preserve">To use 1-D array you have to follow a </w:t>
-      </w:r>
-      <w:proofErr w:type="gramStart"/>
-      <w:r>
-        <w:t>steps</w:t>
-      </w:r>
-      <w:proofErr w:type="gramEnd"/>
-      <w:r>
-        <w:t>.</w:t>
+        <w:t>To use 1-D array you have to follow a steps.</w:t>
       </w:r>
     </w:p>
     <w:p>
@@ -10085,135 +9540,86 @@
         <w:pStyle w:val="NoSpacing"/>
         <w:ind w:left="2160"/>
       </w:pPr>
-      <w:proofErr w:type="spellStart"/>
+      <w:r>
+        <w:t>DataType NameofVariable</w:t>
+      </w:r>
+      <w:r>
+        <w:rPr>
+          <w:b/>
+          <w:bCs/>
+          <w:highlight w:val="yellow"/>
+        </w:rPr>
+        <w:t>[]</w:t>
+      </w:r>
+      <w:r>
+        <w:t>;</w:t>
+      </w:r>
+    </w:p>
+    <w:p>
+      <w:pPr>
+        <w:pStyle w:val="NoSpacing"/>
+        <w:ind w:left="2160"/>
+      </w:pPr>
+      <w:r>
+        <w:tab/>
+        <w:t>OR</w:t>
+      </w:r>
+    </w:p>
+    <w:p>
+      <w:pPr>
+        <w:pStyle w:val="NoSpacing"/>
+        <w:ind w:left="2160"/>
+      </w:pPr>
+      <w:r>
+        <w:t xml:space="preserve">DataType </w:t>
+      </w:r>
+      <w:r>
+        <w:rPr>
+          <w:b/>
+          <w:bCs/>
+          <w:highlight w:val="yellow"/>
+        </w:rPr>
+        <w:t>[]</w:t>
+      </w:r>
+      <w:r>
+        <w:t>NameofVariable;</w:t>
+      </w:r>
+    </w:p>
+    <w:p>
+      <w:pPr>
+        <w:pStyle w:val="NoSpacing"/>
+        <w:ind w:left="2160"/>
+      </w:pPr>
+      <w:r>
+        <w:tab/>
+        <w:t>OR</w:t>
+      </w:r>
+    </w:p>
+    <w:p>
+      <w:pPr>
+        <w:pStyle w:val="NoSpacing"/>
+        <w:ind w:left="2160"/>
+      </w:pPr>
       <w:r>
         <w:t>DataType</w:t>
       </w:r>
-      <w:proofErr w:type="spellEnd"/>
-      <w:r>
+      <w:r>
+        <w:rPr>
+          <w:b/>
+          <w:bCs/>
+          <w:highlight w:val="yellow"/>
+        </w:rPr>
+        <w:t>[]</w:t>
+      </w:r>
+      <w:r>
+        <w:rPr>
+          <w:b/>
+          <w:bCs/>
+        </w:rPr>
         <w:t xml:space="preserve"> </w:t>
       </w:r>
-      <w:proofErr w:type="spellStart"/>
-      <w:proofErr w:type="gramStart"/>
-      <w:r>
-        <w:t>NameofVariable</w:t>
-      </w:r>
-      <w:proofErr w:type="spellEnd"/>
-      <w:r>
-        <w:rPr>
-          <w:b/>
-          <w:bCs/>
-          <w:highlight w:val="yellow"/>
-        </w:rPr>
-        <w:t>[</w:t>
-      </w:r>
-      <w:proofErr w:type="gramEnd"/>
-      <w:r>
-        <w:rPr>
-          <w:b/>
-          <w:bCs/>
-          <w:highlight w:val="yellow"/>
-        </w:rPr>
-        <w:t>]</w:t>
-      </w:r>
-      <w:r>
-        <w:t>;</w:t>
-      </w:r>
-    </w:p>
-    <w:p>
-      <w:pPr>
-        <w:pStyle w:val="NoSpacing"/>
-        <w:ind w:left="2160"/>
-      </w:pPr>
-      <w:r>
-        <w:tab/>
-        <w:t>OR</w:t>
-      </w:r>
-    </w:p>
-    <w:p>
-      <w:pPr>
-        <w:pStyle w:val="NoSpacing"/>
-        <w:ind w:left="2160"/>
-      </w:pPr>
-      <w:proofErr w:type="spellStart"/>
-      <w:r>
-        <w:t>DataType</w:t>
-      </w:r>
-      <w:proofErr w:type="spellEnd"/>
-      <w:r>
-        <w:t xml:space="preserve"> </w:t>
-      </w:r>
-      <w:proofErr w:type="gramStart"/>
-      <w:r>
-        <w:rPr>
-          <w:b/>
-          <w:bCs/>
-          <w:highlight w:val="yellow"/>
-        </w:rPr>
-        <w:t>[]</w:t>
-      </w:r>
-      <w:proofErr w:type="spellStart"/>
-      <w:r>
-        <w:t>NameofVariable</w:t>
-      </w:r>
-      <w:proofErr w:type="spellEnd"/>
-      <w:proofErr w:type="gramEnd"/>
-      <w:r>
-        <w:t>;</w:t>
-      </w:r>
-    </w:p>
-    <w:p>
-      <w:pPr>
-        <w:pStyle w:val="NoSpacing"/>
-        <w:ind w:left="2160"/>
-      </w:pPr>
-      <w:r>
-        <w:tab/>
-        <w:t>OR</w:t>
-      </w:r>
-    </w:p>
-    <w:p>
-      <w:pPr>
-        <w:pStyle w:val="NoSpacing"/>
-        <w:ind w:left="2160"/>
-      </w:pPr>
-      <w:proofErr w:type="spellStart"/>
-      <w:proofErr w:type="gramStart"/>
-      <w:r>
-        <w:t>DataType</w:t>
-      </w:r>
-      <w:proofErr w:type="spellEnd"/>
-      <w:r>
-        <w:rPr>
-          <w:b/>
-          <w:bCs/>
-          <w:highlight w:val="yellow"/>
-        </w:rPr>
-        <w:t>[</w:t>
-      </w:r>
-      <w:proofErr w:type="gramEnd"/>
-      <w:r>
-        <w:rPr>
-          <w:b/>
-          <w:bCs/>
-          <w:highlight w:val="yellow"/>
-        </w:rPr>
-        <w:t>]</w:t>
-      </w:r>
-      <w:r>
-        <w:rPr>
-          <w:b/>
-          <w:bCs/>
-        </w:rPr>
-        <w:t xml:space="preserve"> </w:t>
-      </w:r>
-      <w:proofErr w:type="spellStart"/>
-      <w:r>
-        <w:t>NameofVariable</w:t>
-      </w:r>
-      <w:proofErr w:type="spellEnd"/>
-      <w:r>
-        <w:t>;</w:t>
+      <w:r>
+        <w:t>NameofVariable;</w:t>
       </w:r>
     </w:p>
     <w:p>
@@ -10234,15 +9640,7 @@
         <w:ind w:left="2160"/>
       </w:pPr>
       <w:r>
-        <w:t xml:space="preserve">int </w:t>
-      </w:r>
-      <w:proofErr w:type="gramStart"/>
-      <w:r>
-        <w:t>marks[</w:t>
-      </w:r>
-      <w:proofErr w:type="gramEnd"/>
-      <w:r>
-        <w:t>];</w:t>
+        <w:t>int marks[];</w:t>
       </w:r>
     </w:p>
     <w:p>
@@ -10341,13 +9739,8 @@
         <w:pStyle w:val="NoSpacing"/>
         <w:ind w:left="2160"/>
       </w:pPr>
-      <w:proofErr w:type="spellStart"/>
-      <w:r>
-        <w:t>NameOfVariable</w:t>
-      </w:r>
-      <w:proofErr w:type="spellEnd"/>
-      <w:r>
-        <w:t xml:space="preserve"> = </w:t>
+      <w:r>
+        <w:t xml:space="preserve">NameOfVariable = </w:t>
       </w:r>
       <w:r>
         <w:rPr>
@@ -10357,18 +9750,8 @@
         <w:t>new</w:t>
       </w:r>
       <w:r>
-        <w:t xml:space="preserve"> </w:t>
-      </w:r>
-      <w:proofErr w:type="spellStart"/>
-      <w:proofErr w:type="gramStart"/>
-      <w:r>
-        <w:t>DataType</w:t>
-      </w:r>
-      <w:proofErr w:type="spellEnd"/>
-      <w:r>
-        <w:t>[</w:t>
-      </w:r>
-      <w:proofErr w:type="gramEnd"/>
+        <w:t xml:space="preserve"> DataType[</w:t>
+      </w:r>
       <w:r>
         <w:rPr>
           <w:b/>
@@ -10408,13 +9791,8 @@
         <w:t>new</w:t>
       </w:r>
       <w:r>
-        <w:t xml:space="preserve"> </w:t>
-      </w:r>
-      <w:proofErr w:type="gramStart"/>
-      <w:r>
-        <w:t>int[</w:t>
-      </w:r>
-      <w:proofErr w:type="gramEnd"/>
+        <w:t xml:space="preserve"> int[</w:t>
+      </w:r>
       <w:r>
         <w:rPr>
           <w:b/>
@@ -10487,13 +9865,8 @@
         <w:pStyle w:val="NoSpacing"/>
         <w:ind w:left="2160"/>
       </w:pPr>
-      <w:proofErr w:type="spellStart"/>
-      <w:r>
-        <w:t>NameOfVariable</w:t>
-      </w:r>
-      <w:proofErr w:type="spellEnd"/>
-      <w:r>
-        <w:t>[index] = value;</w:t>
+      <w:r>
+        <w:t>NameOfVariable[index] = value;</w:t>
       </w:r>
     </w:p>
     <w:p>
@@ -10501,13 +9874,8 @@
         <w:pStyle w:val="NoSpacing"/>
         <w:ind w:left="2160"/>
       </w:pPr>
-      <w:proofErr w:type="gramStart"/>
-      <w:r>
-        <w:t>marks[</w:t>
-      </w:r>
-      <w:proofErr w:type="gramEnd"/>
-      <w:r>
-        <w:t>2] = 30</w:t>
+      <w:r>
+        <w:t>marks[2] = 30</w:t>
       </w:r>
     </w:p>
     <w:p>
@@ -10628,15 +9996,7 @@
         <w:ind w:left="720"/>
       </w:pPr>
       <w:r>
-        <w:t xml:space="preserve">int </w:t>
-      </w:r>
-      <w:proofErr w:type="gramStart"/>
-      <w:r>
-        <w:t>marks[</w:t>
-      </w:r>
-      <w:proofErr w:type="gramEnd"/>
-      <w:r>
-        <w:t xml:space="preserve">];   // </w:t>
+        <w:t xml:space="preserve">int marks[];   // </w:t>
       </w:r>
       <w:r>
         <w:rPr>
@@ -10655,15 +10015,7 @@
         <w:ind w:left="720"/>
       </w:pPr>
       <w:r>
-        <w:t xml:space="preserve">marks = new </w:t>
-      </w:r>
-      <w:proofErr w:type="gramStart"/>
-      <w:r>
-        <w:t>int[</w:t>
-      </w:r>
-      <w:proofErr w:type="gramEnd"/>
-      <w:r>
-        <w:t xml:space="preserve">5]; // </w:t>
+        <w:t xml:space="preserve">marks = new int[5]; // </w:t>
       </w:r>
       <w:r>
         <w:rPr>
@@ -10678,13 +10030,8 @@
         <w:pStyle w:val="NoSpacing"/>
         <w:ind w:left="720"/>
       </w:pPr>
-      <w:proofErr w:type="gramStart"/>
-      <w:r>
-        <w:t>marks[</w:t>
-      </w:r>
-      <w:proofErr w:type="gramEnd"/>
-      <w:r>
-        <w:t xml:space="preserve">0] = 67;  // </w:t>
+      <w:r>
+        <w:t xml:space="preserve">marks[0] = 67;  // </w:t>
       </w:r>
       <w:r>
         <w:rPr>
@@ -10699,13 +10046,8 @@
         <w:pStyle w:val="NoSpacing"/>
         <w:ind w:left="720"/>
       </w:pPr>
-      <w:proofErr w:type="gramStart"/>
-      <w:r>
-        <w:t>marks[</w:t>
-      </w:r>
-      <w:proofErr w:type="gramEnd"/>
-      <w:r>
-        <w:t>1] = 77;</w:t>
+      <w:r>
+        <w:t>marks[1] = 77;</w:t>
       </w:r>
     </w:p>
     <w:p>
@@ -10713,13 +10055,8 @@
         <w:pStyle w:val="NoSpacing"/>
         <w:ind w:left="720"/>
       </w:pPr>
-      <w:proofErr w:type="gramStart"/>
-      <w:r>
-        <w:t>marks[</w:t>
-      </w:r>
-      <w:proofErr w:type="gramEnd"/>
-      <w:r>
-        <w:t>2] = 57;</w:t>
+      <w:r>
+        <w:t>marks[2] = 57;</w:t>
       </w:r>
     </w:p>
     <w:p>
@@ -10727,13 +10064,8 @@
         <w:pStyle w:val="NoSpacing"/>
         <w:ind w:left="720"/>
       </w:pPr>
-      <w:proofErr w:type="gramStart"/>
-      <w:r>
-        <w:t>marks[</w:t>
-      </w:r>
-      <w:proofErr w:type="gramEnd"/>
-      <w:r>
-        <w:t>3] = 65;</w:t>
+      <w:r>
+        <w:t>marks[3] = 65;</w:t>
       </w:r>
     </w:p>
     <w:p>
@@ -10741,13 +10073,8 @@
         <w:pStyle w:val="NoSpacing"/>
         <w:ind w:left="720"/>
       </w:pPr>
-      <w:proofErr w:type="gramStart"/>
-      <w:r>
-        <w:t>marks[</w:t>
-      </w:r>
-      <w:proofErr w:type="gramEnd"/>
-      <w:r>
-        <w:t>4] = 61;</w:t>
+      <w:r>
+        <w:t>marks[4] = 61;</w:t>
       </w:r>
     </w:p>
     <w:p>
@@ -10777,15 +10104,7 @@
         </w:rPr>
       </w:pPr>
       <w:r>
-        <w:t xml:space="preserve">int </w:t>
-      </w:r>
-      <w:proofErr w:type="gramStart"/>
-      <w:r>
-        <w:t>marks[</w:t>
-      </w:r>
-      <w:proofErr w:type="gramEnd"/>
-      <w:r>
-        <w:t xml:space="preserve">] = new int[5];  // </w:t>
+        <w:t xml:space="preserve">int marks[] = new int[5];  // </w:t>
       </w:r>
       <w:r>
         <w:rPr>
@@ -10814,13 +10133,8 @@
         <w:pStyle w:val="NoSpacing"/>
         <w:ind w:left="720"/>
       </w:pPr>
-      <w:proofErr w:type="gramStart"/>
-      <w:r>
-        <w:t>marks[</w:t>
-      </w:r>
-      <w:proofErr w:type="gramEnd"/>
-      <w:r>
-        <w:t xml:space="preserve">0] = 67;  // </w:t>
+      <w:r>
+        <w:t xml:space="preserve">marks[0] = 67;  // </w:t>
       </w:r>
       <w:r>
         <w:rPr>
@@ -10835,13 +10149,8 @@
         <w:pStyle w:val="NoSpacing"/>
         <w:ind w:left="720"/>
       </w:pPr>
-      <w:proofErr w:type="gramStart"/>
-      <w:r>
-        <w:t>marks[</w:t>
-      </w:r>
-      <w:proofErr w:type="gramEnd"/>
-      <w:r>
-        <w:t>1] = 77;</w:t>
+      <w:r>
+        <w:t>marks[1] = 77;</w:t>
       </w:r>
     </w:p>
     <w:p>
@@ -10849,13 +10158,8 @@
         <w:pStyle w:val="NoSpacing"/>
         <w:ind w:left="720"/>
       </w:pPr>
-      <w:proofErr w:type="gramStart"/>
-      <w:r>
-        <w:t>marks[</w:t>
-      </w:r>
-      <w:proofErr w:type="gramEnd"/>
-      <w:r>
-        <w:t>2] = 57;</w:t>
+      <w:r>
+        <w:t>marks[2] = 57;</w:t>
       </w:r>
     </w:p>
     <w:p>
@@ -10863,13 +10167,8 @@
         <w:pStyle w:val="NoSpacing"/>
         <w:ind w:left="720"/>
       </w:pPr>
-      <w:proofErr w:type="gramStart"/>
-      <w:r>
-        <w:t>marks[</w:t>
-      </w:r>
-      <w:proofErr w:type="gramEnd"/>
-      <w:r>
-        <w:t>3] = 65;</w:t>
+      <w:r>
+        <w:t>marks[3] = 65;</w:t>
       </w:r>
     </w:p>
     <w:p>
@@ -10877,13 +10176,8 @@
         <w:pStyle w:val="NoSpacing"/>
         <w:ind w:left="720"/>
       </w:pPr>
-      <w:proofErr w:type="gramStart"/>
-      <w:r>
-        <w:t>marks[</w:t>
-      </w:r>
-      <w:proofErr w:type="gramEnd"/>
-      <w:r>
-        <w:t>4] = 61;</w:t>
+      <w:r>
+        <w:t>marks[4] = 61;</w:t>
       </w:r>
     </w:p>
     <w:p>
@@ -10915,15 +10209,7 @@
         <w:ind w:left="720"/>
       </w:pPr>
       <w:r>
-        <w:t xml:space="preserve">int </w:t>
-      </w:r>
-      <w:proofErr w:type="gramStart"/>
-      <w:r>
-        <w:t>marks[</w:t>
-      </w:r>
-      <w:proofErr w:type="gramEnd"/>
-      <w:r>
-        <w:t>] = new int[] {</w:t>
+        <w:t>int marks[] = new int[] {</w:t>
       </w:r>
       <w:r>
         <w:t>67, 77, 57, 65, 61</w:t>
@@ -10974,15 +10260,7 @@
         <w:ind w:left="720"/>
       </w:pPr>
       <w:r>
-        <w:t xml:space="preserve">int </w:t>
-      </w:r>
-      <w:proofErr w:type="gramStart"/>
-      <w:r>
-        <w:t>marks[</w:t>
-      </w:r>
-      <w:proofErr w:type="gramEnd"/>
-      <w:r>
-        <w:t xml:space="preserve">] = {67, 77, 57, 65, 61};  </w:t>
+        <w:t xml:space="preserve">int marks[] = {67, 77, 57, 65, 61};  </w:t>
       </w:r>
     </w:p>
     <w:p>
@@ -11044,8 +10322,6 @@
           <w:bCs/>
         </w:rPr>
       </w:pPr>
-      <w:proofErr w:type="spellStart"/>
-      <w:proofErr w:type="gramStart"/>
       <w:r>
         <w:rPr>
           <w:b/>
@@ -11053,8 +10329,6 @@
         </w:rPr>
         <w:t>marks.length</w:t>
       </w:r>
-      <w:proofErr w:type="spellEnd"/>
-      <w:proofErr w:type="gramEnd"/>
     </w:p>
     <w:p>
       <w:pPr>
@@ -11082,25 +10356,7 @@
           <w:b/>
           <w:bCs/>
         </w:rPr>
-        <w:t xml:space="preserve">Last Index = </w:t>
-      </w:r>
-      <w:proofErr w:type="spellStart"/>
-      <w:proofErr w:type="gramStart"/>
-      <w:r>
-        <w:rPr>
-          <w:b/>
-          <w:bCs/>
-        </w:rPr>
-        <w:t>marks.length</w:t>
-      </w:r>
-      <w:proofErr w:type="spellEnd"/>
-      <w:proofErr w:type="gramEnd"/>
-      <w:r>
-        <w:rPr>
-          <w:b/>
-          <w:bCs/>
-        </w:rPr>
-        <w:t xml:space="preserve"> </w:t>
+        <w:t xml:space="preserve">Last Index = marks.length </w:t>
       </w:r>
       <w:r>
         <w:rPr>
@@ -11230,21 +10486,7 @@
         <w:rPr>
           <w:color w:val="000000" w:themeColor="text1"/>
         </w:rPr>
-        <w:t xml:space="preserve">2-D array is </w:t>
-      </w:r>
-      <w:proofErr w:type="spellStart"/>
-      <w:r>
-        <w:rPr>
-          <w:color w:val="000000" w:themeColor="text1"/>
-        </w:rPr>
-        <w:t>use</w:t>
-      </w:r>
-      <w:proofErr w:type="spellEnd"/>
-      <w:r>
-        <w:rPr>
-          <w:color w:val="000000" w:themeColor="text1"/>
-        </w:rPr>
-        <w:t xml:space="preserve"> to store values in row and column structure. </w:t>
+        <w:t xml:space="preserve">2-D array is use to store values in row and column structure. </w:t>
       </w:r>
     </w:p>
     <w:p>
@@ -11256,15 +10498,7 @@
         </w:numPr>
       </w:pPr>
       <w:r>
-        <w:t xml:space="preserve">To use2-D array you have to follow a </w:t>
-      </w:r>
-      <w:proofErr w:type="gramStart"/>
-      <w:r>
-        <w:t>steps</w:t>
-      </w:r>
-      <w:proofErr w:type="gramEnd"/>
-      <w:r>
-        <w:t>.</w:t>
+        <w:t>To use2-D array you have to follow a steps.</w:t>
       </w:r>
     </w:p>
     <w:p>
@@ -11316,183 +10550,145 @@
         <w:pStyle w:val="NoSpacing"/>
         <w:ind w:left="2160"/>
       </w:pPr>
-      <w:proofErr w:type="spellStart"/>
+      <w:r>
+        <w:t>DataType NameofVariable</w:t>
+      </w:r>
+      <w:r>
+        <w:rPr>
+          <w:b/>
+          <w:bCs/>
+          <w:highlight w:val="yellow"/>
+        </w:rPr>
+        <w:t>[</w:t>
+      </w:r>
+      <w:r>
+        <w:rPr>
+          <w:b/>
+          <w:bCs/>
+          <w:highlight w:val="yellow"/>
+        </w:rPr>
+        <w:t>ROW</w:t>
+      </w:r>
+      <w:r>
+        <w:rPr>
+          <w:b/>
+          <w:bCs/>
+          <w:highlight w:val="yellow"/>
+        </w:rPr>
+        <w:t>]</w:t>
+      </w:r>
+      <w:r>
+        <w:rPr>
+          <w:b/>
+          <w:bCs/>
+          <w:highlight w:val="yellow"/>
+        </w:rPr>
+        <w:t>[</w:t>
+      </w:r>
+      <w:r>
+        <w:rPr>
+          <w:b/>
+          <w:bCs/>
+          <w:highlight w:val="yellow"/>
+        </w:rPr>
+        <w:t>COLUMN</w:t>
+      </w:r>
+      <w:r>
+        <w:rPr>
+          <w:b/>
+          <w:bCs/>
+          <w:highlight w:val="yellow"/>
+        </w:rPr>
+        <w:t>]</w:t>
+      </w:r>
+      <w:r>
+        <w:t>;</w:t>
+      </w:r>
+    </w:p>
+    <w:p>
+      <w:pPr>
+        <w:pStyle w:val="NoSpacing"/>
+        <w:ind w:left="2160"/>
+      </w:pPr>
+      <w:r>
+        <w:tab/>
+        <w:t>OR</w:t>
+      </w:r>
+    </w:p>
+    <w:p>
+      <w:pPr>
+        <w:pStyle w:val="NoSpacing"/>
+        <w:ind w:left="2160"/>
+      </w:pPr>
+      <w:r>
+        <w:t xml:space="preserve">DataType </w:t>
+      </w:r>
+      <w:r>
+        <w:rPr>
+          <w:b/>
+          <w:bCs/>
+          <w:highlight w:val="yellow"/>
+        </w:rPr>
+        <w:t>[]</w:t>
+      </w:r>
+      <w:r>
+        <w:t>NameofVariable</w:t>
+      </w:r>
+      <w:r>
+        <w:rPr>
+          <w:b/>
+          <w:bCs/>
+          <w:highlight w:val="yellow"/>
+        </w:rPr>
+        <w:t>[]</w:t>
+      </w:r>
+      <w:r>
+        <w:t>;</w:t>
+      </w:r>
+    </w:p>
+    <w:p>
+      <w:pPr>
+        <w:pStyle w:val="NoSpacing"/>
+        <w:ind w:left="2160"/>
+      </w:pPr>
+      <w:r>
+        <w:tab/>
+        <w:t>OR</w:t>
+      </w:r>
+    </w:p>
+    <w:p>
+      <w:pPr>
+        <w:pStyle w:val="NoSpacing"/>
+        <w:ind w:left="2160"/>
+      </w:pPr>
       <w:r>
         <w:t>DataType</w:t>
       </w:r>
-      <w:proofErr w:type="spellEnd"/>
-      <w:r>
+      <w:r>
+        <w:rPr>
+          <w:b/>
+          <w:bCs/>
+          <w:highlight w:val="yellow"/>
+        </w:rPr>
+        <w:t>[]</w:t>
+      </w:r>
+      <w:r>
+        <w:rPr>
+          <w:b/>
+          <w:bCs/>
+          <w:highlight w:val="yellow"/>
+        </w:rPr>
+        <w:t>[]</w:t>
+      </w:r>
+      <w:r>
+        <w:rPr>
+          <w:b/>
+          <w:bCs/>
+        </w:rPr>
         <w:t xml:space="preserve"> </w:t>
       </w:r>
-      <w:proofErr w:type="spellStart"/>
-      <w:proofErr w:type="gramStart"/>
-      <w:r>
-        <w:t>NameofVariable</w:t>
-      </w:r>
-      <w:proofErr w:type="spellEnd"/>
-      <w:r>
-        <w:rPr>
-          <w:b/>
-          <w:bCs/>
-          <w:highlight w:val="yellow"/>
-        </w:rPr>
-        <w:t>[</w:t>
-      </w:r>
-      <w:proofErr w:type="gramEnd"/>
-      <w:r>
-        <w:rPr>
-          <w:b/>
-          <w:bCs/>
-          <w:highlight w:val="yellow"/>
-        </w:rPr>
-        <w:t>ROW</w:t>
-      </w:r>
-      <w:r>
-        <w:rPr>
-          <w:b/>
-          <w:bCs/>
-          <w:highlight w:val="yellow"/>
-        </w:rPr>
-        <w:t>]</w:t>
-      </w:r>
-      <w:r>
-        <w:rPr>
-          <w:b/>
-          <w:bCs/>
-          <w:highlight w:val="yellow"/>
-        </w:rPr>
-        <w:t>[</w:t>
-      </w:r>
-      <w:r>
-        <w:rPr>
-          <w:b/>
-          <w:bCs/>
-          <w:highlight w:val="yellow"/>
-        </w:rPr>
-        <w:t>COLUMN</w:t>
-      </w:r>
-      <w:r>
-        <w:rPr>
-          <w:b/>
-          <w:bCs/>
-          <w:highlight w:val="yellow"/>
-        </w:rPr>
-        <w:t>]</w:t>
-      </w:r>
-      <w:r>
-        <w:t>;</w:t>
-      </w:r>
-    </w:p>
-    <w:p>
-      <w:pPr>
-        <w:pStyle w:val="NoSpacing"/>
-        <w:ind w:left="2160"/>
-      </w:pPr>
-      <w:r>
-        <w:tab/>
-        <w:t>OR</w:t>
-      </w:r>
-    </w:p>
-    <w:p>
-      <w:pPr>
-        <w:pStyle w:val="NoSpacing"/>
-        <w:ind w:left="2160"/>
-      </w:pPr>
-      <w:proofErr w:type="spellStart"/>
-      <w:r>
-        <w:t>DataType</w:t>
-      </w:r>
-      <w:proofErr w:type="spellEnd"/>
-      <w:r>
-        <w:t xml:space="preserve"> </w:t>
-      </w:r>
-      <w:proofErr w:type="gramStart"/>
-      <w:r>
-        <w:rPr>
-          <w:b/>
-          <w:bCs/>
-          <w:highlight w:val="yellow"/>
-        </w:rPr>
-        <w:t>[]</w:t>
-      </w:r>
-      <w:proofErr w:type="spellStart"/>
-      <w:r>
-        <w:t>NameofVariable</w:t>
-      </w:r>
-      <w:proofErr w:type="spellEnd"/>
-      <w:proofErr w:type="gramEnd"/>
-      <w:r>
-        <w:rPr>
-          <w:b/>
-          <w:bCs/>
-          <w:highlight w:val="yellow"/>
-        </w:rPr>
-        <w:t>[]</w:t>
-      </w:r>
-      <w:r>
-        <w:t>;</w:t>
-      </w:r>
-    </w:p>
-    <w:p>
-      <w:pPr>
-        <w:pStyle w:val="NoSpacing"/>
-        <w:ind w:left="2160"/>
-      </w:pPr>
-      <w:r>
-        <w:tab/>
-        <w:t>OR</w:t>
-      </w:r>
-    </w:p>
-    <w:p>
-      <w:pPr>
-        <w:pStyle w:val="NoSpacing"/>
-        <w:ind w:left="2160"/>
-      </w:pPr>
-      <w:proofErr w:type="spellStart"/>
-      <w:proofErr w:type="gramStart"/>
-      <w:r>
-        <w:t>DataType</w:t>
-      </w:r>
-      <w:proofErr w:type="spellEnd"/>
-      <w:r>
-        <w:rPr>
-          <w:b/>
-          <w:bCs/>
-          <w:highlight w:val="yellow"/>
-        </w:rPr>
-        <w:t>[</w:t>
-      </w:r>
-      <w:proofErr w:type="gramEnd"/>
-      <w:r>
-        <w:rPr>
-          <w:b/>
-          <w:bCs/>
-          <w:highlight w:val="yellow"/>
-        </w:rPr>
-        <w:t>]</w:t>
-      </w:r>
-      <w:r>
-        <w:rPr>
-          <w:b/>
-          <w:bCs/>
-          <w:highlight w:val="yellow"/>
-        </w:rPr>
-        <w:t>[]</w:t>
-      </w:r>
-      <w:r>
-        <w:rPr>
-          <w:b/>
-          <w:bCs/>
-        </w:rPr>
-        <w:t xml:space="preserve"> </w:t>
-      </w:r>
-      <w:proofErr w:type="spellStart"/>
-      <w:r>
-        <w:t>NameofVariable</w:t>
-      </w:r>
-      <w:proofErr w:type="spellEnd"/>
-      <w:r>
-        <w:t>;</w:t>
+      <w:r>
+        <w:t>NameofVariable;</w:t>
       </w:r>
     </w:p>
     <w:p>
@@ -11513,15 +10709,7 @@
         <w:ind w:left="2160"/>
       </w:pPr>
       <w:r>
-        <w:t xml:space="preserve">int </w:t>
-      </w:r>
-      <w:proofErr w:type="gramStart"/>
-      <w:r>
-        <w:t>marks[</w:t>
-      </w:r>
-      <w:proofErr w:type="gramEnd"/>
-      <w:r>
-        <w:t>][];</w:t>
+        <w:t>int marks[][];</w:t>
       </w:r>
     </w:p>
     <w:p>
@@ -11608,13 +10796,8 @@
         <w:pStyle w:val="NoSpacing"/>
         <w:ind w:left="2160"/>
       </w:pPr>
-      <w:proofErr w:type="spellStart"/>
-      <w:r>
-        <w:t>NameOfVariable</w:t>
-      </w:r>
-      <w:proofErr w:type="spellEnd"/>
-      <w:r>
-        <w:t xml:space="preserve"> = </w:t>
+      <w:r>
+        <w:t xml:space="preserve">NameOfVariable = </w:t>
       </w:r>
       <w:r>
         <w:rPr>
@@ -11624,18 +10807,8 @@
         <w:t>new</w:t>
       </w:r>
       <w:r>
-        <w:t xml:space="preserve"> </w:t>
-      </w:r>
-      <w:proofErr w:type="spellStart"/>
-      <w:proofErr w:type="gramStart"/>
-      <w:r>
-        <w:t>DataType</w:t>
-      </w:r>
-      <w:proofErr w:type="spellEnd"/>
-      <w:r>
-        <w:t>[</w:t>
-      </w:r>
-      <w:proofErr w:type="gramEnd"/>
+        <w:t xml:space="preserve"> DataType[</w:t>
+      </w:r>
       <w:r>
         <w:rPr>
           <w:b/>
@@ -11701,13 +10874,8 @@
         <w:t>new</w:t>
       </w:r>
       <w:r>
-        <w:t xml:space="preserve"> </w:t>
-      </w:r>
-      <w:proofErr w:type="gramStart"/>
-      <w:r>
-        <w:t>int[</w:t>
-      </w:r>
-      <w:proofErr w:type="gramEnd"/>
+        <w:t xml:space="preserve"> int[</w:t>
+      </w:r>
       <w:r>
         <w:rPr>
           <w:b/>
@@ -11796,40 +10964,20 @@
         <w:pStyle w:val="NoSpacing"/>
         <w:ind w:left="2160"/>
       </w:pPr>
-      <w:proofErr w:type="spellStart"/>
-      <w:proofErr w:type="gramStart"/>
-      <w:r>
-        <w:t>NameOfVariable</w:t>
-      </w:r>
-      <w:proofErr w:type="spellEnd"/>
-      <w:r>
-        <w:t>[</w:t>
-      </w:r>
-      <w:proofErr w:type="spellStart"/>
-      <w:proofErr w:type="gramEnd"/>
+      <w:r>
+        <w:t>NameOfVariable[</w:t>
+      </w:r>
       <w:r>
         <w:t>Row_I</w:t>
       </w:r>
       <w:r>
-        <w:t>ndex</w:t>
-      </w:r>
-      <w:proofErr w:type="spellEnd"/>
-      <w:r>
-        <w:t>]</w:t>
+        <w:t>ndex]</w:t>
       </w:r>
       <w:r>
         <w:t xml:space="preserve"> </w:t>
       </w:r>
       <w:r>
-        <w:t>[</w:t>
-      </w:r>
-      <w:proofErr w:type="spellStart"/>
-      <w:r>
-        <w:t>Column_Index</w:t>
-      </w:r>
-      <w:proofErr w:type="spellEnd"/>
-      <w:r>
-        <w:t>]</w:t>
+        <w:t>[Column_Index]</w:t>
       </w:r>
       <w:r>
         <w:t xml:space="preserve"> = value;</w:t>
@@ -11840,13 +10988,8 @@
         <w:pStyle w:val="NoSpacing"/>
         <w:ind w:left="2160"/>
       </w:pPr>
-      <w:proofErr w:type="gramStart"/>
-      <w:r>
-        <w:t>marks[</w:t>
-      </w:r>
-      <w:proofErr w:type="gramEnd"/>
-      <w:r>
-        <w:t>2]</w:t>
+      <w:r>
+        <w:t>marks[2]</w:t>
       </w:r>
       <w:r>
         <w:t>[2]</w:t>
@@ -11980,15 +11123,7 @@
         <w:ind w:left="720"/>
       </w:pPr>
       <w:r>
-        <w:t xml:space="preserve">int </w:t>
-      </w:r>
-      <w:proofErr w:type="gramStart"/>
-      <w:r>
-        <w:t>marks[</w:t>
-      </w:r>
-      <w:proofErr w:type="gramEnd"/>
-      <w:r>
-        <w:t xml:space="preserve">][];   // </w:t>
+        <w:t xml:space="preserve">int marks[][];   // </w:t>
       </w:r>
       <w:r>
         <w:rPr>
@@ -12007,15 +11142,7 @@
         <w:ind w:left="720"/>
       </w:pPr>
       <w:r>
-        <w:t xml:space="preserve">marks = new </w:t>
-      </w:r>
-      <w:proofErr w:type="gramStart"/>
-      <w:r>
-        <w:t>int[</w:t>
-      </w:r>
-      <w:proofErr w:type="gramEnd"/>
-      <w:r>
-        <w:t xml:space="preserve">3][5]; // </w:t>
+        <w:t xml:space="preserve">marks = new int[3][5]; // </w:t>
       </w:r>
       <w:r>
         <w:rPr>
@@ -12030,13 +11157,8 @@
         <w:pStyle w:val="NoSpacing"/>
         <w:ind w:firstLine="720"/>
       </w:pPr>
-      <w:proofErr w:type="gramStart"/>
-      <w:r>
-        <w:t>marks[</w:t>
-      </w:r>
-      <w:proofErr w:type="gramEnd"/>
-      <w:r>
-        <w:t xml:space="preserve">0][0] = 70; // </w:t>
+      <w:r>
+        <w:t xml:space="preserve">marks[0][0] = 70; // </w:t>
       </w:r>
       <w:r>
         <w:rPr>
@@ -12052,46 +11174,25 @@
       </w:pPr>
       <w:r>
         <w:tab/>
-      </w:r>
-      <w:proofErr w:type="gramStart"/>
-      <w:r>
-        <w:t>marks[</w:t>
-      </w:r>
-      <w:proofErr w:type="gramEnd"/>
-      <w:r>
-        <w:t>0][4] = 50;</w:t>
-      </w:r>
-    </w:p>
-    <w:p>
-      <w:pPr>
-        <w:pStyle w:val="NoSpacing"/>
-      </w:pPr>
-      <w:r>
-        <w:tab/>
-      </w:r>
-      <w:proofErr w:type="gramStart"/>
-      <w:r>
-        <w:t>marks[</w:t>
-      </w:r>
-      <w:proofErr w:type="gramEnd"/>
-      <w:r>
-        <w:t>1][2] = 60;</w:t>
-      </w:r>
-    </w:p>
-    <w:p>
-      <w:pPr>
-        <w:pStyle w:val="NoSpacing"/>
-      </w:pPr>
-      <w:r>
-        <w:tab/>
-      </w:r>
-      <w:proofErr w:type="gramStart"/>
-      <w:r>
-        <w:t>marks[</w:t>
-      </w:r>
-      <w:proofErr w:type="gramEnd"/>
-      <w:r>
-        <w:t>2][1] = 80;</w:t>
+        <w:t>marks[0][4] = 50;</w:t>
+      </w:r>
+    </w:p>
+    <w:p>
+      <w:pPr>
+        <w:pStyle w:val="NoSpacing"/>
+      </w:pPr>
+      <w:r>
+        <w:tab/>
+        <w:t>marks[1][2] = 60;</w:t>
+      </w:r>
+    </w:p>
+    <w:p>
+      <w:pPr>
+        <w:pStyle w:val="NoSpacing"/>
+      </w:pPr>
+      <w:r>
+        <w:tab/>
+        <w:t>marks[2][1] = 80;</w:t>
       </w:r>
     </w:p>
     <w:p>
@@ -12121,15 +11222,7 @@
         </w:rPr>
       </w:pPr>
       <w:r>
-        <w:t xml:space="preserve">int </w:t>
-      </w:r>
-      <w:proofErr w:type="gramStart"/>
-      <w:r>
-        <w:t>marks[</w:t>
-      </w:r>
-      <w:proofErr w:type="gramEnd"/>
-      <w:r>
-        <w:t xml:space="preserve">][] = new int[3][5];  // </w:t>
+        <w:t xml:space="preserve">int marks[][] = new int[3][5];  // </w:t>
       </w:r>
       <w:r>
         <w:rPr>
@@ -12158,13 +11251,8 @@
         <w:pStyle w:val="NoSpacing"/>
         <w:ind w:firstLine="720"/>
       </w:pPr>
-      <w:proofErr w:type="gramStart"/>
-      <w:r>
-        <w:t>marks[</w:t>
-      </w:r>
-      <w:proofErr w:type="gramEnd"/>
-      <w:r>
-        <w:t xml:space="preserve">0][0] = 70; // </w:t>
+      <w:r>
+        <w:t xml:space="preserve">marks[0][0] = 70; // </w:t>
       </w:r>
       <w:r>
         <w:rPr>
@@ -12180,46 +11268,25 @@
       </w:pPr>
       <w:r>
         <w:tab/>
-      </w:r>
-      <w:proofErr w:type="gramStart"/>
-      <w:r>
-        <w:t>marks[</w:t>
-      </w:r>
-      <w:proofErr w:type="gramEnd"/>
-      <w:r>
-        <w:t>0][4] = 50;</w:t>
-      </w:r>
-    </w:p>
-    <w:p>
-      <w:pPr>
-        <w:pStyle w:val="NoSpacing"/>
-      </w:pPr>
-      <w:r>
-        <w:tab/>
-      </w:r>
-      <w:proofErr w:type="gramStart"/>
-      <w:r>
-        <w:t>marks[</w:t>
-      </w:r>
-      <w:proofErr w:type="gramEnd"/>
-      <w:r>
-        <w:t>1][2] = 60;</w:t>
-      </w:r>
-    </w:p>
-    <w:p>
-      <w:pPr>
-        <w:pStyle w:val="NoSpacing"/>
-      </w:pPr>
-      <w:r>
-        <w:tab/>
-      </w:r>
-      <w:proofErr w:type="gramStart"/>
-      <w:r>
-        <w:t>marks[</w:t>
-      </w:r>
-      <w:proofErr w:type="gramEnd"/>
-      <w:r>
-        <w:t>2][1] = 80;</w:t>
+        <w:t>marks[0][4] = 50;</w:t>
+      </w:r>
+    </w:p>
+    <w:p>
+      <w:pPr>
+        <w:pStyle w:val="NoSpacing"/>
+      </w:pPr>
+      <w:r>
+        <w:tab/>
+        <w:t>marks[1][2] = 60;</w:t>
+      </w:r>
+    </w:p>
+    <w:p>
+      <w:pPr>
+        <w:pStyle w:val="NoSpacing"/>
+      </w:pPr>
+      <w:r>
+        <w:tab/>
+        <w:t>marks[2][1] = 80;</w:t>
       </w:r>
     </w:p>
     <w:p>
@@ -12245,15 +11312,7 @@
         <w:ind w:left="720"/>
       </w:pPr>
       <w:r>
-        <w:t xml:space="preserve">int </w:t>
-      </w:r>
-      <w:proofErr w:type="gramStart"/>
-      <w:r>
-        <w:t>marks[</w:t>
-      </w:r>
-      <w:proofErr w:type="gramEnd"/>
-      <w:r>
-        <w:t xml:space="preserve">][] = new int[][] { </w:t>
+        <w:t xml:space="preserve">int marks[][] = new int[][] { </w:t>
       </w:r>
       <w:r>
         <w:rPr>
@@ -12370,15 +11429,7 @@
         <w:ind w:left="720"/>
       </w:pPr>
       <w:r>
-        <w:t xml:space="preserve">int </w:t>
-      </w:r>
-      <w:proofErr w:type="gramStart"/>
-      <w:r>
-        <w:t>marks[</w:t>
-      </w:r>
-      <w:proofErr w:type="gramEnd"/>
-      <w:r>
-        <w:t>]</w:t>
+        <w:t>int marks[]</w:t>
       </w:r>
       <w:r>
         <w:t>[]</w:t>
@@ -12546,27 +11597,34 @@
         <w:rPr>
           <w:color w:val="000000" w:themeColor="text1"/>
         </w:rPr>
-        <w:t xml:space="preserve">55      66      77      88      </w:t>
-      </w:r>
-      <w:proofErr w:type="gramStart"/>
+        <w:t>55      66      77      88      99</w:t>
+      </w:r>
       <w:r>
         <w:rPr>
           <w:color w:val="000000" w:themeColor="text1"/>
         </w:rPr>
-        <w:t>99</w:t>
-      </w:r>
-      <w:r>
+        <w:t xml:space="preserve">  = 80%</w:t>
+      </w:r>
+    </w:p>
+    <w:p>
+      <w:pPr>
+        <w:pStyle w:val="NoSpacing"/>
+        <w:ind w:firstLine="720"/>
         <w:rPr>
           <w:color w:val="000000" w:themeColor="text1"/>
         </w:rPr>
-        <w:t xml:space="preserve">  =</w:t>
-      </w:r>
-      <w:proofErr w:type="gramEnd"/>
+      </w:pPr>
       <w:r>
         <w:rPr>
           <w:color w:val="000000" w:themeColor="text1"/>
         </w:rPr>
-        <w:t xml:space="preserve"> 80%</w:t>
+        <w:t>67      65      78      89      76</w:t>
+      </w:r>
+      <w:r>
+        <w:rPr>
+          <w:color w:val="000000" w:themeColor="text1"/>
+        </w:rPr>
+        <w:t xml:space="preserve">  = 76%</w:t>
       </w:r>
     </w:p>
     <w:p>
@@ -12581,62 +11639,13 @@
         <w:rPr>
           <w:color w:val="000000" w:themeColor="text1"/>
         </w:rPr>
-        <w:t xml:space="preserve">67      65      78      89      </w:t>
-      </w:r>
-      <w:proofErr w:type="gramStart"/>
+        <w:t>88      66      76      87      85</w:t>
+      </w:r>
       <w:r>
         <w:rPr>
           <w:color w:val="000000" w:themeColor="text1"/>
         </w:rPr>
-        <w:t>76</w:t>
-      </w:r>
-      <w:r>
-        <w:rPr>
-          <w:color w:val="000000" w:themeColor="text1"/>
-        </w:rPr>
-        <w:t xml:space="preserve">  =</w:t>
-      </w:r>
-      <w:proofErr w:type="gramEnd"/>
-      <w:r>
-        <w:rPr>
-          <w:color w:val="000000" w:themeColor="text1"/>
-        </w:rPr>
-        <w:t xml:space="preserve"> 76%</w:t>
-      </w:r>
-    </w:p>
-    <w:p>
-      <w:pPr>
-        <w:pStyle w:val="NoSpacing"/>
-        <w:ind w:firstLine="720"/>
-        <w:rPr>
-          <w:color w:val="000000" w:themeColor="text1"/>
-        </w:rPr>
-      </w:pPr>
-      <w:r>
-        <w:rPr>
-          <w:color w:val="000000" w:themeColor="text1"/>
-        </w:rPr>
-        <w:t xml:space="preserve">88      66      76      87      </w:t>
-      </w:r>
-      <w:proofErr w:type="gramStart"/>
-      <w:r>
-        <w:rPr>
-          <w:color w:val="000000" w:themeColor="text1"/>
-        </w:rPr>
-        <w:t>85</w:t>
-      </w:r>
-      <w:r>
-        <w:rPr>
-          <w:color w:val="000000" w:themeColor="text1"/>
-        </w:rPr>
-        <w:t xml:space="preserve">  =</w:t>
-      </w:r>
-      <w:proofErr w:type="gramEnd"/>
-      <w:r>
-        <w:rPr>
-          <w:color w:val="000000" w:themeColor="text1"/>
-        </w:rPr>
-        <w:t xml:space="preserve"> 78%</w:t>
+        <w:t xml:space="preserve">  = 78%</w:t>
       </w:r>
     </w:p>
     <w:p>
@@ -13034,21 +12043,7 @@
         <w:rPr>
           <w:color w:val="000000" w:themeColor="text1"/>
         </w:rPr>
-        <w:t xml:space="preserve"> to distribute complex logical code into a smaller </w:t>
-      </w:r>
-      <w:proofErr w:type="gramStart"/>
-      <w:r>
-        <w:rPr>
-          <w:color w:val="000000" w:themeColor="text1"/>
-        </w:rPr>
-        <w:t>chunks(</w:t>
-      </w:r>
-      <w:proofErr w:type="gramEnd"/>
-      <w:r>
-        <w:rPr>
-          <w:color w:val="000000" w:themeColor="text1"/>
-        </w:rPr>
-        <w:t>small block).</w:t>
+        <w:t xml:space="preserve"> to distribute complex logical code into a smaller chunks(small block).</w:t>
       </w:r>
     </w:p>
     <w:p>
@@ -13240,6 +12235,329 @@
         </w:rPr>
       </w:pPr>
     </w:p>
+    <w:p>
+      <w:pPr>
+        <w:rPr>
+          <w:color w:val="000000" w:themeColor="text1"/>
+          <w:u w:val="single"/>
+        </w:rPr>
+      </w:pPr>
+      <w:r>
+        <w:rPr>
+          <w:color w:val="000000" w:themeColor="text1"/>
+          <w:u w:val="single"/>
+        </w:rPr>
+        <w:br w:type="page"/>
+      </w:r>
+    </w:p>
+    <w:p>
+      <w:pPr>
+        <w:pStyle w:val="NoSpacing"/>
+        <w:rPr>
+          <w:color w:val="000000" w:themeColor="text1"/>
+          <w:u w:val="single"/>
+        </w:rPr>
+      </w:pPr>
+      <w:r>
+        <w:rPr>
+          <w:color w:val="000000" w:themeColor="text1"/>
+          <w:u w:val="single"/>
+        </w:rPr>
+        <w:lastRenderedPageBreak/>
+        <w:t>Object in Java</w:t>
+      </w:r>
+    </w:p>
+    <w:p>
+      <w:pPr>
+        <w:pStyle w:val="NoSpacing"/>
+        <w:numPr>
+          <w:ilvl w:val="0"/>
+          <w:numId w:val="48"/>
+        </w:numPr>
+        <w:rPr>
+          <w:color w:val="000000" w:themeColor="text1"/>
+        </w:rPr>
+      </w:pPr>
+      <w:r>
+        <w:rPr>
+          <w:color w:val="000000" w:themeColor="text1"/>
+        </w:rPr>
+        <w:t>Object is also known as instance of the class.</w:t>
+      </w:r>
+    </w:p>
+    <w:p>
+      <w:pPr>
+        <w:pStyle w:val="NoSpacing"/>
+        <w:numPr>
+          <w:ilvl w:val="0"/>
+          <w:numId w:val="48"/>
+        </w:numPr>
+        <w:rPr>
+          <w:color w:val="000000" w:themeColor="text1"/>
+        </w:rPr>
+      </w:pPr>
+      <w:r>
+        <w:rPr>
+          <w:color w:val="000000" w:themeColor="text1"/>
+        </w:rPr>
+        <w:t>Object will be represent class properties (method and variable).</w:t>
+      </w:r>
+    </w:p>
+    <w:p>
+      <w:pPr>
+        <w:pStyle w:val="NoSpacing"/>
+        <w:numPr>
+          <w:ilvl w:val="0"/>
+          <w:numId w:val="48"/>
+        </w:numPr>
+        <w:rPr>
+          <w:color w:val="000000" w:themeColor="text1"/>
+        </w:rPr>
+      </w:pPr>
+      <w:r>
+        <w:rPr>
+          <w:color w:val="000000" w:themeColor="text1"/>
+        </w:rPr>
+        <w:t>Every object has an own memory which is allocated inside heap.</w:t>
+      </w:r>
+    </w:p>
+    <w:p>
+      <w:pPr>
+        <w:pStyle w:val="NoSpacing"/>
+        <w:numPr>
+          <w:ilvl w:val="0"/>
+          <w:numId w:val="48"/>
+        </w:numPr>
+        <w:rPr>
+          <w:color w:val="000000" w:themeColor="text1"/>
+        </w:rPr>
+      </w:pPr>
+      <w:r>
+        <w:rPr>
+          <w:color w:val="000000" w:themeColor="text1"/>
+        </w:rPr>
+        <w:t>Properties of object are independent than another object so change done in one object will not affect on another.</w:t>
+      </w:r>
+    </w:p>
+    <w:p>
+      <w:pPr>
+        <w:pStyle w:val="NoSpacing"/>
+        <w:numPr>
+          <w:ilvl w:val="0"/>
+          <w:numId w:val="48"/>
+        </w:numPr>
+        <w:rPr>
+          <w:color w:val="000000" w:themeColor="text1"/>
+        </w:rPr>
+      </w:pPr>
+      <w:r>
+        <w:rPr>
+          <w:color w:val="000000" w:themeColor="text1"/>
+        </w:rPr>
+        <w:t xml:space="preserve">In Java to create object you can use </w:t>
+      </w:r>
+      <w:r>
+        <w:rPr>
+          <w:b/>
+          <w:bCs/>
+          <w:color w:val="000000" w:themeColor="text1"/>
+          <w:u w:val="single"/>
+        </w:rPr>
+        <w:t>new</w:t>
+      </w:r>
+      <w:r>
+        <w:rPr>
+          <w:color w:val="000000" w:themeColor="text1"/>
+        </w:rPr>
+        <w:t xml:space="preserve"> operator</w:t>
+      </w:r>
+    </w:p>
+    <w:p>
+      <w:pPr>
+        <w:pStyle w:val="NoSpacing"/>
+        <w:numPr>
+          <w:ilvl w:val="0"/>
+          <w:numId w:val="48"/>
+        </w:numPr>
+        <w:rPr>
+          <w:color w:val="000000" w:themeColor="text1"/>
+        </w:rPr>
+      </w:pPr>
+      <w:r>
+        <w:rPr>
+          <w:color w:val="000000" w:themeColor="text1"/>
+        </w:rPr>
+        <w:t xml:space="preserve">Using object, you can access the properties of class using </w:t>
+      </w:r>
+      <w:r>
+        <w:rPr>
+          <w:b/>
+          <w:bCs/>
+          <w:color w:val="000000" w:themeColor="text1"/>
+          <w:u w:val="single"/>
+        </w:rPr>
+        <w:t>dot (.)</w:t>
+      </w:r>
+      <w:r>
+        <w:rPr>
+          <w:color w:val="000000" w:themeColor="text1"/>
+        </w:rPr>
+        <w:t xml:space="preserve"> operator.</w:t>
+      </w:r>
+    </w:p>
+    <w:p>
+      <w:pPr>
+        <w:pStyle w:val="NoSpacing"/>
+        <w:rPr>
+          <w:color w:val="000000" w:themeColor="text1"/>
+        </w:rPr>
+      </w:pPr>
+    </w:p>
+    <w:p>
+      <w:pPr>
+        <w:pStyle w:val="NoSpacing"/>
+        <w:ind w:left="360"/>
+        <w:rPr>
+          <w:color w:val="000000" w:themeColor="text1"/>
+        </w:rPr>
+      </w:pPr>
+      <w:r>
+        <w:rPr>
+          <w:noProof/>
+          <w:sz w:val="32"/>
+          <w:szCs w:val="32"/>
+        </w:rPr>
+        <w:drawing>
+          <wp:inline distT="0" distB="0" distL="0" distR="0" wp14:anchorId="40BF472C" wp14:editId="051A291F">
+            <wp:extent cx="3395207" cy="2051996"/>
+            <wp:effectExtent l="0" t="0" r="0" b="5715"/>
+            <wp:docPr id="21" name="Picture 21"/>
+            <wp:cNvGraphicFramePr>
+              <a:graphicFrameLocks xmlns:a="http://schemas.openxmlformats.org/drawingml/2006/main" noChangeAspect="1"/>
+            </wp:cNvGraphicFramePr>
+            <a:graphic xmlns:a="http://schemas.openxmlformats.org/drawingml/2006/main">
+              <a:graphicData uri="http://schemas.openxmlformats.org/drawingml/2006/picture">
+                <pic:pic xmlns:pic="http://schemas.openxmlformats.org/drawingml/2006/picture">
+                  <pic:nvPicPr>
+                    <pic:cNvPr id="0" name="Picture 3"/>
+                    <pic:cNvPicPr>
+                      <a:picLocks noChangeAspect="1" noChangeArrowheads="1"/>
+                    </pic:cNvPicPr>
+                  </pic:nvPicPr>
+                  <pic:blipFill>
+                    <a:blip r:embed="rId27" cstate="print">
+                      <a:extLst>
+                        <a:ext uri="{28A0092B-C50C-407E-A947-70E740481C1C}">
+                          <a14:useLocalDpi xmlns:a14="http://schemas.microsoft.com/office/drawing/2010/main" val="0"/>
+                        </a:ext>
+                      </a:extLst>
+                    </a:blip>
+                    <a:srcRect/>
+                    <a:stretch>
+                      <a:fillRect/>
+                    </a:stretch>
+                  </pic:blipFill>
+                  <pic:spPr bwMode="auto">
+                    <a:xfrm>
+                      <a:off x="0" y="0"/>
+                      <a:ext cx="3400933" cy="2055457"/>
+                    </a:xfrm>
+                    <a:prstGeom prst="rect">
+                      <a:avLst/>
+                    </a:prstGeom>
+                    <a:noFill/>
+                    <a:ln>
+                      <a:noFill/>
+                    </a:ln>
+                  </pic:spPr>
+                </pic:pic>
+              </a:graphicData>
+            </a:graphic>
+          </wp:inline>
+        </w:drawing>
+      </w:r>
+    </w:p>
+    <w:p>
+      <w:pPr>
+        <w:pStyle w:val="NoSpacing"/>
+        <w:ind w:left="360"/>
+        <w:rPr>
+          <w:color w:val="000000" w:themeColor="text1"/>
+        </w:rPr>
+      </w:pPr>
+    </w:p>
+    <w:p>
+      <w:pPr>
+        <w:pStyle w:val="NoSpacing"/>
+        <w:ind w:left="360"/>
+        <w:rPr>
+          <w:color w:val="000000" w:themeColor="text1"/>
+        </w:rPr>
+      </w:pPr>
+    </w:p>
+    <w:p>
+      <w:pPr>
+        <w:pStyle w:val="NoSpacing"/>
+        <w:ind w:left="360"/>
+        <w:rPr>
+          <w:color w:val="000000" w:themeColor="text1"/>
+        </w:rPr>
+      </w:pPr>
+      <w:r>
+        <w:rPr>
+          <w:noProof/>
+          <w:color w:val="000000" w:themeColor="text1"/>
+        </w:rPr>
+        <w:drawing>
+          <wp:inline distT="0" distB="0" distL="0" distR="0" wp14:anchorId="7A23D712" wp14:editId="40B73BD5">
+            <wp:extent cx="5943600" cy="2560320"/>
+            <wp:effectExtent l="0" t="0" r="0" b="0"/>
+            <wp:docPr id="23" name="Picture 23"/>
+            <wp:cNvGraphicFramePr>
+              <a:graphicFrameLocks xmlns:a="http://schemas.openxmlformats.org/drawingml/2006/main" noChangeAspect="1"/>
+            </wp:cNvGraphicFramePr>
+            <a:graphic xmlns:a="http://schemas.openxmlformats.org/drawingml/2006/main">
+              <a:graphicData uri="http://schemas.openxmlformats.org/drawingml/2006/picture">
+                <pic:pic xmlns:pic="http://schemas.openxmlformats.org/drawingml/2006/picture">
+                  <pic:nvPicPr>
+                    <pic:cNvPr id="0" name="Picture 2"/>
+                    <pic:cNvPicPr>
+                      <a:picLocks noChangeAspect="1" noChangeArrowheads="1"/>
+                    </pic:cNvPicPr>
+                  </pic:nvPicPr>
+                  <pic:blipFill>
+                    <a:blip r:embed="rId28" cstate="print">
+                      <a:extLst>
+                        <a:ext uri="{28A0092B-C50C-407E-A947-70E740481C1C}">
+                          <a14:useLocalDpi xmlns:a14="http://schemas.microsoft.com/office/drawing/2010/main" val="0"/>
+                        </a:ext>
+                      </a:extLst>
+                    </a:blip>
+                    <a:srcRect/>
+                    <a:stretch>
+                      <a:fillRect/>
+                    </a:stretch>
+                  </pic:blipFill>
+                  <pic:spPr bwMode="auto">
+                    <a:xfrm>
+                      <a:off x="0" y="0"/>
+                      <a:ext cx="5943600" cy="2560320"/>
+                    </a:xfrm>
+                    <a:prstGeom prst="rect">
+                      <a:avLst/>
+                    </a:prstGeom>
+                    <a:noFill/>
+                    <a:ln>
+                      <a:noFill/>
+                    </a:ln>
+                  </pic:spPr>
+                </pic:pic>
+              </a:graphicData>
+            </a:graphic>
+          </wp:inline>
+        </w:drawing>
+      </w:r>
+    </w:p>
     <w:sectPr>
       <w:pgSz w:w="12240" w:h="15840"/>
       <w:pgMar w:top="1440" w:right="1440" w:bottom="1440" w:left="1440" w:header="720" w:footer="720" w:gutter="0"/>
@@ -15596,6 +14914,95 @@
     </w:lvl>
   </w:abstractNum>
   <w:abstractNum w:abstractNumId="26" w15:restartNumberingAfterBreak="0">
+    <w:nsid w:val="5BEA6688"/>
+    <w:multiLevelType w:val="hybridMultilevel"/>
+    <w:tmpl w:val="C1708EDE"/>
+    <w:lvl w:ilvl="0" w:tplc="0409000F">
+      <w:start w:val="1"/>
+      <w:numFmt w:val="decimal"/>
+      <w:lvlText w:val="%1."/>
+      <w:lvlJc w:val="left"/>
+      <w:pPr>
+        <w:ind w:left="720" w:hanging="360"/>
+      </w:pPr>
+      <w:rPr>
+        <w:rFonts w:hint="default"/>
+      </w:rPr>
+    </w:lvl>
+    <w:lvl w:ilvl="1" w:tplc="04090019" w:tentative="1">
+      <w:start w:val="1"/>
+      <w:numFmt w:val="lowerLetter"/>
+      <w:lvlText w:val="%2."/>
+      <w:lvlJc w:val="left"/>
+      <w:pPr>
+        <w:ind w:left="1440" w:hanging="360"/>
+      </w:pPr>
+    </w:lvl>
+    <w:lvl w:ilvl="2" w:tplc="0409001B" w:tentative="1">
+      <w:start w:val="1"/>
+      <w:numFmt w:val="lowerRoman"/>
+      <w:lvlText w:val="%3."/>
+      <w:lvlJc w:val="right"/>
+      <w:pPr>
+        <w:ind w:left="2160" w:hanging="180"/>
+      </w:pPr>
+    </w:lvl>
+    <w:lvl w:ilvl="3" w:tplc="0409000F" w:tentative="1">
+      <w:start w:val="1"/>
+      <w:numFmt w:val="decimal"/>
+      <w:lvlText w:val="%4."/>
+      <w:lvlJc w:val="left"/>
+      <w:pPr>
+        <w:ind w:left="2880" w:hanging="360"/>
+      </w:pPr>
+    </w:lvl>
+    <w:lvl w:ilvl="4" w:tplc="04090019" w:tentative="1">
+      <w:start w:val="1"/>
+      <w:numFmt w:val="lowerLetter"/>
+      <w:lvlText w:val="%5."/>
+      <w:lvlJc w:val="left"/>
+      <w:pPr>
+        <w:ind w:left="3600" w:hanging="360"/>
+      </w:pPr>
+    </w:lvl>
+    <w:lvl w:ilvl="5" w:tplc="0409001B" w:tentative="1">
+      <w:start w:val="1"/>
+      <w:numFmt w:val="lowerRoman"/>
+      <w:lvlText w:val="%6."/>
+      <w:lvlJc w:val="right"/>
+      <w:pPr>
+        <w:ind w:left="4320" w:hanging="180"/>
+      </w:pPr>
+    </w:lvl>
+    <w:lvl w:ilvl="6" w:tplc="0409000F" w:tentative="1">
+      <w:start w:val="1"/>
+      <w:numFmt w:val="decimal"/>
+      <w:lvlText w:val="%7."/>
+      <w:lvlJc w:val="left"/>
+      <w:pPr>
+        <w:ind w:left="5040" w:hanging="360"/>
+      </w:pPr>
+    </w:lvl>
+    <w:lvl w:ilvl="7" w:tplc="04090019" w:tentative="1">
+      <w:start w:val="1"/>
+      <w:numFmt w:val="lowerLetter"/>
+      <w:lvlText w:val="%8."/>
+      <w:lvlJc w:val="left"/>
+      <w:pPr>
+        <w:ind w:left="5760" w:hanging="360"/>
+      </w:pPr>
+    </w:lvl>
+    <w:lvl w:ilvl="8" w:tplc="0409001B" w:tentative="1">
+      <w:start w:val="1"/>
+      <w:numFmt w:val="lowerRoman"/>
+      <w:lvlText w:val="%9."/>
+      <w:lvlJc w:val="right"/>
+      <w:pPr>
+        <w:ind w:left="6480" w:hanging="180"/>
+      </w:pPr>
+    </w:lvl>
+  </w:abstractNum>
+  <w:abstractNum w:abstractNumId="27" w15:restartNumberingAfterBreak="0">
     <w:nsid w:val="5D8A536C"/>
     <w:multiLevelType w:val="hybridMultilevel"/>
     <w:tmpl w:val="244E4578"/>
@@ -15684,7 +15091,7 @@
       </w:pPr>
     </w:lvl>
   </w:abstractNum>
-  <w:abstractNum w:abstractNumId="27" w15:restartNumberingAfterBreak="0">
+  <w:abstractNum w:abstractNumId="28" w15:restartNumberingAfterBreak="0">
     <w:nsid w:val="603A5D32"/>
     <w:multiLevelType w:val="hybridMultilevel"/>
     <w:tmpl w:val="85EC5506"/>
@@ -15773,7 +15180,7 @@
       </w:pPr>
     </w:lvl>
   </w:abstractNum>
-  <w:abstractNum w:abstractNumId="28" w15:restartNumberingAfterBreak="0">
+  <w:abstractNum w:abstractNumId="29" w15:restartNumberingAfterBreak="0">
     <w:nsid w:val="621E5ED5"/>
     <w:multiLevelType w:val="hybridMultilevel"/>
     <w:tmpl w:val="00F071D0"/>
@@ -15862,7 +15269,7 @@
       </w:pPr>
     </w:lvl>
   </w:abstractNum>
-  <w:abstractNum w:abstractNumId="29" w15:restartNumberingAfterBreak="0">
+  <w:abstractNum w:abstractNumId="30" w15:restartNumberingAfterBreak="0">
     <w:nsid w:val="66884B3F"/>
     <w:multiLevelType w:val="hybridMultilevel"/>
     <w:tmpl w:val="ED8A7856"/>
@@ -15951,7 +15358,7 @@
       </w:pPr>
     </w:lvl>
   </w:abstractNum>
-  <w:abstractNum w:abstractNumId="30" w15:restartNumberingAfterBreak="0">
+  <w:abstractNum w:abstractNumId="31" w15:restartNumberingAfterBreak="0">
     <w:nsid w:val="66EB0571"/>
     <w:multiLevelType w:val="hybridMultilevel"/>
     <w:tmpl w:val="07489BA4"/>
@@ -16040,7 +15447,7 @@
       </w:pPr>
     </w:lvl>
   </w:abstractNum>
-  <w:abstractNum w:abstractNumId="31" w15:restartNumberingAfterBreak="0">
+  <w:abstractNum w:abstractNumId="32" w15:restartNumberingAfterBreak="0">
     <w:nsid w:val="67753132"/>
     <w:multiLevelType w:val="hybridMultilevel"/>
     <w:tmpl w:val="EF38ED90"/>
@@ -16129,7 +15536,7 @@
       </w:pPr>
     </w:lvl>
   </w:abstractNum>
-  <w:abstractNum w:abstractNumId="32" w15:restartNumberingAfterBreak="0">
+  <w:abstractNum w:abstractNumId="33" w15:restartNumberingAfterBreak="0">
     <w:nsid w:val="69E84762"/>
     <w:multiLevelType w:val="hybridMultilevel"/>
     <w:tmpl w:val="4C3AC66C"/>
@@ -16218,7 +15625,7 @@
       </w:pPr>
     </w:lvl>
   </w:abstractNum>
-  <w:abstractNum w:abstractNumId="33" w15:restartNumberingAfterBreak="0">
+  <w:abstractNum w:abstractNumId="34" w15:restartNumberingAfterBreak="0">
     <w:nsid w:val="6C106ABB"/>
     <w:multiLevelType w:val="hybridMultilevel"/>
     <w:tmpl w:val="CBAC1C0A"/>
@@ -16308,7 +15715,7 @@
       </w:pPr>
     </w:lvl>
   </w:abstractNum>
-  <w:abstractNum w:abstractNumId="34" w15:restartNumberingAfterBreak="0">
+  <w:abstractNum w:abstractNumId="35" w15:restartNumberingAfterBreak="0">
     <w:nsid w:val="6EC24C8F"/>
     <w:multiLevelType w:val="hybridMultilevel"/>
     <w:tmpl w:val="FDB83334"/>
@@ -16397,7 +15804,7 @@
       </w:pPr>
     </w:lvl>
   </w:abstractNum>
-  <w:abstractNum w:abstractNumId="35" w15:restartNumberingAfterBreak="0">
+  <w:abstractNum w:abstractNumId="36" w15:restartNumberingAfterBreak="0">
     <w:nsid w:val="6F002CAD"/>
     <w:multiLevelType w:val="hybridMultilevel"/>
     <w:tmpl w:val="5FE44604"/>
@@ -16486,7 +15893,7 @@
       </w:pPr>
     </w:lvl>
   </w:abstractNum>
-  <w:abstractNum w:abstractNumId="36" w15:restartNumberingAfterBreak="0">
+  <w:abstractNum w:abstractNumId="37" w15:restartNumberingAfterBreak="0">
     <w:nsid w:val="6FF26D52"/>
     <w:multiLevelType w:val="hybridMultilevel"/>
     <w:tmpl w:val="97B2EEBA"/>
@@ -16575,7 +15982,7 @@
       </w:pPr>
     </w:lvl>
   </w:abstractNum>
-  <w:abstractNum w:abstractNumId="37" w15:restartNumberingAfterBreak="0">
+  <w:abstractNum w:abstractNumId="38" w15:restartNumberingAfterBreak="0">
     <w:nsid w:val="71DE31B6"/>
     <w:multiLevelType w:val="hybridMultilevel"/>
     <w:tmpl w:val="0D502C4C"/>
@@ -16665,7 +16072,7 @@
       </w:pPr>
     </w:lvl>
   </w:abstractNum>
-  <w:abstractNum w:abstractNumId="38" w15:restartNumberingAfterBreak="0">
+  <w:abstractNum w:abstractNumId="39" w15:restartNumberingAfterBreak="0">
     <w:nsid w:val="72CD0627"/>
     <w:multiLevelType w:val="hybridMultilevel"/>
     <w:tmpl w:val="4458596E"/>
@@ -16754,7 +16161,7 @@
       </w:pPr>
     </w:lvl>
   </w:abstractNum>
-  <w:abstractNum w:abstractNumId="39" w15:restartNumberingAfterBreak="0">
+  <w:abstractNum w:abstractNumId="40" w15:restartNumberingAfterBreak="0">
     <w:nsid w:val="73C77B71"/>
     <w:multiLevelType w:val="hybridMultilevel"/>
     <w:tmpl w:val="4C3AC66C"/>
@@ -16843,7 +16250,7 @@
       </w:pPr>
     </w:lvl>
   </w:abstractNum>
-  <w:abstractNum w:abstractNumId="40" w15:restartNumberingAfterBreak="0">
+  <w:abstractNum w:abstractNumId="41" w15:restartNumberingAfterBreak="0">
     <w:nsid w:val="759A768D"/>
     <w:multiLevelType w:val="hybridMultilevel"/>
     <w:tmpl w:val="505E8848"/>
@@ -16932,7 +16339,7 @@
       </w:pPr>
     </w:lvl>
   </w:abstractNum>
-  <w:abstractNum w:abstractNumId="41" w15:restartNumberingAfterBreak="0">
+  <w:abstractNum w:abstractNumId="42" w15:restartNumberingAfterBreak="0">
     <w:nsid w:val="76C7022B"/>
     <w:multiLevelType w:val="hybridMultilevel"/>
     <w:tmpl w:val="85687A30"/>
@@ -17021,7 +16428,7 @@
       </w:pPr>
     </w:lvl>
   </w:abstractNum>
-  <w:abstractNum w:abstractNumId="42" w15:restartNumberingAfterBreak="0">
+  <w:abstractNum w:abstractNumId="43" w15:restartNumberingAfterBreak="0">
     <w:nsid w:val="7A5852DD"/>
     <w:multiLevelType w:val="hybridMultilevel"/>
     <w:tmpl w:val="505E8848"/>
@@ -17110,7 +16517,7 @@
       </w:pPr>
     </w:lvl>
   </w:abstractNum>
-  <w:abstractNum w:abstractNumId="43" w15:restartNumberingAfterBreak="0">
+  <w:abstractNum w:abstractNumId="44" w15:restartNumberingAfterBreak="0">
     <w:nsid w:val="7B8322EB"/>
     <w:multiLevelType w:val="hybridMultilevel"/>
     <w:tmpl w:val="803286F8"/>
@@ -17199,7 +16606,7 @@
       </w:pPr>
     </w:lvl>
   </w:abstractNum>
-  <w:abstractNum w:abstractNumId="44" w15:restartNumberingAfterBreak="0">
+  <w:abstractNum w:abstractNumId="45" w15:restartNumberingAfterBreak="0">
     <w:nsid w:val="7C2A2F17"/>
     <w:multiLevelType w:val="hybridMultilevel"/>
     <w:tmpl w:val="686EB4DC"/>
@@ -17288,7 +16695,7 @@
       </w:pPr>
     </w:lvl>
   </w:abstractNum>
-  <w:abstractNum w:abstractNumId="45" w15:restartNumberingAfterBreak="0">
+  <w:abstractNum w:abstractNumId="46" w15:restartNumberingAfterBreak="0">
     <w:nsid w:val="7C62185D"/>
     <w:multiLevelType w:val="hybridMultilevel"/>
     <w:tmpl w:val="D1E6EFF4"/>
@@ -17377,7 +16784,7 @@
       </w:pPr>
     </w:lvl>
   </w:abstractNum>
-  <w:abstractNum w:abstractNumId="46" w15:restartNumberingAfterBreak="0">
+  <w:abstractNum w:abstractNumId="47" w15:restartNumberingAfterBreak="0">
     <w:nsid w:val="7D742D78"/>
     <w:multiLevelType w:val="hybridMultilevel"/>
     <w:tmpl w:val="D6A863B2"/>
@@ -17482,19 +16889,19 @@
     <w:abstractNumId w:val="10"/>
   </w:num>
   <w:num w:numId="6">
-    <w:abstractNumId w:val="31"/>
+    <w:abstractNumId w:val="32"/>
   </w:num>
   <w:num w:numId="7">
-    <w:abstractNumId w:val="43"/>
+    <w:abstractNumId w:val="44"/>
   </w:num>
   <w:num w:numId="8">
-    <w:abstractNumId w:val="41"/>
+    <w:abstractNumId w:val="42"/>
   </w:num>
   <w:num w:numId="9">
-    <w:abstractNumId w:val="44"/>
+    <w:abstractNumId w:val="45"/>
   </w:num>
   <w:num w:numId="10">
-    <w:abstractNumId w:val="29"/>
+    <w:abstractNumId w:val="30"/>
   </w:num>
   <w:num w:numId="11">
     <w:abstractNumId w:val="6"/>
@@ -17503,7 +16910,7 @@
     <w:abstractNumId w:val="25"/>
   </w:num>
   <w:num w:numId="13">
-    <w:abstractNumId w:val="30"/>
+    <w:abstractNumId w:val="31"/>
   </w:num>
   <w:num w:numId="14">
     <w:abstractNumId w:val="0"/>
@@ -17512,40 +16919,40 @@
     <w:abstractNumId w:val="12"/>
   </w:num>
   <w:num w:numId="16">
-    <w:abstractNumId w:val="42"/>
+    <w:abstractNumId w:val="43"/>
   </w:num>
   <w:num w:numId="17">
-    <w:abstractNumId w:val="33"/>
+    <w:abstractNumId w:val="34"/>
   </w:num>
   <w:num w:numId="18">
-    <w:abstractNumId w:val="40"/>
+    <w:abstractNumId w:val="41"/>
   </w:num>
   <w:num w:numId="19">
-    <w:abstractNumId w:val="37"/>
+    <w:abstractNumId w:val="38"/>
   </w:num>
   <w:num w:numId="20">
-    <w:abstractNumId w:val="27"/>
+    <w:abstractNumId w:val="28"/>
   </w:num>
   <w:num w:numId="21">
-    <w:abstractNumId w:val="35"/>
+    <w:abstractNumId w:val="36"/>
   </w:num>
   <w:num w:numId="22">
-    <w:abstractNumId w:val="26"/>
+    <w:abstractNumId w:val="27"/>
   </w:num>
   <w:num w:numId="23">
     <w:abstractNumId w:val="7"/>
   </w:num>
   <w:num w:numId="24">
-    <w:abstractNumId w:val="28"/>
+    <w:abstractNumId w:val="29"/>
   </w:num>
   <w:num w:numId="25">
-    <w:abstractNumId w:val="34"/>
+    <w:abstractNumId w:val="35"/>
   </w:num>
   <w:num w:numId="26">
     <w:abstractNumId w:val="17"/>
   </w:num>
   <w:num w:numId="27">
-    <w:abstractNumId w:val="38"/>
+    <w:abstractNumId w:val="39"/>
   </w:num>
   <w:num w:numId="28">
     <w:abstractNumId w:val="1"/>
@@ -17578,16 +16985,16 @@
     <w:abstractNumId w:val="20"/>
   </w:num>
   <w:num w:numId="38">
-    <w:abstractNumId w:val="45"/>
+    <w:abstractNumId w:val="46"/>
   </w:num>
   <w:num w:numId="39">
     <w:abstractNumId w:val="9"/>
   </w:num>
   <w:num w:numId="40">
-    <w:abstractNumId w:val="32"/>
+    <w:abstractNumId w:val="33"/>
   </w:num>
   <w:num w:numId="41">
-    <w:abstractNumId w:val="46"/>
+    <w:abstractNumId w:val="47"/>
   </w:num>
   <w:num w:numId="42">
     <w:abstractNumId w:val="3"/>
@@ -17596,7 +17003,7 @@
     <w:abstractNumId w:val="14"/>
   </w:num>
   <w:num w:numId="44">
-    <w:abstractNumId w:val="39"/>
+    <w:abstractNumId w:val="40"/>
   </w:num>
   <w:num w:numId="45">
     <w:abstractNumId w:val="13"/>
@@ -17605,7 +17012,10 @@
     <w:abstractNumId w:val="18"/>
   </w:num>
   <w:num w:numId="47">
-    <w:abstractNumId w:val="36"/>
+    <w:abstractNumId w:val="37"/>
+  </w:num>
+  <w:num w:numId="48">
+    <w:abstractNumId w:val="26"/>
   </w:num>
 </w:numbering>
 </file>

</xml_diff>

<commit_message>
User Input by Console
User Input by Console
</commit_message>
<xml_diff>
--- a/docs/CoreJava.docx
+++ b/docs/CoreJava.docx
@@ -394,7 +394,15 @@
         </w:numPr>
       </w:pPr>
       <w:r>
-        <w:t>Check for the file and folder like (bin, Config, lib etc..)</w:t>
+        <w:t xml:space="preserve">Check for the file and folder like (bin, Config, lib </w:t>
+      </w:r>
+      <w:proofErr w:type="gramStart"/>
+      <w:r>
+        <w:t>etc..</w:t>
+      </w:r>
+      <w:proofErr w:type="gramEnd"/>
+      <w:r>
+        <w:t>)</w:t>
       </w:r>
     </w:p>
     <w:p>
@@ -479,7 +487,15 @@
         </w:numPr>
       </w:pPr>
       <w:r>
-        <w:t xml:space="preserve">Select “Environment Variables..” button </w:t>
+        <w:t xml:space="preserve">Select “Environment </w:t>
+      </w:r>
+      <w:proofErr w:type="gramStart"/>
+      <w:r>
+        <w:t>Variables..</w:t>
+      </w:r>
+      <w:proofErr w:type="gramEnd"/>
+      <w:r>
+        <w:t xml:space="preserve">” button </w:t>
       </w:r>
     </w:p>
     <w:p>
@@ -669,7 +685,15 @@
         <w:t>variable from the list of System Variable section.</w:t>
       </w:r>
       <w:r>
-        <w:t xml:space="preserve"> And Click on “Edit” button</w:t>
+        <w:t xml:space="preserve"> And </w:t>
+      </w:r>
+      <w:proofErr w:type="gramStart"/>
+      <w:r>
+        <w:t>Click</w:t>
+      </w:r>
+      <w:proofErr w:type="gramEnd"/>
+      <w:r>
+        <w:t xml:space="preserve"> on “Edit” button</w:t>
       </w:r>
     </w:p>
     <w:p>
@@ -814,6 +838,7 @@
           <w:bCs/>
         </w:rPr>
       </w:pPr>
+      <w:proofErr w:type="gramStart"/>
       <w:r>
         <w:rPr>
           <w:b/>
@@ -826,7 +851,15 @@
           <w:b/>
           <w:bCs/>
         </w:rPr>
-        <w:t>ava  -version</w:t>
+        <w:t>ava  -</w:t>
+      </w:r>
+      <w:proofErr w:type="gramEnd"/>
+      <w:r>
+        <w:rPr>
+          <w:b/>
+          <w:bCs/>
+        </w:rPr>
+        <w:t>version</w:t>
       </w:r>
     </w:p>
     <w:p>
@@ -1199,7 +1232,23 @@
           <w:b/>
           <w:bCs/>
         </w:rPr>
-        <w:t xml:space="preserve">public static void main(String </w:t>
+        <w:t xml:space="preserve">public static void </w:t>
+      </w:r>
+      <w:proofErr w:type="gramStart"/>
+      <w:r>
+        <w:rPr>
+          <w:b/>
+          <w:bCs/>
+        </w:rPr>
+        <w:t>main(</w:t>
+      </w:r>
+      <w:proofErr w:type="gramEnd"/>
+      <w:r>
+        <w:rPr>
+          <w:b/>
+          <w:bCs/>
+        </w:rPr>
+        <w:t xml:space="preserve">String </w:t>
       </w:r>
       <w:proofErr w:type="spellStart"/>
       <w:r>
@@ -1874,13 +1923,29 @@
         </w:numPr>
       </w:pPr>
       <w:r>
-        <w:t>The .class file will be generated for a classes, created inside a source file.</w:t>
+        <w:t xml:space="preserve">The .class file will be generated for a </w:t>
+      </w:r>
+      <w:proofErr w:type="gramStart"/>
+      <w:r>
+        <w:t>classes</w:t>
+      </w:r>
+      <w:proofErr w:type="gramEnd"/>
+      <w:r>
+        <w:t>, created inside a source file.</w:t>
       </w:r>
       <w:r>
         <w:t xml:space="preserve"> </w:t>
       </w:r>
       <w:r>
-        <w:t>For example if one source file contains 3 classes then after compilation of the source file you will get 3 .class files.</w:t>
+        <w:t xml:space="preserve">For </w:t>
+      </w:r>
+      <w:proofErr w:type="gramStart"/>
+      <w:r>
+        <w:t>example</w:t>
+      </w:r>
+      <w:proofErr w:type="gramEnd"/>
+      <w:r>
+        <w:t xml:space="preserve"> if one source file contains 3 classes then after compilation of the source file you will get 3 .class files.</w:t>
       </w:r>
     </w:p>
     <w:p>
@@ -3768,7 +3833,23 @@
           <w:b/>
           <w:bCs/>
         </w:rPr>
-        <w:t>Variable-name  =  value;  // initialization of the variable</w:t>
+        <w:t>Variable-</w:t>
+      </w:r>
+      <w:proofErr w:type="gramStart"/>
+      <w:r>
+        <w:rPr>
+          <w:b/>
+          <w:bCs/>
+        </w:rPr>
+        <w:t>name  =</w:t>
+      </w:r>
+      <w:proofErr w:type="gramEnd"/>
+      <w:r>
+        <w:rPr>
+          <w:b/>
+          <w:bCs/>
+        </w:rPr>
+        <w:t xml:space="preserve">  value;  // initialization of the variable</w:t>
       </w:r>
     </w:p>
     <w:p>
@@ -3809,6 +3890,7 @@
         </w:rPr>
       </w:pPr>
       <w:proofErr w:type="spellStart"/>
+      <w:proofErr w:type="gramStart"/>
       <w:r>
         <w:rPr>
           <w:b/>
@@ -3831,6 +3913,7 @@
         </w:rPr>
         <w:t>e</w:t>
       </w:r>
+      <w:proofErr w:type="gramEnd"/>
       <w:r>
         <w:rPr>
           <w:b/>
@@ -3993,13 +4076,23 @@
         </w:rPr>
         <w:t xml:space="preserve">-2 </w:t>
       </w:r>
+      <w:proofErr w:type="gramStart"/>
       <w:r>
         <w:rPr>
           <w:b/>
           <w:bCs/>
           <w:vertAlign w:val="superscript"/>
         </w:rPr>
-        <w:t xml:space="preserve">no.Bits-1 </w:t>
+        <w:t>no.Bits</w:t>
+      </w:r>
+      <w:proofErr w:type="gramEnd"/>
+      <w:r>
+        <w:rPr>
+          <w:b/>
+          <w:bCs/>
+          <w:vertAlign w:val="superscript"/>
+        </w:rPr>
+        <w:t xml:space="preserve">-1 </w:t>
       </w:r>
       <w:r>
         <w:rPr>
@@ -4159,7 +4252,15 @@
         </w:numPr>
       </w:pPr>
       <w:r>
-        <w:t>And the letters or symbols must always in single quotes(‘’)</w:t>
+        <w:t xml:space="preserve">And the letters or symbols must always in single </w:t>
+      </w:r>
+      <w:proofErr w:type="gramStart"/>
+      <w:r>
+        <w:t>quotes(</w:t>
+      </w:r>
+      <w:proofErr w:type="gramEnd"/>
+      <w:r>
+        <w:t>‘’)</w:t>
       </w:r>
     </w:p>
     <w:p>
@@ -4234,7 +4335,15 @@
         </w:rPr>
       </w:pPr>
       <w:r>
-        <w:t>There are 2 type of casting in java</w:t>
+        <w:t xml:space="preserve">There are 2 </w:t>
+      </w:r>
+      <w:proofErr w:type="gramStart"/>
+      <w:r>
+        <w:t>type</w:t>
+      </w:r>
+      <w:proofErr w:type="gramEnd"/>
+      <w:r>
+        <w:t xml:space="preserve"> of casting in java</w:t>
       </w:r>
     </w:p>
     <w:p>
@@ -4667,7 +4776,15 @@
         </w:numPr>
       </w:pPr>
       <w:r>
-        <w:t>The vales start with 0 are consider as a octal.</w:t>
+        <w:t xml:space="preserve">The vales start with 0 are consider as </w:t>
+      </w:r>
+      <w:proofErr w:type="gramStart"/>
+      <w:r>
+        <w:t>a</w:t>
+      </w:r>
+      <w:proofErr w:type="gramEnd"/>
+      <w:r>
+        <w:t xml:space="preserve"> octal.</w:t>
       </w:r>
     </w:p>
     <w:p>
@@ -4696,7 +4813,15 @@
         </w:numPr>
       </w:pPr>
       <w:r>
-        <w:t>The values starts with 0x or 0X are consider as a hex values</w:t>
+        <w:t xml:space="preserve">The values </w:t>
+      </w:r>
+      <w:proofErr w:type="gramStart"/>
+      <w:r>
+        <w:t>starts</w:t>
+      </w:r>
+      <w:proofErr w:type="gramEnd"/>
+      <w:r>
+        <w:t xml:space="preserve"> with 0x or 0X are consider as a hex values</w:t>
       </w:r>
     </w:p>
     <w:p>
@@ -5458,8 +5583,13 @@
           <w:numId w:val="22"/>
         </w:numPr>
       </w:pPr>
-      <w:r>
-        <w:t xml:space="preserve">This comments will also be added inside the compiled code (in .class files). </w:t>
+      <w:proofErr w:type="gramStart"/>
+      <w:r>
+        <w:t>This comments</w:t>
+      </w:r>
+      <w:proofErr w:type="gramEnd"/>
+      <w:r>
+        <w:t xml:space="preserve"> will also be added inside the compiled code (in .class files). </w:t>
       </w:r>
     </w:p>
     <w:p>
@@ -6532,7 +6662,22 @@
           <w:bCs/>
         </w:rPr>
         <w:tab/>
-        <w:t>if(Boolean Expression)</w:t>
+      </w:r>
+      <w:proofErr w:type="gramStart"/>
+      <w:r>
+        <w:rPr>
+          <w:b/>
+          <w:bCs/>
+        </w:rPr>
+        <w:t>if(</w:t>
+      </w:r>
+      <w:proofErr w:type="gramEnd"/>
+      <w:r>
+        <w:rPr>
+          <w:b/>
+          <w:bCs/>
+        </w:rPr>
+        <w:t>Boolean Expression)</w:t>
       </w:r>
     </w:p>
     <w:p>
@@ -6646,7 +6791,22 @@
           <w:bCs/>
         </w:rPr>
         <w:tab/>
-        <w:t>if(Boolean expression)</w:t>
+      </w:r>
+      <w:proofErr w:type="gramStart"/>
+      <w:r>
+        <w:rPr>
+          <w:b/>
+          <w:bCs/>
+        </w:rPr>
+        <w:t>if(</w:t>
+      </w:r>
+      <w:proofErr w:type="gramEnd"/>
+      <w:r>
+        <w:rPr>
+          <w:b/>
+          <w:bCs/>
+        </w:rPr>
+        <w:t>Boolean expression)</w:t>
       </w:r>
     </w:p>
     <w:p>
@@ -6909,7 +7069,22 @@
           <w:bCs/>
         </w:rPr>
         <w:tab/>
-        <w:t>if(Boolean expression)</w:t>
+      </w:r>
+      <w:proofErr w:type="gramStart"/>
+      <w:r>
+        <w:rPr>
+          <w:b/>
+          <w:bCs/>
+        </w:rPr>
+        <w:t>if(</w:t>
+      </w:r>
+      <w:proofErr w:type="gramEnd"/>
+      <w:r>
+        <w:rPr>
+          <w:b/>
+          <w:bCs/>
+        </w:rPr>
+        <w:t>Boolean expression)</w:t>
       </w:r>
     </w:p>
     <w:p>
@@ -7012,7 +7187,23 @@
           <w:bCs/>
         </w:rPr>
         <w:tab/>
-        <w:t>else if(Boolean expression)</w:t>
+        <w:t xml:space="preserve">else </w:t>
+      </w:r>
+      <w:proofErr w:type="gramStart"/>
+      <w:r>
+        <w:rPr>
+          <w:b/>
+          <w:bCs/>
+        </w:rPr>
+        <w:t>if(</w:t>
+      </w:r>
+      <w:proofErr w:type="gramEnd"/>
+      <w:r>
+        <w:rPr>
+          <w:b/>
+          <w:bCs/>
+        </w:rPr>
+        <w:t>Boolean expression)</w:t>
       </w:r>
     </w:p>
     <w:p>
@@ -7115,7 +7306,23 @@
           <w:bCs/>
         </w:rPr>
         <w:tab/>
-        <w:t>else if(Boolean expression)</w:t>
+        <w:t xml:space="preserve">else </w:t>
+      </w:r>
+      <w:proofErr w:type="gramStart"/>
+      <w:r>
+        <w:rPr>
+          <w:b/>
+          <w:bCs/>
+        </w:rPr>
+        <w:t>if(</w:t>
+      </w:r>
+      <w:proofErr w:type="gramEnd"/>
+      <w:r>
+        <w:rPr>
+          <w:b/>
+          <w:bCs/>
+        </w:rPr>
+        <w:t>Boolean expression)</w:t>
       </w:r>
     </w:p>
     <w:p>
@@ -7334,7 +7541,22 @@
           <w:bCs/>
         </w:rPr>
         <w:tab/>
-        <w:t>if(Boolean expression)</w:t>
+      </w:r>
+      <w:proofErr w:type="gramStart"/>
+      <w:r>
+        <w:rPr>
+          <w:b/>
+          <w:bCs/>
+        </w:rPr>
+        <w:t>if(</w:t>
+      </w:r>
+      <w:proofErr w:type="gramEnd"/>
+      <w:r>
+        <w:rPr>
+          <w:b/>
+          <w:bCs/>
+        </w:rPr>
+        <w:t>Boolean expression)</w:t>
       </w:r>
     </w:p>
     <w:p>
@@ -7389,7 +7611,22 @@
           <w:bCs/>
         </w:rPr>
         <w:tab/>
-        <w:t>if(Boolean expression)</w:t>
+      </w:r>
+      <w:proofErr w:type="gramStart"/>
+      <w:r>
+        <w:rPr>
+          <w:b/>
+          <w:bCs/>
+        </w:rPr>
+        <w:t>if(</w:t>
+      </w:r>
+      <w:proofErr w:type="gramEnd"/>
+      <w:r>
+        <w:rPr>
+          <w:b/>
+          <w:bCs/>
+        </w:rPr>
+        <w:t>Boolean expression)</w:t>
       </w:r>
     </w:p>
     <w:p>
@@ -7579,7 +7816,15 @@
       </w:pPr>
       <w:r>
         <w:tab/>
-        <w:t>Percentage = 0 to 39.99  -&gt; Fail</w:t>
+        <w:t xml:space="preserve">Percentage = 0 to </w:t>
+      </w:r>
+      <w:proofErr w:type="gramStart"/>
+      <w:r>
+        <w:t>39.99  -</w:t>
+      </w:r>
+      <w:proofErr w:type="gramEnd"/>
+      <w:r>
+        <w:t>&gt; Fail</w:t>
       </w:r>
     </w:p>
     <w:p>
@@ -7588,7 +7833,15 @@
       </w:pPr>
       <w:r>
         <w:tab/>
-        <w:t>Percentage = 40 to 49.99  -&gt; Pass Class</w:t>
+        <w:t xml:space="preserve">Percentage = 40 to </w:t>
+      </w:r>
+      <w:proofErr w:type="gramStart"/>
+      <w:r>
+        <w:t>49.99  -</w:t>
+      </w:r>
+      <w:proofErr w:type="gramEnd"/>
+      <w:r>
+        <w:t>&gt; Pass Class</w:t>
       </w:r>
     </w:p>
     <w:p>
@@ -7597,7 +7850,15 @@
       </w:pPr>
       <w:r>
         <w:tab/>
-        <w:t>Percentage = 50 to 59.99  -&gt; Second Class</w:t>
+        <w:t xml:space="preserve">Percentage = 50 to </w:t>
+      </w:r>
+      <w:proofErr w:type="gramStart"/>
+      <w:r>
+        <w:t>59.99  -</w:t>
+      </w:r>
+      <w:proofErr w:type="gramEnd"/>
+      <w:r>
+        <w:t>&gt; Second Class</w:t>
       </w:r>
     </w:p>
     <w:p>
@@ -7606,7 +7867,15 @@
       </w:pPr>
       <w:r>
         <w:tab/>
-        <w:t>Percentage = 60 to 74.99  -&gt; First Class</w:t>
+        <w:t xml:space="preserve">Percentage = 60 to </w:t>
+      </w:r>
+      <w:proofErr w:type="gramStart"/>
+      <w:r>
+        <w:t>74.99  -</w:t>
+      </w:r>
+      <w:proofErr w:type="gramEnd"/>
+      <w:r>
+        <w:t>&gt; First Class</w:t>
       </w:r>
     </w:p>
     <w:p>
@@ -7617,11 +7886,16 @@
         <w:tab/>
         <w:t xml:space="preserve">Percentage = 75 to </w:t>
       </w:r>
+      <w:proofErr w:type="gramStart"/>
       <w:r>
         <w:t>100</w:t>
       </w:r>
       <w:r>
-        <w:t xml:space="preserve">  -&gt; </w:t>
+        <w:t xml:space="preserve">  -</w:t>
+      </w:r>
+      <w:proofErr w:type="gramEnd"/>
+      <w:r>
+        <w:t xml:space="preserve">&gt; </w:t>
       </w:r>
       <w:r>
         <w:t>Distinction</w:t>
@@ -7680,7 +7954,15 @@
         </w:numPr>
       </w:pPr>
       <w:r>
-        <w:t>Switch has a cases which mapped foe a provided values.</w:t>
+        <w:t xml:space="preserve">Switch has a </w:t>
+      </w:r>
+      <w:proofErr w:type="gramStart"/>
+      <w:r>
+        <w:t>cases</w:t>
+      </w:r>
+      <w:proofErr w:type="gramEnd"/>
+      <w:r>
+        <w:t xml:space="preserve"> which mapped foe a provided values.</w:t>
       </w:r>
     </w:p>
     <w:p>
@@ -7881,7 +8163,23 @@
           <w:b/>
           <w:bCs/>
         </w:rPr>
-        <w:t xml:space="preserve">byte, int, short, char, String(Jdk1.7), </w:t>
+        <w:t xml:space="preserve">byte, int, short, char, </w:t>
+      </w:r>
+      <w:proofErr w:type="gramStart"/>
+      <w:r>
+        <w:rPr>
+          <w:b/>
+          <w:bCs/>
+        </w:rPr>
+        <w:t>String(</w:t>
+      </w:r>
+      <w:proofErr w:type="gramEnd"/>
+      <w:r>
+        <w:rPr>
+          <w:b/>
+          <w:bCs/>
+        </w:rPr>
+        <w:t xml:space="preserve">Jdk1.7), </w:t>
       </w:r>
       <w:proofErr w:type="spellStart"/>
       <w:r>
@@ -7954,7 +8252,15 @@
         </w:numPr>
       </w:pPr>
       <w:r>
-        <w:t>You can combine multiple cases if all the cases has similar execution.</w:t>
+        <w:t xml:space="preserve">You can combine multiple cases if all the cases </w:t>
+      </w:r>
+      <w:proofErr w:type="gramStart"/>
+      <w:r>
+        <w:t>has</w:t>
+      </w:r>
+      <w:proofErr w:type="gramEnd"/>
+      <w:r>
+        <w:t xml:space="preserve"> similar execution.</w:t>
       </w:r>
     </w:p>
     <w:p>
@@ -8091,10 +8397,17 @@
       </w:r>
       <w:r>
         <w:tab/>
-        <w:t xml:space="preserve">Day is 6,7  </w:t>
+        <w:t>Day is 6,</w:t>
+      </w:r>
+      <w:proofErr w:type="gramStart"/>
+      <w:r>
+        <w:t xml:space="preserve">7  </w:t>
       </w:r>
       <w:r>
         <w:tab/>
+      </w:r>
+      <w:proofErr w:type="gramEnd"/>
+      <w:r>
         <w:t xml:space="preserve">-&gt; </w:t>
       </w:r>
       <w:r>
@@ -8656,6 +8969,7 @@
         </w:rPr>
         <w:t xml:space="preserve"> </w:t>
       </w:r>
+      <w:proofErr w:type="gramStart"/>
       <w:r>
         <w:rPr>
           <w:b/>
@@ -8675,7 +8989,15 @@
           <w:b/>
           <w:bCs/>
         </w:rPr>
-        <w:t xml:space="preserve">initialization(start point) </w:t>
+        <w:t>initialization</w:t>
+      </w:r>
+      <w:proofErr w:type="gramEnd"/>
+      <w:r>
+        <w:rPr>
+          <w:b/>
+          <w:bCs/>
+        </w:rPr>
+        <w:t xml:space="preserve">(start point) </w:t>
       </w:r>
       <w:r>
         <w:rPr>
@@ -8860,6 +9182,7 @@
           <w:bCs/>
         </w:rPr>
       </w:pPr>
+      <w:proofErr w:type="gramStart"/>
       <w:r>
         <w:rPr>
           <w:b/>
@@ -8868,6 +9191,7 @@
         <w:lastRenderedPageBreak/>
         <w:t>Task :</w:t>
       </w:r>
+      <w:proofErr w:type="gramEnd"/>
     </w:p>
     <w:p>
       <w:pPr>
@@ -9239,7 +9563,14 @@
       </w:pPr>
       <w:r>
         <w:tab/>
-        <w:t>for( ; ; )    // row</w:t>
+      </w:r>
+      <w:proofErr w:type="gramStart"/>
+      <w:r>
+        <w:t>for( ;</w:t>
+      </w:r>
+      <w:proofErr w:type="gramEnd"/>
+      <w:r>
+        <w:t xml:space="preserve"> ; )    // row</w:t>
       </w:r>
     </w:p>
     <w:p>
@@ -9262,7 +9593,14 @@
       </w:r>
       <w:r>
         <w:tab/>
-        <w:t>for( ; ; )  // column</w:t>
+      </w:r>
+      <w:proofErr w:type="gramStart"/>
+      <w:r>
+        <w:t>for( ;</w:t>
+      </w:r>
+      <w:proofErr w:type="gramEnd"/>
+      <w:r>
+        <w:t xml:space="preserve"> ; )  // column</w:t>
       </w:r>
     </w:p>
     <w:p>
@@ -9449,10 +9787,12 @@
       <w:pPr>
         <w:pStyle w:val="ListParagraph"/>
       </w:pPr>
+      <w:proofErr w:type="gramStart"/>
       <w:r>
         <w:t>for(</w:t>
       </w:r>
       <w:proofErr w:type="spellStart"/>
+      <w:proofErr w:type="gramEnd"/>
       <w:r>
         <w:t>DataType</w:t>
       </w:r>
@@ -9560,7 +9900,15 @@
         </w:numPr>
       </w:pPr>
       <w:r>
-        <w:t>Index are always maintain internally and always start from 0.</w:t>
+        <w:t xml:space="preserve">Index are always </w:t>
+      </w:r>
+      <w:proofErr w:type="gramStart"/>
+      <w:r>
+        <w:t>maintain</w:t>
+      </w:r>
+      <w:proofErr w:type="gramEnd"/>
+      <w:r>
+        <w:t xml:space="preserve"> internally and always start from 0.</w:t>
       </w:r>
     </w:p>
     <w:p>
@@ -9668,7 +10016,15 @@
         </w:numPr>
       </w:pPr>
       <w:r>
-        <w:t>To use 1-D array you have to follow a steps.</w:t>
+        <w:t xml:space="preserve">To use 1-D array you have to follow a </w:t>
+      </w:r>
+      <w:proofErr w:type="gramStart"/>
+      <w:r>
+        <w:t>steps</w:t>
+      </w:r>
+      <w:proofErr w:type="gramEnd"/>
+      <w:r>
+        <w:t>.</w:t>
       </w:r>
     </w:p>
     <w:p>
@@ -9738,6 +10094,7 @@
         <w:t xml:space="preserve"> </w:t>
       </w:r>
       <w:proofErr w:type="spellStart"/>
+      <w:proofErr w:type="gramStart"/>
       <w:r>
         <w:t>NameofVariable</w:t>
       </w:r>
@@ -9748,7 +10105,16 @@
           <w:bCs/>
           <w:highlight w:val="yellow"/>
         </w:rPr>
-        <w:t>[]</w:t>
+        <w:t>[</w:t>
+      </w:r>
+      <w:proofErr w:type="gramEnd"/>
+      <w:r>
+        <w:rPr>
+          <w:b/>
+          <w:bCs/>
+          <w:highlight w:val="yellow"/>
+        </w:rPr>
+        <w:t>]</w:t>
       </w:r>
       <w:r>
         <w:t>;</w:t>
@@ -9777,6 +10143,7 @@
       <w:r>
         <w:t xml:space="preserve"> </w:t>
       </w:r>
+      <w:proofErr w:type="gramStart"/>
       <w:r>
         <w:rPr>
           <w:b/>
@@ -9790,6 +10157,7 @@
         <w:t>NameofVariable</w:t>
       </w:r>
       <w:proofErr w:type="spellEnd"/>
+      <w:proofErr w:type="gramEnd"/>
       <w:r>
         <w:t>;</w:t>
       </w:r>
@@ -9810,6 +10178,7 @@
         <w:ind w:left="2160"/>
       </w:pPr>
       <w:proofErr w:type="spellStart"/>
+      <w:proofErr w:type="gramStart"/>
       <w:r>
         <w:t>DataType</w:t>
       </w:r>
@@ -9820,7 +10189,16 @@
           <w:bCs/>
           <w:highlight w:val="yellow"/>
         </w:rPr>
-        <w:t>[]</w:t>
+        <w:t>[</w:t>
+      </w:r>
+      <w:proofErr w:type="gramEnd"/>
+      <w:r>
+        <w:rPr>
+          <w:b/>
+          <w:bCs/>
+          <w:highlight w:val="yellow"/>
+        </w:rPr>
+        <w:t>]</w:t>
       </w:r>
       <w:r>
         <w:rPr>
@@ -9856,7 +10234,15 @@
         <w:ind w:left="2160"/>
       </w:pPr>
       <w:r>
-        <w:t>int marks[];</w:t>
+        <w:t xml:space="preserve">int </w:t>
+      </w:r>
+      <w:proofErr w:type="gramStart"/>
+      <w:r>
+        <w:t>marks[</w:t>
+      </w:r>
+      <w:proofErr w:type="gramEnd"/>
+      <w:r>
+        <w:t>];</w:t>
       </w:r>
     </w:p>
     <w:p>
@@ -9974,6 +10360,7 @@
         <w:t xml:space="preserve"> </w:t>
       </w:r>
       <w:proofErr w:type="spellStart"/>
+      <w:proofErr w:type="gramStart"/>
       <w:r>
         <w:t>DataType</w:t>
       </w:r>
@@ -9981,6 +10368,7 @@
       <w:r>
         <w:t>[</w:t>
       </w:r>
+      <w:proofErr w:type="gramEnd"/>
       <w:r>
         <w:rPr>
           <w:b/>
@@ -10020,8 +10408,13 @@
         <w:t>new</w:t>
       </w:r>
       <w:r>
-        <w:t xml:space="preserve"> int[</w:t>
-      </w:r>
+        <w:t xml:space="preserve"> </w:t>
+      </w:r>
+      <w:proofErr w:type="gramStart"/>
+      <w:r>
+        <w:t>int[</w:t>
+      </w:r>
+      <w:proofErr w:type="gramEnd"/>
       <w:r>
         <w:rPr>
           <w:b/>
@@ -10108,8 +10501,13 @@
         <w:pStyle w:val="NoSpacing"/>
         <w:ind w:left="2160"/>
       </w:pPr>
-      <w:r>
-        <w:t>marks[2] = 30</w:t>
+      <w:proofErr w:type="gramStart"/>
+      <w:r>
+        <w:t>marks[</w:t>
+      </w:r>
+      <w:proofErr w:type="gramEnd"/>
+      <w:r>
+        <w:t>2] = 30</w:t>
       </w:r>
     </w:p>
     <w:p>
@@ -10230,7 +10628,15 @@
         <w:ind w:left="720"/>
       </w:pPr>
       <w:r>
-        <w:t xml:space="preserve">int marks[];   // </w:t>
+        <w:t xml:space="preserve">int </w:t>
+      </w:r>
+      <w:proofErr w:type="gramStart"/>
+      <w:r>
+        <w:t>marks[</w:t>
+      </w:r>
+      <w:proofErr w:type="gramEnd"/>
+      <w:r>
+        <w:t xml:space="preserve">];   // </w:t>
       </w:r>
       <w:r>
         <w:rPr>
@@ -10249,7 +10655,15 @@
         <w:ind w:left="720"/>
       </w:pPr>
       <w:r>
-        <w:t xml:space="preserve">marks = new int[5]; // </w:t>
+        <w:t xml:space="preserve">marks = new </w:t>
+      </w:r>
+      <w:proofErr w:type="gramStart"/>
+      <w:r>
+        <w:t>int[</w:t>
+      </w:r>
+      <w:proofErr w:type="gramEnd"/>
+      <w:r>
+        <w:t xml:space="preserve">5]; // </w:t>
       </w:r>
       <w:r>
         <w:rPr>
@@ -10264,8 +10678,13 @@
         <w:pStyle w:val="NoSpacing"/>
         <w:ind w:left="720"/>
       </w:pPr>
-      <w:r>
-        <w:t xml:space="preserve">marks[0] = 67;  // </w:t>
+      <w:proofErr w:type="gramStart"/>
+      <w:r>
+        <w:t>marks[</w:t>
+      </w:r>
+      <w:proofErr w:type="gramEnd"/>
+      <w:r>
+        <w:t xml:space="preserve">0] = 67;  // </w:t>
       </w:r>
       <w:r>
         <w:rPr>
@@ -10280,8 +10699,13 @@
         <w:pStyle w:val="NoSpacing"/>
         <w:ind w:left="720"/>
       </w:pPr>
-      <w:r>
-        <w:t>marks[1] = 77;</w:t>
+      <w:proofErr w:type="gramStart"/>
+      <w:r>
+        <w:t>marks[</w:t>
+      </w:r>
+      <w:proofErr w:type="gramEnd"/>
+      <w:r>
+        <w:t>1] = 77;</w:t>
       </w:r>
     </w:p>
     <w:p>
@@ -10289,8 +10713,13 @@
         <w:pStyle w:val="NoSpacing"/>
         <w:ind w:left="720"/>
       </w:pPr>
-      <w:r>
-        <w:t>marks[2] = 57;</w:t>
+      <w:proofErr w:type="gramStart"/>
+      <w:r>
+        <w:t>marks[</w:t>
+      </w:r>
+      <w:proofErr w:type="gramEnd"/>
+      <w:r>
+        <w:t>2] = 57;</w:t>
       </w:r>
     </w:p>
     <w:p>
@@ -10298,8 +10727,13 @@
         <w:pStyle w:val="NoSpacing"/>
         <w:ind w:left="720"/>
       </w:pPr>
-      <w:r>
-        <w:t>marks[3] = 65;</w:t>
+      <w:proofErr w:type="gramStart"/>
+      <w:r>
+        <w:t>marks[</w:t>
+      </w:r>
+      <w:proofErr w:type="gramEnd"/>
+      <w:r>
+        <w:t>3] = 65;</w:t>
       </w:r>
     </w:p>
     <w:p>
@@ -10307,8 +10741,13 @@
         <w:pStyle w:val="NoSpacing"/>
         <w:ind w:left="720"/>
       </w:pPr>
-      <w:r>
-        <w:t>marks[4] = 61;</w:t>
+      <w:proofErr w:type="gramStart"/>
+      <w:r>
+        <w:t>marks[</w:t>
+      </w:r>
+      <w:proofErr w:type="gramEnd"/>
+      <w:r>
+        <w:t>4] = 61;</w:t>
       </w:r>
     </w:p>
     <w:p>
@@ -10338,7 +10777,15 @@
         </w:rPr>
       </w:pPr>
       <w:r>
-        <w:t xml:space="preserve">int marks[] = new int[5];  // </w:t>
+        <w:t xml:space="preserve">int </w:t>
+      </w:r>
+      <w:proofErr w:type="gramStart"/>
+      <w:r>
+        <w:t>marks[</w:t>
+      </w:r>
+      <w:proofErr w:type="gramEnd"/>
+      <w:r>
+        <w:t xml:space="preserve">] = new int[5];  // </w:t>
       </w:r>
       <w:r>
         <w:rPr>
@@ -10367,8 +10814,13 @@
         <w:pStyle w:val="NoSpacing"/>
         <w:ind w:left="720"/>
       </w:pPr>
-      <w:r>
-        <w:t xml:space="preserve">marks[0] = 67;  // </w:t>
+      <w:proofErr w:type="gramStart"/>
+      <w:r>
+        <w:t>marks[</w:t>
+      </w:r>
+      <w:proofErr w:type="gramEnd"/>
+      <w:r>
+        <w:t xml:space="preserve">0] = 67;  // </w:t>
       </w:r>
       <w:r>
         <w:rPr>
@@ -10383,8 +10835,13 @@
         <w:pStyle w:val="NoSpacing"/>
         <w:ind w:left="720"/>
       </w:pPr>
-      <w:r>
-        <w:t>marks[1] = 77;</w:t>
+      <w:proofErr w:type="gramStart"/>
+      <w:r>
+        <w:t>marks[</w:t>
+      </w:r>
+      <w:proofErr w:type="gramEnd"/>
+      <w:r>
+        <w:t>1] = 77;</w:t>
       </w:r>
     </w:p>
     <w:p>
@@ -10392,8 +10849,13 @@
         <w:pStyle w:val="NoSpacing"/>
         <w:ind w:left="720"/>
       </w:pPr>
-      <w:r>
-        <w:t>marks[2] = 57;</w:t>
+      <w:proofErr w:type="gramStart"/>
+      <w:r>
+        <w:t>marks[</w:t>
+      </w:r>
+      <w:proofErr w:type="gramEnd"/>
+      <w:r>
+        <w:t>2] = 57;</w:t>
       </w:r>
     </w:p>
     <w:p>
@@ -10401,8 +10863,13 @@
         <w:pStyle w:val="NoSpacing"/>
         <w:ind w:left="720"/>
       </w:pPr>
-      <w:r>
-        <w:t>marks[3] = 65;</w:t>
+      <w:proofErr w:type="gramStart"/>
+      <w:r>
+        <w:t>marks[</w:t>
+      </w:r>
+      <w:proofErr w:type="gramEnd"/>
+      <w:r>
+        <w:t>3] = 65;</w:t>
       </w:r>
     </w:p>
     <w:p>
@@ -10410,8 +10877,13 @@
         <w:pStyle w:val="NoSpacing"/>
         <w:ind w:left="720"/>
       </w:pPr>
-      <w:r>
-        <w:t>marks[4] = 61;</w:t>
+      <w:proofErr w:type="gramStart"/>
+      <w:r>
+        <w:t>marks[</w:t>
+      </w:r>
+      <w:proofErr w:type="gramEnd"/>
+      <w:r>
+        <w:t>4] = 61;</w:t>
       </w:r>
     </w:p>
     <w:p>
@@ -10443,7 +10915,15 @@
         <w:ind w:left="720"/>
       </w:pPr>
       <w:r>
-        <w:t>int marks[] = new int[] {</w:t>
+        <w:t xml:space="preserve">int </w:t>
+      </w:r>
+      <w:proofErr w:type="gramStart"/>
+      <w:r>
+        <w:t>marks[</w:t>
+      </w:r>
+      <w:proofErr w:type="gramEnd"/>
+      <w:r>
+        <w:t>] = new int[] {</w:t>
       </w:r>
       <w:r>
         <w:t>67, 77, 57, 65, 61</w:t>
@@ -10494,7 +10974,15 @@
         <w:ind w:left="720"/>
       </w:pPr>
       <w:r>
-        <w:t xml:space="preserve">int marks[] = {67, 77, 57, 65, 61};  </w:t>
+        <w:t xml:space="preserve">int </w:t>
+      </w:r>
+      <w:proofErr w:type="gramStart"/>
+      <w:r>
+        <w:t>marks[</w:t>
+      </w:r>
+      <w:proofErr w:type="gramEnd"/>
+      <w:r>
+        <w:t xml:space="preserve">] = {67, 77, 57, 65, 61};  </w:t>
       </w:r>
     </w:p>
     <w:p>
@@ -10557,6 +11045,7 @@
         </w:rPr>
       </w:pPr>
       <w:proofErr w:type="spellStart"/>
+      <w:proofErr w:type="gramStart"/>
       <w:r>
         <w:rPr>
           <w:b/>
@@ -10565,6 +11054,7 @@
         <w:t>marks.length</w:t>
       </w:r>
       <w:proofErr w:type="spellEnd"/>
+      <w:proofErr w:type="gramEnd"/>
     </w:p>
     <w:p>
       <w:pPr>
@@ -10595,6 +11085,7 @@
         <w:t xml:space="preserve">Last Index = </w:t>
       </w:r>
       <w:proofErr w:type="spellStart"/>
+      <w:proofErr w:type="gramStart"/>
       <w:r>
         <w:rPr>
           <w:b/>
@@ -10603,6 +11094,7 @@
         <w:t>marks.length</w:t>
       </w:r>
       <w:proofErr w:type="spellEnd"/>
+      <w:proofErr w:type="gramEnd"/>
       <w:r>
         <w:rPr>
           <w:b/>
@@ -10764,7 +11256,15 @@
         </w:numPr>
       </w:pPr>
       <w:r>
-        <w:t>To use2-D array you have to follow a steps.</w:t>
+        <w:t xml:space="preserve">To use2-D array you have to follow a </w:t>
+      </w:r>
+      <w:proofErr w:type="gramStart"/>
+      <w:r>
+        <w:t>steps</w:t>
+      </w:r>
+      <w:proofErr w:type="gramEnd"/>
+      <w:r>
+        <w:t>.</w:t>
       </w:r>
     </w:p>
     <w:p>
@@ -10825,6 +11325,7 @@
         <w:t xml:space="preserve"> </w:t>
       </w:r>
       <w:proofErr w:type="spellStart"/>
+      <w:proofErr w:type="gramStart"/>
       <w:r>
         <w:t>NameofVariable</w:t>
       </w:r>
@@ -10837,6 +11338,7 @@
         </w:rPr>
         <w:t>[</w:t>
       </w:r>
+      <w:proofErr w:type="gramEnd"/>
       <w:r>
         <w:rPr>
           <w:b/>
@@ -10904,6 +11406,7 @@
       <w:r>
         <w:t xml:space="preserve"> </w:t>
       </w:r>
+      <w:proofErr w:type="gramStart"/>
       <w:r>
         <w:rPr>
           <w:b/>
@@ -10917,6 +11420,7 @@
         <w:t>NameofVariable</w:t>
       </w:r>
       <w:proofErr w:type="spellEnd"/>
+      <w:proofErr w:type="gramEnd"/>
       <w:r>
         <w:rPr>
           <w:b/>
@@ -10945,6 +11449,7 @@
         <w:ind w:left="2160"/>
       </w:pPr>
       <w:proofErr w:type="spellStart"/>
+      <w:proofErr w:type="gramStart"/>
       <w:r>
         <w:t>DataType</w:t>
       </w:r>
@@ -10955,7 +11460,16 @@
           <w:bCs/>
           <w:highlight w:val="yellow"/>
         </w:rPr>
-        <w:t>[]</w:t>
+        <w:t>[</w:t>
+      </w:r>
+      <w:proofErr w:type="gramEnd"/>
+      <w:r>
+        <w:rPr>
+          <w:b/>
+          <w:bCs/>
+          <w:highlight w:val="yellow"/>
+        </w:rPr>
+        <w:t>]</w:t>
       </w:r>
       <w:r>
         <w:rPr>
@@ -10999,7 +11513,15 @@
         <w:ind w:left="2160"/>
       </w:pPr>
       <w:r>
-        <w:t>int marks[][];</w:t>
+        <w:t xml:space="preserve">int </w:t>
+      </w:r>
+      <w:proofErr w:type="gramStart"/>
+      <w:r>
+        <w:t>marks[</w:t>
+      </w:r>
+      <w:proofErr w:type="gramEnd"/>
+      <w:r>
+        <w:t>][];</w:t>
       </w:r>
     </w:p>
     <w:p>
@@ -11105,6 +11627,7 @@
         <w:t xml:space="preserve"> </w:t>
       </w:r>
       <w:proofErr w:type="spellStart"/>
+      <w:proofErr w:type="gramStart"/>
       <w:r>
         <w:t>DataType</w:t>
       </w:r>
@@ -11112,6 +11635,7 @@
       <w:r>
         <w:t>[</w:t>
       </w:r>
+      <w:proofErr w:type="gramEnd"/>
       <w:r>
         <w:rPr>
           <w:b/>
@@ -11177,8 +11701,13 @@
         <w:t>new</w:t>
       </w:r>
       <w:r>
-        <w:t xml:space="preserve"> int[</w:t>
-      </w:r>
+        <w:t xml:space="preserve"> </w:t>
+      </w:r>
+      <w:proofErr w:type="gramStart"/>
+      <w:r>
+        <w:t>int[</w:t>
+      </w:r>
+      <w:proofErr w:type="gramEnd"/>
       <w:r>
         <w:rPr>
           <w:b/>
@@ -11268,6 +11797,7 @@
         <w:ind w:left="2160"/>
       </w:pPr>
       <w:proofErr w:type="spellStart"/>
+      <w:proofErr w:type="gramStart"/>
       <w:r>
         <w:t>NameOfVariable</w:t>
       </w:r>
@@ -11276,6 +11806,7 @@
         <w:t>[</w:t>
       </w:r>
       <w:proofErr w:type="spellStart"/>
+      <w:proofErr w:type="gramEnd"/>
       <w:r>
         <w:t>Row_I</w:t>
       </w:r>
@@ -11309,8 +11840,13 @@
         <w:pStyle w:val="NoSpacing"/>
         <w:ind w:left="2160"/>
       </w:pPr>
-      <w:r>
-        <w:t>marks[2]</w:t>
+      <w:proofErr w:type="gramStart"/>
+      <w:r>
+        <w:t>marks[</w:t>
+      </w:r>
+      <w:proofErr w:type="gramEnd"/>
+      <w:r>
+        <w:t>2]</w:t>
       </w:r>
       <w:r>
         <w:t>[2]</w:t>
@@ -11444,7 +11980,15 @@
         <w:ind w:left="720"/>
       </w:pPr>
       <w:r>
-        <w:t xml:space="preserve">int marks[][];   // </w:t>
+        <w:t xml:space="preserve">int </w:t>
+      </w:r>
+      <w:proofErr w:type="gramStart"/>
+      <w:r>
+        <w:t>marks[</w:t>
+      </w:r>
+      <w:proofErr w:type="gramEnd"/>
+      <w:r>
+        <w:t xml:space="preserve">][];   // </w:t>
       </w:r>
       <w:r>
         <w:rPr>
@@ -11463,7 +12007,15 @@
         <w:ind w:left="720"/>
       </w:pPr>
       <w:r>
-        <w:t xml:space="preserve">marks = new int[3][5]; // </w:t>
+        <w:t xml:space="preserve">marks = new </w:t>
+      </w:r>
+      <w:proofErr w:type="gramStart"/>
+      <w:r>
+        <w:t>int[</w:t>
+      </w:r>
+      <w:proofErr w:type="gramEnd"/>
+      <w:r>
+        <w:t xml:space="preserve">3][5]; // </w:t>
       </w:r>
       <w:r>
         <w:rPr>
@@ -11478,8 +12030,13 @@
         <w:pStyle w:val="NoSpacing"/>
         <w:ind w:firstLine="720"/>
       </w:pPr>
-      <w:r>
-        <w:t xml:space="preserve">marks[0][0] = 70; // </w:t>
+      <w:proofErr w:type="gramStart"/>
+      <w:r>
+        <w:t>marks[</w:t>
+      </w:r>
+      <w:proofErr w:type="gramEnd"/>
+      <w:r>
+        <w:t xml:space="preserve">0][0] = 70; // </w:t>
       </w:r>
       <w:r>
         <w:rPr>
@@ -11495,7 +12052,14 @@
       </w:pPr>
       <w:r>
         <w:tab/>
-        <w:t>marks[0][4] = 50;</w:t>
+      </w:r>
+      <w:proofErr w:type="gramStart"/>
+      <w:r>
+        <w:t>marks[</w:t>
+      </w:r>
+      <w:proofErr w:type="gramEnd"/>
+      <w:r>
+        <w:t>0][4] = 50;</w:t>
       </w:r>
     </w:p>
     <w:p>
@@ -11504,7 +12068,14 @@
       </w:pPr>
       <w:r>
         <w:tab/>
-        <w:t>marks[1][2] = 60;</w:t>
+      </w:r>
+      <w:proofErr w:type="gramStart"/>
+      <w:r>
+        <w:t>marks[</w:t>
+      </w:r>
+      <w:proofErr w:type="gramEnd"/>
+      <w:r>
+        <w:t>1][2] = 60;</w:t>
       </w:r>
     </w:p>
     <w:p>
@@ -11513,7 +12084,14 @@
       </w:pPr>
       <w:r>
         <w:tab/>
-        <w:t>marks[2][1] = 80;</w:t>
+      </w:r>
+      <w:proofErr w:type="gramStart"/>
+      <w:r>
+        <w:t>marks[</w:t>
+      </w:r>
+      <w:proofErr w:type="gramEnd"/>
+      <w:r>
+        <w:t>2][1] = 80;</w:t>
       </w:r>
     </w:p>
     <w:p>
@@ -11543,7 +12121,15 @@
         </w:rPr>
       </w:pPr>
       <w:r>
-        <w:t xml:space="preserve">int marks[][] = new int[3][5];  // </w:t>
+        <w:t xml:space="preserve">int </w:t>
+      </w:r>
+      <w:proofErr w:type="gramStart"/>
+      <w:r>
+        <w:t>marks[</w:t>
+      </w:r>
+      <w:proofErr w:type="gramEnd"/>
+      <w:r>
+        <w:t xml:space="preserve">][] = new int[3][5];  // </w:t>
       </w:r>
       <w:r>
         <w:rPr>
@@ -11572,8 +12158,13 @@
         <w:pStyle w:val="NoSpacing"/>
         <w:ind w:firstLine="720"/>
       </w:pPr>
-      <w:r>
-        <w:t xml:space="preserve">marks[0][0] = 70; // </w:t>
+      <w:proofErr w:type="gramStart"/>
+      <w:r>
+        <w:t>marks[</w:t>
+      </w:r>
+      <w:proofErr w:type="gramEnd"/>
+      <w:r>
+        <w:t xml:space="preserve">0][0] = 70; // </w:t>
       </w:r>
       <w:r>
         <w:rPr>
@@ -11589,7 +12180,14 @@
       </w:pPr>
       <w:r>
         <w:tab/>
-        <w:t>marks[0][4] = 50;</w:t>
+      </w:r>
+      <w:proofErr w:type="gramStart"/>
+      <w:r>
+        <w:t>marks[</w:t>
+      </w:r>
+      <w:proofErr w:type="gramEnd"/>
+      <w:r>
+        <w:t>0][4] = 50;</w:t>
       </w:r>
     </w:p>
     <w:p>
@@ -11598,7 +12196,14 @@
       </w:pPr>
       <w:r>
         <w:tab/>
-        <w:t>marks[1][2] = 60;</w:t>
+      </w:r>
+      <w:proofErr w:type="gramStart"/>
+      <w:r>
+        <w:t>marks[</w:t>
+      </w:r>
+      <w:proofErr w:type="gramEnd"/>
+      <w:r>
+        <w:t>1][2] = 60;</w:t>
       </w:r>
     </w:p>
     <w:p>
@@ -11607,7 +12212,14 @@
       </w:pPr>
       <w:r>
         <w:tab/>
-        <w:t>marks[2][1] = 80;</w:t>
+      </w:r>
+      <w:proofErr w:type="gramStart"/>
+      <w:r>
+        <w:t>marks[</w:t>
+      </w:r>
+      <w:proofErr w:type="gramEnd"/>
+      <w:r>
+        <w:t>2][1] = 80;</w:t>
       </w:r>
     </w:p>
     <w:p>
@@ -11633,7 +12245,15 @@
         <w:ind w:left="720"/>
       </w:pPr>
       <w:r>
-        <w:t xml:space="preserve">int marks[][] = new int[][] { </w:t>
+        <w:t xml:space="preserve">int </w:t>
+      </w:r>
+      <w:proofErr w:type="gramStart"/>
+      <w:r>
+        <w:t>marks[</w:t>
+      </w:r>
+      <w:proofErr w:type="gramEnd"/>
+      <w:r>
+        <w:t xml:space="preserve">][] = new int[][] { </w:t>
       </w:r>
       <w:r>
         <w:rPr>
@@ -11750,7 +12370,15 @@
         <w:ind w:left="720"/>
       </w:pPr>
       <w:r>
-        <w:t>int marks[]</w:t>
+        <w:t xml:space="preserve">int </w:t>
+      </w:r>
+      <w:proofErr w:type="gramStart"/>
+      <w:r>
+        <w:t>marks[</w:t>
+      </w:r>
+      <w:proofErr w:type="gramEnd"/>
+      <w:r>
+        <w:t>]</w:t>
       </w:r>
       <w:r>
         <w:t>[]</w:t>
@@ -11918,13 +12546,27 @@
         <w:rPr>
           <w:color w:val="000000" w:themeColor="text1"/>
         </w:rPr>
-        <w:t>55      66      77      88      99</w:t>
-      </w:r>
-      <w:r>
-        <w:rPr>
-          <w:color w:val="000000" w:themeColor="text1"/>
-        </w:rPr>
-        <w:t xml:space="preserve">  = 80%</w:t>
+        <w:t xml:space="preserve">55      66      77      88      </w:t>
+      </w:r>
+      <w:proofErr w:type="gramStart"/>
+      <w:r>
+        <w:rPr>
+          <w:color w:val="000000" w:themeColor="text1"/>
+        </w:rPr>
+        <w:t>99</w:t>
+      </w:r>
+      <w:r>
+        <w:rPr>
+          <w:color w:val="000000" w:themeColor="text1"/>
+        </w:rPr>
+        <w:t xml:space="preserve">  =</w:t>
+      </w:r>
+      <w:proofErr w:type="gramEnd"/>
+      <w:r>
+        <w:rPr>
+          <w:color w:val="000000" w:themeColor="text1"/>
+        </w:rPr>
+        <w:t xml:space="preserve"> 80%</w:t>
       </w:r>
     </w:p>
     <w:p>
@@ -11939,13 +12581,27 @@
         <w:rPr>
           <w:color w:val="000000" w:themeColor="text1"/>
         </w:rPr>
-        <w:t>67      65      78      89      76</w:t>
-      </w:r>
-      <w:r>
-        <w:rPr>
-          <w:color w:val="000000" w:themeColor="text1"/>
-        </w:rPr>
-        <w:t xml:space="preserve">  = 76%</w:t>
+        <w:t xml:space="preserve">67      65      78      89      </w:t>
+      </w:r>
+      <w:proofErr w:type="gramStart"/>
+      <w:r>
+        <w:rPr>
+          <w:color w:val="000000" w:themeColor="text1"/>
+        </w:rPr>
+        <w:t>76</w:t>
+      </w:r>
+      <w:r>
+        <w:rPr>
+          <w:color w:val="000000" w:themeColor="text1"/>
+        </w:rPr>
+        <w:t xml:space="preserve">  =</w:t>
+      </w:r>
+      <w:proofErr w:type="gramEnd"/>
+      <w:r>
+        <w:rPr>
+          <w:color w:val="000000" w:themeColor="text1"/>
+        </w:rPr>
+        <w:t xml:space="preserve"> 76%</w:t>
       </w:r>
     </w:p>
     <w:p>
@@ -11960,13 +12616,27 @@
         <w:rPr>
           <w:color w:val="000000" w:themeColor="text1"/>
         </w:rPr>
-        <w:t>88      66      76      87      85</w:t>
-      </w:r>
-      <w:r>
-        <w:rPr>
-          <w:color w:val="000000" w:themeColor="text1"/>
-        </w:rPr>
-        <w:t xml:space="preserve">  = 78%</w:t>
+        <w:t xml:space="preserve">88      66      76      87      </w:t>
+      </w:r>
+      <w:proofErr w:type="gramStart"/>
+      <w:r>
+        <w:rPr>
+          <w:color w:val="000000" w:themeColor="text1"/>
+        </w:rPr>
+        <w:t>85</w:t>
+      </w:r>
+      <w:r>
+        <w:rPr>
+          <w:color w:val="000000" w:themeColor="text1"/>
+        </w:rPr>
+        <w:t xml:space="preserve">  =</w:t>
+      </w:r>
+      <w:proofErr w:type="gramEnd"/>
+      <w:r>
+        <w:rPr>
+          <w:color w:val="000000" w:themeColor="text1"/>
+        </w:rPr>
+        <w:t xml:space="preserve"> 78%</w:t>
       </w:r>
     </w:p>
     <w:p>
@@ -12364,7 +13034,21 @@
         <w:rPr>
           <w:color w:val="000000" w:themeColor="text1"/>
         </w:rPr>
-        <w:t xml:space="preserve"> to distribute complex logical code into a smaller chunks(small block).</w:t>
+        <w:t xml:space="preserve"> to distribute complex logical code into a smaller </w:t>
+      </w:r>
+      <w:proofErr w:type="gramStart"/>
+      <w:r>
+        <w:rPr>
+          <w:color w:val="000000" w:themeColor="text1"/>
+        </w:rPr>
+        <w:t>chunks(</w:t>
+      </w:r>
+      <w:proofErr w:type="gramEnd"/>
+      <w:r>
+        <w:rPr>
+          <w:color w:val="000000" w:themeColor="text1"/>
+        </w:rPr>
+        <w:t>small block).</w:t>
       </w:r>
     </w:p>
     <w:p>
@@ -12621,7 +13305,21 @@
         <w:rPr>
           <w:color w:val="000000" w:themeColor="text1"/>
         </w:rPr>
-        <w:t>Object will be represent class properties (method and variable).</w:t>
+        <w:t xml:space="preserve">Object will be </w:t>
+      </w:r>
+      <w:proofErr w:type="gramStart"/>
+      <w:r>
+        <w:rPr>
+          <w:color w:val="000000" w:themeColor="text1"/>
+        </w:rPr>
+        <w:t>represent</w:t>
+      </w:r>
+      <w:proofErr w:type="gramEnd"/>
+      <w:r>
+        <w:rPr>
+          <w:color w:val="000000" w:themeColor="text1"/>
+        </w:rPr>
+        <w:t xml:space="preserve"> class properties (method and variable).</w:t>
       </w:r>
     </w:p>
     <w:p>
@@ -12989,7 +13687,21 @@
         <w:rPr>
           <w:color w:val="000000" w:themeColor="text1"/>
         </w:rPr>
-        <w:t>String always store in java inside double-quotes (“Value”)</w:t>
+        <w:t xml:space="preserve">String always </w:t>
+      </w:r>
+      <w:proofErr w:type="gramStart"/>
+      <w:r>
+        <w:rPr>
+          <w:color w:val="000000" w:themeColor="text1"/>
+        </w:rPr>
+        <w:t>store</w:t>
+      </w:r>
+      <w:proofErr w:type="gramEnd"/>
+      <w:r>
+        <w:rPr>
+          <w:color w:val="000000" w:themeColor="text1"/>
+        </w:rPr>
+        <w:t xml:space="preserve"> in java inside double-quotes (“Value”)</w:t>
       </w:r>
     </w:p>
     <w:p>
@@ -13228,6 +13940,7 @@
         <w:t xml:space="preserve">String class present inside </w:t>
       </w:r>
       <w:proofErr w:type="spellStart"/>
+      <w:proofErr w:type="gramStart"/>
       <w:r>
         <w:rPr>
           <w:b/>
@@ -13237,6 +13950,7 @@
         <w:t>java.lang</w:t>
       </w:r>
       <w:proofErr w:type="spellEnd"/>
+      <w:proofErr w:type="gramEnd"/>
       <w:r>
         <w:rPr>
           <w:b/>
@@ -13546,7 +14260,21 @@
         <w:rPr>
           <w:color w:val="000000" w:themeColor="text1"/>
         </w:rPr>
-        <w:t>SCP is one of the location inside Heap Memory.</w:t>
+        <w:t xml:space="preserve">SCP is one of the </w:t>
+      </w:r>
+      <w:proofErr w:type="gramStart"/>
+      <w:r>
+        <w:rPr>
+          <w:color w:val="000000" w:themeColor="text1"/>
+        </w:rPr>
+        <w:t>location</w:t>
+      </w:r>
+      <w:proofErr w:type="gramEnd"/>
+      <w:r>
+        <w:rPr>
+          <w:color w:val="000000" w:themeColor="text1"/>
+        </w:rPr>
+        <w:t xml:space="preserve"> inside Heap Memory.</w:t>
       </w:r>
     </w:p>
     <w:p>
@@ -13773,6 +14501,7 @@
         <w:t xml:space="preserve">StringBuilder class is present inside </w:t>
       </w:r>
       <w:proofErr w:type="spellStart"/>
+      <w:proofErr w:type="gramStart"/>
       <w:r>
         <w:rPr>
           <w:b/>
@@ -13782,6 +14511,7 @@
         <w:t>java.lang</w:t>
       </w:r>
       <w:proofErr w:type="spellEnd"/>
+      <w:proofErr w:type="gramEnd"/>
       <w:r>
         <w:rPr>
           <w:b/>
@@ -13844,7 +14574,21 @@
         <w:rPr>
           <w:color w:val="000000" w:themeColor="text1"/>
         </w:rPr>
-        <w:t>To use this class you have to create Object of the class.</w:t>
+        <w:t xml:space="preserve">To use this </w:t>
+      </w:r>
+      <w:proofErr w:type="gramStart"/>
+      <w:r>
+        <w:rPr>
+          <w:color w:val="000000" w:themeColor="text1"/>
+        </w:rPr>
+        <w:t>class</w:t>
+      </w:r>
+      <w:proofErr w:type="gramEnd"/>
+      <w:r>
+        <w:rPr>
+          <w:color w:val="000000" w:themeColor="text1"/>
+        </w:rPr>
+        <w:t xml:space="preserve"> you have to create Object of the class.</w:t>
       </w:r>
     </w:p>
     <w:p>
@@ -13928,7 +14672,21 @@
         <w:rPr>
           <w:color w:val="000000" w:themeColor="text1"/>
         </w:rPr>
-        <w:t>StringBuilder object = new StringBuilder(“String Value”);</w:t>
+        <w:t xml:space="preserve">StringBuilder object = new </w:t>
+      </w:r>
+      <w:proofErr w:type="gramStart"/>
+      <w:r>
+        <w:rPr>
+          <w:color w:val="000000" w:themeColor="text1"/>
+        </w:rPr>
+        <w:t>StringBuilder(</w:t>
+      </w:r>
+      <w:proofErr w:type="gramEnd"/>
+      <w:r>
+        <w:rPr>
+          <w:color w:val="000000" w:themeColor="text1"/>
+        </w:rPr>
+        <w:t>“String Value”);</w:t>
       </w:r>
     </w:p>
     <w:p>
@@ -14032,6 +14790,7 @@
         <w:t xml:space="preserve"> class is present inside </w:t>
       </w:r>
       <w:proofErr w:type="spellStart"/>
+      <w:proofErr w:type="gramStart"/>
       <w:r>
         <w:rPr>
           <w:b/>
@@ -14041,6 +14800,7 @@
         <w:t>java.lang</w:t>
       </w:r>
       <w:proofErr w:type="spellEnd"/>
+      <w:proofErr w:type="gramEnd"/>
       <w:r>
         <w:rPr>
           <w:b/>
@@ -14111,7 +14871,21 @@
         <w:rPr>
           <w:color w:val="000000" w:themeColor="text1"/>
         </w:rPr>
-        <w:t>To use this class you have to create Object of the class.</w:t>
+        <w:t xml:space="preserve">To use this </w:t>
+      </w:r>
+      <w:proofErr w:type="gramStart"/>
+      <w:r>
+        <w:rPr>
+          <w:color w:val="000000" w:themeColor="text1"/>
+        </w:rPr>
+        <w:t>class</w:t>
+      </w:r>
+      <w:proofErr w:type="gramEnd"/>
+      <w:r>
+        <w:rPr>
+          <w:color w:val="000000" w:themeColor="text1"/>
+        </w:rPr>
+        <w:t xml:space="preserve"> you have to create Object of the class.</w:t>
       </w:r>
     </w:p>
     <w:p>
@@ -14336,6 +15110,7 @@
         <w:t xml:space="preserve"> object = new </w:t>
       </w:r>
       <w:proofErr w:type="spellStart"/>
+      <w:proofErr w:type="gramStart"/>
       <w:r>
         <w:rPr>
           <w:color w:val="000000" w:themeColor="text1"/>
@@ -14359,7 +15134,14 @@
         <w:rPr>
           <w:color w:val="000000" w:themeColor="text1"/>
         </w:rPr>
-        <w:t>(“String Value”);</w:t>
+        <w:t>(</w:t>
+      </w:r>
+      <w:proofErr w:type="gramEnd"/>
+      <w:r>
+        <w:rPr>
+          <w:color w:val="000000" w:themeColor="text1"/>
+        </w:rPr>
+        <w:t>“String Value”);</w:t>
       </w:r>
     </w:p>
     <w:p>
@@ -14444,6 +15226,7 @@
         <w:t xml:space="preserve"> class is present inside </w:t>
       </w:r>
       <w:proofErr w:type="spellStart"/>
+      <w:proofErr w:type="gramStart"/>
       <w:r>
         <w:rPr>
           <w:b/>
@@ -14453,6 +15236,7 @@
         <w:t>java.util</w:t>
       </w:r>
       <w:proofErr w:type="spellEnd"/>
+      <w:proofErr w:type="gramEnd"/>
       <w:r>
         <w:rPr>
           <w:b/>
@@ -14561,6 +15345,7 @@
         <w:t xml:space="preserve"> str = new </w:t>
       </w:r>
       <w:proofErr w:type="spellStart"/>
+      <w:proofErr w:type="gramStart"/>
       <w:r>
         <w:rPr>
           <w:color w:val="000000" w:themeColor="text1"/>
@@ -14572,7 +15357,14 @@
         <w:rPr>
           <w:color w:val="000000" w:themeColor="text1"/>
         </w:rPr>
-        <w:t>("23/11/1998", "/");</w:t>
+        <w:t>(</w:t>
+      </w:r>
+      <w:proofErr w:type="gramEnd"/>
+      <w:r>
+        <w:rPr>
+          <w:color w:val="000000" w:themeColor="text1"/>
+        </w:rPr>
+        <w:t>"23/11/1998", "/");</w:t>
       </w:r>
     </w:p>
     <w:p>
@@ -14876,6 +15668,125 @@
       <w:pPr>
         <w:pStyle w:val="NoSpacing"/>
         <w:numPr>
+          <w:ilvl w:val="1"/>
+          <w:numId w:val="50"/>
+        </w:numPr>
+        <w:rPr>
+          <w:color w:val="000000" w:themeColor="text1"/>
+        </w:rPr>
+      </w:pPr>
+      <w:r>
+        <w:rPr>
+          <w:color w:val="000000" w:themeColor="text1"/>
+        </w:rPr>
+        <w:t>This class required the instance of console to accept the value from the user.</w:t>
+      </w:r>
+    </w:p>
+    <w:p>
+      <w:pPr>
+        <w:pStyle w:val="NoSpacing"/>
+        <w:numPr>
+          <w:ilvl w:val="1"/>
+          <w:numId w:val="50"/>
+        </w:numPr>
+        <w:rPr>
+          <w:color w:val="000000" w:themeColor="text1"/>
+        </w:rPr>
+      </w:pPr>
+      <w:r>
+        <w:rPr>
+          <w:color w:val="000000" w:themeColor="text1"/>
+        </w:rPr>
+        <w:t xml:space="preserve">Using this </w:t>
+      </w:r>
+      <w:proofErr w:type="gramStart"/>
+      <w:r>
+        <w:rPr>
+          <w:color w:val="000000" w:themeColor="text1"/>
+        </w:rPr>
+        <w:t>class</w:t>
+      </w:r>
+      <w:proofErr w:type="gramEnd"/>
+      <w:r>
+        <w:rPr>
+          <w:color w:val="000000" w:themeColor="text1"/>
+        </w:rPr>
+        <w:t xml:space="preserve"> you can accept the value from the user at runtime.</w:t>
+      </w:r>
+    </w:p>
+    <w:p>
+      <w:pPr>
+        <w:pStyle w:val="NoSpacing"/>
+        <w:numPr>
+          <w:ilvl w:val="1"/>
+          <w:numId w:val="50"/>
+        </w:numPr>
+        <w:rPr>
+          <w:color w:val="000000" w:themeColor="text1"/>
+        </w:rPr>
+      </w:pPr>
+      <w:r>
+        <w:rPr>
+          <w:color w:val="000000" w:themeColor="text1"/>
+        </w:rPr>
+        <w:t xml:space="preserve">This class </w:t>
+      </w:r>
+      <w:r>
+        <w:rPr>
+          <w:color w:val="000000" w:themeColor="text1"/>
+        </w:rPr>
+        <w:t>can’t</w:t>
+      </w:r>
+      <w:r>
+        <w:rPr>
+          <w:color w:val="000000" w:themeColor="text1"/>
+        </w:rPr>
+        <w:t xml:space="preserve"> be used with the IDEs like </w:t>
+      </w:r>
+      <w:r>
+        <w:rPr>
+          <w:color w:val="000000" w:themeColor="text1"/>
+        </w:rPr>
+        <w:t>eclipse</w:t>
+      </w:r>
+      <w:r>
+        <w:rPr>
+          <w:color w:val="000000" w:themeColor="text1"/>
+        </w:rPr>
+        <w:t xml:space="preserve"> and IntelliJ as they are using the proxy console instead of actual console. </w:t>
+      </w:r>
+    </w:p>
+    <w:p>
+      <w:pPr>
+        <w:pStyle w:val="NoSpacing"/>
+        <w:numPr>
+          <w:ilvl w:val="1"/>
+          <w:numId w:val="50"/>
+        </w:numPr>
+        <w:rPr>
+          <w:color w:val="000000" w:themeColor="text1"/>
+        </w:rPr>
+      </w:pPr>
+      <w:r>
+        <w:rPr>
+          <w:color w:val="000000" w:themeColor="text1"/>
+        </w:rPr>
+        <w:t>You can accept the value only in string format.</w:t>
+      </w:r>
+    </w:p>
+    <w:p>
+      <w:pPr>
+        <w:pStyle w:val="NoSpacing"/>
+        <w:ind w:left="1440"/>
+        <w:rPr>
+          <w:color w:val="000000" w:themeColor="text1"/>
+        </w:rPr>
+      </w:pPr>
+    </w:p>
+    <w:p>
+      <w:pPr>
+        <w:pStyle w:val="NoSpacing"/>
+        <w:numPr>
           <w:ilvl w:val="0"/>
           <w:numId w:val="50"/>
         </w:numPr>
@@ -14889,6 +15800,24 @@
         </w:rPr>
         <w:t>Scanner Class</w:t>
       </w:r>
+    </w:p>
+    <w:p>
+      <w:pPr>
+        <w:pStyle w:val="NoSpacing"/>
+        <w:ind w:left="720"/>
+        <w:rPr>
+          <w:color w:val="000000" w:themeColor="text1"/>
+        </w:rPr>
+      </w:pPr>
+    </w:p>
+    <w:p>
+      <w:pPr>
+        <w:pStyle w:val="NoSpacing"/>
+        <w:ind w:left="720"/>
+        <w:rPr>
+          <w:color w:val="000000" w:themeColor="text1"/>
+        </w:rPr>
+      </w:pPr>
     </w:p>
     <w:p>
       <w:pPr>

</xml_diff>

<commit_message>
OOPs ; Inheritance Intro
OOPs ; Inheritance Intro
</commit_message>
<xml_diff>
--- a/docs/CoreJava.docx
+++ b/docs/CoreJava.docx
@@ -16922,7 +16922,13 @@
         <w:rPr>
           <w:color w:val="000000" w:themeColor="text1"/>
         </w:rPr>
-        <w:t>Getter method will accept the value which has to set for instance variable and will not return any value (void return type).</w:t>
+        <w:t>Setter</w:t>
+      </w:r>
+      <w:r>
+        <w:rPr>
+          <w:color w:val="000000" w:themeColor="text1"/>
+        </w:rPr>
+        <w:t xml:space="preserve"> method will accept the value which has to set for instance variable and will not return any value (void return type).</w:t>
       </w:r>
     </w:p>
     <w:p>
@@ -16946,10 +16952,351 @@
     <w:p>
       <w:pPr>
         <w:pStyle w:val="NoSpacing"/>
-        <w:rPr>
-          <w:color w:val="000000" w:themeColor="text1"/>
-        </w:rPr>
-      </w:pPr>
+        <w:numPr>
+          <w:ilvl w:val="0"/>
+          <w:numId w:val="54"/>
+        </w:numPr>
+        <w:rPr>
+          <w:color w:val="000000" w:themeColor="text1"/>
+        </w:rPr>
+      </w:pPr>
+      <w:r>
+        <w:rPr>
+          <w:color w:val="000000" w:themeColor="text1"/>
+        </w:rPr>
+        <w:t>Advantages:</w:t>
+      </w:r>
+    </w:p>
+    <w:p>
+      <w:pPr>
+        <w:pStyle w:val="NoSpacing"/>
+        <w:numPr>
+          <w:ilvl w:val="1"/>
+          <w:numId w:val="54"/>
+        </w:numPr>
+        <w:rPr>
+          <w:color w:val="000000" w:themeColor="text1"/>
+        </w:rPr>
+      </w:pPr>
+      <w:r>
+        <w:rPr>
+          <w:color w:val="000000" w:themeColor="text1"/>
+        </w:rPr>
+        <w:t>Can achieve the Data Hiding</w:t>
+      </w:r>
+      <w:r>
+        <w:rPr>
+          <w:color w:val="000000" w:themeColor="text1"/>
+        </w:rPr>
+        <w:t xml:space="preserve"> (by make all instance variable private)</w:t>
+      </w:r>
+      <w:r>
+        <w:rPr>
+          <w:color w:val="000000" w:themeColor="text1"/>
+        </w:rPr>
+        <w:t>.</w:t>
+      </w:r>
+    </w:p>
+    <w:p>
+      <w:pPr>
+        <w:pStyle w:val="NoSpacing"/>
+        <w:numPr>
+          <w:ilvl w:val="1"/>
+          <w:numId w:val="54"/>
+        </w:numPr>
+        <w:rPr>
+          <w:color w:val="000000" w:themeColor="text1"/>
+        </w:rPr>
+      </w:pPr>
+      <w:r>
+        <w:rPr>
+          <w:color w:val="000000" w:themeColor="text1"/>
+        </w:rPr>
+        <w:t xml:space="preserve">Can </w:t>
+      </w:r>
+      <w:r>
+        <w:rPr>
+          <w:color w:val="000000" w:themeColor="text1"/>
+        </w:rPr>
+        <w:t>control who can access what.</w:t>
+      </w:r>
+      <w:r>
+        <w:rPr>
+          <w:color w:val="000000" w:themeColor="text1"/>
+        </w:rPr>
+        <w:t xml:space="preserve"> </w:t>
+      </w:r>
+    </w:p>
+    <w:p>
+      <w:pPr>
+        <w:pStyle w:val="NoSpacing"/>
+        <w:numPr>
+          <w:ilvl w:val="1"/>
+          <w:numId w:val="54"/>
+        </w:numPr>
+        <w:rPr>
+          <w:color w:val="000000" w:themeColor="text1"/>
+        </w:rPr>
+      </w:pPr>
+      <w:r>
+        <w:rPr>
+          <w:color w:val="000000" w:themeColor="text1"/>
+        </w:rPr>
+        <w:t xml:space="preserve">This is one of the </w:t>
+      </w:r>
+      <w:r>
+        <w:rPr>
+          <w:color w:val="000000" w:themeColor="text1"/>
+        </w:rPr>
+        <w:t>ways</w:t>
+      </w:r>
+      <w:r>
+        <w:rPr>
+          <w:color w:val="000000" w:themeColor="text1"/>
+        </w:rPr>
+        <w:t xml:space="preserve"> to achieve the loose coupling. </w:t>
+      </w:r>
+      <w:r>
+        <w:rPr>
+          <w:color w:val="000000" w:themeColor="text1"/>
+        </w:rPr>
+        <w:t xml:space="preserve"> </w:t>
+      </w:r>
+    </w:p>
+    <w:p>
+      <w:pPr>
+        <w:rPr>
+          <w:color w:val="000000" w:themeColor="text1"/>
+        </w:rPr>
+      </w:pPr>
+      <w:r>
+        <w:rPr>
+          <w:color w:val="000000" w:themeColor="text1"/>
+        </w:rPr>
+        <w:br w:type="page"/>
+      </w:r>
+    </w:p>
+    <w:p>
+      <w:pPr>
+        <w:pStyle w:val="NoSpacing"/>
+        <w:rPr>
+          <w:b/>
+          <w:bCs/>
+          <w:color w:val="000000" w:themeColor="text1"/>
+          <w:u w:val="single"/>
+        </w:rPr>
+      </w:pPr>
+      <w:r>
+        <w:rPr>
+          <w:b/>
+          <w:bCs/>
+          <w:color w:val="000000" w:themeColor="text1"/>
+          <w:u w:val="single"/>
+        </w:rPr>
+        <w:lastRenderedPageBreak/>
+        <w:t>Inheritance</w:t>
+      </w:r>
+    </w:p>
+    <w:p>
+      <w:pPr>
+        <w:pStyle w:val="NoSpacing"/>
+        <w:numPr>
+          <w:ilvl w:val="0"/>
+          <w:numId w:val="56"/>
+        </w:numPr>
+        <w:rPr>
+          <w:color w:val="000000" w:themeColor="text1"/>
+        </w:rPr>
+      </w:pPr>
+      <w:r>
+        <w:rPr>
+          <w:color w:val="000000" w:themeColor="text1"/>
+        </w:rPr>
+        <w:t>Acquiring the properties (data member and member function) of one class into another class.</w:t>
+      </w:r>
+    </w:p>
+    <w:p>
+      <w:pPr>
+        <w:pStyle w:val="NoSpacing"/>
+        <w:numPr>
+          <w:ilvl w:val="0"/>
+          <w:numId w:val="56"/>
+        </w:numPr>
+        <w:rPr>
+          <w:color w:val="000000" w:themeColor="text1"/>
+        </w:rPr>
+      </w:pPr>
+      <w:r>
+        <w:rPr>
+          <w:color w:val="000000" w:themeColor="text1"/>
+        </w:rPr>
+        <w:t xml:space="preserve">Here the parent and child relation will be established one you applied inheritance between the class. This parent and child relation is also known as </w:t>
+      </w:r>
+      <w:r>
+        <w:rPr>
+          <w:b/>
+          <w:bCs/>
+          <w:color w:val="000000" w:themeColor="text1"/>
+          <w:highlight w:val="yellow"/>
+        </w:rPr>
+        <w:t>IS-A relation in java</w:t>
+      </w:r>
+      <w:r>
+        <w:rPr>
+          <w:b/>
+          <w:bCs/>
+          <w:color w:val="000000" w:themeColor="text1"/>
+        </w:rPr>
+        <w:t>.</w:t>
+      </w:r>
+    </w:p>
+    <w:p>
+      <w:pPr>
+        <w:pStyle w:val="NoSpacing"/>
+        <w:numPr>
+          <w:ilvl w:val="0"/>
+          <w:numId w:val="56"/>
+        </w:numPr>
+        <w:rPr>
+          <w:color w:val="000000" w:themeColor="text1"/>
+        </w:rPr>
+      </w:pPr>
+      <w:r>
+        <w:rPr>
+          <w:color w:val="000000" w:themeColor="text1"/>
+        </w:rPr>
+        <w:t xml:space="preserve">Inheritance can be achieved in java using </w:t>
+      </w:r>
+      <w:r>
+        <w:rPr>
+          <w:b/>
+          <w:bCs/>
+          <w:color w:val="000000" w:themeColor="text1"/>
+          <w:highlight w:val="yellow"/>
+        </w:rPr>
+        <w:t>extends</w:t>
+      </w:r>
+      <w:r>
+        <w:rPr>
+          <w:color w:val="000000" w:themeColor="text1"/>
+        </w:rPr>
+        <w:t xml:space="preserve"> keyword.</w:t>
+      </w:r>
+    </w:p>
+    <w:p>
+      <w:pPr>
+        <w:pStyle w:val="NoSpacing"/>
+        <w:numPr>
+          <w:ilvl w:val="0"/>
+          <w:numId w:val="56"/>
+        </w:numPr>
+        <w:rPr>
+          <w:color w:val="000000" w:themeColor="text1"/>
+        </w:rPr>
+      </w:pPr>
+      <w:r>
+        <w:rPr>
+          <w:color w:val="000000" w:themeColor="text1"/>
+        </w:rPr>
+        <w:t xml:space="preserve">There </w:t>
+      </w:r>
+      <w:r>
+        <w:rPr>
+          <w:color w:val="000000" w:themeColor="text1"/>
+        </w:rPr>
+        <w:t>is</w:t>
+      </w:r>
+      <w:r>
+        <w:rPr>
+          <w:color w:val="000000" w:themeColor="text1"/>
+        </w:rPr>
+        <w:t xml:space="preserve"> total 5 types of inheritance in OOPs. In this only 3 are directly supported in java and 2 types are not directly supported but it ca</w:t>
+      </w:r>
+      <w:r>
+        <w:rPr>
+          <w:color w:val="000000" w:themeColor="text1"/>
+        </w:rPr>
+        <w:t>n</w:t>
+      </w:r>
+      <w:r>
+        <w:rPr>
+          <w:color w:val="000000" w:themeColor="text1"/>
+        </w:rPr>
+        <w:t xml:space="preserve"> achieve using interfaces.</w:t>
+      </w:r>
+    </w:p>
+    <w:p>
+      <w:pPr>
+        <w:pStyle w:val="NoSpacing"/>
+        <w:ind w:left="720"/>
+        <w:rPr>
+          <w:color w:val="000000" w:themeColor="text1"/>
+        </w:rPr>
+      </w:pPr>
+    </w:p>
+    <w:p>
+      <w:pPr>
+        <w:pStyle w:val="NoSpacing"/>
+        <w:ind w:left="720"/>
+        <w:rPr>
+          <w:color w:val="000000" w:themeColor="text1"/>
+        </w:rPr>
+      </w:pPr>
+      <w:r>
+        <w:rPr>
+          <w:noProof/>
+          <w:sz w:val="32"/>
+          <w:szCs w:val="32"/>
+        </w:rPr>
+        <w:drawing>
+          <wp:inline distT="0" distB="0" distL="0" distR="0" wp14:anchorId="4380E183" wp14:editId="00568DD5">
+            <wp:extent cx="5943600" cy="2546985"/>
+            <wp:effectExtent l="0" t="0" r="0" b="5715"/>
+            <wp:docPr id="25" name="Picture 25"/>
+            <wp:cNvGraphicFramePr>
+              <a:graphicFrameLocks xmlns:a="http://schemas.openxmlformats.org/drawingml/2006/main" noChangeAspect="1"/>
+            </wp:cNvGraphicFramePr>
+            <a:graphic xmlns:a="http://schemas.openxmlformats.org/drawingml/2006/main">
+              <a:graphicData uri="http://schemas.openxmlformats.org/drawingml/2006/picture">
+                <pic:pic xmlns:pic="http://schemas.openxmlformats.org/drawingml/2006/picture">
+                  <pic:nvPicPr>
+                    <pic:cNvPr id="0" name="Picture 1"/>
+                    <pic:cNvPicPr>
+                      <a:picLocks noChangeAspect="1" noChangeArrowheads="1"/>
+                    </pic:cNvPicPr>
+                  </pic:nvPicPr>
+                  <pic:blipFill>
+                    <a:blip r:embed="rId33" cstate="print">
+                      <a:extLst>
+                        <a:ext uri="{28A0092B-C50C-407E-A947-70E740481C1C}">
+                          <a14:useLocalDpi xmlns:a14="http://schemas.microsoft.com/office/drawing/2010/main" val="0"/>
+                        </a:ext>
+                      </a:extLst>
+                    </a:blip>
+                    <a:srcRect/>
+                    <a:stretch>
+                      <a:fillRect/>
+                    </a:stretch>
+                  </pic:blipFill>
+                  <pic:spPr bwMode="auto">
+                    <a:xfrm>
+                      <a:off x="0" y="0"/>
+                      <a:ext cx="5943600" cy="2546985"/>
+                    </a:xfrm>
+                    <a:prstGeom prst="rect">
+                      <a:avLst/>
+                    </a:prstGeom>
+                    <a:noFill/>
+                    <a:ln>
+                      <a:noFill/>
+                    </a:ln>
+                  </pic:spPr>
+                </pic:pic>
+              </a:graphicData>
+            </a:graphic>
+          </wp:inline>
+        </w:drawing>
+      </w:r>
     </w:p>
     <w:sectPr>
       <w:pgSz w:w="12240" w:h="15840"/>
@@ -18215,6 +18562,95 @@
     </w:lvl>
   </w:abstractNum>
   <w:abstractNum w:abstractNumId="14" w15:restartNumberingAfterBreak="0">
+    <w:nsid w:val="2FDC5641"/>
+    <w:multiLevelType w:val="hybridMultilevel"/>
+    <w:tmpl w:val="069E2806"/>
+    <w:lvl w:ilvl="0" w:tplc="5CBE64EC">
+      <w:start w:val="1"/>
+      <w:numFmt w:val="decimal"/>
+      <w:lvlText w:val="%1."/>
+      <w:lvlJc w:val="left"/>
+      <w:pPr>
+        <w:ind w:left="720" w:hanging="360"/>
+      </w:pPr>
+      <w:rPr>
+        <w:rFonts w:hint="default"/>
+      </w:rPr>
+    </w:lvl>
+    <w:lvl w:ilvl="1" w:tplc="04090019" w:tentative="1">
+      <w:start w:val="1"/>
+      <w:numFmt w:val="lowerLetter"/>
+      <w:lvlText w:val="%2."/>
+      <w:lvlJc w:val="left"/>
+      <w:pPr>
+        <w:ind w:left="1440" w:hanging="360"/>
+      </w:pPr>
+    </w:lvl>
+    <w:lvl w:ilvl="2" w:tplc="0409001B" w:tentative="1">
+      <w:start w:val="1"/>
+      <w:numFmt w:val="lowerRoman"/>
+      <w:lvlText w:val="%3."/>
+      <w:lvlJc w:val="right"/>
+      <w:pPr>
+        <w:ind w:left="2160" w:hanging="180"/>
+      </w:pPr>
+    </w:lvl>
+    <w:lvl w:ilvl="3" w:tplc="0409000F" w:tentative="1">
+      <w:start w:val="1"/>
+      <w:numFmt w:val="decimal"/>
+      <w:lvlText w:val="%4."/>
+      <w:lvlJc w:val="left"/>
+      <w:pPr>
+        <w:ind w:left="2880" w:hanging="360"/>
+      </w:pPr>
+    </w:lvl>
+    <w:lvl w:ilvl="4" w:tplc="04090019" w:tentative="1">
+      <w:start w:val="1"/>
+      <w:numFmt w:val="lowerLetter"/>
+      <w:lvlText w:val="%5."/>
+      <w:lvlJc w:val="left"/>
+      <w:pPr>
+        <w:ind w:left="3600" w:hanging="360"/>
+      </w:pPr>
+    </w:lvl>
+    <w:lvl w:ilvl="5" w:tplc="0409001B" w:tentative="1">
+      <w:start w:val="1"/>
+      <w:numFmt w:val="lowerRoman"/>
+      <w:lvlText w:val="%6."/>
+      <w:lvlJc w:val="right"/>
+      <w:pPr>
+        <w:ind w:left="4320" w:hanging="180"/>
+      </w:pPr>
+    </w:lvl>
+    <w:lvl w:ilvl="6" w:tplc="0409000F" w:tentative="1">
+      <w:start w:val="1"/>
+      <w:numFmt w:val="decimal"/>
+      <w:lvlText w:val="%7."/>
+      <w:lvlJc w:val="left"/>
+      <w:pPr>
+        <w:ind w:left="5040" w:hanging="360"/>
+      </w:pPr>
+    </w:lvl>
+    <w:lvl w:ilvl="7" w:tplc="04090019" w:tentative="1">
+      <w:start w:val="1"/>
+      <w:numFmt w:val="lowerLetter"/>
+      <w:lvlText w:val="%8."/>
+      <w:lvlJc w:val="left"/>
+      <w:pPr>
+        <w:ind w:left="5760" w:hanging="360"/>
+      </w:pPr>
+    </w:lvl>
+    <w:lvl w:ilvl="8" w:tplc="0409001B" w:tentative="1">
+      <w:start w:val="1"/>
+      <w:numFmt w:val="lowerRoman"/>
+      <w:lvlText w:val="%9."/>
+      <w:lvlJc w:val="right"/>
+      <w:pPr>
+        <w:ind w:left="6480" w:hanging="180"/>
+      </w:pPr>
+    </w:lvl>
+  </w:abstractNum>
+  <w:abstractNum w:abstractNumId="15" w15:restartNumberingAfterBreak="0">
     <w:nsid w:val="35D565F3"/>
     <w:multiLevelType w:val="hybridMultilevel"/>
     <w:tmpl w:val="F0CA070E"/>
@@ -18303,7 +18739,7 @@
       </w:pPr>
     </w:lvl>
   </w:abstractNum>
-  <w:abstractNum w:abstractNumId="15" w15:restartNumberingAfterBreak="0">
+  <w:abstractNum w:abstractNumId="16" w15:restartNumberingAfterBreak="0">
     <w:nsid w:val="368E174F"/>
     <w:multiLevelType w:val="hybridMultilevel"/>
     <w:tmpl w:val="DC2C06FA"/>
@@ -18392,7 +18828,7 @@
       </w:pPr>
     </w:lvl>
   </w:abstractNum>
-  <w:abstractNum w:abstractNumId="16" w15:restartNumberingAfterBreak="0">
+  <w:abstractNum w:abstractNumId="17" w15:restartNumberingAfterBreak="0">
     <w:nsid w:val="37364E2D"/>
     <w:multiLevelType w:val="hybridMultilevel"/>
     <w:tmpl w:val="D5243FCA"/>
@@ -18481,7 +18917,7 @@
       </w:pPr>
     </w:lvl>
   </w:abstractNum>
-  <w:abstractNum w:abstractNumId="17" w15:restartNumberingAfterBreak="0">
+  <w:abstractNum w:abstractNumId="18" w15:restartNumberingAfterBreak="0">
     <w:nsid w:val="3ACC51D8"/>
     <w:multiLevelType w:val="hybridMultilevel"/>
     <w:tmpl w:val="79D4525E"/>
@@ -18570,7 +19006,7 @@
       </w:pPr>
     </w:lvl>
   </w:abstractNum>
-  <w:abstractNum w:abstractNumId="18" w15:restartNumberingAfterBreak="0">
+  <w:abstractNum w:abstractNumId="19" w15:restartNumberingAfterBreak="0">
     <w:nsid w:val="3B1E2F07"/>
     <w:multiLevelType w:val="hybridMultilevel"/>
     <w:tmpl w:val="0BE6F29C"/>
@@ -18659,7 +19095,7 @@
       </w:pPr>
     </w:lvl>
   </w:abstractNum>
-  <w:abstractNum w:abstractNumId="19" w15:restartNumberingAfterBreak="0">
+  <w:abstractNum w:abstractNumId="20" w15:restartNumberingAfterBreak="0">
     <w:nsid w:val="3CBC2B45"/>
     <w:multiLevelType w:val="hybridMultilevel"/>
     <w:tmpl w:val="EE142824"/>
@@ -18748,7 +19184,7 @@
       </w:pPr>
     </w:lvl>
   </w:abstractNum>
-  <w:abstractNum w:abstractNumId="20" w15:restartNumberingAfterBreak="0">
+  <w:abstractNum w:abstractNumId="21" w15:restartNumberingAfterBreak="0">
     <w:nsid w:val="3E24270B"/>
     <w:multiLevelType w:val="hybridMultilevel"/>
     <w:tmpl w:val="D1E60D8C"/>
@@ -18837,7 +19273,7 @@
       </w:pPr>
     </w:lvl>
   </w:abstractNum>
-  <w:abstractNum w:abstractNumId="21" w15:restartNumberingAfterBreak="0">
+  <w:abstractNum w:abstractNumId="22" w15:restartNumberingAfterBreak="0">
     <w:nsid w:val="40AA79E2"/>
     <w:multiLevelType w:val="hybridMultilevel"/>
     <w:tmpl w:val="88409F3C"/>
@@ -18926,7 +19362,7 @@
       </w:pPr>
     </w:lvl>
   </w:abstractNum>
-  <w:abstractNum w:abstractNumId="22" w15:restartNumberingAfterBreak="0">
+  <w:abstractNum w:abstractNumId="23" w15:restartNumberingAfterBreak="0">
     <w:nsid w:val="418C57F0"/>
     <w:multiLevelType w:val="hybridMultilevel"/>
     <w:tmpl w:val="49CA4B68"/>
@@ -19015,7 +19451,7 @@
       </w:pPr>
     </w:lvl>
   </w:abstractNum>
-  <w:abstractNum w:abstractNumId="23" w15:restartNumberingAfterBreak="0">
+  <w:abstractNum w:abstractNumId="24" w15:restartNumberingAfterBreak="0">
     <w:nsid w:val="455F1847"/>
     <w:multiLevelType w:val="hybridMultilevel"/>
     <w:tmpl w:val="AF583A9C"/>
@@ -19104,7 +19540,7 @@
       </w:pPr>
     </w:lvl>
   </w:abstractNum>
-  <w:abstractNum w:abstractNumId="24" w15:restartNumberingAfterBreak="0">
+  <w:abstractNum w:abstractNumId="25" w15:restartNumberingAfterBreak="0">
     <w:nsid w:val="479F66F8"/>
     <w:multiLevelType w:val="hybridMultilevel"/>
     <w:tmpl w:val="C90C9000"/>
@@ -19193,7 +19629,7 @@
       </w:pPr>
     </w:lvl>
   </w:abstractNum>
-  <w:abstractNum w:abstractNumId="25" w15:restartNumberingAfterBreak="0">
+  <w:abstractNum w:abstractNumId="26" w15:restartNumberingAfterBreak="0">
     <w:nsid w:val="4D020622"/>
     <w:multiLevelType w:val="hybridMultilevel"/>
     <w:tmpl w:val="ACC0CBB4"/>
@@ -19282,7 +19718,7 @@
       </w:pPr>
     </w:lvl>
   </w:abstractNum>
-  <w:abstractNum w:abstractNumId="26" w15:restartNumberingAfterBreak="0">
+  <w:abstractNum w:abstractNumId="27" w15:restartNumberingAfterBreak="0">
     <w:nsid w:val="4D1A268D"/>
     <w:multiLevelType w:val="hybridMultilevel"/>
     <w:tmpl w:val="F118EC4C"/>
@@ -19395,7 +19831,7 @@
       </w:rPr>
     </w:lvl>
   </w:abstractNum>
-  <w:abstractNum w:abstractNumId="27" w15:restartNumberingAfterBreak="0">
+  <w:abstractNum w:abstractNumId="28" w15:restartNumberingAfterBreak="0">
     <w:nsid w:val="4E322B47"/>
     <w:multiLevelType w:val="hybridMultilevel"/>
     <w:tmpl w:val="0D34C8F8"/>
@@ -19484,7 +19920,7 @@
       </w:pPr>
     </w:lvl>
   </w:abstractNum>
-  <w:abstractNum w:abstractNumId="28" w15:restartNumberingAfterBreak="0">
+  <w:abstractNum w:abstractNumId="29" w15:restartNumberingAfterBreak="0">
     <w:nsid w:val="56AB199B"/>
     <w:multiLevelType w:val="hybridMultilevel"/>
     <w:tmpl w:val="2758CEEE"/>
@@ -19573,7 +20009,7 @@
       </w:pPr>
     </w:lvl>
   </w:abstractNum>
-  <w:abstractNum w:abstractNumId="29" w15:restartNumberingAfterBreak="0">
+  <w:abstractNum w:abstractNumId="30" w15:restartNumberingAfterBreak="0">
     <w:nsid w:val="57CE425A"/>
     <w:multiLevelType w:val="hybridMultilevel"/>
     <w:tmpl w:val="7D06C980"/>
@@ -19662,7 +20098,7 @@
       </w:pPr>
     </w:lvl>
   </w:abstractNum>
-  <w:abstractNum w:abstractNumId="30" w15:restartNumberingAfterBreak="0">
+  <w:abstractNum w:abstractNumId="31" w15:restartNumberingAfterBreak="0">
     <w:nsid w:val="5A4024AD"/>
     <w:multiLevelType w:val="hybridMultilevel"/>
     <w:tmpl w:val="31482060"/>
@@ -19751,7 +20187,7 @@
       </w:pPr>
     </w:lvl>
   </w:abstractNum>
-  <w:abstractNum w:abstractNumId="31" w15:restartNumberingAfterBreak="0">
+  <w:abstractNum w:abstractNumId="32" w15:restartNumberingAfterBreak="0">
     <w:nsid w:val="5BEA6688"/>
     <w:multiLevelType w:val="hybridMultilevel"/>
     <w:tmpl w:val="C1708EDE"/>
@@ -19840,7 +20276,7 @@
       </w:pPr>
     </w:lvl>
   </w:abstractNum>
-  <w:abstractNum w:abstractNumId="32" w15:restartNumberingAfterBreak="0">
+  <w:abstractNum w:abstractNumId="33" w15:restartNumberingAfterBreak="0">
     <w:nsid w:val="5C9174DE"/>
     <w:multiLevelType w:val="hybridMultilevel"/>
     <w:tmpl w:val="E30E1DEA"/>
@@ -19929,7 +20365,7 @@
       </w:pPr>
     </w:lvl>
   </w:abstractNum>
-  <w:abstractNum w:abstractNumId="33" w15:restartNumberingAfterBreak="0">
+  <w:abstractNum w:abstractNumId="34" w15:restartNumberingAfterBreak="0">
     <w:nsid w:val="5D2815AF"/>
     <w:multiLevelType w:val="hybridMultilevel"/>
     <w:tmpl w:val="01B826F8"/>
@@ -20018,7 +20454,7 @@
       </w:pPr>
     </w:lvl>
   </w:abstractNum>
-  <w:abstractNum w:abstractNumId="34" w15:restartNumberingAfterBreak="0">
+  <w:abstractNum w:abstractNumId="35" w15:restartNumberingAfterBreak="0">
     <w:nsid w:val="5D8A536C"/>
     <w:multiLevelType w:val="hybridMultilevel"/>
     <w:tmpl w:val="244E4578"/>
@@ -20107,7 +20543,7 @@
       </w:pPr>
     </w:lvl>
   </w:abstractNum>
-  <w:abstractNum w:abstractNumId="35" w15:restartNumberingAfterBreak="0">
+  <w:abstractNum w:abstractNumId="36" w15:restartNumberingAfterBreak="0">
     <w:nsid w:val="603A5D32"/>
     <w:multiLevelType w:val="hybridMultilevel"/>
     <w:tmpl w:val="85EC5506"/>
@@ -20196,7 +20632,7 @@
       </w:pPr>
     </w:lvl>
   </w:abstractNum>
-  <w:abstractNum w:abstractNumId="36" w15:restartNumberingAfterBreak="0">
+  <w:abstractNum w:abstractNumId="37" w15:restartNumberingAfterBreak="0">
     <w:nsid w:val="621E5ED5"/>
     <w:multiLevelType w:val="hybridMultilevel"/>
     <w:tmpl w:val="00F071D0"/>
@@ -20285,7 +20721,7 @@
       </w:pPr>
     </w:lvl>
   </w:abstractNum>
-  <w:abstractNum w:abstractNumId="37" w15:restartNumberingAfterBreak="0">
+  <w:abstractNum w:abstractNumId="38" w15:restartNumberingAfterBreak="0">
     <w:nsid w:val="66884B3F"/>
     <w:multiLevelType w:val="hybridMultilevel"/>
     <w:tmpl w:val="ED8A7856"/>
@@ -20374,7 +20810,7 @@
       </w:pPr>
     </w:lvl>
   </w:abstractNum>
-  <w:abstractNum w:abstractNumId="38" w15:restartNumberingAfterBreak="0">
+  <w:abstractNum w:abstractNumId="39" w15:restartNumberingAfterBreak="0">
     <w:nsid w:val="69E84762"/>
     <w:multiLevelType w:val="hybridMultilevel"/>
     <w:tmpl w:val="4C3AC66C"/>
@@ -20463,7 +20899,7 @@
       </w:pPr>
     </w:lvl>
   </w:abstractNum>
-  <w:abstractNum w:abstractNumId="39" w15:restartNumberingAfterBreak="0">
+  <w:abstractNum w:abstractNumId="40" w15:restartNumberingAfterBreak="0">
     <w:nsid w:val="6CE26D46"/>
     <w:multiLevelType w:val="hybridMultilevel"/>
     <w:tmpl w:val="54B8B17E"/>
@@ -20552,7 +20988,7 @@
       </w:pPr>
     </w:lvl>
   </w:abstractNum>
-  <w:abstractNum w:abstractNumId="40" w15:restartNumberingAfterBreak="0">
+  <w:abstractNum w:abstractNumId="41" w15:restartNumberingAfterBreak="0">
     <w:nsid w:val="6EC24C8F"/>
     <w:multiLevelType w:val="hybridMultilevel"/>
     <w:tmpl w:val="FDB83334"/>
@@ -20641,7 +21077,7 @@
       </w:pPr>
     </w:lvl>
   </w:abstractNum>
-  <w:abstractNum w:abstractNumId="41" w15:restartNumberingAfterBreak="0">
+  <w:abstractNum w:abstractNumId="42" w15:restartNumberingAfterBreak="0">
     <w:nsid w:val="6F002CAD"/>
     <w:multiLevelType w:val="hybridMultilevel"/>
     <w:tmpl w:val="5FE44604"/>
@@ -20730,7 +21166,7 @@
       </w:pPr>
     </w:lvl>
   </w:abstractNum>
-  <w:abstractNum w:abstractNumId="42" w15:restartNumberingAfterBreak="0">
+  <w:abstractNum w:abstractNumId="43" w15:restartNumberingAfterBreak="0">
     <w:nsid w:val="6FF26D52"/>
     <w:multiLevelType w:val="hybridMultilevel"/>
     <w:tmpl w:val="97B2EEBA"/>
@@ -20819,7 +21255,93 @@
       </w:pPr>
     </w:lvl>
   </w:abstractNum>
-  <w:abstractNum w:abstractNumId="43" w15:restartNumberingAfterBreak="0">
+  <w:abstractNum w:abstractNumId="44" w15:restartNumberingAfterBreak="0">
+    <w:nsid w:val="70327FDC"/>
+    <w:multiLevelType w:val="hybridMultilevel"/>
+    <w:tmpl w:val="B9CE9998"/>
+    <w:lvl w:ilvl="0" w:tplc="04090019">
+      <w:start w:val="1"/>
+      <w:numFmt w:val="lowerLetter"/>
+      <w:lvlText w:val="%1."/>
+      <w:lvlJc w:val="left"/>
+      <w:pPr>
+        <w:ind w:left="1440" w:hanging="360"/>
+      </w:pPr>
+    </w:lvl>
+    <w:lvl w:ilvl="1" w:tplc="04090019" w:tentative="1">
+      <w:start w:val="1"/>
+      <w:numFmt w:val="lowerLetter"/>
+      <w:lvlText w:val="%2."/>
+      <w:lvlJc w:val="left"/>
+      <w:pPr>
+        <w:ind w:left="2160" w:hanging="360"/>
+      </w:pPr>
+    </w:lvl>
+    <w:lvl w:ilvl="2" w:tplc="0409001B" w:tentative="1">
+      <w:start w:val="1"/>
+      <w:numFmt w:val="lowerRoman"/>
+      <w:lvlText w:val="%3."/>
+      <w:lvlJc w:val="right"/>
+      <w:pPr>
+        <w:ind w:left="2880" w:hanging="180"/>
+      </w:pPr>
+    </w:lvl>
+    <w:lvl w:ilvl="3" w:tplc="0409000F" w:tentative="1">
+      <w:start w:val="1"/>
+      <w:numFmt w:val="decimal"/>
+      <w:lvlText w:val="%4."/>
+      <w:lvlJc w:val="left"/>
+      <w:pPr>
+        <w:ind w:left="3600" w:hanging="360"/>
+      </w:pPr>
+    </w:lvl>
+    <w:lvl w:ilvl="4" w:tplc="04090019" w:tentative="1">
+      <w:start w:val="1"/>
+      <w:numFmt w:val="lowerLetter"/>
+      <w:lvlText w:val="%5."/>
+      <w:lvlJc w:val="left"/>
+      <w:pPr>
+        <w:ind w:left="4320" w:hanging="360"/>
+      </w:pPr>
+    </w:lvl>
+    <w:lvl w:ilvl="5" w:tplc="0409001B" w:tentative="1">
+      <w:start w:val="1"/>
+      <w:numFmt w:val="lowerRoman"/>
+      <w:lvlText w:val="%6."/>
+      <w:lvlJc w:val="right"/>
+      <w:pPr>
+        <w:ind w:left="5040" w:hanging="180"/>
+      </w:pPr>
+    </w:lvl>
+    <w:lvl w:ilvl="6" w:tplc="0409000F" w:tentative="1">
+      <w:start w:val="1"/>
+      <w:numFmt w:val="decimal"/>
+      <w:lvlText w:val="%7."/>
+      <w:lvlJc w:val="left"/>
+      <w:pPr>
+        <w:ind w:left="5760" w:hanging="360"/>
+      </w:pPr>
+    </w:lvl>
+    <w:lvl w:ilvl="7" w:tplc="04090019" w:tentative="1">
+      <w:start w:val="1"/>
+      <w:numFmt w:val="lowerLetter"/>
+      <w:lvlText w:val="%8."/>
+      <w:lvlJc w:val="left"/>
+      <w:pPr>
+        <w:ind w:left="6480" w:hanging="360"/>
+      </w:pPr>
+    </w:lvl>
+    <w:lvl w:ilvl="8" w:tplc="0409001B" w:tentative="1">
+      <w:start w:val="1"/>
+      <w:numFmt w:val="lowerRoman"/>
+      <w:lvlText w:val="%9."/>
+      <w:lvlJc w:val="right"/>
+      <w:pPr>
+        <w:ind w:left="7200" w:hanging="180"/>
+      </w:pPr>
+    </w:lvl>
+  </w:abstractNum>
+  <w:abstractNum w:abstractNumId="45" w15:restartNumberingAfterBreak="0">
     <w:nsid w:val="71DE31B6"/>
     <w:multiLevelType w:val="hybridMultilevel"/>
     <w:tmpl w:val="0D502C4C"/>
@@ -20909,7 +21431,7 @@
       </w:pPr>
     </w:lvl>
   </w:abstractNum>
-  <w:abstractNum w:abstractNumId="44" w15:restartNumberingAfterBreak="0">
+  <w:abstractNum w:abstractNumId="46" w15:restartNumberingAfterBreak="0">
     <w:nsid w:val="72CD0627"/>
     <w:multiLevelType w:val="hybridMultilevel"/>
     <w:tmpl w:val="4458596E"/>
@@ -20998,7 +21520,7 @@
       </w:pPr>
     </w:lvl>
   </w:abstractNum>
-  <w:abstractNum w:abstractNumId="45" w15:restartNumberingAfterBreak="0">
+  <w:abstractNum w:abstractNumId="47" w15:restartNumberingAfterBreak="0">
     <w:nsid w:val="73C77B71"/>
     <w:multiLevelType w:val="hybridMultilevel"/>
     <w:tmpl w:val="4C3AC66C"/>
@@ -21087,7 +21609,7 @@
       </w:pPr>
     </w:lvl>
   </w:abstractNum>
-  <w:abstractNum w:abstractNumId="46" w15:restartNumberingAfterBreak="0">
+  <w:abstractNum w:abstractNumId="48" w15:restartNumberingAfterBreak="0">
     <w:nsid w:val="759A768D"/>
     <w:multiLevelType w:val="hybridMultilevel"/>
     <w:tmpl w:val="505E8848"/>
@@ -21176,7 +21698,7 @@
       </w:pPr>
     </w:lvl>
   </w:abstractNum>
-  <w:abstractNum w:abstractNumId="47" w15:restartNumberingAfterBreak="0">
+  <w:abstractNum w:abstractNumId="49" w15:restartNumberingAfterBreak="0">
     <w:nsid w:val="76C7022B"/>
     <w:multiLevelType w:val="hybridMultilevel"/>
     <w:tmpl w:val="85687A30"/>
@@ -21265,7 +21787,7 @@
       </w:pPr>
     </w:lvl>
   </w:abstractNum>
-  <w:abstractNum w:abstractNumId="48" w15:restartNumberingAfterBreak="0">
+  <w:abstractNum w:abstractNumId="50" w15:restartNumberingAfterBreak="0">
     <w:nsid w:val="76F903A2"/>
     <w:multiLevelType w:val="hybridMultilevel"/>
     <w:tmpl w:val="5B622D92"/>
@@ -21354,7 +21876,7 @@
       </w:pPr>
     </w:lvl>
   </w:abstractNum>
-  <w:abstractNum w:abstractNumId="49" w15:restartNumberingAfterBreak="0">
+  <w:abstractNum w:abstractNumId="51" w15:restartNumberingAfterBreak="0">
     <w:nsid w:val="7A5852DD"/>
     <w:multiLevelType w:val="hybridMultilevel"/>
     <w:tmpl w:val="505E8848"/>
@@ -21443,7 +21965,7 @@
       </w:pPr>
     </w:lvl>
   </w:abstractNum>
-  <w:abstractNum w:abstractNumId="50" w15:restartNumberingAfterBreak="0">
+  <w:abstractNum w:abstractNumId="52" w15:restartNumberingAfterBreak="0">
     <w:nsid w:val="7B8322EB"/>
     <w:multiLevelType w:val="hybridMultilevel"/>
     <w:tmpl w:val="803286F8"/>
@@ -21532,7 +22054,7 @@
       </w:pPr>
     </w:lvl>
   </w:abstractNum>
-  <w:abstractNum w:abstractNumId="51" w15:restartNumberingAfterBreak="0">
+  <w:abstractNum w:abstractNumId="53" w15:restartNumberingAfterBreak="0">
     <w:nsid w:val="7C2A2F17"/>
     <w:multiLevelType w:val="hybridMultilevel"/>
     <w:tmpl w:val="686EB4DC"/>
@@ -21621,7 +22143,7 @@
       </w:pPr>
     </w:lvl>
   </w:abstractNum>
-  <w:abstractNum w:abstractNumId="52" w15:restartNumberingAfterBreak="0">
+  <w:abstractNum w:abstractNumId="54" w15:restartNumberingAfterBreak="0">
     <w:nsid w:val="7C62185D"/>
     <w:multiLevelType w:val="hybridMultilevel"/>
     <w:tmpl w:val="D1E6EFF4"/>
@@ -21710,7 +22232,7 @@
       </w:pPr>
     </w:lvl>
   </w:abstractNum>
-  <w:abstractNum w:abstractNumId="53" w15:restartNumberingAfterBreak="0">
+  <w:abstractNum w:abstractNumId="55" w15:restartNumberingAfterBreak="0">
     <w:nsid w:val="7D742D78"/>
     <w:multiLevelType w:val="hybridMultilevel"/>
     <w:tmpl w:val="D6A863B2"/>
@@ -21803,76 +22325,76 @@
     <w:abstractNumId w:val="5"/>
   </w:num>
   <w:num w:numId="2" w16cid:durableId="470945700">
-    <w:abstractNumId w:val="25"/>
+    <w:abstractNumId w:val="26"/>
   </w:num>
   <w:num w:numId="3" w16cid:durableId="336812709">
-    <w:abstractNumId w:val="27"/>
+    <w:abstractNumId w:val="28"/>
   </w:num>
   <w:num w:numId="4" w16cid:durableId="1371878109">
-    <w:abstractNumId w:val="22"/>
+    <w:abstractNumId w:val="23"/>
   </w:num>
   <w:num w:numId="5" w16cid:durableId="586041993">
     <w:abstractNumId w:val="12"/>
   </w:num>
   <w:num w:numId="6" w16cid:durableId="320738215">
-    <w:abstractNumId w:val="50"/>
+    <w:abstractNumId w:val="52"/>
   </w:num>
   <w:num w:numId="7" w16cid:durableId="1631352645">
-    <w:abstractNumId w:val="47"/>
+    <w:abstractNumId w:val="49"/>
   </w:num>
   <w:num w:numId="8" w16cid:durableId="849372002">
-    <w:abstractNumId w:val="51"/>
+    <w:abstractNumId w:val="53"/>
   </w:num>
   <w:num w:numId="9" w16cid:durableId="2001305307">
-    <w:abstractNumId w:val="37"/>
+    <w:abstractNumId w:val="38"/>
   </w:num>
   <w:num w:numId="10" w16cid:durableId="193885424">
-    <w:abstractNumId w:val="29"/>
+    <w:abstractNumId w:val="30"/>
   </w:num>
   <w:num w:numId="11" w16cid:durableId="1489831395">
     <w:abstractNumId w:val="0"/>
   </w:num>
   <w:num w:numId="12" w16cid:durableId="1736776421">
-    <w:abstractNumId w:val="14"/>
+    <w:abstractNumId w:val="15"/>
   </w:num>
   <w:num w:numId="13" w16cid:durableId="1655379445">
-    <w:abstractNumId w:val="49"/>
+    <w:abstractNumId w:val="51"/>
   </w:num>
   <w:num w:numId="14" w16cid:durableId="638804942">
-    <w:abstractNumId w:val="46"/>
+    <w:abstractNumId w:val="48"/>
   </w:num>
   <w:num w:numId="15" w16cid:durableId="2053532158">
-    <w:abstractNumId w:val="43"/>
+    <w:abstractNumId w:val="45"/>
   </w:num>
   <w:num w:numId="16" w16cid:durableId="1356031195">
-    <w:abstractNumId w:val="35"/>
+    <w:abstractNumId w:val="36"/>
   </w:num>
   <w:num w:numId="17" w16cid:durableId="1036464061">
-    <w:abstractNumId w:val="41"/>
+    <w:abstractNumId w:val="42"/>
   </w:num>
   <w:num w:numId="18" w16cid:durableId="1446268192">
-    <w:abstractNumId w:val="34"/>
+    <w:abstractNumId w:val="35"/>
   </w:num>
   <w:num w:numId="19" w16cid:durableId="686324423">
     <w:abstractNumId w:val="9"/>
   </w:num>
   <w:num w:numId="20" w16cid:durableId="316959483">
-    <w:abstractNumId w:val="36"/>
+    <w:abstractNumId w:val="37"/>
   </w:num>
   <w:num w:numId="21" w16cid:durableId="1924945975">
-    <w:abstractNumId w:val="40"/>
+    <w:abstractNumId w:val="41"/>
   </w:num>
   <w:num w:numId="22" w16cid:durableId="1616987270">
-    <w:abstractNumId w:val="20"/>
+    <w:abstractNumId w:val="21"/>
   </w:num>
   <w:num w:numId="23" w16cid:durableId="1472746244">
-    <w:abstractNumId w:val="44"/>
+    <w:abstractNumId w:val="46"/>
   </w:num>
   <w:num w:numId="24" w16cid:durableId="193930168">
     <w:abstractNumId w:val="2"/>
   </w:num>
   <w:num w:numId="25" w16cid:durableId="1178229235">
-    <w:abstractNumId w:val="18"/>
+    <w:abstractNumId w:val="19"/>
   </w:num>
   <w:num w:numId="26" w16cid:durableId="1138642180">
     <w:abstractNumId w:val="13"/>
@@ -21881,85 +22403,91 @@
     <w:abstractNumId w:val="10"/>
   </w:num>
   <w:num w:numId="28" w16cid:durableId="361249953">
-    <w:abstractNumId w:val="19"/>
+    <w:abstractNumId w:val="20"/>
   </w:num>
   <w:num w:numId="29" w16cid:durableId="1509980798">
     <w:abstractNumId w:val="8"/>
   </w:num>
   <w:num w:numId="30" w16cid:durableId="1291983772">
-    <w:abstractNumId w:val="28"/>
+    <w:abstractNumId w:val="29"/>
   </w:num>
   <w:num w:numId="31" w16cid:durableId="1832333207">
-    <w:abstractNumId w:val="26"/>
+    <w:abstractNumId w:val="27"/>
   </w:num>
   <w:num w:numId="32" w16cid:durableId="1472481383">
     <w:abstractNumId w:val="3"/>
   </w:num>
   <w:num w:numId="33" w16cid:durableId="1865363791">
-    <w:abstractNumId w:val="24"/>
+    <w:abstractNumId w:val="25"/>
   </w:num>
   <w:num w:numId="34" w16cid:durableId="1339232176">
-    <w:abstractNumId w:val="52"/>
+    <w:abstractNumId w:val="54"/>
   </w:num>
   <w:num w:numId="35" w16cid:durableId="216279907">
     <w:abstractNumId w:val="11"/>
   </w:num>
   <w:num w:numId="36" w16cid:durableId="458033265">
-    <w:abstractNumId w:val="38"/>
+    <w:abstractNumId w:val="39"/>
   </w:num>
   <w:num w:numId="37" w16cid:durableId="785080149">
-    <w:abstractNumId w:val="53"/>
+    <w:abstractNumId w:val="55"/>
   </w:num>
   <w:num w:numId="38" w16cid:durableId="1256280573">
     <w:abstractNumId w:val="4"/>
   </w:num>
   <w:num w:numId="39" w16cid:durableId="1056508466">
-    <w:abstractNumId w:val="17"/>
+    <w:abstractNumId w:val="18"/>
   </w:num>
   <w:num w:numId="40" w16cid:durableId="455370223">
-    <w:abstractNumId w:val="45"/>
+    <w:abstractNumId w:val="47"/>
   </w:num>
   <w:num w:numId="41" w16cid:durableId="1331954338">
-    <w:abstractNumId w:val="15"/>
+    <w:abstractNumId w:val="16"/>
   </w:num>
   <w:num w:numId="42" w16cid:durableId="1041637665">
-    <w:abstractNumId w:val="21"/>
+    <w:abstractNumId w:val="22"/>
   </w:num>
   <w:num w:numId="43" w16cid:durableId="580142580">
-    <w:abstractNumId w:val="42"/>
+    <w:abstractNumId w:val="43"/>
   </w:num>
   <w:num w:numId="44" w16cid:durableId="1115905691">
-    <w:abstractNumId w:val="31"/>
+    <w:abstractNumId w:val="32"/>
   </w:num>
   <w:num w:numId="45" w16cid:durableId="191921419">
     <w:abstractNumId w:val="7"/>
   </w:num>
   <w:num w:numId="46" w16cid:durableId="909774762">
-    <w:abstractNumId w:val="32"/>
+    <w:abstractNumId w:val="33"/>
   </w:num>
   <w:num w:numId="47" w16cid:durableId="85461244">
-    <w:abstractNumId w:val="48"/>
+    <w:abstractNumId w:val="50"/>
   </w:num>
   <w:num w:numId="48" w16cid:durableId="2099400349">
     <w:abstractNumId w:val="1"/>
   </w:num>
   <w:num w:numId="49" w16cid:durableId="534929722">
-    <w:abstractNumId w:val="33"/>
+    <w:abstractNumId w:val="34"/>
   </w:num>
   <w:num w:numId="50" w16cid:durableId="1690250610">
-    <w:abstractNumId w:val="16"/>
+    <w:abstractNumId w:val="17"/>
   </w:num>
   <w:num w:numId="51" w16cid:durableId="767383780">
-    <w:abstractNumId w:val="39"/>
+    <w:abstractNumId w:val="40"/>
   </w:num>
   <w:num w:numId="52" w16cid:durableId="733701584">
-    <w:abstractNumId w:val="23"/>
+    <w:abstractNumId w:val="24"/>
   </w:num>
   <w:num w:numId="53" w16cid:durableId="574364583">
-    <w:abstractNumId w:val="30"/>
+    <w:abstractNumId w:val="31"/>
   </w:num>
   <w:num w:numId="54" w16cid:durableId="1188568030">
     <w:abstractNumId w:val="6"/>
+  </w:num>
+  <w:num w:numId="55" w16cid:durableId="1858159379">
+    <w:abstractNumId w:val="44"/>
+  </w:num>
+  <w:num w:numId="56" w16cid:durableId="33044401">
+    <w:abstractNumId w:val="14"/>
   </w:num>
   <w:numIdMacAtCleanup w:val="46"/>
 </w:numbering>

</xml_diff>

<commit_message>
Super, this, final keyword
Super, this, final keyword
</commit_message>
<xml_diff>
--- a/docs/CoreJava.docx
+++ b/docs/CoreJava.docx
@@ -38,7 +38,15 @@
         <w:ind w:left="720"/>
       </w:pPr>
       <w:r>
-        <w:t>HTML, CSS, JS, Jquery, ReactJS/AngularJS</w:t>
+        <w:t xml:space="preserve">HTML, CSS, JS, </w:t>
+      </w:r>
+      <w:proofErr w:type="spellStart"/>
+      <w:r>
+        <w:t>Jquery</w:t>
+      </w:r>
+      <w:proofErr w:type="spellEnd"/>
+      <w:r>
+        <w:t>, ReactJS/AngularJS</w:t>
       </w:r>
     </w:p>
     <w:p>
@@ -80,7 +88,15 @@
         <w:ind w:left="720"/>
       </w:pPr>
       <w:r>
-        <w:t>SQL (Oracle or MySql)</w:t>
+        <w:t xml:space="preserve">SQL (Oracle or </w:t>
+      </w:r>
+      <w:proofErr w:type="spellStart"/>
+      <w:r>
+        <w:t>MySql</w:t>
+      </w:r>
+      <w:proofErr w:type="spellEnd"/>
+      <w:r>
+        <w:t>)</w:t>
       </w:r>
     </w:p>
     <w:p>
@@ -443,7 +459,15 @@
         </w:numPr>
       </w:pPr>
       <w:r>
-        <w:t>Check for the file and folder like (bin, Config, lib etc..)</w:t>
+        <w:t xml:space="preserve">Check for the file and folder like (bin, Config, lib </w:t>
+      </w:r>
+      <w:proofErr w:type="gramStart"/>
+      <w:r>
+        <w:t>etc..</w:t>
+      </w:r>
+      <w:proofErr w:type="gramEnd"/>
+      <w:r>
+        <w:t>)</w:t>
       </w:r>
     </w:p>
     <w:p>
@@ -528,7 +552,15 @@
         </w:numPr>
       </w:pPr>
       <w:r>
-        <w:t xml:space="preserve">Select “Environment Variables..” button </w:t>
+        <w:t xml:space="preserve">Select “Environment </w:t>
+      </w:r>
+      <w:proofErr w:type="gramStart"/>
+      <w:r>
+        <w:t>Variables..</w:t>
+      </w:r>
+      <w:proofErr w:type="gramEnd"/>
+      <w:r>
+        <w:t xml:space="preserve">” button </w:t>
       </w:r>
     </w:p>
     <w:p>
@@ -718,7 +750,15 @@
         <w:t>variable from the list of System Variable section.</w:t>
       </w:r>
       <w:r>
-        <w:t xml:space="preserve"> And Click on “Edit” button</w:t>
+        <w:t xml:space="preserve"> And </w:t>
+      </w:r>
+      <w:proofErr w:type="gramStart"/>
+      <w:r>
+        <w:t>Click</w:t>
+      </w:r>
+      <w:proofErr w:type="gramEnd"/>
+      <w:r>
+        <w:t xml:space="preserve"> on “Edit” button</w:t>
       </w:r>
     </w:p>
     <w:p>
@@ -863,6 +903,7 @@
           <w:bCs/>
         </w:rPr>
       </w:pPr>
+      <w:proofErr w:type="gramStart"/>
       <w:r>
         <w:rPr>
           <w:b/>
@@ -875,7 +916,15 @@
           <w:b/>
           <w:bCs/>
         </w:rPr>
-        <w:t>ava  -version</w:t>
+        <w:t>ava  -</w:t>
+      </w:r>
+      <w:proofErr w:type="gramEnd"/>
+      <w:r>
+        <w:rPr>
+          <w:b/>
+          <w:bCs/>
+        </w:rPr>
+        <w:t>version</w:t>
       </w:r>
     </w:p>
     <w:p>
@@ -887,12 +936,21 @@
           <w:bCs/>
         </w:rPr>
       </w:pPr>
-      <w:r>
-        <w:rPr>
-          <w:b/>
-          <w:bCs/>
-        </w:rPr>
-        <w:t xml:space="preserve">javac  </w:t>
+      <w:proofErr w:type="spellStart"/>
+      <w:r>
+        <w:rPr>
+          <w:b/>
+          <w:bCs/>
+        </w:rPr>
+        <w:t>javac</w:t>
+      </w:r>
+      <w:proofErr w:type="spellEnd"/>
+      <w:r>
+        <w:rPr>
+          <w:b/>
+          <w:bCs/>
+        </w:rPr>
+        <w:t xml:space="preserve">  </w:t>
       </w:r>
     </w:p>
     <w:p>
@@ -1037,8 +1095,13 @@
           <w:numId w:val="4"/>
         </w:numPr>
       </w:pPr>
-      <w:r>
-        <w:t>Every thing in java must be write inside a class. Except import and package statement.</w:t>
+      <w:proofErr w:type="spellStart"/>
+      <w:r>
+        <w:t>Every thing</w:t>
+      </w:r>
+      <w:proofErr w:type="spellEnd"/>
+      <w:r>
+        <w:t xml:space="preserve"> in java must be write inside a class. Except import and package statement.</w:t>
       </w:r>
     </w:p>
     <w:p>
@@ -1085,7 +1148,23 @@
           <w:b/>
           <w:bCs/>
         </w:rPr>
-        <w:t>public class &lt;ClassName&gt; {</w:t>
+        <w:t>public class &lt;</w:t>
+      </w:r>
+      <w:proofErr w:type="spellStart"/>
+      <w:r>
+        <w:rPr>
+          <w:b/>
+          <w:bCs/>
+        </w:rPr>
+        <w:t>ClassName</w:t>
+      </w:r>
+      <w:proofErr w:type="spellEnd"/>
+      <w:r>
+        <w:rPr>
+          <w:b/>
+          <w:bCs/>
+        </w:rPr>
+        <w:t>&gt; {</w:t>
       </w:r>
     </w:p>
     <w:p>
@@ -1218,7 +1297,39 @@
           <w:b/>
           <w:bCs/>
         </w:rPr>
-        <w:t>public static void main(String args[]) {</w:t>
+        <w:t xml:space="preserve">public static void </w:t>
+      </w:r>
+      <w:proofErr w:type="gramStart"/>
+      <w:r>
+        <w:rPr>
+          <w:b/>
+          <w:bCs/>
+        </w:rPr>
+        <w:t>main(</w:t>
+      </w:r>
+      <w:proofErr w:type="gramEnd"/>
+      <w:r>
+        <w:rPr>
+          <w:b/>
+          <w:bCs/>
+        </w:rPr>
+        <w:t xml:space="preserve">String </w:t>
+      </w:r>
+      <w:proofErr w:type="spellStart"/>
+      <w:r>
+        <w:rPr>
+          <w:b/>
+          <w:bCs/>
+        </w:rPr>
+        <w:t>args</w:t>
+      </w:r>
+      <w:proofErr w:type="spellEnd"/>
+      <w:r>
+        <w:rPr>
+          <w:b/>
+          <w:bCs/>
+        </w:rPr>
+        <w:t>[]) {</w:t>
       </w:r>
     </w:p>
     <w:p>
@@ -1310,12 +1421,21 @@
           <w:bCs/>
         </w:rPr>
       </w:pPr>
-      <w:r>
-        <w:rPr>
-          <w:b/>
-          <w:bCs/>
-        </w:rPr>
-        <w:t>System.out.println(“Message”);</w:t>
+      <w:proofErr w:type="spellStart"/>
+      <w:r>
+        <w:rPr>
+          <w:b/>
+          <w:bCs/>
+        </w:rPr>
+        <w:t>System.out.println</w:t>
+      </w:r>
+      <w:proofErr w:type="spellEnd"/>
+      <w:r>
+        <w:rPr>
+          <w:b/>
+          <w:bCs/>
+        </w:rPr>
+        <w:t>(“Message”);</w:t>
       </w:r>
     </w:p>
     <w:p>
@@ -1572,13 +1692,23 @@
           <w:bCs/>
         </w:rPr>
       </w:pPr>
+      <w:proofErr w:type="spellStart"/>
       <w:r>
         <w:rPr>
           <w:b/>
           <w:bCs/>
           <w:highlight w:val="yellow"/>
         </w:rPr>
-        <w:t>javac FileName.java</w:t>
+        <w:t>javac</w:t>
+      </w:r>
+      <w:proofErr w:type="spellEnd"/>
+      <w:r>
+        <w:rPr>
+          <w:b/>
+          <w:bCs/>
+          <w:highlight w:val="yellow"/>
+        </w:rPr>
+        <w:t xml:space="preserve"> FileName.java</w:t>
       </w:r>
     </w:p>
     <w:p>
@@ -1653,8 +1783,18 @@
           <w:bCs/>
           <w:highlight w:val="yellow"/>
         </w:rPr>
-        <w:t>java ClassName</w:t>
-      </w:r>
+        <w:t xml:space="preserve">java </w:t>
+      </w:r>
+      <w:proofErr w:type="spellStart"/>
+      <w:r>
+        <w:rPr>
+          <w:b/>
+          <w:bCs/>
+          <w:highlight w:val="yellow"/>
+        </w:rPr>
+        <w:t>ClassName</w:t>
+      </w:r>
+      <w:proofErr w:type="spellEnd"/>
     </w:p>
     <w:p>
       <w:pPr>
@@ -1848,13 +1988,29 @@
         </w:numPr>
       </w:pPr>
       <w:r>
-        <w:t>The .class file will be generated for a classes, created inside a source file.</w:t>
+        <w:t xml:space="preserve">The .class file will be generated for a </w:t>
+      </w:r>
+      <w:proofErr w:type="gramStart"/>
+      <w:r>
+        <w:t>classes</w:t>
+      </w:r>
+      <w:proofErr w:type="gramEnd"/>
+      <w:r>
+        <w:t>, created inside a source file.</w:t>
       </w:r>
       <w:r>
         <w:t xml:space="preserve"> </w:t>
       </w:r>
       <w:r>
-        <w:t>For example if one source file contains 3 classes then after compilation of the source file you will get 3 .class files.</w:t>
+        <w:t xml:space="preserve">For </w:t>
+      </w:r>
+      <w:proofErr w:type="gramStart"/>
+      <w:r>
+        <w:t>example</w:t>
+      </w:r>
+      <w:proofErr w:type="gramEnd"/>
+      <w:r>
+        <w:t xml:space="preserve"> if one source file contains 3 classes then after compilation of the source file you will get 3 .class files.</w:t>
       </w:r>
     </w:p>
     <w:p>
@@ -2033,12 +2189,14 @@
       <w:r>
         <w:t xml:space="preserve">public, static, void, class, private, protected, default, if, switch, else, while, break, int, short, long, double, char, </w:t>
       </w:r>
+      <w:proofErr w:type="spellStart"/>
       <w:r>
         <w:t>b</w:t>
       </w:r>
       <w:r>
         <w:t>oolean</w:t>
       </w:r>
+      <w:proofErr w:type="spellEnd"/>
       <w:r>
         <w:t>, true, false, null</w:t>
       </w:r>
@@ -2547,9 +2705,11 @@
             <w:pPr>
               <w:pStyle w:val="NoSpacing"/>
             </w:pPr>
+            <w:proofErr w:type="spellStart"/>
             <w:r>
               <w:t>email_id</w:t>
             </w:r>
+            <w:proofErr w:type="spellEnd"/>
           </w:p>
         </w:tc>
         <w:tc>
@@ -2891,11 +3051,21 @@
         </w:rPr>
       </w:pPr>
       <w:r>
-        <w:t>Example: Welcome, String, System, EmployeePersonalDetails</w:t>
-      </w:r>
-      <w:r>
-        <w:t>, ArrayList</w:t>
-      </w:r>
+        <w:t xml:space="preserve">Example: Welcome, String, System, </w:t>
+      </w:r>
+      <w:proofErr w:type="spellStart"/>
+      <w:r>
+        <w:t>EmployeePersonalDetails</w:t>
+      </w:r>
+      <w:proofErr w:type="spellEnd"/>
+      <w:r>
+        <w:t xml:space="preserve">, </w:t>
+      </w:r>
+      <w:proofErr w:type="spellStart"/>
+      <w:r>
+        <w:t>ArrayList</w:t>
+      </w:r>
+      <w:proofErr w:type="spellEnd"/>
     </w:p>
     <w:p>
       <w:pPr>
@@ -2967,14 +3137,29 @@
         <w:t>Example:</w:t>
       </w:r>
       <w:r>
-        <w:t xml:space="preserve"> main, println, </w:t>
-      </w:r>
+        <w:t xml:space="preserve"> main, </w:t>
+      </w:r>
+      <w:proofErr w:type="spellStart"/>
+      <w:r>
+        <w:t>println</w:t>
+      </w:r>
+      <w:proofErr w:type="spellEnd"/>
+      <w:r>
+        <w:t xml:space="preserve">, </w:t>
+      </w:r>
+      <w:proofErr w:type="spellStart"/>
       <w:r>
         <w:t>displayEmployeeDetails</w:t>
       </w:r>
-      <w:r>
-        <w:t>, empName</w:t>
-      </w:r>
+      <w:proofErr w:type="spellEnd"/>
+      <w:r>
+        <w:t xml:space="preserve">, </w:t>
+      </w:r>
+      <w:proofErr w:type="spellStart"/>
+      <w:r>
+        <w:t>empName</w:t>
+      </w:r>
+      <w:proofErr w:type="spellEnd"/>
     </w:p>
     <w:p>
       <w:pPr>
@@ -3078,7 +3263,15 @@
         </w:numPr>
       </w:pPr>
       <w:r>
-        <w:t>Data is the information or the values which may required to perform the program execution.</w:t>
+        <w:t xml:space="preserve">Data is the information or the values which may </w:t>
+      </w:r>
+      <w:proofErr w:type="spellStart"/>
+      <w:r>
+        <w:t>required</w:t>
+      </w:r>
+      <w:proofErr w:type="spellEnd"/>
+      <w:r>
+        <w:t xml:space="preserve"> to perform the program execution.</w:t>
       </w:r>
     </w:p>
     <w:p>
@@ -3664,6 +3857,7 @@
           <w:bCs/>
         </w:rPr>
       </w:pPr>
+      <w:proofErr w:type="spellStart"/>
       <w:r>
         <w:rPr>
           <w:b/>
@@ -3671,6 +3865,7 @@
         </w:rPr>
         <w:t>DataType</w:t>
       </w:r>
+      <w:proofErr w:type="spellEnd"/>
       <w:r>
         <w:t xml:space="preserve">    </w:t>
       </w:r>
@@ -3703,7 +3898,23 @@
           <w:b/>
           <w:bCs/>
         </w:rPr>
-        <w:t>Variable-name  =  value;  // initialization of the variable</w:t>
+        <w:t>Variable-</w:t>
+      </w:r>
+      <w:proofErr w:type="gramStart"/>
+      <w:r>
+        <w:rPr>
+          <w:b/>
+          <w:bCs/>
+        </w:rPr>
+        <w:t>name  =</w:t>
+      </w:r>
+      <w:proofErr w:type="gramEnd"/>
+      <w:r>
+        <w:rPr>
+          <w:b/>
+          <w:bCs/>
+        </w:rPr>
+        <w:t xml:space="preserve">  value;  // initialization of the variable</w:t>
       </w:r>
     </w:p>
     <w:p>
@@ -3743,12 +3954,22 @@
           <w:bCs/>
         </w:rPr>
       </w:pPr>
-      <w:r>
-        <w:rPr>
-          <w:b/>
-          <w:bCs/>
-        </w:rPr>
-        <w:t>DataType  variabl</w:t>
+      <w:proofErr w:type="spellStart"/>
+      <w:proofErr w:type="gramStart"/>
+      <w:r>
+        <w:rPr>
+          <w:b/>
+          <w:bCs/>
+        </w:rPr>
+        <w:t>DataType</w:t>
+      </w:r>
+      <w:proofErr w:type="spellEnd"/>
+      <w:r>
+        <w:rPr>
+          <w:b/>
+          <w:bCs/>
+        </w:rPr>
+        <w:t xml:space="preserve">  variabl</w:t>
       </w:r>
       <w:r>
         <w:rPr>
@@ -3757,6 +3978,7 @@
         </w:rPr>
         <w:t>e</w:t>
       </w:r>
+      <w:proofErr w:type="gramEnd"/>
       <w:r>
         <w:rPr>
           <w:b/>
@@ -3919,13 +4141,23 @@
         </w:rPr>
         <w:t xml:space="preserve">-2 </w:t>
       </w:r>
+      <w:proofErr w:type="gramStart"/>
       <w:r>
         <w:rPr>
           <w:b/>
           <w:bCs/>
           <w:vertAlign w:val="superscript"/>
         </w:rPr>
-        <w:t xml:space="preserve">no.Bits-1 </w:t>
+        <w:t>no.Bits</w:t>
+      </w:r>
+      <w:proofErr w:type="gramEnd"/>
+      <w:r>
+        <w:rPr>
+          <w:b/>
+          <w:bCs/>
+          <w:vertAlign w:val="superscript"/>
+        </w:rPr>
+        <w:t xml:space="preserve">-1 </w:t>
       </w:r>
       <w:r>
         <w:rPr>
@@ -4085,7 +4317,15 @@
         </w:numPr>
       </w:pPr>
       <w:r>
-        <w:t>And the letters or symbols must always in single quotes(‘’)</w:t>
+        <w:t xml:space="preserve">And the letters or symbols must always in single </w:t>
+      </w:r>
+      <w:proofErr w:type="gramStart"/>
+      <w:r>
+        <w:t>quotes(</w:t>
+      </w:r>
+      <w:proofErr w:type="gramEnd"/>
+      <w:r>
+        <w:t>‘’)</w:t>
       </w:r>
     </w:p>
     <w:p>
@@ -4160,7 +4400,15 @@
         </w:rPr>
       </w:pPr>
       <w:r>
-        <w:t>There are 2 type of casting in java</w:t>
+        <w:t xml:space="preserve">There are 2 </w:t>
+      </w:r>
+      <w:proofErr w:type="gramStart"/>
+      <w:r>
+        <w:t>type</w:t>
+      </w:r>
+      <w:proofErr w:type="gramEnd"/>
+      <w:r>
+        <w:t xml:space="preserve"> of casting in java</w:t>
       </w:r>
     </w:p>
     <w:p>
@@ -4593,7 +4841,15 @@
         </w:numPr>
       </w:pPr>
       <w:r>
-        <w:t>The vales start with 0 are consider as a octal.</w:t>
+        <w:t xml:space="preserve">The vales start with 0 are consider as </w:t>
+      </w:r>
+      <w:proofErr w:type="gramStart"/>
+      <w:r>
+        <w:t>a</w:t>
+      </w:r>
+      <w:proofErr w:type="gramEnd"/>
+      <w:r>
+        <w:t xml:space="preserve"> octal.</w:t>
       </w:r>
     </w:p>
     <w:p>
@@ -4604,8 +4860,13 @@
           <w:numId w:val="20"/>
         </w:numPr>
       </w:pPr>
-      <w:r>
-        <w:t>Hexa Decimal</w:t>
+      <w:proofErr w:type="spellStart"/>
+      <w:r>
+        <w:t>Hexa</w:t>
+      </w:r>
+      <w:proofErr w:type="spellEnd"/>
+      <w:r>
+        <w:t xml:space="preserve"> Decimal</w:t>
       </w:r>
     </w:p>
     <w:p>
@@ -4617,7 +4878,15 @@
         </w:numPr>
       </w:pPr>
       <w:r>
-        <w:t>The values starts with 0x or 0X are consider as a hex values</w:t>
+        <w:t xml:space="preserve">The values </w:t>
+      </w:r>
+      <w:proofErr w:type="gramStart"/>
+      <w:r>
+        <w:t>starts</w:t>
+      </w:r>
+      <w:proofErr w:type="gramEnd"/>
+      <w:r>
+        <w:t xml:space="preserve"> with 0x or 0X are consider as a hex values</w:t>
       </w:r>
     </w:p>
     <w:p>
@@ -5128,9 +5397,11 @@
             <w:pPr>
               <w:pStyle w:val="NoSpacing"/>
             </w:pPr>
+            <w:proofErr w:type="spellStart"/>
             <w:r>
               <w:t>boolean</w:t>
             </w:r>
+            <w:proofErr w:type="spellEnd"/>
           </w:p>
         </w:tc>
         <w:tc>
@@ -5377,8 +5648,13 @@
           <w:numId w:val="22"/>
         </w:numPr>
       </w:pPr>
-      <w:r>
-        <w:t xml:space="preserve">This comments will also be added inside the compiled code (in .class files). </w:t>
+      <w:proofErr w:type="gramStart"/>
+      <w:r>
+        <w:t>This comments</w:t>
+      </w:r>
+      <w:proofErr w:type="gramEnd"/>
+      <w:r>
+        <w:t xml:space="preserve"> will also be added inside the compiled code (in .class files). </w:t>
       </w:r>
     </w:p>
     <w:p>
@@ -5776,12 +6052,21 @@
         </w:rPr>
         <w:t xml:space="preserve"> (Always return output in </w:t>
       </w:r>
-      <w:r>
-        <w:rPr>
-          <w:b/>
-          <w:bCs/>
-        </w:rPr>
-        <w:t>boolean, mostly these operators used in logical</w:t>
+      <w:proofErr w:type="spellStart"/>
+      <w:r>
+        <w:rPr>
+          <w:b/>
+          <w:bCs/>
+        </w:rPr>
+        <w:t>boolean</w:t>
+      </w:r>
+      <w:proofErr w:type="spellEnd"/>
+      <w:r>
+        <w:rPr>
+          <w:b/>
+          <w:bCs/>
+        </w:rPr>
+        <w:t>, mostly these operators used in logical</w:t>
       </w:r>
       <w:r>
         <w:rPr>
@@ -6442,7 +6727,22 @@
           <w:bCs/>
         </w:rPr>
         <w:tab/>
-        <w:t>if(Boolean Expression)</w:t>
+      </w:r>
+      <w:proofErr w:type="gramStart"/>
+      <w:r>
+        <w:rPr>
+          <w:b/>
+          <w:bCs/>
+        </w:rPr>
+        <w:t>if(</w:t>
+      </w:r>
+      <w:proofErr w:type="gramEnd"/>
+      <w:r>
+        <w:rPr>
+          <w:b/>
+          <w:bCs/>
+        </w:rPr>
+        <w:t>Boolean Expression)</w:t>
       </w:r>
     </w:p>
     <w:p>
@@ -6556,7 +6856,22 @@
           <w:bCs/>
         </w:rPr>
         <w:tab/>
-        <w:t>if(Boolean expression)</w:t>
+      </w:r>
+      <w:proofErr w:type="gramStart"/>
+      <w:r>
+        <w:rPr>
+          <w:b/>
+          <w:bCs/>
+        </w:rPr>
+        <w:t>if(</w:t>
+      </w:r>
+      <w:proofErr w:type="gramEnd"/>
+      <w:r>
+        <w:rPr>
+          <w:b/>
+          <w:bCs/>
+        </w:rPr>
+        <w:t>Boolean expression)</w:t>
       </w:r>
     </w:p>
     <w:p>
@@ -6819,7 +7134,22 @@
           <w:bCs/>
         </w:rPr>
         <w:tab/>
-        <w:t>if(Boolean expression)</w:t>
+      </w:r>
+      <w:proofErr w:type="gramStart"/>
+      <w:r>
+        <w:rPr>
+          <w:b/>
+          <w:bCs/>
+        </w:rPr>
+        <w:t>if(</w:t>
+      </w:r>
+      <w:proofErr w:type="gramEnd"/>
+      <w:r>
+        <w:rPr>
+          <w:b/>
+          <w:bCs/>
+        </w:rPr>
+        <w:t>Boolean expression)</w:t>
       </w:r>
     </w:p>
     <w:p>
@@ -6922,7 +7252,23 @@
           <w:bCs/>
         </w:rPr>
         <w:tab/>
-        <w:t>else if(Boolean expression)</w:t>
+        <w:t xml:space="preserve">else </w:t>
+      </w:r>
+      <w:proofErr w:type="gramStart"/>
+      <w:r>
+        <w:rPr>
+          <w:b/>
+          <w:bCs/>
+        </w:rPr>
+        <w:t>if(</w:t>
+      </w:r>
+      <w:proofErr w:type="gramEnd"/>
+      <w:r>
+        <w:rPr>
+          <w:b/>
+          <w:bCs/>
+        </w:rPr>
+        <w:t>Boolean expression)</w:t>
       </w:r>
     </w:p>
     <w:p>
@@ -7025,7 +7371,23 @@
           <w:bCs/>
         </w:rPr>
         <w:tab/>
-        <w:t>else if(Boolean expression)</w:t>
+        <w:t xml:space="preserve">else </w:t>
+      </w:r>
+      <w:proofErr w:type="gramStart"/>
+      <w:r>
+        <w:rPr>
+          <w:b/>
+          <w:bCs/>
+        </w:rPr>
+        <w:t>if(</w:t>
+      </w:r>
+      <w:proofErr w:type="gramEnd"/>
+      <w:r>
+        <w:rPr>
+          <w:b/>
+          <w:bCs/>
+        </w:rPr>
+        <w:t>Boolean expression)</w:t>
       </w:r>
     </w:p>
     <w:p>
@@ -7244,7 +7606,22 @@
           <w:bCs/>
         </w:rPr>
         <w:tab/>
-        <w:t>if(Boolean expression)</w:t>
+      </w:r>
+      <w:proofErr w:type="gramStart"/>
+      <w:r>
+        <w:rPr>
+          <w:b/>
+          <w:bCs/>
+        </w:rPr>
+        <w:t>if(</w:t>
+      </w:r>
+      <w:proofErr w:type="gramEnd"/>
+      <w:r>
+        <w:rPr>
+          <w:b/>
+          <w:bCs/>
+        </w:rPr>
+        <w:t>Boolean expression)</w:t>
       </w:r>
     </w:p>
     <w:p>
@@ -7299,7 +7676,22 @@
           <w:bCs/>
         </w:rPr>
         <w:tab/>
-        <w:t>if(Boolean expression)</w:t>
+      </w:r>
+      <w:proofErr w:type="gramStart"/>
+      <w:r>
+        <w:rPr>
+          <w:b/>
+          <w:bCs/>
+        </w:rPr>
+        <w:t>if(</w:t>
+      </w:r>
+      <w:proofErr w:type="gramEnd"/>
+      <w:r>
+        <w:rPr>
+          <w:b/>
+          <w:bCs/>
+        </w:rPr>
+        <w:t>Boolean expression)</w:t>
       </w:r>
     </w:p>
     <w:p>
@@ -7489,7 +7881,15 @@
       </w:pPr>
       <w:r>
         <w:tab/>
-        <w:t>Percentage = 0 to 39.99  -&gt; Fail</w:t>
+        <w:t xml:space="preserve">Percentage = 0 to </w:t>
+      </w:r>
+      <w:proofErr w:type="gramStart"/>
+      <w:r>
+        <w:t>39.99  -</w:t>
+      </w:r>
+      <w:proofErr w:type="gramEnd"/>
+      <w:r>
+        <w:t>&gt; Fail</w:t>
       </w:r>
     </w:p>
     <w:p>
@@ -7498,7 +7898,15 @@
       </w:pPr>
       <w:r>
         <w:tab/>
-        <w:t>Percentage = 40 to 49.99  -&gt; Pass Class</w:t>
+        <w:t xml:space="preserve">Percentage = 40 to </w:t>
+      </w:r>
+      <w:proofErr w:type="gramStart"/>
+      <w:r>
+        <w:t>49.99  -</w:t>
+      </w:r>
+      <w:proofErr w:type="gramEnd"/>
+      <w:r>
+        <w:t>&gt; Pass Class</w:t>
       </w:r>
     </w:p>
     <w:p>
@@ -7507,7 +7915,15 @@
       </w:pPr>
       <w:r>
         <w:tab/>
-        <w:t>Percentage = 50 to 59.99  -&gt; Second Class</w:t>
+        <w:t xml:space="preserve">Percentage = 50 to </w:t>
+      </w:r>
+      <w:proofErr w:type="gramStart"/>
+      <w:r>
+        <w:t>59.99  -</w:t>
+      </w:r>
+      <w:proofErr w:type="gramEnd"/>
+      <w:r>
+        <w:t>&gt; Second Class</w:t>
       </w:r>
     </w:p>
     <w:p>
@@ -7516,7 +7932,15 @@
       </w:pPr>
       <w:r>
         <w:tab/>
-        <w:t>Percentage = 60 to 74.99  -&gt; First Class</w:t>
+        <w:t xml:space="preserve">Percentage = 60 to </w:t>
+      </w:r>
+      <w:proofErr w:type="gramStart"/>
+      <w:r>
+        <w:t>74.99  -</w:t>
+      </w:r>
+      <w:proofErr w:type="gramEnd"/>
+      <w:r>
+        <w:t>&gt; First Class</w:t>
       </w:r>
     </w:p>
     <w:p>
@@ -7527,11 +7951,16 @@
         <w:tab/>
         <w:t xml:space="preserve">Percentage = 75 to </w:t>
       </w:r>
+      <w:proofErr w:type="gramStart"/>
       <w:r>
         <w:t>100</w:t>
       </w:r>
       <w:r>
-        <w:t xml:space="preserve">  -&gt; </w:t>
+        <w:t xml:space="preserve">  -</w:t>
+      </w:r>
+      <w:proofErr w:type="gramEnd"/>
+      <w:r>
+        <w:t xml:space="preserve">&gt; </w:t>
       </w:r>
       <w:r>
         <w:t>Distinction</w:t>
@@ -7590,7 +8019,15 @@
         </w:numPr>
       </w:pPr>
       <w:r>
-        <w:t>Switch has a cases which mapped foe a provided values.</w:t>
+        <w:t xml:space="preserve">Switch has a </w:t>
+      </w:r>
+      <w:proofErr w:type="gramStart"/>
+      <w:r>
+        <w:t>cases</w:t>
+      </w:r>
+      <w:proofErr w:type="gramEnd"/>
+      <w:r>
+        <w:t xml:space="preserve"> which mapped foe a provided values.</w:t>
       </w:r>
     </w:p>
     <w:p>
@@ -7791,7 +8228,39 @@
           <w:b/>
           <w:bCs/>
         </w:rPr>
-        <w:t>byte, int, short, char, String(Jdk1.7), enum(jdk1.5)</w:t>
+        <w:t xml:space="preserve">byte, int, short, char, </w:t>
+      </w:r>
+      <w:proofErr w:type="gramStart"/>
+      <w:r>
+        <w:rPr>
+          <w:b/>
+          <w:bCs/>
+        </w:rPr>
+        <w:t>String(</w:t>
+      </w:r>
+      <w:proofErr w:type="gramEnd"/>
+      <w:r>
+        <w:rPr>
+          <w:b/>
+          <w:bCs/>
+        </w:rPr>
+        <w:t xml:space="preserve">Jdk1.7), </w:t>
+      </w:r>
+      <w:proofErr w:type="spellStart"/>
+      <w:r>
+        <w:rPr>
+          <w:b/>
+          <w:bCs/>
+        </w:rPr>
+        <w:t>enum</w:t>
+      </w:r>
+      <w:proofErr w:type="spellEnd"/>
+      <w:r>
+        <w:rPr>
+          <w:b/>
+          <w:bCs/>
+        </w:rPr>
+        <w:t>(jdk1.5)</w:t>
       </w:r>
       <w:r>
         <w:t xml:space="preserve"> data types only. No other data type is allowed as a switch values.</w:t>
@@ -7848,7 +8317,15 @@
         </w:numPr>
       </w:pPr>
       <w:r>
-        <w:t>You can combine multiple cases if all the cases has similar execution.</w:t>
+        <w:t xml:space="preserve">You can combine multiple cases if all the cases </w:t>
+      </w:r>
+      <w:proofErr w:type="gramStart"/>
+      <w:r>
+        <w:t>has</w:t>
+      </w:r>
+      <w:proofErr w:type="gramEnd"/>
+      <w:r>
+        <w:t xml:space="preserve"> similar execution.</w:t>
       </w:r>
     </w:p>
     <w:p>
@@ -7985,10 +8462,17 @@
       </w:r>
       <w:r>
         <w:tab/>
-        <w:t xml:space="preserve">Day is 6,7  </w:t>
+        <w:t>Day is 6,</w:t>
+      </w:r>
+      <w:proofErr w:type="gramStart"/>
+      <w:r>
+        <w:t xml:space="preserve">7  </w:t>
       </w:r>
       <w:r>
         <w:tab/>
+      </w:r>
+      <w:proofErr w:type="gramEnd"/>
+      <w:r>
         <w:t xml:space="preserve">-&gt; </w:t>
       </w:r>
       <w:r>
@@ -8031,7 +8515,15 @@
         </w:numPr>
       </w:pPr>
       <w:r>
-        <w:t>Looping statements are use to execute statement(s) multiple time.</w:t>
+        <w:t xml:space="preserve">Looping statements are </w:t>
+      </w:r>
+      <w:proofErr w:type="spellStart"/>
+      <w:r>
+        <w:t>use</w:t>
+      </w:r>
+      <w:proofErr w:type="spellEnd"/>
+      <w:r>
+        <w:t xml:space="preserve"> to execute statement(s) multiple time.</w:t>
       </w:r>
     </w:p>
     <w:p>
@@ -8542,6 +9034,7 @@
         </w:rPr>
         <w:t xml:space="preserve"> </w:t>
       </w:r>
+      <w:proofErr w:type="gramStart"/>
       <w:r>
         <w:rPr>
           <w:b/>
@@ -8561,7 +9054,15 @@
           <w:b/>
           <w:bCs/>
         </w:rPr>
-        <w:t xml:space="preserve">initialization(start point) </w:t>
+        <w:t>initialization</w:t>
+      </w:r>
+      <w:proofErr w:type="gramEnd"/>
+      <w:r>
+        <w:rPr>
+          <w:b/>
+          <w:bCs/>
+        </w:rPr>
+        <w:t xml:space="preserve">(start point) </w:t>
       </w:r>
       <w:r>
         <w:rPr>
@@ -8746,6 +9247,7 @@
           <w:bCs/>
         </w:rPr>
       </w:pPr>
+      <w:proofErr w:type="gramStart"/>
       <w:r>
         <w:rPr>
           <w:b/>
@@ -8754,6 +9256,7 @@
         <w:lastRenderedPageBreak/>
         <w:t>Task :</w:t>
       </w:r>
+      <w:proofErr w:type="gramEnd"/>
     </w:p>
     <w:p>
       <w:pPr>
@@ -9125,7 +9628,14 @@
       </w:pPr>
       <w:r>
         <w:tab/>
-        <w:t>for( ; ; )    // row</w:t>
+      </w:r>
+      <w:proofErr w:type="gramStart"/>
+      <w:r>
+        <w:t>for( ;</w:t>
+      </w:r>
+      <w:proofErr w:type="gramEnd"/>
+      <w:r>
+        <w:t xml:space="preserve"> ; )    // row</w:t>
       </w:r>
     </w:p>
     <w:p>
@@ -9148,7 +9658,14 @@
       </w:r>
       <w:r>
         <w:tab/>
-        <w:t>for( ; ; )  // column</w:t>
+      </w:r>
+      <w:proofErr w:type="gramStart"/>
+      <w:r>
+        <w:t>for( ;</w:t>
+      </w:r>
+      <w:proofErr w:type="gramEnd"/>
+      <w:r>
+        <w:t xml:space="preserve"> ; )  // column</w:t>
       </w:r>
     </w:p>
     <w:p>
@@ -9335,8 +9852,18 @@
       <w:pPr>
         <w:pStyle w:val="ListParagraph"/>
       </w:pPr>
-      <w:r>
-        <w:t xml:space="preserve">for(DataType variable  </w:t>
+      <w:proofErr w:type="gramStart"/>
+      <w:r>
+        <w:t>for(</w:t>
+      </w:r>
+      <w:proofErr w:type="spellStart"/>
+      <w:proofErr w:type="gramEnd"/>
+      <w:r>
+        <w:t>DataType</w:t>
+      </w:r>
+      <w:proofErr w:type="spellEnd"/>
+      <w:r>
+        <w:t xml:space="preserve"> variable  </w:t>
       </w:r>
       <w:r>
         <w:rPr>
@@ -9438,7 +9965,15 @@
         </w:numPr>
       </w:pPr>
       <w:r>
-        <w:t>Index are always maintain internally and always start from 0.</w:t>
+        <w:t xml:space="preserve">Index are always </w:t>
+      </w:r>
+      <w:proofErr w:type="gramStart"/>
+      <w:r>
+        <w:t>maintain</w:t>
+      </w:r>
+      <w:proofErr w:type="gramEnd"/>
+      <w:r>
+        <w:t xml:space="preserve"> internally and always start from 0.</w:t>
       </w:r>
     </w:p>
     <w:p>
@@ -9452,12 +9987,14 @@
       <w:r>
         <w:t xml:space="preserve">While handling the index if you use a wrong index then you will get an </w:t>
       </w:r>
+      <w:proofErr w:type="spellStart"/>
       <w:r>
         <w:rPr>
           <w:color w:val="FF0000"/>
         </w:rPr>
         <w:t>ArrayIndexOutOfBoundsException</w:t>
       </w:r>
+      <w:proofErr w:type="spellEnd"/>
     </w:p>
     <w:p>
       <w:pPr>
@@ -9544,7 +10081,15 @@
         </w:numPr>
       </w:pPr>
       <w:r>
-        <w:t>To use 1-D array you have to follow a steps.</w:t>
+        <w:t xml:space="preserve">To use 1-D array you have to follow a </w:t>
+      </w:r>
+      <w:proofErr w:type="gramStart"/>
+      <w:r>
+        <w:t>steps</w:t>
+      </w:r>
+      <w:proofErr w:type="gramEnd"/>
+      <w:r>
+        <w:t>.</w:t>
       </w:r>
     </w:p>
     <w:p>
@@ -9605,16 +10150,36 @@
         <w:pStyle w:val="NoSpacing"/>
         <w:ind w:left="2160"/>
       </w:pPr>
-      <w:r>
-        <w:t>DataType NameofVariable</w:t>
-      </w:r>
+      <w:proofErr w:type="spellStart"/>
+      <w:r>
+        <w:t>DataType</w:t>
+      </w:r>
+      <w:proofErr w:type="spellEnd"/>
+      <w:r>
+        <w:t xml:space="preserve"> </w:t>
+      </w:r>
+      <w:proofErr w:type="spellStart"/>
+      <w:proofErr w:type="gramStart"/>
+      <w:r>
+        <w:t>NameofVariable</w:t>
+      </w:r>
+      <w:proofErr w:type="spellEnd"/>
       <w:r>
         <w:rPr>
           <w:b/>
           <w:bCs/>
           <w:highlight w:val="yellow"/>
         </w:rPr>
-        <w:t>[]</w:t>
+        <w:t>[</w:t>
+      </w:r>
+      <w:proofErr w:type="gramEnd"/>
+      <w:r>
+        <w:rPr>
+          <w:b/>
+          <w:bCs/>
+          <w:highlight w:val="yellow"/>
+        </w:rPr>
+        <w:t>]</w:t>
       </w:r>
       <w:r>
         <w:t>;</w:t>
@@ -9635,9 +10200,15 @@
         <w:pStyle w:val="NoSpacing"/>
         <w:ind w:left="2160"/>
       </w:pPr>
-      <w:r>
-        <w:t xml:space="preserve">DataType </w:t>
-      </w:r>
+      <w:proofErr w:type="spellStart"/>
+      <w:r>
+        <w:t>DataType</w:t>
+      </w:r>
+      <w:proofErr w:type="spellEnd"/>
+      <w:r>
+        <w:t xml:space="preserve"> </w:t>
+      </w:r>
+      <w:proofErr w:type="gramStart"/>
       <w:r>
         <w:rPr>
           <w:b/>
@@ -9646,8 +10217,14 @@
         </w:rPr>
         <w:t>[]</w:t>
       </w:r>
-      <w:r>
-        <w:t>NameofVariable;</w:t>
+      <w:proofErr w:type="spellStart"/>
+      <w:r>
+        <w:t>NameofVariable</w:t>
+      </w:r>
+      <w:proofErr w:type="spellEnd"/>
+      <w:proofErr w:type="gramEnd"/>
+      <w:r>
+        <w:t>;</w:t>
       </w:r>
     </w:p>
     <w:p>
@@ -9665,16 +10242,28 @@
         <w:pStyle w:val="NoSpacing"/>
         <w:ind w:left="2160"/>
       </w:pPr>
+      <w:proofErr w:type="spellStart"/>
+      <w:proofErr w:type="gramStart"/>
       <w:r>
         <w:t>DataType</w:t>
       </w:r>
+      <w:proofErr w:type="spellEnd"/>
       <w:r>
         <w:rPr>
           <w:b/>
           <w:bCs/>
           <w:highlight w:val="yellow"/>
         </w:rPr>
-        <w:t>[]</w:t>
+        <w:t>[</w:t>
+      </w:r>
+      <w:proofErr w:type="gramEnd"/>
+      <w:r>
+        <w:rPr>
+          <w:b/>
+          <w:bCs/>
+          <w:highlight w:val="yellow"/>
+        </w:rPr>
+        <w:t>]</w:t>
       </w:r>
       <w:r>
         <w:rPr>
@@ -9683,8 +10272,13 @@
         </w:rPr>
         <w:t xml:space="preserve"> </w:t>
       </w:r>
-      <w:r>
-        <w:t>NameofVariable;</w:t>
+      <w:proofErr w:type="spellStart"/>
+      <w:r>
+        <w:t>NameofVariable</w:t>
+      </w:r>
+      <w:proofErr w:type="spellEnd"/>
+      <w:r>
+        <w:t>;</w:t>
       </w:r>
     </w:p>
     <w:p>
@@ -9705,7 +10299,15 @@
         <w:ind w:left="2160"/>
       </w:pPr>
       <w:r>
-        <w:t>int marks[];</w:t>
+        <w:t xml:space="preserve">int </w:t>
+      </w:r>
+      <w:proofErr w:type="gramStart"/>
+      <w:r>
+        <w:t>marks[</w:t>
+      </w:r>
+      <w:proofErr w:type="gramEnd"/>
+      <w:r>
+        <w:t>];</w:t>
       </w:r>
     </w:p>
     <w:p>
@@ -9804,8 +10406,13 @@
         <w:pStyle w:val="NoSpacing"/>
         <w:ind w:left="2160"/>
       </w:pPr>
-      <w:r>
-        <w:t xml:space="preserve">NameOfVariable = </w:t>
+      <w:proofErr w:type="spellStart"/>
+      <w:r>
+        <w:t>NameOfVariable</w:t>
+      </w:r>
+      <w:proofErr w:type="spellEnd"/>
+      <w:r>
+        <w:t xml:space="preserve"> = </w:t>
       </w:r>
       <w:r>
         <w:rPr>
@@ -9815,8 +10422,18 @@
         <w:t>new</w:t>
       </w:r>
       <w:r>
-        <w:t xml:space="preserve"> DataType[</w:t>
-      </w:r>
+        <w:t xml:space="preserve"> </w:t>
+      </w:r>
+      <w:proofErr w:type="spellStart"/>
+      <w:proofErr w:type="gramStart"/>
+      <w:r>
+        <w:t>DataType</w:t>
+      </w:r>
+      <w:proofErr w:type="spellEnd"/>
+      <w:r>
+        <w:t>[</w:t>
+      </w:r>
+      <w:proofErr w:type="gramEnd"/>
       <w:r>
         <w:rPr>
           <w:b/>
@@ -9856,8 +10473,13 @@
         <w:t>new</w:t>
       </w:r>
       <w:r>
-        <w:t xml:space="preserve"> int[</w:t>
-      </w:r>
+        <w:t xml:space="preserve"> </w:t>
+      </w:r>
+      <w:proofErr w:type="gramStart"/>
+      <w:r>
+        <w:t>int[</w:t>
+      </w:r>
+      <w:proofErr w:type="gramEnd"/>
       <w:r>
         <w:rPr>
           <w:b/>
@@ -9930,8 +10552,13 @@
         <w:pStyle w:val="NoSpacing"/>
         <w:ind w:left="2160"/>
       </w:pPr>
-      <w:r>
-        <w:t>NameOfVariable[index] = value;</w:t>
+      <w:proofErr w:type="spellStart"/>
+      <w:r>
+        <w:t>NameOfVariable</w:t>
+      </w:r>
+      <w:proofErr w:type="spellEnd"/>
+      <w:r>
+        <w:t>[index] = value;</w:t>
       </w:r>
     </w:p>
     <w:p>
@@ -9939,8 +10566,13 @@
         <w:pStyle w:val="NoSpacing"/>
         <w:ind w:left="2160"/>
       </w:pPr>
-      <w:r>
-        <w:t>marks[2] = 30</w:t>
+      <w:proofErr w:type="gramStart"/>
+      <w:r>
+        <w:t>marks[</w:t>
+      </w:r>
+      <w:proofErr w:type="gramEnd"/>
+      <w:r>
+        <w:t>2] = 30</w:t>
       </w:r>
     </w:p>
     <w:p>
@@ -10061,7 +10693,15 @@
         <w:ind w:left="720"/>
       </w:pPr>
       <w:r>
-        <w:t xml:space="preserve">int marks[];   // </w:t>
+        <w:t xml:space="preserve">int </w:t>
+      </w:r>
+      <w:proofErr w:type="gramStart"/>
+      <w:r>
+        <w:t>marks[</w:t>
+      </w:r>
+      <w:proofErr w:type="gramEnd"/>
+      <w:r>
+        <w:t xml:space="preserve">];   // </w:t>
       </w:r>
       <w:r>
         <w:rPr>
@@ -10080,7 +10720,15 @@
         <w:ind w:left="720"/>
       </w:pPr>
       <w:r>
-        <w:t xml:space="preserve">marks = new int[5]; // </w:t>
+        <w:t xml:space="preserve">marks = new </w:t>
+      </w:r>
+      <w:proofErr w:type="gramStart"/>
+      <w:r>
+        <w:t>int[</w:t>
+      </w:r>
+      <w:proofErr w:type="gramEnd"/>
+      <w:r>
+        <w:t xml:space="preserve">5]; // </w:t>
       </w:r>
       <w:r>
         <w:rPr>
@@ -10095,8 +10743,13 @@
         <w:pStyle w:val="NoSpacing"/>
         <w:ind w:left="720"/>
       </w:pPr>
-      <w:r>
-        <w:t xml:space="preserve">marks[0] = 67;  // </w:t>
+      <w:proofErr w:type="gramStart"/>
+      <w:r>
+        <w:t>marks[</w:t>
+      </w:r>
+      <w:proofErr w:type="gramEnd"/>
+      <w:r>
+        <w:t xml:space="preserve">0] = 67;  // </w:t>
       </w:r>
       <w:r>
         <w:rPr>
@@ -10111,8 +10764,13 @@
         <w:pStyle w:val="NoSpacing"/>
         <w:ind w:left="720"/>
       </w:pPr>
-      <w:r>
-        <w:t>marks[1] = 77;</w:t>
+      <w:proofErr w:type="gramStart"/>
+      <w:r>
+        <w:t>marks[</w:t>
+      </w:r>
+      <w:proofErr w:type="gramEnd"/>
+      <w:r>
+        <w:t>1] = 77;</w:t>
       </w:r>
     </w:p>
     <w:p>
@@ -10120,8 +10778,13 @@
         <w:pStyle w:val="NoSpacing"/>
         <w:ind w:left="720"/>
       </w:pPr>
-      <w:r>
-        <w:t>marks[2] = 57;</w:t>
+      <w:proofErr w:type="gramStart"/>
+      <w:r>
+        <w:t>marks[</w:t>
+      </w:r>
+      <w:proofErr w:type="gramEnd"/>
+      <w:r>
+        <w:t>2] = 57;</w:t>
       </w:r>
     </w:p>
     <w:p>
@@ -10129,8 +10792,13 @@
         <w:pStyle w:val="NoSpacing"/>
         <w:ind w:left="720"/>
       </w:pPr>
-      <w:r>
-        <w:t>marks[3] = 65;</w:t>
+      <w:proofErr w:type="gramStart"/>
+      <w:r>
+        <w:t>marks[</w:t>
+      </w:r>
+      <w:proofErr w:type="gramEnd"/>
+      <w:r>
+        <w:t>3] = 65;</w:t>
       </w:r>
     </w:p>
     <w:p>
@@ -10138,8 +10806,13 @@
         <w:pStyle w:val="NoSpacing"/>
         <w:ind w:left="720"/>
       </w:pPr>
-      <w:r>
-        <w:t>marks[4] = 61;</w:t>
+      <w:proofErr w:type="gramStart"/>
+      <w:r>
+        <w:t>marks[</w:t>
+      </w:r>
+      <w:proofErr w:type="gramEnd"/>
+      <w:r>
+        <w:t>4] = 61;</w:t>
       </w:r>
     </w:p>
     <w:p>
@@ -10169,7 +10842,15 @@
         </w:rPr>
       </w:pPr>
       <w:r>
-        <w:t xml:space="preserve">int marks[] = new int[5];  // </w:t>
+        <w:t xml:space="preserve">int </w:t>
+      </w:r>
+      <w:proofErr w:type="gramStart"/>
+      <w:r>
+        <w:t>marks[</w:t>
+      </w:r>
+      <w:proofErr w:type="gramEnd"/>
+      <w:r>
+        <w:t xml:space="preserve">] = new int[5];  // </w:t>
       </w:r>
       <w:r>
         <w:rPr>
@@ -10198,8 +10879,13 @@
         <w:pStyle w:val="NoSpacing"/>
         <w:ind w:left="720"/>
       </w:pPr>
-      <w:r>
-        <w:t xml:space="preserve">marks[0] = 67;  // </w:t>
+      <w:proofErr w:type="gramStart"/>
+      <w:r>
+        <w:t>marks[</w:t>
+      </w:r>
+      <w:proofErr w:type="gramEnd"/>
+      <w:r>
+        <w:t xml:space="preserve">0] = 67;  // </w:t>
       </w:r>
       <w:r>
         <w:rPr>
@@ -10214,8 +10900,13 @@
         <w:pStyle w:val="NoSpacing"/>
         <w:ind w:left="720"/>
       </w:pPr>
-      <w:r>
-        <w:t>marks[1] = 77;</w:t>
+      <w:proofErr w:type="gramStart"/>
+      <w:r>
+        <w:t>marks[</w:t>
+      </w:r>
+      <w:proofErr w:type="gramEnd"/>
+      <w:r>
+        <w:t>1] = 77;</w:t>
       </w:r>
     </w:p>
     <w:p>
@@ -10223,8 +10914,13 @@
         <w:pStyle w:val="NoSpacing"/>
         <w:ind w:left="720"/>
       </w:pPr>
-      <w:r>
-        <w:t>marks[2] = 57;</w:t>
+      <w:proofErr w:type="gramStart"/>
+      <w:r>
+        <w:t>marks[</w:t>
+      </w:r>
+      <w:proofErr w:type="gramEnd"/>
+      <w:r>
+        <w:t>2] = 57;</w:t>
       </w:r>
     </w:p>
     <w:p>
@@ -10232,8 +10928,13 @@
         <w:pStyle w:val="NoSpacing"/>
         <w:ind w:left="720"/>
       </w:pPr>
-      <w:r>
-        <w:t>marks[3] = 65;</w:t>
+      <w:proofErr w:type="gramStart"/>
+      <w:r>
+        <w:t>marks[</w:t>
+      </w:r>
+      <w:proofErr w:type="gramEnd"/>
+      <w:r>
+        <w:t>3] = 65;</w:t>
       </w:r>
     </w:p>
     <w:p>
@@ -10241,8 +10942,13 @@
         <w:pStyle w:val="NoSpacing"/>
         <w:ind w:left="720"/>
       </w:pPr>
-      <w:r>
-        <w:t>marks[4] = 61;</w:t>
+      <w:proofErr w:type="gramStart"/>
+      <w:r>
+        <w:t>marks[</w:t>
+      </w:r>
+      <w:proofErr w:type="gramEnd"/>
+      <w:r>
+        <w:t>4] = 61;</w:t>
       </w:r>
     </w:p>
     <w:p>
@@ -10274,7 +10980,15 @@
         <w:ind w:left="720"/>
       </w:pPr>
       <w:r>
-        <w:t>int marks[] = new int[] {</w:t>
+        <w:t xml:space="preserve">int </w:t>
+      </w:r>
+      <w:proofErr w:type="gramStart"/>
+      <w:r>
+        <w:t>marks[</w:t>
+      </w:r>
+      <w:proofErr w:type="gramEnd"/>
+      <w:r>
+        <w:t>] = new int[] {</w:t>
       </w:r>
       <w:r>
         <w:t>67, 77, 57, 65, 61</w:t>
@@ -10325,7 +11039,15 @@
         <w:ind w:left="720"/>
       </w:pPr>
       <w:r>
-        <w:t xml:space="preserve">int marks[] = {67, 77, 57, 65, 61};  </w:t>
+        <w:t xml:space="preserve">int </w:t>
+      </w:r>
+      <w:proofErr w:type="gramStart"/>
+      <w:r>
+        <w:t>marks[</w:t>
+      </w:r>
+      <w:proofErr w:type="gramEnd"/>
+      <w:r>
+        <w:t xml:space="preserve">] = {67, 77, 57, 65, 61};  </w:t>
       </w:r>
     </w:p>
     <w:p>
@@ -10387,6 +11109,8 @@
           <w:bCs/>
         </w:rPr>
       </w:pPr>
+      <w:proofErr w:type="spellStart"/>
+      <w:proofErr w:type="gramStart"/>
       <w:r>
         <w:rPr>
           <w:b/>
@@ -10394,6 +11118,8 @@
         </w:rPr>
         <w:t>marks.length</w:t>
       </w:r>
+      <w:proofErr w:type="spellEnd"/>
+      <w:proofErr w:type="gramEnd"/>
     </w:p>
     <w:p>
       <w:pPr>
@@ -10421,7 +11147,25 @@
           <w:b/>
           <w:bCs/>
         </w:rPr>
-        <w:t xml:space="preserve">Last Index = marks.length </w:t>
+        <w:t xml:space="preserve">Last Index = </w:t>
+      </w:r>
+      <w:proofErr w:type="spellStart"/>
+      <w:proofErr w:type="gramStart"/>
+      <w:r>
+        <w:rPr>
+          <w:b/>
+          <w:bCs/>
+        </w:rPr>
+        <w:t>marks.length</w:t>
+      </w:r>
+      <w:proofErr w:type="spellEnd"/>
+      <w:proofErr w:type="gramEnd"/>
+      <w:r>
+        <w:rPr>
+          <w:b/>
+          <w:bCs/>
+        </w:rPr>
+        <w:t xml:space="preserve"> </w:t>
       </w:r>
       <w:r>
         <w:rPr>
@@ -10551,7 +11295,21 @@
         <w:rPr>
           <w:color w:val="000000" w:themeColor="text1"/>
         </w:rPr>
-        <w:t xml:space="preserve">2-D array is use to store values in row and column structure. </w:t>
+        <w:t xml:space="preserve">2-D array is </w:t>
+      </w:r>
+      <w:proofErr w:type="spellStart"/>
+      <w:r>
+        <w:rPr>
+          <w:color w:val="000000" w:themeColor="text1"/>
+        </w:rPr>
+        <w:t>use</w:t>
+      </w:r>
+      <w:proofErr w:type="spellEnd"/>
+      <w:r>
+        <w:rPr>
+          <w:color w:val="000000" w:themeColor="text1"/>
+        </w:rPr>
+        <w:t xml:space="preserve"> to store values in row and column structure. </w:t>
       </w:r>
     </w:p>
     <w:p>
@@ -10563,7 +11321,15 @@
         </w:numPr>
       </w:pPr>
       <w:r>
-        <w:t>To use2-D array you have to follow a steps.</w:t>
+        <w:t xml:space="preserve">To use2-D array you have to follow a </w:t>
+      </w:r>
+      <w:proofErr w:type="gramStart"/>
+      <w:r>
+        <w:t>steps</w:t>
+      </w:r>
+      <w:proofErr w:type="gramEnd"/>
+      <w:r>
+        <w:t>.</w:t>
       </w:r>
     </w:p>
     <w:p>
@@ -10615,9 +11381,20 @@
         <w:pStyle w:val="NoSpacing"/>
         <w:ind w:left="2160"/>
       </w:pPr>
-      <w:r>
-        <w:t>DataType NameofVariable</w:t>
-      </w:r>
+      <w:proofErr w:type="spellStart"/>
+      <w:r>
+        <w:t>DataType</w:t>
+      </w:r>
+      <w:proofErr w:type="spellEnd"/>
+      <w:r>
+        <w:t xml:space="preserve"> </w:t>
+      </w:r>
+      <w:proofErr w:type="spellStart"/>
+      <w:proofErr w:type="gramStart"/>
+      <w:r>
+        <w:t>NameofVariable</w:t>
+      </w:r>
+      <w:proofErr w:type="spellEnd"/>
       <w:r>
         <w:rPr>
           <w:b/>
@@ -10626,6 +11403,7 @@
         </w:rPr>
         <w:t>[</w:t>
       </w:r>
+      <w:proofErr w:type="gramEnd"/>
       <w:r>
         <w:rPr>
           <w:b/>
@@ -10685,9 +11463,15 @@
         <w:pStyle w:val="NoSpacing"/>
         <w:ind w:left="2160"/>
       </w:pPr>
-      <w:r>
-        <w:t xml:space="preserve">DataType </w:t>
-      </w:r>
+      <w:proofErr w:type="spellStart"/>
+      <w:r>
+        <w:t>DataType</w:t>
+      </w:r>
+      <w:proofErr w:type="spellEnd"/>
+      <w:r>
+        <w:t xml:space="preserve"> </w:t>
+      </w:r>
+      <w:proofErr w:type="gramStart"/>
       <w:r>
         <w:rPr>
           <w:b/>
@@ -10696,9 +11480,12 @@
         </w:rPr>
         <w:t>[]</w:t>
       </w:r>
+      <w:proofErr w:type="spellStart"/>
       <w:r>
         <w:t>NameofVariable</w:t>
       </w:r>
+      <w:proofErr w:type="spellEnd"/>
+      <w:proofErr w:type="gramEnd"/>
       <w:r>
         <w:rPr>
           <w:b/>
@@ -10726,34 +11513,51 @@
         <w:pStyle w:val="NoSpacing"/>
         <w:ind w:left="2160"/>
       </w:pPr>
+      <w:proofErr w:type="spellStart"/>
+      <w:proofErr w:type="gramStart"/>
       <w:r>
         <w:t>DataType</w:t>
       </w:r>
+      <w:proofErr w:type="spellEnd"/>
       <w:r>
         <w:rPr>
           <w:b/>
           <w:bCs/>
           <w:highlight w:val="yellow"/>
         </w:rPr>
+        <w:t>[</w:t>
+      </w:r>
+      <w:proofErr w:type="gramEnd"/>
+      <w:r>
+        <w:rPr>
+          <w:b/>
+          <w:bCs/>
+          <w:highlight w:val="yellow"/>
+        </w:rPr>
+        <w:t>]</w:t>
+      </w:r>
+      <w:r>
+        <w:rPr>
+          <w:b/>
+          <w:bCs/>
+          <w:highlight w:val="yellow"/>
+        </w:rPr>
         <w:t>[]</w:t>
       </w:r>
       <w:r>
         <w:rPr>
           <w:b/>
           <w:bCs/>
-          <w:highlight w:val="yellow"/>
-        </w:rPr>
-        <w:t>[]</w:t>
-      </w:r>
-      <w:r>
-        <w:rPr>
-          <w:b/>
-          <w:bCs/>
         </w:rPr>
         <w:t xml:space="preserve"> </w:t>
       </w:r>
-      <w:r>
-        <w:t>NameofVariable;</w:t>
+      <w:proofErr w:type="spellStart"/>
+      <w:r>
+        <w:t>NameofVariable</w:t>
+      </w:r>
+      <w:proofErr w:type="spellEnd"/>
+      <w:r>
+        <w:t>;</w:t>
       </w:r>
     </w:p>
     <w:p>
@@ -10774,7 +11578,15 @@
         <w:ind w:left="2160"/>
       </w:pPr>
       <w:r>
-        <w:t>int marks[][];</w:t>
+        <w:t xml:space="preserve">int </w:t>
+      </w:r>
+      <w:proofErr w:type="gramStart"/>
+      <w:r>
+        <w:t>marks[</w:t>
+      </w:r>
+      <w:proofErr w:type="gramEnd"/>
+      <w:r>
+        <w:t>][];</w:t>
       </w:r>
     </w:p>
     <w:p>
@@ -10861,8 +11673,13 @@
         <w:pStyle w:val="NoSpacing"/>
         <w:ind w:left="2160"/>
       </w:pPr>
-      <w:r>
-        <w:t xml:space="preserve">NameOfVariable = </w:t>
+      <w:proofErr w:type="spellStart"/>
+      <w:r>
+        <w:t>NameOfVariable</w:t>
+      </w:r>
+      <w:proofErr w:type="spellEnd"/>
+      <w:r>
+        <w:t xml:space="preserve"> = </w:t>
       </w:r>
       <w:r>
         <w:rPr>
@@ -10872,8 +11689,18 @@
         <w:t>new</w:t>
       </w:r>
       <w:r>
-        <w:t xml:space="preserve"> DataType[</w:t>
-      </w:r>
+        <w:t xml:space="preserve"> </w:t>
+      </w:r>
+      <w:proofErr w:type="spellStart"/>
+      <w:proofErr w:type="gramStart"/>
+      <w:r>
+        <w:t>DataType</w:t>
+      </w:r>
+      <w:proofErr w:type="spellEnd"/>
+      <w:r>
+        <w:t>[</w:t>
+      </w:r>
+      <w:proofErr w:type="gramEnd"/>
       <w:r>
         <w:rPr>
           <w:b/>
@@ -10939,8 +11766,13 @@
         <w:t>new</w:t>
       </w:r>
       <w:r>
-        <w:t xml:space="preserve"> int[</w:t>
-      </w:r>
+        <w:t xml:space="preserve"> </w:t>
+      </w:r>
+      <w:proofErr w:type="gramStart"/>
+      <w:r>
+        <w:t>int[</w:t>
+      </w:r>
+      <w:proofErr w:type="gramEnd"/>
       <w:r>
         <w:rPr>
           <w:b/>
@@ -11029,20 +11861,40 @@
         <w:pStyle w:val="NoSpacing"/>
         <w:ind w:left="2160"/>
       </w:pPr>
-      <w:r>
-        <w:t>NameOfVariable[</w:t>
-      </w:r>
+      <w:proofErr w:type="spellStart"/>
+      <w:proofErr w:type="gramStart"/>
+      <w:r>
+        <w:t>NameOfVariable</w:t>
+      </w:r>
+      <w:proofErr w:type="spellEnd"/>
+      <w:r>
+        <w:t>[</w:t>
+      </w:r>
+      <w:proofErr w:type="spellStart"/>
+      <w:proofErr w:type="gramEnd"/>
       <w:r>
         <w:t>Row_I</w:t>
       </w:r>
       <w:r>
-        <w:t>ndex]</w:t>
+        <w:t>ndex</w:t>
+      </w:r>
+      <w:proofErr w:type="spellEnd"/>
+      <w:r>
+        <w:t>]</w:t>
       </w:r>
       <w:r>
         <w:t xml:space="preserve"> </w:t>
       </w:r>
       <w:r>
-        <w:t>[Column_Index]</w:t>
+        <w:t>[</w:t>
+      </w:r>
+      <w:proofErr w:type="spellStart"/>
+      <w:r>
+        <w:t>Column_Index</w:t>
+      </w:r>
+      <w:proofErr w:type="spellEnd"/>
+      <w:r>
+        <w:t>]</w:t>
       </w:r>
       <w:r>
         <w:t xml:space="preserve"> = value;</w:t>
@@ -11053,8 +11905,13 @@
         <w:pStyle w:val="NoSpacing"/>
         <w:ind w:left="2160"/>
       </w:pPr>
-      <w:r>
-        <w:t>marks[2]</w:t>
+      <w:proofErr w:type="gramStart"/>
+      <w:r>
+        <w:t>marks[</w:t>
+      </w:r>
+      <w:proofErr w:type="gramEnd"/>
+      <w:r>
+        <w:t>2]</w:t>
       </w:r>
       <w:r>
         <w:t>[2]</w:t>
@@ -11188,7 +12045,15 @@
         <w:ind w:left="720"/>
       </w:pPr>
       <w:r>
-        <w:t xml:space="preserve">int marks[][];   // </w:t>
+        <w:t xml:space="preserve">int </w:t>
+      </w:r>
+      <w:proofErr w:type="gramStart"/>
+      <w:r>
+        <w:t>marks[</w:t>
+      </w:r>
+      <w:proofErr w:type="gramEnd"/>
+      <w:r>
+        <w:t xml:space="preserve">][];   // </w:t>
       </w:r>
       <w:r>
         <w:rPr>
@@ -11207,7 +12072,15 @@
         <w:ind w:left="720"/>
       </w:pPr>
       <w:r>
-        <w:t xml:space="preserve">marks = new int[3][5]; // </w:t>
+        <w:t xml:space="preserve">marks = new </w:t>
+      </w:r>
+      <w:proofErr w:type="gramStart"/>
+      <w:r>
+        <w:t>int[</w:t>
+      </w:r>
+      <w:proofErr w:type="gramEnd"/>
+      <w:r>
+        <w:t xml:space="preserve">3][5]; // </w:t>
       </w:r>
       <w:r>
         <w:rPr>
@@ -11222,8 +12095,13 @@
         <w:pStyle w:val="NoSpacing"/>
         <w:ind w:firstLine="720"/>
       </w:pPr>
-      <w:r>
-        <w:t xml:space="preserve">marks[0][0] = 70; // </w:t>
+      <w:proofErr w:type="gramStart"/>
+      <w:r>
+        <w:t>marks[</w:t>
+      </w:r>
+      <w:proofErr w:type="gramEnd"/>
+      <w:r>
+        <w:t xml:space="preserve">0][0] = 70; // </w:t>
       </w:r>
       <w:r>
         <w:rPr>
@@ -11239,7 +12117,14 @@
       </w:pPr>
       <w:r>
         <w:tab/>
-        <w:t>marks[0][4] = 50;</w:t>
+      </w:r>
+      <w:proofErr w:type="gramStart"/>
+      <w:r>
+        <w:t>marks[</w:t>
+      </w:r>
+      <w:proofErr w:type="gramEnd"/>
+      <w:r>
+        <w:t>0][4] = 50;</w:t>
       </w:r>
     </w:p>
     <w:p>
@@ -11248,7 +12133,14 @@
       </w:pPr>
       <w:r>
         <w:tab/>
-        <w:t>marks[1][2] = 60;</w:t>
+      </w:r>
+      <w:proofErr w:type="gramStart"/>
+      <w:r>
+        <w:t>marks[</w:t>
+      </w:r>
+      <w:proofErr w:type="gramEnd"/>
+      <w:r>
+        <w:t>1][2] = 60;</w:t>
       </w:r>
     </w:p>
     <w:p>
@@ -11257,7 +12149,14 @@
       </w:pPr>
       <w:r>
         <w:tab/>
-        <w:t>marks[2][1] = 80;</w:t>
+      </w:r>
+      <w:proofErr w:type="gramStart"/>
+      <w:r>
+        <w:t>marks[</w:t>
+      </w:r>
+      <w:proofErr w:type="gramEnd"/>
+      <w:r>
+        <w:t>2][1] = 80;</w:t>
       </w:r>
     </w:p>
     <w:p>
@@ -11287,7 +12186,15 @@
         </w:rPr>
       </w:pPr>
       <w:r>
-        <w:t xml:space="preserve">int marks[][] = new int[3][5];  // </w:t>
+        <w:t xml:space="preserve">int </w:t>
+      </w:r>
+      <w:proofErr w:type="gramStart"/>
+      <w:r>
+        <w:t>marks[</w:t>
+      </w:r>
+      <w:proofErr w:type="gramEnd"/>
+      <w:r>
+        <w:t xml:space="preserve">][] = new int[3][5];  // </w:t>
       </w:r>
       <w:r>
         <w:rPr>
@@ -11316,8 +12223,13 @@
         <w:pStyle w:val="NoSpacing"/>
         <w:ind w:firstLine="720"/>
       </w:pPr>
-      <w:r>
-        <w:t xml:space="preserve">marks[0][0] = 70; // </w:t>
+      <w:proofErr w:type="gramStart"/>
+      <w:r>
+        <w:t>marks[</w:t>
+      </w:r>
+      <w:proofErr w:type="gramEnd"/>
+      <w:r>
+        <w:t xml:space="preserve">0][0] = 70; // </w:t>
       </w:r>
       <w:r>
         <w:rPr>
@@ -11333,7 +12245,14 @@
       </w:pPr>
       <w:r>
         <w:tab/>
-        <w:t>marks[0][4] = 50;</w:t>
+      </w:r>
+      <w:proofErr w:type="gramStart"/>
+      <w:r>
+        <w:t>marks[</w:t>
+      </w:r>
+      <w:proofErr w:type="gramEnd"/>
+      <w:r>
+        <w:t>0][4] = 50;</w:t>
       </w:r>
     </w:p>
     <w:p>
@@ -11342,7 +12261,14 @@
       </w:pPr>
       <w:r>
         <w:tab/>
-        <w:t>marks[1][2] = 60;</w:t>
+      </w:r>
+      <w:proofErr w:type="gramStart"/>
+      <w:r>
+        <w:t>marks[</w:t>
+      </w:r>
+      <w:proofErr w:type="gramEnd"/>
+      <w:r>
+        <w:t>1][2] = 60;</w:t>
       </w:r>
     </w:p>
     <w:p>
@@ -11351,7 +12277,14 @@
       </w:pPr>
       <w:r>
         <w:tab/>
-        <w:t>marks[2][1] = 80;</w:t>
+      </w:r>
+      <w:proofErr w:type="gramStart"/>
+      <w:r>
+        <w:t>marks[</w:t>
+      </w:r>
+      <w:proofErr w:type="gramEnd"/>
+      <w:r>
+        <w:t>2][1] = 80;</w:t>
       </w:r>
     </w:p>
     <w:p>
@@ -11377,7 +12310,15 @@
         <w:ind w:left="720"/>
       </w:pPr>
       <w:r>
-        <w:t xml:space="preserve">int marks[][] = new int[][] { </w:t>
+        <w:t xml:space="preserve">int </w:t>
+      </w:r>
+      <w:proofErr w:type="gramStart"/>
+      <w:r>
+        <w:t>marks[</w:t>
+      </w:r>
+      <w:proofErr w:type="gramEnd"/>
+      <w:r>
+        <w:t xml:space="preserve">][] = new int[][] { </w:t>
       </w:r>
       <w:r>
         <w:rPr>
@@ -11494,7 +12435,15 @@
         <w:ind w:left="720"/>
       </w:pPr>
       <w:r>
-        <w:t>int marks[]</w:t>
+        <w:t xml:space="preserve">int </w:t>
+      </w:r>
+      <w:proofErr w:type="gramStart"/>
+      <w:r>
+        <w:t>marks[</w:t>
+      </w:r>
+      <w:proofErr w:type="gramEnd"/>
+      <w:r>
+        <w:t>]</w:t>
       </w:r>
       <w:r>
         <w:t>[]</w:t>
@@ -11662,13 +12611,27 @@
         <w:rPr>
           <w:color w:val="000000" w:themeColor="text1"/>
         </w:rPr>
-        <w:t>55      66      77      88      99</w:t>
-      </w:r>
-      <w:r>
-        <w:rPr>
-          <w:color w:val="000000" w:themeColor="text1"/>
-        </w:rPr>
-        <w:t xml:space="preserve">  = 80%</w:t>
+        <w:t xml:space="preserve">55      66      77      88      </w:t>
+      </w:r>
+      <w:proofErr w:type="gramStart"/>
+      <w:r>
+        <w:rPr>
+          <w:color w:val="000000" w:themeColor="text1"/>
+        </w:rPr>
+        <w:t>99</w:t>
+      </w:r>
+      <w:r>
+        <w:rPr>
+          <w:color w:val="000000" w:themeColor="text1"/>
+        </w:rPr>
+        <w:t xml:space="preserve">  =</w:t>
+      </w:r>
+      <w:proofErr w:type="gramEnd"/>
+      <w:r>
+        <w:rPr>
+          <w:color w:val="000000" w:themeColor="text1"/>
+        </w:rPr>
+        <w:t xml:space="preserve"> 80%</w:t>
       </w:r>
     </w:p>
     <w:p>
@@ -11683,13 +12646,27 @@
         <w:rPr>
           <w:color w:val="000000" w:themeColor="text1"/>
         </w:rPr>
-        <w:t>67      65      78      89      76</w:t>
-      </w:r>
-      <w:r>
-        <w:rPr>
-          <w:color w:val="000000" w:themeColor="text1"/>
-        </w:rPr>
-        <w:t xml:space="preserve">  = 76%</w:t>
+        <w:t xml:space="preserve">67      65      78      89      </w:t>
+      </w:r>
+      <w:proofErr w:type="gramStart"/>
+      <w:r>
+        <w:rPr>
+          <w:color w:val="000000" w:themeColor="text1"/>
+        </w:rPr>
+        <w:t>76</w:t>
+      </w:r>
+      <w:r>
+        <w:rPr>
+          <w:color w:val="000000" w:themeColor="text1"/>
+        </w:rPr>
+        <w:t xml:space="preserve">  =</w:t>
+      </w:r>
+      <w:proofErr w:type="gramEnd"/>
+      <w:r>
+        <w:rPr>
+          <w:color w:val="000000" w:themeColor="text1"/>
+        </w:rPr>
+        <w:t xml:space="preserve"> 76%</w:t>
       </w:r>
     </w:p>
     <w:p>
@@ -11704,13 +12681,27 @@
         <w:rPr>
           <w:color w:val="000000" w:themeColor="text1"/>
         </w:rPr>
-        <w:t>88      66      76      87      85</w:t>
-      </w:r>
-      <w:r>
-        <w:rPr>
-          <w:color w:val="000000" w:themeColor="text1"/>
-        </w:rPr>
-        <w:t xml:space="preserve">  = 78%</w:t>
+        <w:t xml:space="preserve">88      66      76      87      </w:t>
+      </w:r>
+      <w:proofErr w:type="gramStart"/>
+      <w:r>
+        <w:rPr>
+          <w:color w:val="000000" w:themeColor="text1"/>
+        </w:rPr>
+        <w:t>85</w:t>
+      </w:r>
+      <w:r>
+        <w:rPr>
+          <w:color w:val="000000" w:themeColor="text1"/>
+        </w:rPr>
+        <w:t xml:space="preserve">  =</w:t>
+      </w:r>
+      <w:proofErr w:type="gramEnd"/>
+      <w:r>
+        <w:rPr>
+          <w:color w:val="000000" w:themeColor="text1"/>
+        </w:rPr>
+        <w:t xml:space="preserve"> 78%</w:t>
       </w:r>
     </w:p>
     <w:p>
@@ -12108,7 +13099,21 @@
         <w:rPr>
           <w:color w:val="000000" w:themeColor="text1"/>
         </w:rPr>
-        <w:t xml:space="preserve"> to distribute complex logical code into a smaller chunks(small block).</w:t>
+        <w:t xml:space="preserve"> to distribute complex logical code into a smaller </w:t>
+      </w:r>
+      <w:proofErr w:type="gramStart"/>
+      <w:r>
+        <w:rPr>
+          <w:color w:val="000000" w:themeColor="text1"/>
+        </w:rPr>
+        <w:t>chunks(</w:t>
+      </w:r>
+      <w:proofErr w:type="gramEnd"/>
+      <w:r>
+        <w:rPr>
+          <w:color w:val="000000" w:themeColor="text1"/>
+        </w:rPr>
+        <w:t>small block).</w:t>
       </w:r>
     </w:p>
     <w:p>
@@ -12365,7 +13370,21 @@
         <w:rPr>
           <w:color w:val="000000" w:themeColor="text1"/>
         </w:rPr>
-        <w:t>Object will be represent class properties (method and variable).</w:t>
+        <w:t xml:space="preserve">Object will be </w:t>
+      </w:r>
+      <w:proofErr w:type="gramStart"/>
+      <w:r>
+        <w:rPr>
+          <w:color w:val="000000" w:themeColor="text1"/>
+        </w:rPr>
+        <w:t>represent</w:t>
+      </w:r>
+      <w:proofErr w:type="gramEnd"/>
+      <w:r>
+        <w:rPr>
+          <w:color w:val="000000" w:themeColor="text1"/>
+        </w:rPr>
+        <w:t xml:space="preserve"> class properties (method and variable).</w:t>
       </w:r>
     </w:p>
     <w:p>
@@ -12401,7 +13420,21 @@
         <w:rPr>
           <w:color w:val="000000" w:themeColor="text1"/>
         </w:rPr>
-        <w:t>Properties of object are independent than another object so change done in one object will not affect on another.</w:t>
+        <w:t xml:space="preserve">Properties of object are independent than another object so change done in one object will not </w:t>
+      </w:r>
+      <w:proofErr w:type="spellStart"/>
+      <w:r>
+        <w:rPr>
+          <w:color w:val="000000" w:themeColor="text1"/>
+        </w:rPr>
+        <w:t>affect</w:t>
+      </w:r>
+      <w:proofErr w:type="spellEnd"/>
+      <w:r>
+        <w:rPr>
+          <w:color w:val="000000" w:themeColor="text1"/>
+        </w:rPr>
+        <w:t xml:space="preserve"> on another.</w:t>
       </w:r>
     </w:p>
     <w:p>
@@ -12719,7 +13752,21 @@
         <w:rPr>
           <w:color w:val="000000" w:themeColor="text1"/>
         </w:rPr>
-        <w:t>String always store in java inside double-quotes (“Value”)</w:t>
+        <w:t xml:space="preserve">String always </w:t>
+      </w:r>
+      <w:proofErr w:type="gramStart"/>
+      <w:r>
+        <w:rPr>
+          <w:color w:val="000000" w:themeColor="text1"/>
+        </w:rPr>
+        <w:t>store</w:t>
+      </w:r>
+      <w:proofErr w:type="gramEnd"/>
+      <w:r>
+        <w:rPr>
+          <w:color w:val="000000" w:themeColor="text1"/>
+        </w:rPr>
+        <w:t xml:space="preserve"> in java inside double-quotes (“Value”)</w:t>
       </w:r>
     </w:p>
     <w:p>
@@ -12823,11 +13870,19 @@
           <w:color w:val="000000" w:themeColor="text1"/>
         </w:rPr>
       </w:pPr>
-      <w:r>
-        <w:rPr>
-          <w:color w:val="000000" w:themeColor="text1"/>
-        </w:rPr>
-        <w:t xml:space="preserve">StringBuffer class </w:t>
+      <w:proofErr w:type="spellStart"/>
+      <w:r>
+        <w:rPr>
+          <w:color w:val="000000" w:themeColor="text1"/>
+        </w:rPr>
+        <w:t>StringBuffer</w:t>
+      </w:r>
+      <w:proofErr w:type="spellEnd"/>
+      <w:r>
+        <w:rPr>
+          <w:color w:val="000000" w:themeColor="text1"/>
+        </w:rPr>
+        <w:t xml:space="preserve"> class </w:t>
       </w:r>
     </w:p>
     <w:p>
@@ -12859,6 +13914,7 @@
           <w:color w:val="000000" w:themeColor="text1"/>
         </w:rPr>
       </w:pPr>
+      <w:proofErr w:type="spellStart"/>
       <w:r>
         <w:rPr>
           <w:color w:val="000000" w:themeColor="text1"/>
@@ -12875,7 +13931,14 @@
         <w:rPr>
           <w:color w:val="000000" w:themeColor="text1"/>
         </w:rPr>
-        <w:t>zer class</w:t>
+        <w:t>zer</w:t>
+      </w:r>
+      <w:proofErr w:type="spellEnd"/>
+      <w:r>
+        <w:rPr>
+          <w:color w:val="000000" w:themeColor="text1"/>
+        </w:rPr>
+        <w:t xml:space="preserve"> class</w:t>
       </w:r>
     </w:p>
     <w:p>
@@ -12941,13 +14004,25 @@
         </w:rPr>
         <w:t xml:space="preserve">String class present inside </w:t>
       </w:r>
-      <w:r>
-        <w:rPr>
-          <w:b/>
-          <w:bCs/>
-          <w:color w:val="000000" w:themeColor="text1"/>
-        </w:rPr>
-        <w:t>java.lang package</w:t>
+      <w:proofErr w:type="spellStart"/>
+      <w:proofErr w:type="gramStart"/>
+      <w:r>
+        <w:rPr>
+          <w:b/>
+          <w:bCs/>
+          <w:color w:val="000000" w:themeColor="text1"/>
+        </w:rPr>
+        <w:t>java.lang</w:t>
+      </w:r>
+      <w:proofErr w:type="spellEnd"/>
+      <w:proofErr w:type="gramEnd"/>
+      <w:r>
+        <w:rPr>
+          <w:b/>
+          <w:bCs/>
+          <w:color w:val="000000" w:themeColor="text1"/>
+        </w:rPr>
+        <w:t xml:space="preserve"> package</w:t>
       </w:r>
       <w:r>
         <w:rPr>
@@ -13250,7 +14325,21 @@
         <w:rPr>
           <w:color w:val="000000" w:themeColor="text1"/>
         </w:rPr>
-        <w:t>SCP is one of the location inside Heap Memory.</w:t>
+        <w:t xml:space="preserve">SCP is one of the </w:t>
+      </w:r>
+      <w:proofErr w:type="gramStart"/>
+      <w:r>
+        <w:rPr>
+          <w:color w:val="000000" w:themeColor="text1"/>
+        </w:rPr>
+        <w:t>location</w:t>
+      </w:r>
+      <w:proofErr w:type="gramEnd"/>
+      <w:r>
+        <w:rPr>
+          <w:color w:val="000000" w:themeColor="text1"/>
+        </w:rPr>
+        <w:t xml:space="preserve"> inside Heap Memory.</w:t>
       </w:r>
     </w:p>
     <w:p>
@@ -13310,7 +14399,21 @@
         <w:rPr>
           <w:color w:val="000000" w:themeColor="text1"/>
         </w:rPr>
-        <w:t xml:space="preserve"> it will not create a new object and return the same object. Else it will cerate a new Object and return the address of object.</w:t>
+        <w:t xml:space="preserve"> it will not create a new object and return the same object. Else it will </w:t>
+      </w:r>
+      <w:proofErr w:type="spellStart"/>
+      <w:r>
+        <w:rPr>
+          <w:color w:val="000000" w:themeColor="text1"/>
+        </w:rPr>
+        <w:t>cerate</w:t>
+      </w:r>
+      <w:proofErr w:type="spellEnd"/>
+      <w:r>
+        <w:rPr>
+          <w:color w:val="000000" w:themeColor="text1"/>
+        </w:rPr>
+        <w:t xml:space="preserve"> a new Object and return the address of object.</w:t>
       </w:r>
     </w:p>
     <w:p>
@@ -13462,13 +14565,25 @@
         </w:rPr>
         <w:t xml:space="preserve">StringBuilder class is present inside </w:t>
       </w:r>
-      <w:r>
-        <w:rPr>
-          <w:b/>
-          <w:bCs/>
-          <w:color w:val="000000" w:themeColor="text1"/>
-        </w:rPr>
-        <w:t>java.lang package</w:t>
+      <w:proofErr w:type="spellStart"/>
+      <w:proofErr w:type="gramStart"/>
+      <w:r>
+        <w:rPr>
+          <w:b/>
+          <w:bCs/>
+          <w:color w:val="000000" w:themeColor="text1"/>
+        </w:rPr>
+        <w:t>java.lang</w:t>
+      </w:r>
+      <w:proofErr w:type="spellEnd"/>
+      <w:proofErr w:type="gramEnd"/>
+      <w:r>
+        <w:rPr>
+          <w:b/>
+          <w:bCs/>
+          <w:color w:val="000000" w:themeColor="text1"/>
+        </w:rPr>
+        <w:t xml:space="preserve"> package</w:t>
       </w:r>
       <w:r>
         <w:rPr>
@@ -13524,7 +14639,21 @@
         <w:rPr>
           <w:color w:val="000000" w:themeColor="text1"/>
         </w:rPr>
-        <w:t>To use this class you have to create Object of the class.</w:t>
+        <w:t xml:space="preserve">To use this </w:t>
+      </w:r>
+      <w:proofErr w:type="gramStart"/>
+      <w:r>
+        <w:rPr>
+          <w:color w:val="000000" w:themeColor="text1"/>
+        </w:rPr>
+        <w:t>class</w:t>
+      </w:r>
+      <w:proofErr w:type="gramEnd"/>
+      <w:r>
+        <w:rPr>
+          <w:color w:val="000000" w:themeColor="text1"/>
+        </w:rPr>
+        <w:t xml:space="preserve"> you have to create Object of the class.</w:t>
       </w:r>
     </w:p>
     <w:p>
@@ -13608,7 +14737,21 @@
         <w:rPr>
           <w:color w:val="000000" w:themeColor="text1"/>
         </w:rPr>
-        <w:t>StringBuilder object = new StringBuilder(“String Value”);</w:t>
+        <w:t xml:space="preserve">StringBuilder object = new </w:t>
+      </w:r>
+      <w:proofErr w:type="gramStart"/>
+      <w:r>
+        <w:rPr>
+          <w:color w:val="000000" w:themeColor="text1"/>
+        </w:rPr>
+        <w:t>StringBuilder(</w:t>
+      </w:r>
+      <w:proofErr w:type="gramEnd"/>
+      <w:r>
+        <w:rPr>
+          <w:color w:val="000000" w:themeColor="text1"/>
+        </w:rPr>
+        <w:t>“String Value”);</w:t>
       </w:r>
     </w:p>
     <w:p>
@@ -13629,6 +14772,7 @@
           <w:u w:val="single"/>
         </w:rPr>
       </w:pPr>
+      <w:proofErr w:type="spellStart"/>
       <w:r>
         <w:rPr>
           <w:b/>
@@ -13656,6 +14800,7 @@
         </w:rPr>
         <w:t>er</w:t>
       </w:r>
+      <w:proofErr w:type="spellEnd"/>
       <w:r>
         <w:rPr>
           <w:b/>
@@ -13695,19 +14840,39 @@
           <w:color w:val="000000" w:themeColor="text1"/>
         </w:rPr>
       </w:pPr>
-      <w:r>
-        <w:rPr>
-          <w:color w:val="000000" w:themeColor="text1"/>
-        </w:rPr>
-        <w:t xml:space="preserve">StringBuffer class is present inside </w:t>
-      </w:r>
-      <w:r>
-        <w:rPr>
-          <w:b/>
-          <w:bCs/>
-          <w:color w:val="000000" w:themeColor="text1"/>
-        </w:rPr>
-        <w:t>java.lang package</w:t>
+      <w:proofErr w:type="spellStart"/>
+      <w:r>
+        <w:rPr>
+          <w:color w:val="000000" w:themeColor="text1"/>
+        </w:rPr>
+        <w:t>StringBuffer</w:t>
+      </w:r>
+      <w:proofErr w:type="spellEnd"/>
+      <w:r>
+        <w:rPr>
+          <w:color w:val="000000" w:themeColor="text1"/>
+        </w:rPr>
+        <w:t xml:space="preserve"> class is present inside </w:t>
+      </w:r>
+      <w:proofErr w:type="spellStart"/>
+      <w:proofErr w:type="gramStart"/>
+      <w:r>
+        <w:rPr>
+          <w:b/>
+          <w:bCs/>
+          <w:color w:val="000000" w:themeColor="text1"/>
+        </w:rPr>
+        <w:t>java.lang</w:t>
+      </w:r>
+      <w:proofErr w:type="spellEnd"/>
+      <w:proofErr w:type="gramEnd"/>
+      <w:r>
+        <w:rPr>
+          <w:b/>
+          <w:bCs/>
+          <w:color w:val="000000" w:themeColor="text1"/>
+        </w:rPr>
+        <w:t xml:space="preserve"> package</w:t>
       </w:r>
       <w:r>
         <w:rPr>
@@ -13727,11 +14892,19 @@
           <w:color w:val="000000" w:themeColor="text1"/>
         </w:rPr>
       </w:pPr>
-      <w:r>
-        <w:rPr>
-          <w:color w:val="000000" w:themeColor="text1"/>
-        </w:rPr>
-        <w:t xml:space="preserve">StringBuffer class is </w:t>
+      <w:proofErr w:type="spellStart"/>
+      <w:r>
+        <w:rPr>
+          <w:color w:val="000000" w:themeColor="text1"/>
+        </w:rPr>
+        <w:t>StringBuffer</w:t>
+      </w:r>
+      <w:proofErr w:type="spellEnd"/>
+      <w:r>
+        <w:rPr>
+          <w:color w:val="000000" w:themeColor="text1"/>
+        </w:rPr>
+        <w:t xml:space="preserve"> class is </w:t>
       </w:r>
       <w:r>
         <w:rPr>
@@ -13763,7 +14936,21 @@
         <w:rPr>
           <w:color w:val="000000" w:themeColor="text1"/>
         </w:rPr>
-        <w:t>To use this class you have to create Object of the class.</w:t>
+        <w:t xml:space="preserve">To use this </w:t>
+      </w:r>
+      <w:proofErr w:type="gramStart"/>
+      <w:r>
+        <w:rPr>
+          <w:color w:val="000000" w:themeColor="text1"/>
+        </w:rPr>
+        <w:t>class</w:t>
+      </w:r>
+      <w:proofErr w:type="gramEnd"/>
+      <w:r>
+        <w:rPr>
+          <w:color w:val="000000" w:themeColor="text1"/>
+        </w:rPr>
+        <w:t xml:space="preserve"> you have to create Object of the class.</w:t>
       </w:r>
     </w:p>
     <w:p>
@@ -13781,7 +14968,21 @@
         <w:rPr>
           <w:color w:val="000000" w:themeColor="text1"/>
         </w:rPr>
-        <w:t>SCP is not applicable for the StringBuffer.</w:t>
+        <w:t xml:space="preserve">SCP is not applicable for the </w:t>
+      </w:r>
+      <w:proofErr w:type="spellStart"/>
+      <w:r>
+        <w:rPr>
+          <w:color w:val="000000" w:themeColor="text1"/>
+        </w:rPr>
+        <w:t>StringBuffer</w:t>
+      </w:r>
+      <w:proofErr w:type="spellEnd"/>
+      <w:r>
+        <w:rPr>
+          <w:color w:val="000000" w:themeColor="text1"/>
+        </w:rPr>
+        <w:t>.</w:t>
       </w:r>
     </w:p>
     <w:p>
@@ -13795,11 +14996,19 @@
           <w:color w:val="000000" w:themeColor="text1"/>
         </w:rPr>
       </w:pPr>
-      <w:r>
-        <w:rPr>
-          <w:color w:val="000000" w:themeColor="text1"/>
-        </w:rPr>
-        <w:t xml:space="preserve">StringBuffer Object are </w:t>
+      <w:proofErr w:type="spellStart"/>
+      <w:r>
+        <w:rPr>
+          <w:color w:val="000000" w:themeColor="text1"/>
+        </w:rPr>
+        <w:t>StringBuffer</w:t>
+      </w:r>
+      <w:proofErr w:type="spellEnd"/>
+      <w:r>
+        <w:rPr>
+          <w:color w:val="000000" w:themeColor="text1"/>
+        </w:rPr>
+        <w:t xml:space="preserve"> Object are </w:t>
       </w:r>
       <w:r>
         <w:rPr>
@@ -13832,7 +15041,21 @@
         <w:rPr>
           <w:color w:val="000000" w:themeColor="text1"/>
         </w:rPr>
-        <w:t>The methods of StringBuffer are synchronized.</w:t>
+        <w:t xml:space="preserve">The methods of </w:t>
+      </w:r>
+      <w:proofErr w:type="spellStart"/>
+      <w:r>
+        <w:rPr>
+          <w:color w:val="000000" w:themeColor="text1"/>
+        </w:rPr>
+        <w:t>StringBuffer</w:t>
+      </w:r>
+      <w:proofErr w:type="spellEnd"/>
+      <w:r>
+        <w:rPr>
+          <w:color w:val="000000" w:themeColor="text1"/>
+        </w:rPr>
+        <w:t xml:space="preserve"> are synchronized.</w:t>
       </w:r>
     </w:p>
     <w:p>
@@ -13850,7 +15073,35 @@
         <w:rPr>
           <w:color w:val="000000" w:themeColor="text1"/>
         </w:rPr>
-        <w:t>At a time only one thread can access the object of StringBuffer. So StringBuffer object is thread safe.</w:t>
+        <w:t xml:space="preserve">At a time only one thread can access the object of </w:t>
+      </w:r>
+      <w:proofErr w:type="spellStart"/>
+      <w:r>
+        <w:rPr>
+          <w:color w:val="000000" w:themeColor="text1"/>
+        </w:rPr>
+        <w:t>StringBuffer</w:t>
+      </w:r>
+      <w:proofErr w:type="spellEnd"/>
+      <w:r>
+        <w:rPr>
+          <w:color w:val="000000" w:themeColor="text1"/>
+        </w:rPr>
+        <w:t xml:space="preserve">. So </w:t>
+      </w:r>
+      <w:proofErr w:type="spellStart"/>
+      <w:r>
+        <w:rPr>
+          <w:color w:val="000000" w:themeColor="text1"/>
+        </w:rPr>
+        <w:t>StringBuffer</w:t>
+      </w:r>
+      <w:proofErr w:type="spellEnd"/>
+      <w:r>
+        <w:rPr>
+          <w:color w:val="000000" w:themeColor="text1"/>
+        </w:rPr>
+        <w:t xml:space="preserve"> object is thread safe.</w:t>
       </w:r>
     </w:p>
     <w:p>
@@ -13897,6 +15148,7 @@
           <w:color w:val="000000" w:themeColor="text1"/>
         </w:rPr>
       </w:pPr>
+      <w:proofErr w:type="spellStart"/>
       <w:r>
         <w:rPr>
           <w:color w:val="000000" w:themeColor="text1"/>
@@ -13913,7 +15165,22 @@
         <w:rPr>
           <w:color w:val="000000" w:themeColor="text1"/>
         </w:rPr>
-        <w:t>er object = new StringBu</w:t>
+        <w:t>er</w:t>
+      </w:r>
+      <w:proofErr w:type="spellEnd"/>
+      <w:r>
+        <w:rPr>
+          <w:color w:val="000000" w:themeColor="text1"/>
+        </w:rPr>
+        <w:t xml:space="preserve"> object = new </w:t>
+      </w:r>
+      <w:proofErr w:type="spellStart"/>
+      <w:proofErr w:type="gramStart"/>
+      <w:r>
+        <w:rPr>
+          <w:color w:val="000000" w:themeColor="text1"/>
+        </w:rPr>
+        <w:t>StringBu</w:t>
       </w:r>
       <w:r>
         <w:rPr>
@@ -13925,7 +15192,21 @@
         <w:rPr>
           <w:color w:val="000000" w:themeColor="text1"/>
         </w:rPr>
-        <w:t>er(“String Value”);</w:t>
+        <w:t>er</w:t>
+      </w:r>
+      <w:proofErr w:type="spellEnd"/>
+      <w:r>
+        <w:rPr>
+          <w:color w:val="000000" w:themeColor="text1"/>
+        </w:rPr>
+        <w:t>(</w:t>
+      </w:r>
+      <w:proofErr w:type="gramEnd"/>
+      <w:r>
+        <w:rPr>
+          <w:color w:val="000000" w:themeColor="text1"/>
+        </w:rPr>
+        <w:t>“String Value”);</w:t>
       </w:r>
     </w:p>
     <w:p>
@@ -13954,6 +15235,7 @@
           <w:u w:val="single"/>
         </w:rPr>
       </w:pPr>
+      <w:proofErr w:type="spellStart"/>
       <w:r>
         <w:rPr>
           <w:b/>
@@ -13970,7 +15252,17 @@
           <w:color w:val="000000" w:themeColor="text1"/>
           <w:u w:val="single"/>
         </w:rPr>
-        <w:t>Tokenizer Class</w:t>
+        <w:t>Tokenizer</w:t>
+      </w:r>
+      <w:proofErr w:type="spellEnd"/>
+      <w:r>
+        <w:rPr>
+          <w:b/>
+          <w:bCs/>
+          <w:color w:val="000000" w:themeColor="text1"/>
+          <w:u w:val="single"/>
+        </w:rPr>
+        <w:t xml:space="preserve"> Class</w:t>
       </w:r>
     </w:p>
     <w:p>
@@ -13984,19 +15276,39 @@
           <w:color w:val="000000" w:themeColor="text1"/>
         </w:rPr>
       </w:pPr>
-      <w:r>
-        <w:rPr>
-          <w:color w:val="000000" w:themeColor="text1"/>
-        </w:rPr>
-        <w:t xml:space="preserve">StringTokenizer class is present inside </w:t>
-      </w:r>
-      <w:r>
-        <w:rPr>
-          <w:b/>
-          <w:bCs/>
-          <w:color w:val="000000" w:themeColor="text1"/>
-        </w:rPr>
-        <w:t>java.util package</w:t>
+      <w:proofErr w:type="spellStart"/>
+      <w:r>
+        <w:rPr>
+          <w:color w:val="000000" w:themeColor="text1"/>
+        </w:rPr>
+        <w:t>StringTokenizer</w:t>
+      </w:r>
+      <w:proofErr w:type="spellEnd"/>
+      <w:r>
+        <w:rPr>
+          <w:color w:val="000000" w:themeColor="text1"/>
+        </w:rPr>
+        <w:t xml:space="preserve"> class is present inside </w:t>
+      </w:r>
+      <w:proofErr w:type="spellStart"/>
+      <w:proofErr w:type="gramStart"/>
+      <w:r>
+        <w:rPr>
+          <w:b/>
+          <w:bCs/>
+          <w:color w:val="000000" w:themeColor="text1"/>
+        </w:rPr>
+        <w:t>java.util</w:t>
+      </w:r>
+      <w:proofErr w:type="spellEnd"/>
+      <w:proofErr w:type="gramEnd"/>
+      <w:r>
+        <w:rPr>
+          <w:b/>
+          <w:bCs/>
+          <w:color w:val="000000" w:themeColor="text1"/>
+        </w:rPr>
+        <w:t xml:space="preserve"> package</w:t>
       </w:r>
       <w:r>
         <w:rPr>
@@ -14022,7 +15334,21 @@
         <w:rPr>
           <w:color w:val="000000" w:themeColor="text1"/>
         </w:rPr>
-        <w:t>This class is use to store the string into a token (Small part of the string).</w:t>
+        <w:t xml:space="preserve">This class is </w:t>
+      </w:r>
+      <w:proofErr w:type="spellStart"/>
+      <w:r>
+        <w:rPr>
+          <w:color w:val="000000" w:themeColor="text1"/>
+        </w:rPr>
+        <w:t>use</w:t>
+      </w:r>
+      <w:proofErr w:type="spellEnd"/>
+      <w:r>
+        <w:rPr>
+          <w:color w:val="000000" w:themeColor="text1"/>
+        </w:rPr>
+        <w:t xml:space="preserve"> to store the string into a token (Small part of the string).</w:t>
       </w:r>
     </w:p>
     <w:p>
@@ -14040,7 +15366,21 @@
         <w:rPr>
           <w:color w:val="000000" w:themeColor="text1"/>
         </w:rPr>
-        <w:t xml:space="preserve">Inside StringTokenizer you have to provide the string value and the Delimiter to convert string into token. </w:t>
+        <w:t xml:space="preserve">Inside </w:t>
+      </w:r>
+      <w:proofErr w:type="spellStart"/>
+      <w:r>
+        <w:rPr>
+          <w:color w:val="000000" w:themeColor="text1"/>
+        </w:rPr>
+        <w:t>StringTokenizer</w:t>
+      </w:r>
+      <w:proofErr w:type="spellEnd"/>
+      <w:r>
+        <w:rPr>
+          <w:color w:val="000000" w:themeColor="text1"/>
+        </w:rPr>
+        <w:t xml:space="preserve"> you have to provide the string value and the Delimiter to convert string into token. </w:t>
       </w:r>
     </w:p>
     <w:p>
@@ -14069,11 +15409,41 @@
           <w:color w:val="000000" w:themeColor="text1"/>
         </w:rPr>
       </w:pPr>
-      <w:r>
-        <w:rPr>
-          <w:color w:val="000000" w:themeColor="text1"/>
-        </w:rPr>
-        <w:t>StringTokenizer str = new StringTokenizer("23/11/1998", "/");</w:t>
+      <w:proofErr w:type="spellStart"/>
+      <w:r>
+        <w:rPr>
+          <w:color w:val="000000" w:themeColor="text1"/>
+        </w:rPr>
+        <w:t>StringTokenizer</w:t>
+      </w:r>
+      <w:proofErr w:type="spellEnd"/>
+      <w:r>
+        <w:rPr>
+          <w:color w:val="000000" w:themeColor="text1"/>
+        </w:rPr>
+        <w:t xml:space="preserve"> str = new </w:t>
+      </w:r>
+      <w:proofErr w:type="spellStart"/>
+      <w:proofErr w:type="gramStart"/>
+      <w:r>
+        <w:rPr>
+          <w:color w:val="000000" w:themeColor="text1"/>
+        </w:rPr>
+        <w:t>StringTokenizer</w:t>
+      </w:r>
+      <w:proofErr w:type="spellEnd"/>
+      <w:r>
+        <w:rPr>
+          <w:color w:val="000000" w:themeColor="text1"/>
+        </w:rPr>
+        <w:t>(</w:t>
+      </w:r>
+      <w:proofErr w:type="gramEnd"/>
+      <w:r>
+        <w:rPr>
+          <w:color w:val="000000" w:themeColor="text1"/>
+        </w:rPr>
+        <w:t>"23/11/1998", "/");</w:t>
       </w:r>
     </w:p>
     <w:p>
@@ -14432,7 +15802,21 @@
         <w:rPr>
           <w:color w:val="000000" w:themeColor="text1"/>
         </w:rPr>
-        <w:t>Using this class you can accept the value from the user at runtime.</w:t>
+        <w:t xml:space="preserve">Using this </w:t>
+      </w:r>
+      <w:proofErr w:type="gramStart"/>
+      <w:r>
+        <w:rPr>
+          <w:color w:val="000000" w:themeColor="text1"/>
+        </w:rPr>
+        <w:t>class</w:t>
+      </w:r>
+      <w:proofErr w:type="gramEnd"/>
+      <w:r>
+        <w:rPr>
+          <w:color w:val="000000" w:themeColor="text1"/>
+        </w:rPr>
+        <w:t xml:space="preserve"> you can accept the value from the user at runtime.</w:t>
       </w:r>
     </w:p>
     <w:p>
@@ -14539,6 +15923,8 @@
         </w:rPr>
         <w:t xml:space="preserve">Is present inside </w:t>
       </w:r>
+      <w:proofErr w:type="spellStart"/>
+      <w:proofErr w:type="gramStart"/>
       <w:r>
         <w:rPr>
           <w:b/>
@@ -14555,6 +15941,8 @@
         </w:rPr>
         <w:t>util</w:t>
       </w:r>
+      <w:proofErr w:type="spellEnd"/>
+      <w:proofErr w:type="gramEnd"/>
       <w:r>
         <w:rPr>
           <w:b/>
@@ -14653,7 +16041,49 @@
         <w:rPr>
           <w:color w:val="000000" w:themeColor="text1"/>
         </w:rPr>
-        <w:t>In this class there are multiple methods to accepts the put from the user and specific data type has specific methods. Line next(), nextInt(), nextFloat()</w:t>
+        <w:t xml:space="preserve">In this class there are multiple methods to accepts the put from the user and specific data type has specific methods. Line </w:t>
+      </w:r>
+      <w:proofErr w:type="gramStart"/>
+      <w:r>
+        <w:rPr>
+          <w:color w:val="000000" w:themeColor="text1"/>
+        </w:rPr>
+        <w:t>next(</w:t>
+      </w:r>
+      <w:proofErr w:type="gramEnd"/>
+      <w:r>
+        <w:rPr>
+          <w:color w:val="000000" w:themeColor="text1"/>
+        </w:rPr>
+        <w:t xml:space="preserve">), </w:t>
+      </w:r>
+      <w:proofErr w:type="spellStart"/>
+      <w:r>
+        <w:rPr>
+          <w:color w:val="000000" w:themeColor="text1"/>
+        </w:rPr>
+        <w:t>nextInt</w:t>
+      </w:r>
+      <w:proofErr w:type="spellEnd"/>
+      <w:r>
+        <w:rPr>
+          <w:color w:val="000000" w:themeColor="text1"/>
+        </w:rPr>
+        <w:t xml:space="preserve">(), </w:t>
+      </w:r>
+      <w:proofErr w:type="spellStart"/>
+      <w:r>
+        <w:rPr>
+          <w:color w:val="000000" w:themeColor="text1"/>
+        </w:rPr>
+        <w:t>nextFloat</w:t>
+      </w:r>
+      <w:proofErr w:type="spellEnd"/>
+      <w:r>
+        <w:rPr>
+          <w:color w:val="000000" w:themeColor="text1"/>
+        </w:rPr>
+        <w:t>()</w:t>
       </w:r>
     </w:p>
     <w:p>
@@ -14964,7 +16394,21 @@
         <w:rPr>
           <w:color w:val="000000" w:themeColor="text1"/>
         </w:rPr>
-        <w:t>OOPs concepts are use to design and develop application.</w:t>
+        <w:t xml:space="preserve">OOPs concepts are </w:t>
+      </w:r>
+      <w:proofErr w:type="spellStart"/>
+      <w:r>
+        <w:rPr>
+          <w:color w:val="000000" w:themeColor="text1"/>
+        </w:rPr>
+        <w:t>use</w:t>
+      </w:r>
+      <w:proofErr w:type="spellEnd"/>
+      <w:r>
+        <w:rPr>
+          <w:color w:val="000000" w:themeColor="text1"/>
+        </w:rPr>
+        <w:t xml:space="preserve"> to design and develop application.</w:t>
       </w:r>
     </w:p>
     <w:p>
@@ -15893,7 +17337,21 @@
         <w:rPr>
           <w:color w:val="000000" w:themeColor="text1"/>
         </w:rPr>
-        <w:t xml:space="preserve"> If you are not create any super class manually</w:t>
+        <w:t xml:space="preserve"> If you are not </w:t>
+      </w:r>
+      <w:proofErr w:type="gramStart"/>
+      <w:r>
+        <w:rPr>
+          <w:color w:val="000000" w:themeColor="text1"/>
+        </w:rPr>
+        <w:t>create</w:t>
+      </w:r>
+      <w:proofErr w:type="gramEnd"/>
+      <w:r>
+        <w:rPr>
+          <w:color w:val="000000" w:themeColor="text1"/>
+        </w:rPr>
+        <w:t xml:space="preserve"> any super class manually</w:t>
       </w:r>
       <w:r>
         <w:rPr>
@@ -15935,7 +17393,21 @@
         <w:rPr>
           <w:color w:val="000000" w:themeColor="text1"/>
         </w:rPr>
-        <w:t>There are some useful function are there in the Object which will be accessible in every java class.</w:t>
+        <w:t xml:space="preserve">There are some useful </w:t>
+      </w:r>
+      <w:proofErr w:type="gramStart"/>
+      <w:r>
+        <w:rPr>
+          <w:color w:val="000000" w:themeColor="text1"/>
+        </w:rPr>
+        <w:t>function</w:t>
+      </w:r>
+      <w:proofErr w:type="gramEnd"/>
+      <w:r>
+        <w:rPr>
+          <w:color w:val="000000" w:themeColor="text1"/>
+        </w:rPr>
+        <w:t xml:space="preserve"> are there in the Object which will be accessible in every java class.</w:t>
       </w:r>
     </w:p>
     <w:p>
@@ -15964,11 +17436,19 @@
           <w:color w:val="000000" w:themeColor="text1"/>
         </w:rPr>
       </w:pPr>
-      <w:r>
-        <w:rPr>
-          <w:color w:val="000000" w:themeColor="text1"/>
-        </w:rPr>
-        <w:t>equals()</w:t>
+      <w:proofErr w:type="gramStart"/>
+      <w:r>
+        <w:rPr>
+          <w:color w:val="000000" w:themeColor="text1"/>
+        </w:rPr>
+        <w:t>equals(</w:t>
+      </w:r>
+      <w:proofErr w:type="gramEnd"/>
+      <w:r>
+        <w:rPr>
+          <w:color w:val="000000" w:themeColor="text1"/>
+        </w:rPr>
+        <w:t>)</w:t>
       </w:r>
     </w:p>
     <w:p>
@@ -15982,11 +17462,27 @@
           <w:color w:val="000000" w:themeColor="text1"/>
         </w:rPr>
       </w:pPr>
-      <w:r>
-        <w:rPr>
-          <w:color w:val="000000" w:themeColor="text1"/>
-        </w:rPr>
-        <w:t>toString()</w:t>
+      <w:proofErr w:type="spellStart"/>
+      <w:proofErr w:type="gramStart"/>
+      <w:r>
+        <w:rPr>
+          <w:color w:val="000000" w:themeColor="text1"/>
+        </w:rPr>
+        <w:t>toString</w:t>
+      </w:r>
+      <w:proofErr w:type="spellEnd"/>
+      <w:r>
+        <w:rPr>
+          <w:color w:val="000000" w:themeColor="text1"/>
+        </w:rPr>
+        <w:t>(</w:t>
+      </w:r>
+      <w:proofErr w:type="gramEnd"/>
+      <w:r>
+        <w:rPr>
+          <w:color w:val="000000" w:themeColor="text1"/>
+        </w:rPr>
+        <w:t>)</w:t>
       </w:r>
     </w:p>
     <w:p>
@@ -16000,11 +17496,27 @@
           <w:color w:val="000000" w:themeColor="text1"/>
         </w:rPr>
       </w:pPr>
-      <w:r>
-        <w:rPr>
-          <w:color w:val="000000" w:themeColor="text1"/>
-        </w:rPr>
-        <w:t>hashCode()</w:t>
+      <w:proofErr w:type="spellStart"/>
+      <w:proofErr w:type="gramStart"/>
+      <w:r>
+        <w:rPr>
+          <w:color w:val="000000" w:themeColor="text1"/>
+        </w:rPr>
+        <w:t>hashCode</w:t>
+      </w:r>
+      <w:proofErr w:type="spellEnd"/>
+      <w:r>
+        <w:rPr>
+          <w:color w:val="000000" w:themeColor="text1"/>
+        </w:rPr>
+        <w:t>(</w:t>
+      </w:r>
+      <w:proofErr w:type="gramEnd"/>
+      <w:r>
+        <w:rPr>
+          <w:color w:val="000000" w:themeColor="text1"/>
+        </w:rPr>
+        <w:t>)</w:t>
       </w:r>
     </w:p>
     <w:p>
@@ -16018,11 +17530,27 @@
           <w:color w:val="000000" w:themeColor="text1"/>
         </w:rPr>
       </w:pPr>
-      <w:r>
-        <w:rPr>
-          <w:color w:val="000000" w:themeColor="text1"/>
-        </w:rPr>
-        <w:t>getClass()</w:t>
+      <w:proofErr w:type="spellStart"/>
+      <w:proofErr w:type="gramStart"/>
+      <w:r>
+        <w:rPr>
+          <w:color w:val="000000" w:themeColor="text1"/>
+        </w:rPr>
+        <w:t>getClass</w:t>
+      </w:r>
+      <w:proofErr w:type="spellEnd"/>
+      <w:r>
+        <w:rPr>
+          <w:color w:val="000000" w:themeColor="text1"/>
+        </w:rPr>
+        <w:t>(</w:t>
+      </w:r>
+      <w:proofErr w:type="gramEnd"/>
+      <w:r>
+        <w:rPr>
+          <w:color w:val="000000" w:themeColor="text1"/>
+        </w:rPr>
+        <w:t>)</w:t>
       </w:r>
     </w:p>
     <w:p>
@@ -16040,7 +17568,21 @@
         <w:rPr>
           <w:color w:val="000000" w:themeColor="text1"/>
         </w:rPr>
-        <w:t>wait(),wait(long),</w:t>
+        <w:t>wait(</w:t>
+      </w:r>
+      <w:proofErr w:type="gramStart"/>
+      <w:r>
+        <w:rPr>
+          <w:color w:val="000000" w:themeColor="text1"/>
+        </w:rPr>
+        <w:t>),wait</w:t>
+      </w:r>
+      <w:proofErr w:type="gramEnd"/>
+      <w:r>
+        <w:rPr>
+          <w:color w:val="000000" w:themeColor="text1"/>
+        </w:rPr>
+        <w:t>(long),</w:t>
       </w:r>
       <w:r>
         <w:rPr>
@@ -16052,7 +17594,21 @@
         <w:rPr>
           <w:color w:val="000000" w:themeColor="text1"/>
         </w:rPr>
-        <w:t>wait(long,int)</w:t>
+        <w:t>wait(</w:t>
+      </w:r>
+      <w:proofErr w:type="spellStart"/>
+      <w:r>
+        <w:rPr>
+          <w:color w:val="000000" w:themeColor="text1"/>
+        </w:rPr>
+        <w:t>long,int</w:t>
+      </w:r>
+      <w:proofErr w:type="spellEnd"/>
+      <w:r>
+        <w:rPr>
+          <w:color w:val="000000" w:themeColor="text1"/>
+        </w:rPr>
+        <w:t>)</w:t>
       </w:r>
     </w:p>
     <w:p>
@@ -16066,11 +17622,19 @@
           <w:color w:val="000000" w:themeColor="text1"/>
         </w:rPr>
       </w:pPr>
-      <w:r>
-        <w:rPr>
-          <w:color w:val="000000" w:themeColor="text1"/>
-        </w:rPr>
-        <w:t>notify()</w:t>
+      <w:proofErr w:type="gramStart"/>
+      <w:r>
+        <w:rPr>
+          <w:color w:val="000000" w:themeColor="text1"/>
+        </w:rPr>
+        <w:t>notify(</w:t>
+      </w:r>
+      <w:proofErr w:type="gramEnd"/>
+      <w:r>
+        <w:rPr>
+          <w:color w:val="000000" w:themeColor="text1"/>
+        </w:rPr>
+        <w:t>)</w:t>
       </w:r>
     </w:p>
     <w:p>
@@ -16084,11 +17648,27 @@
           <w:color w:val="000000" w:themeColor="text1"/>
         </w:rPr>
       </w:pPr>
-      <w:r>
-        <w:rPr>
-          <w:color w:val="000000" w:themeColor="text1"/>
-        </w:rPr>
-        <w:t xml:space="preserve">notifyAll() </w:t>
+      <w:proofErr w:type="spellStart"/>
+      <w:proofErr w:type="gramStart"/>
+      <w:r>
+        <w:rPr>
+          <w:color w:val="000000" w:themeColor="text1"/>
+        </w:rPr>
+        <w:t>notifyAll</w:t>
+      </w:r>
+      <w:proofErr w:type="spellEnd"/>
+      <w:r>
+        <w:rPr>
+          <w:color w:val="000000" w:themeColor="text1"/>
+        </w:rPr>
+        <w:t>(</w:t>
+      </w:r>
+      <w:proofErr w:type="gramEnd"/>
+      <w:r>
+        <w:rPr>
+          <w:color w:val="000000" w:themeColor="text1"/>
+        </w:rPr>
+        <w:t xml:space="preserve">) </w:t>
       </w:r>
     </w:p>
     <w:p>
@@ -16184,7 +17764,21 @@
         <w:rPr>
           <w:color w:val="000000" w:themeColor="text1"/>
         </w:rPr>
-        <w:t xml:space="preserve">Constructor is use to initialize the instance variable. It construct the memory by initializing the instance variable. </w:t>
+        <w:t xml:space="preserve">Constructor is use to initialize the instance variable. It </w:t>
+      </w:r>
+      <w:proofErr w:type="gramStart"/>
+      <w:r>
+        <w:rPr>
+          <w:color w:val="000000" w:themeColor="text1"/>
+        </w:rPr>
+        <w:t>construct</w:t>
+      </w:r>
+      <w:proofErr w:type="gramEnd"/>
+      <w:r>
+        <w:rPr>
+          <w:color w:val="000000" w:themeColor="text1"/>
+        </w:rPr>
+        <w:t xml:space="preserve"> the memory by initializing the instance variable. </w:t>
       </w:r>
     </w:p>
     <w:p>
@@ -16205,7 +17799,21 @@
         <w:rPr>
           <w:color w:val="000000" w:themeColor="text1"/>
         </w:rPr>
-        <w:t>To Create a constructor you have to follow the rules.</w:t>
+        <w:t xml:space="preserve">To Create a </w:t>
+      </w:r>
+      <w:proofErr w:type="gramStart"/>
+      <w:r>
+        <w:rPr>
+          <w:color w:val="000000" w:themeColor="text1"/>
+        </w:rPr>
+        <w:t>constructor</w:t>
+      </w:r>
+      <w:proofErr w:type="gramEnd"/>
+      <w:r>
+        <w:rPr>
+          <w:color w:val="000000" w:themeColor="text1"/>
+        </w:rPr>
+        <w:t xml:space="preserve"> you have to follow the rules.</w:t>
       </w:r>
       <w:r>
         <w:rPr>
@@ -16434,7 +18042,16 @@
           <w:color w:val="000000" w:themeColor="text1"/>
           <w:u w:val="single"/>
         </w:rPr>
-        <w:t>Super Keyword</w:t>
+        <w:t>s</w:t>
+      </w:r>
+      <w:r>
+        <w:rPr>
+          <w:b/>
+          <w:bCs/>
+          <w:color w:val="000000" w:themeColor="text1"/>
+          <w:u w:val="single"/>
+        </w:rPr>
+        <w:t>uper Keyword</w:t>
       </w:r>
     </w:p>
     <w:p>
@@ -16452,7 +18069,21 @@
         <w:rPr>
           <w:color w:val="000000" w:themeColor="text1"/>
         </w:rPr>
-        <w:t>Using super keyword you can access the properties(variable, method and constructor) of super class.</w:t>
+        <w:t xml:space="preserve">Using super keyword you can access the </w:t>
+      </w:r>
+      <w:proofErr w:type="gramStart"/>
+      <w:r>
+        <w:rPr>
+          <w:color w:val="000000" w:themeColor="text1"/>
+        </w:rPr>
+        <w:t>properties(</w:t>
+      </w:r>
+      <w:proofErr w:type="gramEnd"/>
+      <w:r>
+        <w:rPr>
+          <w:color w:val="000000" w:themeColor="text1"/>
+        </w:rPr>
+        <w:t>variable, method and constructor) of super class.</w:t>
       </w:r>
     </w:p>
     <w:p>
@@ -16488,43 +18119,7 @@
         <w:rPr>
           <w:color w:val="000000" w:themeColor="text1"/>
         </w:rPr>
-        <w:t xml:space="preserve">By default, every child class </w:t>
-      </w:r>
-      <w:r>
-        <w:rPr>
-          <w:color w:val="000000" w:themeColor="text1"/>
-        </w:rPr>
-        <w:t>Constructor</w:t>
-      </w:r>
-      <w:r>
-        <w:rPr>
-          <w:color w:val="000000" w:themeColor="text1"/>
-        </w:rPr>
-        <w:t xml:space="preserve"> calls the super class no-param or default </w:t>
-      </w:r>
-      <w:r>
-        <w:rPr>
-          <w:color w:val="000000" w:themeColor="text1"/>
-        </w:rPr>
-        <w:t>Constructor</w:t>
-      </w:r>
-      <w:r>
-        <w:rPr>
-          <w:color w:val="000000" w:themeColor="text1"/>
-        </w:rPr>
-        <w:t xml:space="preserve">. This is happened because the super keyword will be added as a first line of every sub class </w:t>
-      </w:r>
-      <w:r>
-        <w:rPr>
-          <w:color w:val="000000" w:themeColor="text1"/>
-        </w:rPr>
-        <w:t>Constructor</w:t>
-      </w:r>
-      <w:r>
-        <w:rPr>
-          <w:color w:val="000000" w:themeColor="text1"/>
-        </w:rPr>
-        <w:t>.</w:t>
+        <w:t>By default, every child class Constructor calls the super class no-param or default Constructor. This is happened because the super keyword will be added as a first line of every sub class Constructor.</w:t>
       </w:r>
     </w:p>
     <w:p>
@@ -16542,19 +18137,7 @@
         <w:rPr>
           <w:color w:val="000000" w:themeColor="text1"/>
         </w:rPr>
-        <w:t xml:space="preserve">This default behavior can be change by adding you own super statement as a first statement in a child class </w:t>
-      </w:r>
-      <w:r>
-        <w:rPr>
-          <w:color w:val="000000" w:themeColor="text1"/>
-        </w:rPr>
-        <w:t>Constructor</w:t>
-      </w:r>
-      <w:r>
-        <w:rPr>
-          <w:color w:val="000000" w:themeColor="text1"/>
-        </w:rPr>
-        <w:t>.</w:t>
+        <w:t>This default behavior can be change by adding you own super statement as a first statement in a child class Constructor.</w:t>
       </w:r>
     </w:p>
     <w:p>
@@ -16619,11 +18202,21 @@
           <w:color w:val="000000" w:themeColor="text1"/>
         </w:rPr>
       </w:pPr>
-      <w:r>
-        <w:rPr>
-          <w:color w:val="000000" w:themeColor="text1"/>
-        </w:rPr>
-        <w:t>super.variableName;</w:t>
+      <w:proofErr w:type="spellStart"/>
+      <w:proofErr w:type="gramStart"/>
+      <w:r>
+        <w:rPr>
+          <w:color w:val="000000" w:themeColor="text1"/>
+        </w:rPr>
+        <w:t>super.variableName</w:t>
+      </w:r>
+      <w:proofErr w:type="spellEnd"/>
+      <w:proofErr w:type="gramEnd"/>
+      <w:r>
+        <w:rPr>
+          <w:color w:val="000000" w:themeColor="text1"/>
+        </w:rPr>
+        <w:t>;</w:t>
       </w:r>
     </w:p>
     <w:p>
@@ -16642,6 +18235,519 @@
           <w:color w:val="000000" w:themeColor="text1"/>
         </w:rPr>
         <w:t>Super Keyword to call super class method.</w:t>
+      </w:r>
+    </w:p>
+    <w:p>
+      <w:pPr>
+        <w:pStyle w:val="NoSpacing"/>
+        <w:rPr>
+          <w:color w:val="000000" w:themeColor="text1"/>
+        </w:rPr>
+      </w:pPr>
+    </w:p>
+    <w:p>
+      <w:pPr>
+        <w:rPr>
+          <w:b/>
+          <w:bCs/>
+          <w:color w:val="000000" w:themeColor="text1"/>
+          <w:u w:val="single"/>
+        </w:rPr>
+      </w:pPr>
+      <w:r>
+        <w:rPr>
+          <w:b/>
+          <w:bCs/>
+          <w:color w:val="000000" w:themeColor="text1"/>
+          <w:u w:val="single"/>
+        </w:rPr>
+        <w:br w:type="page"/>
+      </w:r>
+    </w:p>
+    <w:p>
+      <w:pPr>
+        <w:pStyle w:val="NoSpacing"/>
+        <w:rPr>
+          <w:b/>
+          <w:bCs/>
+          <w:color w:val="000000" w:themeColor="text1"/>
+          <w:u w:val="single"/>
+        </w:rPr>
+      </w:pPr>
+      <w:r>
+        <w:rPr>
+          <w:b/>
+          <w:bCs/>
+          <w:color w:val="000000" w:themeColor="text1"/>
+          <w:u w:val="single"/>
+        </w:rPr>
+        <w:lastRenderedPageBreak/>
+        <w:t>t</w:t>
+      </w:r>
+      <w:r>
+        <w:rPr>
+          <w:b/>
+          <w:bCs/>
+          <w:color w:val="000000" w:themeColor="text1"/>
+          <w:u w:val="single"/>
+        </w:rPr>
+        <w:t>his keyword</w:t>
+      </w:r>
+    </w:p>
+    <w:p>
+      <w:pPr>
+        <w:pStyle w:val="NoSpacing"/>
+        <w:numPr>
+          <w:ilvl w:val="0"/>
+          <w:numId w:val="57"/>
+        </w:numPr>
+        <w:rPr>
+          <w:color w:val="000000" w:themeColor="text1"/>
+        </w:rPr>
+      </w:pPr>
+      <w:r>
+        <w:rPr>
+          <w:color w:val="000000" w:themeColor="text1"/>
+        </w:rPr>
+        <w:t xml:space="preserve">Using this </w:t>
+      </w:r>
+      <w:r>
+        <w:rPr>
+          <w:color w:val="000000" w:themeColor="text1"/>
+        </w:rPr>
+        <w:t>keyword,</w:t>
+      </w:r>
+      <w:r>
+        <w:rPr>
+          <w:color w:val="000000" w:themeColor="text1"/>
+        </w:rPr>
+        <w:t xml:space="preserve"> you can access the properties</w:t>
+      </w:r>
+      <w:r>
+        <w:rPr>
+          <w:color w:val="000000" w:themeColor="text1"/>
+        </w:rPr>
+        <w:t xml:space="preserve"> </w:t>
+      </w:r>
+      <w:r>
+        <w:rPr>
+          <w:color w:val="000000" w:themeColor="text1"/>
+        </w:rPr>
+        <w:t>(constructor, variable and method) of the same class.</w:t>
+      </w:r>
+    </w:p>
+    <w:p>
+      <w:pPr>
+        <w:pStyle w:val="NoSpacing"/>
+        <w:numPr>
+          <w:ilvl w:val="0"/>
+          <w:numId w:val="57"/>
+        </w:numPr>
+        <w:rPr>
+          <w:color w:val="000000" w:themeColor="text1"/>
+        </w:rPr>
+      </w:pPr>
+      <w:r>
+        <w:rPr>
+          <w:color w:val="000000" w:themeColor="text1"/>
+        </w:rPr>
+        <w:t>this is the current class object</w:t>
+      </w:r>
+    </w:p>
+    <w:p>
+      <w:pPr>
+        <w:pStyle w:val="NoSpacing"/>
+        <w:numPr>
+          <w:ilvl w:val="0"/>
+          <w:numId w:val="57"/>
+        </w:numPr>
+        <w:rPr>
+          <w:color w:val="000000" w:themeColor="text1"/>
+        </w:rPr>
+      </w:pPr>
+      <w:r>
+        <w:rPr>
+          <w:color w:val="000000" w:themeColor="text1"/>
+        </w:rPr>
+        <w:t>t</w:t>
+      </w:r>
+      <w:r>
+        <w:rPr>
+          <w:color w:val="000000" w:themeColor="text1"/>
+        </w:rPr>
+        <w:t>his keyword to access the constructor</w:t>
+      </w:r>
+    </w:p>
+    <w:p>
+      <w:pPr>
+        <w:pStyle w:val="NoSpacing"/>
+        <w:numPr>
+          <w:ilvl w:val="1"/>
+          <w:numId w:val="57"/>
+        </w:numPr>
+        <w:rPr>
+          <w:color w:val="000000" w:themeColor="text1"/>
+        </w:rPr>
+      </w:pPr>
+      <w:r>
+        <w:rPr>
+          <w:color w:val="000000" w:themeColor="text1"/>
+        </w:rPr>
+        <w:t xml:space="preserve"> </w:t>
+      </w:r>
+      <w:r>
+        <w:rPr>
+          <w:color w:val="000000" w:themeColor="text1"/>
+        </w:rPr>
+        <w:t xml:space="preserve">using this </w:t>
+      </w:r>
+      <w:proofErr w:type="gramStart"/>
+      <w:r>
+        <w:rPr>
+          <w:color w:val="000000" w:themeColor="text1"/>
+        </w:rPr>
+        <w:t>keyword</w:t>
+      </w:r>
+      <w:proofErr w:type="gramEnd"/>
+      <w:r>
+        <w:rPr>
+          <w:color w:val="000000" w:themeColor="text1"/>
+        </w:rPr>
+        <w:t xml:space="preserve"> you can call the one constructor from another constructor of the same class.</w:t>
+      </w:r>
+    </w:p>
+    <w:p>
+      <w:pPr>
+        <w:pStyle w:val="NoSpacing"/>
+        <w:numPr>
+          <w:ilvl w:val="1"/>
+          <w:numId w:val="57"/>
+        </w:numPr>
+        <w:rPr>
+          <w:color w:val="000000" w:themeColor="text1"/>
+        </w:rPr>
+      </w:pPr>
+      <w:r>
+        <w:rPr>
+          <w:color w:val="000000" w:themeColor="text1"/>
+        </w:rPr>
+        <w:t xml:space="preserve">Once class </w:t>
+      </w:r>
+      <w:r>
+        <w:rPr>
+          <w:color w:val="000000" w:themeColor="text1"/>
+        </w:rPr>
+        <w:t xml:space="preserve">constructor </w:t>
+      </w:r>
+      <w:r>
+        <w:rPr>
+          <w:color w:val="000000" w:themeColor="text1"/>
+        </w:rPr>
+        <w:t xml:space="preserve">can only call </w:t>
+      </w:r>
+      <w:r>
+        <w:rPr>
+          <w:color w:val="000000" w:themeColor="text1"/>
+        </w:rPr>
+        <w:t>from</w:t>
+      </w:r>
+      <w:r>
+        <w:rPr>
+          <w:color w:val="000000" w:themeColor="text1"/>
+        </w:rPr>
+        <w:t xml:space="preserve"> </w:t>
+      </w:r>
+      <w:r>
+        <w:rPr>
+          <w:color w:val="000000" w:themeColor="text1"/>
+        </w:rPr>
+        <w:t>another</w:t>
+      </w:r>
+      <w:r>
+        <w:rPr>
+          <w:color w:val="000000" w:themeColor="text1"/>
+        </w:rPr>
+        <w:t xml:space="preserve"> constructor.</w:t>
+      </w:r>
+    </w:p>
+    <w:p>
+      <w:pPr>
+        <w:pStyle w:val="NoSpacing"/>
+        <w:numPr>
+          <w:ilvl w:val="1"/>
+          <w:numId w:val="57"/>
+        </w:numPr>
+        <w:rPr>
+          <w:color w:val="000000" w:themeColor="text1"/>
+        </w:rPr>
+      </w:pPr>
+      <w:r>
+        <w:rPr>
+          <w:color w:val="000000" w:themeColor="text1"/>
+        </w:rPr>
+        <w:t xml:space="preserve">You cannot </w:t>
+      </w:r>
+      <w:r>
+        <w:rPr>
+          <w:color w:val="000000" w:themeColor="text1"/>
+        </w:rPr>
+        <w:t>call</w:t>
+      </w:r>
+      <w:r>
+        <w:rPr>
+          <w:color w:val="000000" w:themeColor="text1"/>
+        </w:rPr>
+        <w:t xml:space="preserve"> </w:t>
+      </w:r>
+      <w:r>
+        <w:rPr>
+          <w:color w:val="000000" w:themeColor="text1"/>
+        </w:rPr>
+        <w:t>constructor</w:t>
+      </w:r>
+      <w:r>
+        <w:rPr>
+          <w:color w:val="000000" w:themeColor="text1"/>
+        </w:rPr>
+        <w:t xml:space="preserve"> from the method.</w:t>
+      </w:r>
+    </w:p>
+    <w:p>
+      <w:pPr>
+        <w:pStyle w:val="NoSpacing"/>
+        <w:numPr>
+          <w:ilvl w:val="1"/>
+          <w:numId w:val="57"/>
+        </w:numPr>
+        <w:rPr>
+          <w:color w:val="000000" w:themeColor="text1"/>
+        </w:rPr>
+      </w:pPr>
+      <w:r>
+        <w:rPr>
+          <w:color w:val="000000" w:themeColor="text1"/>
+        </w:rPr>
+        <w:t>C</w:t>
+      </w:r>
+      <w:r>
+        <w:rPr>
+          <w:color w:val="000000" w:themeColor="text1"/>
+        </w:rPr>
+        <w:t>onstructor</w:t>
+      </w:r>
+      <w:r>
+        <w:rPr>
+          <w:color w:val="000000" w:themeColor="text1"/>
+        </w:rPr>
+        <w:t xml:space="preserve"> calling line must be a first statement in a </w:t>
+      </w:r>
+      <w:r>
+        <w:rPr>
+          <w:color w:val="000000" w:themeColor="text1"/>
+        </w:rPr>
+        <w:t>constructor</w:t>
+      </w:r>
+      <w:r>
+        <w:rPr>
+          <w:color w:val="000000" w:themeColor="text1"/>
+        </w:rPr>
+        <w:t xml:space="preserve">. </w:t>
+      </w:r>
+    </w:p>
+    <w:p>
+      <w:pPr>
+        <w:pStyle w:val="NoSpacing"/>
+        <w:numPr>
+          <w:ilvl w:val="1"/>
+          <w:numId w:val="57"/>
+        </w:numPr>
+        <w:rPr>
+          <w:color w:val="000000" w:themeColor="text1"/>
+        </w:rPr>
+      </w:pPr>
+      <w:r>
+        <w:rPr>
+          <w:color w:val="000000" w:themeColor="text1"/>
+        </w:rPr>
+        <w:t>You cannot use super and this keyword to call constructor at a same time.</w:t>
+      </w:r>
+    </w:p>
+    <w:p>
+      <w:pPr>
+        <w:pStyle w:val="NoSpacing"/>
+        <w:rPr>
+          <w:color w:val="000000" w:themeColor="text1"/>
+        </w:rPr>
+      </w:pPr>
+    </w:p>
+    <w:p>
+      <w:pPr>
+        <w:pStyle w:val="NoSpacing"/>
+        <w:rPr>
+          <w:color w:val="000000" w:themeColor="text1"/>
+        </w:rPr>
+      </w:pPr>
+    </w:p>
+    <w:p>
+      <w:pPr>
+        <w:pStyle w:val="NoSpacing"/>
+        <w:rPr>
+          <w:color w:val="000000" w:themeColor="text1"/>
+        </w:rPr>
+      </w:pPr>
+      <w:r>
+        <w:rPr>
+          <w:color w:val="000000" w:themeColor="text1"/>
+        </w:rPr>
+        <w:t>Final Keyword.</w:t>
+      </w:r>
+    </w:p>
+    <w:p>
+      <w:pPr>
+        <w:pStyle w:val="NoSpacing"/>
+        <w:numPr>
+          <w:ilvl w:val="0"/>
+          <w:numId w:val="58"/>
+        </w:numPr>
+        <w:rPr>
+          <w:color w:val="000000" w:themeColor="text1"/>
+        </w:rPr>
+      </w:pPr>
+      <w:r>
+        <w:rPr>
+          <w:color w:val="000000" w:themeColor="text1"/>
+        </w:rPr>
+        <w:t>Final Keyword is use to create a constant.</w:t>
+      </w:r>
+    </w:p>
+    <w:p>
+      <w:pPr>
+        <w:pStyle w:val="NoSpacing"/>
+        <w:numPr>
+          <w:ilvl w:val="0"/>
+          <w:numId w:val="58"/>
+        </w:numPr>
+        <w:rPr>
+          <w:color w:val="000000" w:themeColor="text1"/>
+        </w:rPr>
+      </w:pPr>
+      <w:r>
+        <w:rPr>
+          <w:color w:val="000000" w:themeColor="text1"/>
+        </w:rPr>
+        <w:t>Constant means the value never change (fixed values).</w:t>
+      </w:r>
+    </w:p>
+    <w:p>
+      <w:pPr>
+        <w:pStyle w:val="NoSpacing"/>
+        <w:numPr>
+          <w:ilvl w:val="0"/>
+          <w:numId w:val="58"/>
+        </w:numPr>
+        <w:rPr>
+          <w:color w:val="000000" w:themeColor="text1"/>
+        </w:rPr>
+      </w:pPr>
+      <w:r>
+        <w:rPr>
+          <w:color w:val="000000" w:themeColor="text1"/>
+        </w:rPr>
+        <w:t>Final keyword can be use for a variable, method, class</w:t>
+      </w:r>
+      <w:r>
+        <w:rPr>
+          <w:color w:val="000000" w:themeColor="text1"/>
+        </w:rPr>
+        <w:t>.</w:t>
+      </w:r>
+    </w:p>
+    <w:p>
+      <w:pPr>
+        <w:pStyle w:val="NoSpacing"/>
+        <w:numPr>
+          <w:ilvl w:val="0"/>
+          <w:numId w:val="58"/>
+        </w:numPr>
+        <w:rPr>
+          <w:color w:val="000000" w:themeColor="text1"/>
+        </w:rPr>
+      </w:pPr>
+      <w:r>
+        <w:rPr>
+          <w:color w:val="000000" w:themeColor="text1"/>
+        </w:rPr>
+        <w:t>Final Vari</w:t>
+      </w:r>
+      <w:r>
+        <w:rPr>
+          <w:color w:val="000000" w:themeColor="text1"/>
+        </w:rPr>
+        <w:t>a</w:t>
+      </w:r>
+      <w:r>
+        <w:rPr>
+          <w:color w:val="000000" w:themeColor="text1"/>
+        </w:rPr>
+        <w:t>ble:</w:t>
+      </w:r>
+    </w:p>
+    <w:p>
+      <w:pPr>
+        <w:pStyle w:val="NoSpacing"/>
+        <w:numPr>
+          <w:ilvl w:val="1"/>
+          <w:numId w:val="58"/>
+        </w:numPr>
+        <w:rPr>
+          <w:color w:val="000000" w:themeColor="text1"/>
+        </w:rPr>
+      </w:pPr>
+    </w:p>
+    <w:p>
+      <w:pPr>
+        <w:pStyle w:val="NoSpacing"/>
+        <w:rPr>
+          <w:color w:val="000000" w:themeColor="text1"/>
+        </w:rPr>
+      </w:pPr>
+    </w:p>
+    <w:p>
+      <w:pPr>
+        <w:pStyle w:val="NoSpacing"/>
+        <w:rPr>
+          <w:color w:val="000000" w:themeColor="text1"/>
+        </w:rPr>
+      </w:pPr>
+    </w:p>
+    <w:p>
+      <w:pPr>
+        <w:pStyle w:val="NoSpacing"/>
+        <w:rPr>
+          <w:color w:val="000000" w:themeColor="text1"/>
+        </w:rPr>
+      </w:pPr>
+    </w:p>
+    <w:p>
+      <w:pPr>
+        <w:pStyle w:val="NoSpacing"/>
+        <w:rPr>
+          <w:color w:val="000000" w:themeColor="text1"/>
+        </w:rPr>
+      </w:pPr>
+    </w:p>
+    <w:p>
+      <w:pPr>
+        <w:pStyle w:val="NoSpacing"/>
+        <w:rPr>
+          <w:color w:val="000000" w:themeColor="text1"/>
+        </w:rPr>
+      </w:pPr>
+      <w:r>
+        <w:rPr>
+          <w:color w:val="000000" w:themeColor="text1"/>
+        </w:rPr>
+        <w:t>Static Keyword.</w:t>
       </w:r>
     </w:p>
     <w:sectPr>
@@ -18264,6 +20370,95 @@
     </w:lvl>
   </w:abstractNum>
   <w:abstractNum w:abstractNumId="18" w15:restartNumberingAfterBreak="0">
+    <w:nsid w:val="38F55088"/>
+    <w:multiLevelType w:val="hybridMultilevel"/>
+    <w:tmpl w:val="EF1C9486"/>
+    <w:lvl w:ilvl="0" w:tplc="7F7650AA">
+      <w:start w:val="1"/>
+      <w:numFmt w:val="decimal"/>
+      <w:lvlText w:val="%1."/>
+      <w:lvlJc w:val="left"/>
+      <w:pPr>
+        <w:ind w:left="720" w:hanging="360"/>
+      </w:pPr>
+      <w:rPr>
+        <w:rFonts w:hint="default"/>
+      </w:rPr>
+    </w:lvl>
+    <w:lvl w:ilvl="1" w:tplc="04090019">
+      <w:start w:val="1"/>
+      <w:numFmt w:val="lowerLetter"/>
+      <w:lvlText w:val="%2."/>
+      <w:lvlJc w:val="left"/>
+      <w:pPr>
+        <w:ind w:left="1440" w:hanging="360"/>
+      </w:pPr>
+    </w:lvl>
+    <w:lvl w:ilvl="2" w:tplc="0409001B" w:tentative="1">
+      <w:start w:val="1"/>
+      <w:numFmt w:val="lowerRoman"/>
+      <w:lvlText w:val="%3."/>
+      <w:lvlJc w:val="right"/>
+      <w:pPr>
+        <w:ind w:left="2160" w:hanging="180"/>
+      </w:pPr>
+    </w:lvl>
+    <w:lvl w:ilvl="3" w:tplc="0409000F" w:tentative="1">
+      <w:start w:val="1"/>
+      <w:numFmt w:val="decimal"/>
+      <w:lvlText w:val="%4."/>
+      <w:lvlJc w:val="left"/>
+      <w:pPr>
+        <w:ind w:left="2880" w:hanging="360"/>
+      </w:pPr>
+    </w:lvl>
+    <w:lvl w:ilvl="4" w:tplc="04090019" w:tentative="1">
+      <w:start w:val="1"/>
+      <w:numFmt w:val="lowerLetter"/>
+      <w:lvlText w:val="%5."/>
+      <w:lvlJc w:val="left"/>
+      <w:pPr>
+        <w:ind w:left="3600" w:hanging="360"/>
+      </w:pPr>
+    </w:lvl>
+    <w:lvl w:ilvl="5" w:tplc="0409001B" w:tentative="1">
+      <w:start w:val="1"/>
+      <w:numFmt w:val="lowerRoman"/>
+      <w:lvlText w:val="%6."/>
+      <w:lvlJc w:val="right"/>
+      <w:pPr>
+        <w:ind w:left="4320" w:hanging="180"/>
+      </w:pPr>
+    </w:lvl>
+    <w:lvl w:ilvl="6" w:tplc="0409000F" w:tentative="1">
+      <w:start w:val="1"/>
+      <w:numFmt w:val="decimal"/>
+      <w:lvlText w:val="%7."/>
+      <w:lvlJc w:val="left"/>
+      <w:pPr>
+        <w:ind w:left="5040" w:hanging="360"/>
+      </w:pPr>
+    </w:lvl>
+    <w:lvl w:ilvl="7" w:tplc="04090019" w:tentative="1">
+      <w:start w:val="1"/>
+      <w:numFmt w:val="lowerLetter"/>
+      <w:lvlText w:val="%8."/>
+      <w:lvlJc w:val="left"/>
+      <w:pPr>
+        <w:ind w:left="5760" w:hanging="360"/>
+      </w:pPr>
+    </w:lvl>
+    <w:lvl w:ilvl="8" w:tplc="0409001B" w:tentative="1">
+      <w:start w:val="1"/>
+      <w:numFmt w:val="lowerRoman"/>
+      <w:lvlText w:val="%9."/>
+      <w:lvlJc w:val="right"/>
+      <w:pPr>
+        <w:ind w:left="6480" w:hanging="180"/>
+      </w:pPr>
+    </w:lvl>
+  </w:abstractNum>
+  <w:abstractNum w:abstractNumId="19" w15:restartNumberingAfterBreak="0">
     <w:nsid w:val="3ACC51D8"/>
     <w:multiLevelType w:val="hybridMultilevel"/>
     <w:tmpl w:val="79D4525E"/>
@@ -18352,7 +20547,7 @@
       </w:pPr>
     </w:lvl>
   </w:abstractNum>
-  <w:abstractNum w:abstractNumId="19" w15:restartNumberingAfterBreak="0">
+  <w:abstractNum w:abstractNumId="20" w15:restartNumberingAfterBreak="0">
     <w:nsid w:val="3B1E2F07"/>
     <w:multiLevelType w:val="hybridMultilevel"/>
     <w:tmpl w:val="0BE6F29C"/>
@@ -18441,7 +20636,7 @@
       </w:pPr>
     </w:lvl>
   </w:abstractNum>
-  <w:abstractNum w:abstractNumId="20" w15:restartNumberingAfterBreak="0">
+  <w:abstractNum w:abstractNumId="21" w15:restartNumberingAfterBreak="0">
     <w:nsid w:val="3CBC2B45"/>
     <w:multiLevelType w:val="hybridMultilevel"/>
     <w:tmpl w:val="EE142824"/>
@@ -18530,7 +20725,7 @@
       </w:pPr>
     </w:lvl>
   </w:abstractNum>
-  <w:abstractNum w:abstractNumId="21" w15:restartNumberingAfterBreak="0">
+  <w:abstractNum w:abstractNumId="22" w15:restartNumberingAfterBreak="0">
     <w:nsid w:val="3E24270B"/>
     <w:multiLevelType w:val="hybridMultilevel"/>
     <w:tmpl w:val="D1E60D8C"/>
@@ -18619,7 +20814,7 @@
       </w:pPr>
     </w:lvl>
   </w:abstractNum>
-  <w:abstractNum w:abstractNumId="22" w15:restartNumberingAfterBreak="0">
+  <w:abstractNum w:abstractNumId="23" w15:restartNumberingAfterBreak="0">
     <w:nsid w:val="40AA79E2"/>
     <w:multiLevelType w:val="hybridMultilevel"/>
     <w:tmpl w:val="88409F3C"/>
@@ -18708,7 +20903,7 @@
       </w:pPr>
     </w:lvl>
   </w:abstractNum>
-  <w:abstractNum w:abstractNumId="23" w15:restartNumberingAfterBreak="0">
+  <w:abstractNum w:abstractNumId="24" w15:restartNumberingAfterBreak="0">
     <w:nsid w:val="418C57F0"/>
     <w:multiLevelType w:val="hybridMultilevel"/>
     <w:tmpl w:val="49CA4B68"/>
@@ -18797,7 +20992,7 @@
       </w:pPr>
     </w:lvl>
   </w:abstractNum>
-  <w:abstractNum w:abstractNumId="24" w15:restartNumberingAfterBreak="0">
+  <w:abstractNum w:abstractNumId="25" w15:restartNumberingAfterBreak="0">
     <w:nsid w:val="455F1847"/>
     <w:multiLevelType w:val="hybridMultilevel"/>
     <w:tmpl w:val="AF583A9C"/>
@@ -18886,7 +21081,7 @@
       </w:pPr>
     </w:lvl>
   </w:abstractNum>
-  <w:abstractNum w:abstractNumId="25" w15:restartNumberingAfterBreak="0">
+  <w:abstractNum w:abstractNumId="26" w15:restartNumberingAfterBreak="0">
     <w:nsid w:val="479F66F8"/>
     <w:multiLevelType w:val="hybridMultilevel"/>
     <w:tmpl w:val="C90C9000"/>
@@ -18975,7 +21170,96 @@
       </w:pPr>
     </w:lvl>
   </w:abstractNum>
-  <w:abstractNum w:abstractNumId="26" w15:restartNumberingAfterBreak="0">
+  <w:abstractNum w:abstractNumId="27" w15:restartNumberingAfterBreak="0">
+    <w:nsid w:val="4B1A5628"/>
+    <w:multiLevelType w:val="hybridMultilevel"/>
+    <w:tmpl w:val="77F8F440"/>
+    <w:lvl w:ilvl="0" w:tplc="DDC0C314">
+      <w:start w:val="1"/>
+      <w:numFmt w:val="decimal"/>
+      <w:lvlText w:val="%1."/>
+      <w:lvlJc w:val="left"/>
+      <w:pPr>
+        <w:ind w:left="720" w:hanging="360"/>
+      </w:pPr>
+      <w:rPr>
+        <w:rFonts w:hint="default"/>
+      </w:rPr>
+    </w:lvl>
+    <w:lvl w:ilvl="1" w:tplc="04090019">
+      <w:start w:val="1"/>
+      <w:numFmt w:val="lowerLetter"/>
+      <w:lvlText w:val="%2."/>
+      <w:lvlJc w:val="left"/>
+      <w:pPr>
+        <w:ind w:left="1440" w:hanging="360"/>
+      </w:pPr>
+    </w:lvl>
+    <w:lvl w:ilvl="2" w:tplc="0409001B" w:tentative="1">
+      <w:start w:val="1"/>
+      <w:numFmt w:val="lowerRoman"/>
+      <w:lvlText w:val="%3."/>
+      <w:lvlJc w:val="right"/>
+      <w:pPr>
+        <w:ind w:left="2160" w:hanging="180"/>
+      </w:pPr>
+    </w:lvl>
+    <w:lvl w:ilvl="3" w:tplc="0409000F" w:tentative="1">
+      <w:start w:val="1"/>
+      <w:numFmt w:val="decimal"/>
+      <w:lvlText w:val="%4."/>
+      <w:lvlJc w:val="left"/>
+      <w:pPr>
+        <w:ind w:left="2880" w:hanging="360"/>
+      </w:pPr>
+    </w:lvl>
+    <w:lvl w:ilvl="4" w:tplc="04090019" w:tentative="1">
+      <w:start w:val="1"/>
+      <w:numFmt w:val="lowerLetter"/>
+      <w:lvlText w:val="%5."/>
+      <w:lvlJc w:val="left"/>
+      <w:pPr>
+        <w:ind w:left="3600" w:hanging="360"/>
+      </w:pPr>
+    </w:lvl>
+    <w:lvl w:ilvl="5" w:tplc="0409001B" w:tentative="1">
+      <w:start w:val="1"/>
+      <w:numFmt w:val="lowerRoman"/>
+      <w:lvlText w:val="%6."/>
+      <w:lvlJc w:val="right"/>
+      <w:pPr>
+        <w:ind w:left="4320" w:hanging="180"/>
+      </w:pPr>
+    </w:lvl>
+    <w:lvl w:ilvl="6" w:tplc="0409000F" w:tentative="1">
+      <w:start w:val="1"/>
+      <w:numFmt w:val="decimal"/>
+      <w:lvlText w:val="%7."/>
+      <w:lvlJc w:val="left"/>
+      <w:pPr>
+        <w:ind w:left="5040" w:hanging="360"/>
+      </w:pPr>
+    </w:lvl>
+    <w:lvl w:ilvl="7" w:tplc="04090019" w:tentative="1">
+      <w:start w:val="1"/>
+      <w:numFmt w:val="lowerLetter"/>
+      <w:lvlText w:val="%8."/>
+      <w:lvlJc w:val="left"/>
+      <w:pPr>
+        <w:ind w:left="5760" w:hanging="360"/>
+      </w:pPr>
+    </w:lvl>
+    <w:lvl w:ilvl="8" w:tplc="0409001B" w:tentative="1">
+      <w:start w:val="1"/>
+      <w:numFmt w:val="lowerRoman"/>
+      <w:lvlText w:val="%9."/>
+      <w:lvlJc w:val="right"/>
+      <w:pPr>
+        <w:ind w:left="6480" w:hanging="180"/>
+      </w:pPr>
+    </w:lvl>
+  </w:abstractNum>
+  <w:abstractNum w:abstractNumId="28" w15:restartNumberingAfterBreak="0">
     <w:nsid w:val="4D020622"/>
     <w:multiLevelType w:val="hybridMultilevel"/>
     <w:tmpl w:val="ACC0CBB4"/>
@@ -19064,7 +21348,7 @@
       </w:pPr>
     </w:lvl>
   </w:abstractNum>
-  <w:abstractNum w:abstractNumId="27" w15:restartNumberingAfterBreak="0">
+  <w:abstractNum w:abstractNumId="29" w15:restartNumberingAfterBreak="0">
     <w:nsid w:val="4D1A268D"/>
     <w:multiLevelType w:val="hybridMultilevel"/>
     <w:tmpl w:val="F118EC4C"/>
@@ -19177,7 +21461,7 @@
       </w:rPr>
     </w:lvl>
   </w:abstractNum>
-  <w:abstractNum w:abstractNumId="28" w15:restartNumberingAfterBreak="0">
+  <w:abstractNum w:abstractNumId="30" w15:restartNumberingAfterBreak="0">
     <w:nsid w:val="4E322B47"/>
     <w:multiLevelType w:val="hybridMultilevel"/>
     <w:tmpl w:val="0D34C8F8"/>
@@ -19266,7 +21550,7 @@
       </w:pPr>
     </w:lvl>
   </w:abstractNum>
-  <w:abstractNum w:abstractNumId="29" w15:restartNumberingAfterBreak="0">
+  <w:abstractNum w:abstractNumId="31" w15:restartNumberingAfterBreak="0">
     <w:nsid w:val="50830741"/>
     <w:multiLevelType w:val="hybridMultilevel"/>
     <w:tmpl w:val="FBB27CA6"/>
@@ -19357,7 +21641,7 @@
       </w:pPr>
     </w:lvl>
   </w:abstractNum>
-  <w:abstractNum w:abstractNumId="30" w15:restartNumberingAfterBreak="0">
+  <w:abstractNum w:abstractNumId="32" w15:restartNumberingAfterBreak="0">
     <w:nsid w:val="56AB199B"/>
     <w:multiLevelType w:val="hybridMultilevel"/>
     <w:tmpl w:val="2758CEEE"/>
@@ -19446,7 +21730,7 @@
       </w:pPr>
     </w:lvl>
   </w:abstractNum>
-  <w:abstractNum w:abstractNumId="31" w15:restartNumberingAfterBreak="0">
+  <w:abstractNum w:abstractNumId="33" w15:restartNumberingAfterBreak="0">
     <w:nsid w:val="57CE425A"/>
     <w:multiLevelType w:val="hybridMultilevel"/>
     <w:tmpl w:val="7D06C980"/>
@@ -19535,7 +21819,7 @@
       </w:pPr>
     </w:lvl>
   </w:abstractNum>
-  <w:abstractNum w:abstractNumId="32" w15:restartNumberingAfterBreak="0">
+  <w:abstractNum w:abstractNumId="34" w15:restartNumberingAfterBreak="0">
     <w:nsid w:val="5BEA6688"/>
     <w:multiLevelType w:val="hybridMultilevel"/>
     <w:tmpl w:val="C1708EDE"/>
@@ -19624,7 +21908,7 @@
       </w:pPr>
     </w:lvl>
   </w:abstractNum>
-  <w:abstractNum w:abstractNumId="33" w15:restartNumberingAfterBreak="0">
+  <w:abstractNum w:abstractNumId="35" w15:restartNumberingAfterBreak="0">
     <w:nsid w:val="5C9174DE"/>
     <w:multiLevelType w:val="hybridMultilevel"/>
     <w:tmpl w:val="E30E1DEA"/>
@@ -19713,7 +21997,7 @@
       </w:pPr>
     </w:lvl>
   </w:abstractNum>
-  <w:abstractNum w:abstractNumId="34" w15:restartNumberingAfterBreak="0">
+  <w:abstractNum w:abstractNumId="36" w15:restartNumberingAfterBreak="0">
     <w:nsid w:val="5D2815AF"/>
     <w:multiLevelType w:val="hybridMultilevel"/>
     <w:tmpl w:val="01B826F8"/>
@@ -19802,7 +22086,7 @@
       </w:pPr>
     </w:lvl>
   </w:abstractNum>
-  <w:abstractNum w:abstractNumId="35" w15:restartNumberingAfterBreak="0">
+  <w:abstractNum w:abstractNumId="37" w15:restartNumberingAfterBreak="0">
     <w:nsid w:val="5D8A536C"/>
     <w:multiLevelType w:val="hybridMultilevel"/>
     <w:tmpl w:val="244E4578"/>
@@ -19891,7 +22175,7 @@
       </w:pPr>
     </w:lvl>
   </w:abstractNum>
-  <w:abstractNum w:abstractNumId="36" w15:restartNumberingAfterBreak="0">
+  <w:abstractNum w:abstractNumId="38" w15:restartNumberingAfterBreak="0">
     <w:nsid w:val="5EF51AF6"/>
     <w:multiLevelType w:val="hybridMultilevel"/>
     <w:tmpl w:val="2BDAB354"/>
@@ -19980,7 +22264,7 @@
       </w:pPr>
     </w:lvl>
   </w:abstractNum>
-  <w:abstractNum w:abstractNumId="37" w15:restartNumberingAfterBreak="0">
+  <w:abstractNum w:abstractNumId="39" w15:restartNumberingAfterBreak="0">
     <w:nsid w:val="603A5D32"/>
     <w:multiLevelType w:val="hybridMultilevel"/>
     <w:tmpl w:val="85EC5506"/>
@@ -20069,7 +22353,7 @@
       </w:pPr>
     </w:lvl>
   </w:abstractNum>
-  <w:abstractNum w:abstractNumId="38" w15:restartNumberingAfterBreak="0">
+  <w:abstractNum w:abstractNumId="40" w15:restartNumberingAfterBreak="0">
     <w:nsid w:val="621E5ED5"/>
     <w:multiLevelType w:val="hybridMultilevel"/>
     <w:tmpl w:val="00F071D0"/>
@@ -20158,7 +22442,7 @@
       </w:pPr>
     </w:lvl>
   </w:abstractNum>
-  <w:abstractNum w:abstractNumId="39" w15:restartNumberingAfterBreak="0">
+  <w:abstractNum w:abstractNumId="41" w15:restartNumberingAfterBreak="0">
     <w:nsid w:val="66884B3F"/>
     <w:multiLevelType w:val="hybridMultilevel"/>
     <w:tmpl w:val="ED8A7856"/>
@@ -20247,7 +22531,7 @@
       </w:pPr>
     </w:lvl>
   </w:abstractNum>
-  <w:abstractNum w:abstractNumId="40" w15:restartNumberingAfterBreak="0">
+  <w:abstractNum w:abstractNumId="42" w15:restartNumberingAfterBreak="0">
     <w:nsid w:val="69E84762"/>
     <w:multiLevelType w:val="hybridMultilevel"/>
     <w:tmpl w:val="4C3AC66C"/>
@@ -20336,7 +22620,7 @@
       </w:pPr>
     </w:lvl>
   </w:abstractNum>
-  <w:abstractNum w:abstractNumId="41" w15:restartNumberingAfterBreak="0">
+  <w:abstractNum w:abstractNumId="43" w15:restartNumberingAfterBreak="0">
     <w:nsid w:val="6CE26D46"/>
     <w:multiLevelType w:val="hybridMultilevel"/>
     <w:tmpl w:val="54B8B17E"/>
@@ -20425,7 +22709,7 @@
       </w:pPr>
     </w:lvl>
   </w:abstractNum>
-  <w:abstractNum w:abstractNumId="42" w15:restartNumberingAfterBreak="0">
+  <w:abstractNum w:abstractNumId="44" w15:restartNumberingAfterBreak="0">
     <w:nsid w:val="6EC24C8F"/>
     <w:multiLevelType w:val="hybridMultilevel"/>
     <w:tmpl w:val="FDB83334"/>
@@ -20514,7 +22798,7 @@
       </w:pPr>
     </w:lvl>
   </w:abstractNum>
-  <w:abstractNum w:abstractNumId="43" w15:restartNumberingAfterBreak="0">
+  <w:abstractNum w:abstractNumId="45" w15:restartNumberingAfterBreak="0">
     <w:nsid w:val="6F002CAD"/>
     <w:multiLevelType w:val="hybridMultilevel"/>
     <w:tmpl w:val="5FE44604"/>
@@ -20603,7 +22887,7 @@
       </w:pPr>
     </w:lvl>
   </w:abstractNum>
-  <w:abstractNum w:abstractNumId="44" w15:restartNumberingAfterBreak="0">
+  <w:abstractNum w:abstractNumId="46" w15:restartNumberingAfterBreak="0">
     <w:nsid w:val="6FF26D52"/>
     <w:multiLevelType w:val="hybridMultilevel"/>
     <w:tmpl w:val="97B2EEBA"/>
@@ -20692,7 +22976,7 @@
       </w:pPr>
     </w:lvl>
   </w:abstractNum>
-  <w:abstractNum w:abstractNumId="45" w15:restartNumberingAfterBreak="0">
+  <w:abstractNum w:abstractNumId="47" w15:restartNumberingAfterBreak="0">
     <w:nsid w:val="71DE31B6"/>
     <w:multiLevelType w:val="hybridMultilevel"/>
     <w:tmpl w:val="0D502C4C"/>
@@ -20782,7 +23066,7 @@
       </w:pPr>
     </w:lvl>
   </w:abstractNum>
-  <w:abstractNum w:abstractNumId="46" w15:restartNumberingAfterBreak="0">
+  <w:abstractNum w:abstractNumId="48" w15:restartNumberingAfterBreak="0">
     <w:nsid w:val="72CD0627"/>
     <w:multiLevelType w:val="hybridMultilevel"/>
     <w:tmpl w:val="4458596E"/>
@@ -20871,7 +23155,7 @@
       </w:pPr>
     </w:lvl>
   </w:abstractNum>
-  <w:abstractNum w:abstractNumId="47" w15:restartNumberingAfterBreak="0">
+  <w:abstractNum w:abstractNumId="49" w15:restartNumberingAfterBreak="0">
     <w:nsid w:val="73C77B71"/>
     <w:multiLevelType w:val="hybridMultilevel"/>
     <w:tmpl w:val="4C3AC66C"/>
@@ -20960,7 +23244,7 @@
       </w:pPr>
     </w:lvl>
   </w:abstractNum>
-  <w:abstractNum w:abstractNumId="48" w15:restartNumberingAfterBreak="0">
+  <w:abstractNum w:abstractNumId="50" w15:restartNumberingAfterBreak="0">
     <w:nsid w:val="759A768D"/>
     <w:multiLevelType w:val="hybridMultilevel"/>
     <w:tmpl w:val="505E8848"/>
@@ -21049,7 +23333,7 @@
       </w:pPr>
     </w:lvl>
   </w:abstractNum>
-  <w:abstractNum w:abstractNumId="49" w15:restartNumberingAfterBreak="0">
+  <w:abstractNum w:abstractNumId="51" w15:restartNumberingAfterBreak="0">
     <w:nsid w:val="76C7022B"/>
     <w:multiLevelType w:val="hybridMultilevel"/>
     <w:tmpl w:val="85687A30"/>
@@ -21138,7 +23422,7 @@
       </w:pPr>
     </w:lvl>
   </w:abstractNum>
-  <w:abstractNum w:abstractNumId="50" w15:restartNumberingAfterBreak="0">
+  <w:abstractNum w:abstractNumId="52" w15:restartNumberingAfterBreak="0">
     <w:nsid w:val="76F903A2"/>
     <w:multiLevelType w:val="hybridMultilevel"/>
     <w:tmpl w:val="5B622D92"/>
@@ -21227,7 +23511,7 @@
       </w:pPr>
     </w:lvl>
   </w:abstractNum>
-  <w:abstractNum w:abstractNumId="51" w15:restartNumberingAfterBreak="0">
+  <w:abstractNum w:abstractNumId="53" w15:restartNumberingAfterBreak="0">
     <w:nsid w:val="7A5852DD"/>
     <w:multiLevelType w:val="hybridMultilevel"/>
     <w:tmpl w:val="505E8848"/>
@@ -21316,7 +23600,7 @@
       </w:pPr>
     </w:lvl>
   </w:abstractNum>
-  <w:abstractNum w:abstractNumId="52" w15:restartNumberingAfterBreak="0">
+  <w:abstractNum w:abstractNumId="54" w15:restartNumberingAfterBreak="0">
     <w:nsid w:val="7B8322EB"/>
     <w:multiLevelType w:val="hybridMultilevel"/>
     <w:tmpl w:val="803286F8"/>
@@ -21405,7 +23689,7 @@
       </w:pPr>
     </w:lvl>
   </w:abstractNum>
-  <w:abstractNum w:abstractNumId="53" w15:restartNumberingAfterBreak="0">
+  <w:abstractNum w:abstractNumId="55" w15:restartNumberingAfterBreak="0">
     <w:nsid w:val="7C2A2F17"/>
     <w:multiLevelType w:val="hybridMultilevel"/>
     <w:tmpl w:val="686EB4DC"/>
@@ -21494,7 +23778,7 @@
       </w:pPr>
     </w:lvl>
   </w:abstractNum>
-  <w:abstractNum w:abstractNumId="54" w15:restartNumberingAfterBreak="0">
+  <w:abstractNum w:abstractNumId="56" w15:restartNumberingAfterBreak="0">
     <w:nsid w:val="7C62185D"/>
     <w:multiLevelType w:val="hybridMultilevel"/>
     <w:tmpl w:val="D1E6EFF4"/>
@@ -21583,7 +23867,7 @@
       </w:pPr>
     </w:lvl>
   </w:abstractNum>
-  <w:abstractNum w:abstractNumId="55" w15:restartNumberingAfterBreak="0">
+  <w:abstractNum w:abstractNumId="57" w15:restartNumberingAfterBreak="0">
     <w:nsid w:val="7D742D78"/>
     <w:multiLevelType w:val="hybridMultilevel"/>
     <w:tmpl w:val="D6A863B2"/>
@@ -21676,31 +23960,31 @@
     <w:abstractNumId w:val="5"/>
   </w:num>
   <w:num w:numId="2" w16cid:durableId="470945700">
-    <w:abstractNumId w:val="26"/>
+    <w:abstractNumId w:val="28"/>
   </w:num>
   <w:num w:numId="3" w16cid:durableId="336812709">
-    <w:abstractNumId w:val="28"/>
+    <w:abstractNumId w:val="30"/>
   </w:num>
   <w:num w:numId="4" w16cid:durableId="1371878109">
-    <w:abstractNumId w:val="23"/>
+    <w:abstractNumId w:val="24"/>
   </w:num>
   <w:num w:numId="5" w16cid:durableId="586041993">
     <w:abstractNumId w:val="12"/>
   </w:num>
   <w:num w:numId="6" w16cid:durableId="320738215">
-    <w:abstractNumId w:val="52"/>
+    <w:abstractNumId w:val="54"/>
   </w:num>
   <w:num w:numId="7" w16cid:durableId="1631352645">
-    <w:abstractNumId w:val="49"/>
+    <w:abstractNumId w:val="51"/>
   </w:num>
   <w:num w:numId="8" w16cid:durableId="849372002">
-    <w:abstractNumId w:val="53"/>
+    <w:abstractNumId w:val="55"/>
   </w:num>
   <w:num w:numId="9" w16cid:durableId="2001305307">
-    <w:abstractNumId w:val="39"/>
+    <w:abstractNumId w:val="41"/>
   </w:num>
   <w:num w:numId="10" w16cid:durableId="193885424">
-    <w:abstractNumId w:val="31"/>
+    <w:abstractNumId w:val="33"/>
   </w:num>
   <w:num w:numId="11" w16cid:durableId="1489831395">
     <w:abstractNumId w:val="0"/>
@@ -21709,43 +23993,43 @@
     <w:abstractNumId w:val="15"/>
   </w:num>
   <w:num w:numId="13" w16cid:durableId="1655379445">
-    <w:abstractNumId w:val="51"/>
+    <w:abstractNumId w:val="53"/>
   </w:num>
   <w:num w:numId="14" w16cid:durableId="638804942">
-    <w:abstractNumId w:val="48"/>
+    <w:abstractNumId w:val="50"/>
   </w:num>
   <w:num w:numId="15" w16cid:durableId="2053532158">
+    <w:abstractNumId w:val="47"/>
+  </w:num>
+  <w:num w:numId="16" w16cid:durableId="1356031195">
+    <w:abstractNumId w:val="39"/>
+  </w:num>
+  <w:num w:numId="17" w16cid:durableId="1036464061">
     <w:abstractNumId w:val="45"/>
   </w:num>
-  <w:num w:numId="16" w16cid:durableId="1356031195">
+  <w:num w:numId="18" w16cid:durableId="1446268192">
     <w:abstractNumId w:val="37"/>
-  </w:num>
-  <w:num w:numId="17" w16cid:durableId="1036464061">
-    <w:abstractNumId w:val="43"/>
-  </w:num>
-  <w:num w:numId="18" w16cid:durableId="1446268192">
-    <w:abstractNumId w:val="35"/>
   </w:num>
   <w:num w:numId="19" w16cid:durableId="686324423">
     <w:abstractNumId w:val="9"/>
   </w:num>
   <w:num w:numId="20" w16cid:durableId="316959483">
-    <w:abstractNumId w:val="38"/>
+    <w:abstractNumId w:val="40"/>
   </w:num>
   <w:num w:numId="21" w16cid:durableId="1924945975">
-    <w:abstractNumId w:val="42"/>
+    <w:abstractNumId w:val="44"/>
   </w:num>
   <w:num w:numId="22" w16cid:durableId="1616987270">
-    <w:abstractNumId w:val="21"/>
+    <w:abstractNumId w:val="22"/>
   </w:num>
   <w:num w:numId="23" w16cid:durableId="1472746244">
-    <w:abstractNumId w:val="46"/>
+    <w:abstractNumId w:val="48"/>
   </w:num>
   <w:num w:numId="24" w16cid:durableId="193930168">
     <w:abstractNumId w:val="2"/>
   </w:num>
   <w:num w:numId="25" w16cid:durableId="1178229235">
-    <w:abstractNumId w:val="19"/>
+    <w:abstractNumId w:val="20"/>
   </w:num>
   <w:num w:numId="26" w16cid:durableId="1138642180">
     <w:abstractNumId w:val="13"/>
@@ -21754,79 +24038,79 @@
     <w:abstractNumId w:val="10"/>
   </w:num>
   <w:num w:numId="28" w16cid:durableId="361249953">
-    <w:abstractNumId w:val="20"/>
+    <w:abstractNumId w:val="21"/>
   </w:num>
   <w:num w:numId="29" w16cid:durableId="1509980798">
     <w:abstractNumId w:val="8"/>
   </w:num>
   <w:num w:numId="30" w16cid:durableId="1291983772">
-    <w:abstractNumId w:val="30"/>
+    <w:abstractNumId w:val="32"/>
   </w:num>
   <w:num w:numId="31" w16cid:durableId="1832333207">
-    <w:abstractNumId w:val="27"/>
+    <w:abstractNumId w:val="29"/>
   </w:num>
   <w:num w:numId="32" w16cid:durableId="1472481383">
     <w:abstractNumId w:val="3"/>
   </w:num>
   <w:num w:numId="33" w16cid:durableId="1865363791">
-    <w:abstractNumId w:val="25"/>
+    <w:abstractNumId w:val="26"/>
   </w:num>
   <w:num w:numId="34" w16cid:durableId="1339232176">
-    <w:abstractNumId w:val="54"/>
+    <w:abstractNumId w:val="56"/>
   </w:num>
   <w:num w:numId="35" w16cid:durableId="216279907">
     <w:abstractNumId w:val="11"/>
   </w:num>
   <w:num w:numId="36" w16cid:durableId="458033265">
-    <w:abstractNumId w:val="40"/>
+    <w:abstractNumId w:val="42"/>
   </w:num>
   <w:num w:numId="37" w16cid:durableId="785080149">
-    <w:abstractNumId w:val="55"/>
+    <w:abstractNumId w:val="57"/>
   </w:num>
   <w:num w:numId="38" w16cid:durableId="1256280573">
     <w:abstractNumId w:val="4"/>
   </w:num>
   <w:num w:numId="39" w16cid:durableId="1056508466">
-    <w:abstractNumId w:val="18"/>
+    <w:abstractNumId w:val="19"/>
   </w:num>
   <w:num w:numId="40" w16cid:durableId="455370223">
-    <w:abstractNumId w:val="47"/>
+    <w:abstractNumId w:val="49"/>
   </w:num>
   <w:num w:numId="41" w16cid:durableId="1331954338">
     <w:abstractNumId w:val="16"/>
   </w:num>
   <w:num w:numId="42" w16cid:durableId="1041637665">
-    <w:abstractNumId w:val="22"/>
+    <w:abstractNumId w:val="23"/>
   </w:num>
   <w:num w:numId="43" w16cid:durableId="580142580">
-    <w:abstractNumId w:val="44"/>
+    <w:abstractNumId w:val="46"/>
   </w:num>
   <w:num w:numId="44" w16cid:durableId="1115905691">
-    <w:abstractNumId w:val="32"/>
+    <w:abstractNumId w:val="34"/>
   </w:num>
   <w:num w:numId="45" w16cid:durableId="191921419">
     <w:abstractNumId w:val="7"/>
   </w:num>
   <w:num w:numId="46" w16cid:durableId="909774762">
-    <w:abstractNumId w:val="33"/>
+    <w:abstractNumId w:val="35"/>
   </w:num>
   <w:num w:numId="47" w16cid:durableId="85461244">
-    <w:abstractNumId w:val="50"/>
+    <w:abstractNumId w:val="52"/>
   </w:num>
   <w:num w:numId="48" w16cid:durableId="2099400349">
     <w:abstractNumId w:val="1"/>
   </w:num>
   <w:num w:numId="49" w16cid:durableId="534929722">
-    <w:abstractNumId w:val="34"/>
+    <w:abstractNumId w:val="36"/>
   </w:num>
   <w:num w:numId="50" w16cid:durableId="1690250610">
     <w:abstractNumId w:val="17"/>
   </w:num>
   <w:num w:numId="51" w16cid:durableId="767383780">
-    <w:abstractNumId w:val="41"/>
+    <w:abstractNumId w:val="43"/>
   </w:num>
   <w:num w:numId="52" w16cid:durableId="733701584">
-    <w:abstractNumId w:val="24"/>
+    <w:abstractNumId w:val="25"/>
   </w:num>
   <w:num w:numId="53" w16cid:durableId="1188568030">
     <w:abstractNumId w:val="6"/>
@@ -21835,10 +24119,16 @@
     <w:abstractNumId w:val="14"/>
   </w:num>
   <w:num w:numId="55" w16cid:durableId="1873683593">
-    <w:abstractNumId w:val="29"/>
+    <w:abstractNumId w:val="31"/>
   </w:num>
   <w:num w:numId="56" w16cid:durableId="1212763320">
-    <w:abstractNumId w:val="36"/>
+    <w:abstractNumId w:val="38"/>
+  </w:num>
+  <w:num w:numId="57" w16cid:durableId="824470119">
+    <w:abstractNumId w:val="18"/>
+  </w:num>
+  <w:num w:numId="58" w16cid:durableId="405223356">
+    <w:abstractNumId w:val="27"/>
   </w:num>
   <w:numIdMacAtCleanup w:val="55"/>
 </w:numbering>

</xml_diff>

<commit_message>
Package and Import statement
Package and Import statement
</commit_message>
<xml_diff>
--- a/docs/CoreJava.docx
+++ b/docs/CoreJava.docx
@@ -17130,7 +17130,19 @@
         <w:rPr>
           <w:color w:val="000000" w:themeColor="text1"/>
         </w:rPr>
-        <w:t xml:space="preserve">Here the parent and child relation will be established one you applied inheritance between the class. This parent and child relation is also known as </w:t>
+        <w:t xml:space="preserve">Here the parent and child relation will be established </w:t>
+      </w:r>
+      <w:r>
+        <w:rPr>
+          <w:color w:val="000000" w:themeColor="text1"/>
+        </w:rPr>
+        <w:t>once</w:t>
+      </w:r>
+      <w:r>
+        <w:rPr>
+          <w:color w:val="000000" w:themeColor="text1"/>
+        </w:rPr>
+        <w:t xml:space="preserve"> you applied inheritance between the class. This parent and child relation is also known as </w:t>
       </w:r>
       <w:r>
         <w:rPr>
@@ -17200,12 +17212,14 @@
         </w:rPr>
         <w:t xml:space="preserve">There </w:t>
       </w:r>
-      <w:r>
-        <w:rPr>
-          <w:color w:val="000000" w:themeColor="text1"/>
-        </w:rPr>
-        <w:t>is</w:t>
-      </w:r>
+      <w:proofErr w:type="gramStart"/>
+      <w:r>
+        <w:rPr>
+          <w:color w:val="000000" w:themeColor="text1"/>
+        </w:rPr>
+        <w:t>are</w:t>
+      </w:r>
+      <w:proofErr w:type="gramEnd"/>
       <w:r>
         <w:rPr>
           <w:color w:val="000000" w:themeColor="text1"/>
@@ -19059,19 +19073,7 @@
         <w:rPr>
           <w:color w:val="000000" w:themeColor="text1"/>
         </w:rPr>
-        <w:t xml:space="preserve">Static </w:t>
-      </w:r>
-      <w:r>
-        <w:rPr>
-          <w:color w:val="000000" w:themeColor="text1"/>
-        </w:rPr>
-        <w:t>variables</w:t>
-      </w:r>
-      <w:r>
-        <w:rPr>
-          <w:color w:val="000000" w:themeColor="text1"/>
-        </w:rPr>
-        <w:t xml:space="preserve"> must be created inside class and outside any </w:t>
+        <w:t xml:space="preserve">Static variables must be created inside class and outside any </w:t>
       </w:r>
       <w:proofErr w:type="gramStart"/>
       <w:r>
@@ -19115,19 +19117,7 @@
         <w:rPr>
           <w:color w:val="000000" w:themeColor="text1"/>
         </w:rPr>
-        <w:t xml:space="preserve">These </w:t>
-      </w:r>
-      <w:r>
-        <w:rPr>
-          <w:color w:val="000000" w:themeColor="text1"/>
-        </w:rPr>
-        <w:t>variables</w:t>
-      </w:r>
-      <w:r>
-        <w:rPr>
-          <w:color w:val="000000" w:themeColor="text1"/>
-        </w:rPr>
-        <w:t xml:space="preserve"> can be access outside class using class name and without object.</w:t>
+        <w:t>These variables can be access outside class using class name and without object.</w:t>
       </w:r>
     </w:p>
     <w:p>
@@ -19393,6 +19383,540 @@
           <w:color w:val="000000" w:themeColor="text1"/>
         </w:rPr>
         <w:t xml:space="preserve"> and before constructor.</w:t>
+      </w:r>
+    </w:p>
+    <w:p>
+      <w:pPr>
+        <w:pStyle w:val="NoSpacing"/>
+        <w:rPr>
+          <w:color w:val="000000" w:themeColor="text1"/>
+        </w:rPr>
+      </w:pPr>
+    </w:p>
+    <w:p>
+      <w:pPr>
+        <w:pStyle w:val="NoSpacing"/>
+        <w:rPr>
+          <w:b/>
+          <w:bCs/>
+          <w:color w:val="000000" w:themeColor="text1"/>
+          <w:u w:val="single"/>
+        </w:rPr>
+      </w:pPr>
+      <w:r>
+        <w:rPr>
+          <w:b/>
+          <w:bCs/>
+          <w:color w:val="000000" w:themeColor="text1"/>
+          <w:u w:val="single"/>
+        </w:rPr>
+        <w:t>Package, Import and Access Modifier</w:t>
+      </w:r>
+    </w:p>
+    <w:p>
+      <w:pPr>
+        <w:pStyle w:val="NoSpacing"/>
+        <w:numPr>
+          <w:ilvl w:val="0"/>
+          <w:numId w:val="60"/>
+        </w:numPr>
+        <w:rPr>
+          <w:b/>
+          <w:bCs/>
+          <w:color w:val="000000" w:themeColor="text1"/>
+        </w:rPr>
+      </w:pPr>
+      <w:proofErr w:type="gramStart"/>
+      <w:r>
+        <w:rPr>
+          <w:b/>
+          <w:bCs/>
+          <w:color w:val="000000" w:themeColor="text1"/>
+        </w:rPr>
+        <w:t>Package</w:t>
+      </w:r>
+      <w:r>
+        <w:rPr>
+          <w:b/>
+          <w:bCs/>
+          <w:color w:val="000000" w:themeColor="text1"/>
+        </w:rPr>
+        <w:t xml:space="preserve"> :</w:t>
+      </w:r>
+      <w:proofErr w:type="gramEnd"/>
+    </w:p>
+    <w:p>
+      <w:pPr>
+        <w:pStyle w:val="NoSpacing"/>
+        <w:numPr>
+          <w:ilvl w:val="1"/>
+          <w:numId w:val="60"/>
+        </w:numPr>
+        <w:rPr>
+          <w:b/>
+          <w:bCs/>
+          <w:color w:val="000000" w:themeColor="text1"/>
+        </w:rPr>
+      </w:pPr>
+      <w:r>
+        <w:rPr>
+          <w:color w:val="000000" w:themeColor="text1"/>
+        </w:rPr>
+        <w:t xml:space="preserve">Package is a group of java classes which is implementing a similar functionality. </w:t>
+      </w:r>
+    </w:p>
+    <w:p>
+      <w:pPr>
+        <w:pStyle w:val="NoSpacing"/>
+        <w:numPr>
+          <w:ilvl w:val="1"/>
+          <w:numId w:val="60"/>
+        </w:numPr>
+        <w:rPr>
+          <w:b/>
+          <w:bCs/>
+          <w:color w:val="000000" w:themeColor="text1"/>
+        </w:rPr>
+      </w:pPr>
+      <w:r>
+        <w:rPr>
+          <w:color w:val="000000" w:themeColor="text1"/>
+        </w:rPr>
+        <w:t>Package</w:t>
+      </w:r>
+      <w:r>
+        <w:rPr>
+          <w:color w:val="000000" w:themeColor="text1"/>
+        </w:rPr>
+        <w:t xml:space="preserve"> is a folder in a file system.</w:t>
+      </w:r>
+    </w:p>
+    <w:p>
+      <w:pPr>
+        <w:pStyle w:val="NoSpacing"/>
+        <w:numPr>
+          <w:ilvl w:val="1"/>
+          <w:numId w:val="60"/>
+        </w:numPr>
+        <w:rPr>
+          <w:b/>
+          <w:bCs/>
+          <w:color w:val="000000" w:themeColor="text1"/>
+        </w:rPr>
+      </w:pPr>
+      <w:r>
+        <w:rPr>
+          <w:color w:val="000000" w:themeColor="text1"/>
+        </w:rPr>
+        <w:t>Package is a keyword in Java</w:t>
+      </w:r>
+      <w:r>
+        <w:rPr>
+          <w:color w:val="000000" w:themeColor="text1"/>
+        </w:rPr>
+        <w:t>.</w:t>
+      </w:r>
+    </w:p>
+    <w:p>
+      <w:pPr>
+        <w:pStyle w:val="NoSpacing"/>
+        <w:numPr>
+          <w:ilvl w:val="1"/>
+          <w:numId w:val="60"/>
+        </w:numPr>
+        <w:rPr>
+          <w:b/>
+          <w:bCs/>
+          <w:color w:val="000000" w:themeColor="text1"/>
+        </w:rPr>
+      </w:pPr>
+      <w:r>
+        <w:rPr>
+          <w:color w:val="000000" w:themeColor="text1"/>
+        </w:rPr>
+        <w:t xml:space="preserve">To create any class inside package, you have </w:t>
+      </w:r>
+      <w:r>
+        <w:rPr>
+          <w:color w:val="000000" w:themeColor="text1"/>
+        </w:rPr>
+        <w:t>written</w:t>
+      </w:r>
+      <w:r>
+        <w:rPr>
+          <w:color w:val="000000" w:themeColor="text1"/>
+        </w:rPr>
+        <w:t xml:space="preserve"> a package statement as a first statement in the source file.</w:t>
+      </w:r>
+    </w:p>
+    <w:p>
+      <w:pPr>
+        <w:pStyle w:val="NoSpacing"/>
+        <w:numPr>
+          <w:ilvl w:val="1"/>
+          <w:numId w:val="60"/>
+        </w:numPr>
+        <w:rPr>
+          <w:b/>
+          <w:bCs/>
+          <w:color w:val="000000" w:themeColor="text1"/>
+        </w:rPr>
+      </w:pPr>
+      <w:r>
+        <w:rPr>
+          <w:color w:val="000000" w:themeColor="text1"/>
+        </w:rPr>
+        <w:t xml:space="preserve">This package statement must be </w:t>
+      </w:r>
+      <w:r>
+        <w:rPr>
+          <w:color w:val="000000" w:themeColor="text1"/>
+        </w:rPr>
+        <w:t>written</w:t>
+      </w:r>
+      <w:r>
+        <w:rPr>
+          <w:color w:val="000000" w:themeColor="text1"/>
+        </w:rPr>
+        <w:t xml:space="preserve"> only once, and it must be </w:t>
+      </w:r>
+      <w:proofErr w:type="gramStart"/>
+      <w:r>
+        <w:rPr>
+          <w:color w:val="000000" w:themeColor="text1"/>
+        </w:rPr>
+        <w:t>write</w:t>
+      </w:r>
+      <w:proofErr w:type="gramEnd"/>
+      <w:r>
+        <w:rPr>
+          <w:color w:val="000000" w:themeColor="text1"/>
+        </w:rPr>
+        <w:t xml:space="preserve"> outside any class.</w:t>
+      </w:r>
+    </w:p>
+    <w:p>
+      <w:pPr>
+        <w:pStyle w:val="NoSpacing"/>
+        <w:numPr>
+          <w:ilvl w:val="1"/>
+          <w:numId w:val="60"/>
+        </w:numPr>
+        <w:rPr>
+          <w:b/>
+          <w:bCs/>
+          <w:color w:val="000000" w:themeColor="text1"/>
+        </w:rPr>
+      </w:pPr>
+      <w:r>
+        <w:rPr>
+          <w:color w:val="000000" w:themeColor="text1"/>
+        </w:rPr>
+        <w:t>There can be maximum 1 package statement in a source file.</w:t>
+      </w:r>
+    </w:p>
+    <w:p>
+      <w:pPr>
+        <w:pStyle w:val="NoSpacing"/>
+        <w:numPr>
+          <w:ilvl w:val="1"/>
+          <w:numId w:val="60"/>
+        </w:numPr>
+        <w:rPr>
+          <w:b/>
+          <w:bCs/>
+          <w:color w:val="000000" w:themeColor="text1"/>
+        </w:rPr>
+      </w:pPr>
+      <w:r>
+        <w:rPr>
+          <w:color w:val="000000" w:themeColor="text1"/>
+        </w:rPr>
+        <w:t>Syntax:</w:t>
+      </w:r>
+    </w:p>
+    <w:p>
+      <w:pPr>
+        <w:pStyle w:val="NoSpacing"/>
+        <w:ind w:left="1440"/>
+        <w:rPr>
+          <w:b/>
+          <w:bCs/>
+          <w:color w:val="000000" w:themeColor="text1"/>
+        </w:rPr>
+      </w:pPr>
+      <w:r>
+        <w:rPr>
+          <w:b/>
+          <w:bCs/>
+          <w:color w:val="000000" w:themeColor="text1"/>
+        </w:rPr>
+        <w:t xml:space="preserve">package packageName1.packageName2…; </w:t>
+      </w:r>
+      <w:r>
+        <w:rPr>
+          <w:b/>
+          <w:bCs/>
+          <w:color w:val="000000" w:themeColor="text1"/>
+        </w:rPr>
+        <w:t xml:space="preserve"> </w:t>
+      </w:r>
+    </w:p>
+    <w:p>
+      <w:pPr>
+        <w:pStyle w:val="NoSpacing"/>
+        <w:ind w:left="1440"/>
+        <w:rPr>
+          <w:b/>
+          <w:bCs/>
+          <w:color w:val="000000" w:themeColor="text1"/>
+        </w:rPr>
+      </w:pPr>
+    </w:p>
+    <w:p>
+      <w:pPr>
+        <w:pStyle w:val="NoSpacing"/>
+        <w:numPr>
+          <w:ilvl w:val="0"/>
+          <w:numId w:val="60"/>
+        </w:numPr>
+        <w:rPr>
+          <w:b/>
+          <w:bCs/>
+          <w:color w:val="000000" w:themeColor="text1"/>
+        </w:rPr>
+      </w:pPr>
+      <w:r>
+        <w:rPr>
+          <w:b/>
+          <w:bCs/>
+          <w:color w:val="000000" w:themeColor="text1"/>
+        </w:rPr>
+        <w:t>Import:</w:t>
+      </w:r>
+    </w:p>
+    <w:p>
+      <w:pPr>
+        <w:pStyle w:val="NoSpacing"/>
+        <w:numPr>
+          <w:ilvl w:val="1"/>
+          <w:numId w:val="60"/>
+        </w:numPr>
+        <w:rPr>
+          <w:color w:val="000000" w:themeColor="text1"/>
+        </w:rPr>
+      </w:pPr>
+      <w:r>
+        <w:rPr>
+          <w:color w:val="000000" w:themeColor="text1"/>
+        </w:rPr>
+        <w:t>Import statement is used to access the class from one package to another package.</w:t>
+      </w:r>
+    </w:p>
+    <w:p>
+      <w:pPr>
+        <w:pStyle w:val="NoSpacing"/>
+        <w:numPr>
+          <w:ilvl w:val="1"/>
+          <w:numId w:val="60"/>
+        </w:numPr>
+        <w:rPr>
+          <w:color w:val="000000" w:themeColor="text1"/>
+        </w:rPr>
+      </w:pPr>
+      <w:r>
+        <w:rPr>
+          <w:color w:val="000000" w:themeColor="text1"/>
+        </w:rPr>
+        <w:t>Import statement must be use outside any class and after the package statement (if package statement is present).</w:t>
+      </w:r>
+    </w:p>
+    <w:p>
+      <w:pPr>
+        <w:pStyle w:val="NoSpacing"/>
+        <w:numPr>
+          <w:ilvl w:val="1"/>
+          <w:numId w:val="60"/>
+        </w:numPr>
+        <w:rPr>
+          <w:color w:val="000000" w:themeColor="text1"/>
+        </w:rPr>
+      </w:pPr>
+      <w:r>
+        <w:rPr>
+          <w:color w:val="000000" w:themeColor="text1"/>
+        </w:rPr>
+        <w:t>There can be multiple import statement in the source file.</w:t>
+      </w:r>
+    </w:p>
+    <w:p>
+      <w:pPr>
+        <w:pStyle w:val="NoSpacing"/>
+        <w:numPr>
+          <w:ilvl w:val="1"/>
+          <w:numId w:val="60"/>
+        </w:numPr>
+        <w:rPr>
+          <w:color w:val="000000" w:themeColor="text1"/>
+        </w:rPr>
+      </w:pPr>
+      <w:r>
+        <w:rPr>
+          <w:color w:val="000000" w:themeColor="text1"/>
+        </w:rPr>
+        <w:t>You can import a single java class or all the classes from the package.</w:t>
+      </w:r>
+    </w:p>
+    <w:p>
+      <w:pPr>
+        <w:pStyle w:val="NoSpacing"/>
+        <w:numPr>
+          <w:ilvl w:val="1"/>
+          <w:numId w:val="60"/>
+        </w:numPr>
+        <w:rPr>
+          <w:color w:val="000000" w:themeColor="text1"/>
+        </w:rPr>
+      </w:pPr>
+      <w:r>
+        <w:rPr>
+          <w:color w:val="000000" w:themeColor="text1"/>
+        </w:rPr>
+        <w:t xml:space="preserve">By default every java class imports the classes from </w:t>
+      </w:r>
+      <w:proofErr w:type="spellStart"/>
+      <w:proofErr w:type="gramStart"/>
+      <w:r>
+        <w:rPr>
+          <w:b/>
+          <w:bCs/>
+          <w:color w:val="000000" w:themeColor="text1"/>
+        </w:rPr>
+        <w:t>java.lang</w:t>
+      </w:r>
+      <w:proofErr w:type="spellEnd"/>
+      <w:proofErr w:type="gramEnd"/>
+      <w:r>
+        <w:rPr>
+          <w:color w:val="000000" w:themeColor="text1"/>
+        </w:rPr>
+        <w:t xml:space="preserve"> package.</w:t>
+      </w:r>
+    </w:p>
+    <w:p>
+      <w:pPr>
+        <w:pStyle w:val="NoSpacing"/>
+        <w:numPr>
+          <w:ilvl w:val="1"/>
+          <w:numId w:val="60"/>
+        </w:numPr>
+        <w:rPr>
+          <w:color w:val="000000" w:themeColor="text1"/>
+        </w:rPr>
+      </w:pPr>
+      <w:r>
+        <w:rPr>
+          <w:color w:val="000000" w:themeColor="text1"/>
+        </w:rPr>
+        <w:t>Syntax:</w:t>
+      </w:r>
+    </w:p>
+    <w:p>
+      <w:pPr>
+        <w:pStyle w:val="NoSpacing"/>
+        <w:ind w:left="1440"/>
+        <w:rPr>
+          <w:b/>
+          <w:bCs/>
+          <w:color w:val="000000" w:themeColor="text1"/>
+        </w:rPr>
+      </w:pPr>
+      <w:r>
+        <w:rPr>
+          <w:b/>
+          <w:bCs/>
+          <w:color w:val="000000" w:themeColor="text1"/>
+        </w:rPr>
+        <w:t>import package1.package</w:t>
+      </w:r>
+      <w:proofErr w:type="gramStart"/>
+      <w:r>
+        <w:rPr>
+          <w:b/>
+          <w:bCs/>
+          <w:color w:val="000000" w:themeColor="text1"/>
+        </w:rPr>
+        <w:t>2.ClassName</w:t>
+      </w:r>
+      <w:proofErr w:type="gramEnd"/>
+      <w:r>
+        <w:rPr>
+          <w:b/>
+          <w:bCs/>
+          <w:color w:val="000000" w:themeColor="text1"/>
+        </w:rPr>
+        <w:t>;  (To import single java class from package)</w:t>
+      </w:r>
+    </w:p>
+    <w:p>
+      <w:pPr>
+        <w:pStyle w:val="NoSpacing"/>
+        <w:ind w:left="1440"/>
+        <w:rPr>
+          <w:b/>
+          <w:bCs/>
+          <w:color w:val="000000" w:themeColor="text1"/>
+        </w:rPr>
+      </w:pPr>
+      <w:r>
+        <w:rPr>
+          <w:b/>
+          <w:bCs/>
+          <w:color w:val="000000" w:themeColor="text1"/>
+        </w:rPr>
+        <w:t>import package1.package</w:t>
+      </w:r>
+      <w:proofErr w:type="gramStart"/>
+      <w:r>
+        <w:rPr>
+          <w:b/>
+          <w:bCs/>
+          <w:color w:val="000000" w:themeColor="text1"/>
+        </w:rPr>
+        <w:t>2.</w:t>
+      </w:r>
+      <w:r>
+        <w:rPr>
+          <w:b/>
+          <w:bCs/>
+          <w:color w:val="000000" w:themeColor="text1"/>
+        </w:rPr>
+        <w:t>*</w:t>
+      </w:r>
+      <w:proofErr w:type="gramEnd"/>
+      <w:r>
+        <w:rPr>
+          <w:b/>
+          <w:bCs/>
+          <w:color w:val="000000" w:themeColor="text1"/>
+        </w:rPr>
+        <w:t xml:space="preserve">;  (To import </w:t>
+      </w:r>
+      <w:r>
+        <w:rPr>
+          <w:b/>
+          <w:bCs/>
+          <w:color w:val="000000" w:themeColor="text1"/>
+        </w:rPr>
+        <w:t xml:space="preserve">all </w:t>
+      </w:r>
+      <w:r>
+        <w:rPr>
+          <w:b/>
+          <w:bCs/>
+          <w:color w:val="000000" w:themeColor="text1"/>
+        </w:rPr>
+        <w:t>java class from package)</w:t>
       </w:r>
     </w:p>
     <w:sectPr>
@@ -22376,6 +22900,95 @@
     </w:lvl>
   </w:abstractNum>
   <w:abstractNum w:abstractNumId="33" w15:restartNumberingAfterBreak="0">
+    <w:nsid w:val="50B91FD7"/>
+    <w:multiLevelType w:val="hybridMultilevel"/>
+    <w:tmpl w:val="1294F534"/>
+    <w:lvl w:ilvl="0" w:tplc="800E3726">
+      <w:start w:val="1"/>
+      <w:numFmt w:val="decimal"/>
+      <w:lvlText w:val="%1."/>
+      <w:lvlJc w:val="left"/>
+      <w:pPr>
+        <w:ind w:left="1080" w:hanging="360"/>
+      </w:pPr>
+      <w:rPr>
+        <w:rFonts w:hint="default"/>
+      </w:rPr>
+    </w:lvl>
+    <w:lvl w:ilvl="1" w:tplc="04090019" w:tentative="1">
+      <w:start w:val="1"/>
+      <w:numFmt w:val="lowerLetter"/>
+      <w:lvlText w:val="%2."/>
+      <w:lvlJc w:val="left"/>
+      <w:pPr>
+        <w:ind w:left="1800" w:hanging="360"/>
+      </w:pPr>
+    </w:lvl>
+    <w:lvl w:ilvl="2" w:tplc="0409001B" w:tentative="1">
+      <w:start w:val="1"/>
+      <w:numFmt w:val="lowerRoman"/>
+      <w:lvlText w:val="%3."/>
+      <w:lvlJc w:val="right"/>
+      <w:pPr>
+        <w:ind w:left="2520" w:hanging="180"/>
+      </w:pPr>
+    </w:lvl>
+    <w:lvl w:ilvl="3" w:tplc="0409000F" w:tentative="1">
+      <w:start w:val="1"/>
+      <w:numFmt w:val="decimal"/>
+      <w:lvlText w:val="%4."/>
+      <w:lvlJc w:val="left"/>
+      <w:pPr>
+        <w:ind w:left="3240" w:hanging="360"/>
+      </w:pPr>
+    </w:lvl>
+    <w:lvl w:ilvl="4" w:tplc="04090019" w:tentative="1">
+      <w:start w:val="1"/>
+      <w:numFmt w:val="lowerLetter"/>
+      <w:lvlText w:val="%5."/>
+      <w:lvlJc w:val="left"/>
+      <w:pPr>
+        <w:ind w:left="3960" w:hanging="360"/>
+      </w:pPr>
+    </w:lvl>
+    <w:lvl w:ilvl="5" w:tplc="0409001B" w:tentative="1">
+      <w:start w:val="1"/>
+      <w:numFmt w:val="lowerRoman"/>
+      <w:lvlText w:val="%6."/>
+      <w:lvlJc w:val="right"/>
+      <w:pPr>
+        <w:ind w:left="4680" w:hanging="180"/>
+      </w:pPr>
+    </w:lvl>
+    <w:lvl w:ilvl="6" w:tplc="0409000F" w:tentative="1">
+      <w:start w:val="1"/>
+      <w:numFmt w:val="decimal"/>
+      <w:lvlText w:val="%7."/>
+      <w:lvlJc w:val="left"/>
+      <w:pPr>
+        <w:ind w:left="5400" w:hanging="360"/>
+      </w:pPr>
+    </w:lvl>
+    <w:lvl w:ilvl="7" w:tplc="04090019" w:tentative="1">
+      <w:start w:val="1"/>
+      <w:numFmt w:val="lowerLetter"/>
+      <w:lvlText w:val="%8."/>
+      <w:lvlJc w:val="left"/>
+      <w:pPr>
+        <w:ind w:left="6120" w:hanging="360"/>
+      </w:pPr>
+    </w:lvl>
+    <w:lvl w:ilvl="8" w:tplc="0409001B" w:tentative="1">
+      <w:start w:val="1"/>
+      <w:numFmt w:val="lowerRoman"/>
+      <w:lvlText w:val="%9."/>
+      <w:lvlJc w:val="right"/>
+      <w:pPr>
+        <w:ind w:left="6840" w:hanging="180"/>
+      </w:pPr>
+    </w:lvl>
+  </w:abstractNum>
+  <w:abstractNum w:abstractNumId="34" w15:restartNumberingAfterBreak="0">
     <w:nsid w:val="56AB199B"/>
     <w:multiLevelType w:val="hybridMultilevel"/>
     <w:tmpl w:val="2758CEEE"/>
@@ -22464,7 +23077,96 @@
       </w:pPr>
     </w:lvl>
   </w:abstractNum>
-  <w:abstractNum w:abstractNumId="34" w15:restartNumberingAfterBreak="0">
+  <w:abstractNum w:abstractNumId="35" w15:restartNumberingAfterBreak="0">
+    <w:nsid w:val="57C0243E"/>
+    <w:multiLevelType w:val="hybridMultilevel"/>
+    <w:tmpl w:val="84E4B458"/>
+    <w:lvl w:ilvl="0" w:tplc="2C5AFAC2">
+      <w:start w:val="1"/>
+      <w:numFmt w:val="decimal"/>
+      <w:lvlText w:val="%1."/>
+      <w:lvlJc w:val="left"/>
+      <w:pPr>
+        <w:ind w:left="720" w:hanging="360"/>
+      </w:pPr>
+      <w:rPr>
+        <w:rFonts w:hint="default"/>
+      </w:rPr>
+    </w:lvl>
+    <w:lvl w:ilvl="1" w:tplc="04090019">
+      <w:start w:val="1"/>
+      <w:numFmt w:val="lowerLetter"/>
+      <w:lvlText w:val="%2."/>
+      <w:lvlJc w:val="left"/>
+      <w:pPr>
+        <w:ind w:left="1440" w:hanging="360"/>
+      </w:pPr>
+    </w:lvl>
+    <w:lvl w:ilvl="2" w:tplc="0409001B">
+      <w:start w:val="1"/>
+      <w:numFmt w:val="lowerRoman"/>
+      <w:lvlText w:val="%3."/>
+      <w:lvlJc w:val="right"/>
+      <w:pPr>
+        <w:ind w:left="2160" w:hanging="180"/>
+      </w:pPr>
+    </w:lvl>
+    <w:lvl w:ilvl="3" w:tplc="0409000F" w:tentative="1">
+      <w:start w:val="1"/>
+      <w:numFmt w:val="decimal"/>
+      <w:lvlText w:val="%4."/>
+      <w:lvlJc w:val="left"/>
+      <w:pPr>
+        <w:ind w:left="2880" w:hanging="360"/>
+      </w:pPr>
+    </w:lvl>
+    <w:lvl w:ilvl="4" w:tplc="04090019" w:tentative="1">
+      <w:start w:val="1"/>
+      <w:numFmt w:val="lowerLetter"/>
+      <w:lvlText w:val="%5."/>
+      <w:lvlJc w:val="left"/>
+      <w:pPr>
+        <w:ind w:left="3600" w:hanging="360"/>
+      </w:pPr>
+    </w:lvl>
+    <w:lvl w:ilvl="5" w:tplc="0409001B" w:tentative="1">
+      <w:start w:val="1"/>
+      <w:numFmt w:val="lowerRoman"/>
+      <w:lvlText w:val="%6."/>
+      <w:lvlJc w:val="right"/>
+      <w:pPr>
+        <w:ind w:left="4320" w:hanging="180"/>
+      </w:pPr>
+    </w:lvl>
+    <w:lvl w:ilvl="6" w:tplc="0409000F" w:tentative="1">
+      <w:start w:val="1"/>
+      <w:numFmt w:val="decimal"/>
+      <w:lvlText w:val="%7."/>
+      <w:lvlJc w:val="left"/>
+      <w:pPr>
+        <w:ind w:left="5040" w:hanging="360"/>
+      </w:pPr>
+    </w:lvl>
+    <w:lvl w:ilvl="7" w:tplc="04090019" w:tentative="1">
+      <w:start w:val="1"/>
+      <w:numFmt w:val="lowerLetter"/>
+      <w:lvlText w:val="%8."/>
+      <w:lvlJc w:val="left"/>
+      <w:pPr>
+        <w:ind w:left="5760" w:hanging="360"/>
+      </w:pPr>
+    </w:lvl>
+    <w:lvl w:ilvl="8" w:tplc="0409001B" w:tentative="1">
+      <w:start w:val="1"/>
+      <w:numFmt w:val="lowerRoman"/>
+      <w:lvlText w:val="%9."/>
+      <w:lvlJc w:val="right"/>
+      <w:pPr>
+        <w:ind w:left="6480" w:hanging="180"/>
+      </w:pPr>
+    </w:lvl>
+  </w:abstractNum>
+  <w:abstractNum w:abstractNumId="36" w15:restartNumberingAfterBreak="0">
     <w:nsid w:val="57CE425A"/>
     <w:multiLevelType w:val="hybridMultilevel"/>
     <w:tmpl w:val="7D06C980"/>
@@ -22553,7 +23255,7 @@
       </w:pPr>
     </w:lvl>
   </w:abstractNum>
-  <w:abstractNum w:abstractNumId="35" w15:restartNumberingAfterBreak="0">
+  <w:abstractNum w:abstractNumId="37" w15:restartNumberingAfterBreak="0">
     <w:nsid w:val="5BEA6688"/>
     <w:multiLevelType w:val="hybridMultilevel"/>
     <w:tmpl w:val="C1708EDE"/>
@@ -22642,7 +23344,7 @@
       </w:pPr>
     </w:lvl>
   </w:abstractNum>
-  <w:abstractNum w:abstractNumId="36" w15:restartNumberingAfterBreak="0">
+  <w:abstractNum w:abstractNumId="38" w15:restartNumberingAfterBreak="0">
     <w:nsid w:val="5C9174DE"/>
     <w:multiLevelType w:val="hybridMultilevel"/>
     <w:tmpl w:val="E30E1DEA"/>
@@ -22731,7 +23433,7 @@
       </w:pPr>
     </w:lvl>
   </w:abstractNum>
-  <w:abstractNum w:abstractNumId="37" w15:restartNumberingAfterBreak="0">
+  <w:abstractNum w:abstractNumId="39" w15:restartNumberingAfterBreak="0">
     <w:nsid w:val="5D2815AF"/>
     <w:multiLevelType w:val="hybridMultilevel"/>
     <w:tmpl w:val="01B826F8"/>
@@ -22820,7 +23522,7 @@
       </w:pPr>
     </w:lvl>
   </w:abstractNum>
-  <w:abstractNum w:abstractNumId="38" w15:restartNumberingAfterBreak="0">
+  <w:abstractNum w:abstractNumId="40" w15:restartNumberingAfterBreak="0">
     <w:nsid w:val="5D8A536C"/>
     <w:multiLevelType w:val="hybridMultilevel"/>
     <w:tmpl w:val="244E4578"/>
@@ -22909,7 +23611,7 @@
       </w:pPr>
     </w:lvl>
   </w:abstractNum>
-  <w:abstractNum w:abstractNumId="39" w15:restartNumberingAfterBreak="0">
+  <w:abstractNum w:abstractNumId="41" w15:restartNumberingAfterBreak="0">
     <w:nsid w:val="5EF51AF6"/>
     <w:multiLevelType w:val="hybridMultilevel"/>
     <w:tmpl w:val="2BDAB354"/>
@@ -22998,7 +23700,7 @@
       </w:pPr>
     </w:lvl>
   </w:abstractNum>
-  <w:abstractNum w:abstractNumId="40" w15:restartNumberingAfterBreak="0">
+  <w:abstractNum w:abstractNumId="42" w15:restartNumberingAfterBreak="0">
     <w:nsid w:val="603A5D32"/>
     <w:multiLevelType w:val="hybridMultilevel"/>
     <w:tmpl w:val="85EC5506"/>
@@ -23087,7 +23789,7 @@
       </w:pPr>
     </w:lvl>
   </w:abstractNum>
-  <w:abstractNum w:abstractNumId="41" w15:restartNumberingAfterBreak="0">
+  <w:abstractNum w:abstractNumId="43" w15:restartNumberingAfterBreak="0">
     <w:nsid w:val="621E5ED5"/>
     <w:multiLevelType w:val="hybridMultilevel"/>
     <w:tmpl w:val="00F071D0"/>
@@ -23176,7 +23878,7 @@
       </w:pPr>
     </w:lvl>
   </w:abstractNum>
-  <w:abstractNum w:abstractNumId="42" w15:restartNumberingAfterBreak="0">
+  <w:abstractNum w:abstractNumId="44" w15:restartNumberingAfterBreak="0">
     <w:nsid w:val="66884B3F"/>
     <w:multiLevelType w:val="hybridMultilevel"/>
     <w:tmpl w:val="ED8A7856"/>
@@ -23265,7 +23967,7 @@
       </w:pPr>
     </w:lvl>
   </w:abstractNum>
-  <w:abstractNum w:abstractNumId="43" w15:restartNumberingAfterBreak="0">
+  <w:abstractNum w:abstractNumId="45" w15:restartNumberingAfterBreak="0">
     <w:nsid w:val="69E84762"/>
     <w:multiLevelType w:val="hybridMultilevel"/>
     <w:tmpl w:val="4C3AC66C"/>
@@ -23354,7 +24056,7 @@
       </w:pPr>
     </w:lvl>
   </w:abstractNum>
-  <w:abstractNum w:abstractNumId="44" w15:restartNumberingAfterBreak="0">
+  <w:abstractNum w:abstractNumId="46" w15:restartNumberingAfterBreak="0">
     <w:nsid w:val="6CE26D46"/>
     <w:multiLevelType w:val="hybridMultilevel"/>
     <w:tmpl w:val="54B8B17E"/>
@@ -23443,7 +24145,7 @@
       </w:pPr>
     </w:lvl>
   </w:abstractNum>
-  <w:abstractNum w:abstractNumId="45" w15:restartNumberingAfterBreak="0">
+  <w:abstractNum w:abstractNumId="47" w15:restartNumberingAfterBreak="0">
     <w:nsid w:val="6EC24C8F"/>
     <w:multiLevelType w:val="hybridMultilevel"/>
     <w:tmpl w:val="FDB83334"/>
@@ -23532,7 +24234,7 @@
       </w:pPr>
     </w:lvl>
   </w:abstractNum>
-  <w:abstractNum w:abstractNumId="46" w15:restartNumberingAfterBreak="0">
+  <w:abstractNum w:abstractNumId="48" w15:restartNumberingAfterBreak="0">
     <w:nsid w:val="6F002CAD"/>
     <w:multiLevelType w:val="hybridMultilevel"/>
     <w:tmpl w:val="5FE44604"/>
@@ -23621,7 +24323,7 @@
       </w:pPr>
     </w:lvl>
   </w:abstractNum>
-  <w:abstractNum w:abstractNumId="47" w15:restartNumberingAfterBreak="0">
+  <w:abstractNum w:abstractNumId="49" w15:restartNumberingAfterBreak="0">
     <w:nsid w:val="6FF26D52"/>
     <w:multiLevelType w:val="hybridMultilevel"/>
     <w:tmpl w:val="97B2EEBA"/>
@@ -23710,7 +24412,7 @@
       </w:pPr>
     </w:lvl>
   </w:abstractNum>
-  <w:abstractNum w:abstractNumId="48" w15:restartNumberingAfterBreak="0">
+  <w:abstractNum w:abstractNumId="50" w15:restartNumberingAfterBreak="0">
     <w:nsid w:val="71DE31B6"/>
     <w:multiLevelType w:val="hybridMultilevel"/>
     <w:tmpl w:val="0D502C4C"/>
@@ -23800,7 +24502,7 @@
       </w:pPr>
     </w:lvl>
   </w:abstractNum>
-  <w:abstractNum w:abstractNumId="49" w15:restartNumberingAfterBreak="0">
+  <w:abstractNum w:abstractNumId="51" w15:restartNumberingAfterBreak="0">
     <w:nsid w:val="72CD0627"/>
     <w:multiLevelType w:val="hybridMultilevel"/>
     <w:tmpl w:val="4458596E"/>
@@ -23889,7 +24591,7 @@
       </w:pPr>
     </w:lvl>
   </w:abstractNum>
-  <w:abstractNum w:abstractNumId="50" w15:restartNumberingAfterBreak="0">
+  <w:abstractNum w:abstractNumId="52" w15:restartNumberingAfterBreak="0">
     <w:nsid w:val="73C77B71"/>
     <w:multiLevelType w:val="hybridMultilevel"/>
     <w:tmpl w:val="4C3AC66C"/>
@@ -23978,7 +24680,7 @@
       </w:pPr>
     </w:lvl>
   </w:abstractNum>
-  <w:abstractNum w:abstractNumId="51" w15:restartNumberingAfterBreak="0">
+  <w:abstractNum w:abstractNumId="53" w15:restartNumberingAfterBreak="0">
     <w:nsid w:val="759A768D"/>
     <w:multiLevelType w:val="hybridMultilevel"/>
     <w:tmpl w:val="505E8848"/>
@@ -24067,7 +24769,7 @@
       </w:pPr>
     </w:lvl>
   </w:abstractNum>
-  <w:abstractNum w:abstractNumId="52" w15:restartNumberingAfterBreak="0">
+  <w:abstractNum w:abstractNumId="54" w15:restartNumberingAfterBreak="0">
     <w:nsid w:val="76C7022B"/>
     <w:multiLevelType w:val="hybridMultilevel"/>
     <w:tmpl w:val="85687A30"/>
@@ -24156,7 +24858,7 @@
       </w:pPr>
     </w:lvl>
   </w:abstractNum>
-  <w:abstractNum w:abstractNumId="53" w15:restartNumberingAfterBreak="0">
+  <w:abstractNum w:abstractNumId="55" w15:restartNumberingAfterBreak="0">
     <w:nsid w:val="76F903A2"/>
     <w:multiLevelType w:val="hybridMultilevel"/>
     <w:tmpl w:val="5B622D92"/>
@@ -24245,7 +24947,7 @@
       </w:pPr>
     </w:lvl>
   </w:abstractNum>
-  <w:abstractNum w:abstractNumId="54" w15:restartNumberingAfterBreak="0">
+  <w:abstractNum w:abstractNumId="56" w15:restartNumberingAfterBreak="0">
     <w:nsid w:val="7A5852DD"/>
     <w:multiLevelType w:val="hybridMultilevel"/>
     <w:tmpl w:val="505E8848"/>
@@ -24334,7 +25036,7 @@
       </w:pPr>
     </w:lvl>
   </w:abstractNum>
-  <w:abstractNum w:abstractNumId="55" w15:restartNumberingAfterBreak="0">
+  <w:abstractNum w:abstractNumId="57" w15:restartNumberingAfterBreak="0">
     <w:nsid w:val="7B8322EB"/>
     <w:multiLevelType w:val="hybridMultilevel"/>
     <w:tmpl w:val="803286F8"/>
@@ -24423,7 +25125,7 @@
       </w:pPr>
     </w:lvl>
   </w:abstractNum>
-  <w:abstractNum w:abstractNumId="56" w15:restartNumberingAfterBreak="0">
+  <w:abstractNum w:abstractNumId="58" w15:restartNumberingAfterBreak="0">
     <w:nsid w:val="7C2A2F17"/>
     <w:multiLevelType w:val="hybridMultilevel"/>
     <w:tmpl w:val="686EB4DC"/>
@@ -24512,7 +25214,7 @@
       </w:pPr>
     </w:lvl>
   </w:abstractNum>
-  <w:abstractNum w:abstractNumId="57" w15:restartNumberingAfterBreak="0">
+  <w:abstractNum w:abstractNumId="59" w15:restartNumberingAfterBreak="0">
     <w:nsid w:val="7C62185D"/>
     <w:multiLevelType w:val="hybridMultilevel"/>
     <w:tmpl w:val="D1E6EFF4"/>
@@ -24601,7 +25303,7 @@
       </w:pPr>
     </w:lvl>
   </w:abstractNum>
-  <w:abstractNum w:abstractNumId="58" w15:restartNumberingAfterBreak="0">
+  <w:abstractNum w:abstractNumId="60" w15:restartNumberingAfterBreak="0">
     <w:nsid w:val="7D742D78"/>
     <w:multiLevelType w:val="hybridMultilevel"/>
     <w:tmpl w:val="D6A863B2"/>
@@ -24706,19 +25408,19 @@
     <w:abstractNumId w:val="13"/>
   </w:num>
   <w:num w:numId="6" w16cid:durableId="320738215">
-    <w:abstractNumId w:val="55"/>
+    <w:abstractNumId w:val="57"/>
   </w:num>
   <w:num w:numId="7" w16cid:durableId="1631352645">
-    <w:abstractNumId w:val="52"/>
+    <w:abstractNumId w:val="54"/>
   </w:num>
   <w:num w:numId="8" w16cid:durableId="849372002">
-    <w:abstractNumId w:val="56"/>
+    <w:abstractNumId w:val="58"/>
   </w:num>
   <w:num w:numId="9" w16cid:durableId="2001305307">
-    <w:abstractNumId w:val="42"/>
+    <w:abstractNumId w:val="44"/>
   </w:num>
   <w:num w:numId="10" w16cid:durableId="193885424">
-    <w:abstractNumId w:val="34"/>
+    <w:abstractNumId w:val="36"/>
   </w:num>
   <w:num w:numId="11" w16cid:durableId="1489831395">
     <w:abstractNumId w:val="0"/>
@@ -24727,37 +25429,37 @@
     <w:abstractNumId w:val="16"/>
   </w:num>
   <w:num w:numId="13" w16cid:durableId="1655379445">
-    <w:abstractNumId w:val="54"/>
+    <w:abstractNumId w:val="56"/>
   </w:num>
   <w:num w:numId="14" w16cid:durableId="638804942">
-    <w:abstractNumId w:val="51"/>
+    <w:abstractNumId w:val="53"/>
   </w:num>
   <w:num w:numId="15" w16cid:durableId="2053532158">
+    <w:abstractNumId w:val="50"/>
+  </w:num>
+  <w:num w:numId="16" w16cid:durableId="1356031195">
+    <w:abstractNumId w:val="42"/>
+  </w:num>
+  <w:num w:numId="17" w16cid:durableId="1036464061">
     <w:abstractNumId w:val="48"/>
   </w:num>
-  <w:num w:numId="16" w16cid:durableId="1356031195">
+  <w:num w:numId="18" w16cid:durableId="1446268192">
     <w:abstractNumId w:val="40"/>
-  </w:num>
-  <w:num w:numId="17" w16cid:durableId="1036464061">
-    <w:abstractNumId w:val="46"/>
-  </w:num>
-  <w:num w:numId="18" w16cid:durableId="1446268192">
-    <w:abstractNumId w:val="38"/>
   </w:num>
   <w:num w:numId="19" w16cid:durableId="686324423">
     <w:abstractNumId w:val="10"/>
   </w:num>
   <w:num w:numId="20" w16cid:durableId="316959483">
-    <w:abstractNumId w:val="41"/>
+    <w:abstractNumId w:val="43"/>
   </w:num>
   <w:num w:numId="21" w16cid:durableId="1924945975">
-    <w:abstractNumId w:val="45"/>
+    <w:abstractNumId w:val="47"/>
   </w:num>
   <w:num w:numId="22" w16cid:durableId="1616987270">
     <w:abstractNumId w:val="23"/>
   </w:num>
   <w:num w:numId="23" w16cid:durableId="1472746244">
-    <w:abstractNumId w:val="49"/>
+    <w:abstractNumId w:val="51"/>
   </w:num>
   <w:num w:numId="24" w16cid:durableId="193930168">
     <w:abstractNumId w:val="2"/>
@@ -24778,7 +25480,7 @@
     <w:abstractNumId w:val="9"/>
   </w:num>
   <w:num w:numId="30" w16cid:durableId="1291983772">
-    <w:abstractNumId w:val="33"/>
+    <w:abstractNumId w:val="34"/>
   </w:num>
   <w:num w:numId="31" w16cid:durableId="1832333207">
     <w:abstractNumId w:val="30"/>
@@ -24790,16 +25492,16 @@
     <w:abstractNumId w:val="27"/>
   </w:num>
   <w:num w:numId="34" w16cid:durableId="1339232176">
-    <w:abstractNumId w:val="57"/>
+    <w:abstractNumId w:val="59"/>
   </w:num>
   <w:num w:numId="35" w16cid:durableId="216279907">
     <w:abstractNumId w:val="12"/>
   </w:num>
   <w:num w:numId="36" w16cid:durableId="458033265">
-    <w:abstractNumId w:val="43"/>
+    <w:abstractNumId w:val="45"/>
   </w:num>
   <w:num w:numId="37" w16cid:durableId="785080149">
-    <w:abstractNumId w:val="58"/>
+    <w:abstractNumId w:val="60"/>
   </w:num>
   <w:num w:numId="38" w16cid:durableId="1256280573">
     <w:abstractNumId w:val="5"/>
@@ -24808,7 +25510,7 @@
     <w:abstractNumId w:val="20"/>
   </w:num>
   <w:num w:numId="40" w16cid:durableId="455370223">
-    <w:abstractNumId w:val="50"/>
+    <w:abstractNumId w:val="52"/>
   </w:num>
   <w:num w:numId="41" w16cid:durableId="1331954338">
     <w:abstractNumId w:val="17"/>
@@ -24817,31 +25519,31 @@
     <w:abstractNumId w:val="24"/>
   </w:num>
   <w:num w:numId="43" w16cid:durableId="580142580">
-    <w:abstractNumId w:val="47"/>
+    <w:abstractNumId w:val="49"/>
   </w:num>
   <w:num w:numId="44" w16cid:durableId="1115905691">
-    <w:abstractNumId w:val="35"/>
+    <w:abstractNumId w:val="37"/>
   </w:num>
   <w:num w:numId="45" w16cid:durableId="191921419">
     <w:abstractNumId w:val="8"/>
   </w:num>
   <w:num w:numId="46" w16cid:durableId="909774762">
-    <w:abstractNumId w:val="36"/>
+    <w:abstractNumId w:val="38"/>
   </w:num>
   <w:num w:numId="47" w16cid:durableId="85461244">
-    <w:abstractNumId w:val="53"/>
+    <w:abstractNumId w:val="55"/>
   </w:num>
   <w:num w:numId="48" w16cid:durableId="2099400349">
     <w:abstractNumId w:val="1"/>
   </w:num>
   <w:num w:numId="49" w16cid:durableId="534929722">
-    <w:abstractNumId w:val="37"/>
+    <w:abstractNumId w:val="39"/>
   </w:num>
   <w:num w:numId="50" w16cid:durableId="1690250610">
     <w:abstractNumId w:val="18"/>
   </w:num>
   <w:num w:numId="51" w16cid:durableId="767383780">
-    <w:abstractNumId w:val="44"/>
+    <w:abstractNumId w:val="46"/>
   </w:num>
   <w:num w:numId="52" w16cid:durableId="733701584">
     <w:abstractNumId w:val="26"/>
@@ -24856,7 +25558,7 @@
     <w:abstractNumId w:val="32"/>
   </w:num>
   <w:num w:numId="56" w16cid:durableId="1212763320">
-    <w:abstractNumId w:val="39"/>
+    <w:abstractNumId w:val="41"/>
   </w:num>
   <w:num w:numId="57" w16cid:durableId="824470119">
     <w:abstractNumId w:val="19"/>
@@ -24866,6 +25568,12 @@
   </w:num>
   <w:num w:numId="59" w16cid:durableId="1468816062">
     <w:abstractNumId w:val="3"/>
+  </w:num>
+  <w:num w:numId="60" w16cid:durableId="647440670">
+    <w:abstractNumId w:val="35"/>
+  </w:num>
+  <w:num w:numId="61" w16cid:durableId="1050106567">
+    <w:abstractNumId w:val="33"/>
   </w:num>
   <w:numIdMacAtCleanup w:val="55"/>
 </w:numbering>

</xml_diff>

<commit_message>
Abstraction : Abstract Class
Abstraction : Abstract Class
</commit_message>
<xml_diff>
--- a/docs/CoreJava.docx
+++ b/docs/CoreJava.docx
@@ -19873,15 +19873,7 @@
           <w:bCs/>
           <w:color w:val="000000" w:themeColor="text1"/>
         </w:rPr>
-        <w:t>time polymorphism</w:t>
-      </w:r>
-      <w:r>
-        <w:rPr>
-          <w:b/>
-          <w:bCs/>
-          <w:color w:val="000000" w:themeColor="text1"/>
-        </w:rPr>
-        <w:t>?</w:t>
+        <w:t>time polymorphism?</w:t>
       </w:r>
       <w:r>
         <w:rPr>
@@ -20202,6 +20194,392 @@
         </w:drawing>
       </w:r>
     </w:p>
+    <w:p>
+      <w:pPr>
+        <w:pStyle w:val="NoSpacing"/>
+        <w:rPr>
+          <w:b/>
+          <w:bCs/>
+          <w:color w:val="000000" w:themeColor="text1"/>
+        </w:rPr>
+      </w:pPr>
+    </w:p>
+    <w:p>
+      <w:pPr>
+        <w:pStyle w:val="NoSpacing"/>
+        <w:rPr>
+          <w:b/>
+          <w:bCs/>
+          <w:color w:val="000000" w:themeColor="text1"/>
+          <w:u w:val="single"/>
+        </w:rPr>
+      </w:pPr>
+      <w:r>
+        <w:rPr>
+          <w:b/>
+          <w:bCs/>
+          <w:color w:val="000000" w:themeColor="text1"/>
+          <w:u w:val="single"/>
+        </w:rPr>
+        <w:t>Abstraction</w:t>
+      </w:r>
+    </w:p>
+    <w:p>
+      <w:pPr>
+        <w:pStyle w:val="NoSpacing"/>
+        <w:numPr>
+          <w:ilvl w:val="0"/>
+          <w:numId w:val="67"/>
+        </w:numPr>
+        <w:rPr>
+          <w:color w:val="000000" w:themeColor="text1"/>
+        </w:rPr>
+      </w:pPr>
+      <w:r>
+        <w:rPr>
+          <w:color w:val="000000" w:themeColor="text1"/>
+        </w:rPr>
+        <w:t>Hiding the complexity and showing only the required functionality to the user.</w:t>
+      </w:r>
+    </w:p>
+    <w:p>
+      <w:pPr>
+        <w:pStyle w:val="NoSpacing"/>
+        <w:numPr>
+          <w:ilvl w:val="0"/>
+          <w:numId w:val="67"/>
+        </w:numPr>
+        <w:rPr>
+          <w:color w:val="000000" w:themeColor="text1"/>
+        </w:rPr>
+      </w:pPr>
+      <w:r>
+        <w:rPr>
+          <w:color w:val="000000" w:themeColor="text1"/>
+        </w:rPr>
+        <w:t>There are two ways to achieve the Abstraction</w:t>
+      </w:r>
+    </w:p>
+    <w:p>
+      <w:pPr>
+        <w:pStyle w:val="NoSpacing"/>
+        <w:numPr>
+          <w:ilvl w:val="1"/>
+          <w:numId w:val="67"/>
+        </w:numPr>
+        <w:rPr>
+          <w:color w:val="000000" w:themeColor="text1"/>
+        </w:rPr>
+      </w:pPr>
+      <w:r>
+        <w:rPr>
+          <w:color w:val="000000" w:themeColor="text1"/>
+        </w:rPr>
+        <w:t>Abstract class</w:t>
+      </w:r>
+    </w:p>
+    <w:p>
+      <w:pPr>
+        <w:pStyle w:val="NoSpacing"/>
+        <w:numPr>
+          <w:ilvl w:val="2"/>
+          <w:numId w:val="67"/>
+        </w:numPr>
+        <w:rPr>
+          <w:color w:val="000000" w:themeColor="text1"/>
+        </w:rPr>
+      </w:pPr>
+      <w:r>
+        <w:rPr>
+          <w:color w:val="000000" w:themeColor="text1"/>
+        </w:rPr>
+        <w:t xml:space="preserve">Use to achieve the partial abstraction. That </w:t>
+      </w:r>
+      <w:r>
+        <w:rPr>
+          <w:color w:val="000000" w:themeColor="text1"/>
+        </w:rPr>
+        <w:t>is,</w:t>
+      </w:r>
+      <w:r>
+        <w:rPr>
+          <w:color w:val="000000" w:themeColor="text1"/>
+        </w:rPr>
+        <w:t xml:space="preserve"> you can achieve a 0-100% abstraction. </w:t>
+      </w:r>
+    </w:p>
+    <w:p>
+      <w:pPr>
+        <w:pStyle w:val="NoSpacing"/>
+        <w:numPr>
+          <w:ilvl w:val="1"/>
+          <w:numId w:val="67"/>
+        </w:numPr>
+        <w:rPr>
+          <w:color w:val="000000" w:themeColor="text1"/>
+        </w:rPr>
+      </w:pPr>
+      <w:r>
+        <w:rPr>
+          <w:color w:val="000000" w:themeColor="text1"/>
+        </w:rPr>
+        <w:t>Interface</w:t>
+      </w:r>
+      <w:r>
+        <w:rPr>
+          <w:color w:val="000000" w:themeColor="text1"/>
+        </w:rPr>
+        <w:t xml:space="preserve"> </w:t>
+      </w:r>
+    </w:p>
+    <w:p>
+      <w:pPr>
+        <w:pStyle w:val="NoSpacing"/>
+        <w:numPr>
+          <w:ilvl w:val="2"/>
+          <w:numId w:val="67"/>
+        </w:numPr>
+        <w:rPr>
+          <w:color w:val="000000" w:themeColor="text1"/>
+        </w:rPr>
+      </w:pPr>
+      <w:r>
+        <w:rPr>
+          <w:color w:val="000000" w:themeColor="text1"/>
+        </w:rPr>
+        <w:t>Can achieve 100% abstraction.</w:t>
+      </w:r>
+    </w:p>
+    <w:p>
+      <w:pPr>
+        <w:pStyle w:val="NoSpacing"/>
+        <w:rPr>
+          <w:color w:val="000000" w:themeColor="text1"/>
+        </w:rPr>
+      </w:pPr>
+    </w:p>
+    <w:p>
+      <w:pPr>
+        <w:pStyle w:val="NoSpacing"/>
+        <w:rPr>
+          <w:b/>
+          <w:bCs/>
+          <w:color w:val="000000" w:themeColor="text1"/>
+          <w:u w:val="single"/>
+        </w:rPr>
+      </w:pPr>
+      <w:r>
+        <w:rPr>
+          <w:b/>
+          <w:bCs/>
+          <w:color w:val="000000" w:themeColor="text1"/>
+          <w:u w:val="single"/>
+        </w:rPr>
+        <w:t>Abstract Class</w:t>
+      </w:r>
+    </w:p>
+    <w:p>
+      <w:pPr>
+        <w:pStyle w:val="NoSpacing"/>
+        <w:numPr>
+          <w:ilvl w:val="0"/>
+          <w:numId w:val="68"/>
+        </w:numPr>
+        <w:rPr>
+          <w:color w:val="000000" w:themeColor="text1"/>
+        </w:rPr>
+      </w:pPr>
+      <w:r>
+        <w:rPr>
+          <w:color w:val="000000" w:themeColor="text1"/>
+        </w:rPr>
+        <w:t>Using abstract class can achieve 0-100% abstraction (partial abstraction)</w:t>
+      </w:r>
+    </w:p>
+    <w:p>
+      <w:pPr>
+        <w:pStyle w:val="NoSpacing"/>
+        <w:numPr>
+          <w:ilvl w:val="0"/>
+          <w:numId w:val="68"/>
+        </w:numPr>
+        <w:rPr>
+          <w:color w:val="000000" w:themeColor="text1"/>
+        </w:rPr>
+      </w:pPr>
+      <w:r>
+        <w:rPr>
+          <w:color w:val="000000" w:themeColor="text1"/>
+        </w:rPr>
+        <w:t xml:space="preserve">Abstract class are created using an </w:t>
+      </w:r>
+      <w:r>
+        <w:rPr>
+          <w:b/>
+          <w:bCs/>
+          <w:color w:val="000000" w:themeColor="text1"/>
+        </w:rPr>
+        <w:t>abstract keyword</w:t>
+      </w:r>
+      <w:r>
+        <w:rPr>
+          <w:color w:val="000000" w:themeColor="text1"/>
+        </w:rPr>
+        <w:t>.</w:t>
+      </w:r>
+    </w:p>
+    <w:p>
+      <w:pPr>
+        <w:pStyle w:val="NoSpacing"/>
+        <w:numPr>
+          <w:ilvl w:val="0"/>
+          <w:numId w:val="68"/>
+        </w:numPr>
+        <w:rPr>
+          <w:color w:val="000000" w:themeColor="text1"/>
+        </w:rPr>
+      </w:pPr>
+      <w:r>
+        <w:rPr>
+          <w:color w:val="000000" w:themeColor="text1"/>
+        </w:rPr>
+        <w:t>In abstract class you can create an abstract method.</w:t>
+      </w:r>
+    </w:p>
+    <w:p>
+      <w:pPr>
+        <w:pStyle w:val="NoSpacing"/>
+        <w:numPr>
+          <w:ilvl w:val="0"/>
+          <w:numId w:val="68"/>
+        </w:numPr>
+        <w:rPr>
+          <w:color w:val="000000" w:themeColor="text1"/>
+        </w:rPr>
+      </w:pPr>
+      <w:r>
+        <w:rPr>
+          <w:color w:val="000000" w:themeColor="text1"/>
+        </w:rPr>
+        <w:t>Abstract method is a method which has declaration and not provided the implementation.</w:t>
+      </w:r>
+      <w:r>
+        <w:rPr>
+          <w:color w:val="000000" w:themeColor="text1"/>
+        </w:rPr>
+        <w:t xml:space="preserve"> </w:t>
+      </w:r>
+    </w:p>
+    <w:p>
+      <w:pPr>
+        <w:pStyle w:val="NoSpacing"/>
+        <w:numPr>
+          <w:ilvl w:val="0"/>
+          <w:numId w:val="68"/>
+        </w:numPr>
+        <w:rPr>
+          <w:color w:val="000000" w:themeColor="text1"/>
+        </w:rPr>
+      </w:pPr>
+      <w:r>
+        <w:rPr>
+          <w:color w:val="000000" w:themeColor="text1"/>
+        </w:rPr>
+        <w:t>Abstract class are used as a top level</w:t>
+      </w:r>
+      <w:r>
+        <w:rPr>
+          <w:color w:val="000000" w:themeColor="text1"/>
+        </w:rPr>
+        <w:t xml:space="preserve"> (parent)</w:t>
+      </w:r>
+      <w:r>
+        <w:rPr>
+          <w:color w:val="000000" w:themeColor="text1"/>
+        </w:rPr>
+        <w:t xml:space="preserve"> class in a hierarchy. </w:t>
+      </w:r>
+    </w:p>
+    <w:p>
+      <w:pPr>
+        <w:pStyle w:val="NoSpacing"/>
+        <w:numPr>
+          <w:ilvl w:val="0"/>
+          <w:numId w:val="68"/>
+        </w:numPr>
+        <w:rPr>
+          <w:color w:val="000000" w:themeColor="text1"/>
+        </w:rPr>
+      </w:pPr>
+      <w:r>
+        <w:rPr>
+          <w:color w:val="000000" w:themeColor="text1"/>
+        </w:rPr>
+        <w:t>You can use abstract class as a parent class of non-abstract (concrete) class, in this case you have to provided the implementation</w:t>
+      </w:r>
+      <w:r>
+        <w:rPr>
+          <w:color w:val="000000" w:themeColor="text1"/>
+        </w:rPr>
+        <w:t xml:space="preserve"> (override)</w:t>
+      </w:r>
+      <w:r>
+        <w:rPr>
+          <w:color w:val="000000" w:themeColor="text1"/>
+        </w:rPr>
+        <w:t xml:space="preserve"> for all the abstract method.</w:t>
+      </w:r>
+    </w:p>
+    <w:p>
+      <w:pPr>
+        <w:pStyle w:val="NoSpacing"/>
+        <w:numPr>
+          <w:ilvl w:val="0"/>
+          <w:numId w:val="68"/>
+        </w:numPr>
+        <w:rPr>
+          <w:color w:val="000000" w:themeColor="text1"/>
+        </w:rPr>
+      </w:pPr>
+      <w:r>
+        <w:rPr>
+          <w:color w:val="000000" w:themeColor="text1"/>
+        </w:rPr>
+        <w:t xml:space="preserve"> </w:t>
+      </w:r>
+      <w:r>
+        <w:rPr>
+          <w:color w:val="000000" w:themeColor="text1"/>
+        </w:rPr>
+        <w:t>You can use abstract class as a parent class of another abstract class, in this case no need to provide the implementation of the abstract methods into sub class, it will be as it is inherited inside sub class.</w:t>
+      </w:r>
+    </w:p>
+    <w:p>
+      <w:pPr>
+        <w:pStyle w:val="NoSpacing"/>
+        <w:numPr>
+          <w:ilvl w:val="0"/>
+          <w:numId w:val="68"/>
+        </w:numPr>
+        <w:rPr>
+          <w:color w:val="000000" w:themeColor="text1"/>
+        </w:rPr>
+      </w:pPr>
+      <w:r>
+        <w:rPr>
+          <w:color w:val="000000" w:themeColor="text1"/>
+        </w:rPr>
+        <w:t>You cannot create object of abstract class but it can use as a reference (polymorphic object).</w:t>
+      </w:r>
+    </w:p>
+    <w:p>
+      <w:pPr>
+        <w:pStyle w:val="NoSpacing"/>
+        <w:rPr>
+          <w:color w:val="000000" w:themeColor="text1"/>
+        </w:rPr>
+      </w:pPr>
+    </w:p>
     <w:sectPr>
       <w:pgSz w:w="12240" w:h="15840"/>
       <w:pgMar w:top="1440" w:right="1440" w:bottom="1440" w:left="1440" w:header="720" w:footer="720" w:gutter="0"/>
@@ -23163,6 +23541,95 @@
     </w:lvl>
   </w:abstractNum>
   <w:abstractNum w:abstractNumId="33" w15:restartNumberingAfterBreak="0">
+    <w:nsid w:val="45A62740"/>
+    <w:multiLevelType w:val="hybridMultilevel"/>
+    <w:tmpl w:val="88B4E89A"/>
+    <w:lvl w:ilvl="0" w:tplc="BA26B66A">
+      <w:start w:val="1"/>
+      <w:numFmt w:val="decimal"/>
+      <w:lvlText w:val="%1."/>
+      <w:lvlJc w:val="left"/>
+      <w:pPr>
+        <w:ind w:left="720" w:hanging="360"/>
+      </w:pPr>
+      <w:rPr>
+        <w:rFonts w:hint="default"/>
+      </w:rPr>
+    </w:lvl>
+    <w:lvl w:ilvl="1" w:tplc="04090019">
+      <w:start w:val="1"/>
+      <w:numFmt w:val="lowerLetter"/>
+      <w:lvlText w:val="%2."/>
+      <w:lvlJc w:val="left"/>
+      <w:pPr>
+        <w:ind w:left="1440" w:hanging="360"/>
+      </w:pPr>
+    </w:lvl>
+    <w:lvl w:ilvl="2" w:tplc="0409001B">
+      <w:start w:val="1"/>
+      <w:numFmt w:val="lowerRoman"/>
+      <w:lvlText w:val="%3."/>
+      <w:lvlJc w:val="right"/>
+      <w:pPr>
+        <w:ind w:left="2160" w:hanging="180"/>
+      </w:pPr>
+    </w:lvl>
+    <w:lvl w:ilvl="3" w:tplc="0409000F" w:tentative="1">
+      <w:start w:val="1"/>
+      <w:numFmt w:val="decimal"/>
+      <w:lvlText w:val="%4."/>
+      <w:lvlJc w:val="left"/>
+      <w:pPr>
+        <w:ind w:left="2880" w:hanging="360"/>
+      </w:pPr>
+    </w:lvl>
+    <w:lvl w:ilvl="4" w:tplc="04090019" w:tentative="1">
+      <w:start w:val="1"/>
+      <w:numFmt w:val="lowerLetter"/>
+      <w:lvlText w:val="%5."/>
+      <w:lvlJc w:val="left"/>
+      <w:pPr>
+        <w:ind w:left="3600" w:hanging="360"/>
+      </w:pPr>
+    </w:lvl>
+    <w:lvl w:ilvl="5" w:tplc="0409001B" w:tentative="1">
+      <w:start w:val="1"/>
+      <w:numFmt w:val="lowerRoman"/>
+      <w:lvlText w:val="%6."/>
+      <w:lvlJc w:val="right"/>
+      <w:pPr>
+        <w:ind w:left="4320" w:hanging="180"/>
+      </w:pPr>
+    </w:lvl>
+    <w:lvl w:ilvl="6" w:tplc="0409000F" w:tentative="1">
+      <w:start w:val="1"/>
+      <w:numFmt w:val="decimal"/>
+      <w:lvlText w:val="%7."/>
+      <w:lvlJc w:val="left"/>
+      <w:pPr>
+        <w:ind w:left="5040" w:hanging="360"/>
+      </w:pPr>
+    </w:lvl>
+    <w:lvl w:ilvl="7" w:tplc="04090019" w:tentative="1">
+      <w:start w:val="1"/>
+      <w:numFmt w:val="lowerLetter"/>
+      <w:lvlText w:val="%8."/>
+      <w:lvlJc w:val="left"/>
+      <w:pPr>
+        <w:ind w:left="5760" w:hanging="360"/>
+      </w:pPr>
+    </w:lvl>
+    <w:lvl w:ilvl="8" w:tplc="0409001B" w:tentative="1">
+      <w:start w:val="1"/>
+      <w:numFmt w:val="lowerRoman"/>
+      <w:lvlText w:val="%9."/>
+      <w:lvlJc w:val="right"/>
+      <w:pPr>
+        <w:ind w:left="6480" w:hanging="180"/>
+      </w:pPr>
+    </w:lvl>
+  </w:abstractNum>
+  <w:abstractNum w:abstractNumId="34" w15:restartNumberingAfterBreak="0">
     <w:nsid w:val="479F66F8"/>
     <w:multiLevelType w:val="hybridMultilevel"/>
     <w:tmpl w:val="C90C9000"/>
@@ -23251,7 +23718,7 @@
       </w:pPr>
     </w:lvl>
   </w:abstractNum>
-  <w:abstractNum w:abstractNumId="34" w15:restartNumberingAfterBreak="0">
+  <w:abstractNum w:abstractNumId="35" w15:restartNumberingAfterBreak="0">
     <w:nsid w:val="4B1A5628"/>
     <w:multiLevelType w:val="hybridMultilevel"/>
     <w:tmpl w:val="77F8F440"/>
@@ -23340,7 +23807,7 @@
       </w:pPr>
     </w:lvl>
   </w:abstractNum>
-  <w:abstractNum w:abstractNumId="35" w15:restartNumberingAfterBreak="0">
+  <w:abstractNum w:abstractNumId="36" w15:restartNumberingAfterBreak="0">
     <w:nsid w:val="4D020622"/>
     <w:multiLevelType w:val="hybridMultilevel"/>
     <w:tmpl w:val="ACC0CBB4"/>
@@ -23429,7 +23896,7 @@
       </w:pPr>
     </w:lvl>
   </w:abstractNum>
-  <w:abstractNum w:abstractNumId="36" w15:restartNumberingAfterBreak="0">
+  <w:abstractNum w:abstractNumId="37" w15:restartNumberingAfterBreak="0">
     <w:nsid w:val="4D1A268D"/>
     <w:multiLevelType w:val="hybridMultilevel"/>
     <w:tmpl w:val="F118EC4C"/>
@@ -23542,7 +24009,7 @@
       </w:rPr>
     </w:lvl>
   </w:abstractNum>
-  <w:abstractNum w:abstractNumId="37" w15:restartNumberingAfterBreak="0">
+  <w:abstractNum w:abstractNumId="38" w15:restartNumberingAfterBreak="0">
     <w:nsid w:val="4E322B47"/>
     <w:multiLevelType w:val="hybridMultilevel"/>
     <w:tmpl w:val="0D34C8F8"/>
@@ -23631,7 +24098,7 @@
       </w:pPr>
     </w:lvl>
   </w:abstractNum>
-  <w:abstractNum w:abstractNumId="38" w15:restartNumberingAfterBreak="0">
+  <w:abstractNum w:abstractNumId="39" w15:restartNumberingAfterBreak="0">
     <w:nsid w:val="50830741"/>
     <w:multiLevelType w:val="hybridMultilevel"/>
     <w:tmpl w:val="FBB27CA6"/>
@@ -23722,7 +24189,7 @@
       </w:pPr>
     </w:lvl>
   </w:abstractNum>
-  <w:abstractNum w:abstractNumId="39" w15:restartNumberingAfterBreak="0">
+  <w:abstractNum w:abstractNumId="40" w15:restartNumberingAfterBreak="0">
     <w:nsid w:val="56AB199B"/>
     <w:multiLevelType w:val="hybridMultilevel"/>
     <w:tmpl w:val="2758CEEE"/>
@@ -23811,7 +24278,7 @@
       </w:pPr>
     </w:lvl>
   </w:abstractNum>
-  <w:abstractNum w:abstractNumId="40" w15:restartNumberingAfterBreak="0">
+  <w:abstractNum w:abstractNumId="41" w15:restartNumberingAfterBreak="0">
     <w:nsid w:val="57C0243E"/>
     <w:multiLevelType w:val="hybridMultilevel"/>
     <w:tmpl w:val="84E4B458"/>
@@ -23900,7 +24367,7 @@
       </w:pPr>
     </w:lvl>
   </w:abstractNum>
-  <w:abstractNum w:abstractNumId="41" w15:restartNumberingAfterBreak="0">
+  <w:abstractNum w:abstractNumId="42" w15:restartNumberingAfterBreak="0">
     <w:nsid w:val="57CE425A"/>
     <w:multiLevelType w:val="hybridMultilevel"/>
     <w:tmpl w:val="7D06C980"/>
@@ -23989,7 +24456,7 @@
       </w:pPr>
     </w:lvl>
   </w:abstractNum>
-  <w:abstractNum w:abstractNumId="42" w15:restartNumberingAfterBreak="0">
+  <w:abstractNum w:abstractNumId="43" w15:restartNumberingAfterBreak="0">
     <w:nsid w:val="5BEA6688"/>
     <w:multiLevelType w:val="hybridMultilevel"/>
     <w:tmpl w:val="C1708EDE"/>
@@ -24078,7 +24545,7 @@
       </w:pPr>
     </w:lvl>
   </w:abstractNum>
-  <w:abstractNum w:abstractNumId="43" w15:restartNumberingAfterBreak="0">
+  <w:abstractNum w:abstractNumId="44" w15:restartNumberingAfterBreak="0">
     <w:nsid w:val="5C9174DE"/>
     <w:multiLevelType w:val="hybridMultilevel"/>
     <w:tmpl w:val="E30E1DEA"/>
@@ -24167,7 +24634,7 @@
       </w:pPr>
     </w:lvl>
   </w:abstractNum>
-  <w:abstractNum w:abstractNumId="44" w15:restartNumberingAfterBreak="0">
+  <w:abstractNum w:abstractNumId="45" w15:restartNumberingAfterBreak="0">
     <w:nsid w:val="5D2815AF"/>
     <w:multiLevelType w:val="hybridMultilevel"/>
     <w:tmpl w:val="01B826F8"/>
@@ -24256,7 +24723,7 @@
       </w:pPr>
     </w:lvl>
   </w:abstractNum>
-  <w:abstractNum w:abstractNumId="45" w15:restartNumberingAfterBreak="0">
+  <w:abstractNum w:abstractNumId="46" w15:restartNumberingAfterBreak="0">
     <w:nsid w:val="5D8A536C"/>
     <w:multiLevelType w:val="hybridMultilevel"/>
     <w:tmpl w:val="244E4578"/>
@@ -24345,7 +24812,7 @@
       </w:pPr>
     </w:lvl>
   </w:abstractNum>
-  <w:abstractNum w:abstractNumId="46" w15:restartNumberingAfterBreak="0">
+  <w:abstractNum w:abstractNumId="47" w15:restartNumberingAfterBreak="0">
     <w:nsid w:val="5EF51AF6"/>
     <w:multiLevelType w:val="hybridMultilevel"/>
     <w:tmpl w:val="2BDAB354"/>
@@ -24434,7 +24901,7 @@
       </w:pPr>
     </w:lvl>
   </w:abstractNum>
-  <w:abstractNum w:abstractNumId="47" w15:restartNumberingAfterBreak="0">
+  <w:abstractNum w:abstractNumId="48" w15:restartNumberingAfterBreak="0">
     <w:nsid w:val="603A5D32"/>
     <w:multiLevelType w:val="hybridMultilevel"/>
     <w:tmpl w:val="85EC5506"/>
@@ -24523,7 +24990,7 @@
       </w:pPr>
     </w:lvl>
   </w:abstractNum>
-  <w:abstractNum w:abstractNumId="48" w15:restartNumberingAfterBreak="0">
+  <w:abstractNum w:abstractNumId="49" w15:restartNumberingAfterBreak="0">
     <w:nsid w:val="621E5ED5"/>
     <w:multiLevelType w:val="hybridMultilevel"/>
     <w:tmpl w:val="00F071D0"/>
@@ -24612,7 +25079,96 @@
       </w:pPr>
     </w:lvl>
   </w:abstractNum>
-  <w:abstractNum w:abstractNumId="49" w15:restartNumberingAfterBreak="0">
+  <w:abstractNum w:abstractNumId="50" w15:restartNumberingAfterBreak="0">
+    <w:nsid w:val="639F0E47"/>
+    <w:multiLevelType w:val="hybridMultilevel"/>
+    <w:tmpl w:val="FEA82020"/>
+    <w:lvl w:ilvl="0" w:tplc="03A2C85C">
+      <w:start w:val="1"/>
+      <w:numFmt w:val="decimal"/>
+      <w:lvlText w:val="%1."/>
+      <w:lvlJc w:val="left"/>
+      <w:pPr>
+        <w:ind w:left="720" w:hanging="360"/>
+      </w:pPr>
+      <w:rPr>
+        <w:rFonts w:hint="default"/>
+      </w:rPr>
+    </w:lvl>
+    <w:lvl w:ilvl="1" w:tplc="04090019" w:tentative="1">
+      <w:start w:val="1"/>
+      <w:numFmt w:val="lowerLetter"/>
+      <w:lvlText w:val="%2."/>
+      <w:lvlJc w:val="left"/>
+      <w:pPr>
+        <w:ind w:left="1440" w:hanging="360"/>
+      </w:pPr>
+    </w:lvl>
+    <w:lvl w:ilvl="2" w:tplc="0409001B" w:tentative="1">
+      <w:start w:val="1"/>
+      <w:numFmt w:val="lowerRoman"/>
+      <w:lvlText w:val="%3."/>
+      <w:lvlJc w:val="right"/>
+      <w:pPr>
+        <w:ind w:left="2160" w:hanging="180"/>
+      </w:pPr>
+    </w:lvl>
+    <w:lvl w:ilvl="3" w:tplc="0409000F" w:tentative="1">
+      <w:start w:val="1"/>
+      <w:numFmt w:val="decimal"/>
+      <w:lvlText w:val="%4."/>
+      <w:lvlJc w:val="left"/>
+      <w:pPr>
+        <w:ind w:left="2880" w:hanging="360"/>
+      </w:pPr>
+    </w:lvl>
+    <w:lvl w:ilvl="4" w:tplc="04090019" w:tentative="1">
+      <w:start w:val="1"/>
+      <w:numFmt w:val="lowerLetter"/>
+      <w:lvlText w:val="%5."/>
+      <w:lvlJc w:val="left"/>
+      <w:pPr>
+        <w:ind w:left="3600" w:hanging="360"/>
+      </w:pPr>
+    </w:lvl>
+    <w:lvl w:ilvl="5" w:tplc="0409001B" w:tentative="1">
+      <w:start w:val="1"/>
+      <w:numFmt w:val="lowerRoman"/>
+      <w:lvlText w:val="%6."/>
+      <w:lvlJc w:val="right"/>
+      <w:pPr>
+        <w:ind w:left="4320" w:hanging="180"/>
+      </w:pPr>
+    </w:lvl>
+    <w:lvl w:ilvl="6" w:tplc="0409000F" w:tentative="1">
+      <w:start w:val="1"/>
+      <w:numFmt w:val="decimal"/>
+      <w:lvlText w:val="%7."/>
+      <w:lvlJc w:val="left"/>
+      <w:pPr>
+        <w:ind w:left="5040" w:hanging="360"/>
+      </w:pPr>
+    </w:lvl>
+    <w:lvl w:ilvl="7" w:tplc="04090019" w:tentative="1">
+      <w:start w:val="1"/>
+      <w:numFmt w:val="lowerLetter"/>
+      <w:lvlText w:val="%8."/>
+      <w:lvlJc w:val="left"/>
+      <w:pPr>
+        <w:ind w:left="5760" w:hanging="360"/>
+      </w:pPr>
+    </w:lvl>
+    <w:lvl w:ilvl="8" w:tplc="0409001B" w:tentative="1">
+      <w:start w:val="1"/>
+      <w:numFmt w:val="lowerRoman"/>
+      <w:lvlText w:val="%9."/>
+      <w:lvlJc w:val="right"/>
+      <w:pPr>
+        <w:ind w:left="6480" w:hanging="180"/>
+      </w:pPr>
+    </w:lvl>
+  </w:abstractNum>
+  <w:abstractNum w:abstractNumId="51" w15:restartNumberingAfterBreak="0">
     <w:nsid w:val="66884B3F"/>
     <w:multiLevelType w:val="hybridMultilevel"/>
     <w:tmpl w:val="ED8A7856"/>
@@ -24701,7 +25257,7 @@
       </w:pPr>
     </w:lvl>
   </w:abstractNum>
-  <w:abstractNum w:abstractNumId="50" w15:restartNumberingAfterBreak="0">
+  <w:abstractNum w:abstractNumId="52" w15:restartNumberingAfterBreak="0">
     <w:nsid w:val="69E84762"/>
     <w:multiLevelType w:val="hybridMultilevel"/>
     <w:tmpl w:val="4C3AC66C"/>
@@ -24790,7 +25346,7 @@
       </w:pPr>
     </w:lvl>
   </w:abstractNum>
-  <w:abstractNum w:abstractNumId="51" w15:restartNumberingAfterBreak="0">
+  <w:abstractNum w:abstractNumId="53" w15:restartNumberingAfterBreak="0">
     <w:nsid w:val="6CE26D46"/>
     <w:multiLevelType w:val="hybridMultilevel"/>
     <w:tmpl w:val="54B8B17E"/>
@@ -24879,7 +25435,7 @@
       </w:pPr>
     </w:lvl>
   </w:abstractNum>
-  <w:abstractNum w:abstractNumId="52" w15:restartNumberingAfterBreak="0">
+  <w:abstractNum w:abstractNumId="54" w15:restartNumberingAfterBreak="0">
     <w:nsid w:val="6EC24C8F"/>
     <w:multiLevelType w:val="hybridMultilevel"/>
     <w:tmpl w:val="FDB83334"/>
@@ -24968,7 +25524,7 @@
       </w:pPr>
     </w:lvl>
   </w:abstractNum>
-  <w:abstractNum w:abstractNumId="53" w15:restartNumberingAfterBreak="0">
+  <w:abstractNum w:abstractNumId="55" w15:restartNumberingAfterBreak="0">
     <w:nsid w:val="6F002CAD"/>
     <w:multiLevelType w:val="hybridMultilevel"/>
     <w:tmpl w:val="5FE44604"/>
@@ -25057,7 +25613,7 @@
       </w:pPr>
     </w:lvl>
   </w:abstractNum>
-  <w:abstractNum w:abstractNumId="54" w15:restartNumberingAfterBreak="0">
+  <w:abstractNum w:abstractNumId="56" w15:restartNumberingAfterBreak="0">
     <w:nsid w:val="6FF26D52"/>
     <w:multiLevelType w:val="hybridMultilevel"/>
     <w:tmpl w:val="97B2EEBA"/>
@@ -25146,7 +25702,7 @@
       </w:pPr>
     </w:lvl>
   </w:abstractNum>
-  <w:abstractNum w:abstractNumId="55" w15:restartNumberingAfterBreak="0">
+  <w:abstractNum w:abstractNumId="57" w15:restartNumberingAfterBreak="0">
     <w:nsid w:val="71DE31B6"/>
     <w:multiLevelType w:val="hybridMultilevel"/>
     <w:tmpl w:val="0D502C4C"/>
@@ -25236,7 +25792,7 @@
       </w:pPr>
     </w:lvl>
   </w:abstractNum>
-  <w:abstractNum w:abstractNumId="56" w15:restartNumberingAfterBreak="0">
+  <w:abstractNum w:abstractNumId="58" w15:restartNumberingAfterBreak="0">
     <w:nsid w:val="72CD0627"/>
     <w:multiLevelType w:val="hybridMultilevel"/>
     <w:tmpl w:val="4458596E"/>
@@ -25325,7 +25881,7 @@
       </w:pPr>
     </w:lvl>
   </w:abstractNum>
-  <w:abstractNum w:abstractNumId="57" w15:restartNumberingAfterBreak="0">
+  <w:abstractNum w:abstractNumId="59" w15:restartNumberingAfterBreak="0">
     <w:nsid w:val="73C77B71"/>
     <w:multiLevelType w:val="hybridMultilevel"/>
     <w:tmpl w:val="4C3AC66C"/>
@@ -25414,7 +25970,7 @@
       </w:pPr>
     </w:lvl>
   </w:abstractNum>
-  <w:abstractNum w:abstractNumId="58" w15:restartNumberingAfterBreak="0">
+  <w:abstractNum w:abstractNumId="60" w15:restartNumberingAfterBreak="0">
     <w:nsid w:val="759A768D"/>
     <w:multiLevelType w:val="hybridMultilevel"/>
     <w:tmpl w:val="505E8848"/>
@@ -25503,7 +26059,7 @@
       </w:pPr>
     </w:lvl>
   </w:abstractNum>
-  <w:abstractNum w:abstractNumId="59" w15:restartNumberingAfterBreak="0">
+  <w:abstractNum w:abstractNumId="61" w15:restartNumberingAfterBreak="0">
     <w:nsid w:val="76C7022B"/>
     <w:multiLevelType w:val="hybridMultilevel"/>
     <w:tmpl w:val="85687A30"/>
@@ -25592,7 +26148,7 @@
       </w:pPr>
     </w:lvl>
   </w:abstractNum>
-  <w:abstractNum w:abstractNumId="60" w15:restartNumberingAfterBreak="0">
+  <w:abstractNum w:abstractNumId="62" w15:restartNumberingAfterBreak="0">
     <w:nsid w:val="76F903A2"/>
     <w:multiLevelType w:val="hybridMultilevel"/>
     <w:tmpl w:val="5B622D92"/>
@@ -25681,7 +26237,7 @@
       </w:pPr>
     </w:lvl>
   </w:abstractNum>
-  <w:abstractNum w:abstractNumId="61" w15:restartNumberingAfterBreak="0">
+  <w:abstractNum w:abstractNumId="63" w15:restartNumberingAfterBreak="0">
     <w:nsid w:val="7A5852DD"/>
     <w:multiLevelType w:val="hybridMultilevel"/>
     <w:tmpl w:val="505E8848"/>
@@ -25770,7 +26326,7 @@
       </w:pPr>
     </w:lvl>
   </w:abstractNum>
-  <w:abstractNum w:abstractNumId="62" w15:restartNumberingAfterBreak="0">
+  <w:abstractNum w:abstractNumId="64" w15:restartNumberingAfterBreak="0">
     <w:nsid w:val="7B8322EB"/>
     <w:multiLevelType w:val="hybridMultilevel"/>
     <w:tmpl w:val="803286F8"/>
@@ -25859,7 +26415,7 @@
       </w:pPr>
     </w:lvl>
   </w:abstractNum>
-  <w:abstractNum w:abstractNumId="63" w15:restartNumberingAfterBreak="0">
+  <w:abstractNum w:abstractNumId="65" w15:restartNumberingAfterBreak="0">
     <w:nsid w:val="7C2A2F17"/>
     <w:multiLevelType w:val="hybridMultilevel"/>
     <w:tmpl w:val="686EB4DC"/>
@@ -25948,7 +26504,7 @@
       </w:pPr>
     </w:lvl>
   </w:abstractNum>
-  <w:abstractNum w:abstractNumId="64" w15:restartNumberingAfterBreak="0">
+  <w:abstractNum w:abstractNumId="66" w15:restartNumberingAfterBreak="0">
     <w:nsid w:val="7C62185D"/>
     <w:multiLevelType w:val="hybridMultilevel"/>
     <w:tmpl w:val="D1E6EFF4"/>
@@ -26037,7 +26593,7 @@
       </w:pPr>
     </w:lvl>
   </w:abstractNum>
-  <w:abstractNum w:abstractNumId="65" w15:restartNumberingAfterBreak="0">
+  <w:abstractNum w:abstractNumId="67" w15:restartNumberingAfterBreak="0">
     <w:nsid w:val="7D742D78"/>
     <w:multiLevelType w:val="hybridMultilevel"/>
     <w:tmpl w:val="D6A863B2"/>
@@ -26130,10 +26686,10 @@
     <w:abstractNumId w:val="8"/>
   </w:num>
   <w:num w:numId="2" w16cid:durableId="470945700">
-    <w:abstractNumId w:val="35"/>
+    <w:abstractNumId w:val="36"/>
   </w:num>
   <w:num w:numId="3" w16cid:durableId="336812709">
-    <w:abstractNumId w:val="37"/>
+    <w:abstractNumId w:val="38"/>
   </w:num>
   <w:num w:numId="4" w16cid:durableId="1371878109">
     <w:abstractNumId w:val="31"/>
@@ -26142,19 +26698,19 @@
     <w:abstractNumId w:val="15"/>
   </w:num>
   <w:num w:numId="6" w16cid:durableId="320738215">
-    <w:abstractNumId w:val="62"/>
+    <w:abstractNumId w:val="64"/>
   </w:num>
   <w:num w:numId="7" w16cid:durableId="1631352645">
-    <w:abstractNumId w:val="59"/>
+    <w:abstractNumId w:val="61"/>
   </w:num>
   <w:num w:numId="8" w16cid:durableId="849372002">
-    <w:abstractNumId w:val="63"/>
+    <w:abstractNumId w:val="65"/>
   </w:num>
   <w:num w:numId="9" w16cid:durableId="2001305307">
-    <w:abstractNumId w:val="49"/>
+    <w:abstractNumId w:val="51"/>
   </w:num>
   <w:num w:numId="10" w16cid:durableId="193885424">
-    <w:abstractNumId w:val="41"/>
+    <w:abstractNumId w:val="42"/>
   </w:num>
   <w:num w:numId="11" w16cid:durableId="1489831395">
     <w:abstractNumId w:val="1"/>
@@ -26163,37 +26719,37 @@
     <w:abstractNumId w:val="21"/>
   </w:num>
   <w:num w:numId="13" w16cid:durableId="1655379445">
-    <w:abstractNumId w:val="61"/>
+    <w:abstractNumId w:val="63"/>
   </w:num>
   <w:num w:numId="14" w16cid:durableId="638804942">
-    <w:abstractNumId w:val="58"/>
+    <w:abstractNumId w:val="60"/>
   </w:num>
   <w:num w:numId="15" w16cid:durableId="2053532158">
+    <w:abstractNumId w:val="57"/>
+  </w:num>
+  <w:num w:numId="16" w16cid:durableId="1356031195">
+    <w:abstractNumId w:val="48"/>
+  </w:num>
+  <w:num w:numId="17" w16cid:durableId="1036464061">
     <w:abstractNumId w:val="55"/>
   </w:num>
-  <w:num w:numId="16" w16cid:durableId="1356031195">
-    <w:abstractNumId w:val="47"/>
-  </w:num>
-  <w:num w:numId="17" w16cid:durableId="1036464061">
-    <w:abstractNumId w:val="53"/>
-  </w:num>
   <w:num w:numId="18" w16cid:durableId="1446268192">
-    <w:abstractNumId w:val="45"/>
+    <w:abstractNumId w:val="46"/>
   </w:num>
   <w:num w:numId="19" w16cid:durableId="686324423">
     <w:abstractNumId w:val="12"/>
   </w:num>
   <w:num w:numId="20" w16cid:durableId="316959483">
-    <w:abstractNumId w:val="48"/>
+    <w:abstractNumId w:val="49"/>
   </w:num>
   <w:num w:numId="21" w16cid:durableId="1924945975">
-    <w:abstractNumId w:val="52"/>
+    <w:abstractNumId w:val="54"/>
   </w:num>
   <w:num w:numId="22" w16cid:durableId="1616987270">
     <w:abstractNumId w:val="28"/>
   </w:num>
   <w:num w:numId="23" w16cid:durableId="1472746244">
-    <w:abstractNumId w:val="56"/>
+    <w:abstractNumId w:val="58"/>
   </w:num>
   <w:num w:numId="24" w16cid:durableId="193930168">
     <w:abstractNumId w:val="3"/>
@@ -26214,28 +26770,28 @@
     <w:abstractNumId w:val="11"/>
   </w:num>
   <w:num w:numId="30" w16cid:durableId="1291983772">
-    <w:abstractNumId w:val="39"/>
+    <w:abstractNumId w:val="40"/>
   </w:num>
   <w:num w:numId="31" w16cid:durableId="1832333207">
-    <w:abstractNumId w:val="36"/>
+    <w:abstractNumId w:val="37"/>
   </w:num>
   <w:num w:numId="32" w16cid:durableId="1472481383">
     <w:abstractNumId w:val="6"/>
   </w:num>
   <w:num w:numId="33" w16cid:durableId="1865363791">
-    <w:abstractNumId w:val="33"/>
+    <w:abstractNumId w:val="34"/>
   </w:num>
   <w:num w:numId="34" w16cid:durableId="1339232176">
-    <w:abstractNumId w:val="64"/>
+    <w:abstractNumId w:val="66"/>
   </w:num>
   <w:num w:numId="35" w16cid:durableId="216279907">
     <w:abstractNumId w:val="14"/>
   </w:num>
   <w:num w:numId="36" w16cid:durableId="458033265">
-    <w:abstractNumId w:val="50"/>
+    <w:abstractNumId w:val="52"/>
   </w:num>
   <w:num w:numId="37" w16cid:durableId="785080149">
-    <w:abstractNumId w:val="65"/>
+    <w:abstractNumId w:val="67"/>
   </w:num>
   <w:num w:numId="38" w16cid:durableId="1256280573">
     <w:abstractNumId w:val="7"/>
@@ -26244,7 +26800,7 @@
     <w:abstractNumId w:val="25"/>
   </w:num>
   <w:num w:numId="40" w16cid:durableId="455370223">
-    <w:abstractNumId w:val="57"/>
+    <w:abstractNumId w:val="59"/>
   </w:num>
   <w:num w:numId="41" w16cid:durableId="1331954338">
     <w:abstractNumId w:val="22"/>
@@ -26253,31 +26809,31 @@
     <w:abstractNumId w:val="29"/>
   </w:num>
   <w:num w:numId="43" w16cid:durableId="580142580">
-    <w:abstractNumId w:val="54"/>
+    <w:abstractNumId w:val="56"/>
   </w:num>
   <w:num w:numId="44" w16cid:durableId="1115905691">
-    <w:abstractNumId w:val="42"/>
+    <w:abstractNumId w:val="43"/>
   </w:num>
   <w:num w:numId="45" w16cid:durableId="191921419">
     <w:abstractNumId w:val="10"/>
   </w:num>
   <w:num w:numId="46" w16cid:durableId="909774762">
-    <w:abstractNumId w:val="43"/>
+    <w:abstractNumId w:val="44"/>
   </w:num>
   <w:num w:numId="47" w16cid:durableId="85461244">
-    <w:abstractNumId w:val="60"/>
+    <w:abstractNumId w:val="62"/>
   </w:num>
   <w:num w:numId="48" w16cid:durableId="2099400349">
     <w:abstractNumId w:val="2"/>
   </w:num>
   <w:num w:numId="49" w16cid:durableId="534929722">
-    <w:abstractNumId w:val="44"/>
+    <w:abstractNumId w:val="45"/>
   </w:num>
   <w:num w:numId="50" w16cid:durableId="1690250610">
     <w:abstractNumId w:val="23"/>
   </w:num>
   <w:num w:numId="51" w16cid:durableId="767383780">
-    <w:abstractNumId w:val="51"/>
+    <w:abstractNumId w:val="53"/>
   </w:num>
   <w:num w:numId="52" w16cid:durableId="733701584">
     <w:abstractNumId w:val="32"/>
@@ -26289,22 +26845,22 @@
     <w:abstractNumId w:val="19"/>
   </w:num>
   <w:num w:numId="55" w16cid:durableId="1873683593">
-    <w:abstractNumId w:val="38"/>
+    <w:abstractNumId w:val="39"/>
   </w:num>
   <w:num w:numId="56" w16cid:durableId="1212763320">
-    <w:abstractNumId w:val="46"/>
+    <w:abstractNumId w:val="47"/>
   </w:num>
   <w:num w:numId="57" w16cid:durableId="824470119">
     <w:abstractNumId w:val="24"/>
   </w:num>
   <w:num w:numId="58" w16cid:durableId="405223356">
-    <w:abstractNumId w:val="34"/>
+    <w:abstractNumId w:val="35"/>
   </w:num>
   <w:num w:numId="59" w16cid:durableId="1468816062">
     <w:abstractNumId w:val="5"/>
   </w:num>
   <w:num w:numId="60" w16cid:durableId="647440670">
-    <w:abstractNumId w:val="40"/>
+    <w:abstractNumId w:val="41"/>
   </w:num>
   <w:num w:numId="61" w16cid:durableId="471335867">
     <w:abstractNumId w:val="30"/>
@@ -26323,6 +26879,12 @@
   </w:num>
   <w:num w:numId="66" w16cid:durableId="2056392908">
     <w:abstractNumId w:val="4"/>
+  </w:num>
+  <w:num w:numId="67" w16cid:durableId="1331908605">
+    <w:abstractNumId w:val="33"/>
+  </w:num>
+  <w:num w:numId="68" w16cid:durableId="1937204560">
+    <w:abstractNumId w:val="50"/>
   </w:num>
   <w:numIdMacAtCleanup w:val="64"/>
 </w:numbering>

</xml_diff>

<commit_message>
Exception handling : try and Catch
Exception handling : try and Catch
</commit_message>
<xml_diff>
--- a/docs/CoreJava.docx
+++ b/docs/CoreJava.docx
@@ -24649,6 +24649,619 @@
         <w:t xml:space="preserve"> </w:t>
       </w:r>
     </w:p>
+    <w:p>
+      <w:pPr>
+        <w:pStyle w:val="NoSpacing"/>
+        <w:rPr>
+          <w:color w:val="000000" w:themeColor="text1"/>
+        </w:rPr>
+      </w:pPr>
+    </w:p>
+    <w:p>
+      <w:pPr>
+        <w:pStyle w:val="NoSpacing"/>
+        <w:rPr>
+          <w:color w:val="000000" w:themeColor="text1"/>
+        </w:rPr>
+      </w:pPr>
+    </w:p>
+    <w:p>
+      <w:pPr>
+        <w:rPr>
+          <w:color w:val="000000" w:themeColor="text1"/>
+        </w:rPr>
+      </w:pPr>
+      <w:r>
+        <w:rPr>
+          <w:color w:val="000000" w:themeColor="text1"/>
+        </w:rPr>
+        <w:br w:type="page"/>
+      </w:r>
+    </w:p>
+    <w:p>
+      <w:pPr>
+        <w:pStyle w:val="NoSpacing"/>
+        <w:rPr>
+          <w:color w:val="000000" w:themeColor="text1"/>
+        </w:rPr>
+      </w:pPr>
+      <w:r>
+        <w:rPr>
+          <w:color w:val="000000" w:themeColor="text1"/>
+        </w:rPr>
+        <w:lastRenderedPageBreak/>
+        <w:t>Try</w:t>
+      </w:r>
+    </w:p>
+    <w:p>
+      <w:pPr>
+        <w:pStyle w:val="NoSpacing"/>
+        <w:numPr>
+          <w:ilvl w:val="0"/>
+          <w:numId w:val="75"/>
+        </w:numPr>
+        <w:rPr>
+          <w:color w:val="000000" w:themeColor="text1"/>
+        </w:rPr>
+      </w:pPr>
+      <w:r>
+        <w:rPr>
+          <w:color w:val="000000" w:themeColor="text1"/>
+        </w:rPr>
+        <w:t>Try is block in which you can write a statement which may throw exception.</w:t>
+      </w:r>
+    </w:p>
+    <w:p>
+      <w:pPr>
+        <w:pStyle w:val="NoSpacing"/>
+        <w:numPr>
+          <w:ilvl w:val="0"/>
+          <w:numId w:val="75"/>
+        </w:numPr>
+        <w:rPr>
+          <w:color w:val="000000" w:themeColor="text1"/>
+        </w:rPr>
+      </w:pPr>
+      <w:r>
+        <w:rPr>
+          <w:color w:val="000000" w:themeColor="text1"/>
+        </w:rPr>
+        <w:t>From try block the exception object will be thrown.</w:t>
+      </w:r>
+    </w:p>
+    <w:p>
+      <w:pPr>
+        <w:pStyle w:val="NoSpacing"/>
+        <w:numPr>
+          <w:ilvl w:val="0"/>
+          <w:numId w:val="75"/>
+        </w:numPr>
+        <w:rPr>
+          <w:color w:val="000000" w:themeColor="text1"/>
+        </w:rPr>
+      </w:pPr>
+      <w:r>
+        <w:rPr>
+          <w:color w:val="000000" w:themeColor="text1"/>
+        </w:rPr>
+        <w:t>Try block cannot be write alone, it must write with catch block or finally block or both.</w:t>
+      </w:r>
+    </w:p>
+    <w:p>
+      <w:pPr>
+        <w:pStyle w:val="NoSpacing"/>
+        <w:numPr>
+          <w:ilvl w:val="0"/>
+          <w:numId w:val="75"/>
+        </w:numPr>
+        <w:rPr>
+          <w:color w:val="000000" w:themeColor="text1"/>
+        </w:rPr>
+      </w:pPr>
+      <w:r>
+        <w:rPr>
+          <w:color w:val="000000" w:themeColor="text1"/>
+        </w:rPr>
+        <w:t>Syntax:</w:t>
+      </w:r>
+    </w:p>
+    <w:p>
+      <w:pPr>
+        <w:pStyle w:val="NoSpacing"/>
+        <w:ind w:left="720"/>
+        <w:rPr>
+          <w:b/>
+          <w:bCs/>
+          <w:color w:val="000000" w:themeColor="text1"/>
+        </w:rPr>
+      </w:pPr>
+      <w:r>
+        <w:rPr>
+          <w:b/>
+          <w:bCs/>
+          <w:color w:val="000000" w:themeColor="text1"/>
+        </w:rPr>
+        <w:t>try {</w:t>
+      </w:r>
+    </w:p>
+    <w:p>
+      <w:pPr>
+        <w:pStyle w:val="NoSpacing"/>
+        <w:ind w:left="720"/>
+        <w:rPr>
+          <w:b/>
+          <w:bCs/>
+          <w:color w:val="000000" w:themeColor="text1"/>
+        </w:rPr>
+      </w:pPr>
+      <w:r>
+        <w:rPr>
+          <w:b/>
+          <w:bCs/>
+          <w:color w:val="000000" w:themeColor="text1"/>
+        </w:rPr>
+        <w:tab/>
+        <w:t>Statement(s)</w:t>
+      </w:r>
+    </w:p>
+    <w:p>
+      <w:pPr>
+        <w:pStyle w:val="NoSpacing"/>
+        <w:ind w:left="720"/>
+        <w:rPr>
+          <w:b/>
+          <w:bCs/>
+          <w:color w:val="000000" w:themeColor="text1"/>
+        </w:rPr>
+      </w:pPr>
+      <w:r>
+        <w:rPr>
+          <w:b/>
+          <w:bCs/>
+          <w:color w:val="000000" w:themeColor="text1"/>
+        </w:rPr>
+        <w:t xml:space="preserve">} </w:t>
+      </w:r>
+    </w:p>
+    <w:p>
+      <w:pPr>
+        <w:pStyle w:val="NoSpacing"/>
+        <w:rPr>
+          <w:color w:val="000000" w:themeColor="text1"/>
+        </w:rPr>
+      </w:pPr>
+    </w:p>
+    <w:p>
+      <w:pPr>
+        <w:pStyle w:val="NoSpacing"/>
+        <w:rPr>
+          <w:color w:val="000000" w:themeColor="text1"/>
+        </w:rPr>
+      </w:pPr>
+      <w:r>
+        <w:rPr>
+          <w:color w:val="000000" w:themeColor="text1"/>
+        </w:rPr>
+        <w:t xml:space="preserve">Catch </w:t>
+      </w:r>
+    </w:p>
+    <w:p>
+      <w:pPr>
+        <w:pStyle w:val="NoSpacing"/>
+        <w:numPr>
+          <w:ilvl w:val="0"/>
+          <w:numId w:val="76"/>
+        </w:numPr>
+        <w:rPr>
+          <w:color w:val="000000" w:themeColor="text1"/>
+        </w:rPr>
+      </w:pPr>
+      <w:r>
+        <w:rPr>
+          <w:color w:val="000000" w:themeColor="text1"/>
+        </w:rPr>
+        <w:t>Catch block is use to handle the exception thrown from the try block.</w:t>
+      </w:r>
+    </w:p>
+    <w:p>
+      <w:pPr>
+        <w:pStyle w:val="NoSpacing"/>
+        <w:numPr>
+          <w:ilvl w:val="0"/>
+          <w:numId w:val="76"/>
+        </w:numPr>
+        <w:rPr>
+          <w:color w:val="000000" w:themeColor="text1"/>
+        </w:rPr>
+      </w:pPr>
+      <w:r>
+        <w:rPr>
+          <w:color w:val="000000" w:themeColor="text1"/>
+        </w:rPr>
+        <w:t>Catch block is also use to provide an alternative way if any exception occurs inside try block.</w:t>
+      </w:r>
+    </w:p>
+    <w:p>
+      <w:pPr>
+        <w:pStyle w:val="NoSpacing"/>
+        <w:numPr>
+          <w:ilvl w:val="0"/>
+          <w:numId w:val="76"/>
+        </w:numPr>
+        <w:rPr>
+          <w:color w:val="000000" w:themeColor="text1"/>
+        </w:rPr>
+      </w:pPr>
+      <w:r>
+        <w:rPr>
+          <w:color w:val="000000" w:themeColor="text1"/>
+        </w:rPr>
+        <w:t>Catch block must be write a try block only.</w:t>
+      </w:r>
+    </w:p>
+    <w:p>
+      <w:pPr>
+        <w:pStyle w:val="NoSpacing"/>
+        <w:numPr>
+          <w:ilvl w:val="0"/>
+          <w:numId w:val="76"/>
+        </w:numPr>
+        <w:rPr>
+          <w:color w:val="000000" w:themeColor="text1"/>
+        </w:rPr>
+      </w:pPr>
+      <w:r>
+        <w:rPr>
+          <w:color w:val="000000" w:themeColor="text1"/>
+        </w:rPr>
+        <w:t>In a catch block you have to specify the type of exception which is to be handle.</w:t>
+      </w:r>
+    </w:p>
+    <w:p>
+      <w:pPr>
+        <w:pStyle w:val="NoSpacing"/>
+        <w:numPr>
+          <w:ilvl w:val="0"/>
+          <w:numId w:val="76"/>
+        </w:numPr>
+        <w:rPr>
+          <w:color w:val="000000" w:themeColor="text1"/>
+        </w:rPr>
+      </w:pPr>
+      <w:r>
+        <w:rPr>
+          <w:color w:val="000000" w:themeColor="text1"/>
+        </w:rPr>
+        <w:t>Syntax:</w:t>
+      </w:r>
+    </w:p>
+    <w:p>
+      <w:pPr>
+        <w:pStyle w:val="NoSpacing"/>
+        <w:ind w:left="720"/>
+        <w:rPr>
+          <w:b/>
+          <w:bCs/>
+          <w:color w:val="000000" w:themeColor="text1"/>
+        </w:rPr>
+      </w:pPr>
+      <w:proofErr w:type="gramStart"/>
+      <w:r>
+        <w:rPr>
+          <w:b/>
+          <w:bCs/>
+          <w:color w:val="000000" w:themeColor="text1"/>
+        </w:rPr>
+        <w:t>catch(</w:t>
+      </w:r>
+      <w:proofErr w:type="spellStart"/>
+      <w:proofErr w:type="gramEnd"/>
+      <w:r>
+        <w:rPr>
+          <w:b/>
+          <w:bCs/>
+          <w:color w:val="000000" w:themeColor="text1"/>
+        </w:rPr>
+        <w:t>Exception_Class</w:t>
+      </w:r>
+      <w:proofErr w:type="spellEnd"/>
+      <w:r>
+        <w:rPr>
+          <w:b/>
+          <w:bCs/>
+          <w:color w:val="000000" w:themeColor="text1"/>
+        </w:rPr>
+        <w:t xml:space="preserve"> ref)</w:t>
+      </w:r>
+    </w:p>
+    <w:p>
+      <w:pPr>
+        <w:pStyle w:val="NoSpacing"/>
+        <w:ind w:left="720"/>
+        <w:rPr>
+          <w:b/>
+          <w:bCs/>
+          <w:color w:val="000000" w:themeColor="text1"/>
+        </w:rPr>
+      </w:pPr>
+      <w:r>
+        <w:rPr>
+          <w:b/>
+          <w:bCs/>
+          <w:color w:val="000000" w:themeColor="text1"/>
+        </w:rPr>
+        <w:t>{</w:t>
+      </w:r>
+    </w:p>
+    <w:p>
+      <w:pPr>
+        <w:pStyle w:val="NoSpacing"/>
+        <w:ind w:left="720"/>
+        <w:rPr>
+          <w:b/>
+          <w:bCs/>
+          <w:color w:val="000000" w:themeColor="text1"/>
+        </w:rPr>
+      </w:pPr>
+      <w:r>
+        <w:rPr>
+          <w:b/>
+          <w:bCs/>
+          <w:color w:val="000000" w:themeColor="text1"/>
+        </w:rPr>
+        <w:tab/>
+        <w:t>Statement(s)</w:t>
+      </w:r>
+    </w:p>
+    <w:p>
+      <w:pPr>
+        <w:pStyle w:val="NoSpacing"/>
+        <w:ind w:left="720"/>
+        <w:rPr>
+          <w:b/>
+          <w:bCs/>
+          <w:color w:val="000000" w:themeColor="text1"/>
+        </w:rPr>
+      </w:pPr>
+      <w:r>
+        <w:rPr>
+          <w:b/>
+          <w:bCs/>
+          <w:color w:val="000000" w:themeColor="text1"/>
+        </w:rPr>
+        <w:t>}</w:t>
+      </w:r>
+      <w:r>
+        <w:rPr>
+          <w:b/>
+          <w:bCs/>
+          <w:color w:val="000000" w:themeColor="text1"/>
+        </w:rPr>
+        <w:t xml:space="preserve"> </w:t>
+      </w:r>
+      <w:r>
+        <w:rPr>
+          <w:b/>
+          <w:bCs/>
+          <w:color w:val="000000" w:themeColor="text1"/>
+        </w:rPr>
+        <w:t xml:space="preserve"> </w:t>
+      </w:r>
+    </w:p>
+    <w:p>
+      <w:pPr>
+        <w:pStyle w:val="NoSpacing"/>
+        <w:numPr>
+          <w:ilvl w:val="0"/>
+          <w:numId w:val="76"/>
+        </w:numPr>
+        <w:rPr>
+          <w:b/>
+          <w:bCs/>
+          <w:color w:val="000000" w:themeColor="text1"/>
+        </w:rPr>
+      </w:pPr>
+      <w:r>
+        <w:rPr>
+          <w:color w:val="000000" w:themeColor="text1"/>
+        </w:rPr>
+        <w:t xml:space="preserve">One </w:t>
+      </w:r>
+      <w:proofErr w:type="gramStart"/>
+      <w:r>
+        <w:rPr>
+          <w:color w:val="000000" w:themeColor="text1"/>
+        </w:rPr>
+        <w:t>try</w:t>
+      </w:r>
+      <w:proofErr w:type="gramEnd"/>
+      <w:r>
+        <w:rPr>
+          <w:color w:val="000000" w:themeColor="text1"/>
+        </w:rPr>
+        <w:t xml:space="preserve"> block can throw more than one exception. Which can be catch using a multiple catch block.</w:t>
+      </w:r>
+    </w:p>
+    <w:p>
+      <w:pPr>
+        <w:pStyle w:val="NoSpacing"/>
+        <w:numPr>
+          <w:ilvl w:val="0"/>
+          <w:numId w:val="76"/>
+        </w:numPr>
+        <w:rPr>
+          <w:b/>
+          <w:bCs/>
+          <w:color w:val="000000" w:themeColor="text1"/>
+        </w:rPr>
+      </w:pPr>
+      <w:r>
+        <w:rPr>
+          <w:color w:val="000000" w:themeColor="text1"/>
+        </w:rPr>
+        <w:t xml:space="preserve">In try with multiple </w:t>
+      </w:r>
+      <w:proofErr w:type="gramStart"/>
+      <w:r>
+        <w:rPr>
+          <w:color w:val="000000" w:themeColor="text1"/>
+        </w:rPr>
+        <w:t>catch</w:t>
+      </w:r>
+      <w:proofErr w:type="gramEnd"/>
+      <w:r>
+        <w:rPr>
+          <w:color w:val="000000" w:themeColor="text1"/>
+        </w:rPr>
+        <w:t xml:space="preserve"> you have to handle all parent exception after child exception handling. You cannot write a parent catch block before child catch block.  </w:t>
+      </w:r>
+      <w:r>
+        <w:rPr>
+          <w:color w:val="000000" w:themeColor="text1"/>
+        </w:rPr>
+        <w:t xml:space="preserve"> </w:t>
+      </w:r>
+    </w:p>
+    <w:p>
+      <w:pPr>
+        <w:pStyle w:val="NoSpacing"/>
+        <w:numPr>
+          <w:ilvl w:val="0"/>
+          <w:numId w:val="76"/>
+        </w:numPr>
+        <w:rPr>
+          <w:b/>
+          <w:bCs/>
+          <w:color w:val="000000" w:themeColor="text1"/>
+        </w:rPr>
+      </w:pPr>
+      <w:r>
+        <w:rPr>
+          <w:color w:val="000000" w:themeColor="text1"/>
+        </w:rPr>
+        <w:t xml:space="preserve">In JDK-7 java provided a way to handle multiple exception in a same catch using OR </w:t>
+      </w:r>
+      <w:proofErr w:type="spellStart"/>
+      <w:r>
+        <w:rPr>
+          <w:color w:val="000000" w:themeColor="text1"/>
+        </w:rPr>
+        <w:t>caluse</w:t>
+      </w:r>
+      <w:proofErr w:type="spellEnd"/>
+      <w:r>
+        <w:rPr>
+          <w:color w:val="000000" w:themeColor="text1"/>
+        </w:rPr>
+        <w:t>.</w:t>
+      </w:r>
+    </w:p>
+    <w:p>
+      <w:pPr>
+        <w:pStyle w:val="NoSpacing"/>
+        <w:numPr>
+          <w:ilvl w:val="1"/>
+          <w:numId w:val="76"/>
+        </w:numPr>
+        <w:rPr>
+          <w:b/>
+          <w:bCs/>
+          <w:color w:val="000000" w:themeColor="text1"/>
+        </w:rPr>
+      </w:pPr>
+      <w:r>
+        <w:rPr>
+          <w:color w:val="000000" w:themeColor="text1"/>
+        </w:rPr>
+        <w:t>Syntax:</w:t>
+      </w:r>
+    </w:p>
+    <w:p>
+      <w:pPr>
+        <w:pStyle w:val="NoSpacing"/>
+        <w:ind w:left="1440"/>
+        <w:rPr>
+          <w:b/>
+          <w:bCs/>
+          <w:color w:val="000000" w:themeColor="text1"/>
+        </w:rPr>
+      </w:pPr>
+      <w:proofErr w:type="gramStart"/>
+      <w:r>
+        <w:rPr>
+          <w:b/>
+          <w:bCs/>
+          <w:color w:val="000000" w:themeColor="text1"/>
+        </w:rPr>
+        <w:t>catch(</w:t>
+      </w:r>
+      <w:proofErr w:type="gramEnd"/>
+      <w:r>
+        <w:rPr>
+          <w:b/>
+          <w:bCs/>
+          <w:color w:val="000000" w:themeColor="text1"/>
+        </w:rPr>
+        <w:t>Exception1 | Exception2 | Exception3 ..  ex)</w:t>
+      </w:r>
+      <w:r>
+        <w:rPr>
+          <w:b/>
+          <w:bCs/>
+          <w:color w:val="000000" w:themeColor="text1"/>
+        </w:rPr>
+        <w:t xml:space="preserve"> </w:t>
+      </w:r>
+    </w:p>
+    <w:p>
+      <w:pPr>
+        <w:pStyle w:val="NoSpacing"/>
+        <w:ind w:left="1440"/>
+        <w:rPr>
+          <w:b/>
+          <w:bCs/>
+          <w:color w:val="000000" w:themeColor="text1"/>
+        </w:rPr>
+      </w:pPr>
+      <w:r>
+        <w:rPr>
+          <w:b/>
+          <w:bCs/>
+          <w:color w:val="000000" w:themeColor="text1"/>
+        </w:rPr>
+        <w:t>{</w:t>
+      </w:r>
+    </w:p>
+    <w:p>
+      <w:pPr>
+        <w:pStyle w:val="NoSpacing"/>
+        <w:ind w:left="1440"/>
+        <w:rPr>
+          <w:b/>
+          <w:bCs/>
+          <w:color w:val="000000" w:themeColor="text1"/>
+        </w:rPr>
+      </w:pPr>
+    </w:p>
+    <w:p>
+      <w:pPr>
+        <w:pStyle w:val="NoSpacing"/>
+        <w:ind w:left="1440"/>
+        <w:rPr>
+          <w:b/>
+          <w:bCs/>
+          <w:color w:val="000000" w:themeColor="text1"/>
+        </w:rPr>
+      </w:pPr>
+      <w:r>
+        <w:rPr>
+          <w:b/>
+          <w:bCs/>
+          <w:color w:val="000000" w:themeColor="text1"/>
+        </w:rPr>
+        <w:t>}</w:t>
+      </w:r>
+    </w:p>
     <w:sectPr>
       <w:pgSz w:w="12240" w:h="15840"/>
       <w:pgMar w:top="1440" w:right="1440" w:bottom="1440" w:left="1440" w:header="720" w:footer="720" w:gutter="0"/>
@@ -27521,6 +28134,95 @@
     </w:lvl>
   </w:abstractNum>
   <w:abstractNum w:abstractNumId="32" w15:restartNumberingAfterBreak="0">
+    <w:nsid w:val="3FC11552"/>
+    <w:multiLevelType w:val="hybridMultilevel"/>
+    <w:tmpl w:val="592682D6"/>
+    <w:lvl w:ilvl="0" w:tplc="1F846FF4">
+      <w:start w:val="1"/>
+      <w:numFmt w:val="decimal"/>
+      <w:lvlText w:val="%1."/>
+      <w:lvlJc w:val="left"/>
+      <w:pPr>
+        <w:ind w:left="720" w:hanging="360"/>
+      </w:pPr>
+      <w:rPr>
+        <w:rFonts w:hint="default"/>
+      </w:rPr>
+    </w:lvl>
+    <w:lvl w:ilvl="1" w:tplc="04090019" w:tentative="1">
+      <w:start w:val="1"/>
+      <w:numFmt w:val="lowerLetter"/>
+      <w:lvlText w:val="%2."/>
+      <w:lvlJc w:val="left"/>
+      <w:pPr>
+        <w:ind w:left="1440" w:hanging="360"/>
+      </w:pPr>
+    </w:lvl>
+    <w:lvl w:ilvl="2" w:tplc="0409001B" w:tentative="1">
+      <w:start w:val="1"/>
+      <w:numFmt w:val="lowerRoman"/>
+      <w:lvlText w:val="%3."/>
+      <w:lvlJc w:val="right"/>
+      <w:pPr>
+        <w:ind w:left="2160" w:hanging="180"/>
+      </w:pPr>
+    </w:lvl>
+    <w:lvl w:ilvl="3" w:tplc="0409000F" w:tentative="1">
+      <w:start w:val="1"/>
+      <w:numFmt w:val="decimal"/>
+      <w:lvlText w:val="%4."/>
+      <w:lvlJc w:val="left"/>
+      <w:pPr>
+        <w:ind w:left="2880" w:hanging="360"/>
+      </w:pPr>
+    </w:lvl>
+    <w:lvl w:ilvl="4" w:tplc="04090019" w:tentative="1">
+      <w:start w:val="1"/>
+      <w:numFmt w:val="lowerLetter"/>
+      <w:lvlText w:val="%5."/>
+      <w:lvlJc w:val="left"/>
+      <w:pPr>
+        <w:ind w:left="3600" w:hanging="360"/>
+      </w:pPr>
+    </w:lvl>
+    <w:lvl w:ilvl="5" w:tplc="0409001B" w:tentative="1">
+      <w:start w:val="1"/>
+      <w:numFmt w:val="lowerRoman"/>
+      <w:lvlText w:val="%6."/>
+      <w:lvlJc w:val="right"/>
+      <w:pPr>
+        <w:ind w:left="4320" w:hanging="180"/>
+      </w:pPr>
+    </w:lvl>
+    <w:lvl w:ilvl="6" w:tplc="0409000F" w:tentative="1">
+      <w:start w:val="1"/>
+      <w:numFmt w:val="decimal"/>
+      <w:lvlText w:val="%7."/>
+      <w:lvlJc w:val="left"/>
+      <w:pPr>
+        <w:ind w:left="5040" w:hanging="360"/>
+      </w:pPr>
+    </w:lvl>
+    <w:lvl w:ilvl="7" w:tplc="04090019" w:tentative="1">
+      <w:start w:val="1"/>
+      <w:numFmt w:val="lowerLetter"/>
+      <w:lvlText w:val="%8."/>
+      <w:lvlJc w:val="left"/>
+      <w:pPr>
+        <w:ind w:left="5760" w:hanging="360"/>
+      </w:pPr>
+    </w:lvl>
+    <w:lvl w:ilvl="8" w:tplc="0409001B" w:tentative="1">
+      <w:start w:val="1"/>
+      <w:numFmt w:val="lowerRoman"/>
+      <w:lvlText w:val="%9."/>
+      <w:lvlJc w:val="right"/>
+      <w:pPr>
+        <w:ind w:left="6480" w:hanging="180"/>
+      </w:pPr>
+    </w:lvl>
+  </w:abstractNum>
+  <w:abstractNum w:abstractNumId="33" w15:restartNumberingAfterBreak="0">
     <w:nsid w:val="40AA79E2"/>
     <w:multiLevelType w:val="hybridMultilevel"/>
     <w:tmpl w:val="88409F3C"/>
@@ -27609,7 +28311,7 @@
       </w:pPr>
     </w:lvl>
   </w:abstractNum>
-  <w:abstractNum w:abstractNumId="33" w15:restartNumberingAfterBreak="0">
+  <w:abstractNum w:abstractNumId="34" w15:restartNumberingAfterBreak="0">
     <w:nsid w:val="41482911"/>
     <w:multiLevelType w:val="hybridMultilevel"/>
     <w:tmpl w:val="7076EE98"/>
@@ -27698,7 +28400,7 @@
       </w:pPr>
     </w:lvl>
   </w:abstractNum>
-  <w:abstractNum w:abstractNumId="34" w15:restartNumberingAfterBreak="0">
+  <w:abstractNum w:abstractNumId="35" w15:restartNumberingAfterBreak="0">
     <w:nsid w:val="418C57F0"/>
     <w:multiLevelType w:val="hybridMultilevel"/>
     <w:tmpl w:val="49CA4B68"/>
@@ -27787,7 +28489,7 @@
       </w:pPr>
     </w:lvl>
   </w:abstractNum>
-  <w:abstractNum w:abstractNumId="35" w15:restartNumberingAfterBreak="0">
+  <w:abstractNum w:abstractNumId="36" w15:restartNumberingAfterBreak="0">
     <w:nsid w:val="455F1847"/>
     <w:multiLevelType w:val="hybridMultilevel"/>
     <w:tmpl w:val="AF583A9C"/>
@@ -27876,7 +28578,7 @@
       </w:pPr>
     </w:lvl>
   </w:abstractNum>
-  <w:abstractNum w:abstractNumId="36" w15:restartNumberingAfterBreak="0">
+  <w:abstractNum w:abstractNumId="37" w15:restartNumberingAfterBreak="0">
     <w:nsid w:val="45A62740"/>
     <w:multiLevelType w:val="hybridMultilevel"/>
     <w:tmpl w:val="88B4E89A"/>
@@ -27965,7 +28667,7 @@
       </w:pPr>
     </w:lvl>
   </w:abstractNum>
-  <w:abstractNum w:abstractNumId="37" w15:restartNumberingAfterBreak="0">
+  <w:abstractNum w:abstractNumId="38" w15:restartNumberingAfterBreak="0">
     <w:nsid w:val="479F66F8"/>
     <w:multiLevelType w:val="hybridMultilevel"/>
     <w:tmpl w:val="C90C9000"/>
@@ -28054,7 +28756,7 @@
       </w:pPr>
     </w:lvl>
   </w:abstractNum>
-  <w:abstractNum w:abstractNumId="38" w15:restartNumberingAfterBreak="0">
+  <w:abstractNum w:abstractNumId="39" w15:restartNumberingAfterBreak="0">
     <w:nsid w:val="49D70946"/>
     <w:multiLevelType w:val="hybridMultilevel"/>
     <w:tmpl w:val="25E08366"/>
@@ -28143,7 +28845,7 @@
       </w:pPr>
     </w:lvl>
   </w:abstractNum>
-  <w:abstractNum w:abstractNumId="39" w15:restartNumberingAfterBreak="0">
+  <w:abstractNum w:abstractNumId="40" w15:restartNumberingAfterBreak="0">
     <w:nsid w:val="4B1A5628"/>
     <w:multiLevelType w:val="hybridMultilevel"/>
     <w:tmpl w:val="77F8F440"/>
@@ -28232,7 +28934,7 @@
       </w:pPr>
     </w:lvl>
   </w:abstractNum>
-  <w:abstractNum w:abstractNumId="40" w15:restartNumberingAfterBreak="0">
+  <w:abstractNum w:abstractNumId="41" w15:restartNumberingAfterBreak="0">
     <w:nsid w:val="4D020622"/>
     <w:multiLevelType w:val="hybridMultilevel"/>
     <w:tmpl w:val="ACC0CBB4"/>
@@ -28321,7 +29023,7 @@
       </w:pPr>
     </w:lvl>
   </w:abstractNum>
-  <w:abstractNum w:abstractNumId="41" w15:restartNumberingAfterBreak="0">
+  <w:abstractNum w:abstractNumId="42" w15:restartNumberingAfterBreak="0">
     <w:nsid w:val="4D1A268D"/>
     <w:multiLevelType w:val="hybridMultilevel"/>
     <w:tmpl w:val="F118EC4C"/>
@@ -28434,7 +29136,7 @@
       </w:rPr>
     </w:lvl>
   </w:abstractNum>
-  <w:abstractNum w:abstractNumId="42" w15:restartNumberingAfterBreak="0">
+  <w:abstractNum w:abstractNumId="43" w15:restartNumberingAfterBreak="0">
     <w:nsid w:val="4E322B47"/>
     <w:multiLevelType w:val="hybridMultilevel"/>
     <w:tmpl w:val="0D34C8F8"/>
@@ -28523,7 +29225,7 @@
       </w:pPr>
     </w:lvl>
   </w:abstractNum>
-  <w:abstractNum w:abstractNumId="43" w15:restartNumberingAfterBreak="0">
+  <w:abstractNum w:abstractNumId="44" w15:restartNumberingAfterBreak="0">
     <w:nsid w:val="50830741"/>
     <w:multiLevelType w:val="hybridMultilevel"/>
     <w:tmpl w:val="FBB27CA6"/>
@@ -28614,7 +29316,7 @@
       </w:pPr>
     </w:lvl>
   </w:abstractNum>
-  <w:abstractNum w:abstractNumId="44" w15:restartNumberingAfterBreak="0">
+  <w:abstractNum w:abstractNumId="45" w15:restartNumberingAfterBreak="0">
     <w:nsid w:val="56AB199B"/>
     <w:multiLevelType w:val="hybridMultilevel"/>
     <w:tmpl w:val="2758CEEE"/>
@@ -28703,7 +29405,7 @@
       </w:pPr>
     </w:lvl>
   </w:abstractNum>
-  <w:abstractNum w:abstractNumId="45" w15:restartNumberingAfterBreak="0">
+  <w:abstractNum w:abstractNumId="46" w15:restartNumberingAfterBreak="0">
     <w:nsid w:val="57C0243E"/>
     <w:multiLevelType w:val="hybridMultilevel"/>
     <w:tmpl w:val="84E4B458"/>
@@ -28792,7 +29494,7 @@
       </w:pPr>
     </w:lvl>
   </w:abstractNum>
-  <w:abstractNum w:abstractNumId="46" w15:restartNumberingAfterBreak="0">
+  <w:abstractNum w:abstractNumId="47" w15:restartNumberingAfterBreak="0">
     <w:nsid w:val="57CE425A"/>
     <w:multiLevelType w:val="hybridMultilevel"/>
     <w:tmpl w:val="7D06C980"/>
@@ -28881,7 +29583,7 @@
       </w:pPr>
     </w:lvl>
   </w:abstractNum>
-  <w:abstractNum w:abstractNumId="47" w15:restartNumberingAfterBreak="0">
+  <w:abstractNum w:abstractNumId="48" w15:restartNumberingAfterBreak="0">
     <w:nsid w:val="5BEA6688"/>
     <w:multiLevelType w:val="hybridMultilevel"/>
     <w:tmpl w:val="C1708EDE"/>
@@ -28970,7 +29672,7 @@
       </w:pPr>
     </w:lvl>
   </w:abstractNum>
-  <w:abstractNum w:abstractNumId="48" w15:restartNumberingAfterBreak="0">
+  <w:abstractNum w:abstractNumId="49" w15:restartNumberingAfterBreak="0">
     <w:nsid w:val="5C9174DE"/>
     <w:multiLevelType w:val="hybridMultilevel"/>
     <w:tmpl w:val="E30E1DEA"/>
@@ -29059,7 +29761,7 @@
       </w:pPr>
     </w:lvl>
   </w:abstractNum>
-  <w:abstractNum w:abstractNumId="49" w15:restartNumberingAfterBreak="0">
+  <w:abstractNum w:abstractNumId="50" w15:restartNumberingAfterBreak="0">
     <w:nsid w:val="5D2815AF"/>
     <w:multiLevelType w:val="hybridMultilevel"/>
     <w:tmpl w:val="01B826F8"/>
@@ -29148,7 +29850,7 @@
       </w:pPr>
     </w:lvl>
   </w:abstractNum>
-  <w:abstractNum w:abstractNumId="50" w15:restartNumberingAfterBreak="0">
+  <w:abstractNum w:abstractNumId="51" w15:restartNumberingAfterBreak="0">
     <w:nsid w:val="5D8A536C"/>
     <w:multiLevelType w:val="hybridMultilevel"/>
     <w:tmpl w:val="244E4578"/>
@@ -29237,7 +29939,7 @@
       </w:pPr>
     </w:lvl>
   </w:abstractNum>
-  <w:abstractNum w:abstractNumId="51" w15:restartNumberingAfterBreak="0">
+  <w:abstractNum w:abstractNumId="52" w15:restartNumberingAfterBreak="0">
     <w:nsid w:val="5DB35E6B"/>
     <w:multiLevelType w:val="hybridMultilevel"/>
     <w:tmpl w:val="8ADC8424"/>
@@ -29326,7 +30028,7 @@
       </w:pPr>
     </w:lvl>
   </w:abstractNum>
-  <w:abstractNum w:abstractNumId="52" w15:restartNumberingAfterBreak="0">
+  <w:abstractNum w:abstractNumId="53" w15:restartNumberingAfterBreak="0">
     <w:nsid w:val="5EF51AF6"/>
     <w:multiLevelType w:val="hybridMultilevel"/>
     <w:tmpl w:val="2BDAB354"/>
@@ -29415,7 +30117,7 @@
       </w:pPr>
     </w:lvl>
   </w:abstractNum>
-  <w:abstractNum w:abstractNumId="53" w15:restartNumberingAfterBreak="0">
+  <w:abstractNum w:abstractNumId="54" w15:restartNumberingAfterBreak="0">
     <w:nsid w:val="603A5D32"/>
     <w:multiLevelType w:val="hybridMultilevel"/>
     <w:tmpl w:val="85EC5506"/>
@@ -29504,7 +30206,7 @@
       </w:pPr>
     </w:lvl>
   </w:abstractNum>
-  <w:abstractNum w:abstractNumId="54" w15:restartNumberingAfterBreak="0">
+  <w:abstractNum w:abstractNumId="55" w15:restartNumberingAfterBreak="0">
     <w:nsid w:val="621E5ED5"/>
     <w:multiLevelType w:val="hybridMultilevel"/>
     <w:tmpl w:val="00F071D0"/>
@@ -29593,7 +30295,7 @@
       </w:pPr>
     </w:lvl>
   </w:abstractNum>
-  <w:abstractNum w:abstractNumId="55" w15:restartNumberingAfterBreak="0">
+  <w:abstractNum w:abstractNumId="56" w15:restartNumberingAfterBreak="0">
     <w:nsid w:val="639F0E47"/>
     <w:multiLevelType w:val="hybridMultilevel"/>
     <w:tmpl w:val="FEA82020"/>
@@ -29682,7 +30384,96 @@
       </w:pPr>
     </w:lvl>
   </w:abstractNum>
-  <w:abstractNum w:abstractNumId="56" w15:restartNumberingAfterBreak="0">
+  <w:abstractNum w:abstractNumId="57" w15:restartNumberingAfterBreak="0">
+    <w:nsid w:val="660A4EC6"/>
+    <w:multiLevelType w:val="hybridMultilevel"/>
+    <w:tmpl w:val="D730DD4A"/>
+    <w:lvl w:ilvl="0" w:tplc="3AA06E3E">
+      <w:start w:val="1"/>
+      <w:numFmt w:val="decimal"/>
+      <w:lvlText w:val="%1."/>
+      <w:lvlJc w:val="left"/>
+      <w:pPr>
+        <w:ind w:left="720" w:hanging="360"/>
+      </w:pPr>
+      <w:rPr>
+        <w:rFonts w:hint="default"/>
+      </w:rPr>
+    </w:lvl>
+    <w:lvl w:ilvl="1" w:tplc="04090019">
+      <w:start w:val="1"/>
+      <w:numFmt w:val="lowerLetter"/>
+      <w:lvlText w:val="%2."/>
+      <w:lvlJc w:val="left"/>
+      <w:pPr>
+        <w:ind w:left="1440" w:hanging="360"/>
+      </w:pPr>
+    </w:lvl>
+    <w:lvl w:ilvl="2" w:tplc="0409001B" w:tentative="1">
+      <w:start w:val="1"/>
+      <w:numFmt w:val="lowerRoman"/>
+      <w:lvlText w:val="%3."/>
+      <w:lvlJc w:val="right"/>
+      <w:pPr>
+        <w:ind w:left="2160" w:hanging="180"/>
+      </w:pPr>
+    </w:lvl>
+    <w:lvl w:ilvl="3" w:tplc="0409000F" w:tentative="1">
+      <w:start w:val="1"/>
+      <w:numFmt w:val="decimal"/>
+      <w:lvlText w:val="%4."/>
+      <w:lvlJc w:val="left"/>
+      <w:pPr>
+        <w:ind w:left="2880" w:hanging="360"/>
+      </w:pPr>
+    </w:lvl>
+    <w:lvl w:ilvl="4" w:tplc="04090019" w:tentative="1">
+      <w:start w:val="1"/>
+      <w:numFmt w:val="lowerLetter"/>
+      <w:lvlText w:val="%5."/>
+      <w:lvlJc w:val="left"/>
+      <w:pPr>
+        <w:ind w:left="3600" w:hanging="360"/>
+      </w:pPr>
+    </w:lvl>
+    <w:lvl w:ilvl="5" w:tplc="0409001B" w:tentative="1">
+      <w:start w:val="1"/>
+      <w:numFmt w:val="lowerRoman"/>
+      <w:lvlText w:val="%6."/>
+      <w:lvlJc w:val="right"/>
+      <w:pPr>
+        <w:ind w:left="4320" w:hanging="180"/>
+      </w:pPr>
+    </w:lvl>
+    <w:lvl w:ilvl="6" w:tplc="0409000F" w:tentative="1">
+      <w:start w:val="1"/>
+      <w:numFmt w:val="decimal"/>
+      <w:lvlText w:val="%7."/>
+      <w:lvlJc w:val="left"/>
+      <w:pPr>
+        <w:ind w:left="5040" w:hanging="360"/>
+      </w:pPr>
+    </w:lvl>
+    <w:lvl w:ilvl="7" w:tplc="04090019" w:tentative="1">
+      <w:start w:val="1"/>
+      <w:numFmt w:val="lowerLetter"/>
+      <w:lvlText w:val="%8."/>
+      <w:lvlJc w:val="left"/>
+      <w:pPr>
+        <w:ind w:left="5760" w:hanging="360"/>
+      </w:pPr>
+    </w:lvl>
+    <w:lvl w:ilvl="8" w:tplc="0409001B" w:tentative="1">
+      <w:start w:val="1"/>
+      <w:numFmt w:val="lowerRoman"/>
+      <w:lvlText w:val="%9."/>
+      <w:lvlJc w:val="right"/>
+      <w:pPr>
+        <w:ind w:left="6480" w:hanging="180"/>
+      </w:pPr>
+    </w:lvl>
+  </w:abstractNum>
+  <w:abstractNum w:abstractNumId="58" w15:restartNumberingAfterBreak="0">
     <w:nsid w:val="66884B3F"/>
     <w:multiLevelType w:val="hybridMultilevel"/>
     <w:tmpl w:val="ED8A7856"/>
@@ -29771,7 +30562,7 @@
       </w:pPr>
     </w:lvl>
   </w:abstractNum>
-  <w:abstractNum w:abstractNumId="57" w15:restartNumberingAfterBreak="0">
+  <w:abstractNum w:abstractNumId="59" w15:restartNumberingAfterBreak="0">
     <w:nsid w:val="69E84762"/>
     <w:multiLevelType w:val="hybridMultilevel"/>
     <w:tmpl w:val="4C3AC66C"/>
@@ -29860,7 +30651,7 @@
       </w:pPr>
     </w:lvl>
   </w:abstractNum>
-  <w:abstractNum w:abstractNumId="58" w15:restartNumberingAfterBreak="0">
+  <w:abstractNum w:abstractNumId="60" w15:restartNumberingAfterBreak="0">
     <w:nsid w:val="6CE26D46"/>
     <w:multiLevelType w:val="hybridMultilevel"/>
     <w:tmpl w:val="54B8B17E"/>
@@ -29949,7 +30740,7 @@
       </w:pPr>
     </w:lvl>
   </w:abstractNum>
-  <w:abstractNum w:abstractNumId="59" w15:restartNumberingAfterBreak="0">
+  <w:abstractNum w:abstractNumId="61" w15:restartNumberingAfterBreak="0">
     <w:nsid w:val="6EC24C8F"/>
     <w:multiLevelType w:val="hybridMultilevel"/>
     <w:tmpl w:val="FDB83334"/>
@@ -30038,7 +30829,7 @@
       </w:pPr>
     </w:lvl>
   </w:abstractNum>
-  <w:abstractNum w:abstractNumId="60" w15:restartNumberingAfterBreak="0">
+  <w:abstractNum w:abstractNumId="62" w15:restartNumberingAfterBreak="0">
     <w:nsid w:val="6F002CAD"/>
     <w:multiLevelType w:val="hybridMultilevel"/>
     <w:tmpl w:val="5FE44604"/>
@@ -30127,7 +30918,7 @@
       </w:pPr>
     </w:lvl>
   </w:abstractNum>
-  <w:abstractNum w:abstractNumId="61" w15:restartNumberingAfterBreak="0">
+  <w:abstractNum w:abstractNumId="63" w15:restartNumberingAfterBreak="0">
     <w:nsid w:val="6FF26D52"/>
     <w:multiLevelType w:val="hybridMultilevel"/>
     <w:tmpl w:val="97B2EEBA"/>
@@ -30216,7 +31007,7 @@
       </w:pPr>
     </w:lvl>
   </w:abstractNum>
-  <w:abstractNum w:abstractNumId="62" w15:restartNumberingAfterBreak="0">
+  <w:abstractNum w:abstractNumId="64" w15:restartNumberingAfterBreak="0">
     <w:nsid w:val="71DE31B6"/>
     <w:multiLevelType w:val="hybridMultilevel"/>
     <w:tmpl w:val="0D502C4C"/>
@@ -30306,7 +31097,7 @@
       </w:pPr>
     </w:lvl>
   </w:abstractNum>
-  <w:abstractNum w:abstractNumId="63" w15:restartNumberingAfterBreak="0">
+  <w:abstractNum w:abstractNumId="65" w15:restartNumberingAfterBreak="0">
     <w:nsid w:val="72CD0627"/>
     <w:multiLevelType w:val="hybridMultilevel"/>
     <w:tmpl w:val="4458596E"/>
@@ -30395,7 +31186,7 @@
       </w:pPr>
     </w:lvl>
   </w:abstractNum>
-  <w:abstractNum w:abstractNumId="64" w15:restartNumberingAfterBreak="0">
+  <w:abstractNum w:abstractNumId="66" w15:restartNumberingAfterBreak="0">
     <w:nsid w:val="73B54800"/>
     <w:multiLevelType w:val="hybridMultilevel"/>
     <w:tmpl w:val="A80EA370"/>
@@ -30484,7 +31275,7 @@
       </w:pPr>
     </w:lvl>
   </w:abstractNum>
-  <w:abstractNum w:abstractNumId="65" w15:restartNumberingAfterBreak="0">
+  <w:abstractNum w:abstractNumId="67" w15:restartNumberingAfterBreak="0">
     <w:nsid w:val="73C77B71"/>
     <w:multiLevelType w:val="hybridMultilevel"/>
     <w:tmpl w:val="4C3AC66C"/>
@@ -30573,7 +31364,7 @@
       </w:pPr>
     </w:lvl>
   </w:abstractNum>
-  <w:abstractNum w:abstractNumId="66" w15:restartNumberingAfterBreak="0">
+  <w:abstractNum w:abstractNumId="68" w15:restartNumberingAfterBreak="0">
     <w:nsid w:val="759A768D"/>
     <w:multiLevelType w:val="hybridMultilevel"/>
     <w:tmpl w:val="505E8848"/>
@@ -30662,7 +31453,7 @@
       </w:pPr>
     </w:lvl>
   </w:abstractNum>
-  <w:abstractNum w:abstractNumId="67" w15:restartNumberingAfterBreak="0">
+  <w:abstractNum w:abstractNumId="69" w15:restartNumberingAfterBreak="0">
     <w:nsid w:val="76C7022B"/>
     <w:multiLevelType w:val="hybridMultilevel"/>
     <w:tmpl w:val="85687A30"/>
@@ -30751,7 +31542,7 @@
       </w:pPr>
     </w:lvl>
   </w:abstractNum>
-  <w:abstractNum w:abstractNumId="68" w15:restartNumberingAfterBreak="0">
+  <w:abstractNum w:abstractNumId="70" w15:restartNumberingAfterBreak="0">
     <w:nsid w:val="76F903A2"/>
     <w:multiLevelType w:val="hybridMultilevel"/>
     <w:tmpl w:val="5B622D92"/>
@@ -30840,7 +31631,7 @@
       </w:pPr>
     </w:lvl>
   </w:abstractNum>
-  <w:abstractNum w:abstractNumId="69" w15:restartNumberingAfterBreak="0">
+  <w:abstractNum w:abstractNumId="71" w15:restartNumberingAfterBreak="0">
     <w:nsid w:val="7A5852DD"/>
     <w:multiLevelType w:val="hybridMultilevel"/>
     <w:tmpl w:val="505E8848"/>
@@ -30929,7 +31720,7 @@
       </w:pPr>
     </w:lvl>
   </w:abstractNum>
-  <w:abstractNum w:abstractNumId="70" w15:restartNumberingAfterBreak="0">
+  <w:abstractNum w:abstractNumId="72" w15:restartNumberingAfterBreak="0">
     <w:nsid w:val="7B8322EB"/>
     <w:multiLevelType w:val="hybridMultilevel"/>
     <w:tmpl w:val="803286F8"/>
@@ -31018,7 +31809,7 @@
       </w:pPr>
     </w:lvl>
   </w:abstractNum>
-  <w:abstractNum w:abstractNumId="71" w15:restartNumberingAfterBreak="0">
+  <w:abstractNum w:abstractNumId="73" w15:restartNumberingAfterBreak="0">
     <w:nsid w:val="7C2A2F17"/>
     <w:multiLevelType w:val="hybridMultilevel"/>
     <w:tmpl w:val="686EB4DC"/>
@@ -31107,7 +31898,7 @@
       </w:pPr>
     </w:lvl>
   </w:abstractNum>
-  <w:abstractNum w:abstractNumId="72" w15:restartNumberingAfterBreak="0">
+  <w:abstractNum w:abstractNumId="74" w15:restartNumberingAfterBreak="0">
     <w:nsid w:val="7C62185D"/>
     <w:multiLevelType w:val="hybridMultilevel"/>
     <w:tmpl w:val="D1E6EFF4"/>
@@ -31196,7 +31987,7 @@
       </w:pPr>
     </w:lvl>
   </w:abstractNum>
-  <w:abstractNum w:abstractNumId="73" w15:restartNumberingAfterBreak="0">
+  <w:abstractNum w:abstractNumId="75" w15:restartNumberingAfterBreak="0">
     <w:nsid w:val="7D742D78"/>
     <w:multiLevelType w:val="hybridMultilevel"/>
     <w:tmpl w:val="D6A863B2"/>
@@ -31289,31 +32080,31 @@
     <w:abstractNumId w:val="11"/>
   </w:num>
   <w:num w:numId="2" w16cid:durableId="470945700">
-    <w:abstractNumId w:val="40"/>
+    <w:abstractNumId w:val="41"/>
   </w:num>
   <w:num w:numId="3" w16cid:durableId="336812709">
-    <w:abstractNumId w:val="42"/>
+    <w:abstractNumId w:val="43"/>
   </w:num>
   <w:num w:numId="4" w16cid:durableId="1371878109">
-    <w:abstractNumId w:val="34"/>
+    <w:abstractNumId w:val="35"/>
   </w:num>
   <w:num w:numId="5" w16cid:durableId="586041993">
     <w:abstractNumId w:val="18"/>
   </w:num>
   <w:num w:numId="6" w16cid:durableId="320738215">
-    <w:abstractNumId w:val="70"/>
+    <w:abstractNumId w:val="72"/>
   </w:num>
   <w:num w:numId="7" w16cid:durableId="1631352645">
-    <w:abstractNumId w:val="67"/>
+    <w:abstractNumId w:val="69"/>
   </w:num>
   <w:num w:numId="8" w16cid:durableId="849372002">
-    <w:abstractNumId w:val="71"/>
+    <w:abstractNumId w:val="73"/>
   </w:num>
   <w:num w:numId="9" w16cid:durableId="2001305307">
-    <w:abstractNumId w:val="56"/>
+    <w:abstractNumId w:val="58"/>
   </w:num>
   <w:num w:numId="10" w16cid:durableId="193885424">
-    <w:abstractNumId w:val="46"/>
+    <w:abstractNumId w:val="47"/>
   </w:num>
   <w:num w:numId="11" w16cid:durableId="1489831395">
     <w:abstractNumId w:val="1"/>
@@ -31322,37 +32113,37 @@
     <w:abstractNumId w:val="24"/>
   </w:num>
   <w:num w:numId="13" w16cid:durableId="1655379445">
-    <w:abstractNumId w:val="69"/>
+    <w:abstractNumId w:val="71"/>
   </w:num>
   <w:num w:numId="14" w16cid:durableId="638804942">
-    <w:abstractNumId w:val="66"/>
+    <w:abstractNumId w:val="68"/>
   </w:num>
   <w:num w:numId="15" w16cid:durableId="2053532158">
+    <w:abstractNumId w:val="64"/>
+  </w:num>
+  <w:num w:numId="16" w16cid:durableId="1356031195">
+    <w:abstractNumId w:val="54"/>
+  </w:num>
+  <w:num w:numId="17" w16cid:durableId="1036464061">
     <w:abstractNumId w:val="62"/>
   </w:num>
-  <w:num w:numId="16" w16cid:durableId="1356031195">
-    <w:abstractNumId w:val="53"/>
-  </w:num>
-  <w:num w:numId="17" w16cid:durableId="1036464061">
-    <w:abstractNumId w:val="60"/>
-  </w:num>
   <w:num w:numId="18" w16cid:durableId="1446268192">
-    <w:abstractNumId w:val="50"/>
+    <w:abstractNumId w:val="51"/>
   </w:num>
   <w:num w:numId="19" w16cid:durableId="686324423">
     <w:abstractNumId w:val="15"/>
   </w:num>
   <w:num w:numId="20" w16cid:durableId="316959483">
-    <w:abstractNumId w:val="54"/>
+    <w:abstractNumId w:val="55"/>
   </w:num>
   <w:num w:numId="21" w16cid:durableId="1924945975">
-    <w:abstractNumId w:val="59"/>
+    <w:abstractNumId w:val="61"/>
   </w:num>
   <w:num w:numId="22" w16cid:durableId="1616987270">
     <w:abstractNumId w:val="31"/>
   </w:num>
   <w:num w:numId="23" w16cid:durableId="1472746244">
-    <w:abstractNumId w:val="63"/>
+    <w:abstractNumId w:val="65"/>
   </w:num>
   <w:num w:numId="24" w16cid:durableId="193930168">
     <w:abstractNumId w:val="3"/>
@@ -31373,28 +32164,28 @@
     <w:abstractNumId w:val="14"/>
   </w:num>
   <w:num w:numId="30" w16cid:durableId="1291983772">
-    <w:abstractNumId w:val="44"/>
+    <w:abstractNumId w:val="45"/>
   </w:num>
   <w:num w:numId="31" w16cid:durableId="1832333207">
-    <w:abstractNumId w:val="41"/>
+    <w:abstractNumId w:val="42"/>
   </w:num>
   <w:num w:numId="32" w16cid:durableId="1472481383">
     <w:abstractNumId w:val="8"/>
   </w:num>
   <w:num w:numId="33" w16cid:durableId="1865363791">
-    <w:abstractNumId w:val="37"/>
+    <w:abstractNumId w:val="38"/>
   </w:num>
   <w:num w:numId="34" w16cid:durableId="1339232176">
-    <w:abstractNumId w:val="72"/>
+    <w:abstractNumId w:val="74"/>
   </w:num>
   <w:num w:numId="35" w16cid:durableId="216279907">
     <w:abstractNumId w:val="17"/>
   </w:num>
   <w:num w:numId="36" w16cid:durableId="458033265">
-    <w:abstractNumId w:val="57"/>
+    <w:abstractNumId w:val="59"/>
   </w:num>
   <w:num w:numId="37" w16cid:durableId="785080149">
-    <w:abstractNumId w:val="73"/>
+    <w:abstractNumId w:val="75"/>
   </w:num>
   <w:num w:numId="38" w16cid:durableId="1256280573">
     <w:abstractNumId w:val="9"/>
@@ -31403,43 +32194,43 @@
     <w:abstractNumId w:val="28"/>
   </w:num>
   <w:num w:numId="40" w16cid:durableId="455370223">
-    <w:abstractNumId w:val="65"/>
+    <w:abstractNumId w:val="67"/>
   </w:num>
   <w:num w:numId="41" w16cid:durableId="1331954338">
     <w:abstractNumId w:val="25"/>
   </w:num>
   <w:num w:numId="42" w16cid:durableId="1041637665">
-    <w:abstractNumId w:val="32"/>
+    <w:abstractNumId w:val="33"/>
   </w:num>
   <w:num w:numId="43" w16cid:durableId="580142580">
-    <w:abstractNumId w:val="61"/>
+    <w:abstractNumId w:val="63"/>
   </w:num>
   <w:num w:numId="44" w16cid:durableId="1115905691">
-    <w:abstractNumId w:val="47"/>
+    <w:abstractNumId w:val="48"/>
   </w:num>
   <w:num w:numId="45" w16cid:durableId="191921419">
     <w:abstractNumId w:val="13"/>
   </w:num>
   <w:num w:numId="46" w16cid:durableId="909774762">
-    <w:abstractNumId w:val="48"/>
+    <w:abstractNumId w:val="49"/>
   </w:num>
   <w:num w:numId="47" w16cid:durableId="85461244">
-    <w:abstractNumId w:val="68"/>
+    <w:abstractNumId w:val="70"/>
   </w:num>
   <w:num w:numId="48" w16cid:durableId="2099400349">
     <w:abstractNumId w:val="2"/>
   </w:num>
   <w:num w:numId="49" w16cid:durableId="534929722">
-    <w:abstractNumId w:val="49"/>
+    <w:abstractNumId w:val="50"/>
   </w:num>
   <w:num w:numId="50" w16cid:durableId="1690250610">
     <w:abstractNumId w:val="26"/>
   </w:num>
   <w:num w:numId="51" w16cid:durableId="767383780">
-    <w:abstractNumId w:val="58"/>
+    <w:abstractNumId w:val="60"/>
   </w:num>
   <w:num w:numId="52" w16cid:durableId="733701584">
-    <w:abstractNumId w:val="35"/>
+    <w:abstractNumId w:val="36"/>
   </w:num>
   <w:num w:numId="53" w16cid:durableId="1188568030">
     <w:abstractNumId w:val="12"/>
@@ -31448,25 +32239,25 @@
     <w:abstractNumId w:val="22"/>
   </w:num>
   <w:num w:numId="55" w16cid:durableId="1873683593">
-    <w:abstractNumId w:val="43"/>
+    <w:abstractNumId w:val="44"/>
   </w:num>
   <w:num w:numId="56" w16cid:durableId="1212763320">
-    <w:abstractNumId w:val="52"/>
+    <w:abstractNumId w:val="53"/>
   </w:num>
   <w:num w:numId="57" w16cid:durableId="824470119">
     <w:abstractNumId w:val="27"/>
   </w:num>
   <w:num w:numId="58" w16cid:durableId="405223356">
-    <w:abstractNumId w:val="39"/>
+    <w:abstractNumId w:val="40"/>
   </w:num>
   <w:num w:numId="59" w16cid:durableId="1468816062">
     <w:abstractNumId w:val="5"/>
   </w:num>
   <w:num w:numId="60" w16cid:durableId="647440670">
-    <w:abstractNumId w:val="45"/>
+    <w:abstractNumId w:val="46"/>
   </w:num>
   <w:num w:numId="61" w16cid:durableId="471335867">
-    <w:abstractNumId w:val="33"/>
+    <w:abstractNumId w:val="34"/>
   </w:num>
   <w:num w:numId="62" w16cid:durableId="1576669332">
     <w:abstractNumId w:val="20"/>
@@ -31484,30 +32275,36 @@
     <w:abstractNumId w:val="4"/>
   </w:num>
   <w:num w:numId="67" w16cid:durableId="1331908605">
-    <w:abstractNumId w:val="36"/>
+    <w:abstractNumId w:val="37"/>
   </w:num>
   <w:num w:numId="68" w16cid:durableId="1937204560">
-    <w:abstractNumId w:val="55"/>
+    <w:abstractNumId w:val="56"/>
   </w:num>
   <w:num w:numId="69" w16cid:durableId="1743454619">
-    <w:abstractNumId w:val="51"/>
+    <w:abstractNumId w:val="52"/>
   </w:num>
   <w:num w:numId="70" w16cid:durableId="1502744354">
     <w:abstractNumId w:val="7"/>
   </w:num>
   <w:num w:numId="71" w16cid:durableId="148838059">
-    <w:abstractNumId w:val="64"/>
+    <w:abstractNumId w:val="66"/>
   </w:num>
   <w:num w:numId="72" w16cid:durableId="9377693">
     <w:abstractNumId w:val="6"/>
   </w:num>
   <w:num w:numId="73" w16cid:durableId="1428303791">
-    <w:abstractNumId w:val="38"/>
+    <w:abstractNumId w:val="39"/>
   </w:num>
   <w:num w:numId="74" w16cid:durableId="306132062">
     <w:abstractNumId w:val="10"/>
   </w:num>
-  <w:numIdMacAtCleanup w:val="64"/>
+  <w:num w:numId="75" w16cid:durableId="1285307572">
+    <w:abstractNumId w:val="32"/>
+  </w:num>
+  <w:num w:numId="76" w16cid:durableId="660960911">
+    <w:abstractNumId w:val="57"/>
+  </w:num>
+  <w:numIdMacAtCleanup w:val="76"/>
 </w:numbering>
 </file>
 

</xml_diff>

<commit_message>
Thread: Sleep, Join Methods
Thread: Sleep, Join Methods
</commit_message>
<xml_diff>
--- a/docs/CoreJava.docx
+++ b/docs/CoreJava.docx
@@ -24695,10 +24695,10 @@
             <v:path o:extrusionok="f" gradientshapeok="t" o:connecttype="rect"/>
             <o:lock v:ext="edit" aspectratio="t"/>
           </v:shapetype>
-          <v:shape id="_x0000_i1025" type="#_x0000_t75" style="width:467.65pt;height:206.35pt" o:ole="">
+          <v:shape id="_x0000_i1025" type="#_x0000_t75" style="width:467.65pt;height:206.4pt" o:ole="">
             <v:imagedata r:id="rId39" o:title=""/>
           </v:shape>
-          <o:OLEObject Type="Embed" ProgID="Paint.Picture" ShapeID="_x0000_i1025" DrawAspect="Content" ObjectID="_1715585728" r:id="rId40"/>
+          <o:OLEObject Type="Embed" ProgID="Paint.Picture" ShapeID="_x0000_i1025" DrawAspect="Content" ObjectID="_1715672739" r:id="rId40"/>
         </w:object>
       </w:r>
     </w:p>
@@ -25181,25 +25181,7 @@
               <w:rPr>
                 <w:color w:val="000000" w:themeColor="text1"/>
               </w:rPr>
-              <w:t>5</w:t>
-            </w:r>
-            <w:r>
-              <w:rPr>
-                <w:color w:val="000000" w:themeColor="text1"/>
-              </w:rPr>
-              <w:t>: MI</w:t>
-            </w:r>
-            <w:r>
-              <w:rPr>
-                <w:color w:val="000000" w:themeColor="text1"/>
-              </w:rPr>
-              <w:t>D</w:t>
-            </w:r>
-            <w:r>
-              <w:rPr>
-                <w:color w:val="000000" w:themeColor="text1"/>
-              </w:rPr>
-              <w:t>_PRIORITY</w:t>
+              <w:t>5: MID_PRIORITY</w:t>
             </w:r>
           </w:p>
           <w:p>
@@ -25213,31 +25195,7 @@
               <w:rPr>
                 <w:color w:val="000000" w:themeColor="text1"/>
               </w:rPr>
-              <w:t>1</w:t>
-            </w:r>
-            <w:r>
-              <w:rPr>
-                <w:color w:val="000000" w:themeColor="text1"/>
-              </w:rPr>
-              <w:t>0</w:t>
-            </w:r>
-            <w:r>
-              <w:rPr>
-                <w:color w:val="000000" w:themeColor="text1"/>
-              </w:rPr>
-              <w:t>: M</w:t>
-            </w:r>
-            <w:r>
-              <w:rPr>
-                <w:color w:val="000000" w:themeColor="text1"/>
-              </w:rPr>
-              <w:t>AX</w:t>
-            </w:r>
-            <w:r>
-              <w:rPr>
-                <w:color w:val="000000" w:themeColor="text1"/>
-              </w:rPr>
-              <w:t>_PRIORITY</w:t>
+              <w:t>10: MAX_PRIORITY</w:t>
             </w:r>
           </w:p>
           <w:p>
@@ -25268,6 +25226,286 @@
           </w:p>
         </w:tc>
       </w:tr>
+      <w:tr>
+        <w:tc>
+          <w:tcPr>
+            <w:tcW w:w="2335" w:type="dxa"/>
+          </w:tcPr>
+          <w:p>
+            <w:pPr>
+              <w:pStyle w:val="NoSpacing"/>
+              <w:rPr>
+                <w:color w:val="000000" w:themeColor="text1"/>
+              </w:rPr>
+            </w:pPr>
+            <w:r>
+              <w:rPr>
+                <w:color w:val="000000" w:themeColor="text1"/>
+              </w:rPr>
+              <w:t>sleep(long</w:t>
+            </w:r>
+            <w:r>
+              <w:rPr>
+                <w:color w:val="000000" w:themeColor="text1"/>
+              </w:rPr>
+              <w:t xml:space="preserve"> milli</w:t>
+            </w:r>
+            <w:r>
+              <w:rPr>
+                <w:color w:val="000000" w:themeColor="text1"/>
+              </w:rPr>
+              <w:t>)</w:t>
+            </w:r>
+          </w:p>
+          <w:p>
+            <w:pPr>
+              <w:pStyle w:val="NoSpacing"/>
+              <w:rPr>
+                <w:color w:val="000000" w:themeColor="text1"/>
+              </w:rPr>
+            </w:pPr>
+            <w:r>
+              <w:rPr>
+                <w:color w:val="000000" w:themeColor="text1"/>
+              </w:rPr>
+              <w:t>sleep(</w:t>
+            </w:r>
+            <w:r>
+              <w:rPr>
+                <w:color w:val="000000" w:themeColor="text1"/>
+              </w:rPr>
+              <w:t>long</w:t>
+            </w:r>
+            <w:r>
+              <w:rPr>
+                <w:color w:val="000000" w:themeColor="text1"/>
+              </w:rPr>
+              <w:t xml:space="preserve"> milli</w:t>
+            </w:r>
+            <w:r>
+              <w:rPr>
+                <w:color w:val="000000" w:themeColor="text1"/>
+              </w:rPr>
+              <w:t>,int</w:t>
+            </w:r>
+            <w:r>
+              <w:rPr>
+                <w:color w:val="000000" w:themeColor="text1"/>
+              </w:rPr>
+              <w:t xml:space="preserve"> nano</w:t>
+            </w:r>
+            <w:r>
+              <w:rPr>
+                <w:color w:val="000000" w:themeColor="text1"/>
+              </w:rPr>
+              <w:t>)</w:t>
+            </w:r>
+          </w:p>
+        </w:tc>
+        <w:tc>
+          <w:tcPr>
+            <w:tcW w:w="7015" w:type="dxa"/>
+          </w:tcPr>
+          <w:p>
+            <w:pPr>
+              <w:pStyle w:val="NoSpacing"/>
+              <w:rPr>
+                <w:color w:val="000000" w:themeColor="text1"/>
+              </w:rPr>
+            </w:pPr>
+            <w:r>
+              <w:rPr>
+                <w:color w:val="000000" w:themeColor="text1"/>
+              </w:rPr>
+              <w:t xml:space="preserve">This is the static method, using this method you can pause the execution of the </w:t>
+            </w:r>
+            <w:r>
+              <w:rPr>
+                <w:color w:val="000000" w:themeColor="text1"/>
+              </w:rPr>
+              <w:t xml:space="preserve">currently executed </w:t>
+            </w:r>
+            <w:r>
+              <w:rPr>
+                <w:color w:val="000000" w:themeColor="text1"/>
+              </w:rPr>
+              <w:t>thread for specific time. This method throws InterruptedException which is a checked exception.</w:t>
+            </w:r>
+            <w:r>
+              <w:rPr>
+                <w:color w:val="000000" w:themeColor="text1"/>
+              </w:rPr>
+              <w:t xml:space="preserve"> The sleep time must be in milliseconds and nano seconds.</w:t>
+            </w:r>
+          </w:p>
+        </w:tc>
+      </w:tr>
+      <w:tr>
+        <w:tc>
+          <w:tcPr>
+            <w:tcW w:w="2335" w:type="dxa"/>
+          </w:tcPr>
+          <w:p>
+            <w:pPr>
+              <w:pStyle w:val="NoSpacing"/>
+              <w:rPr>
+                <w:color w:val="000000" w:themeColor="text1"/>
+              </w:rPr>
+            </w:pPr>
+            <w:r>
+              <w:rPr>
+                <w:color w:val="000000" w:themeColor="text1"/>
+              </w:rPr>
+              <w:t>join()</w:t>
+            </w:r>
+          </w:p>
+          <w:p>
+            <w:pPr>
+              <w:pStyle w:val="NoSpacing"/>
+              <w:rPr>
+                <w:color w:val="000000" w:themeColor="text1"/>
+              </w:rPr>
+            </w:pPr>
+            <w:r>
+              <w:rPr>
+                <w:color w:val="000000" w:themeColor="text1"/>
+              </w:rPr>
+              <w:t>join(long milli)</w:t>
+            </w:r>
+          </w:p>
+          <w:p>
+            <w:pPr>
+              <w:pStyle w:val="NoSpacing"/>
+              <w:rPr>
+                <w:color w:val="000000" w:themeColor="text1"/>
+              </w:rPr>
+            </w:pPr>
+            <w:r>
+              <w:rPr>
+                <w:color w:val="000000" w:themeColor="text1"/>
+              </w:rPr>
+              <w:t>join(long milli,int nano)</w:t>
+            </w:r>
+          </w:p>
+        </w:tc>
+        <w:tc>
+          <w:tcPr>
+            <w:tcW w:w="7015" w:type="dxa"/>
+          </w:tcPr>
+          <w:p>
+            <w:pPr>
+              <w:pStyle w:val="NoSpacing"/>
+              <w:rPr>
+                <w:color w:val="000000" w:themeColor="text1"/>
+              </w:rPr>
+            </w:pPr>
+            <w:r>
+              <w:rPr>
+                <w:color w:val="000000" w:themeColor="text1"/>
+              </w:rPr>
+              <w:t xml:space="preserve">Join method is a non-static method. Using this </w:t>
+            </w:r>
+            <w:r>
+              <w:rPr>
+                <w:color w:val="000000" w:themeColor="text1"/>
+              </w:rPr>
+              <w:t>method,</w:t>
+            </w:r>
+            <w:r>
+              <w:rPr>
+                <w:color w:val="000000" w:themeColor="text1"/>
+              </w:rPr>
+              <w:t xml:space="preserve"> the currently executed thread pause the execution for the another thread till the time another thread completes the execution or util time expire. </w:t>
+            </w:r>
+            <w:r>
+              <w:rPr>
+                <w:color w:val="000000" w:themeColor="text1"/>
+              </w:rPr>
+              <w:t>This method throws InterruptedException which is a checked exception.</w:t>
+            </w:r>
+          </w:p>
+        </w:tc>
+      </w:tr>
+      <w:tr>
+        <w:tc>
+          <w:tcPr>
+            <w:tcW w:w="2335" w:type="dxa"/>
+          </w:tcPr>
+          <w:p>
+            <w:pPr>
+              <w:pStyle w:val="NoSpacing"/>
+              <w:rPr>
+                <w:color w:val="000000" w:themeColor="text1"/>
+              </w:rPr>
+            </w:pPr>
+            <w:r>
+              <w:rPr>
+                <w:color w:val="000000" w:themeColor="text1"/>
+              </w:rPr>
+              <w:t>suspend()</w:t>
+            </w:r>
+          </w:p>
+        </w:tc>
+        <w:tc>
+          <w:tcPr>
+            <w:tcW w:w="7015" w:type="dxa"/>
+          </w:tcPr>
+          <w:p>
+            <w:pPr>
+              <w:pStyle w:val="NoSpacing"/>
+              <w:rPr>
+                <w:color w:val="000000" w:themeColor="text1"/>
+              </w:rPr>
+            </w:pPr>
+            <w:r>
+              <w:rPr>
+                <w:color w:val="000000" w:themeColor="text1"/>
+              </w:rPr>
+              <w:t>Pause the execution of the thread util resumes it. This thread will remain in the pause state until some another thread calls resume method on it.</w:t>
+            </w:r>
+          </w:p>
+        </w:tc>
+      </w:tr>
+      <w:tr>
+        <w:tc>
+          <w:tcPr>
+            <w:tcW w:w="2335" w:type="dxa"/>
+          </w:tcPr>
+          <w:p>
+            <w:pPr>
+              <w:pStyle w:val="NoSpacing"/>
+              <w:rPr>
+                <w:color w:val="000000" w:themeColor="text1"/>
+              </w:rPr>
+            </w:pPr>
+            <w:r>
+              <w:rPr>
+                <w:color w:val="000000" w:themeColor="text1"/>
+              </w:rPr>
+              <w:t>resume()</w:t>
+            </w:r>
+          </w:p>
+        </w:tc>
+        <w:tc>
+          <w:tcPr>
+            <w:tcW w:w="7015" w:type="dxa"/>
+          </w:tcPr>
+          <w:p>
+            <w:pPr>
+              <w:pStyle w:val="NoSpacing"/>
+              <w:rPr>
+                <w:color w:val="000000" w:themeColor="text1"/>
+              </w:rPr>
+            </w:pPr>
+            <w:r>
+              <w:rPr>
+                <w:color w:val="000000" w:themeColor="text1"/>
+              </w:rPr>
+              <w:t xml:space="preserve">To bring suspended thread into runnable state. </w:t>
+            </w:r>
+          </w:p>
+        </w:tc>
+      </w:tr>
     </w:tbl>
     <w:p>
       <w:pPr>
@@ -25377,6 +25615,120 @@
           <w:color w:val="000000" w:themeColor="text1"/>
         </w:rPr>
         <w:t>Provide the thread task/code inside the run method.</w:t>
+      </w:r>
+    </w:p>
+    <w:p>
+      <w:pPr>
+        <w:pStyle w:val="NoSpacing"/>
+        <w:rPr>
+          <w:color w:val="000000" w:themeColor="text1"/>
+        </w:rPr>
+      </w:pPr>
+    </w:p>
+    <w:p>
+      <w:pPr>
+        <w:pStyle w:val="NoSpacing"/>
+        <w:rPr>
+          <w:color w:val="000000" w:themeColor="text1"/>
+        </w:rPr>
+      </w:pPr>
+    </w:p>
+    <w:p>
+      <w:pPr>
+        <w:pStyle w:val="NoSpacing"/>
+        <w:rPr>
+          <w:b/>
+          <w:bCs/>
+          <w:color w:val="000000" w:themeColor="text1"/>
+          <w:u w:val="single"/>
+        </w:rPr>
+      </w:pPr>
+      <w:r>
+        <w:rPr>
+          <w:b/>
+          <w:bCs/>
+          <w:color w:val="000000" w:themeColor="text1"/>
+          <w:u w:val="single"/>
+        </w:rPr>
+        <w:t xml:space="preserve">Synchronization </w:t>
+      </w:r>
+    </w:p>
+    <w:p>
+      <w:pPr>
+        <w:pStyle w:val="NoSpacing"/>
+        <w:numPr>
+          <w:ilvl w:val="0"/>
+          <w:numId w:val="88"/>
+        </w:numPr>
+        <w:rPr>
+          <w:color w:val="000000" w:themeColor="text1"/>
+        </w:rPr>
+      </w:pPr>
+      <w:r>
+        <w:rPr>
+          <w:color w:val="000000" w:themeColor="text1"/>
+        </w:rPr>
+        <w:t xml:space="preserve">If multiple thread </w:t>
+      </w:r>
+      <w:r>
+        <w:rPr>
+          <w:color w:val="000000" w:themeColor="text1"/>
+        </w:rPr>
+        <w:t>accesses</w:t>
+      </w:r>
+      <w:r>
+        <w:rPr>
+          <w:color w:val="000000" w:themeColor="text1"/>
+        </w:rPr>
+        <w:t xml:space="preserve"> the share </w:t>
+      </w:r>
+      <w:r>
+        <w:rPr>
+          <w:color w:val="000000" w:themeColor="text1"/>
+        </w:rPr>
+        <w:t>resource,</w:t>
+      </w:r>
+      <w:r>
+        <w:rPr>
+          <w:color w:val="000000" w:themeColor="text1"/>
+        </w:rPr>
+        <w:t xml:space="preserve"> then there can be a data inconsistency issue. And this can resolve using a Synchronization. </w:t>
+      </w:r>
+    </w:p>
+    <w:p>
+      <w:pPr>
+        <w:pStyle w:val="NoSpacing"/>
+        <w:numPr>
+          <w:ilvl w:val="0"/>
+          <w:numId w:val="88"/>
+        </w:numPr>
+        <w:rPr>
+          <w:color w:val="000000" w:themeColor="text1"/>
+        </w:rPr>
+      </w:pPr>
+      <w:r>
+        <w:rPr>
+          <w:color w:val="000000" w:themeColor="text1"/>
+        </w:rPr>
+        <w:t xml:space="preserve">Synchronization is a process in which the lock has been acquire on the share resource by one thread and another thread has to wait until completing execution of first thread. </w:t>
+      </w:r>
+    </w:p>
+    <w:p>
+      <w:pPr>
+        <w:pStyle w:val="NoSpacing"/>
+        <w:numPr>
+          <w:ilvl w:val="0"/>
+          <w:numId w:val="88"/>
+        </w:numPr>
+        <w:rPr>
+          <w:color w:val="000000" w:themeColor="text1"/>
+        </w:rPr>
+      </w:pPr>
+      <w:r>
+        <w:rPr>
+          <w:color w:val="000000" w:themeColor="text1"/>
+        </w:rPr>
+        <w:t xml:space="preserve">This lock will be release once first thread complete the execution. </w:t>
       </w:r>
     </w:p>
     <w:sectPr>
@@ -29319,6 +29671,95 @@
     </w:lvl>
   </w:abstractNum>
   <w:abstractNum w:abstractNumId="44" w15:restartNumberingAfterBreak="0">
+    <w:nsid w:val="49D65D31"/>
+    <w:multiLevelType w:val="hybridMultilevel"/>
+    <w:tmpl w:val="5CA226CC"/>
+    <w:lvl w:ilvl="0" w:tplc="35F423E4">
+      <w:start w:val="1"/>
+      <w:numFmt w:val="decimal"/>
+      <w:lvlText w:val="%1."/>
+      <w:lvlJc w:val="left"/>
+      <w:pPr>
+        <w:ind w:left="720" w:hanging="360"/>
+      </w:pPr>
+      <w:rPr>
+        <w:rFonts w:hint="default"/>
+      </w:rPr>
+    </w:lvl>
+    <w:lvl w:ilvl="1" w:tplc="04090019" w:tentative="1">
+      <w:start w:val="1"/>
+      <w:numFmt w:val="lowerLetter"/>
+      <w:lvlText w:val="%2."/>
+      <w:lvlJc w:val="left"/>
+      <w:pPr>
+        <w:ind w:left="1440" w:hanging="360"/>
+      </w:pPr>
+    </w:lvl>
+    <w:lvl w:ilvl="2" w:tplc="0409001B" w:tentative="1">
+      <w:start w:val="1"/>
+      <w:numFmt w:val="lowerRoman"/>
+      <w:lvlText w:val="%3."/>
+      <w:lvlJc w:val="right"/>
+      <w:pPr>
+        <w:ind w:left="2160" w:hanging="180"/>
+      </w:pPr>
+    </w:lvl>
+    <w:lvl w:ilvl="3" w:tplc="0409000F" w:tentative="1">
+      <w:start w:val="1"/>
+      <w:numFmt w:val="decimal"/>
+      <w:lvlText w:val="%4."/>
+      <w:lvlJc w:val="left"/>
+      <w:pPr>
+        <w:ind w:left="2880" w:hanging="360"/>
+      </w:pPr>
+    </w:lvl>
+    <w:lvl w:ilvl="4" w:tplc="04090019" w:tentative="1">
+      <w:start w:val="1"/>
+      <w:numFmt w:val="lowerLetter"/>
+      <w:lvlText w:val="%5."/>
+      <w:lvlJc w:val="left"/>
+      <w:pPr>
+        <w:ind w:left="3600" w:hanging="360"/>
+      </w:pPr>
+    </w:lvl>
+    <w:lvl w:ilvl="5" w:tplc="0409001B" w:tentative="1">
+      <w:start w:val="1"/>
+      <w:numFmt w:val="lowerRoman"/>
+      <w:lvlText w:val="%6."/>
+      <w:lvlJc w:val="right"/>
+      <w:pPr>
+        <w:ind w:left="4320" w:hanging="180"/>
+      </w:pPr>
+    </w:lvl>
+    <w:lvl w:ilvl="6" w:tplc="0409000F" w:tentative="1">
+      <w:start w:val="1"/>
+      <w:numFmt w:val="decimal"/>
+      <w:lvlText w:val="%7."/>
+      <w:lvlJc w:val="left"/>
+      <w:pPr>
+        <w:ind w:left="5040" w:hanging="360"/>
+      </w:pPr>
+    </w:lvl>
+    <w:lvl w:ilvl="7" w:tplc="04090019" w:tentative="1">
+      <w:start w:val="1"/>
+      <w:numFmt w:val="lowerLetter"/>
+      <w:lvlText w:val="%8."/>
+      <w:lvlJc w:val="left"/>
+      <w:pPr>
+        <w:ind w:left="5760" w:hanging="360"/>
+      </w:pPr>
+    </w:lvl>
+    <w:lvl w:ilvl="8" w:tplc="0409001B" w:tentative="1">
+      <w:start w:val="1"/>
+      <w:numFmt w:val="lowerRoman"/>
+      <w:lvlText w:val="%9."/>
+      <w:lvlJc w:val="right"/>
+      <w:pPr>
+        <w:ind w:left="6480" w:hanging="180"/>
+      </w:pPr>
+    </w:lvl>
+  </w:abstractNum>
+  <w:abstractNum w:abstractNumId="45" w15:restartNumberingAfterBreak="0">
     <w:nsid w:val="49D70946"/>
     <w:multiLevelType w:val="hybridMultilevel"/>
     <w:tmpl w:val="25E08366"/>
@@ -29407,7 +29848,7 @@
       </w:pPr>
     </w:lvl>
   </w:abstractNum>
-  <w:abstractNum w:abstractNumId="45" w15:restartNumberingAfterBreak="0">
+  <w:abstractNum w:abstractNumId="46" w15:restartNumberingAfterBreak="0">
     <w:nsid w:val="4B1A5628"/>
     <w:multiLevelType w:val="hybridMultilevel"/>
     <w:tmpl w:val="77F8F440"/>
@@ -29496,7 +29937,7 @@
       </w:pPr>
     </w:lvl>
   </w:abstractNum>
-  <w:abstractNum w:abstractNumId="46" w15:restartNumberingAfterBreak="0">
+  <w:abstractNum w:abstractNumId="47" w15:restartNumberingAfterBreak="0">
     <w:nsid w:val="4D020622"/>
     <w:multiLevelType w:val="hybridMultilevel"/>
     <w:tmpl w:val="ACC0CBB4"/>
@@ -29585,7 +30026,7 @@
       </w:pPr>
     </w:lvl>
   </w:abstractNum>
-  <w:abstractNum w:abstractNumId="47" w15:restartNumberingAfterBreak="0">
+  <w:abstractNum w:abstractNumId="48" w15:restartNumberingAfterBreak="0">
     <w:nsid w:val="4D1A268D"/>
     <w:multiLevelType w:val="hybridMultilevel"/>
     <w:tmpl w:val="F118EC4C"/>
@@ -29698,7 +30139,7 @@
       </w:rPr>
     </w:lvl>
   </w:abstractNum>
-  <w:abstractNum w:abstractNumId="48" w15:restartNumberingAfterBreak="0">
+  <w:abstractNum w:abstractNumId="49" w15:restartNumberingAfterBreak="0">
     <w:nsid w:val="4E322B47"/>
     <w:multiLevelType w:val="hybridMultilevel"/>
     <w:tmpl w:val="0D34C8F8"/>
@@ -29787,7 +30228,7 @@
       </w:pPr>
     </w:lvl>
   </w:abstractNum>
-  <w:abstractNum w:abstractNumId="49" w15:restartNumberingAfterBreak="0">
+  <w:abstractNum w:abstractNumId="50" w15:restartNumberingAfterBreak="0">
     <w:nsid w:val="50830741"/>
     <w:multiLevelType w:val="hybridMultilevel"/>
     <w:tmpl w:val="FBB27CA6"/>
@@ -29878,7 +30319,7 @@
       </w:pPr>
     </w:lvl>
   </w:abstractNum>
-  <w:abstractNum w:abstractNumId="50" w15:restartNumberingAfterBreak="0">
+  <w:abstractNum w:abstractNumId="51" w15:restartNumberingAfterBreak="0">
     <w:nsid w:val="54336ED8"/>
     <w:multiLevelType w:val="hybridMultilevel"/>
     <w:tmpl w:val="9EA80E82"/>
@@ -29967,7 +30408,7 @@
       </w:pPr>
     </w:lvl>
   </w:abstractNum>
-  <w:abstractNum w:abstractNumId="51" w15:restartNumberingAfterBreak="0">
+  <w:abstractNum w:abstractNumId="52" w15:restartNumberingAfterBreak="0">
     <w:nsid w:val="54CD0DEC"/>
     <w:multiLevelType w:val="hybridMultilevel"/>
     <w:tmpl w:val="3AC60D5C"/>
@@ -30056,7 +30497,7 @@
       </w:pPr>
     </w:lvl>
   </w:abstractNum>
-  <w:abstractNum w:abstractNumId="52" w15:restartNumberingAfterBreak="0">
+  <w:abstractNum w:abstractNumId="53" w15:restartNumberingAfterBreak="0">
     <w:nsid w:val="56AB199B"/>
     <w:multiLevelType w:val="hybridMultilevel"/>
     <w:tmpl w:val="2758CEEE"/>
@@ -30145,7 +30586,7 @@
       </w:pPr>
     </w:lvl>
   </w:abstractNum>
-  <w:abstractNum w:abstractNumId="53" w15:restartNumberingAfterBreak="0">
+  <w:abstractNum w:abstractNumId="54" w15:restartNumberingAfterBreak="0">
     <w:nsid w:val="57C0243E"/>
     <w:multiLevelType w:val="hybridMultilevel"/>
     <w:tmpl w:val="84E4B458"/>
@@ -30234,7 +30675,7 @@
       </w:pPr>
     </w:lvl>
   </w:abstractNum>
-  <w:abstractNum w:abstractNumId="54" w15:restartNumberingAfterBreak="0">
+  <w:abstractNum w:abstractNumId="55" w15:restartNumberingAfterBreak="0">
     <w:nsid w:val="57CE425A"/>
     <w:multiLevelType w:val="hybridMultilevel"/>
     <w:tmpl w:val="7D06C980"/>
@@ -30323,7 +30764,7 @@
       </w:pPr>
     </w:lvl>
   </w:abstractNum>
-  <w:abstractNum w:abstractNumId="55" w15:restartNumberingAfterBreak="0">
+  <w:abstractNum w:abstractNumId="56" w15:restartNumberingAfterBreak="0">
     <w:nsid w:val="5BBD3A35"/>
     <w:multiLevelType w:val="hybridMultilevel"/>
     <w:tmpl w:val="D8745F4A"/>
@@ -30413,7 +30854,7 @@
       </w:pPr>
     </w:lvl>
   </w:abstractNum>
-  <w:abstractNum w:abstractNumId="56" w15:restartNumberingAfterBreak="0">
+  <w:abstractNum w:abstractNumId="57" w15:restartNumberingAfterBreak="0">
     <w:nsid w:val="5BEA6688"/>
     <w:multiLevelType w:val="hybridMultilevel"/>
     <w:tmpl w:val="C1708EDE"/>
@@ -30502,7 +30943,7 @@
       </w:pPr>
     </w:lvl>
   </w:abstractNum>
-  <w:abstractNum w:abstractNumId="57" w15:restartNumberingAfterBreak="0">
+  <w:abstractNum w:abstractNumId="58" w15:restartNumberingAfterBreak="0">
     <w:nsid w:val="5C9174DE"/>
     <w:multiLevelType w:val="hybridMultilevel"/>
     <w:tmpl w:val="E30E1DEA"/>
@@ -30591,7 +31032,7 @@
       </w:pPr>
     </w:lvl>
   </w:abstractNum>
-  <w:abstractNum w:abstractNumId="58" w15:restartNumberingAfterBreak="0">
+  <w:abstractNum w:abstractNumId="59" w15:restartNumberingAfterBreak="0">
     <w:nsid w:val="5D2815AF"/>
     <w:multiLevelType w:val="hybridMultilevel"/>
     <w:tmpl w:val="01B826F8"/>
@@ -30680,7 +31121,7 @@
       </w:pPr>
     </w:lvl>
   </w:abstractNum>
-  <w:abstractNum w:abstractNumId="59" w15:restartNumberingAfterBreak="0">
+  <w:abstractNum w:abstractNumId="60" w15:restartNumberingAfterBreak="0">
     <w:nsid w:val="5D8A536C"/>
     <w:multiLevelType w:val="hybridMultilevel"/>
     <w:tmpl w:val="244E4578"/>
@@ -30769,7 +31210,7 @@
       </w:pPr>
     </w:lvl>
   </w:abstractNum>
-  <w:abstractNum w:abstractNumId="60" w15:restartNumberingAfterBreak="0">
+  <w:abstractNum w:abstractNumId="61" w15:restartNumberingAfterBreak="0">
     <w:nsid w:val="5DB35E6B"/>
     <w:multiLevelType w:val="hybridMultilevel"/>
     <w:tmpl w:val="8ADC8424"/>
@@ -30858,7 +31299,7 @@
       </w:pPr>
     </w:lvl>
   </w:abstractNum>
-  <w:abstractNum w:abstractNumId="61" w15:restartNumberingAfterBreak="0">
+  <w:abstractNum w:abstractNumId="62" w15:restartNumberingAfterBreak="0">
     <w:nsid w:val="5ECD1A8C"/>
     <w:multiLevelType w:val="hybridMultilevel"/>
     <w:tmpl w:val="249AB540"/>
@@ -30947,7 +31388,7 @@
       </w:pPr>
     </w:lvl>
   </w:abstractNum>
-  <w:abstractNum w:abstractNumId="62" w15:restartNumberingAfterBreak="0">
+  <w:abstractNum w:abstractNumId="63" w15:restartNumberingAfterBreak="0">
     <w:nsid w:val="5EF51AF6"/>
     <w:multiLevelType w:val="hybridMultilevel"/>
     <w:tmpl w:val="2BDAB354"/>
@@ -31036,7 +31477,7 @@
       </w:pPr>
     </w:lvl>
   </w:abstractNum>
-  <w:abstractNum w:abstractNumId="63" w15:restartNumberingAfterBreak="0">
+  <w:abstractNum w:abstractNumId="64" w15:restartNumberingAfterBreak="0">
     <w:nsid w:val="603A5D32"/>
     <w:multiLevelType w:val="hybridMultilevel"/>
     <w:tmpl w:val="85EC5506"/>
@@ -31125,7 +31566,7 @@
       </w:pPr>
     </w:lvl>
   </w:abstractNum>
-  <w:abstractNum w:abstractNumId="64" w15:restartNumberingAfterBreak="0">
+  <w:abstractNum w:abstractNumId="65" w15:restartNumberingAfterBreak="0">
     <w:nsid w:val="621E5ED5"/>
     <w:multiLevelType w:val="hybridMultilevel"/>
     <w:tmpl w:val="00F071D0"/>
@@ -31214,7 +31655,7 @@
       </w:pPr>
     </w:lvl>
   </w:abstractNum>
-  <w:abstractNum w:abstractNumId="65" w15:restartNumberingAfterBreak="0">
+  <w:abstractNum w:abstractNumId="66" w15:restartNumberingAfterBreak="0">
     <w:nsid w:val="639F0E47"/>
     <w:multiLevelType w:val="hybridMultilevel"/>
     <w:tmpl w:val="FEA82020"/>
@@ -31303,7 +31744,7 @@
       </w:pPr>
     </w:lvl>
   </w:abstractNum>
-  <w:abstractNum w:abstractNumId="66" w15:restartNumberingAfterBreak="0">
+  <w:abstractNum w:abstractNumId="67" w15:restartNumberingAfterBreak="0">
     <w:nsid w:val="660A4EC6"/>
     <w:multiLevelType w:val="hybridMultilevel"/>
     <w:tmpl w:val="D730DD4A"/>
@@ -31392,7 +31833,7 @@
       </w:pPr>
     </w:lvl>
   </w:abstractNum>
-  <w:abstractNum w:abstractNumId="67" w15:restartNumberingAfterBreak="0">
+  <w:abstractNum w:abstractNumId="68" w15:restartNumberingAfterBreak="0">
     <w:nsid w:val="66884B3F"/>
     <w:multiLevelType w:val="hybridMultilevel"/>
     <w:tmpl w:val="ED8A7856"/>
@@ -31481,7 +31922,7 @@
       </w:pPr>
     </w:lvl>
   </w:abstractNum>
-  <w:abstractNum w:abstractNumId="68" w15:restartNumberingAfterBreak="0">
+  <w:abstractNum w:abstractNumId="69" w15:restartNumberingAfterBreak="0">
     <w:nsid w:val="69E84762"/>
     <w:multiLevelType w:val="hybridMultilevel"/>
     <w:tmpl w:val="4C3AC66C"/>
@@ -31570,7 +32011,7 @@
       </w:pPr>
     </w:lvl>
   </w:abstractNum>
-  <w:abstractNum w:abstractNumId="69" w15:restartNumberingAfterBreak="0">
+  <w:abstractNum w:abstractNumId="70" w15:restartNumberingAfterBreak="0">
     <w:nsid w:val="6CE26D46"/>
     <w:multiLevelType w:val="hybridMultilevel"/>
     <w:tmpl w:val="54B8B17E"/>
@@ -31659,7 +32100,7 @@
       </w:pPr>
     </w:lvl>
   </w:abstractNum>
-  <w:abstractNum w:abstractNumId="70" w15:restartNumberingAfterBreak="0">
+  <w:abstractNum w:abstractNumId="71" w15:restartNumberingAfterBreak="0">
     <w:nsid w:val="6EC24C8F"/>
     <w:multiLevelType w:val="hybridMultilevel"/>
     <w:tmpl w:val="FDB83334"/>
@@ -31748,7 +32189,7 @@
       </w:pPr>
     </w:lvl>
   </w:abstractNum>
-  <w:abstractNum w:abstractNumId="71" w15:restartNumberingAfterBreak="0">
+  <w:abstractNum w:abstractNumId="72" w15:restartNumberingAfterBreak="0">
     <w:nsid w:val="6F002CAD"/>
     <w:multiLevelType w:val="hybridMultilevel"/>
     <w:tmpl w:val="5FE44604"/>
@@ -31837,7 +32278,7 @@
       </w:pPr>
     </w:lvl>
   </w:abstractNum>
-  <w:abstractNum w:abstractNumId="72" w15:restartNumberingAfterBreak="0">
+  <w:abstractNum w:abstractNumId="73" w15:restartNumberingAfterBreak="0">
     <w:nsid w:val="6FF26D52"/>
     <w:multiLevelType w:val="hybridMultilevel"/>
     <w:tmpl w:val="97B2EEBA"/>
@@ -31926,7 +32367,7 @@
       </w:pPr>
     </w:lvl>
   </w:abstractNum>
-  <w:abstractNum w:abstractNumId="73" w15:restartNumberingAfterBreak="0">
+  <w:abstractNum w:abstractNumId="74" w15:restartNumberingAfterBreak="0">
     <w:nsid w:val="71DE31B6"/>
     <w:multiLevelType w:val="hybridMultilevel"/>
     <w:tmpl w:val="0D502C4C"/>
@@ -32016,7 +32457,7 @@
       </w:pPr>
     </w:lvl>
   </w:abstractNum>
-  <w:abstractNum w:abstractNumId="74" w15:restartNumberingAfterBreak="0">
+  <w:abstractNum w:abstractNumId="75" w15:restartNumberingAfterBreak="0">
     <w:nsid w:val="72CD0627"/>
     <w:multiLevelType w:val="hybridMultilevel"/>
     <w:tmpl w:val="4458596E"/>
@@ -32105,7 +32546,7 @@
       </w:pPr>
     </w:lvl>
   </w:abstractNum>
-  <w:abstractNum w:abstractNumId="75" w15:restartNumberingAfterBreak="0">
+  <w:abstractNum w:abstractNumId="76" w15:restartNumberingAfterBreak="0">
     <w:nsid w:val="73B54800"/>
     <w:multiLevelType w:val="hybridMultilevel"/>
     <w:tmpl w:val="A80EA370"/>
@@ -32194,7 +32635,7 @@
       </w:pPr>
     </w:lvl>
   </w:abstractNum>
-  <w:abstractNum w:abstractNumId="76" w15:restartNumberingAfterBreak="0">
+  <w:abstractNum w:abstractNumId="77" w15:restartNumberingAfterBreak="0">
     <w:nsid w:val="73C77B71"/>
     <w:multiLevelType w:val="hybridMultilevel"/>
     <w:tmpl w:val="4C3AC66C"/>
@@ -32283,7 +32724,7 @@
       </w:pPr>
     </w:lvl>
   </w:abstractNum>
-  <w:abstractNum w:abstractNumId="77" w15:restartNumberingAfterBreak="0">
+  <w:abstractNum w:abstractNumId="78" w15:restartNumberingAfterBreak="0">
     <w:nsid w:val="759A768D"/>
     <w:multiLevelType w:val="hybridMultilevel"/>
     <w:tmpl w:val="505E8848"/>
@@ -32372,7 +32813,7 @@
       </w:pPr>
     </w:lvl>
   </w:abstractNum>
-  <w:abstractNum w:abstractNumId="78" w15:restartNumberingAfterBreak="0">
+  <w:abstractNum w:abstractNumId="79" w15:restartNumberingAfterBreak="0">
     <w:nsid w:val="76A20349"/>
     <w:multiLevelType w:val="hybridMultilevel"/>
     <w:tmpl w:val="C1FC7A9E"/>
@@ -32461,7 +32902,7 @@
       </w:pPr>
     </w:lvl>
   </w:abstractNum>
-  <w:abstractNum w:abstractNumId="79" w15:restartNumberingAfterBreak="0">
+  <w:abstractNum w:abstractNumId="80" w15:restartNumberingAfterBreak="0">
     <w:nsid w:val="76C7022B"/>
     <w:multiLevelType w:val="hybridMultilevel"/>
     <w:tmpl w:val="85687A30"/>
@@ -32550,7 +32991,7 @@
       </w:pPr>
     </w:lvl>
   </w:abstractNum>
-  <w:abstractNum w:abstractNumId="80" w15:restartNumberingAfterBreak="0">
+  <w:abstractNum w:abstractNumId="81" w15:restartNumberingAfterBreak="0">
     <w:nsid w:val="76F903A2"/>
     <w:multiLevelType w:val="hybridMultilevel"/>
     <w:tmpl w:val="5B622D92"/>
@@ -32639,7 +33080,7 @@
       </w:pPr>
     </w:lvl>
   </w:abstractNum>
-  <w:abstractNum w:abstractNumId="81" w15:restartNumberingAfterBreak="0">
+  <w:abstractNum w:abstractNumId="82" w15:restartNumberingAfterBreak="0">
     <w:nsid w:val="7A5852DD"/>
     <w:multiLevelType w:val="hybridMultilevel"/>
     <w:tmpl w:val="505E8848"/>
@@ -32728,7 +33169,7 @@
       </w:pPr>
     </w:lvl>
   </w:abstractNum>
-  <w:abstractNum w:abstractNumId="82" w15:restartNumberingAfterBreak="0">
+  <w:abstractNum w:abstractNumId="83" w15:restartNumberingAfterBreak="0">
     <w:nsid w:val="7B8322EB"/>
     <w:multiLevelType w:val="hybridMultilevel"/>
     <w:tmpl w:val="803286F8"/>
@@ -32817,7 +33258,7 @@
       </w:pPr>
     </w:lvl>
   </w:abstractNum>
-  <w:abstractNum w:abstractNumId="83" w15:restartNumberingAfterBreak="0">
+  <w:abstractNum w:abstractNumId="84" w15:restartNumberingAfterBreak="0">
     <w:nsid w:val="7C2A2F17"/>
     <w:multiLevelType w:val="hybridMultilevel"/>
     <w:tmpl w:val="686EB4DC"/>
@@ -32906,7 +33347,7 @@
       </w:pPr>
     </w:lvl>
   </w:abstractNum>
-  <w:abstractNum w:abstractNumId="84" w15:restartNumberingAfterBreak="0">
+  <w:abstractNum w:abstractNumId="85" w15:restartNumberingAfterBreak="0">
     <w:nsid w:val="7C62185D"/>
     <w:multiLevelType w:val="hybridMultilevel"/>
     <w:tmpl w:val="D1E6EFF4"/>
@@ -32995,7 +33436,7 @@
       </w:pPr>
     </w:lvl>
   </w:abstractNum>
-  <w:abstractNum w:abstractNumId="85" w15:restartNumberingAfterBreak="0">
+  <w:abstractNum w:abstractNumId="86" w15:restartNumberingAfterBreak="0">
     <w:nsid w:val="7D742D78"/>
     <w:multiLevelType w:val="hybridMultilevel"/>
     <w:tmpl w:val="D6A863B2"/>
@@ -33084,7 +33525,7 @@
       </w:pPr>
     </w:lvl>
   </w:abstractNum>
-  <w:abstractNum w:abstractNumId="86" w15:restartNumberingAfterBreak="0">
+  <w:abstractNum w:abstractNumId="87" w15:restartNumberingAfterBreak="0">
     <w:nsid w:val="7EE3110B"/>
     <w:multiLevelType w:val="hybridMultilevel"/>
     <w:tmpl w:val="11A43770"/>
@@ -33177,10 +33618,10 @@
     <w:abstractNumId w:val="13"/>
   </w:num>
   <w:num w:numId="2" w16cid:durableId="470945700">
-    <w:abstractNumId w:val="46"/>
+    <w:abstractNumId w:val="47"/>
   </w:num>
   <w:num w:numId="3" w16cid:durableId="336812709">
-    <w:abstractNumId w:val="48"/>
+    <w:abstractNumId w:val="49"/>
   </w:num>
   <w:num w:numId="4" w16cid:durableId="1371878109">
     <w:abstractNumId w:val="39"/>
@@ -33189,19 +33630,19 @@
     <w:abstractNumId w:val="20"/>
   </w:num>
   <w:num w:numId="6" w16cid:durableId="320738215">
-    <w:abstractNumId w:val="82"/>
+    <w:abstractNumId w:val="83"/>
   </w:num>
   <w:num w:numId="7" w16cid:durableId="1631352645">
-    <w:abstractNumId w:val="79"/>
+    <w:abstractNumId w:val="80"/>
   </w:num>
   <w:num w:numId="8" w16cid:durableId="849372002">
-    <w:abstractNumId w:val="83"/>
+    <w:abstractNumId w:val="84"/>
   </w:num>
   <w:num w:numId="9" w16cid:durableId="2001305307">
-    <w:abstractNumId w:val="67"/>
+    <w:abstractNumId w:val="68"/>
   </w:num>
   <w:num w:numId="10" w16cid:durableId="193885424">
-    <w:abstractNumId w:val="54"/>
+    <w:abstractNumId w:val="55"/>
   </w:num>
   <w:num w:numId="11" w16cid:durableId="1489831395">
     <w:abstractNumId w:val="2"/>
@@ -33210,37 +33651,37 @@
     <w:abstractNumId w:val="27"/>
   </w:num>
   <w:num w:numId="13" w16cid:durableId="1655379445">
-    <w:abstractNumId w:val="81"/>
+    <w:abstractNumId w:val="82"/>
   </w:num>
   <w:num w:numId="14" w16cid:durableId="638804942">
-    <w:abstractNumId w:val="77"/>
+    <w:abstractNumId w:val="78"/>
   </w:num>
   <w:num w:numId="15" w16cid:durableId="2053532158">
-    <w:abstractNumId w:val="73"/>
+    <w:abstractNumId w:val="74"/>
   </w:num>
   <w:num w:numId="16" w16cid:durableId="1356031195">
-    <w:abstractNumId w:val="63"/>
+    <w:abstractNumId w:val="64"/>
   </w:num>
   <w:num w:numId="17" w16cid:durableId="1036464061">
-    <w:abstractNumId w:val="71"/>
+    <w:abstractNumId w:val="72"/>
   </w:num>
   <w:num w:numId="18" w16cid:durableId="1446268192">
-    <w:abstractNumId w:val="59"/>
+    <w:abstractNumId w:val="60"/>
   </w:num>
   <w:num w:numId="19" w16cid:durableId="686324423">
     <w:abstractNumId w:val="17"/>
   </w:num>
   <w:num w:numId="20" w16cid:durableId="316959483">
-    <w:abstractNumId w:val="64"/>
+    <w:abstractNumId w:val="65"/>
   </w:num>
   <w:num w:numId="21" w16cid:durableId="1924945975">
-    <w:abstractNumId w:val="70"/>
+    <w:abstractNumId w:val="71"/>
   </w:num>
   <w:num w:numId="22" w16cid:durableId="1616987270">
     <w:abstractNumId w:val="34"/>
   </w:num>
   <w:num w:numId="23" w16cid:durableId="1472746244">
-    <w:abstractNumId w:val="74"/>
+    <w:abstractNumId w:val="75"/>
   </w:num>
   <w:num w:numId="24" w16cid:durableId="193930168">
     <w:abstractNumId w:val="4"/>
@@ -33261,10 +33702,10 @@
     <w:abstractNumId w:val="16"/>
   </w:num>
   <w:num w:numId="30" w16cid:durableId="1291983772">
-    <w:abstractNumId w:val="52"/>
+    <w:abstractNumId w:val="53"/>
   </w:num>
   <w:num w:numId="31" w16cid:durableId="1832333207">
-    <w:abstractNumId w:val="47"/>
+    <w:abstractNumId w:val="48"/>
   </w:num>
   <w:num w:numId="32" w16cid:durableId="1472481383">
     <w:abstractNumId w:val="10"/>
@@ -33273,16 +33714,16 @@
     <w:abstractNumId w:val="43"/>
   </w:num>
   <w:num w:numId="34" w16cid:durableId="1339232176">
-    <w:abstractNumId w:val="84"/>
+    <w:abstractNumId w:val="85"/>
   </w:num>
   <w:num w:numId="35" w16cid:durableId="216279907">
     <w:abstractNumId w:val="19"/>
   </w:num>
   <w:num w:numId="36" w16cid:durableId="458033265">
-    <w:abstractNumId w:val="68"/>
+    <w:abstractNumId w:val="69"/>
   </w:num>
   <w:num w:numId="37" w16cid:durableId="785080149">
-    <w:abstractNumId w:val="85"/>
+    <w:abstractNumId w:val="86"/>
   </w:num>
   <w:num w:numId="38" w16cid:durableId="1256280573">
     <w:abstractNumId w:val="11"/>
@@ -33291,7 +33732,7 @@
     <w:abstractNumId w:val="31"/>
   </w:num>
   <w:num w:numId="40" w16cid:durableId="455370223">
-    <w:abstractNumId w:val="76"/>
+    <w:abstractNumId w:val="77"/>
   </w:num>
   <w:num w:numId="41" w16cid:durableId="1331954338">
     <w:abstractNumId w:val="28"/>
@@ -33300,31 +33741,31 @@
     <w:abstractNumId w:val="37"/>
   </w:num>
   <w:num w:numId="43" w16cid:durableId="580142580">
-    <w:abstractNumId w:val="72"/>
+    <w:abstractNumId w:val="73"/>
   </w:num>
   <w:num w:numId="44" w16cid:durableId="1115905691">
-    <w:abstractNumId w:val="56"/>
+    <w:abstractNumId w:val="57"/>
   </w:num>
   <w:num w:numId="45" w16cid:durableId="191921419">
     <w:abstractNumId w:val="15"/>
   </w:num>
   <w:num w:numId="46" w16cid:durableId="909774762">
-    <w:abstractNumId w:val="57"/>
+    <w:abstractNumId w:val="58"/>
   </w:num>
   <w:num w:numId="47" w16cid:durableId="85461244">
-    <w:abstractNumId w:val="80"/>
+    <w:abstractNumId w:val="81"/>
   </w:num>
   <w:num w:numId="48" w16cid:durableId="2099400349">
     <w:abstractNumId w:val="3"/>
   </w:num>
   <w:num w:numId="49" w16cid:durableId="534929722">
-    <w:abstractNumId w:val="58"/>
+    <w:abstractNumId w:val="59"/>
   </w:num>
   <w:num w:numId="50" w16cid:durableId="1690250610">
     <w:abstractNumId w:val="29"/>
   </w:num>
   <w:num w:numId="51" w16cid:durableId="767383780">
-    <w:abstractNumId w:val="69"/>
+    <w:abstractNumId w:val="70"/>
   </w:num>
   <w:num w:numId="52" w16cid:durableId="733701584">
     <w:abstractNumId w:val="40"/>
@@ -33336,22 +33777,22 @@
     <w:abstractNumId w:val="25"/>
   </w:num>
   <w:num w:numId="55" w16cid:durableId="1873683593">
-    <w:abstractNumId w:val="49"/>
+    <w:abstractNumId w:val="50"/>
   </w:num>
   <w:num w:numId="56" w16cid:durableId="1212763320">
-    <w:abstractNumId w:val="62"/>
+    <w:abstractNumId w:val="63"/>
   </w:num>
   <w:num w:numId="57" w16cid:durableId="824470119">
     <w:abstractNumId w:val="30"/>
   </w:num>
   <w:num w:numId="58" w16cid:durableId="405223356">
-    <w:abstractNumId w:val="45"/>
+    <w:abstractNumId w:val="46"/>
   </w:num>
   <w:num w:numId="59" w16cid:durableId="1468816062">
     <w:abstractNumId w:val="6"/>
   </w:num>
   <w:num w:numId="60" w16cid:durableId="647440670">
-    <w:abstractNumId w:val="53"/>
+    <w:abstractNumId w:val="54"/>
   </w:num>
   <w:num w:numId="61" w16cid:durableId="471335867">
     <w:abstractNumId w:val="38"/>
@@ -33375,22 +33816,22 @@
     <w:abstractNumId w:val="41"/>
   </w:num>
   <w:num w:numId="68" w16cid:durableId="1937204560">
-    <w:abstractNumId w:val="65"/>
+    <w:abstractNumId w:val="66"/>
   </w:num>
   <w:num w:numId="69" w16cid:durableId="1743454619">
-    <w:abstractNumId w:val="60"/>
+    <w:abstractNumId w:val="61"/>
   </w:num>
   <w:num w:numId="70" w16cid:durableId="1502744354">
     <w:abstractNumId w:val="9"/>
   </w:num>
   <w:num w:numId="71" w16cid:durableId="148838059">
-    <w:abstractNumId w:val="75"/>
+    <w:abstractNumId w:val="76"/>
   </w:num>
   <w:num w:numId="72" w16cid:durableId="9377693">
     <w:abstractNumId w:val="7"/>
   </w:num>
   <w:num w:numId="73" w16cid:durableId="1428303791">
-    <w:abstractNumId w:val="44"/>
+    <w:abstractNumId w:val="45"/>
   </w:num>
   <w:num w:numId="74" w16cid:durableId="306132062">
     <w:abstractNumId w:val="12"/>
@@ -33399,22 +33840,22 @@
     <w:abstractNumId w:val="36"/>
   </w:num>
   <w:num w:numId="76" w16cid:durableId="660960911">
-    <w:abstractNumId w:val="66"/>
+    <w:abstractNumId w:val="67"/>
   </w:num>
   <w:num w:numId="77" w16cid:durableId="845633255">
     <w:abstractNumId w:val="1"/>
   </w:num>
   <w:num w:numId="78" w16cid:durableId="1392195302">
-    <w:abstractNumId w:val="50"/>
+    <w:abstractNumId w:val="51"/>
   </w:num>
   <w:num w:numId="79" w16cid:durableId="1882283492">
-    <w:abstractNumId w:val="51"/>
+    <w:abstractNumId w:val="52"/>
   </w:num>
   <w:num w:numId="80" w16cid:durableId="770247183">
     <w:abstractNumId w:val="35"/>
   </w:num>
   <w:num w:numId="81" w16cid:durableId="1325208715">
-    <w:abstractNumId w:val="61"/>
+    <w:abstractNumId w:val="62"/>
   </w:num>
   <w:num w:numId="82" w16cid:durableId="2097555880">
     <w:abstractNumId w:val="42"/>
@@ -33426,13 +33867,16 @@
     <w:abstractNumId w:val="22"/>
   </w:num>
   <w:num w:numId="85" w16cid:durableId="1415778870">
-    <w:abstractNumId w:val="55"/>
+    <w:abstractNumId w:val="56"/>
   </w:num>
   <w:num w:numId="86" w16cid:durableId="1616910191">
-    <w:abstractNumId w:val="78"/>
+    <w:abstractNumId w:val="79"/>
   </w:num>
   <w:num w:numId="87" w16cid:durableId="1692610644">
-    <w:abstractNumId w:val="86"/>
+    <w:abstractNumId w:val="87"/>
+  </w:num>
+  <w:num w:numId="88" w16cid:durableId="569315242">
+    <w:abstractNumId w:val="44"/>
   </w:num>
   <w:numIdMacAtCleanup w:val="87"/>
 </w:numbering>

</xml_diff>

<commit_message>
JDBC : Create Table and Insert Query Execution
JDBC : Create Table and Insert Query Execution
</commit_message>
<xml_diff>
--- a/docs/CoreJava.docx
+++ b/docs/CoreJava.docx
@@ -24695,10 +24695,10 @@
             <v:path o:extrusionok="f" gradientshapeok="t" o:connecttype="rect"/>
             <o:lock v:ext="edit" aspectratio="t"/>
           </v:shapetype>
-          <v:shape id="_x0000_i1025" type="#_x0000_t75" style="width:467.65pt;height:206.65pt" o:ole="">
+          <v:shape id="_x0000_i1025" type="#_x0000_t75" style="width:467.55pt;height:206.6pt" o:ole="">
             <v:imagedata r:id="rId41" o:title=""/>
           </v:shape>
-          <o:OLEObject Type="Embed" ProgID="Paint.Picture" ShapeID="_x0000_i1025" DrawAspect="Content" ObjectID="_1717833343" r:id="rId42"/>
+          <o:OLEObject Type="Embed" ProgID="Paint.Picture" ShapeID="_x0000_i1025" DrawAspect="Content" ObjectID="_1717918690" r:id="rId42"/>
         </w:object>
       </w:r>
     </w:p>
@@ -26750,10 +26750,10 @@
       </w:pPr>
       <w:r>
         <w:object w:dxaOrig="14340" w:dyaOrig="5960" w14:anchorId="20E01383">
-          <v:shape id="_x0000_i1026" type="#_x0000_t75" style="width:414.35pt;height:172pt" o:ole="">
+          <v:shape id="_x0000_i1026" type="#_x0000_t75" style="width:414.35pt;height:171.9pt" o:ole="">
             <v:imagedata r:id="rId44" o:title=""/>
           </v:shape>
-          <o:OLEObject Type="Embed" ProgID="Paint.Picture" ShapeID="_x0000_i1026" DrawAspect="Content" ObjectID="_1717833344" r:id="rId45"/>
+          <o:OLEObject Type="Embed" ProgID="Paint.Picture" ShapeID="_x0000_i1026" DrawAspect="Content" ObjectID="_1717918691" r:id="rId45"/>
         </w:object>
       </w:r>
     </w:p>
@@ -27068,10 +27068,10 @@
       </w:pPr>
       <w:r>
         <w:object w:dxaOrig="15910" w:dyaOrig="3690" w14:anchorId="07010B18">
-          <v:shape id="_x0000_i1027" type="#_x0000_t75" style="width:496.35pt;height:114.35pt" o:ole="">
+          <v:shape id="_x0000_i1027" type="#_x0000_t75" style="width:496.35pt;height:114.3pt" o:ole="">
             <v:imagedata r:id="rId46" o:title=""/>
           </v:shape>
-          <o:OLEObject Type="Embed" ProgID="Paint.Picture" ShapeID="_x0000_i1027" DrawAspect="Content" ObjectID="_1717833345" r:id="rId47"/>
+          <o:OLEObject Type="Embed" ProgID="Paint.Picture" ShapeID="_x0000_i1027" DrawAspect="Content" ObjectID="_1717918692" r:id="rId47"/>
         </w:object>
       </w:r>
     </w:p>
@@ -27433,10 +27433,10 @@
       </w:pPr>
       <w:r>
         <w:object w:dxaOrig="10600" w:dyaOrig="3740" w14:anchorId="05D0AD93">
-          <v:shape id="_x0000_i1028" type="#_x0000_t75" style="width:195.65pt;height:69.65pt" o:ole="">
+          <v:shape id="_x0000_i1028" type="#_x0000_t75" style="width:195.45pt;height:69.65pt" o:ole="">
             <v:imagedata r:id="rId48" o:title=""/>
           </v:shape>
-          <o:OLEObject Type="Embed" ProgID="Paint.Picture" ShapeID="_x0000_i1028" DrawAspect="Content" ObjectID="_1717833346" r:id="rId49"/>
+          <o:OLEObject Type="Embed" ProgID="Paint.Picture" ShapeID="_x0000_i1028" DrawAspect="Content" ObjectID="_1717918693" r:id="rId49"/>
         </w:object>
       </w:r>
     </w:p>
@@ -27799,10 +27799,10 @@
       </w:pPr>
       <w:r>
         <w:object w:dxaOrig="14580" w:dyaOrig="5590" w14:anchorId="575441AA">
-          <v:shape id="_x0000_i1029" type="#_x0000_t75" style="width:212pt;height:80.65pt" o:ole="">
+          <v:shape id="_x0000_i1029" type="#_x0000_t75" style="width:212.2pt;height:80.8pt" o:ole="">
             <v:imagedata r:id="rId50" o:title=""/>
           </v:shape>
-          <o:OLEObject Type="Embed" ProgID="Paint.Picture" ShapeID="_x0000_i1029" DrawAspect="Content" ObjectID="_1717833347" r:id="rId51"/>
+          <o:OLEObject Type="Embed" ProgID="Paint.Picture" ShapeID="_x0000_i1029" DrawAspect="Content" ObjectID="_1717918694" r:id="rId51"/>
         </w:object>
       </w:r>
       <w:r>
@@ -31520,10 +31520,7 @@
         </w:rPr>
       </w:pPr>
       <w:r>
-        <w:t>Oracle</w:t>
-      </w:r>
-      <w:r>
-        <w:t xml:space="preserve">: </w:t>
+        <w:t xml:space="preserve">Oracle: </w:t>
       </w:r>
       <w:r>
         <w:rPr>
@@ -31572,14 +31569,7 @@
           <w:b/>
           <w:bCs/>
         </w:rPr>
-        <w:t>xe</w:t>
-      </w:r>
-      <w:r>
-        <w:rPr>
-          <w:b/>
-          <w:bCs/>
-        </w:rPr>
-        <w:t xml:space="preserve"> -</w:t>
+        <w:t>xe -</w:t>
       </w:r>
       <w:r>
         <w:rPr>
@@ -31641,8 +31631,695 @@
     <w:p>
       <w:pPr>
         <w:pStyle w:val="NoSpacing"/>
-        <w:ind w:left="1440"/>
-      </w:pPr>
+      </w:pPr>
+    </w:p>
+    <w:p>
+      <w:pPr>
+        <w:pStyle w:val="NoSpacing"/>
+        <w:numPr>
+          <w:ilvl w:val="0"/>
+          <w:numId w:val="114"/>
+        </w:numPr>
+        <w:rPr>
+          <w:b/>
+          <w:bCs/>
+        </w:rPr>
+      </w:pPr>
+      <w:r>
+        <w:rPr>
+          <w:b/>
+          <w:bCs/>
+        </w:rPr>
+        <w:t>Create Statement</w:t>
+      </w:r>
+    </w:p>
+    <w:p>
+      <w:pPr>
+        <w:pStyle w:val="NoSpacing"/>
+        <w:numPr>
+          <w:ilvl w:val="0"/>
+          <w:numId w:val="117"/>
+        </w:numPr>
+      </w:pPr>
+      <w:r>
+        <w:t>In this step you can hold the sql Query which is to be executed.</w:t>
+      </w:r>
+    </w:p>
+    <w:p>
+      <w:pPr>
+        <w:pStyle w:val="NoSpacing"/>
+        <w:numPr>
+          <w:ilvl w:val="0"/>
+          <w:numId w:val="117"/>
+        </w:numPr>
+        <w:rPr>
+          <w:b/>
+          <w:bCs/>
+        </w:rPr>
+      </w:pPr>
+      <w:r>
+        <w:t>Using the Object statement you can execute the sql query.</w:t>
+      </w:r>
+      <w:r>
+        <w:rPr>
+          <w:b/>
+          <w:bCs/>
+        </w:rPr>
+        <w:t xml:space="preserve"> </w:t>
+      </w:r>
+    </w:p>
+    <w:p>
+      <w:pPr>
+        <w:pStyle w:val="NoSpacing"/>
+        <w:numPr>
+          <w:ilvl w:val="0"/>
+          <w:numId w:val="117"/>
+        </w:numPr>
+      </w:pPr>
+      <w:r>
+        <w:t>There are 3 steps to create a statement</w:t>
+      </w:r>
+    </w:p>
+    <w:p>
+      <w:pPr>
+        <w:pStyle w:val="NoSpacing"/>
+        <w:numPr>
+          <w:ilvl w:val="1"/>
+          <w:numId w:val="117"/>
+        </w:numPr>
+      </w:pPr>
+      <w:r>
+        <w:t>Statement (Interface)</w:t>
+      </w:r>
+    </w:p>
+    <w:p>
+      <w:pPr>
+        <w:pStyle w:val="NoSpacing"/>
+        <w:numPr>
+          <w:ilvl w:val="2"/>
+          <w:numId w:val="117"/>
+        </w:numPr>
+      </w:pPr>
+      <w:r>
+        <w:t>Using statement you can execute the DML, DLL</w:t>
+      </w:r>
+      <w:r>
+        <w:t xml:space="preserve"> and DQL</w:t>
+      </w:r>
+      <w:r>
+        <w:t xml:space="preserve"> queries.</w:t>
+      </w:r>
+    </w:p>
+    <w:p>
+      <w:pPr>
+        <w:pStyle w:val="NoSpacing"/>
+        <w:numPr>
+          <w:ilvl w:val="2"/>
+          <w:numId w:val="117"/>
+        </w:numPr>
+      </w:pPr>
+      <w:r>
+        <w:t>This is the easy option to execute the query, but you cannot execute a parameterized query using this option.</w:t>
+      </w:r>
+    </w:p>
+    <w:p>
+      <w:pPr>
+        <w:pStyle w:val="NoSpacing"/>
+        <w:numPr>
+          <w:ilvl w:val="2"/>
+          <w:numId w:val="117"/>
+        </w:numPr>
+      </w:pPr>
+      <w:r>
+        <w:t>There is a security issues in this option.</w:t>
+      </w:r>
+    </w:p>
+    <w:p>
+      <w:pPr>
+        <w:pStyle w:val="NoSpacing"/>
+        <w:numPr>
+          <w:ilvl w:val="2"/>
+          <w:numId w:val="117"/>
+        </w:numPr>
+      </w:pPr>
+      <w:r>
+        <w:t>This option is slower than the other 2 type o</w:t>
+      </w:r>
+      <w:r>
+        <w:t>f</w:t>
+      </w:r>
+      <w:r>
+        <w:t xml:space="preserve"> queries.</w:t>
+      </w:r>
+    </w:p>
+    <w:p>
+      <w:pPr>
+        <w:pStyle w:val="NoSpacing"/>
+        <w:numPr>
+          <w:ilvl w:val="2"/>
+          <w:numId w:val="117"/>
+        </w:numPr>
+      </w:pPr>
+      <w:r>
+        <w:t>Syntax:</w:t>
+      </w:r>
+    </w:p>
+    <w:p>
+      <w:pPr>
+        <w:pStyle w:val="NoSpacing"/>
+        <w:ind w:left="2880"/>
+        <w:rPr>
+          <w:b/>
+          <w:bCs/>
+        </w:rPr>
+      </w:pPr>
+      <w:r>
+        <w:rPr>
+          <w:b/>
+          <w:bCs/>
+          <w:highlight w:val="yellow"/>
+        </w:rPr>
+        <w:t>Statement stmt = connectionObject.</w:t>
+      </w:r>
+      <w:r>
+        <w:rPr>
+          <w:b/>
+          <w:bCs/>
+          <w:highlight w:val="yellow"/>
+        </w:rPr>
+        <w:t>create</w:t>
+      </w:r>
+      <w:r>
+        <w:rPr>
+          <w:b/>
+          <w:bCs/>
+          <w:highlight w:val="yellow"/>
+        </w:rPr>
+        <w:t>Statement();</w:t>
+      </w:r>
+    </w:p>
+    <w:p>
+      <w:pPr>
+        <w:pStyle w:val="NoSpacing"/>
+        <w:numPr>
+          <w:ilvl w:val="1"/>
+          <w:numId w:val="117"/>
+        </w:numPr>
+      </w:pPr>
+      <w:r>
+        <w:t xml:space="preserve">PreparedStatement </w:t>
+      </w:r>
+      <w:r>
+        <w:t>(Interface)</w:t>
+      </w:r>
+    </w:p>
+    <w:p>
+      <w:pPr>
+        <w:pStyle w:val="NoSpacing"/>
+        <w:numPr>
+          <w:ilvl w:val="2"/>
+          <w:numId w:val="117"/>
+        </w:numPr>
+      </w:pPr>
+      <w:r>
+        <w:t>Using PreparedStatement you can execute DML, DLL and DQL queries.</w:t>
+      </w:r>
+    </w:p>
+    <w:p>
+      <w:pPr>
+        <w:pStyle w:val="NoSpacing"/>
+        <w:numPr>
+          <w:ilvl w:val="2"/>
+          <w:numId w:val="117"/>
+        </w:numPr>
+      </w:pPr>
+      <w:r>
+        <w:t>You can use a parameterized query in this option.</w:t>
+      </w:r>
+    </w:p>
+    <w:p>
+      <w:pPr>
+        <w:pStyle w:val="NoSpacing"/>
+        <w:numPr>
+          <w:ilvl w:val="2"/>
+          <w:numId w:val="117"/>
+        </w:numPr>
+      </w:pPr>
+      <w:r>
+        <w:t xml:space="preserve">There are no security issues. </w:t>
+      </w:r>
+    </w:p>
+    <w:p>
+      <w:pPr>
+        <w:pStyle w:val="NoSpacing"/>
+        <w:numPr>
+          <w:ilvl w:val="2"/>
+          <w:numId w:val="117"/>
+        </w:numPr>
+      </w:pPr>
+      <w:r>
+        <w:t>This option is faster than the Statement</w:t>
+      </w:r>
+      <w:r>
+        <w:t>.</w:t>
+      </w:r>
+    </w:p>
+    <w:p>
+      <w:pPr>
+        <w:pStyle w:val="NoSpacing"/>
+        <w:numPr>
+          <w:ilvl w:val="2"/>
+          <w:numId w:val="117"/>
+        </w:numPr>
+      </w:pPr>
+      <w:r>
+        <w:t>Syntax:</w:t>
+      </w:r>
+    </w:p>
+    <w:p>
+      <w:pPr>
+        <w:pStyle w:val="NoSpacing"/>
+        <w:ind w:left="2880"/>
+        <w:rPr>
+          <w:b/>
+          <w:bCs/>
+        </w:rPr>
+      </w:pPr>
+      <w:r>
+        <w:t xml:space="preserve"> </w:t>
+      </w:r>
+      <w:r>
+        <w:rPr>
+          <w:b/>
+          <w:bCs/>
+          <w:sz w:val="20"/>
+          <w:szCs w:val="20"/>
+          <w:highlight w:val="yellow"/>
+        </w:rPr>
+        <w:t>Prepared</w:t>
+      </w:r>
+      <w:r>
+        <w:rPr>
+          <w:b/>
+          <w:bCs/>
+          <w:sz w:val="20"/>
+          <w:szCs w:val="20"/>
+          <w:highlight w:val="yellow"/>
+        </w:rPr>
+        <w:t>Statement stmt = connectionObject.</w:t>
+      </w:r>
+      <w:r>
+        <w:rPr>
+          <w:b/>
+          <w:bCs/>
+          <w:sz w:val="20"/>
+          <w:szCs w:val="20"/>
+          <w:highlight w:val="yellow"/>
+        </w:rPr>
+        <w:t>prepare</w:t>
+      </w:r>
+      <w:r>
+        <w:rPr>
+          <w:b/>
+          <w:bCs/>
+          <w:sz w:val="20"/>
+          <w:szCs w:val="20"/>
+          <w:highlight w:val="yellow"/>
+        </w:rPr>
+        <w:t>Statement(</w:t>
+      </w:r>
+      <w:r>
+        <w:rPr>
+          <w:b/>
+          <w:bCs/>
+          <w:sz w:val="20"/>
+          <w:szCs w:val="20"/>
+          <w:highlight w:val="yellow"/>
+        </w:rPr>
+        <w:t>“Query”</w:t>
+      </w:r>
+      <w:r>
+        <w:rPr>
+          <w:b/>
+          <w:bCs/>
+          <w:sz w:val="20"/>
+          <w:szCs w:val="20"/>
+          <w:highlight w:val="yellow"/>
+        </w:rPr>
+        <w:t>);</w:t>
+      </w:r>
+    </w:p>
+    <w:p>
+      <w:pPr>
+        <w:pStyle w:val="NoSpacing"/>
+        <w:ind w:left="2880"/>
+      </w:pPr>
+    </w:p>
+    <w:p>
+      <w:pPr>
+        <w:pStyle w:val="NoSpacing"/>
+        <w:numPr>
+          <w:ilvl w:val="1"/>
+          <w:numId w:val="117"/>
+        </w:numPr>
+      </w:pPr>
+      <w:r>
+        <w:lastRenderedPageBreak/>
+        <w:t>CallableStatement</w:t>
+      </w:r>
+      <w:r>
+        <w:t xml:space="preserve"> </w:t>
+      </w:r>
+      <w:r>
+        <w:t>(Interface)</w:t>
+      </w:r>
+    </w:p>
+    <w:p>
+      <w:pPr>
+        <w:pStyle w:val="NoSpacing"/>
+        <w:numPr>
+          <w:ilvl w:val="2"/>
+          <w:numId w:val="117"/>
+        </w:numPr>
+      </w:pPr>
+      <w:r>
+        <w:t>It is used to execute the procedures of PL/SQL</w:t>
+      </w:r>
+      <w:r>
+        <w:t>.</w:t>
+      </w:r>
+    </w:p>
+    <w:p>
+      <w:pPr>
+        <w:pStyle w:val="NoSpacing"/>
+        <w:numPr>
+          <w:ilvl w:val="2"/>
+          <w:numId w:val="117"/>
+        </w:numPr>
+      </w:pPr>
+      <w:r>
+        <w:t>This is the fastest option from other 2 options.</w:t>
+      </w:r>
+    </w:p>
+    <w:p>
+      <w:pPr>
+        <w:pStyle w:val="NoSpacing"/>
+        <w:numPr>
+          <w:ilvl w:val="2"/>
+          <w:numId w:val="117"/>
+        </w:numPr>
+      </w:pPr>
+      <w:r>
+        <w:t>Syntax:</w:t>
+      </w:r>
+    </w:p>
+    <w:p>
+      <w:pPr>
+        <w:pStyle w:val="NoSpacing"/>
+        <w:ind w:left="2160" w:firstLine="720"/>
+        <w:rPr>
+          <w:b/>
+          <w:bCs/>
+          <w:sz w:val="20"/>
+          <w:szCs w:val="20"/>
+        </w:rPr>
+      </w:pPr>
+      <w:r>
+        <w:rPr>
+          <w:b/>
+          <w:bCs/>
+          <w:sz w:val="18"/>
+          <w:szCs w:val="18"/>
+          <w:highlight w:val="yellow"/>
+        </w:rPr>
+        <w:t>Callable</w:t>
+      </w:r>
+      <w:r>
+        <w:rPr>
+          <w:b/>
+          <w:bCs/>
+          <w:sz w:val="18"/>
+          <w:szCs w:val="18"/>
+          <w:highlight w:val="yellow"/>
+        </w:rPr>
+        <w:t>Statement stmt = connectionObject.prepare</w:t>
+      </w:r>
+      <w:r>
+        <w:rPr>
+          <w:b/>
+          <w:bCs/>
+          <w:sz w:val="18"/>
+          <w:szCs w:val="18"/>
+          <w:highlight w:val="yellow"/>
+        </w:rPr>
+        <w:t>call</w:t>
+      </w:r>
+      <w:r>
+        <w:rPr>
+          <w:b/>
+          <w:bCs/>
+          <w:sz w:val="18"/>
+          <w:szCs w:val="18"/>
+          <w:highlight w:val="yellow"/>
+        </w:rPr>
+        <w:t>(“</w:t>
+      </w:r>
+      <w:r>
+        <w:rPr>
+          <w:b/>
+          <w:bCs/>
+          <w:sz w:val="18"/>
+          <w:szCs w:val="18"/>
+          <w:highlight w:val="yellow"/>
+        </w:rPr>
+        <w:t>{call procedureName()}</w:t>
+      </w:r>
+      <w:r>
+        <w:rPr>
+          <w:b/>
+          <w:bCs/>
+          <w:sz w:val="18"/>
+          <w:szCs w:val="18"/>
+          <w:highlight w:val="yellow"/>
+        </w:rPr>
+        <w:t>”);</w:t>
+      </w:r>
+    </w:p>
+    <w:p>
+      <w:pPr>
+        <w:pStyle w:val="NoSpacing"/>
+        <w:numPr>
+          <w:ilvl w:val="0"/>
+          <w:numId w:val="114"/>
+        </w:numPr>
+        <w:rPr>
+          <w:b/>
+          <w:bCs/>
+        </w:rPr>
+      </w:pPr>
+      <w:r>
+        <w:rPr>
+          <w:b/>
+          <w:bCs/>
+        </w:rPr>
+        <w:t>Execute Statement</w:t>
+      </w:r>
+    </w:p>
+    <w:p>
+      <w:pPr>
+        <w:pStyle w:val="NoSpacing"/>
+        <w:numPr>
+          <w:ilvl w:val="0"/>
+          <w:numId w:val="118"/>
+        </w:numPr>
+      </w:pPr>
+      <w:r>
+        <w:t>In this step you can execute the SQL query and get the result back into java program.</w:t>
+      </w:r>
+    </w:p>
+    <w:p>
+      <w:pPr>
+        <w:pStyle w:val="NoSpacing"/>
+        <w:numPr>
+          <w:ilvl w:val="0"/>
+          <w:numId w:val="118"/>
+        </w:numPr>
+      </w:pPr>
+      <w:r>
+        <w:t>In this step you can execute the method to get the result.</w:t>
+      </w:r>
+    </w:p>
+    <w:p>
+      <w:pPr>
+        <w:pStyle w:val="NoSpacing"/>
+        <w:numPr>
+          <w:ilvl w:val="0"/>
+          <w:numId w:val="118"/>
+        </w:numPr>
+      </w:pPr>
+      <w:r>
+        <w:t>There are 3 ways to execute query</w:t>
+      </w:r>
+    </w:p>
+    <w:p>
+      <w:pPr>
+        <w:pStyle w:val="NoSpacing"/>
+        <w:numPr>
+          <w:ilvl w:val="1"/>
+          <w:numId w:val="118"/>
+        </w:numPr>
+      </w:pPr>
+      <w:r>
+        <w:t>executeQuery()</w:t>
+      </w:r>
+    </w:p>
+    <w:p>
+      <w:pPr>
+        <w:pStyle w:val="NoSpacing"/>
+        <w:numPr>
+          <w:ilvl w:val="2"/>
+          <w:numId w:val="118"/>
+        </w:numPr>
+      </w:pPr>
+      <w:r>
+        <w:t>This method used to execute Select type of query.</w:t>
+      </w:r>
+    </w:p>
+    <w:p>
+      <w:pPr>
+        <w:pStyle w:val="NoSpacing"/>
+        <w:numPr>
+          <w:ilvl w:val="2"/>
+          <w:numId w:val="118"/>
+        </w:numPr>
+      </w:pPr>
+      <w:r>
+        <w:t>This</w:t>
+      </w:r>
+      <w:r>
+        <w:t xml:space="preserve"> method</w:t>
+      </w:r>
+      <w:r>
+        <w:t xml:space="preserve"> return the </w:t>
+      </w:r>
+      <w:r>
+        <w:rPr>
+          <w:b/>
+          <w:bCs/>
+        </w:rPr>
+        <w:t>ResultSet</w:t>
+      </w:r>
+      <w:r>
+        <w:t xml:space="preserve"> object from which you can extract all the data </w:t>
+      </w:r>
+      <w:r>
+        <w:t>retrieve</w:t>
+      </w:r>
+      <w:r>
+        <w:t xml:space="preserve"> from the query.</w:t>
+      </w:r>
+    </w:p>
+    <w:p>
+      <w:pPr>
+        <w:pStyle w:val="NoSpacing"/>
+        <w:numPr>
+          <w:ilvl w:val="1"/>
+          <w:numId w:val="118"/>
+        </w:numPr>
+      </w:pPr>
+      <w:r>
+        <w:t>executeUpdate()</w:t>
+      </w:r>
+    </w:p>
+    <w:p>
+      <w:pPr>
+        <w:pStyle w:val="NoSpacing"/>
+        <w:numPr>
+          <w:ilvl w:val="2"/>
+          <w:numId w:val="118"/>
+        </w:numPr>
+      </w:pPr>
+      <w:r>
+        <w:t>This method is used to execute any type of query except select query.</w:t>
+      </w:r>
+    </w:p>
+    <w:p>
+      <w:pPr>
+        <w:pStyle w:val="NoSpacing"/>
+        <w:numPr>
+          <w:ilvl w:val="2"/>
+          <w:numId w:val="118"/>
+        </w:numPr>
+      </w:pPr>
+      <w:r>
+        <w:t xml:space="preserve">This method returns the count of rows affected after query execution. </w:t>
+      </w:r>
+    </w:p>
+    <w:p>
+      <w:pPr>
+        <w:pStyle w:val="NoSpacing"/>
+        <w:numPr>
+          <w:ilvl w:val="1"/>
+          <w:numId w:val="118"/>
+        </w:numPr>
+      </w:pPr>
+      <w:r>
+        <w:t>execute()</w:t>
+      </w:r>
+    </w:p>
+    <w:p>
+      <w:pPr>
+        <w:pStyle w:val="NoSpacing"/>
+        <w:numPr>
+          <w:ilvl w:val="2"/>
+          <w:numId w:val="118"/>
+        </w:numPr>
+      </w:pPr>
+      <w:r>
+        <w:t>This method is used to</w:t>
+      </w:r>
+      <w:r>
+        <w:t xml:space="preserve"> execute any type of query.</w:t>
+      </w:r>
+    </w:p>
+    <w:p>
+      <w:pPr>
+        <w:pStyle w:val="NoSpacing"/>
+        <w:numPr>
+          <w:ilvl w:val="2"/>
+          <w:numId w:val="118"/>
+        </w:numPr>
+      </w:pPr>
+      <w:r>
+        <w:t>This method return the Boolean result.</w:t>
+      </w:r>
+      <w:r>
+        <w:t xml:space="preserve"> It returns true if select query is executed and it returns false if other than select query executed.</w:t>
+      </w:r>
+    </w:p>
+    <w:p>
+      <w:pPr>
+        <w:pStyle w:val="NoSpacing"/>
+        <w:numPr>
+          <w:ilvl w:val="0"/>
+          <w:numId w:val="114"/>
+        </w:numPr>
+      </w:pPr>
+      <w:r>
+        <w:t>Close connection</w:t>
+      </w:r>
+    </w:p>
+    <w:p>
+      <w:pPr>
+        <w:pStyle w:val="NoSpacing"/>
+        <w:numPr>
+          <w:ilvl w:val="1"/>
+          <w:numId w:val="114"/>
+        </w:numPr>
+      </w:pPr>
+      <w:r>
+        <w:t xml:space="preserve">In this step you can close the Database connection and clean-up the memory </w:t>
+      </w:r>
     </w:p>
     <w:sectPr>
       <w:pgSz w:w="12240" w:h="15840"/>
@@ -32601,7 +33278,7 @@
   <w:abstractNum w:abstractNumId="10" w15:restartNumberingAfterBreak="0">
     <w:nsid w:val="0E99384E"/>
     <w:multiLevelType w:val="hybridMultilevel"/>
-    <w:tmpl w:val="6EC27928"/>
+    <w:tmpl w:val="6786E78E"/>
     <w:lvl w:ilvl="0" w:tplc="04090001">
       <w:start w:val="1"/>
       <w:numFmt w:val="bullet"/>
@@ -32614,7 +33291,7 @@
         <w:rFonts w:ascii="Symbol" w:hAnsi="Symbol" w:hint="default"/>
       </w:rPr>
     </w:lvl>
-    <w:lvl w:ilvl="1" w:tplc="04090003" w:tentative="1">
+    <w:lvl w:ilvl="1" w:tplc="04090003">
       <w:start w:val="1"/>
       <w:numFmt w:val="bullet"/>
       <w:lvlText w:val="o"/>
@@ -32626,7 +33303,7 @@
         <w:rFonts w:ascii="Courier New" w:hAnsi="Courier New" w:cs="Courier New" w:hint="default"/>
       </w:rPr>
     </w:lvl>
-    <w:lvl w:ilvl="2" w:tplc="04090005" w:tentative="1">
+    <w:lvl w:ilvl="2" w:tplc="04090005">
       <w:start w:val="1"/>
       <w:numFmt w:val="bullet"/>
       <w:lvlText w:val=""/>
@@ -33784,6 +34461,119 @@
     </w:lvl>
   </w:abstractNum>
   <w:abstractNum w:abstractNumId="23" w15:restartNumberingAfterBreak="0">
+    <w:nsid w:val="1B4F68FB"/>
+    <w:multiLevelType w:val="hybridMultilevel"/>
+    <w:tmpl w:val="7564E460"/>
+    <w:lvl w:ilvl="0" w:tplc="04090001">
+      <w:start w:val="1"/>
+      <w:numFmt w:val="bullet"/>
+      <w:lvlText w:val=""/>
+      <w:lvlJc w:val="left"/>
+      <w:pPr>
+        <w:ind w:left="1440" w:hanging="360"/>
+      </w:pPr>
+      <w:rPr>
+        <w:rFonts w:ascii="Symbol" w:hAnsi="Symbol" w:hint="default"/>
+      </w:rPr>
+    </w:lvl>
+    <w:lvl w:ilvl="1" w:tplc="04090003">
+      <w:start w:val="1"/>
+      <w:numFmt w:val="bullet"/>
+      <w:lvlText w:val="o"/>
+      <w:lvlJc w:val="left"/>
+      <w:pPr>
+        <w:ind w:left="2160" w:hanging="360"/>
+      </w:pPr>
+      <w:rPr>
+        <w:rFonts w:ascii="Courier New" w:hAnsi="Courier New" w:cs="Courier New" w:hint="default"/>
+      </w:rPr>
+    </w:lvl>
+    <w:lvl w:ilvl="2" w:tplc="04090005">
+      <w:start w:val="1"/>
+      <w:numFmt w:val="bullet"/>
+      <w:lvlText w:val=""/>
+      <w:lvlJc w:val="left"/>
+      <w:pPr>
+        <w:ind w:left="2880" w:hanging="360"/>
+      </w:pPr>
+      <w:rPr>
+        <w:rFonts w:ascii="Wingdings" w:hAnsi="Wingdings" w:hint="default"/>
+      </w:rPr>
+    </w:lvl>
+    <w:lvl w:ilvl="3" w:tplc="04090001" w:tentative="1">
+      <w:start w:val="1"/>
+      <w:numFmt w:val="bullet"/>
+      <w:lvlText w:val=""/>
+      <w:lvlJc w:val="left"/>
+      <w:pPr>
+        <w:ind w:left="3600" w:hanging="360"/>
+      </w:pPr>
+      <w:rPr>
+        <w:rFonts w:ascii="Symbol" w:hAnsi="Symbol" w:hint="default"/>
+      </w:rPr>
+    </w:lvl>
+    <w:lvl w:ilvl="4" w:tplc="04090003" w:tentative="1">
+      <w:start w:val="1"/>
+      <w:numFmt w:val="bullet"/>
+      <w:lvlText w:val="o"/>
+      <w:lvlJc w:val="left"/>
+      <w:pPr>
+        <w:ind w:left="4320" w:hanging="360"/>
+      </w:pPr>
+      <w:rPr>
+        <w:rFonts w:ascii="Courier New" w:hAnsi="Courier New" w:cs="Courier New" w:hint="default"/>
+      </w:rPr>
+    </w:lvl>
+    <w:lvl w:ilvl="5" w:tplc="04090005" w:tentative="1">
+      <w:start w:val="1"/>
+      <w:numFmt w:val="bullet"/>
+      <w:lvlText w:val=""/>
+      <w:lvlJc w:val="left"/>
+      <w:pPr>
+        <w:ind w:left="5040" w:hanging="360"/>
+      </w:pPr>
+      <w:rPr>
+        <w:rFonts w:ascii="Wingdings" w:hAnsi="Wingdings" w:hint="default"/>
+      </w:rPr>
+    </w:lvl>
+    <w:lvl w:ilvl="6" w:tplc="04090001" w:tentative="1">
+      <w:start w:val="1"/>
+      <w:numFmt w:val="bullet"/>
+      <w:lvlText w:val=""/>
+      <w:lvlJc w:val="left"/>
+      <w:pPr>
+        <w:ind w:left="5760" w:hanging="360"/>
+      </w:pPr>
+      <w:rPr>
+        <w:rFonts w:ascii="Symbol" w:hAnsi="Symbol" w:hint="default"/>
+      </w:rPr>
+    </w:lvl>
+    <w:lvl w:ilvl="7" w:tplc="04090003" w:tentative="1">
+      <w:start w:val="1"/>
+      <w:numFmt w:val="bullet"/>
+      <w:lvlText w:val="o"/>
+      <w:lvlJc w:val="left"/>
+      <w:pPr>
+        <w:ind w:left="6480" w:hanging="360"/>
+      </w:pPr>
+      <w:rPr>
+        <w:rFonts w:ascii="Courier New" w:hAnsi="Courier New" w:cs="Courier New" w:hint="default"/>
+      </w:rPr>
+    </w:lvl>
+    <w:lvl w:ilvl="8" w:tplc="04090005" w:tentative="1">
+      <w:start w:val="1"/>
+      <w:numFmt w:val="bullet"/>
+      <w:lvlText w:val=""/>
+      <w:lvlJc w:val="left"/>
+      <w:pPr>
+        <w:ind w:left="7200" w:hanging="360"/>
+      </w:pPr>
+      <w:rPr>
+        <w:rFonts w:ascii="Wingdings" w:hAnsi="Wingdings" w:hint="default"/>
+      </w:rPr>
+    </w:lvl>
+  </w:abstractNum>
+  <w:abstractNum w:abstractNumId="24" w15:restartNumberingAfterBreak="0">
     <w:nsid w:val="1B6D4DB7"/>
     <w:multiLevelType w:val="hybridMultilevel"/>
     <w:tmpl w:val="2758CEEE"/>
@@ -33872,7 +34662,7 @@
       </w:pPr>
     </w:lvl>
   </w:abstractNum>
-  <w:abstractNum w:abstractNumId="24" w15:restartNumberingAfterBreak="0">
+  <w:abstractNum w:abstractNumId="25" w15:restartNumberingAfterBreak="0">
     <w:nsid w:val="1DFE6167"/>
     <w:multiLevelType w:val="hybridMultilevel"/>
     <w:tmpl w:val="9D123B84"/>
@@ -33961,7 +34751,7 @@
       </w:pPr>
     </w:lvl>
   </w:abstractNum>
-  <w:abstractNum w:abstractNumId="25" w15:restartNumberingAfterBreak="0">
+  <w:abstractNum w:abstractNumId="26" w15:restartNumberingAfterBreak="0">
     <w:nsid w:val="232207C3"/>
     <w:multiLevelType w:val="hybridMultilevel"/>
     <w:tmpl w:val="F0E4EE86"/>
@@ -34052,7 +34842,7 @@
       </w:pPr>
     </w:lvl>
   </w:abstractNum>
-  <w:abstractNum w:abstractNumId="26" w15:restartNumberingAfterBreak="0">
+  <w:abstractNum w:abstractNumId="27" w15:restartNumberingAfterBreak="0">
     <w:nsid w:val="25D045F4"/>
     <w:multiLevelType w:val="hybridMultilevel"/>
     <w:tmpl w:val="027EF426"/>
@@ -34143,7 +34933,7 @@
       </w:pPr>
     </w:lvl>
   </w:abstractNum>
-  <w:abstractNum w:abstractNumId="27" w15:restartNumberingAfterBreak="0">
+  <w:abstractNum w:abstractNumId="28" w15:restartNumberingAfterBreak="0">
     <w:nsid w:val="277C6EA6"/>
     <w:multiLevelType w:val="hybridMultilevel"/>
     <w:tmpl w:val="CA84E726"/>
@@ -34232,7 +35022,7 @@
       </w:pPr>
     </w:lvl>
   </w:abstractNum>
-  <w:abstractNum w:abstractNumId="28" w15:restartNumberingAfterBreak="0">
+  <w:abstractNum w:abstractNumId="29" w15:restartNumberingAfterBreak="0">
     <w:nsid w:val="281441B6"/>
     <w:multiLevelType w:val="hybridMultilevel"/>
     <w:tmpl w:val="79D4525E"/>
@@ -34321,7 +35111,7 @@
       </w:pPr>
     </w:lvl>
   </w:abstractNum>
-  <w:abstractNum w:abstractNumId="29" w15:restartNumberingAfterBreak="0">
+  <w:abstractNum w:abstractNumId="30" w15:restartNumberingAfterBreak="0">
     <w:nsid w:val="282722F8"/>
     <w:multiLevelType w:val="hybridMultilevel"/>
     <w:tmpl w:val="07DCD650"/>
@@ -34410,7 +35200,7 @@
       </w:pPr>
     </w:lvl>
   </w:abstractNum>
-  <w:abstractNum w:abstractNumId="30" w15:restartNumberingAfterBreak="0">
+  <w:abstractNum w:abstractNumId="31" w15:restartNumberingAfterBreak="0">
     <w:nsid w:val="299A42F1"/>
     <w:multiLevelType w:val="hybridMultilevel"/>
     <w:tmpl w:val="3C784762"/>
@@ -34499,7 +35289,7 @@
       </w:pPr>
     </w:lvl>
   </w:abstractNum>
-  <w:abstractNum w:abstractNumId="31" w15:restartNumberingAfterBreak="0">
+  <w:abstractNum w:abstractNumId="32" w15:restartNumberingAfterBreak="0">
     <w:nsid w:val="2A1C40BB"/>
     <w:multiLevelType w:val="hybridMultilevel"/>
     <w:tmpl w:val="03263B04"/>
@@ -34589,7 +35379,7 @@
       </w:pPr>
     </w:lvl>
   </w:abstractNum>
-  <w:abstractNum w:abstractNumId="32" w15:restartNumberingAfterBreak="0">
+  <w:abstractNum w:abstractNumId="33" w15:restartNumberingAfterBreak="0">
     <w:nsid w:val="2B0B723F"/>
     <w:multiLevelType w:val="hybridMultilevel"/>
     <w:tmpl w:val="6770D142"/>
@@ -34678,7 +35468,7 @@
       </w:pPr>
     </w:lvl>
   </w:abstractNum>
-  <w:abstractNum w:abstractNumId="33" w15:restartNumberingAfterBreak="0">
+  <w:abstractNum w:abstractNumId="34" w15:restartNumberingAfterBreak="0">
     <w:nsid w:val="2CB97249"/>
     <w:multiLevelType w:val="hybridMultilevel"/>
     <w:tmpl w:val="C8BA098E"/>
@@ -34767,7 +35557,7 @@
       </w:pPr>
     </w:lvl>
   </w:abstractNum>
-  <w:abstractNum w:abstractNumId="34" w15:restartNumberingAfterBreak="0">
+  <w:abstractNum w:abstractNumId="35" w15:restartNumberingAfterBreak="0">
     <w:nsid w:val="2E826F07"/>
     <w:multiLevelType w:val="hybridMultilevel"/>
     <w:tmpl w:val="210E9D04"/>
@@ -34859,7 +35649,7 @@
       </w:pPr>
     </w:lvl>
   </w:abstractNum>
-  <w:abstractNum w:abstractNumId="35" w15:restartNumberingAfterBreak="0">
+  <w:abstractNum w:abstractNumId="36" w15:restartNumberingAfterBreak="0">
     <w:nsid w:val="2FDC5641"/>
     <w:multiLevelType w:val="hybridMultilevel"/>
     <w:tmpl w:val="069E2806"/>
@@ -34948,7 +35738,7 @@
       </w:pPr>
     </w:lvl>
   </w:abstractNum>
-  <w:abstractNum w:abstractNumId="36" w15:restartNumberingAfterBreak="0">
+  <w:abstractNum w:abstractNumId="37" w15:restartNumberingAfterBreak="0">
     <w:nsid w:val="33BD0C25"/>
     <w:multiLevelType w:val="hybridMultilevel"/>
     <w:tmpl w:val="ACC20F98"/>
@@ -35038,7 +35828,7 @@
       </w:pPr>
     </w:lvl>
   </w:abstractNum>
-  <w:abstractNum w:abstractNumId="37" w15:restartNumberingAfterBreak="0">
+  <w:abstractNum w:abstractNumId="38" w15:restartNumberingAfterBreak="0">
     <w:nsid w:val="35BC3625"/>
     <w:multiLevelType w:val="hybridMultilevel"/>
     <w:tmpl w:val="228E05E0"/>
@@ -35127,7 +35917,7 @@
       </w:pPr>
     </w:lvl>
   </w:abstractNum>
-  <w:abstractNum w:abstractNumId="38" w15:restartNumberingAfterBreak="0">
+  <w:abstractNum w:abstractNumId="39" w15:restartNumberingAfterBreak="0">
     <w:nsid w:val="35CB7047"/>
     <w:multiLevelType w:val="hybridMultilevel"/>
     <w:tmpl w:val="5ACCA37A"/>
@@ -35216,7 +36006,7 @@
       </w:pPr>
     </w:lvl>
   </w:abstractNum>
-  <w:abstractNum w:abstractNumId="39" w15:restartNumberingAfterBreak="0">
+  <w:abstractNum w:abstractNumId="40" w15:restartNumberingAfterBreak="0">
     <w:nsid w:val="35D565F3"/>
     <w:multiLevelType w:val="hybridMultilevel"/>
     <w:tmpl w:val="F0CA070E"/>
@@ -35305,7 +36095,7 @@
       </w:pPr>
     </w:lvl>
   </w:abstractNum>
-  <w:abstractNum w:abstractNumId="40" w15:restartNumberingAfterBreak="0">
+  <w:abstractNum w:abstractNumId="41" w15:restartNumberingAfterBreak="0">
     <w:nsid w:val="368E174F"/>
     <w:multiLevelType w:val="hybridMultilevel"/>
     <w:tmpl w:val="DC2C06FA"/>
@@ -35394,7 +36184,7 @@
       </w:pPr>
     </w:lvl>
   </w:abstractNum>
-  <w:abstractNum w:abstractNumId="41" w15:restartNumberingAfterBreak="0">
+  <w:abstractNum w:abstractNumId="42" w15:restartNumberingAfterBreak="0">
     <w:nsid w:val="37364E2D"/>
     <w:multiLevelType w:val="hybridMultilevel"/>
     <w:tmpl w:val="D5243FCA"/>
@@ -35483,7 +36273,7 @@
       </w:pPr>
     </w:lvl>
   </w:abstractNum>
-  <w:abstractNum w:abstractNumId="42" w15:restartNumberingAfterBreak="0">
+  <w:abstractNum w:abstractNumId="43" w15:restartNumberingAfterBreak="0">
     <w:nsid w:val="37685D18"/>
     <w:multiLevelType w:val="hybridMultilevel"/>
     <w:tmpl w:val="7A0CC2D4"/>
@@ -35572,7 +36362,7 @@
       </w:pPr>
     </w:lvl>
   </w:abstractNum>
-  <w:abstractNum w:abstractNumId="43" w15:restartNumberingAfterBreak="0">
+  <w:abstractNum w:abstractNumId="44" w15:restartNumberingAfterBreak="0">
     <w:nsid w:val="38F55088"/>
     <w:multiLevelType w:val="hybridMultilevel"/>
     <w:tmpl w:val="EF1C9486"/>
@@ -35661,7 +36451,7 @@
       </w:pPr>
     </w:lvl>
   </w:abstractNum>
-  <w:abstractNum w:abstractNumId="44" w15:restartNumberingAfterBreak="0">
+  <w:abstractNum w:abstractNumId="45" w15:restartNumberingAfterBreak="0">
     <w:nsid w:val="39496A52"/>
     <w:multiLevelType w:val="hybridMultilevel"/>
     <w:tmpl w:val="650CD92C"/>
@@ -35750,7 +36540,7 @@
       </w:pPr>
     </w:lvl>
   </w:abstractNum>
-  <w:abstractNum w:abstractNumId="45" w15:restartNumberingAfterBreak="0">
+  <w:abstractNum w:abstractNumId="46" w15:restartNumberingAfterBreak="0">
     <w:nsid w:val="3ACC51D8"/>
     <w:multiLevelType w:val="hybridMultilevel"/>
     <w:tmpl w:val="79D4525E"/>
@@ -35839,7 +36629,7 @@
       </w:pPr>
     </w:lvl>
   </w:abstractNum>
-  <w:abstractNum w:abstractNumId="46" w15:restartNumberingAfterBreak="0">
+  <w:abstractNum w:abstractNumId="47" w15:restartNumberingAfterBreak="0">
     <w:nsid w:val="3B1E2F07"/>
     <w:multiLevelType w:val="hybridMultilevel"/>
     <w:tmpl w:val="0BE6F29C"/>
@@ -35928,7 +36718,7 @@
       </w:pPr>
     </w:lvl>
   </w:abstractNum>
-  <w:abstractNum w:abstractNumId="47" w15:restartNumberingAfterBreak="0">
+  <w:abstractNum w:abstractNumId="48" w15:restartNumberingAfterBreak="0">
     <w:nsid w:val="3B9E5CB3"/>
     <w:multiLevelType w:val="hybridMultilevel"/>
     <w:tmpl w:val="EF042E7E"/>
@@ -36017,7 +36807,7 @@
       </w:pPr>
     </w:lvl>
   </w:abstractNum>
-  <w:abstractNum w:abstractNumId="48" w15:restartNumberingAfterBreak="0">
+  <w:abstractNum w:abstractNumId="49" w15:restartNumberingAfterBreak="0">
     <w:nsid w:val="3CBC2B45"/>
     <w:multiLevelType w:val="hybridMultilevel"/>
     <w:tmpl w:val="EE142824"/>
@@ -36106,7 +36896,7 @@
       </w:pPr>
     </w:lvl>
   </w:abstractNum>
-  <w:abstractNum w:abstractNumId="49" w15:restartNumberingAfterBreak="0">
+  <w:abstractNum w:abstractNumId="50" w15:restartNumberingAfterBreak="0">
     <w:nsid w:val="3E24270B"/>
     <w:multiLevelType w:val="hybridMultilevel"/>
     <w:tmpl w:val="D1E60D8C"/>
@@ -36195,7 +36985,7 @@
       </w:pPr>
     </w:lvl>
   </w:abstractNum>
-  <w:abstractNum w:abstractNumId="50" w15:restartNumberingAfterBreak="0">
+  <w:abstractNum w:abstractNumId="51" w15:restartNumberingAfterBreak="0">
     <w:nsid w:val="3F1C600B"/>
     <w:multiLevelType w:val="hybridMultilevel"/>
     <w:tmpl w:val="235E47EA"/>
@@ -36284,7 +37074,7 @@
       </w:pPr>
     </w:lvl>
   </w:abstractNum>
-  <w:abstractNum w:abstractNumId="51" w15:restartNumberingAfterBreak="0">
+  <w:abstractNum w:abstractNumId="52" w15:restartNumberingAfterBreak="0">
     <w:nsid w:val="3FC11552"/>
     <w:multiLevelType w:val="hybridMultilevel"/>
     <w:tmpl w:val="592682D6"/>
@@ -36373,7 +37163,7 @@
       </w:pPr>
     </w:lvl>
   </w:abstractNum>
-  <w:abstractNum w:abstractNumId="52" w15:restartNumberingAfterBreak="0">
+  <w:abstractNum w:abstractNumId="53" w15:restartNumberingAfterBreak="0">
     <w:nsid w:val="40235253"/>
     <w:multiLevelType w:val="hybridMultilevel"/>
     <w:tmpl w:val="FBB4E534"/>
@@ -36462,7 +37252,7 @@
       </w:pPr>
     </w:lvl>
   </w:abstractNum>
-  <w:abstractNum w:abstractNumId="53" w15:restartNumberingAfterBreak="0">
+  <w:abstractNum w:abstractNumId="54" w15:restartNumberingAfterBreak="0">
     <w:nsid w:val="40AA79E2"/>
     <w:multiLevelType w:val="hybridMultilevel"/>
     <w:tmpl w:val="88409F3C"/>
@@ -36551,7 +37341,7 @@
       </w:pPr>
     </w:lvl>
   </w:abstractNum>
-  <w:abstractNum w:abstractNumId="54" w15:restartNumberingAfterBreak="0">
+  <w:abstractNum w:abstractNumId="55" w15:restartNumberingAfterBreak="0">
     <w:nsid w:val="41482911"/>
     <w:multiLevelType w:val="hybridMultilevel"/>
     <w:tmpl w:val="7076EE98"/>
@@ -36640,7 +37430,7 @@
       </w:pPr>
     </w:lvl>
   </w:abstractNum>
-  <w:abstractNum w:abstractNumId="55" w15:restartNumberingAfterBreak="0">
+  <w:abstractNum w:abstractNumId="56" w15:restartNumberingAfterBreak="0">
     <w:nsid w:val="418C57F0"/>
     <w:multiLevelType w:val="hybridMultilevel"/>
     <w:tmpl w:val="49CA4B68"/>
@@ -36729,7 +37519,7 @@
       </w:pPr>
     </w:lvl>
   </w:abstractNum>
-  <w:abstractNum w:abstractNumId="56" w15:restartNumberingAfterBreak="0">
+  <w:abstractNum w:abstractNumId="57" w15:restartNumberingAfterBreak="0">
     <w:nsid w:val="41995270"/>
     <w:multiLevelType w:val="hybridMultilevel"/>
     <w:tmpl w:val="3FCCCCCA"/>
@@ -36820,7 +37610,7 @@
       </w:pPr>
     </w:lvl>
   </w:abstractNum>
-  <w:abstractNum w:abstractNumId="57" w15:restartNumberingAfterBreak="0">
+  <w:abstractNum w:abstractNumId="58" w15:restartNumberingAfterBreak="0">
     <w:nsid w:val="455F1847"/>
     <w:multiLevelType w:val="hybridMultilevel"/>
     <w:tmpl w:val="AF583A9C"/>
@@ -36909,7 +37699,7 @@
       </w:pPr>
     </w:lvl>
   </w:abstractNum>
-  <w:abstractNum w:abstractNumId="58" w15:restartNumberingAfterBreak="0">
+  <w:abstractNum w:abstractNumId="59" w15:restartNumberingAfterBreak="0">
     <w:nsid w:val="45A62740"/>
     <w:multiLevelType w:val="hybridMultilevel"/>
     <w:tmpl w:val="88B4E89A"/>
@@ -36998,7 +37788,7 @@
       </w:pPr>
     </w:lvl>
   </w:abstractNum>
-  <w:abstractNum w:abstractNumId="59" w15:restartNumberingAfterBreak="0">
+  <w:abstractNum w:abstractNumId="60" w15:restartNumberingAfterBreak="0">
     <w:nsid w:val="477057F8"/>
     <w:multiLevelType w:val="hybridMultilevel"/>
     <w:tmpl w:val="07E66E48"/>
@@ -37087,7 +37877,7 @@
       </w:pPr>
     </w:lvl>
   </w:abstractNum>
-  <w:abstractNum w:abstractNumId="60" w15:restartNumberingAfterBreak="0">
+  <w:abstractNum w:abstractNumId="61" w15:restartNumberingAfterBreak="0">
     <w:nsid w:val="479F66F8"/>
     <w:multiLevelType w:val="hybridMultilevel"/>
     <w:tmpl w:val="C90C9000"/>
@@ -37176,7 +37966,7 @@
       </w:pPr>
     </w:lvl>
   </w:abstractNum>
-  <w:abstractNum w:abstractNumId="61" w15:restartNumberingAfterBreak="0">
+  <w:abstractNum w:abstractNumId="62" w15:restartNumberingAfterBreak="0">
     <w:nsid w:val="49D65D31"/>
     <w:multiLevelType w:val="hybridMultilevel"/>
     <w:tmpl w:val="5CA226CC"/>
@@ -37265,7 +38055,7 @@
       </w:pPr>
     </w:lvl>
   </w:abstractNum>
-  <w:abstractNum w:abstractNumId="62" w15:restartNumberingAfterBreak="0">
+  <w:abstractNum w:abstractNumId="63" w15:restartNumberingAfterBreak="0">
     <w:nsid w:val="49D70946"/>
     <w:multiLevelType w:val="hybridMultilevel"/>
     <w:tmpl w:val="25E08366"/>
@@ -37354,7 +38144,7 @@
       </w:pPr>
     </w:lvl>
   </w:abstractNum>
-  <w:abstractNum w:abstractNumId="63" w15:restartNumberingAfterBreak="0">
+  <w:abstractNum w:abstractNumId="64" w15:restartNumberingAfterBreak="0">
     <w:nsid w:val="49D81787"/>
     <w:multiLevelType w:val="hybridMultilevel"/>
     <w:tmpl w:val="19C01AEA"/>
@@ -37443,7 +38233,7 @@
       </w:pPr>
     </w:lvl>
   </w:abstractNum>
-  <w:abstractNum w:abstractNumId="64" w15:restartNumberingAfterBreak="0">
+  <w:abstractNum w:abstractNumId="65" w15:restartNumberingAfterBreak="0">
     <w:nsid w:val="4A532154"/>
     <w:multiLevelType w:val="hybridMultilevel"/>
     <w:tmpl w:val="880824BA"/>
@@ -37556,7 +38346,7 @@
       </w:rPr>
     </w:lvl>
   </w:abstractNum>
-  <w:abstractNum w:abstractNumId="65" w15:restartNumberingAfterBreak="0">
+  <w:abstractNum w:abstractNumId="66" w15:restartNumberingAfterBreak="0">
     <w:nsid w:val="4B1A5628"/>
     <w:multiLevelType w:val="hybridMultilevel"/>
     <w:tmpl w:val="77F8F440"/>
@@ -37645,7 +38435,7 @@
       </w:pPr>
     </w:lvl>
   </w:abstractNum>
-  <w:abstractNum w:abstractNumId="66" w15:restartNumberingAfterBreak="0">
+  <w:abstractNum w:abstractNumId="67" w15:restartNumberingAfterBreak="0">
     <w:nsid w:val="4D020622"/>
     <w:multiLevelType w:val="hybridMultilevel"/>
     <w:tmpl w:val="ACC0CBB4"/>
@@ -37734,7 +38524,7 @@
       </w:pPr>
     </w:lvl>
   </w:abstractNum>
-  <w:abstractNum w:abstractNumId="67" w15:restartNumberingAfterBreak="0">
+  <w:abstractNum w:abstractNumId="68" w15:restartNumberingAfterBreak="0">
     <w:nsid w:val="4D1A268D"/>
     <w:multiLevelType w:val="hybridMultilevel"/>
     <w:tmpl w:val="F118EC4C"/>
@@ -37847,7 +38637,7 @@
       </w:rPr>
     </w:lvl>
   </w:abstractNum>
-  <w:abstractNum w:abstractNumId="68" w15:restartNumberingAfterBreak="0">
+  <w:abstractNum w:abstractNumId="69" w15:restartNumberingAfterBreak="0">
     <w:nsid w:val="4E322B47"/>
     <w:multiLevelType w:val="hybridMultilevel"/>
     <w:tmpl w:val="0D34C8F8"/>
@@ -37936,7 +38726,7 @@
       </w:pPr>
     </w:lvl>
   </w:abstractNum>
-  <w:abstractNum w:abstractNumId="69" w15:restartNumberingAfterBreak="0">
+  <w:abstractNum w:abstractNumId="70" w15:restartNumberingAfterBreak="0">
     <w:nsid w:val="50830741"/>
     <w:multiLevelType w:val="hybridMultilevel"/>
     <w:tmpl w:val="FBB27CA6"/>
@@ -38027,7 +38817,7 @@
       </w:pPr>
     </w:lvl>
   </w:abstractNum>
-  <w:abstractNum w:abstractNumId="70" w15:restartNumberingAfterBreak="0">
+  <w:abstractNum w:abstractNumId="71" w15:restartNumberingAfterBreak="0">
     <w:nsid w:val="54336ED8"/>
     <w:multiLevelType w:val="hybridMultilevel"/>
     <w:tmpl w:val="9EA80E82"/>
@@ -38116,7 +38906,7 @@
       </w:pPr>
     </w:lvl>
   </w:abstractNum>
-  <w:abstractNum w:abstractNumId="71" w15:restartNumberingAfterBreak="0">
+  <w:abstractNum w:abstractNumId="72" w15:restartNumberingAfterBreak="0">
     <w:nsid w:val="54CD0DEC"/>
     <w:multiLevelType w:val="hybridMultilevel"/>
     <w:tmpl w:val="3AC60D5C"/>
@@ -38205,7 +38995,7 @@
       </w:pPr>
     </w:lvl>
   </w:abstractNum>
-  <w:abstractNum w:abstractNumId="72" w15:restartNumberingAfterBreak="0">
+  <w:abstractNum w:abstractNumId="73" w15:restartNumberingAfterBreak="0">
     <w:nsid w:val="56AB199B"/>
     <w:multiLevelType w:val="hybridMultilevel"/>
     <w:tmpl w:val="2758CEEE"/>
@@ -38294,7 +39084,7 @@
       </w:pPr>
     </w:lvl>
   </w:abstractNum>
-  <w:abstractNum w:abstractNumId="73" w15:restartNumberingAfterBreak="0">
+  <w:abstractNum w:abstractNumId="74" w15:restartNumberingAfterBreak="0">
     <w:nsid w:val="57C0243E"/>
     <w:multiLevelType w:val="hybridMultilevel"/>
     <w:tmpl w:val="84E4B458"/>
@@ -38383,7 +39173,7 @@
       </w:pPr>
     </w:lvl>
   </w:abstractNum>
-  <w:abstractNum w:abstractNumId="74" w15:restartNumberingAfterBreak="0">
+  <w:abstractNum w:abstractNumId="75" w15:restartNumberingAfterBreak="0">
     <w:nsid w:val="57CE425A"/>
     <w:multiLevelType w:val="hybridMultilevel"/>
     <w:tmpl w:val="7D06C980"/>
@@ -38472,7 +39262,7 @@
       </w:pPr>
     </w:lvl>
   </w:abstractNum>
-  <w:abstractNum w:abstractNumId="75" w15:restartNumberingAfterBreak="0">
+  <w:abstractNum w:abstractNumId="76" w15:restartNumberingAfterBreak="0">
     <w:nsid w:val="5BBD3A35"/>
     <w:multiLevelType w:val="hybridMultilevel"/>
     <w:tmpl w:val="D8745F4A"/>
@@ -38562,7 +39352,7 @@
       </w:pPr>
     </w:lvl>
   </w:abstractNum>
-  <w:abstractNum w:abstractNumId="76" w15:restartNumberingAfterBreak="0">
+  <w:abstractNum w:abstractNumId="77" w15:restartNumberingAfterBreak="0">
     <w:nsid w:val="5BEA6688"/>
     <w:multiLevelType w:val="hybridMultilevel"/>
     <w:tmpl w:val="C1708EDE"/>
@@ -38651,7 +39441,7 @@
       </w:pPr>
     </w:lvl>
   </w:abstractNum>
-  <w:abstractNum w:abstractNumId="77" w15:restartNumberingAfterBreak="0">
+  <w:abstractNum w:abstractNumId="78" w15:restartNumberingAfterBreak="0">
     <w:nsid w:val="5C9174DE"/>
     <w:multiLevelType w:val="hybridMultilevel"/>
     <w:tmpl w:val="E30E1DEA"/>
@@ -38740,7 +39530,7 @@
       </w:pPr>
     </w:lvl>
   </w:abstractNum>
-  <w:abstractNum w:abstractNumId="78" w15:restartNumberingAfterBreak="0">
+  <w:abstractNum w:abstractNumId="79" w15:restartNumberingAfterBreak="0">
     <w:nsid w:val="5D2815AF"/>
     <w:multiLevelType w:val="hybridMultilevel"/>
     <w:tmpl w:val="01B826F8"/>
@@ -38829,7 +39619,7 @@
       </w:pPr>
     </w:lvl>
   </w:abstractNum>
-  <w:abstractNum w:abstractNumId="79" w15:restartNumberingAfterBreak="0">
+  <w:abstractNum w:abstractNumId="80" w15:restartNumberingAfterBreak="0">
     <w:nsid w:val="5D8A536C"/>
     <w:multiLevelType w:val="hybridMultilevel"/>
     <w:tmpl w:val="244E4578"/>
@@ -38918,7 +39708,7 @@
       </w:pPr>
     </w:lvl>
   </w:abstractNum>
-  <w:abstractNum w:abstractNumId="80" w15:restartNumberingAfterBreak="0">
+  <w:abstractNum w:abstractNumId="81" w15:restartNumberingAfterBreak="0">
     <w:nsid w:val="5DB35E6B"/>
     <w:multiLevelType w:val="hybridMultilevel"/>
     <w:tmpl w:val="8ADC8424"/>
@@ -39007,7 +39797,7 @@
       </w:pPr>
     </w:lvl>
   </w:abstractNum>
-  <w:abstractNum w:abstractNumId="81" w15:restartNumberingAfterBreak="0">
+  <w:abstractNum w:abstractNumId="82" w15:restartNumberingAfterBreak="0">
     <w:nsid w:val="5ECD1A8C"/>
     <w:multiLevelType w:val="hybridMultilevel"/>
     <w:tmpl w:val="249AB540"/>
@@ -39096,7 +39886,7 @@
       </w:pPr>
     </w:lvl>
   </w:abstractNum>
-  <w:abstractNum w:abstractNumId="82" w15:restartNumberingAfterBreak="0">
+  <w:abstractNum w:abstractNumId="83" w15:restartNumberingAfterBreak="0">
     <w:nsid w:val="5EF51AF6"/>
     <w:multiLevelType w:val="hybridMultilevel"/>
     <w:tmpl w:val="2BDAB354"/>
@@ -39185,7 +39975,7 @@
       </w:pPr>
     </w:lvl>
   </w:abstractNum>
-  <w:abstractNum w:abstractNumId="83" w15:restartNumberingAfterBreak="0">
+  <w:abstractNum w:abstractNumId="84" w15:restartNumberingAfterBreak="0">
     <w:nsid w:val="603A5D32"/>
     <w:multiLevelType w:val="hybridMultilevel"/>
     <w:tmpl w:val="85EC5506"/>
@@ -39274,7 +40064,7 @@
       </w:pPr>
     </w:lvl>
   </w:abstractNum>
-  <w:abstractNum w:abstractNumId="84" w15:restartNumberingAfterBreak="0">
+  <w:abstractNum w:abstractNumId="85" w15:restartNumberingAfterBreak="0">
     <w:nsid w:val="616403F5"/>
     <w:multiLevelType w:val="hybridMultilevel"/>
     <w:tmpl w:val="72581F16"/>
@@ -39363,7 +40153,7 @@
       </w:pPr>
     </w:lvl>
   </w:abstractNum>
-  <w:abstractNum w:abstractNumId="85" w15:restartNumberingAfterBreak="0">
+  <w:abstractNum w:abstractNumId="86" w15:restartNumberingAfterBreak="0">
     <w:nsid w:val="621E5ED5"/>
     <w:multiLevelType w:val="hybridMultilevel"/>
     <w:tmpl w:val="00F071D0"/>
@@ -39452,7 +40242,7 @@
       </w:pPr>
     </w:lvl>
   </w:abstractNum>
-  <w:abstractNum w:abstractNumId="86" w15:restartNumberingAfterBreak="0">
+  <w:abstractNum w:abstractNumId="87" w15:restartNumberingAfterBreak="0">
     <w:nsid w:val="639F0E47"/>
     <w:multiLevelType w:val="hybridMultilevel"/>
     <w:tmpl w:val="FEA82020"/>
@@ -39541,7 +40331,7 @@
       </w:pPr>
     </w:lvl>
   </w:abstractNum>
-  <w:abstractNum w:abstractNumId="87" w15:restartNumberingAfterBreak="0">
+  <w:abstractNum w:abstractNumId="88" w15:restartNumberingAfterBreak="0">
     <w:nsid w:val="660A4EC6"/>
     <w:multiLevelType w:val="hybridMultilevel"/>
     <w:tmpl w:val="D730DD4A"/>
@@ -39630,7 +40420,7 @@
       </w:pPr>
     </w:lvl>
   </w:abstractNum>
-  <w:abstractNum w:abstractNumId="88" w15:restartNumberingAfterBreak="0">
+  <w:abstractNum w:abstractNumId="89" w15:restartNumberingAfterBreak="0">
     <w:nsid w:val="66884B3F"/>
     <w:multiLevelType w:val="hybridMultilevel"/>
     <w:tmpl w:val="ED8A7856"/>
@@ -39719,7 +40509,7 @@
       </w:pPr>
     </w:lvl>
   </w:abstractNum>
-  <w:abstractNum w:abstractNumId="89" w15:restartNumberingAfterBreak="0">
+  <w:abstractNum w:abstractNumId="90" w15:restartNumberingAfterBreak="0">
     <w:nsid w:val="68250FB7"/>
     <w:multiLevelType w:val="hybridMultilevel"/>
     <w:tmpl w:val="19C01AEA"/>
@@ -39808,7 +40598,7 @@
       </w:pPr>
     </w:lvl>
   </w:abstractNum>
-  <w:abstractNum w:abstractNumId="90" w15:restartNumberingAfterBreak="0">
+  <w:abstractNum w:abstractNumId="91" w15:restartNumberingAfterBreak="0">
     <w:nsid w:val="68AA0C3F"/>
     <w:multiLevelType w:val="hybridMultilevel"/>
     <w:tmpl w:val="A5BE1110"/>
@@ -39897,7 +40687,7 @@
       </w:pPr>
     </w:lvl>
   </w:abstractNum>
-  <w:abstractNum w:abstractNumId="91" w15:restartNumberingAfterBreak="0">
+  <w:abstractNum w:abstractNumId="92" w15:restartNumberingAfterBreak="0">
     <w:nsid w:val="69AC32C7"/>
     <w:multiLevelType w:val="hybridMultilevel"/>
     <w:tmpl w:val="EABA5FEA"/>
@@ -39988,7 +40778,7 @@
       </w:pPr>
     </w:lvl>
   </w:abstractNum>
-  <w:abstractNum w:abstractNumId="92" w15:restartNumberingAfterBreak="0">
+  <w:abstractNum w:abstractNumId="93" w15:restartNumberingAfterBreak="0">
     <w:nsid w:val="69E84762"/>
     <w:multiLevelType w:val="hybridMultilevel"/>
     <w:tmpl w:val="4C3AC66C"/>
@@ -40077,7 +40867,7 @@
       </w:pPr>
     </w:lvl>
   </w:abstractNum>
-  <w:abstractNum w:abstractNumId="93" w15:restartNumberingAfterBreak="0">
+  <w:abstractNum w:abstractNumId="94" w15:restartNumberingAfterBreak="0">
     <w:nsid w:val="6A162098"/>
     <w:multiLevelType w:val="hybridMultilevel"/>
     <w:tmpl w:val="1AEA0820"/>
@@ -40166,7 +40956,7 @@
       </w:pPr>
     </w:lvl>
   </w:abstractNum>
-  <w:abstractNum w:abstractNumId="94" w15:restartNumberingAfterBreak="0">
+  <w:abstractNum w:abstractNumId="95" w15:restartNumberingAfterBreak="0">
     <w:nsid w:val="6CE26D46"/>
     <w:multiLevelType w:val="hybridMultilevel"/>
     <w:tmpl w:val="54B8B17E"/>
@@ -40255,7 +41045,7 @@
       </w:pPr>
     </w:lvl>
   </w:abstractNum>
-  <w:abstractNum w:abstractNumId="95" w15:restartNumberingAfterBreak="0">
+  <w:abstractNum w:abstractNumId="96" w15:restartNumberingAfterBreak="0">
     <w:nsid w:val="6EC24C8F"/>
     <w:multiLevelType w:val="hybridMultilevel"/>
     <w:tmpl w:val="FDB83334"/>
@@ -40344,7 +41134,7 @@
       </w:pPr>
     </w:lvl>
   </w:abstractNum>
-  <w:abstractNum w:abstractNumId="96" w15:restartNumberingAfterBreak="0">
+  <w:abstractNum w:abstractNumId="97" w15:restartNumberingAfterBreak="0">
     <w:nsid w:val="6F002CAD"/>
     <w:multiLevelType w:val="hybridMultilevel"/>
     <w:tmpl w:val="5FE44604"/>
@@ -40433,7 +41223,7 @@
       </w:pPr>
     </w:lvl>
   </w:abstractNum>
-  <w:abstractNum w:abstractNumId="97" w15:restartNumberingAfterBreak="0">
+  <w:abstractNum w:abstractNumId="98" w15:restartNumberingAfterBreak="0">
     <w:nsid w:val="6FF26D52"/>
     <w:multiLevelType w:val="hybridMultilevel"/>
     <w:tmpl w:val="97B2EEBA"/>
@@ -40522,7 +41312,7 @@
       </w:pPr>
     </w:lvl>
   </w:abstractNum>
-  <w:abstractNum w:abstractNumId="98" w15:restartNumberingAfterBreak="0">
+  <w:abstractNum w:abstractNumId="99" w15:restartNumberingAfterBreak="0">
     <w:nsid w:val="71DE31B6"/>
     <w:multiLevelType w:val="hybridMultilevel"/>
     <w:tmpl w:val="0D502C4C"/>
@@ -40612,7 +41402,7 @@
       </w:pPr>
     </w:lvl>
   </w:abstractNum>
-  <w:abstractNum w:abstractNumId="99" w15:restartNumberingAfterBreak="0">
+  <w:abstractNum w:abstractNumId="100" w15:restartNumberingAfterBreak="0">
     <w:nsid w:val="72CC58A0"/>
     <w:multiLevelType w:val="hybridMultilevel"/>
     <w:tmpl w:val="A5BE1110"/>
@@ -40701,7 +41491,7 @@
       </w:pPr>
     </w:lvl>
   </w:abstractNum>
-  <w:abstractNum w:abstractNumId="100" w15:restartNumberingAfterBreak="0">
+  <w:abstractNum w:abstractNumId="101" w15:restartNumberingAfterBreak="0">
     <w:nsid w:val="72CD0627"/>
     <w:multiLevelType w:val="hybridMultilevel"/>
     <w:tmpl w:val="4458596E"/>
@@ -40790,7 +41580,7 @@
       </w:pPr>
     </w:lvl>
   </w:abstractNum>
-  <w:abstractNum w:abstractNumId="101" w15:restartNumberingAfterBreak="0">
+  <w:abstractNum w:abstractNumId="102" w15:restartNumberingAfterBreak="0">
     <w:nsid w:val="73B54800"/>
     <w:multiLevelType w:val="hybridMultilevel"/>
     <w:tmpl w:val="A80EA370"/>
@@ -40879,7 +41669,7 @@
       </w:pPr>
     </w:lvl>
   </w:abstractNum>
-  <w:abstractNum w:abstractNumId="102" w15:restartNumberingAfterBreak="0">
+  <w:abstractNum w:abstractNumId="103" w15:restartNumberingAfterBreak="0">
     <w:nsid w:val="73BB1119"/>
     <w:multiLevelType w:val="hybridMultilevel"/>
     <w:tmpl w:val="5ACCA37A"/>
@@ -40968,7 +41758,7 @@
       </w:pPr>
     </w:lvl>
   </w:abstractNum>
-  <w:abstractNum w:abstractNumId="103" w15:restartNumberingAfterBreak="0">
+  <w:abstractNum w:abstractNumId="104" w15:restartNumberingAfterBreak="0">
     <w:nsid w:val="73C77B71"/>
     <w:multiLevelType w:val="hybridMultilevel"/>
     <w:tmpl w:val="4C3AC66C"/>
@@ -41057,7 +41847,7 @@
       </w:pPr>
     </w:lvl>
   </w:abstractNum>
-  <w:abstractNum w:abstractNumId="104" w15:restartNumberingAfterBreak="0">
+  <w:abstractNum w:abstractNumId="105" w15:restartNumberingAfterBreak="0">
     <w:nsid w:val="759A768D"/>
     <w:multiLevelType w:val="hybridMultilevel"/>
     <w:tmpl w:val="505E8848"/>
@@ -41146,7 +41936,7 @@
       </w:pPr>
     </w:lvl>
   </w:abstractNum>
-  <w:abstractNum w:abstractNumId="105" w15:restartNumberingAfterBreak="0">
+  <w:abstractNum w:abstractNumId="106" w15:restartNumberingAfterBreak="0">
     <w:nsid w:val="76A20349"/>
     <w:multiLevelType w:val="hybridMultilevel"/>
     <w:tmpl w:val="C1FC7A9E"/>
@@ -41235,7 +42025,7 @@
       </w:pPr>
     </w:lvl>
   </w:abstractNum>
-  <w:abstractNum w:abstractNumId="106" w15:restartNumberingAfterBreak="0">
+  <w:abstractNum w:abstractNumId="107" w15:restartNumberingAfterBreak="0">
     <w:nsid w:val="76C7022B"/>
     <w:multiLevelType w:val="hybridMultilevel"/>
     <w:tmpl w:val="85687A30"/>
@@ -41324,7 +42114,7 @@
       </w:pPr>
     </w:lvl>
   </w:abstractNum>
-  <w:abstractNum w:abstractNumId="107" w15:restartNumberingAfterBreak="0">
+  <w:abstractNum w:abstractNumId="108" w15:restartNumberingAfterBreak="0">
     <w:nsid w:val="76F903A2"/>
     <w:multiLevelType w:val="hybridMultilevel"/>
     <w:tmpl w:val="5B622D92"/>
@@ -41413,7 +42203,7 @@
       </w:pPr>
     </w:lvl>
   </w:abstractNum>
-  <w:abstractNum w:abstractNumId="108" w15:restartNumberingAfterBreak="0">
+  <w:abstractNum w:abstractNumId="109" w15:restartNumberingAfterBreak="0">
     <w:nsid w:val="7A5852DD"/>
     <w:multiLevelType w:val="hybridMultilevel"/>
     <w:tmpl w:val="505E8848"/>
@@ -41502,7 +42292,7 @@
       </w:pPr>
     </w:lvl>
   </w:abstractNum>
-  <w:abstractNum w:abstractNumId="109" w15:restartNumberingAfterBreak="0">
+  <w:abstractNum w:abstractNumId="110" w15:restartNumberingAfterBreak="0">
     <w:nsid w:val="7B8322EB"/>
     <w:multiLevelType w:val="hybridMultilevel"/>
     <w:tmpl w:val="803286F8"/>
@@ -41591,7 +42381,7 @@
       </w:pPr>
     </w:lvl>
   </w:abstractNum>
-  <w:abstractNum w:abstractNumId="110" w15:restartNumberingAfterBreak="0">
+  <w:abstractNum w:abstractNumId="111" w15:restartNumberingAfterBreak="0">
     <w:nsid w:val="7C243C23"/>
     <w:multiLevelType w:val="hybridMultilevel"/>
     <w:tmpl w:val="671864CC"/>
@@ -41680,7 +42470,7 @@
       </w:pPr>
     </w:lvl>
   </w:abstractNum>
-  <w:abstractNum w:abstractNumId="111" w15:restartNumberingAfterBreak="0">
+  <w:abstractNum w:abstractNumId="112" w15:restartNumberingAfterBreak="0">
     <w:nsid w:val="7C2A2F17"/>
     <w:multiLevelType w:val="hybridMultilevel"/>
     <w:tmpl w:val="686EB4DC"/>
@@ -41769,7 +42559,7 @@
       </w:pPr>
     </w:lvl>
   </w:abstractNum>
-  <w:abstractNum w:abstractNumId="112" w15:restartNumberingAfterBreak="0">
+  <w:abstractNum w:abstractNumId="113" w15:restartNumberingAfterBreak="0">
     <w:nsid w:val="7C62185D"/>
     <w:multiLevelType w:val="hybridMultilevel"/>
     <w:tmpl w:val="D1E6EFF4"/>
@@ -41858,7 +42648,7 @@
       </w:pPr>
     </w:lvl>
   </w:abstractNum>
-  <w:abstractNum w:abstractNumId="113" w15:restartNumberingAfterBreak="0">
+  <w:abstractNum w:abstractNumId="114" w15:restartNumberingAfterBreak="0">
     <w:nsid w:val="7CC447D5"/>
     <w:multiLevelType w:val="hybridMultilevel"/>
     <w:tmpl w:val="5518D27E"/>
@@ -41947,7 +42737,7 @@
       </w:pPr>
     </w:lvl>
   </w:abstractNum>
-  <w:abstractNum w:abstractNumId="114" w15:restartNumberingAfterBreak="0">
+  <w:abstractNum w:abstractNumId="115" w15:restartNumberingAfterBreak="0">
     <w:nsid w:val="7D742D78"/>
     <w:multiLevelType w:val="hybridMultilevel"/>
     <w:tmpl w:val="D6A863B2"/>
@@ -42036,7 +42826,7 @@
       </w:pPr>
     </w:lvl>
   </w:abstractNum>
-  <w:abstractNum w:abstractNumId="115" w15:restartNumberingAfterBreak="0">
+  <w:abstractNum w:abstractNumId="116" w15:restartNumberingAfterBreak="0">
     <w:nsid w:val="7E2A7378"/>
     <w:multiLevelType w:val="hybridMultilevel"/>
     <w:tmpl w:val="671864CC"/>
@@ -42125,7 +42915,7 @@
       </w:pPr>
     </w:lvl>
   </w:abstractNum>
-  <w:abstractNum w:abstractNumId="116" w15:restartNumberingAfterBreak="0">
+  <w:abstractNum w:abstractNumId="117" w15:restartNumberingAfterBreak="0">
     <w:nsid w:val="7EE3110B"/>
     <w:multiLevelType w:val="hybridMultilevel"/>
     <w:tmpl w:val="11A43770"/>
@@ -42218,292 +43008,292 @@
     <w:abstractNumId w:val="17"/>
   </w:num>
   <w:num w:numId="2" w16cid:durableId="470945700">
-    <w:abstractNumId w:val="66"/>
+    <w:abstractNumId w:val="67"/>
   </w:num>
   <w:num w:numId="3" w16cid:durableId="336812709">
-    <w:abstractNumId w:val="68"/>
+    <w:abstractNumId w:val="69"/>
   </w:num>
   <w:num w:numId="4" w16cid:durableId="1371878109">
-    <w:abstractNumId w:val="55"/>
+    <w:abstractNumId w:val="56"/>
   </w:num>
   <w:num w:numId="5" w16cid:durableId="586041993">
-    <w:abstractNumId w:val="29"/>
+    <w:abstractNumId w:val="30"/>
   </w:num>
   <w:num w:numId="6" w16cid:durableId="320738215">
-    <w:abstractNumId w:val="109"/>
+    <w:abstractNumId w:val="110"/>
   </w:num>
   <w:num w:numId="7" w16cid:durableId="1631352645">
-    <w:abstractNumId w:val="106"/>
+    <w:abstractNumId w:val="107"/>
   </w:num>
   <w:num w:numId="8" w16cid:durableId="849372002">
-    <w:abstractNumId w:val="111"/>
+    <w:abstractNumId w:val="112"/>
   </w:num>
   <w:num w:numId="9" w16cid:durableId="2001305307">
-    <w:abstractNumId w:val="88"/>
+    <w:abstractNumId w:val="89"/>
   </w:num>
   <w:num w:numId="10" w16cid:durableId="193885424">
-    <w:abstractNumId w:val="74"/>
+    <w:abstractNumId w:val="75"/>
   </w:num>
   <w:num w:numId="11" w16cid:durableId="1489831395">
     <w:abstractNumId w:val="4"/>
   </w:num>
   <w:num w:numId="12" w16cid:durableId="1736776421">
-    <w:abstractNumId w:val="39"/>
+    <w:abstractNumId w:val="40"/>
   </w:num>
   <w:num w:numId="13" w16cid:durableId="1655379445">
-    <w:abstractNumId w:val="108"/>
+    <w:abstractNumId w:val="109"/>
   </w:num>
   <w:num w:numId="14" w16cid:durableId="638804942">
-    <w:abstractNumId w:val="104"/>
+    <w:abstractNumId w:val="105"/>
   </w:num>
   <w:num w:numId="15" w16cid:durableId="2053532158">
-    <w:abstractNumId w:val="98"/>
+    <w:abstractNumId w:val="99"/>
   </w:num>
   <w:num w:numId="16" w16cid:durableId="1356031195">
-    <w:abstractNumId w:val="83"/>
+    <w:abstractNumId w:val="84"/>
   </w:num>
   <w:num w:numId="17" w16cid:durableId="1036464061">
+    <w:abstractNumId w:val="97"/>
+  </w:num>
+  <w:num w:numId="18" w16cid:durableId="1446268192">
+    <w:abstractNumId w:val="80"/>
+  </w:num>
+  <w:num w:numId="19" w16cid:durableId="686324423">
+    <w:abstractNumId w:val="27"/>
+  </w:num>
+  <w:num w:numId="20" w16cid:durableId="316959483">
+    <w:abstractNumId w:val="86"/>
+  </w:num>
+  <w:num w:numId="21" w16cid:durableId="1924945975">
     <w:abstractNumId w:val="96"/>
   </w:num>
-  <w:num w:numId="18" w16cid:durableId="1446268192">
-    <w:abstractNumId w:val="79"/>
-  </w:num>
-  <w:num w:numId="19" w16cid:durableId="686324423">
-    <w:abstractNumId w:val="26"/>
-  </w:num>
-  <w:num w:numId="20" w16cid:durableId="316959483">
-    <w:abstractNumId w:val="85"/>
-  </w:num>
-  <w:num w:numId="21" w16cid:durableId="1924945975">
-    <w:abstractNumId w:val="95"/>
-  </w:num>
   <w:num w:numId="22" w16cid:durableId="1616987270">
-    <w:abstractNumId w:val="49"/>
+    <w:abstractNumId w:val="50"/>
   </w:num>
   <w:num w:numId="23" w16cid:durableId="1472746244">
-    <w:abstractNumId w:val="100"/>
+    <w:abstractNumId w:val="101"/>
   </w:num>
   <w:num w:numId="24" w16cid:durableId="193930168">
     <w:abstractNumId w:val="6"/>
   </w:num>
   <w:num w:numId="25" w16cid:durableId="1178229235">
-    <w:abstractNumId w:val="46"/>
+    <w:abstractNumId w:val="47"/>
   </w:num>
   <w:num w:numId="26" w16cid:durableId="1138642180">
-    <w:abstractNumId w:val="31"/>
+    <w:abstractNumId w:val="32"/>
   </w:num>
   <w:num w:numId="27" w16cid:durableId="931279252">
-    <w:abstractNumId w:val="27"/>
+    <w:abstractNumId w:val="28"/>
   </w:num>
   <w:num w:numId="28" w16cid:durableId="361249953">
-    <w:abstractNumId w:val="48"/>
+    <w:abstractNumId w:val="49"/>
   </w:num>
   <w:num w:numId="29" w16cid:durableId="1509980798">
-    <w:abstractNumId w:val="23"/>
+    <w:abstractNumId w:val="24"/>
   </w:num>
   <w:num w:numId="30" w16cid:durableId="1291983772">
-    <w:abstractNumId w:val="72"/>
+    <w:abstractNumId w:val="73"/>
   </w:num>
   <w:num w:numId="31" w16cid:durableId="1832333207">
-    <w:abstractNumId w:val="67"/>
+    <w:abstractNumId w:val="68"/>
   </w:num>
   <w:num w:numId="32" w16cid:durableId="1472481383">
     <w:abstractNumId w:val="14"/>
   </w:num>
   <w:num w:numId="33" w16cid:durableId="1865363791">
-    <w:abstractNumId w:val="60"/>
+    <w:abstractNumId w:val="61"/>
   </w:num>
   <w:num w:numId="34" w16cid:durableId="1339232176">
-    <w:abstractNumId w:val="112"/>
+    <w:abstractNumId w:val="113"/>
   </w:num>
   <w:num w:numId="35" w16cid:durableId="216279907">
-    <w:abstractNumId w:val="28"/>
+    <w:abstractNumId w:val="29"/>
   </w:num>
   <w:num w:numId="36" w16cid:durableId="458033265">
-    <w:abstractNumId w:val="92"/>
+    <w:abstractNumId w:val="93"/>
   </w:num>
   <w:num w:numId="37" w16cid:durableId="785080149">
-    <w:abstractNumId w:val="114"/>
+    <w:abstractNumId w:val="115"/>
   </w:num>
   <w:num w:numId="38" w16cid:durableId="1256280573">
     <w:abstractNumId w:val="15"/>
   </w:num>
   <w:num w:numId="39" w16cid:durableId="1056508466">
-    <w:abstractNumId w:val="45"/>
+    <w:abstractNumId w:val="46"/>
   </w:num>
   <w:num w:numId="40" w16cid:durableId="455370223">
-    <w:abstractNumId w:val="103"/>
+    <w:abstractNumId w:val="104"/>
   </w:num>
   <w:num w:numId="41" w16cid:durableId="1331954338">
-    <w:abstractNumId w:val="40"/>
+    <w:abstractNumId w:val="41"/>
   </w:num>
   <w:num w:numId="42" w16cid:durableId="1041637665">
-    <w:abstractNumId w:val="53"/>
+    <w:abstractNumId w:val="54"/>
   </w:num>
   <w:num w:numId="43" w16cid:durableId="580142580">
-    <w:abstractNumId w:val="97"/>
+    <w:abstractNumId w:val="98"/>
   </w:num>
   <w:num w:numId="44" w16cid:durableId="1115905691">
-    <w:abstractNumId w:val="76"/>
+    <w:abstractNumId w:val="77"/>
   </w:num>
   <w:num w:numId="45" w16cid:durableId="191921419">
     <w:abstractNumId w:val="22"/>
   </w:num>
   <w:num w:numId="46" w16cid:durableId="909774762">
-    <w:abstractNumId w:val="77"/>
+    <w:abstractNumId w:val="78"/>
   </w:num>
   <w:num w:numId="47" w16cid:durableId="85461244">
-    <w:abstractNumId w:val="107"/>
+    <w:abstractNumId w:val="108"/>
   </w:num>
   <w:num w:numId="48" w16cid:durableId="2099400349">
     <w:abstractNumId w:val="5"/>
   </w:num>
   <w:num w:numId="49" w16cid:durableId="534929722">
-    <w:abstractNumId w:val="78"/>
+    <w:abstractNumId w:val="79"/>
   </w:num>
   <w:num w:numId="50" w16cid:durableId="1690250610">
-    <w:abstractNumId w:val="41"/>
+    <w:abstractNumId w:val="42"/>
   </w:num>
   <w:num w:numId="51" w16cid:durableId="767383780">
-    <w:abstractNumId w:val="94"/>
+    <w:abstractNumId w:val="95"/>
   </w:num>
   <w:num w:numId="52" w16cid:durableId="733701584">
-    <w:abstractNumId w:val="57"/>
+    <w:abstractNumId w:val="58"/>
   </w:num>
   <w:num w:numId="53" w16cid:durableId="1188568030">
     <w:abstractNumId w:val="18"/>
   </w:num>
   <w:num w:numId="54" w16cid:durableId="33044401">
-    <w:abstractNumId w:val="35"/>
+    <w:abstractNumId w:val="36"/>
   </w:num>
   <w:num w:numId="55" w16cid:durableId="1873683593">
-    <w:abstractNumId w:val="69"/>
+    <w:abstractNumId w:val="70"/>
   </w:num>
   <w:num w:numId="56" w16cid:durableId="1212763320">
-    <w:abstractNumId w:val="82"/>
+    <w:abstractNumId w:val="83"/>
   </w:num>
   <w:num w:numId="57" w16cid:durableId="824470119">
-    <w:abstractNumId w:val="43"/>
+    <w:abstractNumId w:val="44"/>
   </w:num>
   <w:num w:numId="58" w16cid:durableId="405223356">
-    <w:abstractNumId w:val="65"/>
+    <w:abstractNumId w:val="66"/>
   </w:num>
   <w:num w:numId="59" w16cid:durableId="1468816062">
     <w:abstractNumId w:val="8"/>
   </w:num>
   <w:num w:numId="60" w16cid:durableId="647440670">
-    <w:abstractNumId w:val="73"/>
+    <w:abstractNumId w:val="74"/>
   </w:num>
   <w:num w:numId="61" w16cid:durableId="471335867">
-    <w:abstractNumId w:val="54"/>
+    <w:abstractNumId w:val="55"/>
   </w:num>
   <w:num w:numId="62" w16cid:durableId="1576669332">
-    <w:abstractNumId w:val="33"/>
+    <w:abstractNumId w:val="34"/>
   </w:num>
   <w:num w:numId="63" w16cid:durableId="720859184">
-    <w:abstractNumId w:val="34"/>
+    <w:abstractNumId w:val="35"/>
   </w:num>
   <w:num w:numId="64" w16cid:durableId="695931281">
     <w:abstractNumId w:val="0"/>
   </w:num>
   <w:num w:numId="65" w16cid:durableId="204175975">
-    <w:abstractNumId w:val="36"/>
+    <w:abstractNumId w:val="37"/>
   </w:num>
   <w:num w:numId="66" w16cid:durableId="2056392908">
     <w:abstractNumId w:val="7"/>
   </w:num>
   <w:num w:numId="67" w16cid:durableId="1331908605">
-    <w:abstractNumId w:val="58"/>
+    <w:abstractNumId w:val="59"/>
   </w:num>
   <w:num w:numId="68" w16cid:durableId="1937204560">
-    <w:abstractNumId w:val="86"/>
+    <w:abstractNumId w:val="87"/>
   </w:num>
   <w:num w:numId="69" w16cid:durableId="1743454619">
-    <w:abstractNumId w:val="80"/>
+    <w:abstractNumId w:val="81"/>
   </w:num>
   <w:num w:numId="70" w16cid:durableId="1502744354">
     <w:abstractNumId w:val="13"/>
   </w:num>
   <w:num w:numId="71" w16cid:durableId="148838059">
-    <w:abstractNumId w:val="101"/>
+    <w:abstractNumId w:val="102"/>
   </w:num>
   <w:num w:numId="72" w16cid:durableId="9377693">
     <w:abstractNumId w:val="9"/>
   </w:num>
   <w:num w:numId="73" w16cid:durableId="1428303791">
-    <w:abstractNumId w:val="62"/>
+    <w:abstractNumId w:val="63"/>
   </w:num>
   <w:num w:numId="74" w16cid:durableId="306132062">
     <w:abstractNumId w:val="16"/>
   </w:num>
   <w:num w:numId="75" w16cid:durableId="1285307572">
-    <w:abstractNumId w:val="51"/>
+    <w:abstractNumId w:val="52"/>
   </w:num>
   <w:num w:numId="76" w16cid:durableId="660960911">
-    <w:abstractNumId w:val="87"/>
+    <w:abstractNumId w:val="88"/>
   </w:num>
   <w:num w:numId="77" w16cid:durableId="845633255">
     <w:abstractNumId w:val="2"/>
   </w:num>
   <w:num w:numId="78" w16cid:durableId="1392195302">
-    <w:abstractNumId w:val="70"/>
+    <w:abstractNumId w:val="71"/>
   </w:num>
   <w:num w:numId="79" w16cid:durableId="1882283492">
-    <w:abstractNumId w:val="71"/>
+    <w:abstractNumId w:val="72"/>
   </w:num>
   <w:num w:numId="80" w16cid:durableId="770247183">
-    <w:abstractNumId w:val="50"/>
+    <w:abstractNumId w:val="51"/>
   </w:num>
   <w:num w:numId="81" w16cid:durableId="1325208715">
-    <w:abstractNumId w:val="81"/>
+    <w:abstractNumId w:val="82"/>
   </w:num>
   <w:num w:numId="82" w16cid:durableId="2097555880">
-    <w:abstractNumId w:val="59"/>
+    <w:abstractNumId w:val="60"/>
   </w:num>
   <w:num w:numId="83" w16cid:durableId="17049064">
     <w:abstractNumId w:val="12"/>
   </w:num>
   <w:num w:numId="84" w16cid:durableId="1644309505">
-    <w:abstractNumId w:val="32"/>
+    <w:abstractNumId w:val="33"/>
   </w:num>
   <w:num w:numId="85" w16cid:durableId="1415778870">
-    <w:abstractNumId w:val="75"/>
+    <w:abstractNumId w:val="76"/>
   </w:num>
   <w:num w:numId="86" w16cid:durableId="1616910191">
-    <w:abstractNumId w:val="105"/>
+    <w:abstractNumId w:val="106"/>
   </w:num>
   <w:num w:numId="87" w16cid:durableId="1692610644">
+    <w:abstractNumId w:val="117"/>
+  </w:num>
+  <w:num w:numId="88" w16cid:durableId="569315242">
+    <w:abstractNumId w:val="62"/>
+  </w:num>
+  <w:num w:numId="89" w16cid:durableId="1953127629">
+    <w:abstractNumId w:val="25"/>
+  </w:num>
+  <w:num w:numId="90" w16cid:durableId="441920133">
+    <w:abstractNumId w:val="48"/>
+  </w:num>
+  <w:num w:numId="91" w16cid:durableId="1007832261">
+    <w:abstractNumId w:val="92"/>
+  </w:num>
+  <w:num w:numId="92" w16cid:durableId="1421831178">
+    <w:abstractNumId w:val="64"/>
+  </w:num>
+  <w:num w:numId="93" w16cid:durableId="1664090274">
     <w:abstractNumId w:val="116"/>
   </w:num>
-  <w:num w:numId="88" w16cid:durableId="569315242">
-    <w:abstractNumId w:val="61"/>
-  </w:num>
-  <w:num w:numId="89" w16cid:durableId="1953127629">
-    <w:abstractNumId w:val="24"/>
-  </w:num>
-  <w:num w:numId="90" w16cid:durableId="441920133">
-    <w:abstractNumId w:val="47"/>
-  </w:num>
-  <w:num w:numId="91" w16cid:durableId="1007832261">
-    <w:abstractNumId w:val="91"/>
-  </w:num>
-  <w:num w:numId="92" w16cid:durableId="1421831178">
-    <w:abstractNumId w:val="63"/>
-  </w:num>
-  <w:num w:numId="93" w16cid:durableId="1664090274">
-    <w:abstractNumId w:val="115"/>
-  </w:num>
   <w:num w:numId="94" w16cid:durableId="1048261121">
-    <w:abstractNumId w:val="110"/>
+    <w:abstractNumId w:val="111"/>
   </w:num>
   <w:num w:numId="95" w16cid:durableId="144008231">
-    <w:abstractNumId w:val="52"/>
+    <w:abstractNumId w:val="53"/>
   </w:num>
   <w:num w:numId="96" w16cid:durableId="424502703">
-    <w:abstractNumId w:val="89"/>
+    <w:abstractNumId w:val="90"/>
   </w:num>
   <w:num w:numId="97" w16cid:durableId="1536887644">
-    <w:abstractNumId w:val="25"/>
+    <w:abstractNumId w:val="26"/>
   </w:num>
   <w:num w:numId="98" w16cid:durableId="1444811754">
     <w:abstractNumId w:val="21"/>
@@ -42512,31 +43302,31 @@
     <w:abstractNumId w:val="1"/>
   </w:num>
   <w:num w:numId="100" w16cid:durableId="609240130">
-    <w:abstractNumId w:val="37"/>
+    <w:abstractNumId w:val="38"/>
   </w:num>
   <w:num w:numId="101" w16cid:durableId="889194513">
-    <w:abstractNumId w:val="99"/>
+    <w:abstractNumId w:val="100"/>
   </w:num>
   <w:num w:numId="102" w16cid:durableId="1839997085">
-    <w:abstractNumId w:val="90"/>
+    <w:abstractNumId w:val="91"/>
   </w:num>
   <w:num w:numId="103" w16cid:durableId="1277440952">
-    <w:abstractNumId w:val="93"/>
+    <w:abstractNumId w:val="94"/>
   </w:num>
   <w:num w:numId="104" w16cid:durableId="179053234">
-    <w:abstractNumId w:val="102"/>
+    <w:abstractNumId w:val="103"/>
   </w:num>
   <w:num w:numId="105" w16cid:durableId="1038509491">
-    <w:abstractNumId w:val="42"/>
+    <w:abstractNumId w:val="43"/>
   </w:num>
   <w:num w:numId="106" w16cid:durableId="639194050">
-    <w:abstractNumId w:val="38"/>
+    <w:abstractNumId w:val="39"/>
   </w:num>
   <w:num w:numId="107" w16cid:durableId="1013262736">
     <w:abstractNumId w:val="11"/>
   </w:num>
   <w:num w:numId="108" w16cid:durableId="1970626070">
-    <w:abstractNumId w:val="113"/>
+    <w:abstractNumId w:val="114"/>
   </w:num>
   <w:num w:numId="109" w16cid:durableId="594899224">
     <w:abstractNumId w:val="20"/>
@@ -42545,25 +43335,28 @@
     <w:abstractNumId w:val="3"/>
   </w:num>
   <w:num w:numId="111" w16cid:durableId="2072072678">
-    <w:abstractNumId w:val="30"/>
+    <w:abstractNumId w:val="31"/>
   </w:num>
   <w:num w:numId="112" w16cid:durableId="905996256">
-    <w:abstractNumId w:val="56"/>
+    <w:abstractNumId w:val="57"/>
   </w:num>
   <w:num w:numId="113" w16cid:durableId="586616697">
-    <w:abstractNumId w:val="44"/>
+    <w:abstractNumId w:val="45"/>
   </w:num>
   <w:num w:numId="114" w16cid:durableId="1342389385">
-    <w:abstractNumId w:val="84"/>
+    <w:abstractNumId w:val="85"/>
   </w:num>
   <w:num w:numId="115" w16cid:durableId="1369064323">
-    <w:abstractNumId w:val="64"/>
+    <w:abstractNumId w:val="65"/>
   </w:num>
   <w:num w:numId="116" w16cid:durableId="1552419631">
     <w:abstractNumId w:val="19"/>
   </w:num>
   <w:num w:numId="117" w16cid:durableId="1757287511">
     <w:abstractNumId w:val="10"/>
+  </w:num>
+  <w:num w:numId="118" w16cid:durableId="1122959443">
+    <w:abstractNumId w:val="23"/>
   </w:num>
   <w:numIdMacAtCleanup w:val="111"/>
 </w:numbering>

</xml_diff>

<commit_message>
JDBC : Select, Parameterized Query
JDBC : Select, Parameterized Query
</commit_message>
<xml_diff>
--- a/docs/CoreJava.docx
+++ b/docs/CoreJava.docx
@@ -24695,10 +24695,10 @@
             <v:path o:extrusionok="f" gradientshapeok="t" o:connecttype="rect"/>
             <o:lock v:ext="edit" aspectratio="t"/>
           </v:shapetype>
-          <v:shape id="_x0000_i1025" type="#_x0000_t75" style="width:467.55pt;height:206.6pt" o:ole="">
+          <v:shape id="_x0000_i1025" type="#_x0000_t75" style="width:467.65pt;height:206.65pt" o:ole="">
             <v:imagedata r:id="rId41" o:title=""/>
           </v:shape>
-          <o:OLEObject Type="Embed" ProgID="Paint.Picture" ShapeID="_x0000_i1025" DrawAspect="Content" ObjectID="_1717918690" r:id="rId42"/>
+          <o:OLEObject Type="Embed" ProgID="Paint.Picture" ShapeID="_x0000_i1025" DrawAspect="Content" ObjectID="_1718004849" r:id="rId42"/>
         </w:object>
       </w:r>
     </w:p>
@@ -26750,10 +26750,10 @@
       </w:pPr>
       <w:r>
         <w:object w:dxaOrig="14340" w:dyaOrig="5960" w14:anchorId="20E01383">
-          <v:shape id="_x0000_i1026" type="#_x0000_t75" style="width:414.35pt;height:171.9pt" o:ole="">
+          <v:shape id="_x0000_i1026" type="#_x0000_t75" style="width:414.35pt;height:172pt" o:ole="">
             <v:imagedata r:id="rId44" o:title=""/>
           </v:shape>
-          <o:OLEObject Type="Embed" ProgID="Paint.Picture" ShapeID="_x0000_i1026" DrawAspect="Content" ObjectID="_1717918691" r:id="rId45"/>
+          <o:OLEObject Type="Embed" ProgID="Paint.Picture" ShapeID="_x0000_i1026" DrawAspect="Content" ObjectID="_1718004850" r:id="rId45"/>
         </w:object>
       </w:r>
     </w:p>
@@ -27068,10 +27068,10 @@
       </w:pPr>
       <w:r>
         <w:object w:dxaOrig="15910" w:dyaOrig="3690" w14:anchorId="07010B18">
-          <v:shape id="_x0000_i1027" type="#_x0000_t75" style="width:496.35pt;height:114.3pt" o:ole="">
+          <v:shape id="_x0000_i1027" type="#_x0000_t75" style="width:496.35pt;height:114.35pt" o:ole="">
             <v:imagedata r:id="rId46" o:title=""/>
           </v:shape>
-          <o:OLEObject Type="Embed" ProgID="Paint.Picture" ShapeID="_x0000_i1027" DrawAspect="Content" ObjectID="_1717918692" r:id="rId47"/>
+          <o:OLEObject Type="Embed" ProgID="Paint.Picture" ShapeID="_x0000_i1027" DrawAspect="Content" ObjectID="_1718004851" r:id="rId47"/>
         </w:object>
       </w:r>
     </w:p>
@@ -27433,10 +27433,10 @@
       </w:pPr>
       <w:r>
         <w:object w:dxaOrig="10600" w:dyaOrig="3740" w14:anchorId="05D0AD93">
-          <v:shape id="_x0000_i1028" type="#_x0000_t75" style="width:195.45pt;height:69.65pt" o:ole="">
+          <v:shape id="_x0000_i1028" type="#_x0000_t75" style="width:195.65pt;height:69.65pt" o:ole="">
             <v:imagedata r:id="rId48" o:title=""/>
           </v:shape>
-          <o:OLEObject Type="Embed" ProgID="Paint.Picture" ShapeID="_x0000_i1028" DrawAspect="Content" ObjectID="_1717918693" r:id="rId49"/>
+          <o:OLEObject Type="Embed" ProgID="Paint.Picture" ShapeID="_x0000_i1028" DrawAspect="Content" ObjectID="_1718004852" r:id="rId49"/>
         </w:object>
       </w:r>
     </w:p>
@@ -27799,10 +27799,10 @@
       </w:pPr>
       <w:r>
         <w:object w:dxaOrig="14580" w:dyaOrig="5590" w14:anchorId="575441AA">
-          <v:shape id="_x0000_i1029" type="#_x0000_t75" style="width:212.2pt;height:80.8pt" o:ole="">
+          <v:shape id="_x0000_i1029" type="#_x0000_t75" style="width:212pt;height:80.65pt" o:ole="">
             <v:imagedata r:id="rId50" o:title=""/>
           </v:shape>
-          <o:OLEObject Type="Embed" ProgID="Paint.Picture" ShapeID="_x0000_i1029" DrawAspect="Content" ObjectID="_1717918694" r:id="rId51"/>
+          <o:OLEObject Type="Embed" ProgID="Paint.Picture" ShapeID="_x0000_i1029" DrawAspect="Content" ObjectID="_1718004853" r:id="rId51"/>
         </w:object>
       </w:r>
       <w:r>
@@ -31709,7 +31709,14 @@
         </w:numPr>
       </w:pPr>
       <w:r>
-        <w:t>Statement (Interface)</w:t>
+        <w:rPr>
+          <w:b/>
+          <w:bCs/>
+        </w:rPr>
+        <w:t>Statement</w:t>
+      </w:r>
+      <w:r>
+        <w:t xml:space="preserve"> (Interface)</w:t>
       </w:r>
     </w:p>
     <w:p>
@@ -31827,10 +31834,14 @@
         </w:numPr>
       </w:pPr>
       <w:r>
-        <w:t xml:space="preserve">PreparedStatement </w:t>
-      </w:r>
-      <w:r>
-        <w:t>(Interface)</w:t>
+        <w:rPr>
+          <w:b/>
+          <w:bCs/>
+        </w:rPr>
+        <w:t>PreparedStatement</w:t>
+      </w:r>
+      <w:r>
+        <w:t xml:space="preserve"> (Interface)</w:t>
       </w:r>
     </w:p>
     <w:p>
@@ -31916,7 +31927,7 @@
           <w:szCs w:val="20"/>
           <w:highlight w:val="yellow"/>
         </w:rPr>
-        <w:t>Prepared</w:t>
+        <w:t>PreparedStatement stmt = connectionObject.prepareStatement(</w:t>
       </w:r>
       <w:r>
         <w:rPr>
@@ -31926,7 +31937,7 @@
           <w:szCs w:val="20"/>
           <w:highlight w:val="yellow"/>
         </w:rPr>
-        <w:t>Statement stmt = connectionObject.</w:t>
+        <w:t>“Query”</w:t>
       </w:r>
       <w:r>
         <w:rPr>
@@ -31936,36 +31947,6 @@
           <w:szCs w:val="20"/>
           <w:highlight w:val="yellow"/>
         </w:rPr>
-        <w:t>prepare</w:t>
-      </w:r>
-      <w:r>
-        <w:rPr>
-          <w:b/>
-          <w:bCs/>
-          <w:sz w:val="20"/>
-          <w:szCs w:val="20"/>
-          <w:highlight w:val="yellow"/>
-        </w:rPr>
-        <w:t>Statement(</w:t>
-      </w:r>
-      <w:r>
-        <w:rPr>
-          <w:b/>
-          <w:bCs/>
-          <w:sz w:val="20"/>
-          <w:szCs w:val="20"/>
-          <w:highlight w:val="yellow"/>
-        </w:rPr>
-        <w:t>“Query”</w:t>
-      </w:r>
-      <w:r>
-        <w:rPr>
-          <w:b/>
-          <w:bCs/>
-          <w:sz w:val="20"/>
-          <w:szCs w:val="20"/>
-          <w:highlight w:val="yellow"/>
-        </w:rPr>
         <w:t>);</w:t>
       </w:r>
     </w:p>
@@ -31984,6 +31965,10 @@
         </w:numPr>
       </w:pPr>
       <w:r>
+        <w:rPr>
+          <w:b/>
+          <w:bCs/>
+        </w:rPr>
         <w:lastRenderedPageBreak/>
         <w:t>CallableStatement</w:t>
       </w:r>
@@ -32052,57 +32037,7 @@
           <w:szCs w:val="18"/>
           <w:highlight w:val="yellow"/>
         </w:rPr>
-        <w:t>Callable</w:t>
-      </w:r>
-      <w:r>
-        <w:rPr>
-          <w:b/>
-          <w:bCs/>
-          <w:sz w:val="18"/>
-          <w:szCs w:val="18"/>
-          <w:highlight w:val="yellow"/>
-        </w:rPr>
-        <w:t>Statement stmt = connectionObject.prepare</w:t>
-      </w:r>
-      <w:r>
-        <w:rPr>
-          <w:b/>
-          <w:bCs/>
-          <w:sz w:val="18"/>
-          <w:szCs w:val="18"/>
-          <w:highlight w:val="yellow"/>
-        </w:rPr>
-        <w:t>call</w:t>
-      </w:r>
-      <w:r>
-        <w:rPr>
-          <w:b/>
-          <w:bCs/>
-          <w:sz w:val="18"/>
-          <w:szCs w:val="18"/>
-          <w:highlight w:val="yellow"/>
-        </w:rPr>
-        <w:t>(“</w:t>
-      </w:r>
-      <w:r>
-        <w:rPr>
-          <w:b/>
-          <w:bCs/>
-          <w:sz w:val="18"/>
-          <w:szCs w:val="18"/>
-          <w:highlight w:val="yellow"/>
-        </w:rPr>
-        <w:t>{call procedureName()}</w:t>
-      </w:r>
-      <w:r>
-        <w:rPr>
-          <w:b/>
-          <w:bCs/>
-          <w:sz w:val="18"/>
-          <w:szCs w:val="18"/>
-          <w:highlight w:val="yellow"/>
-        </w:rPr>
-        <w:t>”);</w:t>
+        <w:t>CallableStatement stmt = connectionObject.preparecall(“{call procedureName()}”);</w:t>
       </w:r>
     </w:p>
     <w:p>
@@ -32320,6 +32255,745 @@
       <w:r>
         <w:t xml:space="preserve">In this step you can close the Database connection and clean-up the memory </w:t>
       </w:r>
+    </w:p>
+    <w:p>
+      <w:pPr>
+        <w:pStyle w:val="NoSpacing"/>
+      </w:pPr>
+    </w:p>
+    <w:p>
+      <w:pPr>
+        <w:pStyle w:val="NoSpacing"/>
+      </w:pPr>
+    </w:p>
+    <w:p>
+      <w:pPr>
+        <w:pStyle w:val="NoSpacing"/>
+        <w:rPr>
+          <w:b/>
+          <w:bCs/>
+          <w:u w:val="single"/>
+        </w:rPr>
+      </w:pPr>
+      <w:r>
+        <w:rPr>
+          <w:b/>
+          <w:bCs/>
+          <w:u w:val="single"/>
+        </w:rPr>
+        <w:t>Handling a ResultSet</w:t>
+      </w:r>
+    </w:p>
+    <w:p>
+      <w:pPr>
+        <w:pStyle w:val="NoSpacing"/>
+      </w:pPr>
+    </w:p>
+    <w:p>
+      <w:pPr>
+        <w:pStyle w:val="NoSpacing"/>
+        <w:numPr>
+          <w:ilvl w:val="0"/>
+          <w:numId w:val="119"/>
+        </w:numPr>
+      </w:pPr>
+      <w:r>
+        <w:t>ResultSet will be return from the executeQuery method after execution of the select query</w:t>
+      </w:r>
+    </w:p>
+    <w:p>
+      <w:pPr>
+        <w:pStyle w:val="NoSpacing"/>
+        <w:numPr>
+          <w:ilvl w:val="0"/>
+          <w:numId w:val="119"/>
+        </w:numPr>
+      </w:pPr>
+      <w:r>
+        <w:t>This Object will have all the data selected from the query.</w:t>
+      </w:r>
+    </w:p>
+    <w:p>
+      <w:pPr>
+        <w:pStyle w:val="NoSpacing"/>
+        <w:numPr>
+          <w:ilvl w:val="0"/>
+          <w:numId w:val="119"/>
+        </w:numPr>
+      </w:pPr>
+      <w:r>
+        <w:t xml:space="preserve">To Navigate cursor from one row to another you can use </w:t>
+      </w:r>
+      <w:r>
+        <w:rPr>
+          <w:b/>
+          <w:bCs/>
+        </w:rPr>
+        <w:t>next()</w:t>
+      </w:r>
+      <w:r>
+        <w:t xml:space="preserve"> method which returns Boolean.</w:t>
+      </w:r>
+    </w:p>
+    <w:p>
+      <w:pPr>
+        <w:pStyle w:val="NoSpacing"/>
+        <w:numPr>
+          <w:ilvl w:val="0"/>
+          <w:numId w:val="119"/>
+        </w:numPr>
+      </w:pPr>
+      <w:r>
+        <w:t>Next() method returns true if next row is present and also cursor shift to next row if, no next row present it will return false.</w:t>
+      </w:r>
+    </w:p>
+    <w:p>
+      <w:pPr>
+        <w:pStyle w:val="NoSpacing"/>
+        <w:numPr>
+          <w:ilvl w:val="0"/>
+          <w:numId w:val="119"/>
+        </w:numPr>
+      </w:pPr>
+      <w:r>
+        <w:t>This data can be extracted using getter methods of the ResultSet.</w:t>
+      </w:r>
+    </w:p>
+    <w:p>
+      <w:pPr>
+        <w:pStyle w:val="NoSpacing"/>
+        <w:numPr>
+          <w:ilvl w:val="0"/>
+          <w:numId w:val="119"/>
+        </w:numPr>
+      </w:pPr>
+      <w:r>
+        <w:t>Syntax:</w:t>
+      </w:r>
+    </w:p>
+    <w:p>
+      <w:pPr>
+        <w:pStyle w:val="NoSpacing"/>
+      </w:pPr>
+      <w:r>
+        <w:tab/>
+        <w:t>getXXX(column_number);</w:t>
+      </w:r>
+    </w:p>
+    <w:p>
+      <w:pPr>
+        <w:pStyle w:val="NoSpacing"/>
+      </w:pPr>
+      <w:r>
+        <w:tab/>
+      </w:r>
+      <w:r>
+        <w:t>getXXX(column_</w:t>
+      </w:r>
+      <w:r>
+        <w:t>name</w:t>
+      </w:r>
+      <w:r>
+        <w:t>);</w:t>
+      </w:r>
+    </w:p>
+    <w:p>
+      <w:pPr>
+        <w:pStyle w:val="NoSpacing"/>
+      </w:pPr>
+    </w:p>
+    <w:p>
+      <w:r>
+        <w:br w:type="page"/>
+      </w:r>
+    </w:p>
+    <w:p>
+      <w:pPr>
+        <w:pStyle w:val="NoSpacing"/>
+        <w:rPr>
+          <w:sz w:val="24"/>
+          <w:szCs w:val="24"/>
+        </w:rPr>
+      </w:pPr>
+      <w:r>
+        <w:rPr>
+          <w:sz w:val="24"/>
+          <w:szCs w:val="24"/>
+        </w:rPr>
+        <w:lastRenderedPageBreak/>
+        <w:t>Database Task:</w:t>
+      </w:r>
+    </w:p>
+    <w:p>
+      <w:pPr>
+        <w:pStyle w:val="NoSpacing"/>
+        <w:rPr>
+          <w:b/>
+          <w:bCs/>
+          <w:u w:val="single"/>
+        </w:rPr>
+      </w:pPr>
+      <w:r>
+        <w:rPr>
+          <w:b/>
+          <w:bCs/>
+          <w:u w:val="single"/>
+        </w:rPr>
+        <w:t>Task - 1</w:t>
+      </w:r>
+    </w:p>
+    <w:p>
+      <w:pPr>
+        <w:pStyle w:val="NoSpacing"/>
+      </w:pPr>
+      <w:r>
+        <w:t>Create table Employee with empId, name, email, password (Create in SQL)</w:t>
+      </w:r>
+    </w:p>
+    <w:p>
+      <w:pPr>
+        <w:pStyle w:val="NoSpacing"/>
+      </w:pPr>
+      <w:r>
+        <w:t>1. WAP to insert employees into database</w:t>
+      </w:r>
+      <w:r>
+        <w:t xml:space="preserve"> (accept values from scanner and use parameterized query)</w:t>
+      </w:r>
+    </w:p>
+    <w:p>
+      <w:pPr>
+        <w:pStyle w:val="NoSpacing"/>
+      </w:pPr>
+      <w:r>
+        <w:t>2. WAP to Accept email and password from the user by scanner and check whether email and password valid or not</w:t>
+      </w:r>
+    </w:p>
+    <w:p>
+      <w:pPr>
+        <w:pStyle w:val="NoSpacing"/>
+      </w:pPr>
+      <w:r>
+        <w:t xml:space="preserve">If email id and password valid then print </w:t>
+      </w:r>
+      <w:r>
+        <w:rPr>
+          <w:b/>
+          <w:bCs/>
+        </w:rPr>
+        <w:t>"Valid User"</w:t>
+      </w:r>
+      <w:r>
+        <w:t xml:space="preserve"> else print </w:t>
+      </w:r>
+      <w:r>
+        <w:rPr>
+          <w:b/>
+          <w:bCs/>
+        </w:rPr>
+        <w:t>"Invalid User</w:t>
+      </w:r>
+      <w:r>
+        <w:rPr>
+          <w:b/>
+          <w:bCs/>
+        </w:rPr>
+        <w:t>Name or Password</w:t>
+      </w:r>
+      <w:r>
+        <w:rPr>
+          <w:b/>
+          <w:bCs/>
+        </w:rPr>
+        <w:t>"</w:t>
+      </w:r>
+      <w:r>
+        <w:t xml:space="preserve"> message</w:t>
+      </w:r>
+    </w:p>
+    <w:p>
+      <w:pPr>
+        <w:pStyle w:val="NoSpacing"/>
+      </w:pPr>
+      <w:r>
+        <w:rPr>
+          <w:b/>
+          <w:bCs/>
+        </w:rPr>
+        <w:t>Hint : select * from employee where email=? and password</w:t>
+      </w:r>
+      <w:r>
+        <w:t>=? </w:t>
+      </w:r>
+    </w:p>
+    <w:p>
+      <w:pPr>
+        <w:pStyle w:val="NoSpacing"/>
+      </w:pPr>
+    </w:p>
+    <w:p>
+      <w:pPr>
+        <w:pStyle w:val="NoSpacing"/>
+        <w:rPr>
+          <w:b/>
+          <w:bCs/>
+          <w:u w:val="single"/>
+        </w:rPr>
+      </w:pPr>
+      <w:r>
+        <w:rPr>
+          <w:b/>
+          <w:bCs/>
+          <w:u w:val="single"/>
+        </w:rPr>
+        <w:t>Task - 2</w:t>
+      </w:r>
+    </w:p>
+    <w:p>
+      <w:pPr>
+        <w:pStyle w:val="NoSpacing"/>
+      </w:pPr>
+      <w:r>
+        <w:t>WAP to register and login user</w:t>
+      </w:r>
+    </w:p>
+    <w:p>
+      <w:pPr>
+        <w:pStyle w:val="NoSpacing"/>
+      </w:pPr>
+      <w:r>
+        <w:t>--------------------------------</w:t>
+      </w:r>
+    </w:p>
+    <w:p>
+      <w:pPr>
+        <w:pStyle w:val="NoSpacing"/>
+      </w:pPr>
+      <w:r>
+        <w:t>Select Option</w:t>
+      </w:r>
+    </w:p>
+    <w:p>
+      <w:pPr>
+        <w:pStyle w:val="NoSpacing"/>
+      </w:pPr>
+      <w:r>
+        <w:t>1. Register</w:t>
+      </w:r>
+    </w:p>
+    <w:p>
+      <w:pPr>
+        <w:pStyle w:val="NoSpacing"/>
+      </w:pPr>
+      <w:r>
+        <w:t>2. Login</w:t>
+      </w:r>
+    </w:p>
+    <w:p>
+      <w:pPr>
+        <w:pStyle w:val="NoSpacing"/>
+      </w:pPr>
+      <w:r>
+        <w:t>5. exit</w:t>
+      </w:r>
+    </w:p>
+    <w:p>
+      <w:pPr>
+        <w:pStyle w:val="NoSpacing"/>
+      </w:pPr>
+      <w:r>
+        <w:t xml:space="preserve"> </w:t>
+      </w:r>
+    </w:p>
+    <w:p>
+      <w:pPr>
+        <w:pStyle w:val="NoSpacing"/>
+      </w:pPr>
+      <w:r>
+        <w:t>if user select 1</w:t>
+      </w:r>
+    </w:p>
+    <w:p>
+      <w:pPr>
+        <w:pStyle w:val="NoSpacing"/>
+      </w:pPr>
+      <w:r>
+        <w:t xml:space="preserve">Accept : </w:t>
+      </w:r>
+      <w:r>
+        <w:t xml:space="preserve">empid, </w:t>
+      </w:r>
+      <w:r>
+        <w:t xml:space="preserve">Name, email, password from user </w:t>
+      </w:r>
+    </w:p>
+    <w:p>
+      <w:pPr>
+        <w:pStyle w:val="NoSpacing"/>
+      </w:pPr>
+      <w:r>
+        <w:t>insert these values into database</w:t>
+      </w:r>
+    </w:p>
+    <w:p>
+      <w:pPr>
+        <w:pStyle w:val="NoSpacing"/>
+      </w:pPr>
+      <w:r>
+        <w:t>Print "User register successfully" message</w:t>
+      </w:r>
+    </w:p>
+    <w:p>
+      <w:pPr>
+        <w:pStyle w:val="NoSpacing"/>
+      </w:pPr>
+      <w:r>
+        <w:t xml:space="preserve"> </w:t>
+      </w:r>
+    </w:p>
+    <w:p>
+      <w:pPr>
+        <w:pStyle w:val="NoSpacing"/>
+      </w:pPr>
+      <w:r>
+        <w:t>if user select 2</w:t>
+      </w:r>
+    </w:p>
+    <w:p>
+      <w:pPr>
+        <w:pStyle w:val="NoSpacing"/>
+      </w:pPr>
+      <w:r>
+        <w:t>Accept : email and password from user and check whether user is valid</w:t>
+      </w:r>
+      <w:r>
+        <w:t xml:space="preserve"> </w:t>
+      </w:r>
+      <w:r>
+        <w:t>or not</w:t>
+      </w:r>
+    </w:p>
+    <w:p>
+      <w:pPr>
+        <w:pStyle w:val="NoSpacing"/>
+      </w:pPr>
+      <w:r>
+        <w:t xml:space="preserve">if user is valid the print </w:t>
+      </w:r>
+      <w:r>
+        <w:rPr>
+          <w:b/>
+          <w:bCs/>
+        </w:rPr>
+        <w:t>Welcome "&lt;UserName&gt;"</w:t>
+      </w:r>
+      <w:r>
+        <w:t xml:space="preserve"> message</w:t>
+      </w:r>
+    </w:p>
+    <w:p>
+      <w:pPr>
+        <w:pStyle w:val="NoSpacing"/>
+      </w:pPr>
+      <w:r>
+        <w:t xml:space="preserve">else print </w:t>
+      </w:r>
+      <w:r>
+        <w:rPr>
+          <w:b/>
+          <w:bCs/>
+        </w:rPr>
+        <w:t>"Invalid username or password"</w:t>
+      </w:r>
+      <w:r>
+        <w:t xml:space="preserve"> message</w:t>
+      </w:r>
+    </w:p>
+    <w:p>
+      <w:pPr>
+        <w:pStyle w:val="NoSpacing"/>
+      </w:pPr>
+      <w:r>
+        <w:t xml:space="preserve"> </w:t>
+      </w:r>
+      <w:r>
+        <w:t xml:space="preserve">Query : </w:t>
+      </w:r>
+      <w:r>
+        <w:rPr>
+          <w:b/>
+          <w:bCs/>
+        </w:rPr>
+        <w:t>select * from employee where email=? and password</w:t>
+      </w:r>
+      <w:r>
+        <w:t>=? </w:t>
+      </w:r>
+    </w:p>
+    <w:p>
+      <w:pPr>
+        <w:pStyle w:val="NoSpacing"/>
+      </w:pPr>
+      <w:r>
+        <w:tab/>
+        <w:t>If(rs.next()){</w:t>
+      </w:r>
+    </w:p>
+    <w:p>
+      <w:pPr>
+        <w:pStyle w:val="NoSpacing"/>
+      </w:pPr>
+      <w:r>
+        <w:tab/>
+      </w:r>
+      <w:r>
+        <w:tab/>
+      </w:r>
+      <w:r>
+        <w:t xml:space="preserve">print </w:t>
+      </w:r>
+      <w:r>
+        <w:rPr>
+          <w:b/>
+          <w:bCs/>
+        </w:rPr>
+        <w:t>Welcome "&lt;UserName&gt;"</w:t>
+      </w:r>
+    </w:p>
+    <w:p>
+      <w:pPr>
+        <w:pStyle w:val="NoSpacing"/>
+      </w:pPr>
+      <w:r>
+        <w:tab/>
+        <w:t>} else {</w:t>
+      </w:r>
+    </w:p>
+    <w:p>
+      <w:pPr>
+        <w:pStyle w:val="NoSpacing"/>
+      </w:pPr>
+      <w:r>
+        <w:tab/>
+      </w:r>
+      <w:r>
+        <w:tab/>
+      </w:r>
+      <w:r>
+        <w:t xml:space="preserve">print </w:t>
+      </w:r>
+      <w:r>
+        <w:rPr>
+          <w:b/>
+          <w:bCs/>
+        </w:rPr>
+        <w:t>"Invalid username or password"</w:t>
+      </w:r>
+    </w:p>
+    <w:p>
+      <w:pPr>
+        <w:pStyle w:val="NoSpacing"/>
+      </w:pPr>
+      <w:r>
+        <w:tab/>
+        <w:t>}</w:t>
+      </w:r>
+    </w:p>
+    <w:p>
+      <w:pPr>
+        <w:pStyle w:val="NoSpacing"/>
+      </w:pPr>
+    </w:p>
+    <w:p>
+      <w:pPr>
+        <w:pStyle w:val="NoSpacing"/>
+      </w:pPr>
+      <w:r>
+        <w:t>if user select 5</w:t>
+      </w:r>
+    </w:p>
+    <w:p>
+      <w:pPr>
+        <w:pStyle w:val="NoSpacing"/>
+      </w:pPr>
+      <w:r>
+        <w:t>exit from application</w:t>
+      </w:r>
+    </w:p>
+    <w:p>
+      <w:pPr>
+        <w:pStyle w:val="NoSpacing"/>
+      </w:pPr>
+      <w:r>
+        <w:t xml:space="preserve"> </w:t>
+      </w:r>
+    </w:p>
+    <w:p>
+      <w:pPr>
+        <w:pStyle w:val="NoSpacing"/>
+      </w:pPr>
+      <w:r>
+        <w:t>other than above options :</w:t>
+      </w:r>
+    </w:p>
+    <w:p>
+      <w:pPr>
+        <w:pStyle w:val="NoSpacing"/>
+      </w:pPr>
+      <w:r>
+        <w:t>print "Invalid choice" message</w:t>
+      </w:r>
+    </w:p>
+    <w:p>
+      <w:pPr>
+        <w:pStyle w:val="NoSpacing"/>
+      </w:pPr>
+      <w:r>
+        <w:t xml:space="preserve"> </w:t>
+      </w:r>
+    </w:p>
+    <w:p>
+      <w:pPr>
+        <w:pStyle w:val="NoSpacing"/>
+        <w:rPr>
+          <w:b/>
+          <w:bCs/>
+        </w:rPr>
+      </w:pPr>
+      <w:r>
+        <w:rPr>
+          <w:b/>
+          <w:bCs/>
+        </w:rPr>
+        <w:t>Hint :</w:t>
+      </w:r>
+    </w:p>
+    <w:p>
+      <w:pPr>
+        <w:pStyle w:val="NoSpacing"/>
+      </w:pPr>
+      <w:r>
+        <w:t>1. use scanner class to accept values from user</w:t>
+      </w:r>
+    </w:p>
+    <w:p>
+      <w:pPr>
+        <w:pStyle w:val="NoSpacing"/>
+      </w:pPr>
+      <w:r>
+        <w:t>2. Use switch statement to check user choice and perform operation</w:t>
+      </w:r>
+    </w:p>
+    <w:p>
+      <w:pPr>
+        <w:pStyle w:val="NoSpacing"/>
+      </w:pPr>
+      <w:r>
+        <w:t>3. Create two method 1st for register user and another for login functionality</w:t>
+      </w:r>
+    </w:p>
+    <w:p>
+      <w:pPr>
+        <w:pStyle w:val="NoSpacing"/>
+      </w:pPr>
+      <w:r>
+        <w:t>4. System.exit(0); to Exit from application</w:t>
+      </w:r>
+    </w:p>
+    <w:p>
+      <w:pPr>
+        <w:pStyle w:val="NoSpacing"/>
+      </w:pPr>
+      <w:r>
+        <w:t xml:space="preserve"> </w:t>
+      </w:r>
+    </w:p>
+    <w:p>
+      <w:pPr>
+        <w:pStyle w:val="NoSpacing"/>
+      </w:pPr>
+      <w:r>
+        <w:t>Additional Feature :</w:t>
+      </w:r>
+    </w:p>
+    <w:p>
+      <w:pPr>
+        <w:pStyle w:val="NoSpacing"/>
+      </w:pPr>
+      <w:r>
+        <w:t>Change password</w:t>
+      </w:r>
+    </w:p>
+    <w:p>
+      <w:pPr>
+        <w:pStyle w:val="NoSpacing"/>
+      </w:pPr>
+      <w:r>
+        <w:lastRenderedPageBreak/>
+        <w:t>if user select 3</w:t>
+      </w:r>
+    </w:p>
+    <w:p>
+      <w:pPr>
+        <w:pStyle w:val="NoSpacing"/>
+      </w:pPr>
+      <w:r>
+        <w:t>Accept : email, old password, new password from user</w:t>
+      </w:r>
+    </w:p>
+    <w:p>
+      <w:pPr>
+        <w:pStyle w:val="NoSpacing"/>
+      </w:pPr>
+      <w:r>
+        <w:t>update old password with new password only if email address and old password matches</w:t>
+      </w:r>
+    </w:p>
+    <w:p>
+      <w:pPr>
+        <w:pStyle w:val="NoSpacing"/>
+      </w:pPr>
+      <w:r>
+        <w:t>else print "Invalid email or password" message</w:t>
+      </w:r>
+    </w:p>
+    <w:p>
+      <w:pPr>
+        <w:pStyle w:val="NoSpacing"/>
+      </w:pPr>
+      <w:r>
+        <w:t>Hint : use update query and check email and old password by where clause.</w:t>
+      </w:r>
+    </w:p>
+    <w:p>
+      <w:pPr>
+        <w:pStyle w:val="NoSpacing"/>
+      </w:pPr>
+      <w:r>
+        <w:tab/>
+        <w:t>Update employee set password=newPassword where email=? And Password=OldPass</w:t>
+      </w:r>
+    </w:p>
+    <w:p>
+      <w:pPr>
+        <w:pStyle w:val="NoSpacing"/>
+        <w:tabs>
+          <w:tab w:val="left" w:pos="6640"/>
+        </w:tabs>
+        <w:rPr>
+          <w:b/>
+          <w:bCs/>
+          <w:color w:val="000000" w:themeColor="text1"/>
+          <w:sz w:val="20"/>
+          <w:szCs w:val="20"/>
+          <w:u w:val="single"/>
+        </w:rPr>
+      </w:pPr>
+    </w:p>
+    <w:p>
+      <w:pPr>
+        <w:pStyle w:val="NoSpacing"/>
+      </w:pPr>
     </w:p>
     <w:sectPr>
       <w:pgSz w:w="12240" w:h="15840"/>
@@ -40510,6 +41184,119 @@
     </w:lvl>
   </w:abstractNum>
   <w:abstractNum w:abstractNumId="90" w15:restartNumberingAfterBreak="0">
+    <w:nsid w:val="67D100C8"/>
+    <w:multiLevelType w:val="hybridMultilevel"/>
+    <w:tmpl w:val="711A4BB0"/>
+    <w:lvl w:ilvl="0" w:tplc="04090001">
+      <w:start w:val="1"/>
+      <w:numFmt w:val="bullet"/>
+      <w:lvlText w:val=""/>
+      <w:lvlJc w:val="left"/>
+      <w:pPr>
+        <w:ind w:left="720" w:hanging="360"/>
+      </w:pPr>
+      <w:rPr>
+        <w:rFonts w:ascii="Symbol" w:hAnsi="Symbol" w:hint="default"/>
+      </w:rPr>
+    </w:lvl>
+    <w:lvl w:ilvl="1" w:tplc="04090003" w:tentative="1">
+      <w:start w:val="1"/>
+      <w:numFmt w:val="bullet"/>
+      <w:lvlText w:val="o"/>
+      <w:lvlJc w:val="left"/>
+      <w:pPr>
+        <w:ind w:left="1440" w:hanging="360"/>
+      </w:pPr>
+      <w:rPr>
+        <w:rFonts w:ascii="Courier New" w:hAnsi="Courier New" w:cs="Courier New" w:hint="default"/>
+      </w:rPr>
+    </w:lvl>
+    <w:lvl w:ilvl="2" w:tplc="04090005" w:tentative="1">
+      <w:start w:val="1"/>
+      <w:numFmt w:val="bullet"/>
+      <w:lvlText w:val=""/>
+      <w:lvlJc w:val="left"/>
+      <w:pPr>
+        <w:ind w:left="2160" w:hanging="360"/>
+      </w:pPr>
+      <w:rPr>
+        <w:rFonts w:ascii="Wingdings" w:hAnsi="Wingdings" w:hint="default"/>
+      </w:rPr>
+    </w:lvl>
+    <w:lvl w:ilvl="3" w:tplc="04090001" w:tentative="1">
+      <w:start w:val="1"/>
+      <w:numFmt w:val="bullet"/>
+      <w:lvlText w:val=""/>
+      <w:lvlJc w:val="left"/>
+      <w:pPr>
+        <w:ind w:left="2880" w:hanging="360"/>
+      </w:pPr>
+      <w:rPr>
+        <w:rFonts w:ascii="Symbol" w:hAnsi="Symbol" w:hint="default"/>
+      </w:rPr>
+    </w:lvl>
+    <w:lvl w:ilvl="4" w:tplc="04090003" w:tentative="1">
+      <w:start w:val="1"/>
+      <w:numFmt w:val="bullet"/>
+      <w:lvlText w:val="o"/>
+      <w:lvlJc w:val="left"/>
+      <w:pPr>
+        <w:ind w:left="3600" w:hanging="360"/>
+      </w:pPr>
+      <w:rPr>
+        <w:rFonts w:ascii="Courier New" w:hAnsi="Courier New" w:cs="Courier New" w:hint="default"/>
+      </w:rPr>
+    </w:lvl>
+    <w:lvl w:ilvl="5" w:tplc="04090005" w:tentative="1">
+      <w:start w:val="1"/>
+      <w:numFmt w:val="bullet"/>
+      <w:lvlText w:val=""/>
+      <w:lvlJc w:val="left"/>
+      <w:pPr>
+        <w:ind w:left="4320" w:hanging="360"/>
+      </w:pPr>
+      <w:rPr>
+        <w:rFonts w:ascii="Wingdings" w:hAnsi="Wingdings" w:hint="default"/>
+      </w:rPr>
+    </w:lvl>
+    <w:lvl w:ilvl="6" w:tplc="04090001" w:tentative="1">
+      <w:start w:val="1"/>
+      <w:numFmt w:val="bullet"/>
+      <w:lvlText w:val=""/>
+      <w:lvlJc w:val="left"/>
+      <w:pPr>
+        <w:ind w:left="5040" w:hanging="360"/>
+      </w:pPr>
+      <w:rPr>
+        <w:rFonts w:ascii="Symbol" w:hAnsi="Symbol" w:hint="default"/>
+      </w:rPr>
+    </w:lvl>
+    <w:lvl w:ilvl="7" w:tplc="04090003" w:tentative="1">
+      <w:start w:val="1"/>
+      <w:numFmt w:val="bullet"/>
+      <w:lvlText w:val="o"/>
+      <w:lvlJc w:val="left"/>
+      <w:pPr>
+        <w:ind w:left="5760" w:hanging="360"/>
+      </w:pPr>
+      <w:rPr>
+        <w:rFonts w:ascii="Courier New" w:hAnsi="Courier New" w:cs="Courier New" w:hint="default"/>
+      </w:rPr>
+    </w:lvl>
+    <w:lvl w:ilvl="8" w:tplc="04090005" w:tentative="1">
+      <w:start w:val="1"/>
+      <w:numFmt w:val="bullet"/>
+      <w:lvlText w:val=""/>
+      <w:lvlJc w:val="left"/>
+      <w:pPr>
+        <w:ind w:left="6480" w:hanging="360"/>
+      </w:pPr>
+      <w:rPr>
+        <w:rFonts w:ascii="Wingdings" w:hAnsi="Wingdings" w:hint="default"/>
+      </w:rPr>
+    </w:lvl>
+  </w:abstractNum>
+  <w:abstractNum w:abstractNumId="91" w15:restartNumberingAfterBreak="0">
     <w:nsid w:val="68250FB7"/>
     <w:multiLevelType w:val="hybridMultilevel"/>
     <w:tmpl w:val="19C01AEA"/>
@@ -40598,7 +41385,7 @@
       </w:pPr>
     </w:lvl>
   </w:abstractNum>
-  <w:abstractNum w:abstractNumId="91" w15:restartNumberingAfterBreak="0">
+  <w:abstractNum w:abstractNumId="92" w15:restartNumberingAfterBreak="0">
     <w:nsid w:val="68AA0C3F"/>
     <w:multiLevelType w:val="hybridMultilevel"/>
     <w:tmpl w:val="A5BE1110"/>
@@ -40687,7 +41474,7 @@
       </w:pPr>
     </w:lvl>
   </w:abstractNum>
-  <w:abstractNum w:abstractNumId="92" w15:restartNumberingAfterBreak="0">
+  <w:abstractNum w:abstractNumId="93" w15:restartNumberingAfterBreak="0">
     <w:nsid w:val="69AC32C7"/>
     <w:multiLevelType w:val="hybridMultilevel"/>
     <w:tmpl w:val="EABA5FEA"/>
@@ -40778,7 +41565,7 @@
       </w:pPr>
     </w:lvl>
   </w:abstractNum>
-  <w:abstractNum w:abstractNumId="93" w15:restartNumberingAfterBreak="0">
+  <w:abstractNum w:abstractNumId="94" w15:restartNumberingAfterBreak="0">
     <w:nsid w:val="69E84762"/>
     <w:multiLevelType w:val="hybridMultilevel"/>
     <w:tmpl w:val="4C3AC66C"/>
@@ -40867,7 +41654,7 @@
       </w:pPr>
     </w:lvl>
   </w:abstractNum>
-  <w:abstractNum w:abstractNumId="94" w15:restartNumberingAfterBreak="0">
+  <w:abstractNum w:abstractNumId="95" w15:restartNumberingAfterBreak="0">
     <w:nsid w:val="6A162098"/>
     <w:multiLevelType w:val="hybridMultilevel"/>
     <w:tmpl w:val="1AEA0820"/>
@@ -40956,7 +41743,7 @@
       </w:pPr>
     </w:lvl>
   </w:abstractNum>
-  <w:abstractNum w:abstractNumId="95" w15:restartNumberingAfterBreak="0">
+  <w:abstractNum w:abstractNumId="96" w15:restartNumberingAfterBreak="0">
     <w:nsid w:val="6CE26D46"/>
     <w:multiLevelType w:val="hybridMultilevel"/>
     <w:tmpl w:val="54B8B17E"/>
@@ -41045,7 +41832,7 @@
       </w:pPr>
     </w:lvl>
   </w:abstractNum>
-  <w:abstractNum w:abstractNumId="96" w15:restartNumberingAfterBreak="0">
+  <w:abstractNum w:abstractNumId="97" w15:restartNumberingAfterBreak="0">
     <w:nsid w:val="6EC24C8F"/>
     <w:multiLevelType w:val="hybridMultilevel"/>
     <w:tmpl w:val="FDB83334"/>
@@ -41134,7 +41921,7 @@
       </w:pPr>
     </w:lvl>
   </w:abstractNum>
-  <w:abstractNum w:abstractNumId="97" w15:restartNumberingAfterBreak="0">
+  <w:abstractNum w:abstractNumId="98" w15:restartNumberingAfterBreak="0">
     <w:nsid w:val="6F002CAD"/>
     <w:multiLevelType w:val="hybridMultilevel"/>
     <w:tmpl w:val="5FE44604"/>
@@ -41223,7 +42010,7 @@
       </w:pPr>
     </w:lvl>
   </w:abstractNum>
-  <w:abstractNum w:abstractNumId="98" w15:restartNumberingAfterBreak="0">
+  <w:abstractNum w:abstractNumId="99" w15:restartNumberingAfterBreak="0">
     <w:nsid w:val="6FF26D52"/>
     <w:multiLevelType w:val="hybridMultilevel"/>
     <w:tmpl w:val="97B2EEBA"/>
@@ -41312,7 +42099,7 @@
       </w:pPr>
     </w:lvl>
   </w:abstractNum>
-  <w:abstractNum w:abstractNumId="99" w15:restartNumberingAfterBreak="0">
+  <w:abstractNum w:abstractNumId="100" w15:restartNumberingAfterBreak="0">
     <w:nsid w:val="71DE31B6"/>
     <w:multiLevelType w:val="hybridMultilevel"/>
     <w:tmpl w:val="0D502C4C"/>
@@ -41402,7 +42189,7 @@
       </w:pPr>
     </w:lvl>
   </w:abstractNum>
-  <w:abstractNum w:abstractNumId="100" w15:restartNumberingAfterBreak="0">
+  <w:abstractNum w:abstractNumId="101" w15:restartNumberingAfterBreak="0">
     <w:nsid w:val="72CC58A0"/>
     <w:multiLevelType w:val="hybridMultilevel"/>
     <w:tmpl w:val="A5BE1110"/>
@@ -41491,7 +42278,7 @@
       </w:pPr>
     </w:lvl>
   </w:abstractNum>
-  <w:abstractNum w:abstractNumId="101" w15:restartNumberingAfterBreak="0">
+  <w:abstractNum w:abstractNumId="102" w15:restartNumberingAfterBreak="0">
     <w:nsid w:val="72CD0627"/>
     <w:multiLevelType w:val="hybridMultilevel"/>
     <w:tmpl w:val="4458596E"/>
@@ -41580,7 +42367,7 @@
       </w:pPr>
     </w:lvl>
   </w:abstractNum>
-  <w:abstractNum w:abstractNumId="102" w15:restartNumberingAfterBreak="0">
+  <w:abstractNum w:abstractNumId="103" w15:restartNumberingAfterBreak="0">
     <w:nsid w:val="73B54800"/>
     <w:multiLevelType w:val="hybridMultilevel"/>
     <w:tmpl w:val="A80EA370"/>
@@ -41669,7 +42456,7 @@
       </w:pPr>
     </w:lvl>
   </w:abstractNum>
-  <w:abstractNum w:abstractNumId="103" w15:restartNumberingAfterBreak="0">
+  <w:abstractNum w:abstractNumId="104" w15:restartNumberingAfterBreak="0">
     <w:nsid w:val="73BB1119"/>
     <w:multiLevelType w:val="hybridMultilevel"/>
     <w:tmpl w:val="5ACCA37A"/>
@@ -41758,7 +42545,7 @@
       </w:pPr>
     </w:lvl>
   </w:abstractNum>
-  <w:abstractNum w:abstractNumId="104" w15:restartNumberingAfterBreak="0">
+  <w:abstractNum w:abstractNumId="105" w15:restartNumberingAfterBreak="0">
     <w:nsid w:val="73C77B71"/>
     <w:multiLevelType w:val="hybridMultilevel"/>
     <w:tmpl w:val="4C3AC66C"/>
@@ -41847,7 +42634,7 @@
       </w:pPr>
     </w:lvl>
   </w:abstractNum>
-  <w:abstractNum w:abstractNumId="105" w15:restartNumberingAfterBreak="0">
+  <w:abstractNum w:abstractNumId="106" w15:restartNumberingAfterBreak="0">
     <w:nsid w:val="759A768D"/>
     <w:multiLevelType w:val="hybridMultilevel"/>
     <w:tmpl w:val="505E8848"/>
@@ -41936,7 +42723,7 @@
       </w:pPr>
     </w:lvl>
   </w:abstractNum>
-  <w:abstractNum w:abstractNumId="106" w15:restartNumberingAfterBreak="0">
+  <w:abstractNum w:abstractNumId="107" w15:restartNumberingAfterBreak="0">
     <w:nsid w:val="76A20349"/>
     <w:multiLevelType w:val="hybridMultilevel"/>
     <w:tmpl w:val="C1FC7A9E"/>
@@ -42025,7 +42812,7 @@
       </w:pPr>
     </w:lvl>
   </w:abstractNum>
-  <w:abstractNum w:abstractNumId="107" w15:restartNumberingAfterBreak="0">
+  <w:abstractNum w:abstractNumId="108" w15:restartNumberingAfterBreak="0">
     <w:nsid w:val="76C7022B"/>
     <w:multiLevelType w:val="hybridMultilevel"/>
     <w:tmpl w:val="85687A30"/>
@@ -42114,7 +42901,7 @@
       </w:pPr>
     </w:lvl>
   </w:abstractNum>
-  <w:abstractNum w:abstractNumId="108" w15:restartNumberingAfterBreak="0">
+  <w:abstractNum w:abstractNumId="109" w15:restartNumberingAfterBreak="0">
     <w:nsid w:val="76F903A2"/>
     <w:multiLevelType w:val="hybridMultilevel"/>
     <w:tmpl w:val="5B622D92"/>
@@ -42203,7 +42990,7 @@
       </w:pPr>
     </w:lvl>
   </w:abstractNum>
-  <w:abstractNum w:abstractNumId="109" w15:restartNumberingAfterBreak="0">
+  <w:abstractNum w:abstractNumId="110" w15:restartNumberingAfterBreak="0">
     <w:nsid w:val="7A5852DD"/>
     <w:multiLevelType w:val="hybridMultilevel"/>
     <w:tmpl w:val="505E8848"/>
@@ -42292,7 +43079,7 @@
       </w:pPr>
     </w:lvl>
   </w:abstractNum>
-  <w:abstractNum w:abstractNumId="110" w15:restartNumberingAfterBreak="0">
+  <w:abstractNum w:abstractNumId="111" w15:restartNumberingAfterBreak="0">
     <w:nsid w:val="7B8322EB"/>
     <w:multiLevelType w:val="hybridMultilevel"/>
     <w:tmpl w:val="803286F8"/>
@@ -42381,7 +43168,7 @@
       </w:pPr>
     </w:lvl>
   </w:abstractNum>
-  <w:abstractNum w:abstractNumId="111" w15:restartNumberingAfterBreak="0">
+  <w:abstractNum w:abstractNumId="112" w15:restartNumberingAfterBreak="0">
     <w:nsid w:val="7C243C23"/>
     <w:multiLevelType w:val="hybridMultilevel"/>
     <w:tmpl w:val="671864CC"/>
@@ -42470,7 +43257,7 @@
       </w:pPr>
     </w:lvl>
   </w:abstractNum>
-  <w:abstractNum w:abstractNumId="112" w15:restartNumberingAfterBreak="0">
+  <w:abstractNum w:abstractNumId="113" w15:restartNumberingAfterBreak="0">
     <w:nsid w:val="7C2A2F17"/>
     <w:multiLevelType w:val="hybridMultilevel"/>
     <w:tmpl w:val="686EB4DC"/>
@@ -42559,7 +43346,7 @@
       </w:pPr>
     </w:lvl>
   </w:abstractNum>
-  <w:abstractNum w:abstractNumId="113" w15:restartNumberingAfterBreak="0">
+  <w:abstractNum w:abstractNumId="114" w15:restartNumberingAfterBreak="0">
     <w:nsid w:val="7C62185D"/>
     <w:multiLevelType w:val="hybridMultilevel"/>
     <w:tmpl w:val="D1E6EFF4"/>
@@ -42648,7 +43435,7 @@
       </w:pPr>
     </w:lvl>
   </w:abstractNum>
-  <w:abstractNum w:abstractNumId="114" w15:restartNumberingAfterBreak="0">
+  <w:abstractNum w:abstractNumId="115" w15:restartNumberingAfterBreak="0">
     <w:nsid w:val="7CC447D5"/>
     <w:multiLevelType w:val="hybridMultilevel"/>
     <w:tmpl w:val="5518D27E"/>
@@ -42737,7 +43524,7 @@
       </w:pPr>
     </w:lvl>
   </w:abstractNum>
-  <w:abstractNum w:abstractNumId="115" w15:restartNumberingAfterBreak="0">
+  <w:abstractNum w:abstractNumId="116" w15:restartNumberingAfterBreak="0">
     <w:nsid w:val="7D742D78"/>
     <w:multiLevelType w:val="hybridMultilevel"/>
     <w:tmpl w:val="D6A863B2"/>
@@ -42826,7 +43613,7 @@
       </w:pPr>
     </w:lvl>
   </w:abstractNum>
-  <w:abstractNum w:abstractNumId="116" w15:restartNumberingAfterBreak="0">
+  <w:abstractNum w:abstractNumId="117" w15:restartNumberingAfterBreak="0">
     <w:nsid w:val="7E2A7378"/>
     <w:multiLevelType w:val="hybridMultilevel"/>
     <w:tmpl w:val="671864CC"/>
@@ -42915,7 +43702,7 @@
       </w:pPr>
     </w:lvl>
   </w:abstractNum>
-  <w:abstractNum w:abstractNumId="117" w15:restartNumberingAfterBreak="0">
+  <w:abstractNum w:abstractNumId="118" w15:restartNumberingAfterBreak="0">
     <w:nsid w:val="7EE3110B"/>
     <w:multiLevelType w:val="hybridMultilevel"/>
     <w:tmpl w:val="11A43770"/>
@@ -43020,13 +43807,13 @@
     <w:abstractNumId w:val="30"/>
   </w:num>
   <w:num w:numId="6" w16cid:durableId="320738215">
-    <w:abstractNumId w:val="110"/>
+    <w:abstractNumId w:val="111"/>
   </w:num>
   <w:num w:numId="7" w16cid:durableId="1631352645">
-    <w:abstractNumId w:val="107"/>
+    <w:abstractNumId w:val="108"/>
   </w:num>
   <w:num w:numId="8" w16cid:durableId="849372002">
-    <w:abstractNumId w:val="112"/>
+    <w:abstractNumId w:val="113"/>
   </w:num>
   <w:num w:numId="9" w16cid:durableId="2001305307">
     <w:abstractNumId w:val="89"/>
@@ -43041,19 +43828,19 @@
     <w:abstractNumId w:val="40"/>
   </w:num>
   <w:num w:numId="13" w16cid:durableId="1655379445">
-    <w:abstractNumId w:val="109"/>
+    <w:abstractNumId w:val="110"/>
   </w:num>
   <w:num w:numId="14" w16cid:durableId="638804942">
-    <w:abstractNumId w:val="105"/>
+    <w:abstractNumId w:val="106"/>
   </w:num>
   <w:num w:numId="15" w16cid:durableId="2053532158">
-    <w:abstractNumId w:val="99"/>
+    <w:abstractNumId w:val="100"/>
   </w:num>
   <w:num w:numId="16" w16cid:durableId="1356031195">
     <w:abstractNumId w:val="84"/>
   </w:num>
   <w:num w:numId="17" w16cid:durableId="1036464061">
-    <w:abstractNumId w:val="97"/>
+    <w:abstractNumId w:val="98"/>
   </w:num>
   <w:num w:numId="18" w16cid:durableId="1446268192">
     <w:abstractNumId w:val="80"/>
@@ -43065,13 +43852,13 @@
     <w:abstractNumId w:val="86"/>
   </w:num>
   <w:num w:numId="21" w16cid:durableId="1924945975">
-    <w:abstractNumId w:val="96"/>
+    <w:abstractNumId w:val="97"/>
   </w:num>
   <w:num w:numId="22" w16cid:durableId="1616987270">
     <w:abstractNumId w:val="50"/>
   </w:num>
   <w:num w:numId="23" w16cid:durableId="1472746244">
-    <w:abstractNumId w:val="101"/>
+    <w:abstractNumId w:val="102"/>
   </w:num>
   <w:num w:numId="24" w16cid:durableId="193930168">
     <w:abstractNumId w:val="6"/>
@@ -43104,16 +43891,16 @@
     <w:abstractNumId w:val="61"/>
   </w:num>
   <w:num w:numId="34" w16cid:durableId="1339232176">
-    <w:abstractNumId w:val="113"/>
+    <w:abstractNumId w:val="114"/>
   </w:num>
   <w:num w:numId="35" w16cid:durableId="216279907">
     <w:abstractNumId w:val="29"/>
   </w:num>
   <w:num w:numId="36" w16cid:durableId="458033265">
-    <w:abstractNumId w:val="93"/>
+    <w:abstractNumId w:val="94"/>
   </w:num>
   <w:num w:numId="37" w16cid:durableId="785080149">
-    <w:abstractNumId w:val="115"/>
+    <w:abstractNumId w:val="116"/>
   </w:num>
   <w:num w:numId="38" w16cid:durableId="1256280573">
     <w:abstractNumId w:val="15"/>
@@ -43122,7 +43909,7 @@
     <w:abstractNumId w:val="46"/>
   </w:num>
   <w:num w:numId="40" w16cid:durableId="455370223">
-    <w:abstractNumId w:val="104"/>
+    <w:abstractNumId w:val="105"/>
   </w:num>
   <w:num w:numId="41" w16cid:durableId="1331954338">
     <w:abstractNumId w:val="41"/>
@@ -43131,7 +43918,7 @@
     <w:abstractNumId w:val="54"/>
   </w:num>
   <w:num w:numId="43" w16cid:durableId="580142580">
-    <w:abstractNumId w:val="98"/>
+    <w:abstractNumId w:val="99"/>
   </w:num>
   <w:num w:numId="44" w16cid:durableId="1115905691">
     <w:abstractNumId w:val="77"/>
@@ -43143,7 +43930,7 @@
     <w:abstractNumId w:val="78"/>
   </w:num>
   <w:num w:numId="47" w16cid:durableId="85461244">
-    <w:abstractNumId w:val="108"/>
+    <w:abstractNumId w:val="109"/>
   </w:num>
   <w:num w:numId="48" w16cid:durableId="2099400349">
     <w:abstractNumId w:val="5"/>
@@ -43155,7 +43942,7 @@
     <w:abstractNumId w:val="42"/>
   </w:num>
   <w:num w:numId="51" w16cid:durableId="767383780">
-    <w:abstractNumId w:val="95"/>
+    <w:abstractNumId w:val="96"/>
   </w:num>
   <w:num w:numId="52" w16cid:durableId="733701584">
     <w:abstractNumId w:val="58"/>
@@ -43215,7 +44002,7 @@
     <w:abstractNumId w:val="13"/>
   </w:num>
   <w:num w:numId="71" w16cid:durableId="148838059">
-    <w:abstractNumId w:val="102"/>
+    <w:abstractNumId w:val="103"/>
   </w:num>
   <w:num w:numId="72" w16cid:durableId="9377693">
     <w:abstractNumId w:val="9"/>
@@ -43260,10 +44047,10 @@
     <w:abstractNumId w:val="76"/>
   </w:num>
   <w:num w:numId="86" w16cid:durableId="1616910191">
-    <w:abstractNumId w:val="106"/>
+    <w:abstractNumId w:val="107"/>
   </w:num>
   <w:num w:numId="87" w16cid:durableId="1692610644">
-    <w:abstractNumId w:val="117"/>
+    <w:abstractNumId w:val="118"/>
   </w:num>
   <w:num w:numId="88" w16cid:durableId="569315242">
     <w:abstractNumId w:val="62"/>
@@ -43275,22 +44062,22 @@
     <w:abstractNumId w:val="48"/>
   </w:num>
   <w:num w:numId="91" w16cid:durableId="1007832261">
-    <w:abstractNumId w:val="92"/>
+    <w:abstractNumId w:val="93"/>
   </w:num>
   <w:num w:numId="92" w16cid:durableId="1421831178">
     <w:abstractNumId w:val="64"/>
   </w:num>
   <w:num w:numId="93" w16cid:durableId="1664090274">
-    <w:abstractNumId w:val="116"/>
+    <w:abstractNumId w:val="117"/>
   </w:num>
   <w:num w:numId="94" w16cid:durableId="1048261121">
-    <w:abstractNumId w:val="111"/>
+    <w:abstractNumId w:val="112"/>
   </w:num>
   <w:num w:numId="95" w16cid:durableId="144008231">
     <w:abstractNumId w:val="53"/>
   </w:num>
   <w:num w:numId="96" w16cid:durableId="424502703">
-    <w:abstractNumId w:val="90"/>
+    <w:abstractNumId w:val="91"/>
   </w:num>
   <w:num w:numId="97" w16cid:durableId="1536887644">
     <w:abstractNumId w:val="26"/>
@@ -43305,16 +44092,16 @@
     <w:abstractNumId w:val="38"/>
   </w:num>
   <w:num w:numId="101" w16cid:durableId="889194513">
-    <w:abstractNumId w:val="100"/>
+    <w:abstractNumId w:val="101"/>
   </w:num>
   <w:num w:numId="102" w16cid:durableId="1839997085">
-    <w:abstractNumId w:val="91"/>
+    <w:abstractNumId w:val="92"/>
   </w:num>
   <w:num w:numId="103" w16cid:durableId="1277440952">
-    <w:abstractNumId w:val="94"/>
+    <w:abstractNumId w:val="95"/>
   </w:num>
   <w:num w:numId="104" w16cid:durableId="179053234">
-    <w:abstractNumId w:val="103"/>
+    <w:abstractNumId w:val="104"/>
   </w:num>
   <w:num w:numId="105" w16cid:durableId="1038509491">
     <w:abstractNumId w:val="43"/>
@@ -43326,7 +44113,7 @@
     <w:abstractNumId w:val="11"/>
   </w:num>
   <w:num w:numId="108" w16cid:durableId="1970626070">
-    <w:abstractNumId w:val="114"/>
+    <w:abstractNumId w:val="115"/>
   </w:num>
   <w:num w:numId="109" w16cid:durableId="594899224">
     <w:abstractNumId w:val="20"/>
@@ -43357,6 +44144,9 @@
   </w:num>
   <w:num w:numId="118" w16cid:durableId="1122959443">
     <w:abstractNumId w:val="23"/>
+  </w:num>
+  <w:num w:numId="119" w16cid:durableId="1300501413">
+    <w:abstractNumId w:val="90"/>
   </w:num>
   <w:numIdMacAtCleanup w:val="111"/>
 </w:numbering>

</xml_diff>